<commit_message>
Nuevo cambio por Luz Torres
</commit_message>
<xml_diff>
--- a/Documentos/Planes/PGC-ORANGESOFT.docx
+++ b/Documentos/Planes/PGC-ORANGESOFT.docx
@@ -1771,7 +1771,7 @@
                 <w:sz w:val="24"/>
                 <w:szCs w:val="24"/>
               </w:rPr>
-              <w:t>4</w:t>
+              <w:t>5</w:t>
             </w:r>
             <w:r>
               <w:rPr>
@@ -1897,7 +1897,7 @@
                 <w:sz w:val="24"/>
                 <w:szCs w:val="24"/>
               </w:rPr>
-              <w:t>5</w:t>
+              <w:t>6</w:t>
             </w:r>
             <w:r>
               <w:rPr>
@@ -2005,7 +2005,7 @@
                 <w:sz w:val="24"/>
                 <w:szCs w:val="24"/>
               </w:rPr>
-              <w:t>5</w:t>
+              <w:t>6</w:t>
             </w:r>
             <w:r>
               <w:rPr>
@@ -2111,7 +2111,7 @@
                 <w:sz w:val="24"/>
                 <w:szCs w:val="24"/>
               </w:rPr>
-              <w:t>5</w:t>
+              <w:t>6</w:t>
             </w:r>
             <w:r>
               <w:rPr>
@@ -2319,7 +2319,7 @@
                 <w:sz w:val="24"/>
                 <w:szCs w:val="24"/>
               </w:rPr>
-              <w:t>7</w:t>
+              <w:t>8</w:t>
             </w:r>
             <w:r>
               <w:rPr>
@@ -10788,6 +10788,7 @@
       <w:pgNumType w:start="1"/>
       <w:cols w:space="720"/>
       <w:titlePg/>
+      <w:docGrid w:linePitch="299"/>
     </w:sectPr>
   </w:body>
 </w:document>
@@ -10878,24 +10879,58 @@
 <w:ftr xmlns:wpc="http://schemas.microsoft.com/office/word/2010/wordprocessingCanvas" xmlns:cx="http://schemas.microsoft.com/office/drawing/2014/chartex" xmlns:cx1="http://schemas.microsoft.com/office/drawing/2015/9/8/chartex" xmlns:cx2="http://schemas.microsoft.com/office/drawing/2015/10/21/chartex" xmlns:cx3="http://schemas.microsoft.com/office/drawing/2016/5/9/chartex" xmlns:cx4="http://schemas.microsoft.com/office/drawing/2016/5/10/chartex" xmlns:cx5="http://schemas.microsoft.com/office/drawing/2016/5/11/chartex" xmlns:cx6="http://schemas.microsoft.com/office/drawing/2016/5/12/chartex" xmlns:cx7="http://schemas.microsoft.com/office/drawing/2016/5/13/chartex" xmlns:cx8="http://schemas.microsoft.com/office/drawing/2016/5/14/chartex" xmlns:mc="http://schemas.openxmlformats.org/markup-compatibility/2006" xmlns:aink="http://schemas.microsoft.com/office/drawing/2016/ink" xmlns:am3d="http://schemas.microsoft.com/office/drawing/2017/model3d" xmlns:o="urn:schemas-microsoft-com:office:office" xmlns:r="http://schemas.openxmlformats.org/officeDocument/2006/relationships" xmlns:m="http://schemas.openxmlformats.org/officeDocument/2006/math" xmlns:v="urn:schemas-microsoft-com:vml" xmlns:wp14="http://schemas.microsoft.com/office/word/2010/wordprocessingDrawing" xmlns:wp="http://schemas.openxmlformats.org/drawingml/2006/wordprocessingDrawing" xmlns:w10="urn:schemas-microsoft-com:office:word" xmlns:w="http://schemas.openxmlformats.org/wordprocessingml/2006/main" xmlns:w14="http://schemas.microsoft.com/office/word/2010/wordml" xmlns:w15="http://schemas.microsoft.com/office/word/2012/wordml" xmlns:w16cex="http://schemas.microsoft.com/office/word/2018/wordml/cex" xmlns:w16cid="http://schemas.microsoft.com/office/word/2016/wordml/cid" xmlns:w16="http://schemas.microsoft.com/office/word/2018/wordml" xmlns:w16sdtdh="http://schemas.microsoft.com/office/word/2020/wordml/sdtdatahash" xmlns:w16se="http://schemas.microsoft.com/office/word/2015/wordml/symex" xmlns:wpg="http://schemas.microsoft.com/office/word/2010/wordprocessingGroup" xmlns:wpi="http://schemas.microsoft.com/office/word/2010/wordprocessingInk" xmlns:wne="http://schemas.microsoft.com/office/word/2006/wordml" xmlns:wps="http://schemas.microsoft.com/office/word/2010/wordprocessingShape" mc:Ignorable="w14 w15 w16se w16cid w16 w16cex w16sdtdh wp14">
   <w:p>
     <w:pPr>
-      <w:jc w:val="right"/>
+      <w:jc w:val="center"/>
+      <w:rPr>
+        <w:b/>
+        <w:bCs/>
+        <w:sz w:val="24"/>
+        <w:szCs w:val="24"/>
+      </w:rPr>
     </w:pPr>
     <w:r>
+      <w:rPr>
+        <w:b/>
+        <w:bCs/>
+        <w:sz w:val="24"/>
+        <w:szCs w:val="24"/>
+      </w:rPr>
       <w:fldChar w:fldCharType="begin"/>
     </w:r>
     <w:r>
+      <w:rPr>
+        <w:b/>
+        <w:bCs/>
+        <w:sz w:val="24"/>
+        <w:szCs w:val="24"/>
+      </w:rPr>
       <w:instrText>PAGE</w:instrText>
     </w:r>
     <w:r>
+      <w:rPr>
+        <w:b/>
+        <w:bCs/>
+        <w:sz w:val="24"/>
+        <w:szCs w:val="24"/>
+      </w:rPr>
       <w:fldChar w:fldCharType="separate"/>
     </w:r>
     <w:r>
       <w:rPr>
+        <w:b/>
+        <w:bCs/>
         <w:noProof/>
+        <w:sz w:val="24"/>
+        <w:szCs w:val="24"/>
       </w:rPr>
       <w:t>1</w:t>
     </w:r>
     <w:r>
+      <w:rPr>
+        <w:b/>
+        <w:bCs/>
+        <w:sz w:val="24"/>
+        <w:szCs w:val="24"/>
+      </w:rPr>
       <w:fldChar w:fldCharType="end"/>
     </w:r>
   </w:p>

</xml_diff>

<commit_message>
PGC - Cambios realizados por Luz Torres
</commit_message>
<xml_diff>
--- a/Documentos/Planes/PGC-ORANGESOFT.docx
+++ b/Documentos/Planes/PGC-ORANGESOFT.docx
@@ -285,7 +285,17 @@
           <w:sz w:val="36"/>
           <w:szCs w:val="36"/>
         </w:rPr>
-        <w:t>Versión 1.0</w:t>
+        <w:t>Versión 1.</w:t>
+      </w:r>
+      <w:r>
+        <w:rPr>
+          <w:b/>
+          <w:i/>
+          <w:color w:val="000099"/>
+          <w:sz w:val="36"/>
+          <w:szCs w:val="36"/>
+        </w:rPr>
+        <w:t>0</w:t>
       </w:r>
     </w:p>
     <w:p>
@@ -676,6 +686,84 @@
           <w:szCs w:val="38"/>
         </w:rPr>
       </w:pPr>
+      <w:r>
+        <w:rPr>
+          <w:b/>
+          <w:noProof/>
+          <w:sz w:val="38"/>
+          <w:szCs w:val="38"/>
+        </w:rPr>
+        <mc:AlternateContent>
+          <mc:Choice Requires="wps">
+            <w:drawing>
+              <wp:anchor distT="0" distB="0" distL="114300" distR="114300" simplePos="0" relativeHeight="251665408" behindDoc="0" locked="0" layoutInCell="1" allowOverlap="1" wp14:anchorId="765BD980" wp14:editId="51F967B7">
+                <wp:simplePos x="0" y="0"/>
+                <wp:positionH relativeFrom="column">
+                  <wp:posOffset>2514600</wp:posOffset>
+                </wp:positionH>
+                <wp:positionV relativeFrom="paragraph">
+                  <wp:posOffset>478155</wp:posOffset>
+                </wp:positionV>
+                <wp:extent cx="838200" cy="409575"/>
+                <wp:effectExtent l="0" t="0" r="0" b="9525"/>
+                <wp:wrapNone/>
+                <wp:docPr id="4" name="Rectángulo 4"/>
+                <wp:cNvGraphicFramePr/>
+                <a:graphic xmlns:a="http://schemas.openxmlformats.org/drawingml/2006/main">
+                  <a:graphicData uri="http://schemas.microsoft.com/office/word/2010/wordprocessingShape">
+                    <wps:wsp>
+                      <wps:cNvSpPr/>
+                      <wps:spPr>
+                        <a:xfrm>
+                          <a:off x="0" y="0"/>
+                          <a:ext cx="838200" cy="409575"/>
+                        </a:xfrm>
+                        <a:prstGeom prst="rect">
+                          <a:avLst/>
+                        </a:prstGeom>
+                        <a:solidFill>
+                          <a:schemeClr val="bg1">
+                            <a:lumMod val="95000"/>
+                          </a:schemeClr>
+                        </a:solidFill>
+                        <a:ln>
+                          <a:noFill/>
+                        </a:ln>
+                        <a:effectLst/>
+                      </wps:spPr>
+                      <wps:style>
+                        <a:lnRef idx="1">
+                          <a:schemeClr val="accent1"/>
+                        </a:lnRef>
+                        <a:fillRef idx="3">
+                          <a:schemeClr val="accent1"/>
+                        </a:fillRef>
+                        <a:effectRef idx="2">
+                          <a:schemeClr val="accent1"/>
+                        </a:effectRef>
+                        <a:fontRef idx="minor">
+                          <a:schemeClr val="lt1"/>
+                        </a:fontRef>
+                      </wps:style>
+                      <wps:bodyPr rot="0" spcFirstLastPara="0" vertOverflow="overflow" horzOverflow="overflow" vert="horz" wrap="square" lIns="91440" tIns="45720" rIns="91440" bIns="45720" numCol="1" spcCol="0" rtlCol="0" fromWordArt="0" anchor="ctr" anchorCtr="0" forceAA="0" compatLnSpc="1">
+                        <a:prstTxWarp prst="textNoShape">
+                          <a:avLst/>
+                        </a:prstTxWarp>
+                        <a:noAutofit/>
+                      </wps:bodyPr>
+                    </wps:wsp>
+                  </a:graphicData>
+                </a:graphic>
+              </wp:anchor>
+            </w:drawing>
+          </mc:Choice>
+          <mc:Fallback>
+            <w:pict>
+              <v:rect w14:anchorId="02808288" id="Rectángulo 4" o:spid="_x0000_s1026" style="position:absolute;margin-left:198pt;margin-top:37.65pt;width:66pt;height:32.25pt;z-index:251665408;visibility:visible;mso-wrap-style:square;mso-wrap-distance-left:9pt;mso-wrap-distance-top:0;mso-wrap-distance-right:9pt;mso-wrap-distance-bottom:0;mso-position-horizontal:absolute;mso-position-horizontal-relative:text;mso-position-vertical:absolute;mso-position-vertical-relative:text;v-text-anchor:middle" o:gfxdata="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" fillcolor="#f2f2f2 [3052]" stroked="f"/>
+            </w:pict>
+          </mc:Fallback>
+        </mc:AlternateContent>
+      </w:r>
       <w:r>
         <w:rPr>
           <w:b/>
@@ -10887,24 +10975,58 @@
 <w:ftr xmlns:wpc="http://schemas.microsoft.com/office/word/2010/wordprocessingCanvas" xmlns:cx="http://schemas.microsoft.com/office/drawing/2014/chartex" xmlns:cx1="http://schemas.microsoft.com/office/drawing/2015/9/8/chartex" xmlns:cx2="http://schemas.microsoft.com/office/drawing/2015/10/21/chartex" xmlns:cx3="http://schemas.microsoft.com/office/drawing/2016/5/9/chartex" xmlns:cx4="http://schemas.microsoft.com/office/drawing/2016/5/10/chartex" xmlns:cx5="http://schemas.microsoft.com/office/drawing/2016/5/11/chartex" xmlns:cx6="http://schemas.microsoft.com/office/drawing/2016/5/12/chartex" xmlns:cx7="http://schemas.microsoft.com/office/drawing/2016/5/13/chartex" xmlns:cx8="http://schemas.microsoft.com/office/drawing/2016/5/14/chartex" xmlns:mc="http://schemas.openxmlformats.org/markup-compatibility/2006" xmlns:aink="http://schemas.microsoft.com/office/drawing/2016/ink" xmlns:am3d="http://schemas.microsoft.com/office/drawing/2017/model3d" xmlns:o="urn:schemas-microsoft-com:office:office" xmlns:r="http://schemas.openxmlformats.org/officeDocument/2006/relationships" xmlns:m="http://schemas.openxmlformats.org/officeDocument/2006/math" xmlns:v="urn:schemas-microsoft-com:vml" xmlns:wp14="http://schemas.microsoft.com/office/word/2010/wordprocessingDrawing" xmlns:wp="http://schemas.openxmlformats.org/drawingml/2006/wordprocessingDrawing" xmlns:w10="urn:schemas-microsoft-com:office:word" xmlns:w="http://schemas.openxmlformats.org/wordprocessingml/2006/main" xmlns:w14="http://schemas.microsoft.com/office/word/2010/wordml" xmlns:w15="http://schemas.microsoft.com/office/word/2012/wordml" xmlns:w16cex="http://schemas.microsoft.com/office/word/2018/wordml/cex" xmlns:w16cid="http://schemas.microsoft.com/office/word/2016/wordml/cid" xmlns:w16="http://schemas.microsoft.com/office/word/2018/wordml" xmlns:w16sdtdh="http://schemas.microsoft.com/office/word/2020/wordml/sdtdatahash" xmlns:w16se="http://schemas.microsoft.com/office/word/2015/wordml/symex" xmlns:wpg="http://schemas.microsoft.com/office/word/2010/wordprocessingGroup" xmlns:wpi="http://schemas.microsoft.com/office/word/2010/wordprocessingInk" xmlns:wne="http://schemas.microsoft.com/office/word/2006/wordml" xmlns:wps="http://schemas.microsoft.com/office/word/2010/wordprocessingShape" mc:Ignorable="w14 w15 w16se w16cid w16 w16cex w16sdtdh wp14">
   <w:p>
     <w:pPr>
-      <w:jc w:val="right"/>
+      <w:jc w:val="center"/>
+      <w:rPr>
+        <w:b/>
+        <w:bCs/>
+        <w:sz w:val="24"/>
+        <w:szCs w:val="24"/>
+      </w:rPr>
     </w:pPr>
     <w:r>
+      <w:rPr>
+        <w:b/>
+        <w:bCs/>
+        <w:sz w:val="24"/>
+        <w:szCs w:val="24"/>
+      </w:rPr>
       <w:fldChar w:fldCharType="begin"/>
     </w:r>
     <w:r>
+      <w:rPr>
+        <w:b/>
+        <w:bCs/>
+        <w:sz w:val="24"/>
+        <w:szCs w:val="24"/>
+      </w:rPr>
       <w:instrText>PAGE</w:instrText>
     </w:r>
     <w:r>
+      <w:rPr>
+        <w:b/>
+        <w:bCs/>
+        <w:sz w:val="24"/>
+        <w:szCs w:val="24"/>
+      </w:rPr>
       <w:fldChar w:fldCharType="separate"/>
     </w:r>
     <w:r>
       <w:rPr>
+        <w:b/>
+        <w:bCs/>
         <w:noProof/>
+        <w:sz w:val="24"/>
+        <w:szCs w:val="24"/>
       </w:rPr>
       <w:t>1</w:t>
     </w:r>
     <w:r>
+      <w:rPr>
+        <w:b/>
+        <w:bCs/>
+        <w:sz w:val="24"/>
+        <w:szCs w:val="24"/>
+      </w:rPr>
       <w:fldChar w:fldCharType="end"/>
     </w:r>
   </w:p>

</xml_diff>

<commit_message>
Definición de la linea de base
</commit_message>
<xml_diff>
--- a/Documentos/Planes/PGC-ORANGESOFT.docx
+++ b/Documentos/Planes/PGC-ORANGESOFT.docx
@@ -10867,12 +10867,1399 @@
     </w:p>
     <w:p>
       <w:pPr>
+        <w:pStyle w:val="Ttulo2"/>
+        <w:numPr>
+          <w:ilvl w:val="1"/>
+          <w:numId w:val="1"/>
+        </w:numPr>
+        <w:spacing w:before="200" w:after="200" w:line="360" w:lineRule="auto"/>
         <w:rPr>
           <w:b/>
-          <w:sz w:val="32"/>
-          <w:szCs w:val="32"/>
-        </w:rPr>
-      </w:pPr>
+          <w:color w:val="3366CC"/>
+        </w:rPr>
+      </w:pPr>
+      <w:r>
+        <w:rPr>
+          <w:b/>
+          <w:color w:val="3366CC"/>
+        </w:rPr>
+        <w:t>Control de la GCS</w:t>
+      </w:r>
+    </w:p>
+    <w:p>
+      <w:pPr>
+        <w:pStyle w:val="Ttulo3"/>
+        <w:numPr>
+          <w:ilvl w:val="2"/>
+          <w:numId w:val="1"/>
+        </w:numPr>
+        <w:spacing w:before="200" w:after="200" w:line="360" w:lineRule="auto"/>
+        <w:rPr>
+          <w:b/>
+        </w:rPr>
+      </w:pPr>
+      <w:r>
+        <w:rPr>
+          <w:b/>
+        </w:rPr>
+        <w:t>Definición de línea Base</w:t>
+      </w:r>
+    </w:p>
+    <w:p>
+      <w:pPr>
+        <w:pStyle w:val="NormalWeb"/>
+        <w:spacing w:before="200" w:beforeAutospacing="0" w:after="200" w:afterAutospacing="0" w:line="360" w:lineRule="auto"/>
+        <w:ind w:left="2160"/>
+        <w:jc w:val="both"/>
+      </w:pPr>
+      <w:r>
+        <w:rPr>
+          <w:rFonts w:ascii="Arial" w:hAnsi="Arial" w:cs="Arial"/>
+          <w:color w:val="000000"/>
+        </w:rPr>
+        <w:t xml:space="preserve">Para definir las líneas Base, realizamos el listado de todos los ítems que se entregarán por cada Línea Base que corresponde a cada Hito o Sprint establecido, perteneciente al proyecto </w:t>
+      </w:r>
+      <w:proofErr w:type="spellStart"/>
+      <w:r>
+        <w:rPr>
+          <w:rFonts w:ascii="Arial" w:hAnsi="Arial" w:cs="Arial"/>
+          <w:color w:val="000000"/>
+        </w:rPr>
+        <w:t>Meal</w:t>
+      </w:r>
+      <w:proofErr w:type="spellEnd"/>
+      <w:r>
+        <w:rPr>
+          <w:rFonts w:ascii="Arial" w:hAnsi="Arial" w:cs="Arial"/>
+          <w:color w:val="000000"/>
+        </w:rPr>
+        <w:t xml:space="preserve"> </w:t>
+      </w:r>
+      <w:proofErr w:type="spellStart"/>
+      <w:r>
+        <w:rPr>
+          <w:rFonts w:ascii="Arial" w:hAnsi="Arial" w:cs="Arial"/>
+          <w:color w:val="000000"/>
+        </w:rPr>
+        <w:t>Planner</w:t>
+      </w:r>
+      <w:proofErr w:type="spellEnd"/>
+      <w:r>
+        <w:rPr>
+          <w:rFonts w:ascii="Arial" w:hAnsi="Arial" w:cs="Arial"/>
+          <w:color w:val="000000"/>
+        </w:rPr>
+        <w:t xml:space="preserve">, el cual </w:t>
+      </w:r>
+      <w:r>
+        <w:rPr>
+          <w:rFonts w:ascii="Arial" w:hAnsi="Arial" w:cs="Arial"/>
+          <w:color w:val="000000"/>
+        </w:rPr>
+        <w:t>elegimos</w:t>
+      </w:r>
+      <w:r>
+        <w:rPr>
+          <w:rFonts w:ascii="Arial" w:hAnsi="Arial" w:cs="Arial"/>
+          <w:color w:val="000000"/>
+        </w:rPr>
+        <w:t xml:space="preserve"> ejemplo.</w:t>
+      </w:r>
+    </w:p>
+    <w:tbl>
+      <w:tblPr>
+        <w:tblW w:w="0" w:type="auto"/>
+        <w:tblCellMar>
+          <w:top w:w="15" w:type="dxa"/>
+          <w:left w:w="15" w:type="dxa"/>
+          <w:bottom w:w="15" w:type="dxa"/>
+          <w:right w:w="15" w:type="dxa"/>
+        </w:tblCellMar>
+        <w:tblLook w:val="04A0" w:firstRow="1" w:lastRow="0" w:firstColumn="1" w:lastColumn="0" w:noHBand="0" w:noVBand="1"/>
+      </w:tblPr>
+      <w:tblGrid>
+        <w:gridCol w:w="2446"/>
+        <w:gridCol w:w="1529"/>
+        <w:gridCol w:w="4995"/>
+        <w:gridCol w:w="36"/>
+      </w:tblGrid>
+      <w:tr>
+        <w:trPr>
+          <w:gridAfter w:val="1"/>
+          <w:trHeight w:val="555"/>
+        </w:trPr>
+        <w:tc>
+          <w:tcPr>
+            <w:tcW w:w="0" w:type="auto"/>
+            <w:tcBorders>
+              <w:top w:val="single" w:sz="8" w:space="0" w:color="0E006F"/>
+              <w:left w:val="single" w:sz="8" w:space="0" w:color="0E006F"/>
+              <w:bottom w:val="single" w:sz="8" w:space="0" w:color="0E006F"/>
+              <w:right w:val="single" w:sz="8" w:space="0" w:color="0E006F"/>
+            </w:tcBorders>
+            <w:shd w:val="clear" w:color="auto" w:fill="0779E4"/>
+            <w:tcMar>
+              <w:top w:w="100" w:type="dxa"/>
+              <w:left w:w="100" w:type="dxa"/>
+              <w:bottom w:w="100" w:type="dxa"/>
+              <w:right w:w="100" w:type="dxa"/>
+            </w:tcMar>
+            <w:hideMark/>
+          </w:tcPr>
+          <w:p>
+            <w:pPr>
+              <w:pStyle w:val="NormalWeb"/>
+              <w:spacing w:before="0" w:beforeAutospacing="0" w:after="0" w:afterAutospacing="0"/>
+              <w:jc w:val="center"/>
+            </w:pPr>
+            <w:r>
+              <w:rPr>
+                <w:rFonts w:ascii="Arial" w:hAnsi="Arial" w:cs="Arial"/>
+                <w:b/>
+                <w:bCs/>
+                <w:color w:val="FFFFFF"/>
+                <w:sz w:val="26"/>
+                <w:szCs w:val="26"/>
+              </w:rPr>
+              <w:t>Línea Base</w:t>
+            </w:r>
+          </w:p>
+        </w:tc>
+        <w:tc>
+          <w:tcPr>
+            <w:tcW w:w="0" w:type="auto"/>
+            <w:tcBorders>
+              <w:top w:val="single" w:sz="8" w:space="0" w:color="0E006F"/>
+              <w:left w:val="single" w:sz="8" w:space="0" w:color="0E006F"/>
+              <w:bottom w:val="single" w:sz="8" w:space="0" w:color="0E006F"/>
+              <w:right w:val="single" w:sz="8" w:space="0" w:color="0E006F"/>
+            </w:tcBorders>
+            <w:shd w:val="clear" w:color="auto" w:fill="0779E4"/>
+            <w:tcMar>
+              <w:top w:w="100" w:type="dxa"/>
+              <w:left w:w="100" w:type="dxa"/>
+              <w:bottom w:w="100" w:type="dxa"/>
+              <w:right w:w="100" w:type="dxa"/>
+            </w:tcMar>
+            <w:hideMark/>
+          </w:tcPr>
+          <w:p>
+            <w:pPr>
+              <w:pStyle w:val="NormalWeb"/>
+              <w:spacing w:before="0" w:beforeAutospacing="0" w:after="0" w:afterAutospacing="0"/>
+              <w:jc w:val="center"/>
+            </w:pPr>
+            <w:r>
+              <w:rPr>
+                <w:rFonts w:ascii="Arial" w:hAnsi="Arial" w:cs="Arial"/>
+                <w:b/>
+                <w:bCs/>
+                <w:color w:val="FFFFFF"/>
+                <w:sz w:val="26"/>
+                <w:szCs w:val="26"/>
+              </w:rPr>
+              <w:t>Hito/Sprint</w:t>
+            </w:r>
+          </w:p>
+        </w:tc>
+        <w:tc>
+          <w:tcPr>
+            <w:tcW w:w="0" w:type="auto"/>
+            <w:tcBorders>
+              <w:top w:val="single" w:sz="8" w:space="0" w:color="0E006F"/>
+              <w:left w:val="single" w:sz="8" w:space="0" w:color="0E006F"/>
+              <w:bottom w:val="single" w:sz="8" w:space="0" w:color="0E006F"/>
+              <w:right w:val="single" w:sz="8" w:space="0" w:color="0E006F"/>
+            </w:tcBorders>
+            <w:shd w:val="clear" w:color="auto" w:fill="0779E4"/>
+            <w:tcMar>
+              <w:top w:w="100" w:type="dxa"/>
+              <w:left w:w="100" w:type="dxa"/>
+              <w:bottom w:w="100" w:type="dxa"/>
+              <w:right w:w="100" w:type="dxa"/>
+            </w:tcMar>
+            <w:hideMark/>
+          </w:tcPr>
+          <w:p>
+            <w:pPr>
+              <w:pStyle w:val="NormalWeb"/>
+              <w:spacing w:before="0" w:beforeAutospacing="0" w:after="0" w:afterAutospacing="0"/>
+              <w:jc w:val="center"/>
+            </w:pPr>
+            <w:r>
+              <w:rPr>
+                <w:rFonts w:ascii="Arial" w:hAnsi="Arial" w:cs="Arial"/>
+                <w:b/>
+                <w:bCs/>
+                <w:color w:val="FFFFFF"/>
+                <w:sz w:val="26"/>
+                <w:szCs w:val="26"/>
+              </w:rPr>
+              <w:t>Ítems de Configuración (Entregables)</w:t>
+            </w:r>
+          </w:p>
+        </w:tc>
+      </w:tr>
+      <w:tr>
+        <w:trPr>
+          <w:gridAfter w:val="1"/>
+          <w:trHeight w:val="440"/>
+        </w:trPr>
+        <w:tc>
+          <w:tcPr>
+            <w:tcW w:w="0" w:type="auto"/>
+            <w:vMerge w:val="restart"/>
+            <w:tcBorders>
+              <w:top w:val="single" w:sz="8" w:space="0" w:color="0E006F"/>
+              <w:left w:val="single" w:sz="8" w:space="0" w:color="0E006F"/>
+              <w:bottom w:val="single" w:sz="8" w:space="0" w:color="0E006F"/>
+              <w:right w:val="single" w:sz="8" w:space="0" w:color="0E006F"/>
+            </w:tcBorders>
+            <w:shd w:val="clear" w:color="auto" w:fill="AEE7E8"/>
+            <w:tcMar>
+              <w:top w:w="100" w:type="dxa"/>
+              <w:left w:w="100" w:type="dxa"/>
+              <w:bottom w:w="100" w:type="dxa"/>
+              <w:right w:w="100" w:type="dxa"/>
+            </w:tcMar>
+            <w:hideMark/>
+          </w:tcPr>
+          <w:p>
+            <w:pPr>
+              <w:pStyle w:val="NormalWeb"/>
+              <w:spacing w:before="0" w:beforeAutospacing="0" w:after="0" w:afterAutospacing="0"/>
+              <w:jc w:val="both"/>
+            </w:pPr>
+            <w:r>
+              <w:rPr>
+                <w:rFonts w:ascii="Arial" w:hAnsi="Arial" w:cs="Arial"/>
+                <w:b/>
+                <w:bCs/>
+                <w:color w:val="000000"/>
+              </w:rPr>
+              <w:t>Línea base del Sprint 1</w:t>
+            </w:r>
+          </w:p>
+          <w:p>
+            <w:pPr>
+              <w:pStyle w:val="NormalWeb"/>
+              <w:spacing w:before="0" w:beforeAutospacing="0" w:after="0" w:afterAutospacing="0"/>
+              <w:jc w:val="both"/>
+            </w:pPr>
+            <w:r>
+              <w:rPr>
+                <w:rFonts w:ascii="Arial" w:hAnsi="Arial" w:cs="Arial"/>
+                <w:b/>
+                <w:bCs/>
+                <w:color w:val="000000"/>
+              </w:rPr>
+              <w:t>(Línea Base 1)</w:t>
+            </w:r>
+          </w:p>
+          <w:p/>
+        </w:tc>
+        <w:tc>
+          <w:tcPr>
+            <w:tcW w:w="0" w:type="auto"/>
+            <w:vMerge w:val="restart"/>
+            <w:tcBorders>
+              <w:top w:val="single" w:sz="8" w:space="0" w:color="0E006F"/>
+              <w:left w:val="single" w:sz="8" w:space="0" w:color="0E006F"/>
+              <w:bottom w:val="single" w:sz="8" w:space="0" w:color="0E006F"/>
+              <w:right w:val="single" w:sz="8" w:space="0" w:color="0E006F"/>
+            </w:tcBorders>
+            <w:shd w:val="clear" w:color="auto" w:fill="EFF3C6"/>
+            <w:tcMar>
+              <w:top w:w="100" w:type="dxa"/>
+              <w:left w:w="100" w:type="dxa"/>
+              <w:bottom w:w="100" w:type="dxa"/>
+              <w:right w:w="100" w:type="dxa"/>
+            </w:tcMar>
+            <w:hideMark/>
+          </w:tcPr>
+          <w:p>
+            <w:pPr>
+              <w:pStyle w:val="NormalWeb"/>
+              <w:spacing w:before="0" w:beforeAutospacing="0" w:after="0" w:afterAutospacing="0"/>
+              <w:jc w:val="center"/>
+            </w:pPr>
+            <w:r>
+              <w:rPr>
+                <w:rFonts w:ascii="Arial" w:hAnsi="Arial" w:cs="Arial"/>
+                <w:b/>
+                <w:bCs/>
+                <w:color w:val="000000"/>
+              </w:rPr>
+              <w:t>Sprint 1</w:t>
+            </w:r>
+          </w:p>
+        </w:tc>
+        <w:tc>
+          <w:tcPr>
+            <w:tcW w:w="0" w:type="auto"/>
+            <w:vMerge w:val="restart"/>
+            <w:tcBorders>
+              <w:top w:val="single" w:sz="8" w:space="0" w:color="0E006F"/>
+              <w:left w:val="single" w:sz="8" w:space="0" w:color="0E006F"/>
+              <w:bottom w:val="single" w:sz="8" w:space="0" w:color="0E006F"/>
+              <w:right w:val="single" w:sz="8" w:space="0" w:color="0E006F"/>
+            </w:tcBorders>
+            <w:shd w:val="clear" w:color="auto" w:fill="EFF3C6"/>
+            <w:tcMar>
+              <w:top w:w="100" w:type="dxa"/>
+              <w:left w:w="100" w:type="dxa"/>
+              <w:bottom w:w="100" w:type="dxa"/>
+              <w:right w:w="100" w:type="dxa"/>
+            </w:tcMar>
+            <w:hideMark/>
+          </w:tcPr>
+          <w:p>
+            <w:pPr>
+              <w:pStyle w:val="NormalWeb"/>
+              <w:numPr>
+                <w:ilvl w:val="0"/>
+                <w:numId w:val="5"/>
+              </w:numPr>
+              <w:spacing w:before="0" w:beforeAutospacing="0" w:after="0" w:afterAutospacing="0"/>
+              <w:jc w:val="both"/>
+              <w:textAlignment w:val="baseline"/>
+              <w:rPr>
+                <w:rFonts w:ascii="Arial" w:hAnsi="Arial" w:cs="Arial"/>
+                <w:color w:val="000000"/>
+              </w:rPr>
+            </w:pPr>
+            <w:r>
+              <w:rPr>
+                <w:rFonts w:ascii="Arial" w:hAnsi="Arial" w:cs="Arial"/>
+                <w:color w:val="000000"/>
+              </w:rPr>
+              <w:t>Cronograma del Proyecto</w:t>
+            </w:r>
+          </w:p>
+          <w:p>
+            <w:pPr>
+              <w:pStyle w:val="NormalWeb"/>
+              <w:numPr>
+                <w:ilvl w:val="0"/>
+                <w:numId w:val="5"/>
+              </w:numPr>
+              <w:spacing w:before="0" w:beforeAutospacing="0" w:after="0" w:afterAutospacing="0"/>
+              <w:jc w:val="both"/>
+              <w:textAlignment w:val="baseline"/>
+              <w:rPr>
+                <w:rFonts w:ascii="Arial" w:hAnsi="Arial" w:cs="Arial"/>
+                <w:color w:val="000000"/>
+              </w:rPr>
+            </w:pPr>
+            <w:r>
+              <w:rPr>
+                <w:rFonts w:ascii="Arial" w:hAnsi="Arial" w:cs="Arial"/>
+                <w:color w:val="000000"/>
+              </w:rPr>
+              <w:t>Plan de Proyecto (PROJECT CHARTER)</w:t>
+            </w:r>
+          </w:p>
+          <w:p>
+            <w:pPr>
+              <w:pStyle w:val="NormalWeb"/>
+              <w:numPr>
+                <w:ilvl w:val="0"/>
+                <w:numId w:val="5"/>
+              </w:numPr>
+              <w:spacing w:before="0" w:beforeAutospacing="0" w:after="0" w:afterAutospacing="0"/>
+              <w:jc w:val="both"/>
+              <w:textAlignment w:val="baseline"/>
+              <w:rPr>
+                <w:rFonts w:ascii="Arial" w:hAnsi="Arial" w:cs="Arial"/>
+                <w:color w:val="000000"/>
+              </w:rPr>
+            </w:pPr>
+            <w:r>
+              <w:rPr>
+                <w:rFonts w:ascii="Arial" w:hAnsi="Arial" w:cs="Arial"/>
+                <w:color w:val="000000"/>
+              </w:rPr>
+              <w:t>Lista de Historias de Usuario</w:t>
+            </w:r>
+          </w:p>
+          <w:p>
+            <w:pPr>
+              <w:pStyle w:val="NormalWeb"/>
+              <w:numPr>
+                <w:ilvl w:val="0"/>
+                <w:numId w:val="5"/>
+              </w:numPr>
+              <w:spacing w:before="0" w:beforeAutospacing="0" w:after="0" w:afterAutospacing="0"/>
+              <w:jc w:val="both"/>
+              <w:textAlignment w:val="baseline"/>
+              <w:rPr>
+                <w:rFonts w:ascii="Arial" w:hAnsi="Arial" w:cs="Arial"/>
+                <w:color w:val="000000"/>
+              </w:rPr>
+            </w:pPr>
+            <w:r>
+              <w:rPr>
+                <w:rFonts w:ascii="Arial" w:hAnsi="Arial" w:cs="Arial"/>
+                <w:color w:val="000000"/>
+              </w:rPr>
+              <w:t>Documento de Especificación de Requisitos</w:t>
+            </w:r>
+          </w:p>
+          <w:p>
+            <w:pPr>
+              <w:pStyle w:val="NormalWeb"/>
+              <w:numPr>
+                <w:ilvl w:val="0"/>
+                <w:numId w:val="5"/>
+              </w:numPr>
+              <w:spacing w:before="0" w:beforeAutospacing="0" w:after="0" w:afterAutospacing="0"/>
+              <w:jc w:val="both"/>
+              <w:textAlignment w:val="baseline"/>
+              <w:rPr>
+                <w:rFonts w:ascii="Arial" w:hAnsi="Arial" w:cs="Arial"/>
+                <w:color w:val="000000"/>
+              </w:rPr>
+            </w:pPr>
+            <w:r>
+              <w:rPr>
+                <w:rFonts w:ascii="Arial" w:hAnsi="Arial" w:cs="Arial"/>
+                <w:color w:val="000000"/>
+              </w:rPr>
+              <w:t>Documento de Especificación de UI</w:t>
+            </w:r>
+          </w:p>
+          <w:p>
+            <w:pPr>
+              <w:pStyle w:val="NormalWeb"/>
+              <w:numPr>
+                <w:ilvl w:val="0"/>
+                <w:numId w:val="5"/>
+              </w:numPr>
+              <w:spacing w:before="0" w:beforeAutospacing="0" w:after="0" w:afterAutospacing="0"/>
+              <w:jc w:val="both"/>
+              <w:textAlignment w:val="baseline"/>
+              <w:rPr>
+                <w:rFonts w:ascii="Arial" w:hAnsi="Arial" w:cs="Arial"/>
+                <w:color w:val="000000"/>
+              </w:rPr>
+            </w:pPr>
+            <w:r>
+              <w:rPr>
+                <w:rFonts w:ascii="Arial" w:hAnsi="Arial" w:cs="Arial"/>
+                <w:color w:val="000000"/>
+              </w:rPr>
+              <w:t>Guía de Estilos</w:t>
+            </w:r>
+          </w:p>
+          <w:p>
+            <w:pPr>
+              <w:pStyle w:val="NormalWeb"/>
+              <w:numPr>
+                <w:ilvl w:val="0"/>
+                <w:numId w:val="5"/>
+              </w:numPr>
+              <w:spacing w:before="0" w:beforeAutospacing="0" w:after="0" w:afterAutospacing="0"/>
+              <w:jc w:val="both"/>
+              <w:textAlignment w:val="baseline"/>
+              <w:rPr>
+                <w:rFonts w:ascii="Arial" w:hAnsi="Arial" w:cs="Arial"/>
+                <w:color w:val="000000"/>
+              </w:rPr>
+            </w:pPr>
+            <w:r>
+              <w:rPr>
+                <w:rFonts w:ascii="Arial" w:hAnsi="Arial" w:cs="Arial"/>
+                <w:color w:val="000000"/>
+              </w:rPr>
+              <w:t>Documento de Especificación de la BD</w:t>
+            </w:r>
+          </w:p>
+          <w:p>
+            <w:pPr>
+              <w:pStyle w:val="NormalWeb"/>
+              <w:numPr>
+                <w:ilvl w:val="0"/>
+                <w:numId w:val="5"/>
+              </w:numPr>
+              <w:spacing w:before="0" w:beforeAutospacing="0" w:after="0" w:afterAutospacing="0"/>
+              <w:jc w:val="both"/>
+              <w:textAlignment w:val="baseline"/>
+              <w:rPr>
+                <w:rFonts w:ascii="Arial" w:hAnsi="Arial" w:cs="Arial"/>
+                <w:color w:val="000000"/>
+              </w:rPr>
+            </w:pPr>
+            <w:r>
+              <w:rPr>
+                <w:rFonts w:ascii="Arial" w:hAnsi="Arial" w:cs="Arial"/>
+                <w:color w:val="000000"/>
+              </w:rPr>
+              <w:t>Documento de Arquitectura del Software</w:t>
+            </w:r>
+          </w:p>
+          <w:p>
+            <w:pPr>
+              <w:pStyle w:val="NormalWeb"/>
+              <w:numPr>
+                <w:ilvl w:val="0"/>
+                <w:numId w:val="5"/>
+              </w:numPr>
+              <w:spacing w:before="0" w:beforeAutospacing="0" w:after="0" w:afterAutospacing="0"/>
+              <w:jc w:val="both"/>
+              <w:textAlignment w:val="baseline"/>
+              <w:rPr>
+                <w:rFonts w:ascii="Arial" w:hAnsi="Arial" w:cs="Arial"/>
+                <w:color w:val="000000"/>
+              </w:rPr>
+            </w:pPr>
+            <w:r>
+              <w:rPr>
+                <w:rFonts w:ascii="Arial" w:hAnsi="Arial" w:cs="Arial"/>
+                <w:color w:val="000000"/>
+              </w:rPr>
+              <w:lastRenderedPageBreak/>
+              <w:t>Reporte del Desarrollo del Software</w:t>
+            </w:r>
+          </w:p>
+          <w:p>
+            <w:pPr>
+              <w:pStyle w:val="NormalWeb"/>
+              <w:numPr>
+                <w:ilvl w:val="0"/>
+                <w:numId w:val="5"/>
+              </w:numPr>
+              <w:spacing w:before="0" w:beforeAutospacing="0" w:after="0" w:afterAutospacing="0"/>
+              <w:jc w:val="both"/>
+              <w:textAlignment w:val="baseline"/>
+              <w:rPr>
+                <w:rFonts w:ascii="Arial" w:hAnsi="Arial" w:cs="Arial"/>
+                <w:color w:val="000000"/>
+              </w:rPr>
+            </w:pPr>
+            <w:r>
+              <w:rPr>
+                <w:rFonts w:ascii="Arial" w:hAnsi="Arial" w:cs="Arial"/>
+                <w:color w:val="000000"/>
+              </w:rPr>
+              <w:t>Reporte del Primer Sprint</w:t>
+            </w:r>
+          </w:p>
+        </w:tc>
+      </w:tr>
+      <w:tr>
+        <w:trPr>
+          <w:trHeight w:val="440"/>
+        </w:trPr>
+        <w:tc>
+          <w:tcPr>
+            <w:tcW w:w="0" w:type="auto"/>
+            <w:vMerge/>
+            <w:tcBorders>
+              <w:top w:val="single" w:sz="8" w:space="0" w:color="0E006F"/>
+              <w:left w:val="single" w:sz="8" w:space="0" w:color="0E006F"/>
+              <w:bottom w:val="single" w:sz="8" w:space="0" w:color="0E006F"/>
+              <w:right w:val="single" w:sz="8" w:space="0" w:color="0E006F"/>
+            </w:tcBorders>
+            <w:vAlign w:val="center"/>
+            <w:hideMark/>
+          </w:tcPr>
+          <w:p>
+            <w:pPr>
+              <w:rPr>
+                <w:sz w:val="24"/>
+                <w:szCs w:val="24"/>
+              </w:rPr>
+            </w:pPr>
+          </w:p>
+        </w:tc>
+        <w:tc>
+          <w:tcPr>
+            <w:tcW w:w="0" w:type="auto"/>
+            <w:vMerge/>
+            <w:tcBorders>
+              <w:top w:val="single" w:sz="8" w:space="0" w:color="0E006F"/>
+              <w:left w:val="single" w:sz="8" w:space="0" w:color="0E006F"/>
+              <w:bottom w:val="single" w:sz="8" w:space="0" w:color="0E006F"/>
+              <w:right w:val="single" w:sz="8" w:space="0" w:color="0E006F"/>
+            </w:tcBorders>
+            <w:vAlign w:val="center"/>
+            <w:hideMark/>
+          </w:tcPr>
+          <w:p>
+            <w:pPr>
+              <w:rPr>
+                <w:sz w:val="24"/>
+                <w:szCs w:val="24"/>
+              </w:rPr>
+            </w:pPr>
+          </w:p>
+        </w:tc>
+        <w:tc>
+          <w:tcPr>
+            <w:tcW w:w="0" w:type="auto"/>
+            <w:vMerge/>
+            <w:tcBorders>
+              <w:top w:val="single" w:sz="8" w:space="0" w:color="0E006F"/>
+              <w:left w:val="single" w:sz="8" w:space="0" w:color="0E006F"/>
+              <w:bottom w:val="single" w:sz="8" w:space="0" w:color="0E006F"/>
+              <w:right w:val="single" w:sz="8" w:space="0" w:color="0E006F"/>
+            </w:tcBorders>
+            <w:vAlign w:val="center"/>
+            <w:hideMark/>
+          </w:tcPr>
+          <w:p>
+            <w:pPr>
+              <w:rPr>
+                <w:color w:val="000000"/>
+                <w:sz w:val="24"/>
+                <w:szCs w:val="24"/>
+              </w:rPr>
+            </w:pPr>
+          </w:p>
+        </w:tc>
+        <w:tc>
+          <w:tcPr>
+            <w:tcW w:w="0" w:type="auto"/>
+            <w:vAlign w:val="center"/>
+            <w:hideMark/>
+          </w:tcPr>
+          <w:p>
+            <w:pPr>
+              <w:rPr>
+                <w:color w:val="000000"/>
+              </w:rPr>
+            </w:pPr>
+          </w:p>
+        </w:tc>
+      </w:tr>
+      <w:tr>
+        <w:tc>
+          <w:tcPr>
+            <w:tcW w:w="0" w:type="auto"/>
+            <w:tcBorders>
+              <w:top w:val="single" w:sz="8" w:space="0" w:color="0E006F"/>
+              <w:left w:val="single" w:sz="8" w:space="0" w:color="0E006F"/>
+              <w:bottom w:val="single" w:sz="8" w:space="0" w:color="0E006F"/>
+              <w:right w:val="single" w:sz="8" w:space="0" w:color="0E006F"/>
+            </w:tcBorders>
+            <w:shd w:val="clear" w:color="auto" w:fill="AEE7E8"/>
+            <w:tcMar>
+              <w:top w:w="100" w:type="dxa"/>
+              <w:left w:w="100" w:type="dxa"/>
+              <w:bottom w:w="100" w:type="dxa"/>
+              <w:right w:w="100" w:type="dxa"/>
+            </w:tcMar>
+            <w:hideMark/>
+          </w:tcPr>
+          <w:p>
+            <w:pPr>
+              <w:pStyle w:val="NormalWeb"/>
+              <w:spacing w:before="0" w:beforeAutospacing="0" w:after="0" w:afterAutospacing="0"/>
+              <w:jc w:val="both"/>
+            </w:pPr>
+            <w:r>
+              <w:rPr>
+                <w:rFonts w:ascii="Arial" w:hAnsi="Arial" w:cs="Arial"/>
+                <w:b/>
+                <w:bCs/>
+                <w:color w:val="000000"/>
+              </w:rPr>
+              <w:t>Línea base del Sprint 2</w:t>
+            </w:r>
+          </w:p>
+          <w:p>
+            <w:pPr>
+              <w:pStyle w:val="NormalWeb"/>
+              <w:spacing w:before="0" w:beforeAutospacing="0" w:after="0" w:afterAutospacing="0"/>
+              <w:jc w:val="both"/>
+            </w:pPr>
+            <w:r>
+              <w:rPr>
+                <w:rFonts w:ascii="Arial" w:hAnsi="Arial" w:cs="Arial"/>
+                <w:b/>
+                <w:bCs/>
+                <w:color w:val="000000"/>
+              </w:rPr>
+              <w:t>(Línea Base 2)</w:t>
+            </w:r>
+          </w:p>
+        </w:tc>
+        <w:tc>
+          <w:tcPr>
+            <w:tcW w:w="0" w:type="auto"/>
+            <w:tcBorders>
+              <w:top w:val="single" w:sz="8" w:space="0" w:color="0E006F"/>
+              <w:left w:val="single" w:sz="8" w:space="0" w:color="0E006F"/>
+              <w:bottom w:val="single" w:sz="8" w:space="0" w:color="0E006F"/>
+              <w:right w:val="single" w:sz="8" w:space="0" w:color="0E006F"/>
+            </w:tcBorders>
+            <w:shd w:val="clear" w:color="auto" w:fill="EFF3C6"/>
+            <w:tcMar>
+              <w:top w:w="100" w:type="dxa"/>
+              <w:left w:w="100" w:type="dxa"/>
+              <w:bottom w:w="100" w:type="dxa"/>
+              <w:right w:w="100" w:type="dxa"/>
+            </w:tcMar>
+            <w:hideMark/>
+          </w:tcPr>
+          <w:p>
+            <w:pPr>
+              <w:pStyle w:val="NormalWeb"/>
+              <w:spacing w:before="0" w:beforeAutospacing="0" w:after="0" w:afterAutospacing="0"/>
+              <w:jc w:val="center"/>
+            </w:pPr>
+            <w:r>
+              <w:rPr>
+                <w:rFonts w:ascii="Arial" w:hAnsi="Arial" w:cs="Arial"/>
+                <w:b/>
+                <w:bCs/>
+                <w:color w:val="000000"/>
+              </w:rPr>
+              <w:t>Sprint 2</w:t>
+            </w:r>
+          </w:p>
+        </w:tc>
+        <w:tc>
+          <w:tcPr>
+            <w:tcW w:w="0" w:type="auto"/>
+            <w:tcBorders>
+              <w:top w:val="single" w:sz="8" w:space="0" w:color="0E006F"/>
+              <w:left w:val="single" w:sz="8" w:space="0" w:color="0E006F"/>
+              <w:bottom w:val="single" w:sz="8" w:space="0" w:color="0E006F"/>
+              <w:right w:val="single" w:sz="8" w:space="0" w:color="0E006F"/>
+            </w:tcBorders>
+            <w:shd w:val="clear" w:color="auto" w:fill="EFF3C6"/>
+            <w:tcMar>
+              <w:top w:w="100" w:type="dxa"/>
+              <w:left w:w="100" w:type="dxa"/>
+              <w:bottom w:w="100" w:type="dxa"/>
+              <w:right w:w="100" w:type="dxa"/>
+            </w:tcMar>
+            <w:hideMark/>
+          </w:tcPr>
+          <w:p>
+            <w:pPr>
+              <w:pStyle w:val="NormalWeb"/>
+              <w:numPr>
+                <w:ilvl w:val="0"/>
+                <w:numId w:val="6"/>
+              </w:numPr>
+              <w:spacing w:before="0" w:beforeAutospacing="0" w:after="0" w:afterAutospacing="0"/>
+              <w:jc w:val="both"/>
+              <w:textAlignment w:val="baseline"/>
+              <w:rPr>
+                <w:rFonts w:ascii="Arial" w:hAnsi="Arial" w:cs="Arial"/>
+                <w:color w:val="000000"/>
+              </w:rPr>
+            </w:pPr>
+            <w:r>
+              <w:rPr>
+                <w:rFonts w:ascii="Arial" w:hAnsi="Arial" w:cs="Arial"/>
+                <w:color w:val="000000"/>
+              </w:rPr>
+              <w:t>Documento de Especificación de Requisitos</w:t>
+            </w:r>
+          </w:p>
+          <w:p>
+            <w:pPr>
+              <w:pStyle w:val="NormalWeb"/>
+              <w:numPr>
+                <w:ilvl w:val="0"/>
+                <w:numId w:val="6"/>
+              </w:numPr>
+              <w:spacing w:before="0" w:beforeAutospacing="0" w:after="0" w:afterAutospacing="0"/>
+              <w:jc w:val="both"/>
+              <w:textAlignment w:val="baseline"/>
+              <w:rPr>
+                <w:rFonts w:ascii="Arial" w:hAnsi="Arial" w:cs="Arial"/>
+                <w:color w:val="000000"/>
+              </w:rPr>
+            </w:pPr>
+            <w:r>
+              <w:rPr>
+                <w:rFonts w:ascii="Arial" w:hAnsi="Arial" w:cs="Arial"/>
+                <w:color w:val="000000"/>
+              </w:rPr>
+              <w:t>Documento de Especificación de UI</w:t>
+            </w:r>
+          </w:p>
+          <w:p>
+            <w:pPr>
+              <w:pStyle w:val="NormalWeb"/>
+              <w:numPr>
+                <w:ilvl w:val="0"/>
+                <w:numId w:val="6"/>
+              </w:numPr>
+              <w:spacing w:before="0" w:beforeAutospacing="0" w:after="0" w:afterAutospacing="0"/>
+              <w:jc w:val="both"/>
+              <w:textAlignment w:val="baseline"/>
+              <w:rPr>
+                <w:rFonts w:ascii="Arial" w:hAnsi="Arial" w:cs="Arial"/>
+                <w:color w:val="000000"/>
+              </w:rPr>
+            </w:pPr>
+            <w:r>
+              <w:rPr>
+                <w:rFonts w:ascii="Arial" w:hAnsi="Arial" w:cs="Arial"/>
+                <w:color w:val="000000"/>
+              </w:rPr>
+              <w:t>Documento de Especificación de la BD</w:t>
+            </w:r>
+          </w:p>
+          <w:p>
+            <w:pPr>
+              <w:pStyle w:val="NormalWeb"/>
+              <w:numPr>
+                <w:ilvl w:val="0"/>
+                <w:numId w:val="6"/>
+              </w:numPr>
+              <w:spacing w:before="0" w:beforeAutospacing="0" w:after="0" w:afterAutospacing="0"/>
+              <w:jc w:val="both"/>
+              <w:textAlignment w:val="baseline"/>
+              <w:rPr>
+                <w:rFonts w:ascii="Arial" w:hAnsi="Arial" w:cs="Arial"/>
+                <w:color w:val="000000"/>
+              </w:rPr>
+            </w:pPr>
+            <w:r>
+              <w:rPr>
+                <w:rFonts w:ascii="Arial" w:hAnsi="Arial" w:cs="Arial"/>
+                <w:color w:val="000000"/>
+              </w:rPr>
+              <w:t>Módulo Página Principal</w:t>
+            </w:r>
+          </w:p>
+          <w:p>
+            <w:pPr>
+              <w:pStyle w:val="NormalWeb"/>
+              <w:numPr>
+                <w:ilvl w:val="0"/>
+                <w:numId w:val="6"/>
+              </w:numPr>
+              <w:spacing w:before="0" w:beforeAutospacing="0" w:after="0" w:afterAutospacing="0"/>
+              <w:jc w:val="both"/>
+              <w:textAlignment w:val="baseline"/>
+              <w:rPr>
+                <w:rFonts w:ascii="Arial" w:hAnsi="Arial" w:cs="Arial"/>
+                <w:color w:val="000000"/>
+              </w:rPr>
+            </w:pPr>
+            <w:r>
+              <w:rPr>
+                <w:rFonts w:ascii="Arial" w:hAnsi="Arial" w:cs="Arial"/>
+                <w:color w:val="000000"/>
+              </w:rPr>
+              <w:t>Módulo de Autenticación de Usuario</w:t>
+            </w:r>
+          </w:p>
+          <w:p>
+            <w:pPr>
+              <w:pStyle w:val="NormalWeb"/>
+              <w:numPr>
+                <w:ilvl w:val="0"/>
+                <w:numId w:val="6"/>
+              </w:numPr>
+              <w:spacing w:before="0" w:beforeAutospacing="0" w:after="0" w:afterAutospacing="0"/>
+              <w:jc w:val="both"/>
+              <w:textAlignment w:val="baseline"/>
+              <w:rPr>
+                <w:rFonts w:ascii="Arial" w:hAnsi="Arial" w:cs="Arial"/>
+                <w:color w:val="000000"/>
+              </w:rPr>
+            </w:pPr>
+            <w:r>
+              <w:rPr>
+                <w:rFonts w:ascii="Arial" w:hAnsi="Arial" w:cs="Arial"/>
+                <w:color w:val="000000"/>
+              </w:rPr>
+              <w:t>Reporte del Desarrollo del Software</w:t>
+            </w:r>
+          </w:p>
+          <w:p>
+            <w:pPr>
+              <w:pStyle w:val="NormalWeb"/>
+              <w:numPr>
+                <w:ilvl w:val="0"/>
+                <w:numId w:val="6"/>
+              </w:numPr>
+              <w:spacing w:before="0" w:beforeAutospacing="0" w:after="0" w:afterAutospacing="0"/>
+              <w:jc w:val="both"/>
+              <w:textAlignment w:val="baseline"/>
+              <w:rPr>
+                <w:rFonts w:ascii="Arial" w:hAnsi="Arial" w:cs="Arial"/>
+                <w:color w:val="000000"/>
+              </w:rPr>
+            </w:pPr>
+            <w:r>
+              <w:rPr>
+                <w:rFonts w:ascii="Arial" w:hAnsi="Arial" w:cs="Arial"/>
+                <w:color w:val="000000"/>
+              </w:rPr>
+              <w:t>Reporte del Segundo Sprint</w:t>
+            </w:r>
+          </w:p>
+        </w:tc>
+        <w:tc>
+          <w:tcPr>
+            <w:tcW w:w="0" w:type="auto"/>
+            <w:vAlign w:val="center"/>
+            <w:hideMark/>
+          </w:tcPr>
+          <w:p>
+            <w:pPr>
+              <w:rPr>
+                <w:sz w:val="20"/>
+                <w:szCs w:val="20"/>
+              </w:rPr>
+            </w:pPr>
+          </w:p>
+        </w:tc>
+      </w:tr>
+      <w:tr>
+        <w:tc>
+          <w:tcPr>
+            <w:tcW w:w="0" w:type="auto"/>
+            <w:tcBorders>
+              <w:top w:val="single" w:sz="8" w:space="0" w:color="0E006F"/>
+              <w:left w:val="single" w:sz="8" w:space="0" w:color="0E006F"/>
+              <w:bottom w:val="single" w:sz="8" w:space="0" w:color="0E006F"/>
+              <w:right w:val="single" w:sz="8" w:space="0" w:color="0E006F"/>
+            </w:tcBorders>
+            <w:shd w:val="clear" w:color="auto" w:fill="AEE7E8"/>
+            <w:tcMar>
+              <w:top w:w="100" w:type="dxa"/>
+              <w:left w:w="100" w:type="dxa"/>
+              <w:bottom w:w="100" w:type="dxa"/>
+              <w:right w:w="100" w:type="dxa"/>
+            </w:tcMar>
+            <w:hideMark/>
+          </w:tcPr>
+          <w:p>
+            <w:pPr>
+              <w:pStyle w:val="NormalWeb"/>
+              <w:spacing w:before="0" w:beforeAutospacing="0" w:after="0" w:afterAutospacing="0"/>
+              <w:jc w:val="both"/>
+            </w:pPr>
+            <w:r>
+              <w:rPr>
+                <w:rFonts w:ascii="Arial" w:hAnsi="Arial" w:cs="Arial"/>
+                <w:b/>
+                <w:bCs/>
+                <w:color w:val="000000"/>
+              </w:rPr>
+              <w:t>Línea base del Sprint 3</w:t>
+            </w:r>
+          </w:p>
+          <w:p>
+            <w:pPr>
+              <w:pStyle w:val="NormalWeb"/>
+              <w:spacing w:before="0" w:beforeAutospacing="0" w:after="0" w:afterAutospacing="0"/>
+              <w:jc w:val="both"/>
+            </w:pPr>
+            <w:r>
+              <w:rPr>
+                <w:rFonts w:ascii="Arial" w:hAnsi="Arial" w:cs="Arial"/>
+                <w:b/>
+                <w:bCs/>
+                <w:color w:val="000000"/>
+              </w:rPr>
+              <w:t>(Línea Base 3)</w:t>
+            </w:r>
+          </w:p>
+        </w:tc>
+        <w:tc>
+          <w:tcPr>
+            <w:tcW w:w="0" w:type="auto"/>
+            <w:tcBorders>
+              <w:top w:val="single" w:sz="8" w:space="0" w:color="0E006F"/>
+              <w:left w:val="single" w:sz="8" w:space="0" w:color="0E006F"/>
+              <w:bottom w:val="single" w:sz="8" w:space="0" w:color="0E006F"/>
+              <w:right w:val="single" w:sz="8" w:space="0" w:color="0E006F"/>
+            </w:tcBorders>
+            <w:shd w:val="clear" w:color="auto" w:fill="EFF3C6"/>
+            <w:tcMar>
+              <w:top w:w="100" w:type="dxa"/>
+              <w:left w:w="100" w:type="dxa"/>
+              <w:bottom w:w="100" w:type="dxa"/>
+              <w:right w:w="100" w:type="dxa"/>
+            </w:tcMar>
+            <w:hideMark/>
+          </w:tcPr>
+          <w:p>
+            <w:pPr>
+              <w:pStyle w:val="NormalWeb"/>
+              <w:spacing w:before="0" w:beforeAutospacing="0" w:after="0" w:afterAutospacing="0"/>
+              <w:jc w:val="center"/>
+            </w:pPr>
+            <w:r>
+              <w:rPr>
+                <w:rFonts w:ascii="Arial" w:hAnsi="Arial" w:cs="Arial"/>
+                <w:b/>
+                <w:bCs/>
+                <w:color w:val="000000"/>
+              </w:rPr>
+              <w:t>Sprint 3</w:t>
+            </w:r>
+          </w:p>
+        </w:tc>
+        <w:tc>
+          <w:tcPr>
+            <w:tcW w:w="0" w:type="auto"/>
+            <w:tcBorders>
+              <w:top w:val="single" w:sz="8" w:space="0" w:color="0E006F"/>
+              <w:left w:val="single" w:sz="8" w:space="0" w:color="0E006F"/>
+              <w:bottom w:val="single" w:sz="8" w:space="0" w:color="0E006F"/>
+              <w:right w:val="single" w:sz="8" w:space="0" w:color="0E006F"/>
+            </w:tcBorders>
+            <w:shd w:val="clear" w:color="auto" w:fill="EFF3C6"/>
+            <w:tcMar>
+              <w:top w:w="100" w:type="dxa"/>
+              <w:left w:w="100" w:type="dxa"/>
+              <w:bottom w:w="100" w:type="dxa"/>
+              <w:right w:w="100" w:type="dxa"/>
+            </w:tcMar>
+            <w:hideMark/>
+          </w:tcPr>
+          <w:p>
+            <w:pPr>
+              <w:pStyle w:val="NormalWeb"/>
+              <w:numPr>
+                <w:ilvl w:val="0"/>
+                <w:numId w:val="7"/>
+              </w:numPr>
+              <w:spacing w:before="0" w:beforeAutospacing="0" w:after="0" w:afterAutospacing="0"/>
+              <w:jc w:val="both"/>
+              <w:textAlignment w:val="baseline"/>
+              <w:rPr>
+                <w:rFonts w:ascii="Arial" w:hAnsi="Arial" w:cs="Arial"/>
+                <w:color w:val="000000"/>
+              </w:rPr>
+            </w:pPr>
+            <w:r>
+              <w:rPr>
+                <w:rFonts w:ascii="Arial" w:hAnsi="Arial" w:cs="Arial"/>
+                <w:color w:val="000000"/>
+              </w:rPr>
+              <w:t>Módulo de Usuario Cliente</w:t>
+            </w:r>
+          </w:p>
+          <w:p>
+            <w:pPr>
+              <w:pStyle w:val="NormalWeb"/>
+              <w:numPr>
+                <w:ilvl w:val="0"/>
+                <w:numId w:val="7"/>
+              </w:numPr>
+              <w:spacing w:before="0" w:beforeAutospacing="0" w:after="0" w:afterAutospacing="0"/>
+              <w:jc w:val="both"/>
+              <w:textAlignment w:val="baseline"/>
+              <w:rPr>
+                <w:rFonts w:ascii="Arial" w:hAnsi="Arial" w:cs="Arial"/>
+                <w:color w:val="000000"/>
+              </w:rPr>
+            </w:pPr>
+            <w:r>
+              <w:rPr>
+                <w:rFonts w:ascii="Arial" w:hAnsi="Arial" w:cs="Arial"/>
+                <w:color w:val="000000"/>
+              </w:rPr>
+              <w:t>Documento de Especificación de Requisitos</w:t>
+            </w:r>
+          </w:p>
+          <w:p>
+            <w:pPr>
+              <w:pStyle w:val="NormalWeb"/>
+              <w:numPr>
+                <w:ilvl w:val="0"/>
+                <w:numId w:val="7"/>
+              </w:numPr>
+              <w:spacing w:before="0" w:beforeAutospacing="0" w:after="0" w:afterAutospacing="0"/>
+              <w:jc w:val="both"/>
+              <w:textAlignment w:val="baseline"/>
+              <w:rPr>
+                <w:rFonts w:ascii="Arial" w:hAnsi="Arial" w:cs="Arial"/>
+                <w:color w:val="000000"/>
+              </w:rPr>
+            </w:pPr>
+            <w:r>
+              <w:rPr>
+                <w:rFonts w:ascii="Arial" w:hAnsi="Arial" w:cs="Arial"/>
+                <w:color w:val="000000"/>
+              </w:rPr>
+              <w:t>Documento de Especificación de UI</w:t>
+            </w:r>
+          </w:p>
+          <w:p>
+            <w:pPr>
+              <w:pStyle w:val="NormalWeb"/>
+              <w:numPr>
+                <w:ilvl w:val="0"/>
+                <w:numId w:val="7"/>
+              </w:numPr>
+              <w:spacing w:before="0" w:beforeAutospacing="0" w:after="0" w:afterAutospacing="0"/>
+              <w:jc w:val="both"/>
+              <w:textAlignment w:val="baseline"/>
+              <w:rPr>
+                <w:rFonts w:ascii="Arial" w:hAnsi="Arial" w:cs="Arial"/>
+                <w:color w:val="000000"/>
+              </w:rPr>
+            </w:pPr>
+            <w:r>
+              <w:rPr>
+                <w:rFonts w:ascii="Arial" w:hAnsi="Arial" w:cs="Arial"/>
+                <w:color w:val="000000"/>
+              </w:rPr>
+              <w:t>Documento de Especificación de la BD</w:t>
+            </w:r>
+          </w:p>
+          <w:p>
+            <w:pPr>
+              <w:pStyle w:val="NormalWeb"/>
+              <w:numPr>
+                <w:ilvl w:val="0"/>
+                <w:numId w:val="7"/>
+              </w:numPr>
+              <w:spacing w:before="0" w:beforeAutospacing="0" w:after="0" w:afterAutospacing="0"/>
+              <w:jc w:val="both"/>
+              <w:textAlignment w:val="baseline"/>
+              <w:rPr>
+                <w:rFonts w:ascii="Arial" w:hAnsi="Arial" w:cs="Arial"/>
+                <w:color w:val="000000"/>
+              </w:rPr>
+            </w:pPr>
+            <w:r>
+              <w:rPr>
+                <w:rFonts w:ascii="Arial" w:hAnsi="Arial" w:cs="Arial"/>
+                <w:color w:val="000000"/>
+              </w:rPr>
+              <w:t>Documento de Arquitectura del Software</w:t>
+            </w:r>
+          </w:p>
+          <w:p>
+            <w:pPr>
+              <w:pStyle w:val="NormalWeb"/>
+              <w:numPr>
+                <w:ilvl w:val="0"/>
+                <w:numId w:val="7"/>
+              </w:numPr>
+              <w:spacing w:before="0" w:beforeAutospacing="0" w:after="0" w:afterAutospacing="0"/>
+              <w:jc w:val="both"/>
+              <w:textAlignment w:val="baseline"/>
+              <w:rPr>
+                <w:rFonts w:ascii="Arial" w:hAnsi="Arial" w:cs="Arial"/>
+                <w:color w:val="000000"/>
+              </w:rPr>
+            </w:pPr>
+            <w:r>
+              <w:rPr>
+                <w:rFonts w:ascii="Arial" w:hAnsi="Arial" w:cs="Arial"/>
+                <w:color w:val="000000"/>
+              </w:rPr>
+              <w:t>Manual de usuario</w:t>
+            </w:r>
+          </w:p>
+          <w:p>
+            <w:pPr>
+              <w:pStyle w:val="NormalWeb"/>
+              <w:numPr>
+                <w:ilvl w:val="0"/>
+                <w:numId w:val="7"/>
+              </w:numPr>
+              <w:spacing w:before="0" w:beforeAutospacing="0" w:after="0" w:afterAutospacing="0"/>
+              <w:jc w:val="both"/>
+              <w:textAlignment w:val="baseline"/>
+              <w:rPr>
+                <w:rFonts w:ascii="Arial" w:hAnsi="Arial" w:cs="Arial"/>
+                <w:color w:val="000000"/>
+              </w:rPr>
+            </w:pPr>
+            <w:r>
+              <w:rPr>
+                <w:rFonts w:ascii="Arial" w:hAnsi="Arial" w:cs="Arial"/>
+                <w:color w:val="000000"/>
+              </w:rPr>
+              <w:t>Documento de Pruebas del Software</w:t>
+            </w:r>
+          </w:p>
+          <w:p>
+            <w:pPr>
+              <w:pStyle w:val="NormalWeb"/>
+              <w:numPr>
+                <w:ilvl w:val="0"/>
+                <w:numId w:val="7"/>
+              </w:numPr>
+              <w:spacing w:before="0" w:beforeAutospacing="0" w:after="0" w:afterAutospacing="0"/>
+              <w:jc w:val="both"/>
+              <w:textAlignment w:val="baseline"/>
+              <w:rPr>
+                <w:rFonts w:ascii="Arial" w:hAnsi="Arial" w:cs="Arial"/>
+                <w:color w:val="000000"/>
+              </w:rPr>
+            </w:pPr>
+            <w:r>
+              <w:rPr>
+                <w:rFonts w:ascii="Arial" w:hAnsi="Arial" w:cs="Arial"/>
+                <w:color w:val="000000"/>
+              </w:rPr>
+              <w:t>Reporte del Desarrollo del Software</w:t>
+            </w:r>
+          </w:p>
+          <w:p>
+            <w:pPr>
+              <w:pStyle w:val="NormalWeb"/>
+              <w:numPr>
+                <w:ilvl w:val="0"/>
+                <w:numId w:val="7"/>
+              </w:numPr>
+              <w:spacing w:before="0" w:beforeAutospacing="0" w:after="0" w:afterAutospacing="0"/>
+              <w:jc w:val="both"/>
+              <w:textAlignment w:val="baseline"/>
+              <w:rPr>
+                <w:rFonts w:ascii="Arial" w:hAnsi="Arial" w:cs="Arial"/>
+                <w:color w:val="000000"/>
+              </w:rPr>
+            </w:pPr>
+            <w:r>
+              <w:rPr>
+                <w:rFonts w:ascii="Arial" w:hAnsi="Arial" w:cs="Arial"/>
+                <w:color w:val="000000"/>
+              </w:rPr>
+              <w:t>Reporte del Tercer Sprint</w:t>
+            </w:r>
+          </w:p>
+          <w:p>
+            <w:pPr>
+              <w:pStyle w:val="NormalWeb"/>
+              <w:numPr>
+                <w:ilvl w:val="0"/>
+                <w:numId w:val="7"/>
+              </w:numPr>
+              <w:spacing w:before="0" w:beforeAutospacing="0" w:after="0" w:afterAutospacing="0"/>
+              <w:jc w:val="both"/>
+              <w:textAlignment w:val="baseline"/>
+              <w:rPr>
+                <w:rFonts w:ascii="Arial" w:hAnsi="Arial" w:cs="Arial"/>
+                <w:color w:val="000000"/>
+              </w:rPr>
+            </w:pPr>
+            <w:r>
+              <w:rPr>
+                <w:rFonts w:ascii="Arial" w:hAnsi="Arial" w:cs="Arial"/>
+                <w:color w:val="000000"/>
+              </w:rPr>
+              <w:t>Acta de cierre del proyecto</w:t>
+            </w:r>
+          </w:p>
+        </w:tc>
+        <w:tc>
+          <w:tcPr>
+            <w:tcW w:w="0" w:type="auto"/>
+            <w:vAlign w:val="center"/>
+            <w:hideMark/>
+          </w:tcPr>
+          <w:p>
+            <w:pPr>
+              <w:rPr>
+                <w:sz w:val="20"/>
+                <w:szCs w:val="20"/>
+              </w:rPr>
+            </w:pPr>
+          </w:p>
+        </w:tc>
+      </w:tr>
+    </w:tbl>
+    <w:p>
+      <w:pPr>
+        <w:pStyle w:val="NormalWeb"/>
+        <w:spacing w:before="200" w:beforeAutospacing="0" w:after="0" w:afterAutospacing="0"/>
+        <w:ind w:left="720"/>
+        <w:jc w:val="center"/>
+      </w:pPr>
+      <w:r>
+        <w:rPr>
+          <w:rFonts w:ascii="Arial" w:hAnsi="Arial" w:cs="Arial"/>
+          <w:i/>
+          <w:iCs/>
+          <w:color w:val="000000"/>
+          <w:sz w:val="22"/>
+          <w:szCs w:val="22"/>
+        </w:rPr>
+        <w:t xml:space="preserve">Tabla 7: Definición de línea base para el proyecto </w:t>
+      </w:r>
+      <w:proofErr w:type="spellStart"/>
+      <w:r>
+        <w:rPr>
+          <w:rFonts w:ascii="Arial" w:hAnsi="Arial" w:cs="Arial"/>
+          <w:i/>
+          <w:iCs/>
+          <w:color w:val="000000"/>
+          <w:sz w:val="22"/>
+          <w:szCs w:val="22"/>
+        </w:rPr>
+        <w:t>Meal</w:t>
+      </w:r>
+      <w:proofErr w:type="spellEnd"/>
+      <w:r>
+        <w:rPr>
+          <w:rFonts w:ascii="Arial" w:hAnsi="Arial" w:cs="Arial"/>
+          <w:i/>
+          <w:iCs/>
+          <w:color w:val="000000"/>
+          <w:sz w:val="22"/>
+          <w:szCs w:val="22"/>
+        </w:rPr>
+        <w:t xml:space="preserve"> </w:t>
+      </w:r>
+      <w:proofErr w:type="spellStart"/>
+      <w:r>
+        <w:rPr>
+          <w:rFonts w:ascii="Arial" w:hAnsi="Arial" w:cs="Arial"/>
+          <w:i/>
+          <w:iCs/>
+          <w:color w:val="000000"/>
+          <w:sz w:val="22"/>
+          <w:szCs w:val="22"/>
+        </w:rPr>
+        <w:t>Planner</w:t>
+      </w:r>
+      <w:proofErr w:type="spellEnd"/>
+      <w:r>
+        <w:rPr>
+          <w:rFonts w:ascii="Arial" w:hAnsi="Arial" w:cs="Arial"/>
+          <w:i/>
+          <w:iCs/>
+          <w:color w:val="000000"/>
+          <w:sz w:val="22"/>
+          <w:szCs w:val="22"/>
+        </w:rPr>
+        <w:t xml:space="preserve"> (MP). </w:t>
+      </w:r>
+    </w:p>
+    <w:p>
+      <w:pPr>
+        <w:rPr>
+          <w:lang w:val="es-PE"/>
+        </w:rPr>
+      </w:pPr>
+    </w:p>
+    <w:p>
+      <w:pPr>
+        <w:pStyle w:val="Ttulo3"/>
+        <w:numPr>
+          <w:ilvl w:val="2"/>
+          <w:numId w:val="1"/>
+        </w:numPr>
+        <w:spacing w:before="200" w:after="200" w:line="360" w:lineRule="auto"/>
+        <w:rPr>
+          <w:b/>
+        </w:rPr>
+      </w:pPr>
+      <w:r>
+        <w:rPr>
+          <w:b/>
+        </w:rPr>
+        <w:t>Librerías Controladas</w:t>
+      </w:r>
     </w:p>
     <w:sectPr>
       <w:headerReference w:type="even" r:id="rId11"/>
@@ -11288,6 +12675,268 @@
 <file path=word/numbering.xml><?xml version="1.0" encoding="utf-8"?>
 <w:numbering xmlns:wpc="http://schemas.microsoft.com/office/word/2010/wordprocessingCanvas" xmlns:cx="http://schemas.microsoft.com/office/drawing/2014/chartex" xmlns:cx1="http://schemas.microsoft.com/office/drawing/2015/9/8/chartex" xmlns:cx2="http://schemas.microsoft.com/office/drawing/2015/10/21/chartex" xmlns:cx3="http://schemas.microsoft.com/office/drawing/2016/5/9/chartex" xmlns:cx4="http://schemas.microsoft.com/office/drawing/2016/5/10/chartex" xmlns:cx5="http://schemas.microsoft.com/office/drawing/2016/5/11/chartex" xmlns:cx6="http://schemas.microsoft.com/office/drawing/2016/5/12/chartex" xmlns:cx7="http://schemas.microsoft.com/office/drawing/2016/5/13/chartex" xmlns:cx8="http://schemas.microsoft.com/office/drawing/2016/5/14/chartex" xmlns:mc="http://schemas.openxmlformats.org/markup-compatibility/2006" xmlns:aink="http://schemas.microsoft.com/office/drawing/2016/ink" xmlns:am3d="http://schemas.microsoft.com/office/drawing/2017/model3d" xmlns:o="urn:schemas-microsoft-com:office:office" xmlns:r="http://schemas.openxmlformats.org/officeDocument/2006/relationships" xmlns:m="http://schemas.openxmlformats.org/officeDocument/2006/math" xmlns:v="urn:schemas-microsoft-com:vml" xmlns:wp14="http://schemas.microsoft.com/office/word/2010/wordprocessingDrawing" xmlns:wp="http://schemas.openxmlformats.org/drawingml/2006/wordprocessingDrawing" xmlns:w10="urn:schemas-microsoft-com:office:word" xmlns:w="http://schemas.openxmlformats.org/wordprocessingml/2006/main" xmlns:w14="http://schemas.microsoft.com/office/word/2010/wordml" xmlns:w15="http://schemas.microsoft.com/office/word/2012/wordml" xmlns:w16cex="http://schemas.microsoft.com/office/word/2018/wordml/cex" xmlns:w16cid="http://schemas.microsoft.com/office/word/2016/wordml/cid" xmlns:w16="http://schemas.microsoft.com/office/word/2018/wordml" xmlns:w16sdtdh="http://schemas.microsoft.com/office/word/2020/wordml/sdtdatahash" xmlns:w16se="http://schemas.microsoft.com/office/word/2015/wordml/symex" xmlns:wpg="http://schemas.microsoft.com/office/word/2010/wordprocessingGroup" xmlns:wpi="http://schemas.microsoft.com/office/word/2010/wordprocessingInk" xmlns:wne="http://schemas.microsoft.com/office/word/2006/wordml" xmlns:wps="http://schemas.microsoft.com/office/word/2010/wordprocessingShape" mc:Ignorable="w14 w15 w16se w16cid w16 w16cex w16sdtdh wp14">
   <w:abstractNum w:abstractNumId="0" w15:restartNumberingAfterBreak="0">
+    <w:nsid w:val="13014425"/>
+    <w:multiLevelType w:val="multilevel"/>
+    <w:tmpl w:val="151E61DA"/>
+    <w:lvl w:ilvl="0">
+      <w:start w:val="1"/>
+      <w:numFmt w:val="decimal"/>
+      <w:lvlText w:val="%1."/>
+      <w:lvlJc w:val="left"/>
+      <w:pPr>
+        <w:tabs>
+          <w:tab w:val="num" w:pos="720"/>
+        </w:tabs>
+        <w:ind w:left="720" w:hanging="360"/>
+      </w:pPr>
+    </w:lvl>
+    <w:lvl w:ilvl="1" w:tentative="1">
+      <w:start w:val="1"/>
+      <w:numFmt w:val="decimal"/>
+      <w:lvlText w:val="%2."/>
+      <w:lvlJc w:val="left"/>
+      <w:pPr>
+        <w:tabs>
+          <w:tab w:val="num" w:pos="1440"/>
+        </w:tabs>
+        <w:ind w:left="1440" w:hanging="360"/>
+      </w:pPr>
+    </w:lvl>
+    <w:lvl w:ilvl="2" w:tentative="1">
+      <w:start w:val="1"/>
+      <w:numFmt w:val="decimal"/>
+      <w:lvlText w:val="%3."/>
+      <w:lvlJc w:val="left"/>
+      <w:pPr>
+        <w:tabs>
+          <w:tab w:val="num" w:pos="2160"/>
+        </w:tabs>
+        <w:ind w:left="2160" w:hanging="360"/>
+      </w:pPr>
+    </w:lvl>
+    <w:lvl w:ilvl="3" w:tentative="1">
+      <w:start w:val="1"/>
+      <w:numFmt w:val="decimal"/>
+      <w:lvlText w:val="%4."/>
+      <w:lvlJc w:val="left"/>
+      <w:pPr>
+        <w:tabs>
+          <w:tab w:val="num" w:pos="2880"/>
+        </w:tabs>
+        <w:ind w:left="2880" w:hanging="360"/>
+      </w:pPr>
+    </w:lvl>
+    <w:lvl w:ilvl="4" w:tentative="1">
+      <w:start w:val="1"/>
+      <w:numFmt w:val="decimal"/>
+      <w:lvlText w:val="%5."/>
+      <w:lvlJc w:val="left"/>
+      <w:pPr>
+        <w:tabs>
+          <w:tab w:val="num" w:pos="3600"/>
+        </w:tabs>
+        <w:ind w:left="3600" w:hanging="360"/>
+      </w:pPr>
+    </w:lvl>
+    <w:lvl w:ilvl="5" w:tentative="1">
+      <w:start w:val="1"/>
+      <w:numFmt w:val="decimal"/>
+      <w:lvlText w:val="%6."/>
+      <w:lvlJc w:val="left"/>
+      <w:pPr>
+        <w:tabs>
+          <w:tab w:val="num" w:pos="4320"/>
+        </w:tabs>
+        <w:ind w:left="4320" w:hanging="360"/>
+      </w:pPr>
+    </w:lvl>
+    <w:lvl w:ilvl="6" w:tentative="1">
+      <w:start w:val="1"/>
+      <w:numFmt w:val="decimal"/>
+      <w:lvlText w:val="%7."/>
+      <w:lvlJc w:val="left"/>
+      <w:pPr>
+        <w:tabs>
+          <w:tab w:val="num" w:pos="5040"/>
+        </w:tabs>
+        <w:ind w:left="5040" w:hanging="360"/>
+      </w:pPr>
+    </w:lvl>
+    <w:lvl w:ilvl="7" w:tentative="1">
+      <w:start w:val="1"/>
+      <w:numFmt w:val="decimal"/>
+      <w:lvlText w:val="%8."/>
+      <w:lvlJc w:val="left"/>
+      <w:pPr>
+        <w:tabs>
+          <w:tab w:val="num" w:pos="5760"/>
+        </w:tabs>
+        <w:ind w:left="5760" w:hanging="360"/>
+      </w:pPr>
+    </w:lvl>
+    <w:lvl w:ilvl="8" w:tentative="1">
+      <w:start w:val="1"/>
+      <w:numFmt w:val="decimal"/>
+      <w:lvlText w:val="%9."/>
+      <w:lvlJc w:val="left"/>
+      <w:pPr>
+        <w:tabs>
+          <w:tab w:val="num" w:pos="6480"/>
+        </w:tabs>
+        <w:ind w:left="6480" w:hanging="360"/>
+      </w:pPr>
+    </w:lvl>
+  </w:abstractNum>
+  <w:abstractNum w:abstractNumId="1" w15:restartNumberingAfterBreak="0">
+    <w:nsid w:val="1EEC6FC9"/>
+    <w:multiLevelType w:val="multilevel"/>
+    <w:tmpl w:val="7C40FFA4"/>
+    <w:lvl w:ilvl="0">
+      <w:start w:val="1"/>
+      <w:numFmt w:val="bullet"/>
+      <w:lvlText w:val=""/>
+      <w:lvlJc w:val="left"/>
+      <w:pPr>
+        <w:tabs>
+          <w:tab w:val="num" w:pos="720"/>
+        </w:tabs>
+        <w:ind w:left="720" w:hanging="360"/>
+      </w:pPr>
+      <w:rPr>
+        <w:rFonts w:ascii="Symbol" w:hAnsi="Symbol" w:hint="default"/>
+        <w:sz w:val="20"/>
+      </w:rPr>
+    </w:lvl>
+    <w:lvl w:ilvl="1" w:tentative="1">
+      <w:start w:val="1"/>
+      <w:numFmt w:val="bullet"/>
+      <w:lvlText w:val="o"/>
+      <w:lvlJc w:val="left"/>
+      <w:pPr>
+        <w:tabs>
+          <w:tab w:val="num" w:pos="1440"/>
+        </w:tabs>
+        <w:ind w:left="1440" w:hanging="360"/>
+      </w:pPr>
+      <w:rPr>
+        <w:rFonts w:ascii="Courier New" w:hAnsi="Courier New" w:hint="default"/>
+        <w:sz w:val="20"/>
+      </w:rPr>
+    </w:lvl>
+    <w:lvl w:ilvl="2" w:tentative="1">
+      <w:start w:val="1"/>
+      <w:numFmt w:val="bullet"/>
+      <w:lvlText w:val=""/>
+      <w:lvlJc w:val="left"/>
+      <w:pPr>
+        <w:tabs>
+          <w:tab w:val="num" w:pos="2160"/>
+        </w:tabs>
+        <w:ind w:left="2160" w:hanging="360"/>
+      </w:pPr>
+      <w:rPr>
+        <w:rFonts w:ascii="Wingdings" w:hAnsi="Wingdings" w:hint="default"/>
+        <w:sz w:val="20"/>
+      </w:rPr>
+    </w:lvl>
+    <w:lvl w:ilvl="3" w:tentative="1">
+      <w:start w:val="1"/>
+      <w:numFmt w:val="bullet"/>
+      <w:lvlText w:val=""/>
+      <w:lvlJc w:val="left"/>
+      <w:pPr>
+        <w:tabs>
+          <w:tab w:val="num" w:pos="2880"/>
+        </w:tabs>
+        <w:ind w:left="2880" w:hanging="360"/>
+      </w:pPr>
+      <w:rPr>
+        <w:rFonts w:ascii="Wingdings" w:hAnsi="Wingdings" w:hint="default"/>
+        <w:sz w:val="20"/>
+      </w:rPr>
+    </w:lvl>
+    <w:lvl w:ilvl="4" w:tentative="1">
+      <w:start w:val="1"/>
+      <w:numFmt w:val="bullet"/>
+      <w:lvlText w:val=""/>
+      <w:lvlJc w:val="left"/>
+      <w:pPr>
+        <w:tabs>
+          <w:tab w:val="num" w:pos="3600"/>
+        </w:tabs>
+        <w:ind w:left="3600" w:hanging="360"/>
+      </w:pPr>
+      <w:rPr>
+        <w:rFonts w:ascii="Wingdings" w:hAnsi="Wingdings" w:hint="default"/>
+        <w:sz w:val="20"/>
+      </w:rPr>
+    </w:lvl>
+    <w:lvl w:ilvl="5" w:tentative="1">
+      <w:start w:val="1"/>
+      <w:numFmt w:val="bullet"/>
+      <w:lvlText w:val=""/>
+      <w:lvlJc w:val="left"/>
+      <w:pPr>
+        <w:tabs>
+          <w:tab w:val="num" w:pos="4320"/>
+        </w:tabs>
+        <w:ind w:left="4320" w:hanging="360"/>
+      </w:pPr>
+      <w:rPr>
+        <w:rFonts w:ascii="Wingdings" w:hAnsi="Wingdings" w:hint="default"/>
+        <w:sz w:val="20"/>
+      </w:rPr>
+    </w:lvl>
+    <w:lvl w:ilvl="6" w:tentative="1">
+      <w:start w:val="1"/>
+      <w:numFmt w:val="bullet"/>
+      <w:lvlText w:val=""/>
+      <w:lvlJc w:val="left"/>
+      <w:pPr>
+        <w:tabs>
+          <w:tab w:val="num" w:pos="5040"/>
+        </w:tabs>
+        <w:ind w:left="5040" w:hanging="360"/>
+      </w:pPr>
+      <w:rPr>
+        <w:rFonts w:ascii="Wingdings" w:hAnsi="Wingdings" w:hint="default"/>
+        <w:sz w:val="20"/>
+      </w:rPr>
+    </w:lvl>
+    <w:lvl w:ilvl="7" w:tentative="1">
+      <w:start w:val="1"/>
+      <w:numFmt w:val="bullet"/>
+      <w:lvlText w:val=""/>
+      <w:lvlJc w:val="left"/>
+      <w:pPr>
+        <w:tabs>
+          <w:tab w:val="num" w:pos="5760"/>
+        </w:tabs>
+        <w:ind w:left="5760" w:hanging="360"/>
+      </w:pPr>
+      <w:rPr>
+        <w:rFonts w:ascii="Wingdings" w:hAnsi="Wingdings" w:hint="default"/>
+        <w:sz w:val="20"/>
+      </w:rPr>
+    </w:lvl>
+    <w:lvl w:ilvl="8" w:tentative="1">
+      <w:start w:val="1"/>
+      <w:numFmt w:val="bullet"/>
+      <w:lvlText w:val=""/>
+      <w:lvlJc w:val="left"/>
+      <w:pPr>
+        <w:tabs>
+          <w:tab w:val="num" w:pos="6480"/>
+        </w:tabs>
+        <w:ind w:left="6480" w:hanging="360"/>
+      </w:pPr>
+      <w:rPr>
+        <w:rFonts w:ascii="Wingdings" w:hAnsi="Wingdings" w:hint="default"/>
+        <w:sz w:val="20"/>
+      </w:rPr>
+    </w:lvl>
+  </w:abstractNum>
+  <w:abstractNum w:abstractNumId="2" w15:restartNumberingAfterBreak="0">
     <w:nsid w:val="2082641E"/>
     <w:multiLevelType w:val="hybridMultilevel"/>
     <w:tmpl w:val="42147B20"/>
@@ -11399,7 +13048,7 @@
       </w:rPr>
     </w:lvl>
   </w:abstractNum>
-  <w:abstractNum w:abstractNumId="1" w15:restartNumberingAfterBreak="0">
+  <w:abstractNum w:abstractNumId="3" w15:restartNumberingAfterBreak="0">
     <w:nsid w:val="474D18AF"/>
     <w:multiLevelType w:val="multilevel"/>
     <w:tmpl w:val="1478B792"/>
@@ -11489,11 +13138,414 @@
       </w:pPr>
     </w:lvl>
   </w:abstractNum>
+  <w:abstractNum w:abstractNumId="4" w15:restartNumberingAfterBreak="0">
+    <w:nsid w:val="6E0E5A33"/>
+    <w:multiLevelType w:val="multilevel"/>
+    <w:tmpl w:val="52B8B602"/>
+    <w:lvl w:ilvl="0">
+      <w:start w:val="1"/>
+      <w:numFmt w:val="bullet"/>
+      <w:lvlText w:val=""/>
+      <w:lvlJc w:val="left"/>
+      <w:pPr>
+        <w:tabs>
+          <w:tab w:val="num" w:pos="720"/>
+        </w:tabs>
+        <w:ind w:left="720" w:hanging="360"/>
+      </w:pPr>
+      <w:rPr>
+        <w:rFonts w:ascii="Symbol" w:hAnsi="Symbol" w:hint="default"/>
+        <w:sz w:val="20"/>
+      </w:rPr>
+    </w:lvl>
+    <w:lvl w:ilvl="1" w:tentative="1">
+      <w:start w:val="1"/>
+      <w:numFmt w:val="bullet"/>
+      <w:lvlText w:val="o"/>
+      <w:lvlJc w:val="left"/>
+      <w:pPr>
+        <w:tabs>
+          <w:tab w:val="num" w:pos="1440"/>
+        </w:tabs>
+        <w:ind w:left="1440" w:hanging="360"/>
+      </w:pPr>
+      <w:rPr>
+        <w:rFonts w:ascii="Courier New" w:hAnsi="Courier New" w:hint="default"/>
+        <w:sz w:val="20"/>
+      </w:rPr>
+    </w:lvl>
+    <w:lvl w:ilvl="2" w:tentative="1">
+      <w:start w:val="1"/>
+      <w:numFmt w:val="bullet"/>
+      <w:lvlText w:val=""/>
+      <w:lvlJc w:val="left"/>
+      <w:pPr>
+        <w:tabs>
+          <w:tab w:val="num" w:pos="2160"/>
+        </w:tabs>
+        <w:ind w:left="2160" w:hanging="360"/>
+      </w:pPr>
+      <w:rPr>
+        <w:rFonts w:ascii="Wingdings" w:hAnsi="Wingdings" w:hint="default"/>
+        <w:sz w:val="20"/>
+      </w:rPr>
+    </w:lvl>
+    <w:lvl w:ilvl="3" w:tentative="1">
+      <w:start w:val="1"/>
+      <w:numFmt w:val="bullet"/>
+      <w:lvlText w:val=""/>
+      <w:lvlJc w:val="left"/>
+      <w:pPr>
+        <w:tabs>
+          <w:tab w:val="num" w:pos="2880"/>
+        </w:tabs>
+        <w:ind w:left="2880" w:hanging="360"/>
+      </w:pPr>
+      <w:rPr>
+        <w:rFonts w:ascii="Wingdings" w:hAnsi="Wingdings" w:hint="default"/>
+        <w:sz w:val="20"/>
+      </w:rPr>
+    </w:lvl>
+    <w:lvl w:ilvl="4" w:tentative="1">
+      <w:start w:val="1"/>
+      <w:numFmt w:val="bullet"/>
+      <w:lvlText w:val=""/>
+      <w:lvlJc w:val="left"/>
+      <w:pPr>
+        <w:tabs>
+          <w:tab w:val="num" w:pos="3600"/>
+        </w:tabs>
+        <w:ind w:left="3600" w:hanging="360"/>
+      </w:pPr>
+      <w:rPr>
+        <w:rFonts w:ascii="Wingdings" w:hAnsi="Wingdings" w:hint="default"/>
+        <w:sz w:val="20"/>
+      </w:rPr>
+    </w:lvl>
+    <w:lvl w:ilvl="5" w:tentative="1">
+      <w:start w:val="1"/>
+      <w:numFmt w:val="bullet"/>
+      <w:lvlText w:val=""/>
+      <w:lvlJc w:val="left"/>
+      <w:pPr>
+        <w:tabs>
+          <w:tab w:val="num" w:pos="4320"/>
+        </w:tabs>
+        <w:ind w:left="4320" w:hanging="360"/>
+      </w:pPr>
+      <w:rPr>
+        <w:rFonts w:ascii="Wingdings" w:hAnsi="Wingdings" w:hint="default"/>
+        <w:sz w:val="20"/>
+      </w:rPr>
+    </w:lvl>
+    <w:lvl w:ilvl="6" w:tentative="1">
+      <w:start w:val="1"/>
+      <w:numFmt w:val="bullet"/>
+      <w:lvlText w:val=""/>
+      <w:lvlJc w:val="left"/>
+      <w:pPr>
+        <w:tabs>
+          <w:tab w:val="num" w:pos="5040"/>
+        </w:tabs>
+        <w:ind w:left="5040" w:hanging="360"/>
+      </w:pPr>
+      <w:rPr>
+        <w:rFonts w:ascii="Wingdings" w:hAnsi="Wingdings" w:hint="default"/>
+        <w:sz w:val="20"/>
+      </w:rPr>
+    </w:lvl>
+    <w:lvl w:ilvl="7" w:tentative="1">
+      <w:start w:val="1"/>
+      <w:numFmt w:val="bullet"/>
+      <w:lvlText w:val=""/>
+      <w:lvlJc w:val="left"/>
+      <w:pPr>
+        <w:tabs>
+          <w:tab w:val="num" w:pos="5760"/>
+        </w:tabs>
+        <w:ind w:left="5760" w:hanging="360"/>
+      </w:pPr>
+      <w:rPr>
+        <w:rFonts w:ascii="Wingdings" w:hAnsi="Wingdings" w:hint="default"/>
+        <w:sz w:val="20"/>
+      </w:rPr>
+    </w:lvl>
+    <w:lvl w:ilvl="8" w:tentative="1">
+      <w:start w:val="1"/>
+      <w:numFmt w:val="bullet"/>
+      <w:lvlText w:val=""/>
+      <w:lvlJc w:val="left"/>
+      <w:pPr>
+        <w:tabs>
+          <w:tab w:val="num" w:pos="6480"/>
+        </w:tabs>
+        <w:ind w:left="6480" w:hanging="360"/>
+      </w:pPr>
+      <w:rPr>
+        <w:rFonts w:ascii="Wingdings" w:hAnsi="Wingdings" w:hint="default"/>
+        <w:sz w:val="20"/>
+      </w:rPr>
+    </w:lvl>
+  </w:abstractNum>
+  <w:abstractNum w:abstractNumId="5" w15:restartNumberingAfterBreak="0">
+    <w:nsid w:val="74622CBC"/>
+    <w:multiLevelType w:val="multilevel"/>
+    <w:tmpl w:val="1478B792"/>
+    <w:lvl w:ilvl="0">
+      <w:start w:val="1"/>
+      <w:numFmt w:val="decimal"/>
+      <w:lvlText w:val="%1."/>
+      <w:lvlJc w:val="right"/>
+      <w:pPr>
+        <w:ind w:left="720" w:hanging="360"/>
+      </w:pPr>
+      <w:rPr>
+        <w:sz w:val="36"/>
+        <w:szCs w:val="36"/>
+      </w:rPr>
+    </w:lvl>
+    <w:lvl w:ilvl="1">
+      <w:start w:val="1"/>
+      <w:numFmt w:val="decimal"/>
+      <w:lvlText w:val="%1.%2."/>
+      <w:lvlJc w:val="right"/>
+      <w:pPr>
+        <w:ind w:left="1440" w:hanging="360"/>
+      </w:pPr>
+    </w:lvl>
+    <w:lvl w:ilvl="2">
+      <w:start w:val="1"/>
+      <w:numFmt w:val="decimal"/>
+      <w:lvlText w:val="%1.%2.%3."/>
+      <w:lvlJc w:val="right"/>
+      <w:pPr>
+        <w:ind w:left="2160" w:hanging="180"/>
+      </w:pPr>
+    </w:lvl>
+    <w:lvl w:ilvl="3">
+      <w:start w:val="1"/>
+      <w:numFmt w:val="decimal"/>
+      <w:lvlText w:val="%1.%2.%3.%4."/>
+      <w:lvlJc w:val="right"/>
+      <w:pPr>
+        <w:ind w:left="2880" w:hanging="360"/>
+      </w:pPr>
+    </w:lvl>
+    <w:lvl w:ilvl="4">
+      <w:start w:val="1"/>
+      <w:numFmt w:val="decimal"/>
+      <w:lvlText w:val="%1.%2.%3.%4.%5."/>
+      <w:lvlJc w:val="right"/>
+      <w:pPr>
+        <w:ind w:left="3600" w:hanging="360"/>
+      </w:pPr>
+    </w:lvl>
+    <w:lvl w:ilvl="5">
+      <w:start w:val="1"/>
+      <w:numFmt w:val="decimal"/>
+      <w:lvlText w:val="%1.%2.%3.%4.%5.%6."/>
+      <w:lvlJc w:val="right"/>
+      <w:pPr>
+        <w:ind w:left="4320" w:hanging="180"/>
+      </w:pPr>
+    </w:lvl>
+    <w:lvl w:ilvl="6">
+      <w:start w:val="1"/>
+      <w:numFmt w:val="decimal"/>
+      <w:lvlText w:val="%1.%2.%3.%4.%5.%6.%7."/>
+      <w:lvlJc w:val="right"/>
+      <w:pPr>
+        <w:ind w:left="5040" w:hanging="360"/>
+      </w:pPr>
+    </w:lvl>
+    <w:lvl w:ilvl="7">
+      <w:start w:val="1"/>
+      <w:numFmt w:val="decimal"/>
+      <w:lvlText w:val="%1.%2.%3.%4.%5.%6.%7.%8."/>
+      <w:lvlJc w:val="right"/>
+      <w:pPr>
+        <w:ind w:left="5760" w:hanging="360"/>
+      </w:pPr>
+    </w:lvl>
+    <w:lvl w:ilvl="8">
+      <w:start w:val="1"/>
+      <w:numFmt w:val="decimal"/>
+      <w:lvlText w:val="%1.%2.%3.%4.%5.%6.%7.%8.%9."/>
+      <w:lvlJc w:val="right"/>
+      <w:pPr>
+        <w:ind w:left="6480" w:hanging="180"/>
+      </w:pPr>
+    </w:lvl>
+  </w:abstractNum>
+  <w:abstractNum w:abstractNumId="6" w15:restartNumberingAfterBreak="0">
+    <w:nsid w:val="7B066BD4"/>
+    <w:multiLevelType w:val="multilevel"/>
+    <w:tmpl w:val="CCBA8E70"/>
+    <w:lvl w:ilvl="0">
+      <w:start w:val="1"/>
+      <w:numFmt w:val="bullet"/>
+      <w:lvlText w:val=""/>
+      <w:lvlJc w:val="left"/>
+      <w:pPr>
+        <w:tabs>
+          <w:tab w:val="num" w:pos="720"/>
+        </w:tabs>
+        <w:ind w:left="720" w:hanging="360"/>
+      </w:pPr>
+      <w:rPr>
+        <w:rFonts w:ascii="Symbol" w:hAnsi="Symbol" w:hint="default"/>
+        <w:sz w:val="20"/>
+      </w:rPr>
+    </w:lvl>
+    <w:lvl w:ilvl="1" w:tentative="1">
+      <w:start w:val="1"/>
+      <w:numFmt w:val="bullet"/>
+      <w:lvlText w:val="o"/>
+      <w:lvlJc w:val="left"/>
+      <w:pPr>
+        <w:tabs>
+          <w:tab w:val="num" w:pos="1440"/>
+        </w:tabs>
+        <w:ind w:left="1440" w:hanging="360"/>
+      </w:pPr>
+      <w:rPr>
+        <w:rFonts w:ascii="Courier New" w:hAnsi="Courier New" w:hint="default"/>
+        <w:sz w:val="20"/>
+      </w:rPr>
+    </w:lvl>
+    <w:lvl w:ilvl="2" w:tentative="1">
+      <w:start w:val="1"/>
+      <w:numFmt w:val="bullet"/>
+      <w:lvlText w:val=""/>
+      <w:lvlJc w:val="left"/>
+      <w:pPr>
+        <w:tabs>
+          <w:tab w:val="num" w:pos="2160"/>
+        </w:tabs>
+        <w:ind w:left="2160" w:hanging="360"/>
+      </w:pPr>
+      <w:rPr>
+        <w:rFonts w:ascii="Wingdings" w:hAnsi="Wingdings" w:hint="default"/>
+        <w:sz w:val="20"/>
+      </w:rPr>
+    </w:lvl>
+    <w:lvl w:ilvl="3" w:tentative="1">
+      <w:start w:val="1"/>
+      <w:numFmt w:val="bullet"/>
+      <w:lvlText w:val=""/>
+      <w:lvlJc w:val="left"/>
+      <w:pPr>
+        <w:tabs>
+          <w:tab w:val="num" w:pos="2880"/>
+        </w:tabs>
+        <w:ind w:left="2880" w:hanging="360"/>
+      </w:pPr>
+      <w:rPr>
+        <w:rFonts w:ascii="Wingdings" w:hAnsi="Wingdings" w:hint="default"/>
+        <w:sz w:val="20"/>
+      </w:rPr>
+    </w:lvl>
+    <w:lvl w:ilvl="4" w:tentative="1">
+      <w:start w:val="1"/>
+      <w:numFmt w:val="bullet"/>
+      <w:lvlText w:val=""/>
+      <w:lvlJc w:val="left"/>
+      <w:pPr>
+        <w:tabs>
+          <w:tab w:val="num" w:pos="3600"/>
+        </w:tabs>
+        <w:ind w:left="3600" w:hanging="360"/>
+      </w:pPr>
+      <w:rPr>
+        <w:rFonts w:ascii="Wingdings" w:hAnsi="Wingdings" w:hint="default"/>
+        <w:sz w:val="20"/>
+      </w:rPr>
+    </w:lvl>
+    <w:lvl w:ilvl="5" w:tentative="1">
+      <w:start w:val="1"/>
+      <w:numFmt w:val="bullet"/>
+      <w:lvlText w:val=""/>
+      <w:lvlJc w:val="left"/>
+      <w:pPr>
+        <w:tabs>
+          <w:tab w:val="num" w:pos="4320"/>
+        </w:tabs>
+        <w:ind w:left="4320" w:hanging="360"/>
+      </w:pPr>
+      <w:rPr>
+        <w:rFonts w:ascii="Wingdings" w:hAnsi="Wingdings" w:hint="default"/>
+        <w:sz w:val="20"/>
+      </w:rPr>
+    </w:lvl>
+    <w:lvl w:ilvl="6" w:tentative="1">
+      <w:start w:val="1"/>
+      <w:numFmt w:val="bullet"/>
+      <w:lvlText w:val=""/>
+      <w:lvlJc w:val="left"/>
+      <w:pPr>
+        <w:tabs>
+          <w:tab w:val="num" w:pos="5040"/>
+        </w:tabs>
+        <w:ind w:left="5040" w:hanging="360"/>
+      </w:pPr>
+      <w:rPr>
+        <w:rFonts w:ascii="Wingdings" w:hAnsi="Wingdings" w:hint="default"/>
+        <w:sz w:val="20"/>
+      </w:rPr>
+    </w:lvl>
+    <w:lvl w:ilvl="7" w:tentative="1">
+      <w:start w:val="1"/>
+      <w:numFmt w:val="bullet"/>
+      <w:lvlText w:val=""/>
+      <w:lvlJc w:val="left"/>
+      <w:pPr>
+        <w:tabs>
+          <w:tab w:val="num" w:pos="5760"/>
+        </w:tabs>
+        <w:ind w:left="5760" w:hanging="360"/>
+      </w:pPr>
+      <w:rPr>
+        <w:rFonts w:ascii="Wingdings" w:hAnsi="Wingdings" w:hint="default"/>
+        <w:sz w:val="20"/>
+      </w:rPr>
+    </w:lvl>
+    <w:lvl w:ilvl="8" w:tentative="1">
+      <w:start w:val="1"/>
+      <w:numFmt w:val="bullet"/>
+      <w:lvlText w:val=""/>
+      <w:lvlJc w:val="left"/>
+      <w:pPr>
+        <w:tabs>
+          <w:tab w:val="num" w:pos="6480"/>
+        </w:tabs>
+        <w:ind w:left="6480" w:hanging="360"/>
+      </w:pPr>
+      <w:rPr>
+        <w:rFonts w:ascii="Wingdings" w:hAnsi="Wingdings" w:hint="default"/>
+        <w:sz w:val="20"/>
+      </w:rPr>
+    </w:lvl>
+  </w:abstractNum>
   <w:num w:numId="1">
+    <w:abstractNumId w:val="3"/>
+  </w:num>
+  <w:num w:numId="2">
+    <w:abstractNumId w:val="2"/>
+  </w:num>
+  <w:num w:numId="3">
+    <w:abstractNumId w:val="5"/>
+  </w:num>
+  <w:num w:numId="4">
+    <w:abstractNumId w:val="0"/>
+  </w:num>
+  <w:num w:numId="5">
     <w:abstractNumId w:val="1"/>
   </w:num>
-  <w:num w:numId="2">
-    <w:abstractNumId w:val="0"/>
+  <w:num w:numId="6">
+    <w:abstractNumId w:val="4"/>
+  </w:num>
+  <w:num w:numId="7">
+    <w:abstractNumId w:val="6"/>
   </w:num>
 </w:numbering>
 </file>
@@ -12287,6 +14339,23 @@
     <w:uiPriority w:val="99"/>
     <w:rsid w:val="00335276"/>
   </w:style>
+  <w:style w:type="paragraph" w:styleId="NormalWeb">
+    <w:name w:val="Normal (Web)"/>
+    <w:basedOn w:val="Normal"/>
+    <w:uiPriority w:val="99"/>
+    <w:semiHidden/>
+    <w:unhideWhenUsed/>
+    <w:rsid w:val="00C70A66"/>
+    <w:pPr>
+      <w:spacing w:before="100" w:beforeAutospacing="1" w:after="100" w:afterAutospacing="1" w:line="240" w:lineRule="auto"/>
+    </w:pPr>
+    <w:rPr>
+      <w:rFonts w:ascii="Times New Roman" w:eastAsia="Times New Roman" w:hAnsi="Times New Roman" w:cs="Times New Roman"/>
+      <w:sz w:val="24"/>
+      <w:szCs w:val="24"/>
+      <w:lang w:val="es-PE" w:eastAsia="zh-CN"/>
+    </w:rPr>
+  </w:style>
 </w:styles>
 </file>
 

</xml_diff>

<commit_message>
Actualizacion del PGC-Librerias controladas
</commit_message>
<xml_diff>
--- a/Documentos/Planes/PGC-ORANGESOFT.docx
+++ b/Documentos/Planes/PGC-ORANGESOFT.docx
@@ -500,21 +500,12 @@
           <w:szCs w:val="24"/>
         </w:rPr>
       </w:pPr>
-      <w:proofErr w:type="spellStart"/>
-      <w:r>
-        <w:rPr>
-          <w:sz w:val="24"/>
-          <w:szCs w:val="24"/>
-        </w:rPr>
-        <w:t>Huarhuachi</w:t>
-      </w:r>
-      <w:proofErr w:type="spellEnd"/>
-      <w:r>
-        <w:rPr>
-          <w:sz w:val="24"/>
-          <w:szCs w:val="24"/>
-        </w:rPr>
-        <w:t xml:space="preserve"> Ortega, Andrea Mariana                                     </w:t>
+      <w:r>
+        <w:rPr>
+          <w:sz w:val="24"/>
+          <w:szCs w:val="24"/>
+        </w:rPr>
+        <w:t xml:space="preserve">Huarhuachi Ortega, Andrea Mariana                                     </w:t>
       </w:r>
       <w:r>
         <w:rPr>
@@ -580,23 +571,7 @@
           <w:sz w:val="24"/>
           <w:szCs w:val="24"/>
         </w:rPr>
-        <w:t xml:space="preserve">Rojas Villanueva, Paula </w:t>
-      </w:r>
-      <w:proofErr w:type="spellStart"/>
-      <w:r>
-        <w:rPr>
-          <w:sz w:val="24"/>
-          <w:szCs w:val="24"/>
-        </w:rPr>
-        <w:t>Elianne</w:t>
-      </w:r>
-      <w:proofErr w:type="spellEnd"/>
-      <w:r>
-        <w:rPr>
-          <w:sz w:val="24"/>
-          <w:szCs w:val="24"/>
-        </w:rPr>
-        <w:t xml:space="preserve">                                             </w:t>
+        <w:t xml:space="preserve">Rojas Villanueva, Paula Elianne                                             </w:t>
       </w:r>
       <w:r>
         <w:rPr>
@@ -1111,21 +1086,12 @@
                 <w:szCs w:val="24"/>
               </w:rPr>
             </w:pPr>
-            <w:proofErr w:type="spellStart"/>
-            <w:r>
-              <w:rPr>
-                <w:sz w:val="24"/>
-                <w:szCs w:val="24"/>
-              </w:rPr>
-              <w:t>Huarhuachi</w:t>
-            </w:r>
-            <w:proofErr w:type="spellEnd"/>
-            <w:r>
-              <w:rPr>
-                <w:sz w:val="24"/>
-                <w:szCs w:val="24"/>
-              </w:rPr>
-              <w:t xml:space="preserve"> Ortega, Andrea</w:t>
+            <w:r>
+              <w:rPr>
+                <w:sz w:val="24"/>
+                <w:szCs w:val="24"/>
+              </w:rPr>
+              <w:t>Huarhuachi Ortega, Andrea</w:t>
             </w:r>
           </w:p>
           <w:p>
@@ -3256,6 +3222,7 @@
                               </w:rPr>
                               <w:t xml:space="preserve"> </w:t>
                             </w:r>
+                            <w:proofErr w:type="gramStart"/>
                             <w:r>
                               <w:rPr>
                                 <w:i/>
@@ -3265,7 +3232,19 @@
                                 <w:szCs w:val="24"/>
                                 <w:lang w:val="es-MX"/>
                               </w:rPr>
-                              <w:t>Actividades  de la SCM</w:t>
+                              <w:t>Actividades  de</w:t>
+                            </w:r>
+                            <w:proofErr w:type="gramEnd"/>
+                            <w:r>
+                              <w:rPr>
+                                <w:i/>
+                                <w:iCs/>
+                                <w:color w:val="002060"/>
+                                <w:sz w:val="24"/>
+                                <w:szCs w:val="24"/>
+                                <w:lang w:val="es-MX"/>
+                              </w:rPr>
+                              <w:t xml:space="preserve"> la SCM</w:t>
                             </w:r>
                           </w:p>
                         </w:txbxContent>
@@ -12261,12 +12240,196 @@
         <w:t>Librerías Controladas</w:t>
       </w:r>
     </w:p>
+    <w:p>
+      <w:pPr>
+        <w:spacing w:line="360" w:lineRule="auto"/>
+        <w:ind w:left="2160"/>
+        <w:rPr>
+          <w:sz w:val="24"/>
+          <w:szCs w:val="24"/>
+        </w:rPr>
+      </w:pPr>
+      <w:r>
+        <w:rPr>
+          <w:sz w:val="24"/>
+          <w:szCs w:val="24"/>
+        </w:rPr>
+        <w:t xml:space="preserve">Para disponer de las librerías controladas en la empresa </w:t>
+      </w:r>
+      <w:proofErr w:type="spellStart"/>
+      <w:r>
+        <w:rPr>
+          <w:sz w:val="24"/>
+          <w:szCs w:val="24"/>
+        </w:rPr>
+        <w:t>OrangeSoft</w:t>
+      </w:r>
+      <w:proofErr w:type="spellEnd"/>
+      <w:r>
+        <w:rPr>
+          <w:sz w:val="24"/>
+          <w:szCs w:val="24"/>
+        </w:rPr>
+        <w:t xml:space="preserve">, realizamos una gráfica estructural (tipo organigrama) del repositorio y su explicación de cada librería, Por ejemplo, el proyecto </w:t>
+      </w:r>
+      <w:proofErr w:type="spellStart"/>
+      <w:r>
+        <w:rPr>
+          <w:sz w:val="24"/>
+          <w:szCs w:val="24"/>
+        </w:rPr>
+        <w:t>Meal</w:t>
+      </w:r>
+      <w:proofErr w:type="spellEnd"/>
+      <w:r>
+        <w:rPr>
+          <w:sz w:val="24"/>
+          <w:szCs w:val="24"/>
+        </w:rPr>
+        <w:t xml:space="preserve"> </w:t>
+      </w:r>
+      <w:proofErr w:type="spellStart"/>
+      <w:r>
+        <w:rPr>
+          <w:sz w:val="24"/>
+          <w:szCs w:val="24"/>
+        </w:rPr>
+        <w:t>Planner</w:t>
+      </w:r>
+      <w:proofErr w:type="spellEnd"/>
+      <w:r>
+        <w:rPr>
+          <w:sz w:val="24"/>
+          <w:szCs w:val="24"/>
+        </w:rPr>
+        <w:t xml:space="preserve"> (MP).</w:t>
+      </w:r>
+    </w:p>
+    <w:p>
+      <w:pPr>
+        <w:ind w:left="2160"/>
+        <w:rPr>
+          <w:i/>
+          <w:iCs/>
+          <w:color w:val="000000"/>
+        </w:rPr>
+      </w:pPr>
+      <w:r>
+        <w:rPr>
+          <w:i/>
+          <w:iCs/>
+          <w:color w:val="000000"/>
+        </w:rPr>
+        <w:lastRenderedPageBreak/>
+        <w:t xml:space="preserve">Gráfica 1: Organigrama del repositorio </w:t>
+      </w:r>
+      <w:proofErr w:type="spellStart"/>
+      <w:r>
+        <w:rPr>
+          <w:i/>
+          <w:iCs/>
+          <w:color w:val="000000"/>
+        </w:rPr>
+        <w:t>OrangeSoft</w:t>
+      </w:r>
+      <w:proofErr w:type="spellEnd"/>
+      <w:r>
+        <w:rPr>
+          <w:i/>
+          <w:iCs/>
+          <w:color w:val="000000"/>
+        </w:rPr>
+        <w:t>.</w:t>
+      </w:r>
+      <w:r>
+        <w:rPr>
+          <w:i/>
+          <w:iCs/>
+          <w:noProof/>
+          <w:color w:val="000000"/>
+          <w:bdr w:val="single" w:sz="18" w:space="0" w:color="05569F" w:frame="1"/>
+        </w:rPr>
+        <w:drawing>
+          <wp:anchor distT="0" distB="0" distL="114300" distR="114300" simplePos="0" relativeHeight="251666432" behindDoc="0" locked="0" layoutInCell="1" allowOverlap="1" wp14:anchorId="4E2748DD" wp14:editId="7C51B670">
+            <wp:simplePos x="0" y="0"/>
+            <wp:positionH relativeFrom="margin">
+              <wp:posOffset>-2540</wp:posOffset>
+            </wp:positionH>
+            <wp:positionV relativeFrom="paragraph">
+              <wp:posOffset>41910</wp:posOffset>
+            </wp:positionV>
+            <wp:extent cx="5731510" cy="2988310"/>
+            <wp:effectExtent l="19050" t="19050" r="21590" b="21590"/>
+            <wp:wrapSquare wrapText="bothSides"/>
+            <wp:docPr id="5" name="Imagen 5"/>
+            <wp:cNvGraphicFramePr>
+              <a:graphicFrameLocks xmlns:a="http://schemas.openxmlformats.org/drawingml/2006/main" noChangeAspect="1"/>
+            </wp:cNvGraphicFramePr>
+            <a:graphic xmlns:a="http://schemas.openxmlformats.org/drawingml/2006/main">
+              <a:graphicData uri="http://schemas.openxmlformats.org/drawingml/2006/picture">
+                <pic:pic xmlns:pic="http://schemas.openxmlformats.org/drawingml/2006/picture">
+                  <pic:nvPicPr>
+                    <pic:cNvPr id="0" name="Picture 1"/>
+                    <pic:cNvPicPr>
+                      <a:picLocks noChangeAspect="1" noChangeArrowheads="1"/>
+                    </pic:cNvPicPr>
+                  </pic:nvPicPr>
+                  <pic:blipFill>
+                    <a:blip r:embed="rId11" cstate="print">
+                      <a:extLst>
+                        <a:ext uri="{28A0092B-C50C-407E-A947-70E740481C1C}">
+                          <a14:useLocalDpi xmlns:a14="http://schemas.microsoft.com/office/drawing/2010/main" val="0"/>
+                        </a:ext>
+                      </a:extLst>
+                    </a:blip>
+                    <a:srcRect/>
+                    <a:stretch>
+                      <a:fillRect/>
+                    </a:stretch>
+                  </pic:blipFill>
+                  <pic:spPr bwMode="auto">
+                    <a:xfrm>
+                      <a:off x="0" y="0"/>
+                      <a:ext cx="5731510" cy="2988310"/>
+                    </a:xfrm>
+                    <a:prstGeom prst="rect">
+                      <a:avLst/>
+                    </a:prstGeom>
+                    <a:noFill/>
+                    <a:ln>
+                      <a:solidFill>
+                        <a:schemeClr val="accent1">
+                          <a:lumMod val="50000"/>
+                        </a:schemeClr>
+                      </a:solidFill>
+                    </a:ln>
+                  </pic:spPr>
+                </pic:pic>
+              </a:graphicData>
+            </a:graphic>
+          </wp:anchor>
+        </w:drawing>
+      </w:r>
+      <w:r>
+        <w:rPr>
+          <w:i/>
+          <w:iCs/>
+          <w:color w:val="000000"/>
+        </w:rPr>
+        <w:t xml:space="preserve">  </w:t>
+      </w:r>
+    </w:p>
+    <w:p>
+      <w:pPr>
+        <w:ind w:left="2160"/>
+      </w:pPr>
+    </w:p>
     <w:sectPr>
-      <w:headerReference w:type="even" r:id="rId11"/>
-      <w:headerReference w:type="default" r:id="rId12"/>
-      <w:footerReference w:type="default" r:id="rId13"/>
-      <w:headerReference w:type="first" r:id="rId14"/>
-      <w:footerReference w:type="first" r:id="rId15"/>
+      <w:headerReference w:type="even" r:id="rId12"/>
+      <w:headerReference w:type="default" r:id="rId13"/>
+      <w:footerReference w:type="default" r:id="rId14"/>
+      <w:headerReference w:type="first" r:id="rId15"/>
+      <w:footerReference w:type="first" r:id="rId16"/>
       <w:pgSz w:w="11906" w:h="16838"/>
       <w:pgMar w:top="1275" w:right="1440" w:bottom="1440" w:left="1440" w:header="720" w:footer="720" w:gutter="0"/>
       <w:pgNumType w:start="1"/>

</xml_diff>

<commit_message>
Actualización PGC - Clientes
</commit_message>
<xml_diff>
--- a/Documentos/Planes/PGC-ORANGESOFT.docx
+++ b/Documentos/Planes/PGC-ORANGESOFT.docx
@@ -1,6 +1,6 @@
 
 <file path=word/document.xml><?xml version="1.0" encoding="utf-8"?>
-<w:document xmlns:wpc="http://schemas.microsoft.com/office/word/2010/wordprocessingCanvas" xmlns:cx="http://schemas.microsoft.com/office/drawing/2014/chartex" xmlns:cx1="http://schemas.microsoft.com/office/drawing/2015/9/8/chartex" xmlns:cx2="http://schemas.microsoft.com/office/drawing/2015/10/21/chartex" xmlns:cx3="http://schemas.microsoft.com/office/drawing/2016/5/9/chartex" xmlns:cx4="http://schemas.microsoft.com/office/drawing/2016/5/10/chartex" xmlns:cx5="http://schemas.microsoft.com/office/drawing/2016/5/11/chartex" xmlns:cx6="http://schemas.microsoft.com/office/drawing/2016/5/12/chartex" xmlns:cx7="http://schemas.microsoft.com/office/drawing/2016/5/13/chartex" xmlns:cx8="http://schemas.microsoft.com/office/drawing/2016/5/14/chartex" xmlns:mc="http://schemas.openxmlformats.org/markup-compatibility/2006" xmlns:aink="http://schemas.microsoft.com/office/drawing/2016/ink" xmlns:am3d="http://schemas.microsoft.com/office/drawing/2017/model3d" xmlns:o="urn:schemas-microsoft-com:office:office" xmlns:r="http://schemas.openxmlformats.org/officeDocument/2006/relationships" xmlns:m="http://schemas.openxmlformats.org/officeDocument/2006/math" xmlns:v="urn:schemas-microsoft-com:vml" xmlns:wp14="http://schemas.microsoft.com/office/word/2010/wordprocessingDrawing" xmlns:wp="http://schemas.openxmlformats.org/drawingml/2006/wordprocessingDrawing" xmlns:w10="urn:schemas-microsoft-com:office:word" xmlns:w="http://schemas.openxmlformats.org/wordprocessingml/2006/main" xmlns:w14="http://schemas.microsoft.com/office/word/2010/wordml" xmlns:w15="http://schemas.microsoft.com/office/word/2012/wordml" xmlns:w16cex="http://schemas.microsoft.com/office/word/2018/wordml/cex" xmlns:w16cid="http://schemas.microsoft.com/office/word/2016/wordml/cid" xmlns:w16="http://schemas.microsoft.com/office/word/2018/wordml" xmlns:w16se="http://schemas.microsoft.com/office/word/2015/wordml/symex" xmlns:wpg="http://schemas.microsoft.com/office/word/2010/wordprocessingGroup" xmlns:wpi="http://schemas.microsoft.com/office/word/2010/wordprocessingInk" xmlns:wne="http://schemas.microsoft.com/office/word/2006/wordml" xmlns:wps="http://schemas.microsoft.com/office/word/2010/wordprocessingShape" mc:Ignorable="w14 w15 w16se w16cid w16 w16cex wp14">
+<w:document xmlns:wpc="http://schemas.microsoft.com/office/word/2010/wordprocessingCanvas" xmlns:cx="http://schemas.microsoft.com/office/drawing/2014/chartex" xmlns:cx1="http://schemas.microsoft.com/office/drawing/2015/9/8/chartex" xmlns:cx2="http://schemas.microsoft.com/office/drawing/2015/10/21/chartex" xmlns:cx3="http://schemas.microsoft.com/office/drawing/2016/5/9/chartex" xmlns:cx4="http://schemas.microsoft.com/office/drawing/2016/5/10/chartex" xmlns:cx5="http://schemas.microsoft.com/office/drawing/2016/5/11/chartex" xmlns:cx6="http://schemas.microsoft.com/office/drawing/2016/5/12/chartex" xmlns:cx7="http://schemas.microsoft.com/office/drawing/2016/5/13/chartex" xmlns:cx8="http://schemas.microsoft.com/office/drawing/2016/5/14/chartex" xmlns:mc="http://schemas.openxmlformats.org/markup-compatibility/2006" xmlns:aink="http://schemas.microsoft.com/office/drawing/2016/ink" xmlns:am3d="http://schemas.microsoft.com/office/drawing/2017/model3d" xmlns:o="urn:schemas-microsoft-com:office:office" xmlns:r="http://schemas.openxmlformats.org/officeDocument/2006/relationships" xmlns:m="http://schemas.openxmlformats.org/officeDocument/2006/math" xmlns:v="urn:schemas-microsoft-com:vml" xmlns:wp14="http://schemas.microsoft.com/office/word/2010/wordprocessingDrawing" xmlns:wp="http://schemas.openxmlformats.org/drawingml/2006/wordprocessingDrawing" xmlns:w10="urn:schemas-microsoft-com:office:word" xmlns:w="http://schemas.openxmlformats.org/wordprocessingml/2006/main" xmlns:w14="http://schemas.microsoft.com/office/word/2010/wordml" xmlns:w15="http://schemas.microsoft.com/office/word/2012/wordml" xmlns:w16cex="http://schemas.microsoft.com/office/word/2018/wordml/cex" xmlns:w16cid="http://schemas.microsoft.com/office/word/2016/wordml/cid" xmlns:w16="http://schemas.microsoft.com/office/word/2018/wordml" xmlns:w16sdtdh="http://schemas.microsoft.com/office/word/2020/wordml/sdtdatahash" xmlns:w16se="http://schemas.microsoft.com/office/word/2015/wordml/symex" xmlns:wpg="http://schemas.microsoft.com/office/word/2010/wordprocessingGroup" xmlns:wpi="http://schemas.microsoft.com/office/word/2010/wordprocessingInk" xmlns:wne="http://schemas.microsoft.com/office/word/2006/wordml" xmlns:wps="http://schemas.microsoft.com/office/word/2010/wordprocessingShape" mc:Ignorable="w14 w15 w16se w16cid w16 w16cex w16sdtdh wp14">
   <w:background w:color="F3F3F3"/>
   <w:body>
     <w:p>
@@ -500,18 +500,27 @@
           <w:szCs w:val="24"/>
         </w:rPr>
       </w:pPr>
+      <w:proofErr w:type="spellStart"/>
       <w:r>
         <w:rPr>
           <w:sz w:val="24"/>
           <w:szCs w:val="24"/>
         </w:rPr>
-        <w:t xml:space="preserve">Huarhuachi Ortega, Andrea Mariana                                     </w:t>
-      </w:r>
+        <w:t>Huarhuachi</w:t>
+      </w:r>
+      <w:proofErr w:type="spellEnd"/>
       <w:r>
         <w:rPr>
           <w:sz w:val="24"/>
           <w:szCs w:val="24"/>
         </w:rPr>
+        <w:t xml:space="preserve"> Ortega, Andrea Mariana                                     </w:t>
+      </w:r>
+      <w:r>
+        <w:rPr>
+          <w:sz w:val="24"/>
+          <w:szCs w:val="24"/>
+        </w:rPr>
         <w:tab/>
         <w:t xml:space="preserve">19200267 </w:t>
       </w:r>
@@ -530,13 +539,29 @@
           <w:sz w:val="24"/>
           <w:szCs w:val="24"/>
         </w:rPr>
-        <w:t xml:space="preserve">Palacios Barrutia, Jeanpiere Julian                                        </w:t>
-      </w:r>
+        <w:t xml:space="preserve">Palacios Barrutia, Jeanpiere </w:t>
+      </w:r>
+      <w:proofErr w:type="spellStart"/>
       <w:r>
         <w:rPr>
           <w:sz w:val="24"/>
           <w:szCs w:val="24"/>
         </w:rPr>
+        <w:t>Julian</w:t>
+      </w:r>
+      <w:proofErr w:type="spellEnd"/>
+      <w:r>
+        <w:rPr>
+          <w:sz w:val="24"/>
+          <w:szCs w:val="24"/>
+        </w:rPr>
+        <w:t xml:space="preserve">                                        </w:t>
+      </w:r>
+      <w:r>
+        <w:rPr>
+          <w:sz w:val="24"/>
+          <w:szCs w:val="24"/>
+        </w:rPr>
         <w:tab/>
         <w:t xml:space="preserve">19200274 </w:t>
       </w:r>
@@ -555,7 +580,23 @@
           <w:sz w:val="24"/>
           <w:szCs w:val="24"/>
         </w:rPr>
-        <w:t xml:space="preserve">Rojas Villanueva, Paula Elianne                                             </w:t>
+        <w:t xml:space="preserve">Rojas Villanueva, Paula </w:t>
+      </w:r>
+      <w:proofErr w:type="spellStart"/>
+      <w:r>
+        <w:rPr>
+          <w:sz w:val="24"/>
+          <w:szCs w:val="24"/>
+        </w:rPr>
+        <w:t>Elianne</w:t>
+      </w:r>
+      <w:proofErr w:type="spellEnd"/>
+      <w:r>
+        <w:rPr>
+          <w:sz w:val="24"/>
+          <w:szCs w:val="24"/>
+        </w:rPr>
+        <w:t xml:space="preserve">                                             </w:t>
       </w:r>
       <w:r>
         <w:rPr>
@@ -716,7 +757,7 @@
               </wp:anchor>
             </w:drawing>
           </mc:Choice>
-          <mc:Fallback xmlns:w16sdtdh="http://schemas.microsoft.com/office/word/2020/wordml/sdtdatahash">
+          <mc:Fallback>
             <w:pict>
               <v:rect w14:anchorId="02808288" id="Rectángulo 4" o:spid="_x0000_s1026" style="position:absolute;margin-left:198pt;margin-top:37.65pt;width:66pt;height:32.25pt;z-index:251665408;visibility:visible;mso-wrap-style:square;mso-wrap-distance-left:9pt;mso-wrap-distance-top:0;mso-wrap-distance-right:9pt;mso-wrap-distance-bottom:0;mso-position-horizontal:absolute;mso-position-horizontal-relative:text;mso-position-vertical:absolute;mso-position-vertical-relative:text;v-text-anchor:middle" o:gfxdata="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" fillcolor="#f2f2f2 [3052]" stroked="f"/>
             </w:pict>
@@ -734,7 +775,7 @@
     </w:p>
     <w:p>
       <w:pPr>
-        <w:pStyle w:val="Title"/>
+        <w:pStyle w:val="Ttulo"/>
         <w:spacing w:before="240" w:after="240"/>
         <w:ind w:left="2160"/>
         <w:jc w:val="center"/>
@@ -750,7 +791,7 @@
     </w:p>
     <w:p>
       <w:pPr>
-        <w:pStyle w:val="Title"/>
+        <w:pStyle w:val="Ttulo"/>
         <w:spacing w:before="240" w:after="240" w:line="360" w:lineRule="auto"/>
         <w:jc w:val="center"/>
         <w:rPr>
@@ -1070,12 +1111,21 @@
                 <w:szCs w:val="24"/>
               </w:rPr>
             </w:pPr>
-            <w:r>
-              <w:rPr>
-                <w:sz w:val="24"/>
-                <w:szCs w:val="24"/>
-              </w:rPr>
-              <w:t>Huarhuachi Ortega, Andrea</w:t>
+            <w:proofErr w:type="spellStart"/>
+            <w:r>
+              <w:rPr>
+                <w:sz w:val="24"/>
+                <w:szCs w:val="24"/>
+              </w:rPr>
+              <w:t>Huarhuachi</w:t>
+            </w:r>
+            <w:proofErr w:type="spellEnd"/>
+            <w:r>
+              <w:rPr>
+                <w:sz w:val="24"/>
+                <w:szCs w:val="24"/>
+              </w:rPr>
+              <w:t xml:space="preserve"> Ortega, Andrea</w:t>
             </w:r>
           </w:p>
           <w:p>
@@ -1166,7 +1216,7 @@
           </w:tcPr>
           <w:p>
             <w:pPr>
-              <w:pStyle w:val="ListParagraph"/>
+              <w:pStyle w:val="Prrafodelista"/>
               <w:numPr>
                 <w:ilvl w:val="0"/>
                 <w:numId w:val="2"/>
@@ -1200,7 +1250,7 @@
           </w:p>
           <w:p>
             <w:pPr>
-              <w:pStyle w:val="ListParagraph"/>
+              <w:pStyle w:val="Prrafodelista"/>
               <w:spacing w:before="240" w:after="240"/>
               <w:ind w:left="133"/>
               <w:jc w:val="both"/>
@@ -1214,7 +1264,7 @@
           </w:p>
           <w:p>
             <w:pPr>
-              <w:pStyle w:val="ListParagraph"/>
+              <w:pStyle w:val="Prrafodelista"/>
               <w:numPr>
                 <w:ilvl w:val="0"/>
                 <w:numId w:val="2"/>
@@ -1447,7 +1497,7 @@
       <w:sdtContent>
         <w:p>
           <w:pPr>
-            <w:pStyle w:val="TOC1"/>
+            <w:pStyle w:val="TDC1"/>
             <w:tabs>
               <w:tab w:val="left" w:pos="440"/>
               <w:tab w:val="right" w:pos="9016"/>
@@ -1482,7 +1532,7 @@
           <w:hyperlink w:anchor="_Toc87628529" w:history="1">
             <w:r>
               <w:rPr>
-                <w:rStyle w:val="Hyperlink"/>
+                <w:rStyle w:val="Hipervnculo"/>
                 <w:b/>
                 <w:noProof/>
                 <w:sz w:val="24"/>
@@ -1500,7 +1550,7 @@
             </w:r>
             <w:r>
               <w:rPr>
-                <w:rStyle w:val="Hyperlink"/>
+                <w:rStyle w:val="Hipervnculo"/>
                 <w:b/>
                 <w:noProof/>
                 <w:sz w:val="24"/>
@@ -1574,7 +1624,7 @@
         </w:p>
         <w:p>
           <w:pPr>
-            <w:pStyle w:val="TOC2"/>
+            <w:pStyle w:val="TDC2"/>
             <w:tabs>
               <w:tab w:val="left" w:pos="880"/>
               <w:tab w:val="right" w:pos="9016"/>
@@ -1590,7 +1640,7 @@
           <w:hyperlink w:anchor="_Toc87628530" w:history="1">
             <w:r>
               <w:rPr>
-                <w:rStyle w:val="Hyperlink"/>
+                <w:rStyle w:val="Hipervnculo"/>
                 <w:b/>
                 <w:bCs/>
                 <w:noProof/>
@@ -1611,7 +1661,7 @@
             </w:r>
             <w:r>
               <w:rPr>
-                <w:rStyle w:val="Hyperlink"/>
+                <w:rStyle w:val="Hipervnculo"/>
                 <w:b/>
                 <w:bCs/>
                 <w:noProof/>
@@ -1700,7 +1750,7 @@
         </w:p>
         <w:p>
           <w:pPr>
-            <w:pStyle w:val="TOC2"/>
+            <w:pStyle w:val="TDC2"/>
             <w:tabs>
               <w:tab w:val="left" w:pos="880"/>
               <w:tab w:val="right" w:pos="9016"/>
@@ -1716,7 +1766,7 @@
           <w:hyperlink w:anchor="_Toc87628531" w:history="1">
             <w:r>
               <w:rPr>
-                <w:rStyle w:val="Hyperlink"/>
+                <w:rStyle w:val="Hipervnculo"/>
                 <w:b/>
                 <w:bCs/>
                 <w:noProof/>
@@ -1737,7 +1787,7 @@
             </w:r>
             <w:r>
               <w:rPr>
-                <w:rStyle w:val="Hyperlink"/>
+                <w:rStyle w:val="Hipervnculo"/>
                 <w:b/>
                 <w:bCs/>
                 <w:noProof/>
@@ -1826,7 +1876,7 @@
         </w:p>
         <w:p>
           <w:pPr>
-            <w:pStyle w:val="TOC2"/>
+            <w:pStyle w:val="TDC2"/>
             <w:tabs>
               <w:tab w:val="left" w:pos="880"/>
               <w:tab w:val="right" w:pos="9016"/>
@@ -1842,7 +1892,7 @@
           <w:hyperlink w:anchor="_Toc87628532" w:history="1">
             <w:r>
               <w:rPr>
-                <w:rStyle w:val="Hyperlink"/>
+                <w:rStyle w:val="Hipervnculo"/>
                 <w:b/>
                 <w:bCs/>
                 <w:noProof/>
@@ -1863,7 +1913,7 @@
             </w:r>
             <w:r>
               <w:rPr>
-                <w:rStyle w:val="Hyperlink"/>
+                <w:rStyle w:val="Hipervnculo"/>
                 <w:b/>
                 <w:bCs/>
                 <w:noProof/>
@@ -1952,7 +2002,7 @@
         </w:p>
         <w:p>
           <w:pPr>
-            <w:pStyle w:val="TOC1"/>
+            <w:pStyle w:val="TDC1"/>
             <w:tabs>
               <w:tab w:val="left" w:pos="440"/>
               <w:tab w:val="right" w:pos="9016"/>
@@ -1966,7 +2016,7 @@
           <w:hyperlink w:anchor="_Toc87628533" w:history="1">
             <w:r>
               <w:rPr>
-                <w:rStyle w:val="Hyperlink"/>
+                <w:rStyle w:val="Hipervnculo"/>
                 <w:b/>
                 <w:noProof/>
                 <w:sz w:val="24"/>
@@ -1984,7 +2034,7 @@
             </w:r>
             <w:r>
               <w:rPr>
-                <w:rStyle w:val="Hyperlink"/>
+                <w:rStyle w:val="Hipervnculo"/>
                 <w:b/>
                 <w:noProof/>
                 <w:sz w:val="24"/>
@@ -2058,7 +2108,7 @@
         </w:p>
         <w:p>
           <w:pPr>
-            <w:pStyle w:val="TOC2"/>
+            <w:pStyle w:val="TDC2"/>
             <w:tabs>
               <w:tab w:val="left" w:pos="880"/>
               <w:tab w:val="right" w:pos="9016"/>
@@ -2072,7 +2122,7 @@
           <w:hyperlink w:anchor="_Toc87628534" w:history="1">
             <w:r>
               <w:rPr>
-                <w:rStyle w:val="Hyperlink"/>
+                <w:rStyle w:val="Hipervnculo"/>
                 <w:b/>
                 <w:noProof/>
                 <w:sz w:val="24"/>
@@ -2090,7 +2140,7 @@
             </w:r>
             <w:r>
               <w:rPr>
-                <w:rStyle w:val="Hyperlink"/>
+                <w:rStyle w:val="Hipervnculo"/>
                 <w:b/>
                 <w:noProof/>
                 <w:sz w:val="24"/>
@@ -2164,7 +2214,7 @@
         </w:p>
         <w:p>
           <w:pPr>
-            <w:pStyle w:val="TOC3"/>
+            <w:pStyle w:val="TDC3"/>
             <w:tabs>
               <w:tab w:val="left" w:pos="1320"/>
               <w:tab w:val="right" w:pos="9016"/>
@@ -2178,7 +2228,7 @@
           <w:hyperlink w:anchor="_Toc87628535" w:history="1">
             <w:r>
               <w:rPr>
-                <w:rStyle w:val="Hyperlink"/>
+                <w:rStyle w:val="Hipervnculo"/>
                 <w:noProof/>
                 <w:sz w:val="24"/>
                 <w:szCs w:val="24"/>
@@ -2195,7 +2245,7 @@
             </w:r>
             <w:r>
               <w:rPr>
-                <w:rStyle w:val="Hyperlink"/>
+                <w:rStyle w:val="Hipervnculo"/>
                 <w:noProof/>
                 <w:sz w:val="24"/>
                 <w:szCs w:val="24"/>
@@ -2268,7 +2318,7 @@
         </w:p>
         <w:p>
           <w:pPr>
-            <w:pStyle w:val="TOC3"/>
+            <w:pStyle w:val="TDC3"/>
             <w:tabs>
               <w:tab w:val="left" w:pos="1320"/>
               <w:tab w:val="right" w:pos="9016"/>
@@ -2282,7 +2332,7 @@
           <w:hyperlink w:anchor="_Toc87628536" w:history="1">
             <w:r>
               <w:rPr>
-                <w:rStyle w:val="Hyperlink"/>
+                <w:rStyle w:val="Hipervnculo"/>
                 <w:noProof/>
                 <w:sz w:val="24"/>
                 <w:szCs w:val="24"/>
@@ -2299,7 +2349,7 @@
             </w:r>
             <w:r>
               <w:rPr>
-                <w:rStyle w:val="Hyperlink"/>
+                <w:rStyle w:val="Hipervnculo"/>
                 <w:noProof/>
                 <w:sz w:val="24"/>
                 <w:szCs w:val="24"/>
@@ -2372,7 +2422,7 @@
         </w:p>
         <w:p>
           <w:pPr>
-            <w:pStyle w:val="TOC3"/>
+            <w:pStyle w:val="TDC3"/>
             <w:tabs>
               <w:tab w:val="left" w:pos="1320"/>
               <w:tab w:val="right" w:pos="9016"/>
@@ -2386,7 +2436,7 @@
           <w:hyperlink w:anchor="_Toc87628537" w:history="1">
             <w:r>
               <w:rPr>
-                <w:rStyle w:val="Hyperlink"/>
+                <w:rStyle w:val="Hipervnculo"/>
                 <w:noProof/>
                 <w:sz w:val="24"/>
                 <w:szCs w:val="24"/>
@@ -2403,7 +2453,7 @@
             </w:r>
             <w:r>
               <w:rPr>
-                <w:rStyle w:val="Hyperlink"/>
+                <w:rStyle w:val="Hipervnculo"/>
                 <w:noProof/>
                 <w:sz w:val="24"/>
                 <w:szCs w:val="24"/>
@@ -2412,7 +2462,7 @@
             </w:r>
             <w:r>
               <w:rPr>
-                <w:rStyle w:val="Hyperlink"/>
+                <w:rStyle w:val="Hipervnculo"/>
                 <w:noProof/>
                 <w:sz w:val="24"/>
                 <w:szCs w:val="24"/>
@@ -2642,7 +2692,7 @@
     </w:p>
     <w:p>
       <w:pPr>
-        <w:pStyle w:val="Heading1"/>
+        <w:pStyle w:val="Ttulo1"/>
         <w:numPr>
           <w:ilvl w:val="0"/>
           <w:numId w:val="1"/>
@@ -2736,7 +2786,7 @@
     </w:p>
     <w:p>
       <w:pPr>
-        <w:pStyle w:val="Heading2"/>
+        <w:pStyle w:val="Ttulo2"/>
         <w:numPr>
           <w:ilvl w:val="1"/>
           <w:numId w:val="1"/>
@@ -2847,8 +2897,21 @@
                                 <w:szCs w:val="24"/>
                                 <w:lang w:val="es-MX"/>
                               </w:rPr>
-                              <w:t xml:space="preserve"> Logo de la empresa Orangesoft</w:t>
+                              <w:t xml:space="preserve"> Logo de la empresa </w:t>
                             </w:r>
+                            <w:proofErr w:type="spellStart"/>
+                            <w:r>
+                              <w:rPr>
+                                <w:i/>
+                                <w:iCs/>
+                                <w:color w:val="002060"/>
+                                <w:sz w:val="24"/>
+                                <w:szCs w:val="24"/>
+                                <w:lang w:val="es-MX"/>
+                              </w:rPr>
+                              <w:t>Orangesoft</w:t>
+                            </w:r>
+                            <w:proofErr w:type="spellEnd"/>
                           </w:p>
                         </w:txbxContent>
                       </wps:txbx>
@@ -2905,8 +2968,21 @@
                           <w:szCs w:val="24"/>
                           <w:lang w:val="es-MX"/>
                         </w:rPr>
-                        <w:t xml:space="preserve"> Logo de la empresa Orangesoft</w:t>
+                        <w:t xml:space="preserve"> Logo de la empresa </w:t>
                       </w:r>
+                      <w:proofErr w:type="spellStart"/>
+                      <w:r>
+                        <w:rPr>
+                          <w:i/>
+                          <w:iCs/>
+                          <w:color w:val="002060"/>
+                          <w:sz w:val="24"/>
+                          <w:szCs w:val="24"/>
+                          <w:lang w:val="es-MX"/>
+                        </w:rPr>
+                        <w:t>Orangesoft</w:t>
+                      </w:r>
+                      <w:proofErr w:type="spellEnd"/>
                     </w:p>
                   </w:txbxContent>
                 </v:textbox>
@@ -2916,12 +2992,37 @@
           </mc:Fallback>
         </mc:AlternateContent>
       </w:r>
+      <w:proofErr w:type="spellStart"/>
       <w:r>
         <w:rPr>
           <w:sz w:val="24"/>
           <w:szCs w:val="24"/>
         </w:rPr>
-        <w:t>OrangeSoft es una empresa especializada en el área de tecnología la cual se encarga en desarrollar software de calidad para sus clientes de acuerdo a los requisitos específicos que solicitan.</w:t>
+        <w:t>OrangeSoft</w:t>
+      </w:r>
+      <w:proofErr w:type="spellEnd"/>
+      <w:r>
+        <w:rPr>
+          <w:sz w:val="24"/>
+          <w:szCs w:val="24"/>
+        </w:rPr>
+        <w:t xml:space="preserve"> es una empresa especializada en el área de tecnología la cual se encarga en desarrollar software de calidad para sus clientes </w:t>
+      </w:r>
+      <w:proofErr w:type="gramStart"/>
+      <w:r>
+        <w:rPr>
+          <w:sz w:val="24"/>
+          <w:szCs w:val="24"/>
+        </w:rPr>
+        <w:t>de acuerdo a</w:t>
+      </w:r>
+      <w:proofErr w:type="gramEnd"/>
+      <w:r>
+        <w:rPr>
+          <w:sz w:val="24"/>
+          <w:szCs w:val="24"/>
+        </w:rPr>
+        <w:t xml:space="preserve"> los requisitos específicos que solicitan.</w:t>
       </w:r>
       <w:r>
         <w:t xml:space="preserve"> </w:t>
@@ -2942,7 +3043,23 @@
           <w:sz w:val="24"/>
           <w:szCs w:val="24"/>
         </w:rPr>
-        <w:t xml:space="preserve">Actualmente, OrangeSoft cuenta con cinco clientes, además de dos proyectos en desarrollo, dos de mantenimiento y tres en producción. Sin embargo, estamos experimentando algunas deficiencias en torno a la mantenibilidad del software. Es por ello, que necesitamos desarrollar un Plan de </w:t>
+        <w:t xml:space="preserve">Actualmente, </w:t>
+      </w:r>
+      <w:proofErr w:type="spellStart"/>
+      <w:r>
+        <w:rPr>
+          <w:sz w:val="24"/>
+          <w:szCs w:val="24"/>
+        </w:rPr>
+        <w:t>OrangeSoft</w:t>
+      </w:r>
+      <w:proofErr w:type="spellEnd"/>
+      <w:r>
+        <w:rPr>
+          <w:sz w:val="24"/>
+          <w:szCs w:val="24"/>
+        </w:rPr>
+        <w:t xml:space="preserve"> cuenta con cinco clientes, además de dos proyectos en desarrollo, dos de mantenimiento y tres en producción. Sin embargo, estamos experimentando algunas deficiencias en torno a la mantenibilidad del software. Es por ello, que necesitamos desarrollar un Plan de </w:t>
       </w:r>
       <w:r>
         <w:rPr>
@@ -3155,6 +3272,7 @@
                               </w:rPr>
                               <w:t xml:space="preserve"> </w:t>
                             </w:r>
+                            <w:proofErr w:type="gramStart"/>
                             <w:r>
                               <w:rPr>
                                 <w:i/>
@@ -3164,7 +3282,19 @@
                                 <w:szCs w:val="24"/>
                                 <w:lang w:val="es-MX"/>
                               </w:rPr>
-                              <w:t>Actividades  de la SCM</w:t>
+                              <w:t>Actividades  de</w:t>
+                            </w:r>
+                            <w:proofErr w:type="gramEnd"/>
+                            <w:r>
+                              <w:rPr>
+                                <w:i/>
+                                <w:iCs/>
+                                <w:color w:val="002060"/>
+                                <w:sz w:val="24"/>
+                                <w:szCs w:val="24"/>
+                                <w:lang w:val="es-MX"/>
+                              </w:rPr>
+                              <w:t xml:space="preserve"> la SCM</w:t>
                             </w:r>
                           </w:p>
                         </w:txbxContent>
@@ -3224,6 +3354,7 @@
                         </w:rPr>
                         <w:t xml:space="preserve"> </w:t>
                       </w:r>
+                      <w:proofErr w:type="gramStart"/>
                       <w:r>
                         <w:rPr>
                           <w:i/>
@@ -3233,7 +3364,19 @@
                           <w:szCs w:val="24"/>
                           <w:lang w:val="es-MX"/>
                         </w:rPr>
-                        <w:t>Actividades  de la SCM</w:t>
+                        <w:t>Actividades  de</w:t>
+                      </w:r>
+                      <w:proofErr w:type="gramEnd"/>
+                      <w:r>
+                        <w:rPr>
+                          <w:i/>
+                          <w:iCs/>
+                          <w:color w:val="002060"/>
+                          <w:sz w:val="24"/>
+                          <w:szCs w:val="24"/>
+                          <w:lang w:val="es-MX"/>
+                        </w:rPr>
+                        <w:t xml:space="preserve"> la SCM</w:t>
                       </w:r>
                     </w:p>
                   </w:txbxContent>
@@ -3247,7 +3390,7 @@
     </w:p>
     <w:p>
       <w:pPr>
-        <w:pStyle w:val="Heading2"/>
+        <w:pStyle w:val="Ttulo2"/>
         <w:numPr>
           <w:ilvl w:val="1"/>
           <w:numId w:val="1"/>
@@ -3286,6 +3429,7 @@
           <w:szCs w:val="24"/>
         </w:rPr>
       </w:pPr>
+      <w:proofErr w:type="spellStart"/>
       <w:r>
         <w:rPr>
           <w:sz w:val="24"/>
@@ -3305,28 +3449,45 @@
           <w:sz w:val="24"/>
           <w:szCs w:val="24"/>
         </w:rPr>
-        <w:t>oft cuenta con una alta demanda de proyectos de desarrollo de software por parte de los clientes</w:t>
-      </w:r>
+        <w:t>oft</w:t>
+      </w:r>
+      <w:proofErr w:type="spellEnd"/>
       <w:r>
         <w:rPr>
           <w:sz w:val="24"/>
           <w:szCs w:val="24"/>
         </w:rPr>
-        <w:t xml:space="preserve">. Es </w:t>
+        <w:t xml:space="preserve"> cuenta con una alta demanda de proyectos de desarrollo de software por parte de los clientes</w:t>
       </w:r>
       <w:r>
         <w:rPr>
           <w:sz w:val="24"/>
           <w:szCs w:val="24"/>
         </w:rPr>
-        <w:t xml:space="preserve">por ello </w:t>
+        <w:t xml:space="preserve">. Es </w:t>
       </w:r>
       <w:r>
         <w:rPr>
           <w:sz w:val="24"/>
           <w:szCs w:val="24"/>
         </w:rPr>
-        <w:t>que se requiere cumplir co</w:t>
+        <w:t xml:space="preserve">por ello </w:t>
+      </w:r>
+      <w:proofErr w:type="gramStart"/>
+      <w:r>
+        <w:rPr>
+          <w:sz w:val="24"/>
+          <w:szCs w:val="24"/>
+        </w:rPr>
+        <w:t>que</w:t>
+      </w:r>
+      <w:proofErr w:type="gramEnd"/>
+      <w:r>
+        <w:rPr>
+          <w:sz w:val="24"/>
+          <w:szCs w:val="24"/>
+        </w:rPr>
+        <w:t xml:space="preserve"> se requiere cumplir co</w:t>
       </w:r>
       <w:r>
         <w:rPr>
@@ -3523,7 +3684,23 @@
           <w:sz w:val="24"/>
           <w:szCs w:val="24"/>
         </w:rPr>
-        <w:t xml:space="preserve"> aceptar cambios que consideramos razonables de ejecutar y que no implicaría tanto esfuerzo en tiempo, sin poder evaluar realmente el impacto que estos cambios tendrían posteriormente. Es así que días después de entregado el cambio, el cliente volvía a solicitar cambios en otra función que se había visto afectada por los cambios hechos, y para nuestros desarrolladores se </w:t>
+        <w:t xml:space="preserve"> aceptar cambios que consideramos razonables de ejecutar y que no implicaría tanto esfuerzo en tiempo, sin poder evaluar realmente el impacto que estos cambios tendrían posteriormente. Es así </w:t>
+      </w:r>
+      <w:proofErr w:type="gramStart"/>
+      <w:r>
+        <w:rPr>
+          <w:sz w:val="24"/>
+          <w:szCs w:val="24"/>
+        </w:rPr>
+        <w:t>que</w:t>
+      </w:r>
+      <w:proofErr w:type="gramEnd"/>
+      <w:r>
+        <w:rPr>
+          <w:sz w:val="24"/>
+          <w:szCs w:val="24"/>
+        </w:rPr>
+        <w:t xml:space="preserve"> días después de entregado el cambio, el cliente volvía a solicitar cambios en otra función que se había visto afectada por los cambios hechos, y para nuestros desarrolladores se </w:t>
       </w:r>
       <w:r>
         <w:rPr>
@@ -3634,206 +3811,215 @@
         </w:rPr>
         <w:t xml:space="preserve">A partir de ello, </w:t>
       </w:r>
+      <w:proofErr w:type="spellStart"/>
       <w:r>
         <w:rPr>
           <w:sz w:val="24"/>
           <w:szCs w:val="24"/>
         </w:rPr>
-        <w:t xml:space="preserve">OrangeSoft sufrió su primera inestabilidad ya que </w:t>
-      </w:r>
+        <w:t>OrangeSoft</w:t>
+      </w:r>
+      <w:proofErr w:type="spellEnd"/>
       <w:r>
         <w:rPr>
           <w:sz w:val="24"/>
           <w:szCs w:val="24"/>
         </w:rPr>
-        <w:t>como empresa de desarrollo se respetaba la entrega de los productos de software a</w:t>
+        <w:t xml:space="preserve"> sufrió su primera inestabilidad ya que </w:t>
       </w:r>
       <w:r>
         <w:rPr>
           <w:sz w:val="24"/>
           <w:szCs w:val="24"/>
         </w:rPr>
-        <w:t xml:space="preserve"> nuestros clientes, pero </w:t>
+        <w:t>como empresa de desarrollo se respetaba la entrega de los productos de software a</w:t>
       </w:r>
       <w:r>
         <w:rPr>
           <w:sz w:val="24"/>
           <w:szCs w:val="24"/>
         </w:rPr>
-        <w:t>en realidad la gestión interna del desarrollo no se obtenía una correcta y eficiente control de cambios</w:t>
+        <w:t xml:space="preserve"> nuestros clientes, pero </w:t>
       </w:r>
       <w:r>
         <w:rPr>
           <w:sz w:val="24"/>
           <w:szCs w:val="24"/>
         </w:rPr>
-        <w:t>. Ante dicha problemática</w:t>
+        <w:t>en realidad la gestión interna del desarrollo no se obtenía una correcta y eficiente control de cambios</w:t>
       </w:r>
       <w:r>
         <w:rPr>
           <w:sz w:val="24"/>
           <w:szCs w:val="24"/>
         </w:rPr>
-        <w:t xml:space="preserve"> descrita</w:t>
+        <w:t>. Ante dicha problemática</w:t>
       </w:r>
       <w:r>
         <w:rPr>
           <w:sz w:val="24"/>
           <w:szCs w:val="24"/>
         </w:rPr>
-        <w:t xml:space="preserve">, hemos decidido como empresa, </w:t>
+        <w:t xml:space="preserve"> descrita</w:t>
       </w:r>
       <w:r>
         <w:rPr>
           <w:sz w:val="24"/>
           <w:szCs w:val="24"/>
         </w:rPr>
-        <w:t>crear</w:t>
+        <w:t xml:space="preserve">, hemos decidido como empresa, </w:t>
       </w:r>
       <w:r>
         <w:rPr>
           <w:sz w:val="24"/>
           <w:szCs w:val="24"/>
         </w:rPr>
-        <w:t xml:space="preserve"> un plan para </w:t>
+        <w:t>crear</w:t>
       </w:r>
       <w:r>
         <w:rPr>
           <w:sz w:val="24"/>
           <w:szCs w:val="24"/>
         </w:rPr>
-        <w:t xml:space="preserve">llevar a cabo todas las actividades pertenecientes al SCM </w:t>
+        <w:t xml:space="preserve"> un plan para </w:t>
       </w:r>
       <w:r>
         <w:rPr>
           <w:sz w:val="24"/>
           <w:szCs w:val="24"/>
         </w:rPr>
-        <w:t>en base a</w:t>
+        <w:t xml:space="preserve">llevar a cabo todas las actividades pertenecientes al SCM </w:t>
       </w:r>
       <w:r>
         <w:rPr>
           <w:sz w:val="24"/>
           <w:szCs w:val="24"/>
         </w:rPr>
-        <w:t>l ciclo de desarrollo del software y de l</w:t>
+        <w:t>en base a</w:t>
       </w:r>
       <w:r>
         <w:rPr>
           <w:sz w:val="24"/>
           <w:szCs w:val="24"/>
         </w:rPr>
-        <w:t>a</w:t>
+        <w:t>l ciclo de desarrollo del software y de l</w:t>
       </w:r>
       <w:r>
         <w:rPr>
           <w:sz w:val="24"/>
           <w:szCs w:val="24"/>
         </w:rPr>
-        <w:t>s demandas p</w:t>
+        <w:t>a</w:t>
       </w:r>
       <w:r>
         <w:rPr>
           <w:sz w:val="24"/>
           <w:szCs w:val="24"/>
         </w:rPr>
-        <w:t xml:space="preserve">ertenecientes a nuestros </w:t>
+        <w:t>s demandas p</w:t>
       </w:r>
       <w:r>
         <w:rPr>
           <w:sz w:val="24"/>
           <w:szCs w:val="24"/>
         </w:rPr>
-        <w:t xml:space="preserve">clientes, implementando </w:t>
+        <w:t xml:space="preserve">ertenecientes a nuestros </w:t>
       </w:r>
       <w:r>
         <w:rPr>
           <w:sz w:val="24"/>
           <w:szCs w:val="24"/>
         </w:rPr>
-        <w:t xml:space="preserve">así </w:t>
+        <w:t xml:space="preserve">clientes, implementando </w:t>
       </w:r>
       <w:r>
         <w:rPr>
           <w:sz w:val="24"/>
           <w:szCs w:val="24"/>
         </w:rPr>
-        <w:t>un área de Gestión de la Configuración del Software,</w:t>
+        <w:t xml:space="preserve">así </w:t>
       </w:r>
       <w:r>
         <w:rPr>
           <w:sz w:val="24"/>
           <w:szCs w:val="24"/>
         </w:rPr>
-        <w:t xml:space="preserve"> finalmente;</w:t>
+        <w:t>un área de Gestión de la Configuración del Software,</w:t>
       </w:r>
       <w:r>
         <w:rPr>
           <w:sz w:val="24"/>
           <w:szCs w:val="24"/>
         </w:rPr>
-        <w:t xml:space="preserve"> </w:t>
+        <w:t xml:space="preserve"> finalmente;</w:t>
       </w:r>
       <w:r>
         <w:rPr>
           <w:sz w:val="24"/>
           <w:szCs w:val="24"/>
         </w:rPr>
-        <w:t>elaborar</w:t>
+        <w:t xml:space="preserve"> </w:t>
       </w:r>
       <w:r>
         <w:rPr>
           <w:sz w:val="24"/>
           <w:szCs w:val="24"/>
         </w:rPr>
-        <w:t xml:space="preserve"> directivas </w:t>
+        <w:t>elaborar</w:t>
       </w:r>
       <w:r>
         <w:rPr>
           <w:sz w:val="24"/>
           <w:szCs w:val="24"/>
         </w:rPr>
-        <w:t>organizadas</w:t>
+        <w:t xml:space="preserve"> directivas </w:t>
       </w:r>
       <w:r>
         <w:rPr>
           <w:sz w:val="24"/>
           <w:szCs w:val="24"/>
         </w:rPr>
-        <w:t xml:space="preserve"> para resolver toda </w:t>
+        <w:t>organizadas</w:t>
       </w:r>
       <w:r>
         <w:rPr>
           <w:sz w:val="24"/>
           <w:szCs w:val="24"/>
         </w:rPr>
-        <w:t>esta</w:t>
+        <w:t xml:space="preserve"> para resolver toda </w:t>
       </w:r>
       <w:r>
         <w:rPr>
           <w:sz w:val="24"/>
           <w:szCs w:val="24"/>
         </w:rPr>
-        <w:t xml:space="preserve"> problemátic</w:t>
+        <w:t>esta</w:t>
       </w:r>
       <w:r>
         <w:rPr>
           <w:sz w:val="24"/>
           <w:szCs w:val="24"/>
         </w:rPr>
-        <w:t>a</w:t>
+        <w:t xml:space="preserve"> problemátic</w:t>
       </w:r>
       <w:r>
         <w:rPr>
           <w:sz w:val="24"/>
           <w:szCs w:val="24"/>
         </w:rPr>
+        <w:t>a</w:t>
+      </w:r>
+      <w:r>
+        <w:rPr>
+          <w:sz w:val="24"/>
+          <w:szCs w:val="24"/>
+        </w:rPr>
         <w:t xml:space="preserve">. </w:t>
       </w:r>
     </w:p>
     <w:p>
       <w:pPr>
-        <w:pStyle w:val="Heading2"/>
+        <w:pStyle w:val="Ttulo2"/>
         <w:numPr>
           <w:ilvl w:val="1"/>
           <w:numId w:val="1"/>
@@ -3954,7 +4140,7 @@
     </w:p>
     <w:p>
       <w:pPr>
-        <w:pStyle w:val="Heading1"/>
+        <w:pStyle w:val="Ttulo1"/>
         <w:numPr>
           <w:ilvl w:val="0"/>
           <w:numId w:val="1"/>
@@ -3981,7 +4167,7 @@
     </w:p>
     <w:p>
       <w:pPr>
-        <w:pStyle w:val="Heading2"/>
+        <w:pStyle w:val="Ttulo2"/>
         <w:numPr>
           <w:ilvl w:val="1"/>
           <w:numId w:val="1"/>
@@ -4022,7 +4208,7 @@
     </w:p>
     <w:p>
       <w:pPr>
-        <w:pStyle w:val="Heading3"/>
+        <w:pStyle w:val="Ttulo3"/>
       </w:pPr>
       <w:bookmarkStart w:id="8" w:name="_Toc87628535"/>
       <w:r>
@@ -4044,7 +4230,39 @@
           <w:sz w:val="24"/>
           <w:szCs w:val="24"/>
         </w:rPr>
-        <w:t>A continuación, exponemos una lista de elementos pertenecientes al proyecto Meal Planner (MP), Sistema de Ventas de Equipos Tecnológicos (SVEC) y Aplicación Web de Control de Pacientes COVID-19 (AWCPC), clasificados según el tipo al que pertenecen (Ítem de evolución, fuente o soporte).</w:t>
+        <w:t xml:space="preserve">A continuación, exponemos una lista de elementos pertenecientes al proyecto </w:t>
+      </w:r>
+      <w:proofErr w:type="spellStart"/>
+      <w:r>
+        <w:rPr>
+          <w:sz w:val="24"/>
+          <w:szCs w:val="24"/>
+        </w:rPr>
+        <w:t>Meal</w:t>
+      </w:r>
+      <w:proofErr w:type="spellEnd"/>
+      <w:r>
+        <w:rPr>
+          <w:sz w:val="24"/>
+          <w:szCs w:val="24"/>
+        </w:rPr>
+        <w:t xml:space="preserve"> </w:t>
+      </w:r>
+      <w:proofErr w:type="spellStart"/>
+      <w:r>
+        <w:rPr>
+          <w:sz w:val="24"/>
+          <w:szCs w:val="24"/>
+        </w:rPr>
+        <w:t>Planner</w:t>
+      </w:r>
+      <w:proofErr w:type="spellEnd"/>
+      <w:r>
+        <w:rPr>
+          <w:sz w:val="24"/>
+          <w:szCs w:val="24"/>
+        </w:rPr>
+        <w:t xml:space="preserve"> (MP), Sistema de Ventas de Equipos Tecnológicos (SVEC) y Aplicación Web de Control de Pacientes COVID-19 (AWCPC), clasificados según el tipo al que pertenecen (Ítem de evolución, fuente o soporte).</w:t>
       </w:r>
     </w:p>
     <w:tbl>
@@ -4514,7 +4732,23 @@
                 <w:sz w:val="24"/>
                 <w:szCs w:val="24"/>
               </w:rPr>
-              <w:t>Plan de Proyecto (Project Charter)</w:t>
+              <w:t xml:space="preserve">Plan de Proyecto (Project </w:t>
+            </w:r>
+            <w:proofErr w:type="spellStart"/>
+            <w:r>
+              <w:rPr>
+                <w:sz w:val="24"/>
+                <w:szCs w:val="24"/>
+              </w:rPr>
+              <w:t>Charter</w:t>
+            </w:r>
+            <w:proofErr w:type="spellEnd"/>
+            <w:r>
+              <w:rPr>
+                <w:sz w:val="24"/>
+                <w:szCs w:val="24"/>
+              </w:rPr>
+              <w:t>)</w:t>
             </w:r>
           </w:p>
         </w:tc>
@@ -6372,7 +6606,23 @@
                 <w:sz w:val="24"/>
                 <w:szCs w:val="24"/>
               </w:rPr>
-              <w:t>Plan de Proyecto (Project Charter)</w:t>
+              <w:t xml:space="preserve">Plan de Proyecto (Project </w:t>
+            </w:r>
+            <w:proofErr w:type="spellStart"/>
+            <w:r>
+              <w:rPr>
+                <w:sz w:val="24"/>
+                <w:szCs w:val="24"/>
+              </w:rPr>
+              <w:t>Charter</w:t>
+            </w:r>
+            <w:proofErr w:type="spellEnd"/>
+            <w:r>
+              <w:rPr>
+                <w:sz w:val="24"/>
+                <w:szCs w:val="24"/>
+              </w:rPr>
+              <w:t>)</w:t>
             </w:r>
           </w:p>
         </w:tc>
@@ -7349,7 +7599,23 @@
                 <w:sz w:val="24"/>
                 <w:szCs w:val="24"/>
               </w:rPr>
-              <w:t>Plan de Proyecto (Project Charter)</w:t>
+              <w:t xml:space="preserve">Plan de Proyecto (Project </w:t>
+            </w:r>
+            <w:proofErr w:type="spellStart"/>
+            <w:r>
+              <w:rPr>
+                <w:sz w:val="24"/>
+                <w:szCs w:val="24"/>
+              </w:rPr>
+              <w:t>Charter</w:t>
+            </w:r>
+            <w:proofErr w:type="spellEnd"/>
+            <w:r>
+              <w:rPr>
+                <w:sz w:val="24"/>
+                <w:szCs w:val="24"/>
+              </w:rPr>
+              <w:t>)</w:t>
             </w:r>
           </w:p>
         </w:tc>
@@ -7816,7 +8082,7 @@
     </w:p>
     <w:p>
       <w:pPr>
-        <w:pStyle w:val="Heading3"/>
+        <w:pStyle w:val="Ttulo3"/>
       </w:pPr>
       <w:bookmarkStart w:id="9" w:name="_Toc87628536"/>
       <w:r>
@@ -8240,7 +8506,27 @@
                 <w:sz w:val="24"/>
                 <w:szCs w:val="24"/>
               </w:rPr>
-              <w:t>Plan de Proyecto (Project Charter) → MP</w:t>
+              <w:t xml:space="preserve">Plan de Proyecto (Project </w:t>
+            </w:r>
+            <w:proofErr w:type="spellStart"/>
+            <w:r>
+              <w:rPr>
+                <w:rFonts w:ascii="Arial Unicode MS" w:eastAsia="Arial Unicode MS" w:hAnsi="Arial Unicode MS" w:cs="Arial Unicode MS"/>
+                <w:i/>
+                <w:sz w:val="24"/>
+                <w:szCs w:val="24"/>
+              </w:rPr>
+              <w:t>Charter</w:t>
+            </w:r>
+            <w:proofErr w:type="spellEnd"/>
+            <w:r>
+              <w:rPr>
+                <w:rFonts w:ascii="Arial Unicode MS" w:eastAsia="Arial Unicode MS" w:hAnsi="Arial Unicode MS" w:cs="Arial Unicode MS"/>
+                <w:i/>
+                <w:sz w:val="24"/>
+                <w:szCs w:val="24"/>
+              </w:rPr>
+              <w:t>) → MP</w:t>
             </w:r>
             <w:r>
               <w:rPr>
@@ -8488,7 +8774,27 @@
                 <w:szCs w:val="24"/>
                 <w:lang w:val="en-GB"/>
               </w:rPr>
-              <w:t xml:space="preserve">B2B (Business to Business) del proyecto </w:t>
+              <w:t xml:space="preserve">B2B (Business to Business) del </w:t>
+            </w:r>
+            <w:proofErr w:type="spellStart"/>
+            <w:r>
+              <w:rPr>
+                <w:i/>
+                <w:sz w:val="24"/>
+                <w:szCs w:val="24"/>
+                <w:lang w:val="en-GB"/>
+              </w:rPr>
+              <w:t>proyecto</w:t>
+            </w:r>
+            <w:proofErr w:type="spellEnd"/>
+            <w:r>
+              <w:rPr>
+                <w:i/>
+                <w:sz w:val="24"/>
+                <w:szCs w:val="24"/>
+                <w:lang w:val="en-GB"/>
+              </w:rPr>
+              <w:t xml:space="preserve"> </w:t>
             </w:r>
             <w:r>
               <w:rPr>
@@ -8909,7 +9215,7 @@
     </w:p>
     <w:p>
       <w:pPr>
-        <w:pStyle w:val="Heading3"/>
+        <w:pStyle w:val="Ttulo3"/>
       </w:pPr>
       <w:bookmarkStart w:id="10" w:name="_lg67qdwq5zh3" w:colFirst="0" w:colLast="0"/>
       <w:bookmarkStart w:id="11" w:name="_Toc87628537"/>
@@ -8982,6 +9288,7 @@
                 <w:szCs w:val="20"/>
               </w:rPr>
             </w:pPr>
+            <w:proofErr w:type="spellStart"/>
             <w:r>
               <w:rPr>
                 <w:b/>
@@ -8991,6 +9298,7 @@
               </w:rPr>
               <w:t>Item</w:t>
             </w:r>
+            <w:proofErr w:type="spellEnd"/>
           </w:p>
         </w:tc>
         <w:tc>
@@ -9122,7 +9430,23 @@
                 <w:sz w:val="24"/>
                 <w:szCs w:val="24"/>
               </w:rPr>
-              <w:t>Plan de Proyecto (Project Charter)</w:t>
+              <w:t xml:space="preserve">Plan de Proyecto (Project </w:t>
+            </w:r>
+            <w:proofErr w:type="spellStart"/>
+            <w:r>
+              <w:rPr>
+                <w:sz w:val="24"/>
+                <w:szCs w:val="24"/>
+              </w:rPr>
+              <w:t>Charter</w:t>
+            </w:r>
+            <w:proofErr w:type="spellEnd"/>
+            <w:r>
+              <w:rPr>
+                <w:sz w:val="24"/>
+                <w:szCs w:val="24"/>
+              </w:rPr>
+              <w:t>)</w:t>
             </w:r>
           </w:p>
         </w:tc>
@@ -9853,7 +10177,23 @@
                 <w:sz w:val="24"/>
                 <w:szCs w:val="24"/>
               </w:rPr>
-              <w:t>Plan de Proyecto (Project Charter)</w:t>
+              <w:t xml:space="preserve">Plan de Proyecto (Project </w:t>
+            </w:r>
+            <w:proofErr w:type="spellStart"/>
+            <w:r>
+              <w:rPr>
+                <w:sz w:val="24"/>
+                <w:szCs w:val="24"/>
+              </w:rPr>
+              <w:t>Charter</w:t>
+            </w:r>
+            <w:proofErr w:type="spellEnd"/>
+            <w:r>
+              <w:rPr>
+                <w:sz w:val="24"/>
+                <w:szCs w:val="24"/>
+              </w:rPr>
+              <w:t>)</w:t>
             </w:r>
           </w:p>
         </w:tc>
@@ -10285,7 +10625,23 @@
                 <w:sz w:val="24"/>
                 <w:szCs w:val="24"/>
               </w:rPr>
-              <w:t>Plan de Proyecto (Project Charter)</w:t>
+              <w:t xml:space="preserve">Plan de Proyecto (Project </w:t>
+            </w:r>
+            <w:proofErr w:type="spellStart"/>
+            <w:r>
+              <w:rPr>
+                <w:sz w:val="24"/>
+                <w:szCs w:val="24"/>
+              </w:rPr>
+              <w:t>Charter</w:t>
+            </w:r>
+            <w:proofErr w:type="spellEnd"/>
+            <w:r>
+              <w:rPr>
+                <w:sz w:val="24"/>
+                <w:szCs w:val="24"/>
+              </w:rPr>
+              <w:t>)</w:t>
             </w:r>
           </w:p>
         </w:tc>
@@ -10497,7 +10853,39 @@
           <w:i/>
           <w:color w:val="002060"/>
         </w:rPr>
-        <w:t>Lista de clasificación de los Ítems de la Configuración del proyecto Meal Planner con nomenclatura</w:t>
+        <w:t xml:space="preserve">Lista de clasificación de los Ítems de la Configuración del proyecto </w:t>
+      </w:r>
+      <w:proofErr w:type="spellStart"/>
+      <w:r>
+        <w:rPr>
+          <w:i/>
+          <w:color w:val="002060"/>
+        </w:rPr>
+        <w:t>Meal</w:t>
+      </w:r>
+      <w:proofErr w:type="spellEnd"/>
+      <w:r>
+        <w:rPr>
+          <w:i/>
+          <w:color w:val="002060"/>
+        </w:rPr>
+        <w:t xml:space="preserve"> </w:t>
+      </w:r>
+      <w:proofErr w:type="spellStart"/>
+      <w:r>
+        <w:rPr>
+          <w:i/>
+          <w:color w:val="002060"/>
+        </w:rPr>
+        <w:t>Planner</w:t>
+      </w:r>
+      <w:proofErr w:type="spellEnd"/>
+      <w:r>
+        <w:rPr>
+          <w:i/>
+          <w:color w:val="002060"/>
+        </w:rPr>
+        <w:t xml:space="preserve"> con nomenclatura</w:t>
       </w:r>
     </w:p>
     <w:p>
@@ -10510,7 +10898,7 @@
     </w:p>
     <w:p>
       <w:pPr>
-        <w:pStyle w:val="Heading2"/>
+        <w:pStyle w:val="Ttulo2"/>
         <w:numPr>
           <w:ilvl w:val="1"/>
           <w:numId w:val="1"/>
@@ -10531,7 +10919,7 @@
     </w:p>
     <w:p>
       <w:pPr>
-        <w:pStyle w:val="Heading3"/>
+        <w:pStyle w:val="Ttulo3"/>
       </w:pPr>
       <w:r>
         <w:t>Definición de línea Base</w:t>
@@ -10549,7 +10937,39 @@
           <w:rFonts w:ascii="Arial" w:hAnsi="Arial" w:cs="Arial"/>
           <w:color w:val="000000"/>
         </w:rPr>
-        <w:t xml:space="preserve">Para definir las líneas Base, realizamos el listado de todos los ítems que se entregarán por cada Línea Base que corresponde a cada Hito o Sprint establecido, perteneciente al proyecto Meal Planner, el cual </w:t>
+        <w:t xml:space="preserve">Para definir las líneas Base, realizamos el listado de todos los ítems que se entregarán por cada Línea Base que corresponde a cada Hito o Sprint establecido, perteneciente al proyecto </w:t>
+      </w:r>
+      <w:proofErr w:type="spellStart"/>
+      <w:r>
+        <w:rPr>
+          <w:rFonts w:ascii="Arial" w:hAnsi="Arial" w:cs="Arial"/>
+          <w:color w:val="000000"/>
+        </w:rPr>
+        <w:t>Meal</w:t>
+      </w:r>
+      <w:proofErr w:type="spellEnd"/>
+      <w:r>
+        <w:rPr>
+          <w:rFonts w:ascii="Arial" w:hAnsi="Arial" w:cs="Arial"/>
+          <w:color w:val="000000"/>
+        </w:rPr>
+        <w:t xml:space="preserve"> </w:t>
+      </w:r>
+      <w:proofErr w:type="spellStart"/>
+      <w:r>
+        <w:rPr>
+          <w:rFonts w:ascii="Arial" w:hAnsi="Arial" w:cs="Arial"/>
+          <w:color w:val="000000"/>
+        </w:rPr>
+        <w:t>Planner</w:t>
+      </w:r>
+      <w:proofErr w:type="spellEnd"/>
+      <w:r>
+        <w:rPr>
+          <w:rFonts w:ascii="Arial" w:hAnsi="Arial" w:cs="Arial"/>
+          <w:color w:val="000000"/>
+        </w:rPr>
+        <w:t xml:space="preserve">, el cual </w:t>
       </w:r>
       <w:r>
         <w:rPr>
@@ -11784,64 +12204,178 @@
           <w:sz w:val="22"/>
           <w:szCs w:val="22"/>
         </w:rPr>
-        <w:t>Tabla 7: Definición de línea base para el proyecto Meal Planner (MP). </w:t>
-      </w:r>
-    </w:p>
-    <w:p>
-      <w:pPr>
-        <w:rPr>
-          <w:lang w:val="es-PE"/>
-        </w:rPr>
-      </w:pPr>
-    </w:p>
-    <w:p>
-      <w:pPr>
-        <w:pStyle w:val="Heading3"/>
-      </w:pPr>
-      <w:r>
-        <w:t>Librerías C</w:t>
-      </w:r>
-      <w:r>
-        <w:t>ontrol</w:t>
-      </w:r>
-      <w:r>
-        <w:t>adas</w:t>
-      </w:r>
-    </w:p>
-    <w:p>
-      <w:pPr>
-        <w:spacing w:line="360" w:lineRule="auto"/>
-        <w:ind w:left="2160"/>
-        <w:rPr>
-          <w:sz w:val="24"/>
-          <w:szCs w:val="24"/>
-        </w:rPr>
-      </w:pPr>
-      <w:r>
-        <w:rPr>
-          <w:sz w:val="24"/>
-          <w:szCs w:val="24"/>
-        </w:rPr>
-        <w:t>Para disponer de las librerías controladas en la empresa OrangeSoft, realizamos una gráfica estructural (tipo organigrama) del repositorio y su explicación de cada librería, Por ejemplo, el proyecto Meal Planner (MP).</w:t>
-      </w:r>
-    </w:p>
-    <w:p>
-      <w:pPr>
-        <w:ind w:left="2160"/>
-        <w:rPr>
+        <w:t xml:space="preserve">Tabla 7: Definición de línea base para el proyecto </w:t>
+      </w:r>
+      <w:proofErr w:type="spellStart"/>
+      <w:r>
+        <w:rPr>
+          <w:rFonts w:ascii="Arial" w:hAnsi="Arial" w:cs="Arial"/>
           <w:i/>
           <w:iCs/>
           <w:color w:val="000000"/>
-        </w:rPr>
-      </w:pPr>
-      <w:r>
-        <w:rPr>
+          <w:sz w:val="22"/>
+          <w:szCs w:val="22"/>
+        </w:rPr>
+        <w:t>Meal</w:t>
+      </w:r>
+      <w:proofErr w:type="spellEnd"/>
+      <w:r>
+        <w:rPr>
+          <w:rFonts w:ascii="Arial" w:hAnsi="Arial" w:cs="Arial"/>
           <w:i/>
           <w:iCs/>
           <w:color w:val="000000"/>
+          <w:sz w:val="22"/>
+          <w:szCs w:val="22"/>
+        </w:rPr>
+        <w:t xml:space="preserve"> </w:t>
+      </w:r>
+      <w:proofErr w:type="spellStart"/>
+      <w:r>
+        <w:rPr>
+          <w:rFonts w:ascii="Arial" w:hAnsi="Arial" w:cs="Arial"/>
+          <w:i/>
+          <w:iCs/>
+          <w:color w:val="000000"/>
+          <w:sz w:val="22"/>
+          <w:szCs w:val="22"/>
+        </w:rPr>
+        <w:t>Planner</w:t>
+      </w:r>
+      <w:proofErr w:type="spellEnd"/>
+      <w:r>
+        <w:rPr>
+          <w:rFonts w:ascii="Arial" w:hAnsi="Arial" w:cs="Arial"/>
+          <w:i/>
+          <w:iCs/>
+          <w:color w:val="000000"/>
+          <w:sz w:val="22"/>
+          <w:szCs w:val="22"/>
+        </w:rPr>
+        <w:t xml:space="preserve"> (MP). </w:t>
+      </w:r>
+    </w:p>
+    <w:p>
+      <w:pPr>
+        <w:rPr>
+          <w:lang w:val="es-PE"/>
+        </w:rPr>
+      </w:pPr>
+    </w:p>
+    <w:p>
+      <w:pPr>
+        <w:pStyle w:val="Ttulo3"/>
+      </w:pPr>
+      <w:r>
+        <w:t>Librerías C</w:t>
+      </w:r>
+      <w:r>
+        <w:t>ontrol</w:t>
+      </w:r>
+      <w:r>
+        <w:t>adas</w:t>
+      </w:r>
+    </w:p>
+    <w:p>
+      <w:pPr>
+        <w:spacing w:line="360" w:lineRule="auto"/>
+        <w:ind w:left="2160"/>
+        <w:rPr>
+          <w:sz w:val="24"/>
+          <w:szCs w:val="24"/>
+        </w:rPr>
+      </w:pPr>
+      <w:r>
+        <w:rPr>
+          <w:sz w:val="24"/>
+          <w:szCs w:val="24"/>
+        </w:rPr>
+        <w:t xml:space="preserve">Para disponer de las librerías controladas en la empresa </w:t>
+      </w:r>
+      <w:proofErr w:type="spellStart"/>
+      <w:r>
+        <w:rPr>
+          <w:sz w:val="24"/>
+          <w:szCs w:val="24"/>
+        </w:rPr>
+        <w:t>OrangeSoft</w:t>
+      </w:r>
+      <w:proofErr w:type="spellEnd"/>
+      <w:r>
+        <w:rPr>
+          <w:sz w:val="24"/>
+          <w:szCs w:val="24"/>
+        </w:rPr>
+        <w:t xml:space="preserve">, realizamos una gráfica estructural (tipo organigrama) del repositorio y su explicación de cada librería, Por ejemplo, el proyecto </w:t>
+      </w:r>
+      <w:proofErr w:type="spellStart"/>
+      <w:r>
+        <w:rPr>
+          <w:sz w:val="24"/>
+          <w:szCs w:val="24"/>
+        </w:rPr>
+        <w:t>Meal</w:t>
+      </w:r>
+      <w:proofErr w:type="spellEnd"/>
+      <w:r>
+        <w:rPr>
+          <w:sz w:val="24"/>
+          <w:szCs w:val="24"/>
+        </w:rPr>
+        <w:t xml:space="preserve"> </w:t>
+      </w:r>
+      <w:proofErr w:type="spellStart"/>
+      <w:r>
+        <w:rPr>
+          <w:sz w:val="24"/>
+          <w:szCs w:val="24"/>
+        </w:rPr>
+        <w:t>Planner</w:t>
+      </w:r>
+      <w:proofErr w:type="spellEnd"/>
+      <w:r>
+        <w:rPr>
+          <w:sz w:val="24"/>
+          <w:szCs w:val="24"/>
+        </w:rPr>
+        <w:t xml:space="preserve"> (MP).</w:t>
+      </w:r>
+    </w:p>
+    <w:p>
+      <w:pPr>
+        <w:ind w:left="2160"/>
+        <w:rPr>
+          <w:i/>
+          <w:iCs/>
+          <w:color w:val="000000"/>
+        </w:rPr>
+      </w:pPr>
+      <w:r>
+        <w:rPr>
+          <w:i/>
+          <w:iCs/>
+          <w:color w:val="000000"/>
         </w:rPr>
         <w:lastRenderedPageBreak/>
-        <w:t>Gráfica 1: Organigrama del repositorio OrangeSoft.</w:t>
+        <w:t xml:space="preserve">Gráfica 1: Organigrama del repositorio </w:t>
+      </w:r>
+      <w:proofErr w:type="spellStart"/>
+      <w:r>
+        <w:rPr>
+          <w:i/>
+          <w:iCs/>
+          <w:color w:val="000000"/>
+        </w:rPr>
+        <w:t>OrangeSoft</w:t>
+      </w:r>
+      <w:proofErr w:type="spellEnd"/>
+      <w:r>
+        <w:rPr>
+          <w:i/>
+          <w:iCs/>
+          <w:color w:val="000000"/>
+        </w:rPr>
+        <w:t>.</w:t>
       </w:r>
       <w:r>
         <w:rPr>
@@ -11923,7 +12457,7 @@
     </w:p>
     <w:p>
       <w:pPr>
-        <w:pStyle w:val="Heading3"/>
+        <w:pStyle w:val="Ttulo3"/>
         <w:numPr>
           <w:ilvl w:val="3"/>
           <w:numId w:val="1"/>
@@ -12925,6 +13459,7 @@
                 <w:lang w:val="en-US"/>
               </w:rPr>
             </w:pPr>
+            <w:proofErr w:type="spellStart"/>
             <w:r>
               <w:rPr>
                 <w:rFonts w:eastAsia="Times New Roman"/>
@@ -12935,7 +13470,20 @@
                 <w:szCs w:val="24"/>
                 <w:lang w:val="en-US"/>
               </w:rPr>
-              <w:t>Desarrolladores (Front-End y Back-End)</w:t>
+              <w:t>Desarrolladores</w:t>
+            </w:r>
+            <w:proofErr w:type="spellEnd"/>
+            <w:r>
+              <w:rPr>
+                <w:rFonts w:eastAsia="Times New Roman"/>
+                <w:b/>
+                <w:bCs/>
+                <w:color w:val="000000"/>
+                <w:sz w:val="24"/>
+                <w:szCs w:val="24"/>
+                <w:lang w:val="en-US"/>
+              </w:rPr>
+              <w:t xml:space="preserve"> (Front-End y Back-End)</w:t>
             </w:r>
           </w:p>
         </w:tc>
@@ -13017,7 +13565,7 @@
     <w:p/>
     <w:p>
       <w:pPr>
-        <w:pStyle w:val="Heading3"/>
+        <w:pStyle w:val="Ttulo3"/>
         <w:numPr>
           <w:ilvl w:val="3"/>
           <w:numId w:val="1"/>
@@ -13178,12 +13726,53 @@
               <w:spacing w:before="0" w:beforeAutospacing="0" w:after="0" w:afterAutospacing="0"/>
               <w:jc w:val="both"/>
             </w:pPr>
+            <w:proofErr w:type="spellStart"/>
             <w:r>
               <w:rPr>
                 <w:rFonts w:ascii="Arial" w:hAnsi="Arial" w:cs="Arial"/>
                 <w:color w:val="000000"/>
               </w:rPr>
-              <w:t>Check in y Check out de ítems pertenecientes a la biblioteca.</w:t>
+              <w:t>Check</w:t>
+            </w:r>
+            <w:proofErr w:type="spellEnd"/>
+            <w:r>
+              <w:rPr>
+                <w:rFonts w:ascii="Arial" w:hAnsi="Arial" w:cs="Arial"/>
+                <w:color w:val="000000"/>
+              </w:rPr>
+              <w:t xml:space="preserve"> in y </w:t>
+            </w:r>
+            <w:proofErr w:type="spellStart"/>
+            <w:r>
+              <w:rPr>
+                <w:rFonts w:ascii="Arial" w:hAnsi="Arial" w:cs="Arial"/>
+                <w:color w:val="000000"/>
+              </w:rPr>
+              <w:t>Check</w:t>
+            </w:r>
+            <w:proofErr w:type="spellEnd"/>
+            <w:r>
+              <w:rPr>
+                <w:rFonts w:ascii="Arial" w:hAnsi="Arial" w:cs="Arial"/>
+                <w:color w:val="000000"/>
+              </w:rPr>
+              <w:t xml:space="preserve"> </w:t>
+            </w:r>
+            <w:proofErr w:type="spellStart"/>
+            <w:r>
+              <w:rPr>
+                <w:rFonts w:ascii="Arial" w:hAnsi="Arial" w:cs="Arial"/>
+                <w:color w:val="000000"/>
+              </w:rPr>
+              <w:t>out</w:t>
+            </w:r>
+            <w:proofErr w:type="spellEnd"/>
+            <w:r>
+              <w:rPr>
+                <w:rFonts w:ascii="Arial" w:hAnsi="Arial" w:cs="Arial"/>
+                <w:color w:val="000000"/>
+              </w:rPr>
+              <w:t xml:space="preserve"> de ítems pertenecientes a la biblioteca.</w:t>
             </w:r>
           </w:p>
         </w:tc>
@@ -13822,7 +14411,47 @@
                 <w:bCs/>
                 <w:color w:val="000000"/>
               </w:rPr>
-              <w:t>Desarrolladores (Front-End y Back-End)</w:t>
+              <w:t>Desarrolladores (Front-</w:t>
+            </w:r>
+            <w:proofErr w:type="spellStart"/>
+            <w:r>
+              <w:rPr>
+                <w:rFonts w:ascii="Arial" w:hAnsi="Arial" w:cs="Arial"/>
+                <w:b/>
+                <w:bCs/>
+                <w:color w:val="000000"/>
+              </w:rPr>
+              <w:t>End</w:t>
+            </w:r>
+            <w:proofErr w:type="spellEnd"/>
+            <w:r>
+              <w:rPr>
+                <w:rFonts w:ascii="Arial" w:hAnsi="Arial" w:cs="Arial"/>
+                <w:b/>
+                <w:bCs/>
+                <w:color w:val="000000"/>
+              </w:rPr>
+              <w:t xml:space="preserve"> y Back-</w:t>
+            </w:r>
+            <w:proofErr w:type="spellStart"/>
+            <w:r>
+              <w:rPr>
+                <w:rFonts w:ascii="Arial" w:hAnsi="Arial" w:cs="Arial"/>
+                <w:b/>
+                <w:bCs/>
+                <w:color w:val="000000"/>
+              </w:rPr>
+              <w:t>End</w:t>
+            </w:r>
+            <w:proofErr w:type="spellEnd"/>
+            <w:r>
+              <w:rPr>
+                <w:rFonts w:ascii="Arial" w:hAnsi="Arial" w:cs="Arial"/>
+                <w:b/>
+                <w:bCs/>
+                <w:color w:val="000000"/>
+              </w:rPr>
+              <w:t>)</w:t>
             </w:r>
           </w:p>
         </w:tc>
@@ -14122,7 +14751,7 @@
     </w:tbl>
     <w:p>
       <w:pPr>
-        <w:pStyle w:val="Heading3"/>
+        <w:pStyle w:val="Ttulo3"/>
         <w:numPr>
           <w:ilvl w:val="3"/>
           <w:numId w:val="1"/>
@@ -14883,7 +15512,47 @@
                 <w:bCs/>
                 <w:color w:val="000000"/>
               </w:rPr>
-              <w:t>Desarrolladores (Front-End y Back-End)</w:t>
+              <w:t>Desarrolladores (Front-</w:t>
+            </w:r>
+            <w:proofErr w:type="spellStart"/>
+            <w:r>
+              <w:rPr>
+                <w:rFonts w:ascii="Arial" w:hAnsi="Arial" w:cs="Arial"/>
+                <w:b/>
+                <w:bCs/>
+                <w:color w:val="000000"/>
+              </w:rPr>
+              <w:t>End</w:t>
+            </w:r>
+            <w:proofErr w:type="spellEnd"/>
+            <w:r>
+              <w:rPr>
+                <w:rFonts w:ascii="Arial" w:hAnsi="Arial" w:cs="Arial"/>
+                <w:b/>
+                <w:bCs/>
+                <w:color w:val="000000"/>
+              </w:rPr>
+              <w:t xml:space="preserve"> y Back-</w:t>
+            </w:r>
+            <w:proofErr w:type="spellStart"/>
+            <w:r>
+              <w:rPr>
+                <w:rFonts w:ascii="Arial" w:hAnsi="Arial" w:cs="Arial"/>
+                <w:b/>
+                <w:bCs/>
+                <w:color w:val="000000"/>
+              </w:rPr>
+              <w:t>End</w:t>
+            </w:r>
+            <w:proofErr w:type="spellEnd"/>
+            <w:r>
+              <w:rPr>
+                <w:rFonts w:ascii="Arial" w:hAnsi="Arial" w:cs="Arial"/>
+                <w:b/>
+                <w:bCs/>
+                <w:color w:val="000000"/>
+              </w:rPr>
+              <w:t>)</w:t>
             </w:r>
           </w:p>
         </w:tc>
@@ -14952,12 +15621,675 @@
         </w:tc>
       </w:tr>
     </w:tbl>
+    <w:p/>
+    <w:p/>
     <w:p>
       <w:pPr>
-        <w:pStyle w:val="ListParagraph"/>
-        <w:ind w:left="1224"/>
-      </w:pPr>
+        <w:pStyle w:val="Ttulo3"/>
+        <w:numPr>
+          <w:ilvl w:val="3"/>
+          <w:numId w:val="1"/>
+        </w:numPr>
+      </w:pPr>
+      <w:r>
+        <w:t>Clientes</w:t>
+      </w:r>
     </w:p>
+    <w:tbl>
+      <w:tblPr>
+        <w:tblW w:w="0" w:type="auto"/>
+        <w:tblCellMar>
+          <w:top w:w="15" w:type="dxa"/>
+          <w:left w:w="15" w:type="dxa"/>
+          <w:bottom w:w="15" w:type="dxa"/>
+          <w:right w:w="15" w:type="dxa"/>
+        </w:tblCellMar>
+        <w:tblLook w:val="04A0" w:firstRow="1" w:lastRow="0" w:firstColumn="1" w:lastColumn="0" w:noHBand="0" w:noVBand="1"/>
+      </w:tblPr>
+      <w:tblGrid>
+        <w:gridCol w:w="2072"/>
+        <w:gridCol w:w="6934"/>
+      </w:tblGrid>
+      <w:tr>
+        <w:trPr>
+          <w:trHeight w:val="440"/>
+        </w:trPr>
+        <w:tc>
+          <w:tcPr>
+            <w:tcW w:w="0" w:type="auto"/>
+            <w:tcBorders>
+              <w:top w:val="single" w:sz="8" w:space="0" w:color="000099"/>
+              <w:left w:val="single" w:sz="8" w:space="0" w:color="000099"/>
+              <w:bottom w:val="single" w:sz="8" w:space="0" w:color="000099"/>
+              <w:right w:val="single" w:sz="8" w:space="0" w:color="000099"/>
+            </w:tcBorders>
+            <w:shd w:val="clear" w:color="auto" w:fill="0779E4"/>
+            <w:tcMar>
+              <w:top w:w="100" w:type="dxa"/>
+              <w:left w:w="100" w:type="dxa"/>
+              <w:bottom w:w="100" w:type="dxa"/>
+              <w:right w:w="100" w:type="dxa"/>
+            </w:tcMar>
+            <w:hideMark/>
+          </w:tcPr>
+          <w:p>
+            <w:pPr>
+              <w:pStyle w:val="NormalWeb"/>
+              <w:spacing w:before="0" w:beforeAutospacing="0" w:after="0" w:afterAutospacing="0"/>
+              <w:jc w:val="center"/>
+            </w:pPr>
+            <w:r>
+              <w:rPr>
+                <w:rFonts w:ascii="Arial" w:hAnsi="Arial" w:cs="Arial"/>
+                <w:b/>
+                <w:bCs/>
+                <w:color w:val="FFFFFF"/>
+              </w:rPr>
+              <w:t>Responsable </w:t>
+            </w:r>
+          </w:p>
+        </w:tc>
+        <w:tc>
+          <w:tcPr>
+            <w:tcW w:w="0" w:type="auto"/>
+            <w:tcBorders>
+              <w:top w:val="single" w:sz="8" w:space="0" w:color="000099"/>
+              <w:left w:val="single" w:sz="8" w:space="0" w:color="000099"/>
+              <w:bottom w:val="single" w:sz="8" w:space="0" w:color="000099"/>
+              <w:right w:val="single" w:sz="8" w:space="0" w:color="000099"/>
+            </w:tcBorders>
+            <w:shd w:val="clear" w:color="auto" w:fill="0779E4"/>
+            <w:tcMar>
+              <w:top w:w="100" w:type="dxa"/>
+              <w:left w:w="100" w:type="dxa"/>
+              <w:bottom w:w="100" w:type="dxa"/>
+              <w:right w:w="100" w:type="dxa"/>
+            </w:tcMar>
+            <w:hideMark/>
+          </w:tcPr>
+          <w:p>
+            <w:pPr>
+              <w:pStyle w:val="NormalWeb"/>
+              <w:spacing w:before="0" w:beforeAutospacing="0" w:after="0" w:afterAutospacing="0"/>
+              <w:jc w:val="center"/>
+            </w:pPr>
+            <w:r>
+              <w:rPr>
+                <w:rFonts w:ascii="Arial" w:hAnsi="Arial" w:cs="Arial"/>
+                <w:b/>
+                <w:bCs/>
+                <w:color w:val="FFFFFF"/>
+              </w:rPr>
+              <w:t>Actividades</w:t>
+            </w:r>
+          </w:p>
+        </w:tc>
+      </w:tr>
+      <w:tr>
+        <w:trPr>
+          <w:trHeight w:val="609"/>
+        </w:trPr>
+        <w:tc>
+          <w:tcPr>
+            <w:tcW w:w="0" w:type="auto"/>
+            <w:tcBorders>
+              <w:top w:val="single" w:sz="8" w:space="0" w:color="000099"/>
+              <w:left w:val="single" w:sz="8" w:space="0" w:color="000099"/>
+              <w:bottom w:val="single" w:sz="8" w:space="0" w:color="000099"/>
+              <w:right w:val="single" w:sz="8" w:space="0" w:color="000099"/>
+            </w:tcBorders>
+            <w:shd w:val="clear" w:color="auto" w:fill="EFF3C6"/>
+            <w:tcMar>
+              <w:top w:w="100" w:type="dxa"/>
+              <w:left w:w="100" w:type="dxa"/>
+              <w:bottom w:w="100" w:type="dxa"/>
+              <w:right w:w="100" w:type="dxa"/>
+            </w:tcMar>
+            <w:hideMark/>
+          </w:tcPr>
+          <w:p>
+            <w:pPr>
+              <w:pStyle w:val="NormalWeb"/>
+              <w:spacing w:before="0" w:beforeAutospacing="0" w:after="0" w:afterAutospacing="0"/>
+              <w:jc w:val="center"/>
+            </w:pPr>
+            <w:r>
+              <w:rPr>
+                <w:rFonts w:ascii="Arial" w:hAnsi="Arial" w:cs="Arial"/>
+                <w:b/>
+                <w:bCs/>
+                <w:color w:val="000000"/>
+              </w:rPr>
+              <w:t>Jefe de Proyecto</w:t>
+            </w:r>
+          </w:p>
+        </w:tc>
+        <w:tc>
+          <w:tcPr>
+            <w:tcW w:w="0" w:type="auto"/>
+            <w:tcBorders>
+              <w:top w:val="single" w:sz="8" w:space="0" w:color="000099"/>
+              <w:left w:val="single" w:sz="8" w:space="0" w:color="000099"/>
+              <w:bottom w:val="single" w:sz="8" w:space="0" w:color="000099"/>
+              <w:right w:val="single" w:sz="8" w:space="0" w:color="000099"/>
+            </w:tcBorders>
+            <w:shd w:val="clear" w:color="auto" w:fill="EFF3C6"/>
+            <w:tcMar>
+              <w:top w:w="100" w:type="dxa"/>
+              <w:left w:w="100" w:type="dxa"/>
+              <w:bottom w:w="100" w:type="dxa"/>
+              <w:right w:w="100" w:type="dxa"/>
+            </w:tcMar>
+            <w:hideMark/>
+          </w:tcPr>
+          <w:p>
+            <w:pPr>
+              <w:pStyle w:val="NormalWeb"/>
+              <w:spacing w:before="0" w:beforeAutospacing="0" w:after="0" w:afterAutospacing="0"/>
+              <w:jc w:val="both"/>
+            </w:pPr>
+            <w:r>
+              <w:rPr>
+                <w:rFonts w:ascii="Arial" w:hAnsi="Arial" w:cs="Arial"/>
+                <w:color w:val="000000"/>
+              </w:rPr>
+              <w:t>Redacción y actualización de los archivos informativos de cada cliente.</w:t>
+            </w:r>
+          </w:p>
+        </w:tc>
+      </w:tr>
+      <w:tr>
+        <w:trPr>
+          <w:trHeight w:val="440"/>
+        </w:trPr>
+        <w:tc>
+          <w:tcPr>
+            <w:tcW w:w="0" w:type="auto"/>
+            <w:gridSpan w:val="2"/>
+            <w:tcBorders>
+              <w:top w:val="single" w:sz="8" w:space="0" w:color="000099"/>
+              <w:left w:val="single" w:sz="8" w:space="0" w:color="000099"/>
+              <w:bottom w:val="single" w:sz="8" w:space="0" w:color="000099"/>
+              <w:right w:val="single" w:sz="8" w:space="0" w:color="000099"/>
+            </w:tcBorders>
+            <w:shd w:val="clear" w:color="auto" w:fill="0779E4"/>
+            <w:tcMar>
+              <w:top w:w="100" w:type="dxa"/>
+              <w:left w:w="100" w:type="dxa"/>
+              <w:bottom w:w="100" w:type="dxa"/>
+              <w:right w:w="100" w:type="dxa"/>
+            </w:tcMar>
+            <w:hideMark/>
+          </w:tcPr>
+          <w:p>
+            <w:pPr>
+              <w:pStyle w:val="NormalWeb"/>
+              <w:spacing w:before="0" w:beforeAutospacing="0" w:after="0" w:afterAutospacing="0"/>
+              <w:jc w:val="center"/>
+            </w:pPr>
+            <w:r>
+              <w:rPr>
+                <w:rFonts w:ascii="Arial" w:hAnsi="Arial" w:cs="Arial"/>
+                <w:b/>
+                <w:bCs/>
+                <w:color w:val="FFFFFF"/>
+              </w:rPr>
+              <w:lastRenderedPageBreak/>
+              <w:t>Contenido</w:t>
+            </w:r>
+          </w:p>
+        </w:tc>
+      </w:tr>
+      <w:tr>
+        <w:trPr>
+          <w:trHeight w:val="440"/>
+        </w:trPr>
+        <w:tc>
+          <w:tcPr>
+            <w:tcW w:w="0" w:type="auto"/>
+            <w:gridSpan w:val="2"/>
+            <w:tcBorders>
+              <w:top w:val="single" w:sz="8" w:space="0" w:color="000099"/>
+              <w:left w:val="single" w:sz="8" w:space="0" w:color="000099"/>
+              <w:bottom w:val="single" w:sz="8" w:space="0" w:color="000099"/>
+              <w:right w:val="single" w:sz="8" w:space="0" w:color="000099"/>
+            </w:tcBorders>
+            <w:shd w:val="clear" w:color="auto" w:fill="FAFDCB"/>
+            <w:tcMar>
+              <w:top w:w="100" w:type="dxa"/>
+              <w:left w:w="100" w:type="dxa"/>
+              <w:bottom w:w="100" w:type="dxa"/>
+              <w:right w:w="100" w:type="dxa"/>
+            </w:tcMar>
+            <w:hideMark/>
+          </w:tcPr>
+          <w:p>
+            <w:pPr>
+              <w:pStyle w:val="NormalWeb"/>
+              <w:numPr>
+                <w:ilvl w:val="0"/>
+                <w:numId w:val="33"/>
+              </w:numPr>
+              <w:spacing w:before="0" w:beforeAutospacing="0" w:after="0" w:afterAutospacing="0"/>
+              <w:jc w:val="both"/>
+              <w:textAlignment w:val="baseline"/>
+              <w:rPr>
+                <w:rFonts w:ascii="Arial" w:hAnsi="Arial" w:cs="Arial"/>
+                <w:color w:val="000000"/>
+              </w:rPr>
+            </w:pPr>
+            <w:r>
+              <w:rPr>
+                <w:rFonts w:ascii="Arial" w:hAnsi="Arial" w:cs="Arial"/>
+                <w:color w:val="000000"/>
+              </w:rPr>
+              <w:t>Documentación relacionada a los clientes de la empresa.</w:t>
+            </w:r>
+          </w:p>
+          <w:p>
+            <w:pPr>
+              <w:pStyle w:val="NormalWeb"/>
+              <w:spacing w:before="0" w:beforeAutospacing="0" w:after="200" w:afterAutospacing="0"/>
+              <w:jc w:val="both"/>
+            </w:pPr>
+            <w:r>
+              <w:rPr>
+                <w:rFonts w:ascii="Arial" w:hAnsi="Arial" w:cs="Arial"/>
+                <w:b/>
+                <w:bCs/>
+                <w:color w:val="05569F"/>
+                <w:u w:val="single"/>
+              </w:rPr>
+              <w:t>Ejemplo:</w:t>
+            </w:r>
+          </w:p>
+          <w:p>
+            <w:pPr>
+              <w:pStyle w:val="NormalWeb"/>
+              <w:numPr>
+                <w:ilvl w:val="0"/>
+                <w:numId w:val="34"/>
+              </w:numPr>
+              <w:spacing w:before="0" w:beforeAutospacing="0" w:after="0" w:afterAutospacing="0"/>
+              <w:ind w:left="643"/>
+              <w:jc w:val="both"/>
+              <w:textAlignment w:val="baseline"/>
+              <w:rPr>
+                <w:rFonts w:ascii="Arial" w:hAnsi="Arial" w:cs="Arial"/>
+                <w:color w:val="000000"/>
+              </w:rPr>
+            </w:pPr>
+            <w:r>
+              <w:rPr>
+                <w:rFonts w:ascii="Arial" w:hAnsi="Arial" w:cs="Arial"/>
+                <w:color w:val="000000"/>
+              </w:rPr>
+              <w:t>IMC</w:t>
+            </w:r>
+          </w:p>
+          <w:p>
+            <w:pPr>
+              <w:pStyle w:val="NormalWeb"/>
+              <w:numPr>
+                <w:ilvl w:val="0"/>
+                <w:numId w:val="34"/>
+              </w:numPr>
+              <w:spacing w:before="0" w:beforeAutospacing="0" w:after="0" w:afterAutospacing="0"/>
+              <w:ind w:left="643"/>
+              <w:jc w:val="both"/>
+              <w:textAlignment w:val="baseline"/>
+              <w:rPr>
+                <w:rFonts w:ascii="Arial" w:hAnsi="Arial" w:cs="Arial"/>
+                <w:color w:val="000000"/>
+              </w:rPr>
+            </w:pPr>
+            <w:r>
+              <w:rPr>
+                <w:rFonts w:ascii="Arial" w:hAnsi="Arial" w:cs="Arial"/>
+                <w:color w:val="000000"/>
+              </w:rPr>
+              <w:t>INFOTEC</w:t>
+            </w:r>
+          </w:p>
+          <w:p>
+            <w:pPr>
+              <w:pStyle w:val="NormalWeb"/>
+              <w:numPr>
+                <w:ilvl w:val="0"/>
+                <w:numId w:val="34"/>
+              </w:numPr>
+              <w:spacing w:before="0" w:beforeAutospacing="0" w:after="0" w:afterAutospacing="0"/>
+              <w:ind w:left="643"/>
+              <w:jc w:val="both"/>
+              <w:textAlignment w:val="baseline"/>
+              <w:rPr>
+                <w:rFonts w:ascii="Arial" w:hAnsi="Arial" w:cs="Arial"/>
+                <w:color w:val="000000"/>
+              </w:rPr>
+            </w:pPr>
+            <w:r>
+              <w:rPr>
+                <w:rFonts w:ascii="Arial" w:hAnsi="Arial" w:cs="Arial"/>
+                <w:color w:val="000000"/>
+              </w:rPr>
+              <w:t>MINSA</w:t>
+            </w:r>
+          </w:p>
+          <w:p>
+            <w:pPr>
+              <w:pStyle w:val="NormalWeb"/>
+              <w:numPr>
+                <w:ilvl w:val="0"/>
+                <w:numId w:val="34"/>
+              </w:numPr>
+              <w:spacing w:before="0" w:beforeAutospacing="0" w:after="0" w:afterAutospacing="0"/>
+              <w:ind w:left="643"/>
+              <w:jc w:val="both"/>
+              <w:textAlignment w:val="baseline"/>
+              <w:rPr>
+                <w:rFonts w:ascii="Arial" w:hAnsi="Arial" w:cs="Arial"/>
+                <w:color w:val="000000"/>
+              </w:rPr>
+            </w:pPr>
+            <w:r>
+              <w:rPr>
+                <w:rFonts w:ascii="Arial" w:hAnsi="Arial" w:cs="Arial"/>
+                <w:color w:val="000000"/>
+              </w:rPr>
+              <w:t>SANNA</w:t>
+            </w:r>
+          </w:p>
+          <w:p>
+            <w:pPr>
+              <w:pStyle w:val="NormalWeb"/>
+              <w:numPr>
+                <w:ilvl w:val="0"/>
+                <w:numId w:val="34"/>
+              </w:numPr>
+              <w:spacing w:before="0" w:beforeAutospacing="0" w:after="0" w:afterAutospacing="0"/>
+              <w:ind w:left="643"/>
+              <w:jc w:val="both"/>
+              <w:textAlignment w:val="baseline"/>
+              <w:rPr>
+                <w:rFonts w:ascii="Arial" w:hAnsi="Arial" w:cs="Arial"/>
+                <w:color w:val="000000"/>
+              </w:rPr>
+            </w:pPr>
+            <w:r>
+              <w:rPr>
+                <w:rFonts w:ascii="Arial" w:hAnsi="Arial" w:cs="Arial"/>
+                <w:color w:val="000000"/>
+              </w:rPr>
+              <w:t>UNMSM</w:t>
+            </w:r>
+          </w:p>
+        </w:tc>
+      </w:tr>
+      <w:tr>
+        <w:trPr>
+          <w:trHeight w:val="440"/>
+        </w:trPr>
+        <w:tc>
+          <w:tcPr>
+            <w:tcW w:w="0" w:type="auto"/>
+            <w:gridSpan w:val="2"/>
+            <w:tcBorders>
+              <w:top w:val="single" w:sz="8" w:space="0" w:color="000099"/>
+              <w:left w:val="single" w:sz="8" w:space="0" w:color="000099"/>
+              <w:bottom w:val="single" w:sz="8" w:space="0" w:color="000099"/>
+              <w:right w:val="single" w:sz="8" w:space="0" w:color="000099"/>
+            </w:tcBorders>
+            <w:shd w:val="clear" w:color="auto" w:fill="0779E4"/>
+            <w:tcMar>
+              <w:top w:w="100" w:type="dxa"/>
+              <w:left w:w="100" w:type="dxa"/>
+              <w:bottom w:w="100" w:type="dxa"/>
+              <w:right w:w="100" w:type="dxa"/>
+            </w:tcMar>
+            <w:hideMark/>
+          </w:tcPr>
+          <w:p>
+            <w:pPr>
+              <w:pStyle w:val="NormalWeb"/>
+              <w:spacing w:before="0" w:beforeAutospacing="0" w:after="0" w:afterAutospacing="0"/>
+              <w:jc w:val="center"/>
+            </w:pPr>
+            <w:r>
+              <w:rPr>
+                <w:rFonts w:ascii="Arial" w:hAnsi="Arial" w:cs="Arial"/>
+                <w:b/>
+                <w:bCs/>
+                <w:color w:val="FFFFFF"/>
+              </w:rPr>
+              <w:t>Accesos</w:t>
+            </w:r>
+          </w:p>
+        </w:tc>
+      </w:tr>
+      <w:tr>
+        <w:trPr>
+          <w:trHeight w:val="420"/>
+        </w:trPr>
+        <w:tc>
+          <w:tcPr>
+            <w:tcW w:w="0" w:type="auto"/>
+            <w:tcBorders>
+              <w:top w:val="single" w:sz="8" w:space="0" w:color="000099"/>
+              <w:left w:val="single" w:sz="8" w:space="0" w:color="000099"/>
+              <w:bottom w:val="single" w:sz="8" w:space="0" w:color="000099"/>
+              <w:right w:val="single" w:sz="8" w:space="0" w:color="000099"/>
+            </w:tcBorders>
+            <w:shd w:val="clear" w:color="auto" w:fill="28C3D4"/>
+            <w:tcMar>
+              <w:top w:w="100" w:type="dxa"/>
+              <w:left w:w="100" w:type="dxa"/>
+              <w:bottom w:w="100" w:type="dxa"/>
+              <w:right w:w="100" w:type="dxa"/>
+            </w:tcMar>
+            <w:hideMark/>
+          </w:tcPr>
+          <w:p>
+            <w:pPr>
+              <w:pStyle w:val="NormalWeb"/>
+              <w:spacing w:before="0" w:beforeAutospacing="0" w:after="0" w:afterAutospacing="0"/>
+              <w:jc w:val="center"/>
+            </w:pPr>
+            <w:r>
+              <w:rPr>
+                <w:rFonts w:ascii="Arial" w:hAnsi="Arial" w:cs="Arial"/>
+                <w:b/>
+                <w:bCs/>
+                <w:color w:val="000000"/>
+              </w:rPr>
+              <w:t>Rol</w:t>
+            </w:r>
+          </w:p>
+        </w:tc>
+        <w:tc>
+          <w:tcPr>
+            <w:tcW w:w="0" w:type="auto"/>
+            <w:tcBorders>
+              <w:top w:val="single" w:sz="8" w:space="0" w:color="000099"/>
+              <w:left w:val="single" w:sz="8" w:space="0" w:color="000099"/>
+              <w:bottom w:val="single" w:sz="8" w:space="0" w:color="000099"/>
+              <w:right w:val="single" w:sz="8" w:space="0" w:color="000099"/>
+            </w:tcBorders>
+            <w:shd w:val="clear" w:color="auto" w:fill="28C3D4"/>
+            <w:tcMar>
+              <w:top w:w="100" w:type="dxa"/>
+              <w:left w:w="100" w:type="dxa"/>
+              <w:bottom w:w="100" w:type="dxa"/>
+              <w:right w:w="100" w:type="dxa"/>
+            </w:tcMar>
+            <w:hideMark/>
+          </w:tcPr>
+          <w:p>
+            <w:pPr>
+              <w:pStyle w:val="NormalWeb"/>
+              <w:spacing w:before="0" w:beforeAutospacing="0" w:after="0" w:afterAutospacing="0"/>
+              <w:jc w:val="center"/>
+            </w:pPr>
+            <w:r>
+              <w:rPr>
+                <w:rFonts w:ascii="Arial" w:hAnsi="Arial" w:cs="Arial"/>
+                <w:b/>
+                <w:bCs/>
+                <w:color w:val="000000"/>
+              </w:rPr>
+              <w:t>Tipo de Acceso</w:t>
+            </w:r>
+          </w:p>
+        </w:tc>
+      </w:tr>
+      <w:tr>
+        <w:trPr>
+          <w:trHeight w:val="420"/>
+        </w:trPr>
+        <w:tc>
+          <w:tcPr>
+            <w:tcW w:w="0" w:type="auto"/>
+            <w:tcBorders>
+              <w:top w:val="single" w:sz="8" w:space="0" w:color="000099"/>
+              <w:left w:val="single" w:sz="8" w:space="0" w:color="000099"/>
+              <w:bottom w:val="single" w:sz="8" w:space="0" w:color="000099"/>
+              <w:right w:val="single" w:sz="8" w:space="0" w:color="000099"/>
+            </w:tcBorders>
+            <w:shd w:val="clear" w:color="auto" w:fill="FAFDCB"/>
+            <w:tcMar>
+              <w:top w:w="100" w:type="dxa"/>
+              <w:left w:w="100" w:type="dxa"/>
+              <w:bottom w:w="100" w:type="dxa"/>
+              <w:right w:w="100" w:type="dxa"/>
+            </w:tcMar>
+            <w:hideMark/>
+          </w:tcPr>
+          <w:p>
+            <w:pPr>
+              <w:pStyle w:val="NormalWeb"/>
+              <w:spacing w:before="0" w:beforeAutospacing="0" w:after="0" w:afterAutospacing="0"/>
+              <w:jc w:val="center"/>
+            </w:pPr>
+            <w:r>
+              <w:rPr>
+                <w:rFonts w:ascii="Arial" w:hAnsi="Arial" w:cs="Arial"/>
+                <w:b/>
+                <w:bCs/>
+                <w:color w:val="000000"/>
+              </w:rPr>
+              <w:t>Jefe de proyecto</w:t>
+            </w:r>
+          </w:p>
+        </w:tc>
+        <w:tc>
+          <w:tcPr>
+            <w:tcW w:w="0" w:type="auto"/>
+            <w:tcBorders>
+              <w:top w:val="single" w:sz="8" w:space="0" w:color="000099"/>
+              <w:left w:val="single" w:sz="8" w:space="0" w:color="000099"/>
+              <w:bottom w:val="single" w:sz="8" w:space="0" w:color="000099"/>
+              <w:right w:val="single" w:sz="8" w:space="0" w:color="000099"/>
+            </w:tcBorders>
+            <w:shd w:val="clear" w:color="auto" w:fill="FAFDCB"/>
+            <w:tcMar>
+              <w:top w:w="100" w:type="dxa"/>
+              <w:left w:w="100" w:type="dxa"/>
+              <w:bottom w:w="100" w:type="dxa"/>
+              <w:right w:w="100" w:type="dxa"/>
+            </w:tcMar>
+            <w:hideMark/>
+          </w:tcPr>
+          <w:p>
+            <w:pPr>
+              <w:pStyle w:val="NormalWeb"/>
+              <w:numPr>
+                <w:ilvl w:val="0"/>
+                <w:numId w:val="35"/>
+              </w:numPr>
+              <w:spacing w:before="0" w:beforeAutospacing="0" w:after="0" w:afterAutospacing="0"/>
+              <w:textAlignment w:val="baseline"/>
+              <w:rPr>
+                <w:rFonts w:ascii="Arial" w:hAnsi="Arial" w:cs="Arial"/>
+                <w:color w:val="000000"/>
+              </w:rPr>
+            </w:pPr>
+            <w:r>
+              <w:rPr>
+                <w:rFonts w:ascii="Arial" w:hAnsi="Arial" w:cs="Arial"/>
+                <w:color w:val="000000"/>
+              </w:rPr>
+              <w:t>Leer</w:t>
+            </w:r>
+          </w:p>
+          <w:p>
+            <w:pPr>
+              <w:pStyle w:val="NormalWeb"/>
+              <w:numPr>
+                <w:ilvl w:val="0"/>
+                <w:numId w:val="35"/>
+              </w:numPr>
+              <w:spacing w:before="0" w:beforeAutospacing="0" w:after="0" w:afterAutospacing="0"/>
+              <w:textAlignment w:val="baseline"/>
+              <w:rPr>
+                <w:rFonts w:ascii="Arial" w:hAnsi="Arial" w:cs="Arial"/>
+                <w:color w:val="000000"/>
+              </w:rPr>
+            </w:pPr>
+            <w:r>
+              <w:rPr>
+                <w:rFonts w:ascii="Arial" w:hAnsi="Arial" w:cs="Arial"/>
+                <w:color w:val="000000"/>
+              </w:rPr>
+              <w:t>Escribir</w:t>
+            </w:r>
+          </w:p>
+          <w:p>
+            <w:pPr>
+              <w:pStyle w:val="NormalWeb"/>
+              <w:numPr>
+                <w:ilvl w:val="0"/>
+                <w:numId w:val="35"/>
+              </w:numPr>
+              <w:spacing w:before="0" w:beforeAutospacing="0" w:after="0" w:afterAutospacing="0"/>
+              <w:textAlignment w:val="baseline"/>
+              <w:rPr>
+                <w:rFonts w:ascii="Arial" w:hAnsi="Arial" w:cs="Arial"/>
+                <w:color w:val="000000"/>
+              </w:rPr>
+            </w:pPr>
+            <w:r>
+              <w:rPr>
+                <w:rFonts w:ascii="Arial" w:hAnsi="Arial" w:cs="Arial"/>
+                <w:color w:val="000000"/>
+              </w:rPr>
+              <w:t>Ejecutar</w:t>
+            </w:r>
+          </w:p>
+          <w:p>
+            <w:pPr>
+              <w:pStyle w:val="NormalWeb"/>
+              <w:numPr>
+                <w:ilvl w:val="0"/>
+                <w:numId w:val="35"/>
+              </w:numPr>
+              <w:spacing w:before="0" w:beforeAutospacing="0" w:after="0" w:afterAutospacing="0"/>
+              <w:textAlignment w:val="baseline"/>
+              <w:rPr>
+                <w:rFonts w:ascii="Arial" w:hAnsi="Arial" w:cs="Arial"/>
+                <w:color w:val="000000"/>
+              </w:rPr>
+            </w:pPr>
+            <w:r>
+              <w:rPr>
+                <w:rFonts w:ascii="Arial" w:hAnsi="Arial" w:cs="Arial"/>
+                <w:color w:val="000000"/>
+              </w:rPr>
+              <w:t>Eliminar</w:t>
+            </w:r>
+          </w:p>
+        </w:tc>
+      </w:tr>
+    </w:tbl>
+    <w:p/>
     <w:sectPr>
       <w:headerReference w:type="even" r:id="rId12"/>
       <w:headerReference w:type="default" r:id="rId13"/>
@@ -14975,7 +16307,7 @@
 </file>
 
 <file path=word/endnotes.xml><?xml version="1.0" encoding="utf-8"?>
-<w:endnotes xmlns:wpc="http://schemas.microsoft.com/office/word/2010/wordprocessingCanvas" xmlns:cx="http://schemas.microsoft.com/office/drawing/2014/chartex" xmlns:cx1="http://schemas.microsoft.com/office/drawing/2015/9/8/chartex" xmlns:cx2="http://schemas.microsoft.com/office/drawing/2015/10/21/chartex" xmlns:cx3="http://schemas.microsoft.com/office/drawing/2016/5/9/chartex" xmlns:cx4="http://schemas.microsoft.com/office/drawing/2016/5/10/chartex" xmlns:cx5="http://schemas.microsoft.com/office/drawing/2016/5/11/chartex" xmlns:cx6="http://schemas.microsoft.com/office/drawing/2016/5/12/chartex" xmlns:cx7="http://schemas.microsoft.com/office/drawing/2016/5/13/chartex" xmlns:cx8="http://schemas.microsoft.com/office/drawing/2016/5/14/chartex" xmlns:mc="http://schemas.openxmlformats.org/markup-compatibility/2006" xmlns:aink="http://schemas.microsoft.com/office/drawing/2016/ink" xmlns:am3d="http://schemas.microsoft.com/office/drawing/2017/model3d" xmlns:o="urn:schemas-microsoft-com:office:office" xmlns:r="http://schemas.openxmlformats.org/officeDocument/2006/relationships" xmlns:m="http://schemas.openxmlformats.org/officeDocument/2006/math" xmlns:v="urn:schemas-microsoft-com:vml" xmlns:wp14="http://schemas.microsoft.com/office/word/2010/wordprocessingDrawing" xmlns:wp="http://schemas.openxmlformats.org/drawingml/2006/wordprocessingDrawing" xmlns:w10="urn:schemas-microsoft-com:office:word" xmlns:w="http://schemas.openxmlformats.org/wordprocessingml/2006/main" xmlns:w14="http://schemas.microsoft.com/office/word/2010/wordml" xmlns:w15="http://schemas.microsoft.com/office/word/2012/wordml" xmlns:w16cex="http://schemas.microsoft.com/office/word/2018/wordml/cex" xmlns:w16cid="http://schemas.microsoft.com/office/word/2016/wordml/cid" xmlns:w16="http://schemas.microsoft.com/office/word/2018/wordml" xmlns:w16se="http://schemas.microsoft.com/office/word/2015/wordml/symex" xmlns:wpg="http://schemas.microsoft.com/office/word/2010/wordprocessingGroup" xmlns:wpi="http://schemas.microsoft.com/office/word/2010/wordprocessingInk" xmlns:wne="http://schemas.microsoft.com/office/word/2006/wordml" xmlns:wps="http://schemas.microsoft.com/office/word/2010/wordprocessingShape" mc:Ignorable="w14 w15 w16se w16cid w16 w16cex wp14">
+<w:endnotes xmlns:wpc="http://schemas.microsoft.com/office/word/2010/wordprocessingCanvas" xmlns:cx="http://schemas.microsoft.com/office/drawing/2014/chartex" xmlns:cx1="http://schemas.microsoft.com/office/drawing/2015/9/8/chartex" xmlns:cx2="http://schemas.microsoft.com/office/drawing/2015/10/21/chartex" xmlns:cx3="http://schemas.microsoft.com/office/drawing/2016/5/9/chartex" xmlns:cx4="http://schemas.microsoft.com/office/drawing/2016/5/10/chartex" xmlns:cx5="http://schemas.microsoft.com/office/drawing/2016/5/11/chartex" xmlns:cx6="http://schemas.microsoft.com/office/drawing/2016/5/12/chartex" xmlns:cx7="http://schemas.microsoft.com/office/drawing/2016/5/13/chartex" xmlns:cx8="http://schemas.microsoft.com/office/drawing/2016/5/14/chartex" xmlns:mc="http://schemas.openxmlformats.org/markup-compatibility/2006" xmlns:aink="http://schemas.microsoft.com/office/drawing/2016/ink" xmlns:am3d="http://schemas.microsoft.com/office/drawing/2017/model3d" xmlns:o="urn:schemas-microsoft-com:office:office" xmlns:r="http://schemas.openxmlformats.org/officeDocument/2006/relationships" xmlns:m="http://schemas.openxmlformats.org/officeDocument/2006/math" xmlns:v="urn:schemas-microsoft-com:vml" xmlns:wp14="http://schemas.microsoft.com/office/word/2010/wordprocessingDrawing" xmlns:wp="http://schemas.openxmlformats.org/drawingml/2006/wordprocessingDrawing" xmlns:w10="urn:schemas-microsoft-com:office:word" xmlns:w="http://schemas.openxmlformats.org/wordprocessingml/2006/main" xmlns:w14="http://schemas.microsoft.com/office/word/2010/wordml" xmlns:w15="http://schemas.microsoft.com/office/word/2012/wordml" xmlns:w16cex="http://schemas.microsoft.com/office/word/2018/wordml/cex" xmlns:w16cid="http://schemas.microsoft.com/office/word/2016/wordml/cid" xmlns:w16="http://schemas.microsoft.com/office/word/2018/wordml" xmlns:w16sdtdh="http://schemas.microsoft.com/office/word/2020/wordml/sdtdatahash" xmlns:w16se="http://schemas.microsoft.com/office/word/2015/wordml/symex" xmlns:wpg="http://schemas.microsoft.com/office/word/2010/wordprocessingGroup" xmlns:wpi="http://schemas.microsoft.com/office/word/2010/wordprocessingInk" xmlns:wne="http://schemas.microsoft.com/office/word/2006/wordml" xmlns:wps="http://schemas.microsoft.com/office/word/2010/wordprocessingShape" mc:Ignorable="w14 w15 w16se w16cid w16 w16cex w16sdtdh wp14">
   <w:endnote w:type="separator" w:id="-1">
     <w:p>
       <w:pPr>
@@ -15000,7 +16332,7 @@
 </file>
 
 <file path=word/footer1.xml><?xml version="1.0" encoding="utf-8"?>
-<w:ftr xmlns:wpc="http://schemas.microsoft.com/office/word/2010/wordprocessingCanvas" xmlns:cx="http://schemas.microsoft.com/office/drawing/2014/chartex" xmlns:cx1="http://schemas.microsoft.com/office/drawing/2015/9/8/chartex" xmlns:cx2="http://schemas.microsoft.com/office/drawing/2015/10/21/chartex" xmlns:cx3="http://schemas.microsoft.com/office/drawing/2016/5/9/chartex" xmlns:cx4="http://schemas.microsoft.com/office/drawing/2016/5/10/chartex" xmlns:cx5="http://schemas.microsoft.com/office/drawing/2016/5/11/chartex" xmlns:cx6="http://schemas.microsoft.com/office/drawing/2016/5/12/chartex" xmlns:cx7="http://schemas.microsoft.com/office/drawing/2016/5/13/chartex" xmlns:cx8="http://schemas.microsoft.com/office/drawing/2016/5/14/chartex" xmlns:mc="http://schemas.openxmlformats.org/markup-compatibility/2006" xmlns:aink="http://schemas.microsoft.com/office/drawing/2016/ink" xmlns:am3d="http://schemas.microsoft.com/office/drawing/2017/model3d" xmlns:o="urn:schemas-microsoft-com:office:office" xmlns:r="http://schemas.openxmlformats.org/officeDocument/2006/relationships" xmlns:m="http://schemas.openxmlformats.org/officeDocument/2006/math" xmlns:v="urn:schemas-microsoft-com:vml" xmlns:wp14="http://schemas.microsoft.com/office/word/2010/wordprocessingDrawing" xmlns:wp="http://schemas.openxmlformats.org/drawingml/2006/wordprocessingDrawing" xmlns:w10="urn:schemas-microsoft-com:office:word" xmlns:w="http://schemas.openxmlformats.org/wordprocessingml/2006/main" xmlns:w14="http://schemas.microsoft.com/office/word/2010/wordml" xmlns:w15="http://schemas.microsoft.com/office/word/2012/wordml" xmlns:w16cex="http://schemas.microsoft.com/office/word/2018/wordml/cex" xmlns:w16cid="http://schemas.microsoft.com/office/word/2016/wordml/cid" xmlns:w16="http://schemas.microsoft.com/office/word/2018/wordml" xmlns:w16se="http://schemas.microsoft.com/office/word/2015/wordml/symex" xmlns:wpg="http://schemas.microsoft.com/office/word/2010/wordprocessingGroup" xmlns:wpi="http://schemas.microsoft.com/office/word/2010/wordprocessingInk" xmlns:wne="http://schemas.microsoft.com/office/word/2006/wordml" xmlns:wps="http://schemas.microsoft.com/office/word/2010/wordprocessingShape" mc:Ignorable="w14 w15 w16se w16cid w16 w16cex wp14">
+<w:ftr xmlns:wpc="http://schemas.microsoft.com/office/word/2010/wordprocessingCanvas" xmlns:cx="http://schemas.microsoft.com/office/drawing/2014/chartex" xmlns:cx1="http://schemas.microsoft.com/office/drawing/2015/9/8/chartex" xmlns:cx2="http://schemas.microsoft.com/office/drawing/2015/10/21/chartex" xmlns:cx3="http://schemas.microsoft.com/office/drawing/2016/5/9/chartex" xmlns:cx4="http://schemas.microsoft.com/office/drawing/2016/5/10/chartex" xmlns:cx5="http://schemas.microsoft.com/office/drawing/2016/5/11/chartex" xmlns:cx6="http://schemas.microsoft.com/office/drawing/2016/5/12/chartex" xmlns:cx7="http://schemas.microsoft.com/office/drawing/2016/5/13/chartex" xmlns:cx8="http://schemas.microsoft.com/office/drawing/2016/5/14/chartex" xmlns:mc="http://schemas.openxmlformats.org/markup-compatibility/2006" xmlns:aink="http://schemas.microsoft.com/office/drawing/2016/ink" xmlns:am3d="http://schemas.microsoft.com/office/drawing/2017/model3d" xmlns:o="urn:schemas-microsoft-com:office:office" xmlns:r="http://schemas.openxmlformats.org/officeDocument/2006/relationships" xmlns:m="http://schemas.openxmlformats.org/officeDocument/2006/math" xmlns:v="urn:schemas-microsoft-com:vml" xmlns:wp14="http://schemas.microsoft.com/office/word/2010/wordprocessingDrawing" xmlns:wp="http://schemas.openxmlformats.org/drawingml/2006/wordprocessingDrawing" xmlns:w10="urn:schemas-microsoft-com:office:word" xmlns:w="http://schemas.openxmlformats.org/wordprocessingml/2006/main" xmlns:w14="http://schemas.microsoft.com/office/word/2010/wordml" xmlns:w15="http://schemas.microsoft.com/office/word/2012/wordml" xmlns:w16cex="http://schemas.microsoft.com/office/word/2018/wordml/cex" xmlns:w16cid="http://schemas.microsoft.com/office/word/2016/wordml/cid" xmlns:w16="http://schemas.microsoft.com/office/word/2018/wordml" xmlns:w16sdtdh="http://schemas.microsoft.com/office/word/2020/wordml/sdtdatahash" xmlns:w16se="http://schemas.microsoft.com/office/word/2015/wordml/symex" xmlns:wpg="http://schemas.microsoft.com/office/word/2010/wordprocessingGroup" xmlns:wpi="http://schemas.microsoft.com/office/word/2010/wordprocessingInk" xmlns:wne="http://schemas.microsoft.com/office/word/2006/wordml" xmlns:wps="http://schemas.microsoft.com/office/word/2010/wordprocessingShape" mc:Ignorable="w14 w15 w16se w16cid w16 w16cex w16sdtdh wp14">
   <w:p>
     <w:pPr>
       <w:jc w:val="center"/>
@@ -15056,7 +16388,7 @@
 </file>
 
 <file path=word/footer2.xml><?xml version="1.0" encoding="utf-8"?>
-<w:ftr xmlns:wpc="http://schemas.microsoft.com/office/word/2010/wordprocessingCanvas" xmlns:cx="http://schemas.microsoft.com/office/drawing/2014/chartex" xmlns:cx1="http://schemas.microsoft.com/office/drawing/2015/9/8/chartex" xmlns:cx2="http://schemas.microsoft.com/office/drawing/2015/10/21/chartex" xmlns:cx3="http://schemas.microsoft.com/office/drawing/2016/5/9/chartex" xmlns:cx4="http://schemas.microsoft.com/office/drawing/2016/5/10/chartex" xmlns:cx5="http://schemas.microsoft.com/office/drawing/2016/5/11/chartex" xmlns:cx6="http://schemas.microsoft.com/office/drawing/2016/5/12/chartex" xmlns:cx7="http://schemas.microsoft.com/office/drawing/2016/5/13/chartex" xmlns:cx8="http://schemas.microsoft.com/office/drawing/2016/5/14/chartex" xmlns:mc="http://schemas.openxmlformats.org/markup-compatibility/2006" xmlns:aink="http://schemas.microsoft.com/office/drawing/2016/ink" xmlns:am3d="http://schemas.microsoft.com/office/drawing/2017/model3d" xmlns:o="urn:schemas-microsoft-com:office:office" xmlns:r="http://schemas.openxmlformats.org/officeDocument/2006/relationships" xmlns:m="http://schemas.openxmlformats.org/officeDocument/2006/math" xmlns:v="urn:schemas-microsoft-com:vml" xmlns:wp14="http://schemas.microsoft.com/office/word/2010/wordprocessingDrawing" xmlns:wp="http://schemas.openxmlformats.org/drawingml/2006/wordprocessingDrawing" xmlns:w10="urn:schemas-microsoft-com:office:word" xmlns:w="http://schemas.openxmlformats.org/wordprocessingml/2006/main" xmlns:w14="http://schemas.microsoft.com/office/word/2010/wordml" xmlns:w15="http://schemas.microsoft.com/office/word/2012/wordml" xmlns:w16cex="http://schemas.microsoft.com/office/word/2018/wordml/cex" xmlns:w16cid="http://schemas.microsoft.com/office/word/2016/wordml/cid" xmlns:w16="http://schemas.microsoft.com/office/word/2018/wordml" xmlns:w16se="http://schemas.microsoft.com/office/word/2015/wordml/symex" xmlns:wpg="http://schemas.microsoft.com/office/word/2010/wordprocessingGroup" xmlns:wpi="http://schemas.microsoft.com/office/word/2010/wordprocessingInk" xmlns:wne="http://schemas.microsoft.com/office/word/2006/wordml" xmlns:wps="http://schemas.microsoft.com/office/word/2010/wordprocessingShape" mc:Ignorable="w14 w15 w16se w16cid w16 w16cex wp14">
+<w:ftr xmlns:wpc="http://schemas.microsoft.com/office/word/2010/wordprocessingCanvas" xmlns:cx="http://schemas.microsoft.com/office/drawing/2014/chartex" xmlns:cx1="http://schemas.microsoft.com/office/drawing/2015/9/8/chartex" xmlns:cx2="http://schemas.microsoft.com/office/drawing/2015/10/21/chartex" xmlns:cx3="http://schemas.microsoft.com/office/drawing/2016/5/9/chartex" xmlns:cx4="http://schemas.microsoft.com/office/drawing/2016/5/10/chartex" xmlns:cx5="http://schemas.microsoft.com/office/drawing/2016/5/11/chartex" xmlns:cx6="http://schemas.microsoft.com/office/drawing/2016/5/12/chartex" xmlns:cx7="http://schemas.microsoft.com/office/drawing/2016/5/13/chartex" xmlns:cx8="http://schemas.microsoft.com/office/drawing/2016/5/14/chartex" xmlns:mc="http://schemas.openxmlformats.org/markup-compatibility/2006" xmlns:aink="http://schemas.microsoft.com/office/drawing/2016/ink" xmlns:am3d="http://schemas.microsoft.com/office/drawing/2017/model3d" xmlns:o="urn:schemas-microsoft-com:office:office" xmlns:r="http://schemas.openxmlformats.org/officeDocument/2006/relationships" xmlns:m="http://schemas.openxmlformats.org/officeDocument/2006/math" xmlns:v="urn:schemas-microsoft-com:vml" xmlns:wp14="http://schemas.microsoft.com/office/word/2010/wordprocessingDrawing" xmlns:wp="http://schemas.openxmlformats.org/drawingml/2006/wordprocessingDrawing" xmlns:w10="urn:schemas-microsoft-com:office:word" xmlns:w="http://schemas.openxmlformats.org/wordprocessingml/2006/main" xmlns:w14="http://schemas.microsoft.com/office/word/2010/wordml" xmlns:w15="http://schemas.microsoft.com/office/word/2012/wordml" xmlns:w16cex="http://schemas.microsoft.com/office/word/2018/wordml/cex" xmlns:w16cid="http://schemas.microsoft.com/office/word/2016/wordml/cid" xmlns:w16="http://schemas.microsoft.com/office/word/2018/wordml" xmlns:w16sdtdh="http://schemas.microsoft.com/office/word/2020/wordml/sdtdatahash" xmlns:w16se="http://schemas.microsoft.com/office/word/2015/wordml/symex" xmlns:wpg="http://schemas.microsoft.com/office/word/2010/wordprocessingGroup" xmlns:wpi="http://schemas.microsoft.com/office/word/2010/wordprocessingInk" xmlns:wne="http://schemas.microsoft.com/office/word/2006/wordml" xmlns:wps="http://schemas.microsoft.com/office/word/2010/wordprocessingShape" mc:Ignorable="w14 w15 w16se w16cid w16 w16cex w16sdtdh wp14">
   <w:p>
     <w:pPr>
       <w:jc w:val="center"/>
@@ -15118,7 +16450,7 @@
 </file>
 
 <file path=word/footnotes.xml><?xml version="1.0" encoding="utf-8"?>
-<w:footnotes xmlns:wpc="http://schemas.microsoft.com/office/word/2010/wordprocessingCanvas" xmlns:cx="http://schemas.microsoft.com/office/drawing/2014/chartex" xmlns:cx1="http://schemas.microsoft.com/office/drawing/2015/9/8/chartex" xmlns:cx2="http://schemas.microsoft.com/office/drawing/2015/10/21/chartex" xmlns:cx3="http://schemas.microsoft.com/office/drawing/2016/5/9/chartex" xmlns:cx4="http://schemas.microsoft.com/office/drawing/2016/5/10/chartex" xmlns:cx5="http://schemas.microsoft.com/office/drawing/2016/5/11/chartex" xmlns:cx6="http://schemas.microsoft.com/office/drawing/2016/5/12/chartex" xmlns:cx7="http://schemas.microsoft.com/office/drawing/2016/5/13/chartex" xmlns:cx8="http://schemas.microsoft.com/office/drawing/2016/5/14/chartex" xmlns:mc="http://schemas.openxmlformats.org/markup-compatibility/2006" xmlns:aink="http://schemas.microsoft.com/office/drawing/2016/ink" xmlns:am3d="http://schemas.microsoft.com/office/drawing/2017/model3d" xmlns:o="urn:schemas-microsoft-com:office:office" xmlns:r="http://schemas.openxmlformats.org/officeDocument/2006/relationships" xmlns:m="http://schemas.openxmlformats.org/officeDocument/2006/math" xmlns:v="urn:schemas-microsoft-com:vml" xmlns:wp14="http://schemas.microsoft.com/office/word/2010/wordprocessingDrawing" xmlns:wp="http://schemas.openxmlformats.org/drawingml/2006/wordprocessingDrawing" xmlns:w10="urn:schemas-microsoft-com:office:word" xmlns:w="http://schemas.openxmlformats.org/wordprocessingml/2006/main" xmlns:w14="http://schemas.microsoft.com/office/word/2010/wordml" xmlns:w15="http://schemas.microsoft.com/office/word/2012/wordml" xmlns:w16cex="http://schemas.microsoft.com/office/word/2018/wordml/cex" xmlns:w16cid="http://schemas.microsoft.com/office/word/2016/wordml/cid" xmlns:w16="http://schemas.microsoft.com/office/word/2018/wordml" xmlns:w16se="http://schemas.microsoft.com/office/word/2015/wordml/symex" xmlns:wpg="http://schemas.microsoft.com/office/word/2010/wordprocessingGroup" xmlns:wpi="http://schemas.microsoft.com/office/word/2010/wordprocessingInk" xmlns:wne="http://schemas.microsoft.com/office/word/2006/wordml" xmlns:wps="http://schemas.microsoft.com/office/word/2010/wordprocessingShape" mc:Ignorable="w14 w15 w16se w16cid w16 w16cex wp14">
+<w:footnotes xmlns:wpc="http://schemas.microsoft.com/office/word/2010/wordprocessingCanvas" xmlns:cx="http://schemas.microsoft.com/office/drawing/2014/chartex" xmlns:cx1="http://schemas.microsoft.com/office/drawing/2015/9/8/chartex" xmlns:cx2="http://schemas.microsoft.com/office/drawing/2015/10/21/chartex" xmlns:cx3="http://schemas.microsoft.com/office/drawing/2016/5/9/chartex" xmlns:cx4="http://schemas.microsoft.com/office/drawing/2016/5/10/chartex" xmlns:cx5="http://schemas.microsoft.com/office/drawing/2016/5/11/chartex" xmlns:cx6="http://schemas.microsoft.com/office/drawing/2016/5/12/chartex" xmlns:cx7="http://schemas.microsoft.com/office/drawing/2016/5/13/chartex" xmlns:cx8="http://schemas.microsoft.com/office/drawing/2016/5/14/chartex" xmlns:mc="http://schemas.openxmlformats.org/markup-compatibility/2006" xmlns:aink="http://schemas.microsoft.com/office/drawing/2016/ink" xmlns:am3d="http://schemas.microsoft.com/office/drawing/2017/model3d" xmlns:o="urn:schemas-microsoft-com:office:office" xmlns:r="http://schemas.openxmlformats.org/officeDocument/2006/relationships" xmlns:m="http://schemas.openxmlformats.org/officeDocument/2006/math" xmlns:v="urn:schemas-microsoft-com:vml" xmlns:wp14="http://schemas.microsoft.com/office/word/2010/wordprocessingDrawing" xmlns:wp="http://schemas.openxmlformats.org/drawingml/2006/wordprocessingDrawing" xmlns:w10="urn:schemas-microsoft-com:office:word" xmlns:w="http://schemas.openxmlformats.org/wordprocessingml/2006/main" xmlns:w14="http://schemas.microsoft.com/office/word/2010/wordml" xmlns:w15="http://schemas.microsoft.com/office/word/2012/wordml" xmlns:w16cex="http://schemas.microsoft.com/office/word/2018/wordml/cex" xmlns:w16cid="http://schemas.microsoft.com/office/word/2016/wordml/cid" xmlns:w16="http://schemas.microsoft.com/office/word/2018/wordml" xmlns:w16sdtdh="http://schemas.microsoft.com/office/word/2020/wordml/sdtdatahash" xmlns:w16se="http://schemas.microsoft.com/office/word/2015/wordml/symex" xmlns:wpg="http://schemas.microsoft.com/office/word/2010/wordprocessingGroup" xmlns:wpi="http://schemas.microsoft.com/office/word/2010/wordprocessingInk" xmlns:wne="http://schemas.microsoft.com/office/word/2006/wordml" xmlns:wps="http://schemas.microsoft.com/office/word/2010/wordprocessingShape" mc:Ignorable="w14 w15 w16se w16cid w16 w16cex w16sdtdh wp14">
   <w:footnote w:type="separator" w:id="-1">
     <w:p>
       <w:pPr>
@@ -15143,10 +16475,10 @@
 </file>
 
 <file path=word/header1.xml><?xml version="1.0" encoding="utf-8"?>
-<w:hdr xmlns:wpc="http://schemas.microsoft.com/office/word/2010/wordprocessingCanvas" xmlns:cx="http://schemas.microsoft.com/office/drawing/2014/chartex" xmlns:cx1="http://schemas.microsoft.com/office/drawing/2015/9/8/chartex" xmlns:cx2="http://schemas.microsoft.com/office/drawing/2015/10/21/chartex" xmlns:cx3="http://schemas.microsoft.com/office/drawing/2016/5/9/chartex" xmlns:cx4="http://schemas.microsoft.com/office/drawing/2016/5/10/chartex" xmlns:cx5="http://schemas.microsoft.com/office/drawing/2016/5/11/chartex" xmlns:cx6="http://schemas.microsoft.com/office/drawing/2016/5/12/chartex" xmlns:cx7="http://schemas.microsoft.com/office/drawing/2016/5/13/chartex" xmlns:cx8="http://schemas.microsoft.com/office/drawing/2016/5/14/chartex" xmlns:mc="http://schemas.openxmlformats.org/markup-compatibility/2006" xmlns:aink="http://schemas.microsoft.com/office/drawing/2016/ink" xmlns:am3d="http://schemas.microsoft.com/office/drawing/2017/model3d" xmlns:o="urn:schemas-microsoft-com:office:office" xmlns:r="http://schemas.openxmlformats.org/officeDocument/2006/relationships" xmlns:m="http://schemas.openxmlformats.org/officeDocument/2006/math" xmlns:v="urn:schemas-microsoft-com:vml" xmlns:wp14="http://schemas.microsoft.com/office/word/2010/wordprocessingDrawing" xmlns:wp="http://schemas.openxmlformats.org/drawingml/2006/wordprocessingDrawing" xmlns:w10="urn:schemas-microsoft-com:office:word" xmlns:w="http://schemas.openxmlformats.org/wordprocessingml/2006/main" xmlns:w14="http://schemas.microsoft.com/office/word/2010/wordml" xmlns:w15="http://schemas.microsoft.com/office/word/2012/wordml" xmlns:w16cex="http://schemas.microsoft.com/office/word/2018/wordml/cex" xmlns:w16cid="http://schemas.microsoft.com/office/word/2016/wordml/cid" xmlns:w16="http://schemas.microsoft.com/office/word/2018/wordml" xmlns:w16se="http://schemas.microsoft.com/office/word/2015/wordml/symex" xmlns:wpg="http://schemas.microsoft.com/office/word/2010/wordprocessingGroup" xmlns:wpi="http://schemas.microsoft.com/office/word/2010/wordprocessingInk" xmlns:wne="http://schemas.microsoft.com/office/word/2006/wordml" xmlns:wps="http://schemas.microsoft.com/office/word/2010/wordprocessingShape" mc:Ignorable="w14 w15 w16se w16cid w16 w16cex wp14">
+<w:hdr xmlns:wpc="http://schemas.microsoft.com/office/word/2010/wordprocessingCanvas" xmlns:cx="http://schemas.microsoft.com/office/drawing/2014/chartex" xmlns:cx1="http://schemas.microsoft.com/office/drawing/2015/9/8/chartex" xmlns:cx2="http://schemas.microsoft.com/office/drawing/2015/10/21/chartex" xmlns:cx3="http://schemas.microsoft.com/office/drawing/2016/5/9/chartex" xmlns:cx4="http://schemas.microsoft.com/office/drawing/2016/5/10/chartex" xmlns:cx5="http://schemas.microsoft.com/office/drawing/2016/5/11/chartex" xmlns:cx6="http://schemas.microsoft.com/office/drawing/2016/5/12/chartex" xmlns:cx7="http://schemas.microsoft.com/office/drawing/2016/5/13/chartex" xmlns:cx8="http://schemas.microsoft.com/office/drawing/2016/5/14/chartex" xmlns:mc="http://schemas.openxmlformats.org/markup-compatibility/2006" xmlns:aink="http://schemas.microsoft.com/office/drawing/2016/ink" xmlns:am3d="http://schemas.microsoft.com/office/drawing/2017/model3d" xmlns:o="urn:schemas-microsoft-com:office:office" xmlns:r="http://schemas.openxmlformats.org/officeDocument/2006/relationships" xmlns:m="http://schemas.openxmlformats.org/officeDocument/2006/math" xmlns:v="urn:schemas-microsoft-com:vml" xmlns:wp14="http://schemas.microsoft.com/office/word/2010/wordprocessingDrawing" xmlns:wp="http://schemas.openxmlformats.org/drawingml/2006/wordprocessingDrawing" xmlns:w10="urn:schemas-microsoft-com:office:word" xmlns:w="http://schemas.openxmlformats.org/wordprocessingml/2006/main" xmlns:w14="http://schemas.microsoft.com/office/word/2010/wordml" xmlns:w15="http://schemas.microsoft.com/office/word/2012/wordml" xmlns:w16cex="http://schemas.microsoft.com/office/word/2018/wordml/cex" xmlns:w16cid="http://schemas.microsoft.com/office/word/2016/wordml/cid" xmlns:w16="http://schemas.microsoft.com/office/word/2018/wordml" xmlns:w16sdtdh="http://schemas.microsoft.com/office/word/2020/wordml/sdtdatahash" xmlns:w16se="http://schemas.microsoft.com/office/word/2015/wordml/symex" xmlns:wpg="http://schemas.microsoft.com/office/word/2010/wordprocessingGroup" xmlns:wpi="http://schemas.microsoft.com/office/word/2010/wordprocessingInk" xmlns:wne="http://schemas.microsoft.com/office/word/2006/wordml" xmlns:wps="http://schemas.microsoft.com/office/word/2010/wordprocessingShape" mc:Ignorable="w14 w15 w16se w16cid w16 w16cex w16sdtdh wp14">
   <w:p>
     <w:pPr>
-      <w:pStyle w:val="Header"/>
+      <w:pStyle w:val="Encabezado"/>
     </w:pPr>
     <w:r>
       <w:rPr>
@@ -15172,7 +16504,7 @@
           <v:path o:extrusionok="f" gradientshapeok="t" o:connecttype="rect"/>
           <o:lock v:ext="edit" aspectratio="t"/>
         </v:shapetype>
-        <v:shape id="WordPictureWatermark444838016" o:spid="_x0000_s2056" type="#_x0000_t75" style="position:absolute;margin-left:0;margin-top:0;width:392.45pt;height:392.45pt;z-index:-251657216;mso-position-horizontal:center;mso-position-horizontal-relative:margin;mso-position-vertical:center;mso-position-vertical-relative:margin" o:allowincell="f">
+        <v:shape id="WordPictureWatermark444838016" o:spid="_x0000_s1032" type="#_x0000_t75" style="position:absolute;margin-left:0;margin-top:0;width:392.45pt;height:392.45pt;z-index:-251657216;mso-position-horizontal:center;mso-position-horizontal-relative:margin;mso-position-vertical:center;mso-position-vertical-relative:margin" o:allowincell="f">
           <v:imagedata r:id="rId1" o:title="orangesoft" gain="19661f" blacklevel="22938f"/>
           <w10:wrap anchorx="margin" anchory="margin"/>
         </v:shape>
@@ -15183,7 +16515,7 @@
 </file>
 
 <file path=word/header2.xml><?xml version="1.0" encoding="utf-8"?>
-<w:hdr xmlns:wpc="http://schemas.microsoft.com/office/word/2010/wordprocessingCanvas" xmlns:cx="http://schemas.microsoft.com/office/drawing/2014/chartex" xmlns:cx1="http://schemas.microsoft.com/office/drawing/2015/9/8/chartex" xmlns:cx2="http://schemas.microsoft.com/office/drawing/2015/10/21/chartex" xmlns:cx3="http://schemas.microsoft.com/office/drawing/2016/5/9/chartex" xmlns:cx4="http://schemas.microsoft.com/office/drawing/2016/5/10/chartex" xmlns:cx5="http://schemas.microsoft.com/office/drawing/2016/5/11/chartex" xmlns:cx6="http://schemas.microsoft.com/office/drawing/2016/5/12/chartex" xmlns:cx7="http://schemas.microsoft.com/office/drawing/2016/5/13/chartex" xmlns:cx8="http://schemas.microsoft.com/office/drawing/2016/5/14/chartex" xmlns:mc="http://schemas.openxmlformats.org/markup-compatibility/2006" xmlns:aink="http://schemas.microsoft.com/office/drawing/2016/ink" xmlns:am3d="http://schemas.microsoft.com/office/drawing/2017/model3d" xmlns:o="urn:schemas-microsoft-com:office:office" xmlns:r="http://schemas.openxmlformats.org/officeDocument/2006/relationships" xmlns:m="http://schemas.openxmlformats.org/officeDocument/2006/math" xmlns:v="urn:schemas-microsoft-com:vml" xmlns:wp14="http://schemas.microsoft.com/office/word/2010/wordprocessingDrawing" xmlns:wp="http://schemas.openxmlformats.org/drawingml/2006/wordprocessingDrawing" xmlns:w10="urn:schemas-microsoft-com:office:word" xmlns:w="http://schemas.openxmlformats.org/wordprocessingml/2006/main" xmlns:w14="http://schemas.microsoft.com/office/word/2010/wordml" xmlns:w15="http://schemas.microsoft.com/office/word/2012/wordml" xmlns:w16cex="http://schemas.microsoft.com/office/word/2018/wordml/cex" xmlns:w16cid="http://schemas.microsoft.com/office/word/2016/wordml/cid" xmlns:w16="http://schemas.microsoft.com/office/word/2018/wordml" xmlns:w16se="http://schemas.microsoft.com/office/word/2015/wordml/symex" xmlns:wpg="http://schemas.microsoft.com/office/word/2010/wordprocessingGroup" xmlns:wpi="http://schemas.microsoft.com/office/word/2010/wordprocessingInk" xmlns:wne="http://schemas.microsoft.com/office/word/2006/wordml" xmlns:wps="http://schemas.microsoft.com/office/word/2010/wordprocessingShape" mc:Ignorable="w14 w15 w16se w16cid w16 w16cex wp14">
+<w:hdr xmlns:wpc="http://schemas.microsoft.com/office/word/2010/wordprocessingCanvas" xmlns:cx="http://schemas.microsoft.com/office/drawing/2014/chartex" xmlns:cx1="http://schemas.microsoft.com/office/drawing/2015/9/8/chartex" xmlns:cx2="http://schemas.microsoft.com/office/drawing/2015/10/21/chartex" xmlns:cx3="http://schemas.microsoft.com/office/drawing/2016/5/9/chartex" xmlns:cx4="http://schemas.microsoft.com/office/drawing/2016/5/10/chartex" xmlns:cx5="http://schemas.microsoft.com/office/drawing/2016/5/11/chartex" xmlns:cx6="http://schemas.microsoft.com/office/drawing/2016/5/12/chartex" xmlns:cx7="http://schemas.microsoft.com/office/drawing/2016/5/13/chartex" xmlns:cx8="http://schemas.microsoft.com/office/drawing/2016/5/14/chartex" xmlns:mc="http://schemas.openxmlformats.org/markup-compatibility/2006" xmlns:aink="http://schemas.microsoft.com/office/drawing/2016/ink" xmlns:am3d="http://schemas.microsoft.com/office/drawing/2017/model3d" xmlns:o="urn:schemas-microsoft-com:office:office" xmlns:r="http://schemas.openxmlformats.org/officeDocument/2006/relationships" xmlns:m="http://schemas.openxmlformats.org/officeDocument/2006/math" xmlns:v="urn:schemas-microsoft-com:vml" xmlns:wp14="http://schemas.microsoft.com/office/word/2010/wordprocessingDrawing" xmlns:wp="http://schemas.openxmlformats.org/drawingml/2006/wordprocessingDrawing" xmlns:w10="urn:schemas-microsoft-com:office:word" xmlns:w="http://schemas.openxmlformats.org/wordprocessingml/2006/main" xmlns:w14="http://schemas.microsoft.com/office/word/2010/wordml" xmlns:w15="http://schemas.microsoft.com/office/word/2012/wordml" xmlns:w16cex="http://schemas.microsoft.com/office/word/2018/wordml/cex" xmlns:w16cid="http://schemas.microsoft.com/office/word/2016/wordml/cid" xmlns:w16="http://schemas.microsoft.com/office/word/2018/wordml" xmlns:w16sdtdh="http://schemas.microsoft.com/office/word/2020/wordml/sdtdatahash" xmlns:w16se="http://schemas.microsoft.com/office/word/2015/wordml/symex" xmlns:wpg="http://schemas.microsoft.com/office/word/2010/wordprocessingGroup" xmlns:wpi="http://schemas.microsoft.com/office/word/2010/wordprocessingInk" xmlns:wne="http://schemas.microsoft.com/office/word/2006/wordml" xmlns:wps="http://schemas.microsoft.com/office/word/2010/wordprocessingShape" mc:Ignorable="w14 w15 w16se w16cid w16 w16cex w16sdtdh wp14">
   <w:p>
     <w:r>
       <w:rPr>
@@ -15209,7 +16541,7 @@
           <v:path o:extrusionok="f" gradientshapeok="t" o:connecttype="rect"/>
           <o:lock v:ext="edit" aspectratio="t"/>
         </v:shapetype>
-        <v:shape id="WordPictureWatermark444838017" o:spid="_x0000_s2057" type="#_x0000_t75" style="position:absolute;margin-left:0;margin-top:0;width:392.45pt;height:392.45pt;z-index:-251656192;mso-position-horizontal:center;mso-position-horizontal-relative:margin;mso-position-vertical:center;mso-position-vertical-relative:margin" o:allowincell="f">
+        <v:shape id="WordPictureWatermark444838017" o:spid="_x0000_s1033" type="#_x0000_t75" style="position:absolute;margin-left:0;margin-top:0;width:392.45pt;height:392.45pt;z-index:-251656192;mso-position-horizontal:center;mso-position-horizontal-relative:margin;mso-position-vertical:center;mso-position-vertical-relative:margin" o:allowincell="f">
           <v:imagedata r:id="rId1" o:title="orangesoft" gain="19661f" blacklevel="22938f"/>
           <w10:wrap anchorx="margin" anchory="margin"/>
         </v:shape>
@@ -15313,8 +16645,17 @@
               <w:b/>
               <w:i/>
             </w:rPr>
-            <w:t xml:space="preserve"> - Orangesoft</w:t>
+            <w:t xml:space="preserve"> - </w:t>
           </w:r>
+          <w:proofErr w:type="spellStart"/>
+          <w:r>
+            <w:rPr>
+              <w:b/>
+              <w:i/>
+            </w:rPr>
+            <w:t>Orangesoft</w:t>
+          </w:r>
+          <w:proofErr w:type="spellEnd"/>
         </w:p>
       </w:tc>
     </w:tr>
@@ -15324,7 +16665,7 @@
 </file>
 
 <file path=word/header3.xml><?xml version="1.0" encoding="utf-8"?>
-<w:hdr xmlns:wpc="http://schemas.microsoft.com/office/word/2010/wordprocessingCanvas" xmlns:cx="http://schemas.microsoft.com/office/drawing/2014/chartex" xmlns:cx1="http://schemas.microsoft.com/office/drawing/2015/9/8/chartex" xmlns:cx2="http://schemas.microsoft.com/office/drawing/2015/10/21/chartex" xmlns:cx3="http://schemas.microsoft.com/office/drawing/2016/5/9/chartex" xmlns:cx4="http://schemas.microsoft.com/office/drawing/2016/5/10/chartex" xmlns:cx5="http://schemas.microsoft.com/office/drawing/2016/5/11/chartex" xmlns:cx6="http://schemas.microsoft.com/office/drawing/2016/5/12/chartex" xmlns:cx7="http://schemas.microsoft.com/office/drawing/2016/5/13/chartex" xmlns:cx8="http://schemas.microsoft.com/office/drawing/2016/5/14/chartex" xmlns:mc="http://schemas.openxmlformats.org/markup-compatibility/2006" xmlns:aink="http://schemas.microsoft.com/office/drawing/2016/ink" xmlns:am3d="http://schemas.microsoft.com/office/drawing/2017/model3d" xmlns:o="urn:schemas-microsoft-com:office:office" xmlns:r="http://schemas.openxmlformats.org/officeDocument/2006/relationships" xmlns:m="http://schemas.openxmlformats.org/officeDocument/2006/math" xmlns:v="urn:schemas-microsoft-com:vml" xmlns:wp14="http://schemas.microsoft.com/office/word/2010/wordprocessingDrawing" xmlns:wp="http://schemas.openxmlformats.org/drawingml/2006/wordprocessingDrawing" xmlns:w10="urn:schemas-microsoft-com:office:word" xmlns:w="http://schemas.openxmlformats.org/wordprocessingml/2006/main" xmlns:w14="http://schemas.microsoft.com/office/word/2010/wordml" xmlns:w15="http://schemas.microsoft.com/office/word/2012/wordml" xmlns:w16cex="http://schemas.microsoft.com/office/word/2018/wordml/cex" xmlns:w16cid="http://schemas.microsoft.com/office/word/2016/wordml/cid" xmlns:w16="http://schemas.microsoft.com/office/word/2018/wordml" xmlns:w16se="http://schemas.microsoft.com/office/word/2015/wordml/symex" xmlns:wpg="http://schemas.microsoft.com/office/word/2010/wordprocessingGroup" xmlns:wpi="http://schemas.microsoft.com/office/word/2010/wordprocessingInk" xmlns:wne="http://schemas.microsoft.com/office/word/2006/wordml" xmlns:wps="http://schemas.microsoft.com/office/word/2010/wordprocessingShape" mc:Ignorable="w14 w15 w16se w16cid w16 w16cex wp14">
+<w:hdr xmlns:wpc="http://schemas.microsoft.com/office/word/2010/wordprocessingCanvas" xmlns:cx="http://schemas.microsoft.com/office/drawing/2014/chartex" xmlns:cx1="http://schemas.microsoft.com/office/drawing/2015/9/8/chartex" xmlns:cx2="http://schemas.microsoft.com/office/drawing/2015/10/21/chartex" xmlns:cx3="http://schemas.microsoft.com/office/drawing/2016/5/9/chartex" xmlns:cx4="http://schemas.microsoft.com/office/drawing/2016/5/10/chartex" xmlns:cx5="http://schemas.microsoft.com/office/drawing/2016/5/11/chartex" xmlns:cx6="http://schemas.microsoft.com/office/drawing/2016/5/12/chartex" xmlns:cx7="http://schemas.microsoft.com/office/drawing/2016/5/13/chartex" xmlns:cx8="http://schemas.microsoft.com/office/drawing/2016/5/14/chartex" xmlns:mc="http://schemas.openxmlformats.org/markup-compatibility/2006" xmlns:aink="http://schemas.microsoft.com/office/drawing/2016/ink" xmlns:am3d="http://schemas.microsoft.com/office/drawing/2017/model3d" xmlns:o="urn:schemas-microsoft-com:office:office" xmlns:r="http://schemas.openxmlformats.org/officeDocument/2006/relationships" xmlns:m="http://schemas.openxmlformats.org/officeDocument/2006/math" xmlns:v="urn:schemas-microsoft-com:vml" xmlns:wp14="http://schemas.microsoft.com/office/word/2010/wordprocessingDrawing" xmlns:wp="http://schemas.openxmlformats.org/drawingml/2006/wordprocessingDrawing" xmlns:w10="urn:schemas-microsoft-com:office:word" xmlns:w="http://schemas.openxmlformats.org/wordprocessingml/2006/main" xmlns:w14="http://schemas.microsoft.com/office/word/2010/wordml" xmlns:w15="http://schemas.microsoft.com/office/word/2012/wordml" xmlns:w16cex="http://schemas.microsoft.com/office/word/2018/wordml/cex" xmlns:w16cid="http://schemas.microsoft.com/office/word/2016/wordml/cid" xmlns:w16="http://schemas.microsoft.com/office/word/2018/wordml" xmlns:w16sdtdh="http://schemas.microsoft.com/office/word/2020/wordml/sdtdatahash" xmlns:w16se="http://schemas.microsoft.com/office/word/2015/wordml/symex" xmlns:wpg="http://schemas.microsoft.com/office/word/2010/wordprocessingGroup" xmlns:wpi="http://schemas.microsoft.com/office/word/2010/wordprocessingInk" xmlns:wne="http://schemas.microsoft.com/office/word/2006/wordml" xmlns:wps="http://schemas.microsoft.com/office/word/2010/wordprocessingShape" mc:Ignorable="w14 w15 w16se w16cid w16 w16cex w16sdtdh wp14">
   <w:p>
     <w:r>
       <w:rPr>
@@ -15350,7 +16691,7 @@
           <v:path o:extrusionok="f" gradientshapeok="t" o:connecttype="rect"/>
           <o:lock v:ext="edit" aspectratio="t"/>
         </v:shapetype>
-        <v:shape id="WordPictureWatermark444838015" o:spid="_x0000_s2055" type="#_x0000_t75" style="position:absolute;margin-left:0;margin-top:0;width:392.45pt;height:392.45pt;z-index:-251658240;mso-position-horizontal:center;mso-position-horizontal-relative:margin;mso-position-vertical:center;mso-position-vertical-relative:margin" o:allowincell="f">
+        <v:shape id="WordPictureWatermark444838015" o:spid="_x0000_s1031" type="#_x0000_t75" style="position:absolute;margin-left:0;margin-top:0;width:392.45pt;height:392.45pt;z-index:-251658240;mso-position-horizontal:center;mso-position-horizontal-relative:margin;mso-position-vertical:center;mso-position-vertical-relative:margin" o:allowincell="f">
           <v:imagedata r:id="rId1" o:title="orangesoft" gain="19661f" blacklevel="22938f"/>
           <w10:wrap anchorx="margin" anchory="margin"/>
         </v:shape>
@@ -15361,7 +16702,7 @@
 </file>
 
 <file path=word/numbering.xml><?xml version="1.0" encoding="utf-8"?>
-<w:numbering xmlns:wpc="http://schemas.microsoft.com/office/word/2010/wordprocessingCanvas" xmlns:cx="http://schemas.microsoft.com/office/drawing/2014/chartex" xmlns:cx1="http://schemas.microsoft.com/office/drawing/2015/9/8/chartex" xmlns:cx2="http://schemas.microsoft.com/office/drawing/2015/10/21/chartex" xmlns:cx3="http://schemas.microsoft.com/office/drawing/2016/5/9/chartex" xmlns:cx4="http://schemas.microsoft.com/office/drawing/2016/5/10/chartex" xmlns:cx5="http://schemas.microsoft.com/office/drawing/2016/5/11/chartex" xmlns:cx6="http://schemas.microsoft.com/office/drawing/2016/5/12/chartex" xmlns:cx7="http://schemas.microsoft.com/office/drawing/2016/5/13/chartex" xmlns:cx8="http://schemas.microsoft.com/office/drawing/2016/5/14/chartex" xmlns:mc="http://schemas.openxmlformats.org/markup-compatibility/2006" xmlns:aink="http://schemas.microsoft.com/office/drawing/2016/ink" xmlns:am3d="http://schemas.microsoft.com/office/drawing/2017/model3d" xmlns:o="urn:schemas-microsoft-com:office:office" xmlns:r="http://schemas.openxmlformats.org/officeDocument/2006/relationships" xmlns:m="http://schemas.openxmlformats.org/officeDocument/2006/math" xmlns:v="urn:schemas-microsoft-com:vml" xmlns:wp14="http://schemas.microsoft.com/office/word/2010/wordprocessingDrawing" xmlns:wp="http://schemas.openxmlformats.org/drawingml/2006/wordprocessingDrawing" xmlns:w10="urn:schemas-microsoft-com:office:word" xmlns:w="http://schemas.openxmlformats.org/wordprocessingml/2006/main" xmlns:w14="http://schemas.microsoft.com/office/word/2010/wordml" xmlns:w15="http://schemas.microsoft.com/office/word/2012/wordml" xmlns:w16cex="http://schemas.microsoft.com/office/word/2018/wordml/cex" xmlns:w16cid="http://schemas.microsoft.com/office/word/2016/wordml/cid" xmlns:w16="http://schemas.microsoft.com/office/word/2018/wordml" xmlns:w16se="http://schemas.microsoft.com/office/word/2015/wordml/symex" xmlns:wpg="http://schemas.microsoft.com/office/word/2010/wordprocessingGroup" xmlns:wpi="http://schemas.microsoft.com/office/word/2010/wordprocessingInk" xmlns:wne="http://schemas.microsoft.com/office/word/2006/wordml" xmlns:wps="http://schemas.microsoft.com/office/word/2010/wordprocessingShape" mc:Ignorable="w14 w15 w16se w16cid w16 w16cex wp14">
+<w:numbering xmlns:wpc="http://schemas.microsoft.com/office/word/2010/wordprocessingCanvas" xmlns:cx="http://schemas.microsoft.com/office/drawing/2014/chartex" xmlns:cx1="http://schemas.microsoft.com/office/drawing/2015/9/8/chartex" xmlns:cx2="http://schemas.microsoft.com/office/drawing/2015/10/21/chartex" xmlns:cx3="http://schemas.microsoft.com/office/drawing/2016/5/9/chartex" xmlns:cx4="http://schemas.microsoft.com/office/drawing/2016/5/10/chartex" xmlns:cx5="http://schemas.microsoft.com/office/drawing/2016/5/11/chartex" xmlns:cx6="http://schemas.microsoft.com/office/drawing/2016/5/12/chartex" xmlns:cx7="http://schemas.microsoft.com/office/drawing/2016/5/13/chartex" xmlns:cx8="http://schemas.microsoft.com/office/drawing/2016/5/14/chartex" xmlns:mc="http://schemas.openxmlformats.org/markup-compatibility/2006" xmlns:aink="http://schemas.microsoft.com/office/drawing/2016/ink" xmlns:am3d="http://schemas.microsoft.com/office/drawing/2017/model3d" xmlns:o="urn:schemas-microsoft-com:office:office" xmlns:r="http://schemas.openxmlformats.org/officeDocument/2006/relationships" xmlns:m="http://schemas.openxmlformats.org/officeDocument/2006/math" xmlns:v="urn:schemas-microsoft-com:vml" xmlns:wp14="http://schemas.microsoft.com/office/word/2010/wordprocessingDrawing" xmlns:wp="http://schemas.openxmlformats.org/drawingml/2006/wordprocessingDrawing" xmlns:w10="urn:schemas-microsoft-com:office:word" xmlns:w="http://schemas.openxmlformats.org/wordprocessingml/2006/main" xmlns:w14="http://schemas.microsoft.com/office/word/2010/wordml" xmlns:w15="http://schemas.microsoft.com/office/word/2012/wordml" xmlns:w16cex="http://schemas.microsoft.com/office/word/2018/wordml/cex" xmlns:w16cid="http://schemas.microsoft.com/office/word/2016/wordml/cid" xmlns:w16="http://schemas.microsoft.com/office/word/2018/wordml" xmlns:w16sdtdh="http://schemas.microsoft.com/office/word/2020/wordml/sdtdatahash" xmlns:w16se="http://schemas.microsoft.com/office/word/2015/wordml/symex" xmlns:wpg="http://schemas.microsoft.com/office/word/2010/wordprocessingGroup" xmlns:wpi="http://schemas.microsoft.com/office/word/2010/wordprocessingInk" xmlns:wne="http://schemas.microsoft.com/office/word/2006/wordml" xmlns:wps="http://schemas.microsoft.com/office/word/2010/wordprocessingShape" mc:Ignorable="w14 w15 w16se w16cid w16 w16cex w16sdtdh wp14">
   <w:abstractNum w:abstractNumId="0" w15:restartNumberingAfterBreak="0">
     <w:nsid w:val="04724308"/>
     <w:multiLevelType w:val="multilevel"/>
@@ -15512,6 +16853,119 @@
     </w:lvl>
   </w:abstractNum>
   <w:abstractNum w:abstractNumId="1" w15:restartNumberingAfterBreak="0">
+    <w:nsid w:val="05B476BD"/>
+    <w:multiLevelType w:val="multilevel"/>
+    <w:tmpl w:val="E35855B6"/>
+    <w:lvl w:ilvl="0">
+      <w:start w:val="1"/>
+      <w:numFmt w:val="decimal"/>
+      <w:lvlText w:val="%1."/>
+      <w:lvlJc w:val="left"/>
+      <w:pPr>
+        <w:tabs>
+          <w:tab w:val="num" w:pos="720"/>
+        </w:tabs>
+        <w:ind w:left="720" w:hanging="360"/>
+      </w:pPr>
+    </w:lvl>
+    <w:lvl w:ilvl="1" w:tentative="1">
+      <w:start w:val="1"/>
+      <w:numFmt w:val="decimal"/>
+      <w:lvlText w:val="%2."/>
+      <w:lvlJc w:val="left"/>
+      <w:pPr>
+        <w:tabs>
+          <w:tab w:val="num" w:pos="1440"/>
+        </w:tabs>
+        <w:ind w:left="1440" w:hanging="360"/>
+      </w:pPr>
+    </w:lvl>
+    <w:lvl w:ilvl="2" w:tentative="1">
+      <w:start w:val="1"/>
+      <w:numFmt w:val="decimal"/>
+      <w:lvlText w:val="%3."/>
+      <w:lvlJc w:val="left"/>
+      <w:pPr>
+        <w:tabs>
+          <w:tab w:val="num" w:pos="2160"/>
+        </w:tabs>
+        <w:ind w:left="2160" w:hanging="360"/>
+      </w:pPr>
+    </w:lvl>
+    <w:lvl w:ilvl="3" w:tentative="1">
+      <w:start w:val="1"/>
+      <w:numFmt w:val="decimal"/>
+      <w:lvlText w:val="%4."/>
+      <w:lvlJc w:val="left"/>
+      <w:pPr>
+        <w:tabs>
+          <w:tab w:val="num" w:pos="2880"/>
+        </w:tabs>
+        <w:ind w:left="2880" w:hanging="360"/>
+      </w:pPr>
+    </w:lvl>
+    <w:lvl w:ilvl="4" w:tentative="1">
+      <w:start w:val="1"/>
+      <w:numFmt w:val="decimal"/>
+      <w:lvlText w:val="%5."/>
+      <w:lvlJc w:val="left"/>
+      <w:pPr>
+        <w:tabs>
+          <w:tab w:val="num" w:pos="3600"/>
+        </w:tabs>
+        <w:ind w:left="3600" w:hanging="360"/>
+      </w:pPr>
+    </w:lvl>
+    <w:lvl w:ilvl="5" w:tentative="1">
+      <w:start w:val="1"/>
+      <w:numFmt w:val="decimal"/>
+      <w:lvlText w:val="%6."/>
+      <w:lvlJc w:val="left"/>
+      <w:pPr>
+        <w:tabs>
+          <w:tab w:val="num" w:pos="4320"/>
+        </w:tabs>
+        <w:ind w:left="4320" w:hanging="360"/>
+      </w:pPr>
+    </w:lvl>
+    <w:lvl w:ilvl="6" w:tentative="1">
+      <w:start w:val="1"/>
+      <w:numFmt w:val="decimal"/>
+      <w:lvlText w:val="%7."/>
+      <w:lvlJc w:val="left"/>
+      <w:pPr>
+        <w:tabs>
+          <w:tab w:val="num" w:pos="5040"/>
+        </w:tabs>
+        <w:ind w:left="5040" w:hanging="360"/>
+      </w:pPr>
+    </w:lvl>
+    <w:lvl w:ilvl="7" w:tentative="1">
+      <w:start w:val="1"/>
+      <w:numFmt w:val="decimal"/>
+      <w:lvlText w:val="%8."/>
+      <w:lvlJc w:val="left"/>
+      <w:pPr>
+        <w:tabs>
+          <w:tab w:val="num" w:pos="5760"/>
+        </w:tabs>
+        <w:ind w:left="5760" w:hanging="360"/>
+      </w:pPr>
+    </w:lvl>
+    <w:lvl w:ilvl="8" w:tentative="1">
+      <w:start w:val="1"/>
+      <w:numFmt w:val="decimal"/>
+      <w:lvlText w:val="%9."/>
+      <w:lvlJc w:val="left"/>
+      <w:pPr>
+        <w:tabs>
+          <w:tab w:val="num" w:pos="6480"/>
+        </w:tabs>
+        <w:ind w:left="6480" w:hanging="360"/>
+      </w:pPr>
+    </w:lvl>
+  </w:abstractNum>
+  <w:abstractNum w:abstractNumId="2" w15:restartNumberingAfterBreak="0">
     <w:nsid w:val="13014425"/>
     <w:multiLevelType w:val="multilevel"/>
     <w:tmpl w:val="151E61DA"/>
@@ -15624,7 +17078,7 @@
       </w:pPr>
     </w:lvl>
   </w:abstractNum>
-  <w:abstractNum w:abstractNumId="2" w15:restartNumberingAfterBreak="0">
+  <w:abstractNum w:abstractNumId="3" w15:restartNumberingAfterBreak="0">
     <w:nsid w:val="1EEC6FC9"/>
     <w:multiLevelType w:val="multilevel"/>
     <w:tmpl w:val="7C40FFA4"/>
@@ -15773,7 +17227,7 @@
       </w:rPr>
     </w:lvl>
   </w:abstractNum>
-  <w:abstractNum w:abstractNumId="3" w15:restartNumberingAfterBreak="0">
+  <w:abstractNum w:abstractNumId="4" w15:restartNumberingAfterBreak="0">
     <w:nsid w:val="1F4A127C"/>
     <w:multiLevelType w:val="multilevel"/>
     <w:tmpl w:val="83D27D86"/>
@@ -15922,7 +17376,7 @@
       </w:rPr>
     </w:lvl>
   </w:abstractNum>
-  <w:abstractNum w:abstractNumId="4" w15:restartNumberingAfterBreak="0">
+  <w:abstractNum w:abstractNumId="5" w15:restartNumberingAfterBreak="0">
     <w:nsid w:val="2082641E"/>
     <w:multiLevelType w:val="hybridMultilevel"/>
     <w:tmpl w:val="42147B20"/>
@@ -16034,7 +17488,7 @@
       </w:rPr>
     </w:lvl>
   </w:abstractNum>
-  <w:abstractNum w:abstractNumId="5" w15:restartNumberingAfterBreak="0">
+  <w:abstractNum w:abstractNumId="6" w15:restartNumberingAfterBreak="0">
     <w:nsid w:val="2F811872"/>
     <w:multiLevelType w:val="multilevel"/>
     <w:tmpl w:val="FAE23B32"/>
@@ -16183,7 +17637,7 @@
       </w:rPr>
     </w:lvl>
   </w:abstractNum>
-  <w:abstractNum w:abstractNumId="6" w15:restartNumberingAfterBreak="0">
+  <w:abstractNum w:abstractNumId="7" w15:restartNumberingAfterBreak="0">
     <w:nsid w:val="2F9C390E"/>
     <w:multiLevelType w:val="multilevel"/>
     <w:tmpl w:val="10446560"/>
@@ -16332,7 +17786,7 @@
       </w:rPr>
     </w:lvl>
   </w:abstractNum>
-  <w:abstractNum w:abstractNumId="7" w15:restartNumberingAfterBreak="0">
+  <w:abstractNum w:abstractNumId="8" w15:restartNumberingAfterBreak="0">
     <w:nsid w:val="32F924CF"/>
     <w:multiLevelType w:val="multilevel"/>
     <w:tmpl w:val="A64C2AC2"/>
@@ -16481,7 +17935,7 @@
       </w:rPr>
     </w:lvl>
   </w:abstractNum>
-  <w:abstractNum w:abstractNumId="8" w15:restartNumberingAfterBreak="0">
+  <w:abstractNum w:abstractNumId="9" w15:restartNumberingAfterBreak="0">
     <w:nsid w:val="34FF5B73"/>
     <w:multiLevelType w:val="multilevel"/>
     <w:tmpl w:val="24A67088"/>
@@ -16630,7 +18084,7 @@
       </w:rPr>
     </w:lvl>
   </w:abstractNum>
-  <w:abstractNum w:abstractNumId="9" w15:restartNumberingAfterBreak="0">
+  <w:abstractNum w:abstractNumId="10" w15:restartNumberingAfterBreak="0">
     <w:nsid w:val="39663556"/>
     <w:multiLevelType w:val="multilevel"/>
     <w:tmpl w:val="B2004E6C"/>
@@ -16779,7 +18233,156 @@
       </w:rPr>
     </w:lvl>
   </w:abstractNum>
-  <w:abstractNum w:abstractNumId="10" w15:restartNumberingAfterBreak="0">
+  <w:abstractNum w:abstractNumId="11" w15:restartNumberingAfterBreak="0">
+    <w:nsid w:val="3C607C94"/>
+    <w:multiLevelType w:val="multilevel"/>
+    <w:tmpl w:val="FEE40DA0"/>
+    <w:lvl w:ilvl="0">
+      <w:start w:val="1"/>
+      <w:numFmt w:val="bullet"/>
+      <w:lvlText w:val=""/>
+      <w:lvlJc w:val="left"/>
+      <w:pPr>
+        <w:tabs>
+          <w:tab w:val="num" w:pos="720"/>
+        </w:tabs>
+        <w:ind w:left="720" w:hanging="360"/>
+      </w:pPr>
+      <w:rPr>
+        <w:rFonts w:ascii="Symbol" w:hAnsi="Symbol" w:hint="default"/>
+        <w:sz w:val="20"/>
+      </w:rPr>
+    </w:lvl>
+    <w:lvl w:ilvl="1" w:tentative="1">
+      <w:start w:val="1"/>
+      <w:numFmt w:val="bullet"/>
+      <w:lvlText w:val="o"/>
+      <w:lvlJc w:val="left"/>
+      <w:pPr>
+        <w:tabs>
+          <w:tab w:val="num" w:pos="1440"/>
+        </w:tabs>
+        <w:ind w:left="1440" w:hanging="360"/>
+      </w:pPr>
+      <w:rPr>
+        <w:rFonts w:ascii="Courier New" w:hAnsi="Courier New" w:hint="default"/>
+        <w:sz w:val="20"/>
+      </w:rPr>
+    </w:lvl>
+    <w:lvl w:ilvl="2" w:tentative="1">
+      <w:start w:val="1"/>
+      <w:numFmt w:val="bullet"/>
+      <w:lvlText w:val=""/>
+      <w:lvlJc w:val="left"/>
+      <w:pPr>
+        <w:tabs>
+          <w:tab w:val="num" w:pos="2160"/>
+        </w:tabs>
+        <w:ind w:left="2160" w:hanging="360"/>
+      </w:pPr>
+      <w:rPr>
+        <w:rFonts w:ascii="Wingdings" w:hAnsi="Wingdings" w:hint="default"/>
+        <w:sz w:val="20"/>
+      </w:rPr>
+    </w:lvl>
+    <w:lvl w:ilvl="3" w:tentative="1">
+      <w:start w:val="1"/>
+      <w:numFmt w:val="bullet"/>
+      <w:lvlText w:val=""/>
+      <w:lvlJc w:val="left"/>
+      <w:pPr>
+        <w:tabs>
+          <w:tab w:val="num" w:pos="2880"/>
+        </w:tabs>
+        <w:ind w:left="2880" w:hanging="360"/>
+      </w:pPr>
+      <w:rPr>
+        <w:rFonts w:ascii="Wingdings" w:hAnsi="Wingdings" w:hint="default"/>
+        <w:sz w:val="20"/>
+      </w:rPr>
+    </w:lvl>
+    <w:lvl w:ilvl="4" w:tentative="1">
+      <w:start w:val="1"/>
+      <w:numFmt w:val="bullet"/>
+      <w:lvlText w:val=""/>
+      <w:lvlJc w:val="left"/>
+      <w:pPr>
+        <w:tabs>
+          <w:tab w:val="num" w:pos="3600"/>
+        </w:tabs>
+        <w:ind w:left="3600" w:hanging="360"/>
+      </w:pPr>
+      <w:rPr>
+        <w:rFonts w:ascii="Wingdings" w:hAnsi="Wingdings" w:hint="default"/>
+        <w:sz w:val="20"/>
+      </w:rPr>
+    </w:lvl>
+    <w:lvl w:ilvl="5" w:tentative="1">
+      <w:start w:val="1"/>
+      <w:numFmt w:val="bullet"/>
+      <w:lvlText w:val=""/>
+      <w:lvlJc w:val="left"/>
+      <w:pPr>
+        <w:tabs>
+          <w:tab w:val="num" w:pos="4320"/>
+        </w:tabs>
+        <w:ind w:left="4320" w:hanging="360"/>
+      </w:pPr>
+      <w:rPr>
+        <w:rFonts w:ascii="Wingdings" w:hAnsi="Wingdings" w:hint="default"/>
+        <w:sz w:val="20"/>
+      </w:rPr>
+    </w:lvl>
+    <w:lvl w:ilvl="6" w:tentative="1">
+      <w:start w:val="1"/>
+      <w:numFmt w:val="bullet"/>
+      <w:lvlText w:val=""/>
+      <w:lvlJc w:val="left"/>
+      <w:pPr>
+        <w:tabs>
+          <w:tab w:val="num" w:pos="5040"/>
+        </w:tabs>
+        <w:ind w:left="5040" w:hanging="360"/>
+      </w:pPr>
+      <w:rPr>
+        <w:rFonts w:ascii="Wingdings" w:hAnsi="Wingdings" w:hint="default"/>
+        <w:sz w:val="20"/>
+      </w:rPr>
+    </w:lvl>
+    <w:lvl w:ilvl="7" w:tentative="1">
+      <w:start w:val="1"/>
+      <w:numFmt w:val="bullet"/>
+      <w:lvlText w:val=""/>
+      <w:lvlJc w:val="left"/>
+      <w:pPr>
+        <w:tabs>
+          <w:tab w:val="num" w:pos="5760"/>
+        </w:tabs>
+        <w:ind w:left="5760" w:hanging="360"/>
+      </w:pPr>
+      <w:rPr>
+        <w:rFonts w:ascii="Wingdings" w:hAnsi="Wingdings" w:hint="default"/>
+        <w:sz w:val="20"/>
+      </w:rPr>
+    </w:lvl>
+    <w:lvl w:ilvl="8" w:tentative="1">
+      <w:start w:val="1"/>
+      <w:numFmt w:val="bullet"/>
+      <w:lvlText w:val=""/>
+      <w:lvlJc w:val="left"/>
+      <w:pPr>
+        <w:tabs>
+          <w:tab w:val="num" w:pos="6480"/>
+        </w:tabs>
+        <w:ind w:left="6480" w:hanging="360"/>
+      </w:pPr>
+      <w:rPr>
+        <w:rFonts w:ascii="Wingdings" w:hAnsi="Wingdings" w:hint="default"/>
+        <w:sz w:val="20"/>
+      </w:rPr>
+    </w:lvl>
+  </w:abstractNum>
+  <w:abstractNum w:abstractNumId="12" w15:restartNumberingAfterBreak="0">
     <w:nsid w:val="3FD465C8"/>
     <w:multiLevelType w:val="multilevel"/>
     <w:tmpl w:val="280A001F"/>
@@ -16865,7 +18468,7 @@
       </w:pPr>
     </w:lvl>
   </w:abstractNum>
-  <w:abstractNum w:abstractNumId="11" w15:restartNumberingAfterBreak="0">
+  <w:abstractNum w:abstractNumId="13" w15:restartNumberingAfterBreak="0">
     <w:nsid w:val="474D18AF"/>
     <w:multiLevelType w:val="multilevel"/>
     <w:tmpl w:val="EFB47A92"/>
@@ -16894,7 +18497,7 @@
     <w:lvl w:ilvl="2">
       <w:start w:val="1"/>
       <w:numFmt w:val="decimal"/>
-      <w:pStyle w:val="Heading3"/>
+      <w:pStyle w:val="Ttulo3"/>
       <w:lvlText w:val="%1.%2.%3."/>
       <w:lvlJc w:val="right"/>
       <w:pPr>
@@ -16956,7 +18559,7 @@
       </w:pPr>
     </w:lvl>
   </w:abstractNum>
-  <w:abstractNum w:abstractNumId="12" w15:restartNumberingAfterBreak="0">
+  <w:abstractNum w:abstractNumId="14" w15:restartNumberingAfterBreak="0">
     <w:nsid w:val="4B605EA4"/>
     <w:multiLevelType w:val="multilevel"/>
     <w:tmpl w:val="01BCF3B4"/>
@@ -17105,7 +18708,7 @@
       </w:rPr>
     </w:lvl>
   </w:abstractNum>
-  <w:abstractNum w:abstractNumId="13" w15:restartNumberingAfterBreak="0">
+  <w:abstractNum w:abstractNumId="15" w15:restartNumberingAfterBreak="0">
     <w:nsid w:val="4BE965E7"/>
     <w:multiLevelType w:val="multilevel"/>
     <w:tmpl w:val="3D82F17A"/>
@@ -17218,7 +18821,7 @@
       </w:pPr>
     </w:lvl>
   </w:abstractNum>
-  <w:abstractNum w:abstractNumId="14" w15:restartNumberingAfterBreak="0">
+  <w:abstractNum w:abstractNumId="16" w15:restartNumberingAfterBreak="0">
     <w:nsid w:val="54CC6DC7"/>
     <w:multiLevelType w:val="multilevel"/>
     <w:tmpl w:val="818EB9B2"/>
@@ -17367,7 +18970,7 @@
       </w:rPr>
     </w:lvl>
   </w:abstractNum>
-  <w:abstractNum w:abstractNumId="15" w15:restartNumberingAfterBreak="0">
+  <w:abstractNum w:abstractNumId="17" w15:restartNumberingAfterBreak="0">
     <w:nsid w:val="577271F1"/>
     <w:multiLevelType w:val="multilevel"/>
     <w:tmpl w:val="0A9A2138"/>
@@ -17516,7 +19119,7 @@
       </w:rPr>
     </w:lvl>
   </w:abstractNum>
-  <w:abstractNum w:abstractNumId="16" w15:restartNumberingAfterBreak="0">
+  <w:abstractNum w:abstractNumId="18" w15:restartNumberingAfterBreak="0">
     <w:nsid w:val="5AEB2EE2"/>
     <w:multiLevelType w:val="multilevel"/>
     <w:tmpl w:val="83D86ACE"/>
@@ -17665,7 +19268,156 @@
       </w:rPr>
     </w:lvl>
   </w:abstractNum>
-  <w:abstractNum w:abstractNumId="17" w15:restartNumberingAfterBreak="0">
+  <w:abstractNum w:abstractNumId="19" w15:restartNumberingAfterBreak="0">
+    <w:nsid w:val="5BBF66B1"/>
+    <w:multiLevelType w:val="multilevel"/>
+    <w:tmpl w:val="A5566418"/>
+    <w:lvl w:ilvl="0">
+      <w:start w:val="1"/>
+      <w:numFmt w:val="bullet"/>
+      <w:lvlText w:val=""/>
+      <w:lvlJc w:val="left"/>
+      <w:pPr>
+        <w:tabs>
+          <w:tab w:val="num" w:pos="720"/>
+        </w:tabs>
+        <w:ind w:left="720" w:hanging="360"/>
+      </w:pPr>
+      <w:rPr>
+        <w:rFonts w:ascii="Symbol" w:hAnsi="Symbol" w:hint="default"/>
+        <w:sz w:val="20"/>
+      </w:rPr>
+    </w:lvl>
+    <w:lvl w:ilvl="1" w:tentative="1">
+      <w:start w:val="1"/>
+      <w:numFmt w:val="bullet"/>
+      <w:lvlText w:val="o"/>
+      <w:lvlJc w:val="left"/>
+      <w:pPr>
+        <w:tabs>
+          <w:tab w:val="num" w:pos="1440"/>
+        </w:tabs>
+        <w:ind w:left="1440" w:hanging="360"/>
+      </w:pPr>
+      <w:rPr>
+        <w:rFonts w:ascii="Courier New" w:hAnsi="Courier New" w:hint="default"/>
+        <w:sz w:val="20"/>
+      </w:rPr>
+    </w:lvl>
+    <w:lvl w:ilvl="2" w:tentative="1">
+      <w:start w:val="1"/>
+      <w:numFmt w:val="bullet"/>
+      <w:lvlText w:val=""/>
+      <w:lvlJc w:val="left"/>
+      <w:pPr>
+        <w:tabs>
+          <w:tab w:val="num" w:pos="2160"/>
+        </w:tabs>
+        <w:ind w:left="2160" w:hanging="360"/>
+      </w:pPr>
+      <w:rPr>
+        <w:rFonts w:ascii="Wingdings" w:hAnsi="Wingdings" w:hint="default"/>
+        <w:sz w:val="20"/>
+      </w:rPr>
+    </w:lvl>
+    <w:lvl w:ilvl="3" w:tentative="1">
+      <w:start w:val="1"/>
+      <w:numFmt w:val="bullet"/>
+      <w:lvlText w:val=""/>
+      <w:lvlJc w:val="left"/>
+      <w:pPr>
+        <w:tabs>
+          <w:tab w:val="num" w:pos="2880"/>
+        </w:tabs>
+        <w:ind w:left="2880" w:hanging="360"/>
+      </w:pPr>
+      <w:rPr>
+        <w:rFonts w:ascii="Wingdings" w:hAnsi="Wingdings" w:hint="default"/>
+        <w:sz w:val="20"/>
+      </w:rPr>
+    </w:lvl>
+    <w:lvl w:ilvl="4" w:tentative="1">
+      <w:start w:val="1"/>
+      <w:numFmt w:val="bullet"/>
+      <w:lvlText w:val=""/>
+      <w:lvlJc w:val="left"/>
+      <w:pPr>
+        <w:tabs>
+          <w:tab w:val="num" w:pos="3600"/>
+        </w:tabs>
+        <w:ind w:left="3600" w:hanging="360"/>
+      </w:pPr>
+      <w:rPr>
+        <w:rFonts w:ascii="Wingdings" w:hAnsi="Wingdings" w:hint="default"/>
+        <w:sz w:val="20"/>
+      </w:rPr>
+    </w:lvl>
+    <w:lvl w:ilvl="5" w:tentative="1">
+      <w:start w:val="1"/>
+      <w:numFmt w:val="bullet"/>
+      <w:lvlText w:val=""/>
+      <w:lvlJc w:val="left"/>
+      <w:pPr>
+        <w:tabs>
+          <w:tab w:val="num" w:pos="4320"/>
+        </w:tabs>
+        <w:ind w:left="4320" w:hanging="360"/>
+      </w:pPr>
+      <w:rPr>
+        <w:rFonts w:ascii="Wingdings" w:hAnsi="Wingdings" w:hint="default"/>
+        <w:sz w:val="20"/>
+      </w:rPr>
+    </w:lvl>
+    <w:lvl w:ilvl="6" w:tentative="1">
+      <w:start w:val="1"/>
+      <w:numFmt w:val="bullet"/>
+      <w:lvlText w:val=""/>
+      <w:lvlJc w:val="left"/>
+      <w:pPr>
+        <w:tabs>
+          <w:tab w:val="num" w:pos="5040"/>
+        </w:tabs>
+        <w:ind w:left="5040" w:hanging="360"/>
+      </w:pPr>
+      <w:rPr>
+        <w:rFonts w:ascii="Wingdings" w:hAnsi="Wingdings" w:hint="default"/>
+        <w:sz w:val="20"/>
+      </w:rPr>
+    </w:lvl>
+    <w:lvl w:ilvl="7" w:tentative="1">
+      <w:start w:val="1"/>
+      <w:numFmt w:val="bullet"/>
+      <w:lvlText w:val=""/>
+      <w:lvlJc w:val="left"/>
+      <w:pPr>
+        <w:tabs>
+          <w:tab w:val="num" w:pos="5760"/>
+        </w:tabs>
+        <w:ind w:left="5760" w:hanging="360"/>
+      </w:pPr>
+      <w:rPr>
+        <w:rFonts w:ascii="Wingdings" w:hAnsi="Wingdings" w:hint="default"/>
+        <w:sz w:val="20"/>
+      </w:rPr>
+    </w:lvl>
+    <w:lvl w:ilvl="8" w:tentative="1">
+      <w:start w:val="1"/>
+      <w:numFmt w:val="bullet"/>
+      <w:lvlText w:val=""/>
+      <w:lvlJc w:val="left"/>
+      <w:pPr>
+        <w:tabs>
+          <w:tab w:val="num" w:pos="6480"/>
+        </w:tabs>
+        <w:ind w:left="6480" w:hanging="360"/>
+      </w:pPr>
+      <w:rPr>
+        <w:rFonts w:ascii="Wingdings" w:hAnsi="Wingdings" w:hint="default"/>
+        <w:sz w:val="20"/>
+      </w:rPr>
+    </w:lvl>
+  </w:abstractNum>
+  <w:abstractNum w:abstractNumId="20" w15:restartNumberingAfterBreak="0">
     <w:nsid w:val="63EA4175"/>
     <w:multiLevelType w:val="multilevel"/>
     <w:tmpl w:val="D6E21464"/>
@@ -17814,7 +19566,7 @@
       </w:rPr>
     </w:lvl>
   </w:abstractNum>
-  <w:abstractNum w:abstractNumId="18" w15:restartNumberingAfterBreak="0">
+  <w:abstractNum w:abstractNumId="21" w15:restartNumberingAfterBreak="0">
     <w:nsid w:val="6AF04FC6"/>
     <w:multiLevelType w:val="multilevel"/>
     <w:tmpl w:val="43DA755C"/>
@@ -17963,7 +19715,7 @@
       </w:rPr>
     </w:lvl>
   </w:abstractNum>
-  <w:abstractNum w:abstractNumId="19" w15:restartNumberingAfterBreak="0">
+  <w:abstractNum w:abstractNumId="22" w15:restartNumberingAfterBreak="0">
     <w:nsid w:val="6E0E5A33"/>
     <w:multiLevelType w:val="multilevel"/>
     <w:tmpl w:val="52B8B602"/>
@@ -18112,7 +19864,7 @@
       </w:rPr>
     </w:lvl>
   </w:abstractNum>
-  <w:abstractNum w:abstractNumId="20" w15:restartNumberingAfterBreak="0">
+  <w:abstractNum w:abstractNumId="23" w15:restartNumberingAfterBreak="0">
     <w:nsid w:val="70E70EA3"/>
     <w:multiLevelType w:val="multilevel"/>
     <w:tmpl w:val="6A0E22FC"/>
@@ -18225,7 +19977,7 @@
       </w:pPr>
     </w:lvl>
   </w:abstractNum>
-  <w:abstractNum w:abstractNumId="21" w15:restartNumberingAfterBreak="0">
+  <w:abstractNum w:abstractNumId="24" w15:restartNumberingAfterBreak="0">
     <w:nsid w:val="74622CBC"/>
     <w:multiLevelType w:val="multilevel"/>
     <w:tmpl w:val="1478B792"/>
@@ -18315,7 +20067,7 @@
       </w:pPr>
     </w:lvl>
   </w:abstractNum>
-  <w:abstractNum w:abstractNumId="22" w15:restartNumberingAfterBreak="0">
+  <w:abstractNum w:abstractNumId="25" w15:restartNumberingAfterBreak="0">
     <w:nsid w:val="7B066BD4"/>
     <w:multiLevelType w:val="multilevel"/>
     <w:tmpl w:val="CCBA8E70"/>
@@ -18464,7 +20216,7 @@
       </w:rPr>
     </w:lvl>
   </w:abstractNum>
-  <w:abstractNum w:abstractNumId="23" w15:restartNumberingAfterBreak="0">
+  <w:abstractNum w:abstractNumId="26" w15:restartNumberingAfterBreak="0">
     <w:nsid w:val="7BCB68AB"/>
     <w:multiLevelType w:val="multilevel"/>
     <w:tmpl w:val="6CA21CB6"/>
@@ -18613,7 +20365,156 @@
       </w:rPr>
     </w:lvl>
   </w:abstractNum>
-  <w:abstractNum w:abstractNumId="24" w15:restartNumberingAfterBreak="0">
+  <w:abstractNum w:abstractNumId="27" w15:restartNumberingAfterBreak="0">
+    <w:nsid w:val="7ED160D6"/>
+    <w:multiLevelType w:val="multilevel"/>
+    <w:tmpl w:val="664860EA"/>
+    <w:lvl w:ilvl="0">
+      <w:start w:val="1"/>
+      <w:numFmt w:val="bullet"/>
+      <w:lvlText w:val=""/>
+      <w:lvlJc w:val="left"/>
+      <w:pPr>
+        <w:tabs>
+          <w:tab w:val="num" w:pos="720"/>
+        </w:tabs>
+        <w:ind w:left="720" w:hanging="360"/>
+      </w:pPr>
+      <w:rPr>
+        <w:rFonts w:ascii="Symbol" w:hAnsi="Symbol" w:hint="default"/>
+        <w:sz w:val="20"/>
+      </w:rPr>
+    </w:lvl>
+    <w:lvl w:ilvl="1" w:tentative="1">
+      <w:start w:val="1"/>
+      <w:numFmt w:val="bullet"/>
+      <w:lvlText w:val="o"/>
+      <w:lvlJc w:val="left"/>
+      <w:pPr>
+        <w:tabs>
+          <w:tab w:val="num" w:pos="1440"/>
+        </w:tabs>
+        <w:ind w:left="1440" w:hanging="360"/>
+      </w:pPr>
+      <w:rPr>
+        <w:rFonts w:ascii="Courier New" w:hAnsi="Courier New" w:hint="default"/>
+        <w:sz w:val="20"/>
+      </w:rPr>
+    </w:lvl>
+    <w:lvl w:ilvl="2" w:tentative="1">
+      <w:start w:val="1"/>
+      <w:numFmt w:val="bullet"/>
+      <w:lvlText w:val=""/>
+      <w:lvlJc w:val="left"/>
+      <w:pPr>
+        <w:tabs>
+          <w:tab w:val="num" w:pos="2160"/>
+        </w:tabs>
+        <w:ind w:left="2160" w:hanging="360"/>
+      </w:pPr>
+      <w:rPr>
+        <w:rFonts w:ascii="Wingdings" w:hAnsi="Wingdings" w:hint="default"/>
+        <w:sz w:val="20"/>
+      </w:rPr>
+    </w:lvl>
+    <w:lvl w:ilvl="3" w:tentative="1">
+      <w:start w:val="1"/>
+      <w:numFmt w:val="bullet"/>
+      <w:lvlText w:val=""/>
+      <w:lvlJc w:val="left"/>
+      <w:pPr>
+        <w:tabs>
+          <w:tab w:val="num" w:pos="2880"/>
+        </w:tabs>
+        <w:ind w:left="2880" w:hanging="360"/>
+      </w:pPr>
+      <w:rPr>
+        <w:rFonts w:ascii="Wingdings" w:hAnsi="Wingdings" w:hint="default"/>
+        <w:sz w:val="20"/>
+      </w:rPr>
+    </w:lvl>
+    <w:lvl w:ilvl="4" w:tentative="1">
+      <w:start w:val="1"/>
+      <w:numFmt w:val="bullet"/>
+      <w:lvlText w:val=""/>
+      <w:lvlJc w:val="left"/>
+      <w:pPr>
+        <w:tabs>
+          <w:tab w:val="num" w:pos="3600"/>
+        </w:tabs>
+        <w:ind w:left="3600" w:hanging="360"/>
+      </w:pPr>
+      <w:rPr>
+        <w:rFonts w:ascii="Wingdings" w:hAnsi="Wingdings" w:hint="default"/>
+        <w:sz w:val="20"/>
+      </w:rPr>
+    </w:lvl>
+    <w:lvl w:ilvl="5" w:tentative="1">
+      <w:start w:val="1"/>
+      <w:numFmt w:val="bullet"/>
+      <w:lvlText w:val=""/>
+      <w:lvlJc w:val="left"/>
+      <w:pPr>
+        <w:tabs>
+          <w:tab w:val="num" w:pos="4320"/>
+        </w:tabs>
+        <w:ind w:left="4320" w:hanging="360"/>
+      </w:pPr>
+      <w:rPr>
+        <w:rFonts w:ascii="Wingdings" w:hAnsi="Wingdings" w:hint="default"/>
+        <w:sz w:val="20"/>
+      </w:rPr>
+    </w:lvl>
+    <w:lvl w:ilvl="6" w:tentative="1">
+      <w:start w:val="1"/>
+      <w:numFmt w:val="bullet"/>
+      <w:lvlText w:val=""/>
+      <w:lvlJc w:val="left"/>
+      <w:pPr>
+        <w:tabs>
+          <w:tab w:val="num" w:pos="5040"/>
+        </w:tabs>
+        <w:ind w:left="5040" w:hanging="360"/>
+      </w:pPr>
+      <w:rPr>
+        <w:rFonts w:ascii="Wingdings" w:hAnsi="Wingdings" w:hint="default"/>
+        <w:sz w:val="20"/>
+      </w:rPr>
+    </w:lvl>
+    <w:lvl w:ilvl="7" w:tentative="1">
+      <w:start w:val="1"/>
+      <w:numFmt w:val="bullet"/>
+      <w:lvlText w:val=""/>
+      <w:lvlJc w:val="left"/>
+      <w:pPr>
+        <w:tabs>
+          <w:tab w:val="num" w:pos="5760"/>
+        </w:tabs>
+        <w:ind w:left="5760" w:hanging="360"/>
+      </w:pPr>
+      <w:rPr>
+        <w:rFonts w:ascii="Wingdings" w:hAnsi="Wingdings" w:hint="default"/>
+        <w:sz w:val="20"/>
+      </w:rPr>
+    </w:lvl>
+    <w:lvl w:ilvl="8" w:tentative="1">
+      <w:start w:val="1"/>
+      <w:numFmt w:val="bullet"/>
+      <w:lvlText w:val=""/>
+      <w:lvlJc w:val="left"/>
+      <w:pPr>
+        <w:tabs>
+          <w:tab w:val="num" w:pos="6480"/>
+        </w:tabs>
+        <w:ind w:left="6480" w:hanging="360"/>
+      </w:pPr>
+      <w:rPr>
+        <w:rFonts w:ascii="Wingdings" w:hAnsi="Wingdings" w:hint="default"/>
+        <w:sz w:val="20"/>
+      </w:rPr>
+    </w:lvl>
+  </w:abstractNum>
+  <w:abstractNum w:abstractNumId="28" w15:restartNumberingAfterBreak="0">
     <w:nsid w:val="7F180993"/>
     <w:multiLevelType w:val="multilevel"/>
     <w:tmpl w:val="F5CE7174"/>
@@ -18726,7 +20627,7 @@
       </w:pPr>
     </w:lvl>
   </w:abstractNum>
-  <w:abstractNum w:abstractNumId="25" w15:restartNumberingAfterBreak="0">
+  <w:abstractNum w:abstractNumId="29" w15:restartNumberingAfterBreak="0">
     <w:nsid w:val="7FDF7078"/>
     <w:multiLevelType w:val="multilevel"/>
     <w:tmpl w:val="E64227FC"/>
@@ -18876,115 +20777,98 @@
     </w:lvl>
   </w:abstractNum>
   <w:num w:numId="1">
-    <w:abstractNumId w:val="11"/>
+    <w:abstractNumId w:val="13"/>
   </w:num>
   <w:num w:numId="2">
+    <w:abstractNumId w:val="5"/>
+  </w:num>
+  <w:num w:numId="3">
+    <w:abstractNumId w:val="24"/>
+  </w:num>
+  <w:num w:numId="4">
+    <w:abstractNumId w:val="2"/>
+  </w:num>
+  <w:num w:numId="5">
+    <w:abstractNumId w:val="3"/>
+  </w:num>
+  <w:num w:numId="6">
+    <w:abstractNumId w:val="22"/>
+  </w:num>
+  <w:num w:numId="7">
+    <w:abstractNumId w:val="25"/>
+  </w:num>
+  <w:num w:numId="8">
+    <w:abstractNumId w:val="12"/>
+  </w:num>
+  <w:num w:numId="9">
+    <w:abstractNumId w:val="15"/>
+  </w:num>
+  <w:num w:numId="10">
+    <w:abstractNumId w:val="7"/>
+  </w:num>
+  <w:num w:numId="11">
+    <w:abstractNumId w:val="9"/>
+  </w:num>
+  <w:num w:numId="12">
+    <w:abstractNumId w:val="9"/>
+  </w:num>
+  <w:num w:numId="13">
+    <w:abstractNumId w:val="17"/>
+  </w:num>
+  <w:num w:numId="14">
+    <w:abstractNumId w:val="16"/>
+  </w:num>
+  <w:num w:numId="15">
+    <w:abstractNumId w:val="10"/>
+  </w:num>
+  <w:num w:numId="16">
+    <w:abstractNumId w:val="28"/>
+  </w:num>
+  <w:num w:numId="17">
+    <w:abstractNumId w:val="26"/>
+  </w:num>
+  <w:num w:numId="18">
+    <w:abstractNumId w:val="20"/>
+  </w:num>
+  <w:num w:numId="19">
+    <w:abstractNumId w:val="20"/>
+  </w:num>
+  <w:num w:numId="20">
+    <w:abstractNumId w:val="14"/>
+  </w:num>
+  <w:num w:numId="21">
+    <w:abstractNumId w:val="29"/>
+  </w:num>
+  <w:num w:numId="22">
+    <w:abstractNumId w:val="8"/>
+  </w:num>
+  <w:num w:numId="23">
+    <w:abstractNumId w:val="21"/>
+  </w:num>
+  <w:num w:numId="24">
+    <w:abstractNumId w:val="13"/>
+  </w:num>
+  <w:num w:numId="25">
+    <w:abstractNumId w:val="23"/>
+  </w:num>
+  <w:num w:numId="26">
+    <w:abstractNumId w:val="6"/>
+  </w:num>
+  <w:num w:numId="27">
     <w:abstractNumId w:val="4"/>
   </w:num>
-  <w:num w:numId="3">
-    <w:abstractNumId w:val="21"/>
-  </w:num>
-  <w:num w:numId="4">
-    <w:abstractNumId w:val="1"/>
-  </w:num>
-  <w:num w:numId="5">
-    <w:abstractNumId w:val="2"/>
-  </w:num>
-  <w:num w:numId="6">
-    <w:abstractNumId w:val="19"/>
-  </w:num>
-  <w:num w:numId="7">
-    <w:abstractNumId w:val="22"/>
-  </w:num>
-  <w:num w:numId="8">
-    <w:abstractNumId w:val="10"/>
-  </w:num>
-  <w:num w:numId="9">
-    <w:abstractNumId w:val="13"/>
-  </w:num>
-  <w:num w:numId="10">
-    <w:abstractNumId w:val="6"/>
-  </w:num>
-  <w:num w:numId="11">
-    <w:abstractNumId w:val="8"/>
-  </w:num>
-  <w:num w:numId="12">
-    <w:abstractNumId w:val="8"/>
-  </w:num>
-  <w:num w:numId="13">
-    <w:abstractNumId w:val="15"/>
-  </w:num>
-  <w:num w:numId="14">
-    <w:abstractNumId w:val="14"/>
-  </w:num>
-  <w:num w:numId="15">
-    <w:abstractNumId w:val="9"/>
-  </w:num>
-  <w:num w:numId="16">
-    <w:abstractNumId w:val="24"/>
-  </w:num>
-  <w:num w:numId="17">
-    <w:abstractNumId w:val="23"/>
-  </w:num>
-  <w:num w:numId="18">
-    <w:abstractNumId w:val="17"/>
-  </w:num>
-  <w:num w:numId="19">
-    <w:abstractNumId w:val="17"/>
+  <w:num w:numId="28">
+    <w:abstractNumId w:val="4"/>
     <w:lvlOverride w:ilvl="0"/>
-  </w:num>
-  <w:num w:numId="20">
-    <w:abstractNumId w:val="12"/>
-  </w:num>
-  <w:num w:numId="21">
-    <w:abstractNumId w:val="25"/>
-  </w:num>
-  <w:num w:numId="22">
-    <w:abstractNumId w:val="7"/>
-  </w:num>
-  <w:num w:numId="23">
-    <w:abstractNumId w:val="18"/>
-  </w:num>
-  <w:num w:numId="24">
-    <w:abstractNumId w:val="11"/>
-  </w:num>
-  <w:num w:numId="25">
-    <w:abstractNumId w:val="20"/>
-  </w:num>
-  <w:num w:numId="26">
-    <w:abstractNumId w:val="5"/>
-  </w:num>
-  <w:num w:numId="27">
-    <w:abstractNumId w:val="3"/>
-  </w:num>
-  <w:num w:numId="28">
-    <w:abstractNumId w:val="3"/>
-    <w:lvlOverride w:ilvl="1">
-      <w:lvl w:ilvl="1">
-        <w:numFmt w:val="bullet"/>
-        <w:lvlText w:val=""/>
-        <w:lvlJc w:val="left"/>
-        <w:pPr>
-          <w:tabs>
-            <w:tab w:val="num" w:pos="1440"/>
-          </w:tabs>
-          <w:ind w:left="1440" w:hanging="360"/>
-        </w:pPr>
-        <w:rPr>
-          <w:rFonts w:ascii="Symbol" w:hAnsi="Symbol" w:hint="default"/>
-          <w:sz w:val="20"/>
-        </w:rPr>
-      </w:lvl>
-    </w:lvlOverride>
   </w:num>
   <w:num w:numId="29">
     <w:abstractNumId w:val="0"/>
   </w:num>
   <w:num w:numId="30">
-    <w:abstractNumId w:val="16"/>
+    <w:abstractNumId w:val="18"/>
   </w:num>
   <w:num w:numId="31">
-    <w:abstractNumId w:val="11"/>
+    <w:abstractNumId w:val="13"/>
     <w:lvlOverride w:ilvl="0">
       <w:startOverride w:val="1"/>
     </w:lvlOverride>
@@ -19013,11 +20897,26 @@
       <w:startOverride w:val="1"/>
     </w:lvlOverride>
   </w:num>
+  <w:num w:numId="32">
+    <w:abstractNumId w:val="1"/>
+  </w:num>
+  <w:num w:numId="33">
+    <w:abstractNumId w:val="19"/>
+  </w:num>
+  <w:num w:numId="34">
+    <w:abstractNumId w:val="11"/>
+  </w:num>
+  <w:num w:numId="35">
+    <w:abstractNumId w:val="27"/>
+  </w:num>
+  <w:num w:numId="36">
+    <w:abstractNumId w:val="13"/>
+  </w:num>
 </w:numbering>
 </file>
 
 <file path=word/styles.xml><?xml version="1.0" encoding="utf-8"?>
-<w:styles xmlns:mc="http://schemas.openxmlformats.org/markup-compatibility/2006" xmlns:r="http://schemas.openxmlformats.org/officeDocument/2006/relationships" xmlns:w="http://schemas.openxmlformats.org/wordprocessingml/2006/main" xmlns:w14="http://schemas.microsoft.com/office/word/2010/wordml" xmlns:w15="http://schemas.microsoft.com/office/word/2012/wordml" xmlns:w16cex="http://schemas.microsoft.com/office/word/2018/wordml/cex" xmlns:w16cid="http://schemas.microsoft.com/office/word/2016/wordml/cid" xmlns:w16="http://schemas.microsoft.com/office/word/2018/wordml" xmlns:w16se="http://schemas.microsoft.com/office/word/2015/wordml/symex" mc:Ignorable="w14 w15 w16se w16cid w16 w16cex">
+<w:styles xmlns:mc="http://schemas.openxmlformats.org/markup-compatibility/2006" xmlns:r="http://schemas.openxmlformats.org/officeDocument/2006/relationships" xmlns:w="http://schemas.openxmlformats.org/wordprocessingml/2006/main" xmlns:w14="http://schemas.microsoft.com/office/word/2010/wordml" xmlns:w15="http://schemas.microsoft.com/office/word/2012/wordml" xmlns:w16cex="http://schemas.microsoft.com/office/word/2018/wordml/cex" xmlns:w16cid="http://schemas.microsoft.com/office/word/2016/wordml/cid" xmlns:w16="http://schemas.microsoft.com/office/word/2018/wordml" xmlns:w16sdtdh="http://schemas.microsoft.com/office/word/2020/wordml/sdtdatahash" xmlns:w16se="http://schemas.microsoft.com/office/word/2015/wordml/symex" mc:Ignorable="w14 w15 w16se w16cid w16 w16cex w16sdtdh">
   <w:docDefaults>
     <w:rPrDefault>
       <w:rPr>
@@ -19415,7 +21314,7 @@
     <w:name w:val="Normal"/>
     <w:qFormat/>
   </w:style>
-  <w:style w:type="paragraph" w:styleId="Heading1">
+  <w:style w:type="paragraph" w:styleId="Ttulo1">
     <w:name w:val="heading 1"/>
     <w:basedOn w:val="Normal"/>
     <w:next w:val="Normal"/>
@@ -19432,7 +21331,7 @@
       <w:szCs w:val="40"/>
     </w:rPr>
   </w:style>
-  <w:style w:type="paragraph" w:styleId="Heading2">
+  <w:style w:type="paragraph" w:styleId="Ttulo2">
     <w:name w:val="heading 2"/>
     <w:basedOn w:val="Normal"/>
     <w:next w:val="Normal"/>
@@ -19450,11 +21349,11 @@
       <w:szCs w:val="32"/>
     </w:rPr>
   </w:style>
-  <w:style w:type="paragraph" w:styleId="Heading3">
+  <w:style w:type="paragraph" w:styleId="Ttulo3">
     <w:name w:val="heading 3"/>
     <w:basedOn w:val="Normal"/>
     <w:next w:val="Normal"/>
-    <w:link w:val="Heading3Char"/>
+    <w:link w:val="Ttulo3Car"/>
     <w:uiPriority w:val="9"/>
     <w:unhideWhenUsed/>
     <w:qFormat/>
@@ -19476,7 +21375,7 @@
       <w:szCs w:val="28"/>
     </w:rPr>
   </w:style>
-  <w:style w:type="paragraph" w:styleId="Heading4">
+  <w:style w:type="paragraph" w:styleId="Ttulo4">
     <w:name w:val="heading 4"/>
     <w:basedOn w:val="Normal"/>
     <w:next w:val="Normal"/>
@@ -19496,7 +21395,7 @@
       <w:szCs w:val="24"/>
     </w:rPr>
   </w:style>
-  <w:style w:type="paragraph" w:styleId="Heading5">
+  <w:style w:type="paragraph" w:styleId="Ttulo5">
     <w:name w:val="heading 5"/>
     <w:basedOn w:val="Normal"/>
     <w:next w:val="Normal"/>
@@ -19514,7 +21413,7 @@
       <w:color w:val="666666"/>
     </w:rPr>
   </w:style>
-  <w:style w:type="paragraph" w:styleId="Heading6">
+  <w:style w:type="paragraph" w:styleId="Ttulo6">
     <w:name w:val="heading 6"/>
     <w:basedOn w:val="Normal"/>
     <w:next w:val="Normal"/>
@@ -19533,13 +21432,13 @@
       <w:color w:val="666666"/>
     </w:rPr>
   </w:style>
-  <w:style w:type="character" w:default="1" w:styleId="DefaultParagraphFont">
+  <w:style w:type="character" w:default="1" w:styleId="Fuentedeprrafopredeter">
     <w:name w:val="Default Paragraph Font"/>
     <w:uiPriority w:val="1"/>
     <w:semiHidden/>
     <w:unhideWhenUsed/>
   </w:style>
-  <w:style w:type="table" w:default="1" w:styleId="TableNormal">
+  <w:style w:type="table" w:default="1" w:styleId="Tablanormal">
     <w:name w:val="Normal Table"/>
     <w:uiPriority w:val="99"/>
     <w:semiHidden/>
@@ -19554,7 +21453,7 @@
       </w:tblCellMar>
     </w:tblPr>
   </w:style>
-  <w:style w:type="numbering" w:default="1" w:styleId="NoList">
+  <w:style w:type="numbering" w:default="1" w:styleId="Sinlista">
     <w:name w:val="No List"/>
     <w:uiPriority w:val="99"/>
     <w:semiHidden/>
@@ -19571,7 +21470,7 @@
       </w:tblCellMar>
     </w:tblPr>
   </w:style>
-  <w:style w:type="paragraph" w:styleId="Title">
+  <w:style w:type="paragraph" w:styleId="Ttulo">
     <w:name w:val="Title"/>
     <w:basedOn w:val="Normal"/>
     <w:next w:val="Normal"/>
@@ -19587,7 +21486,7 @@
       <w:szCs w:val="52"/>
     </w:rPr>
   </w:style>
-  <w:style w:type="paragraph" w:styleId="Subtitle">
+  <w:style w:type="paragraph" w:styleId="Subttulo">
     <w:name w:val="Subtitle"/>
     <w:basedOn w:val="Normal"/>
     <w:next w:val="Normal"/>
@@ -19708,7 +21607,7 @@
       </w:tblCellMar>
     </w:tblPr>
   </w:style>
-  <w:style w:type="paragraph" w:styleId="ListParagraph">
+  <w:style w:type="paragraph" w:styleId="Prrafodelista">
     <w:name w:val="List Paragraph"/>
     <w:basedOn w:val="Normal"/>
     <w:uiPriority w:val="34"/>
@@ -19719,7 +21618,7 @@
       <w:contextualSpacing/>
     </w:pPr>
   </w:style>
-  <w:style w:type="paragraph" w:styleId="TOC1">
+  <w:style w:type="paragraph" w:styleId="TDC1">
     <w:name w:val="toc 1"/>
     <w:basedOn w:val="Normal"/>
     <w:next w:val="Normal"/>
@@ -19731,7 +21630,7 @@
       <w:spacing w:after="100"/>
     </w:pPr>
   </w:style>
-  <w:style w:type="paragraph" w:styleId="TOC2">
+  <w:style w:type="paragraph" w:styleId="TDC2">
     <w:name w:val="toc 2"/>
     <w:basedOn w:val="Normal"/>
     <w:next w:val="Normal"/>
@@ -19744,7 +21643,7 @@
       <w:ind w:left="220"/>
     </w:pPr>
   </w:style>
-  <w:style w:type="paragraph" w:styleId="TOC3">
+  <w:style w:type="paragraph" w:styleId="TDC3">
     <w:name w:val="toc 3"/>
     <w:basedOn w:val="Normal"/>
     <w:next w:val="Normal"/>
@@ -19757,9 +21656,9 @@
       <w:ind w:left="440"/>
     </w:pPr>
   </w:style>
-  <w:style w:type="character" w:styleId="Hyperlink">
+  <w:style w:type="character" w:styleId="Hipervnculo">
     <w:name w:val="Hyperlink"/>
-    <w:basedOn w:val="DefaultParagraphFont"/>
+    <w:basedOn w:val="Fuentedeprrafopredeter"/>
     <w:uiPriority w:val="99"/>
     <w:unhideWhenUsed/>
     <w:rsid w:val="001F59A6"/>
@@ -19768,10 +21667,10 @@
       <w:u w:val="single"/>
     </w:rPr>
   </w:style>
-  <w:style w:type="paragraph" w:styleId="Header">
+  <w:style w:type="paragraph" w:styleId="Encabezado">
     <w:name w:val="header"/>
     <w:basedOn w:val="Normal"/>
-    <w:link w:val="HeaderChar"/>
+    <w:link w:val="EncabezadoCar"/>
     <w:uiPriority w:val="99"/>
     <w:unhideWhenUsed/>
     <w:rsid w:val="00335276"/>
@@ -19783,17 +21682,17 @@
       <w:spacing w:line="240" w:lineRule="auto"/>
     </w:pPr>
   </w:style>
-  <w:style w:type="character" w:customStyle="1" w:styleId="HeaderChar">
-    <w:name w:val="Header Char"/>
-    <w:basedOn w:val="DefaultParagraphFont"/>
-    <w:link w:val="Header"/>
+  <w:style w:type="character" w:customStyle="1" w:styleId="EncabezadoCar">
+    <w:name w:val="Encabezado Car"/>
+    <w:basedOn w:val="Fuentedeprrafopredeter"/>
+    <w:link w:val="Encabezado"/>
     <w:uiPriority w:val="99"/>
     <w:rsid w:val="00335276"/>
   </w:style>
-  <w:style w:type="paragraph" w:styleId="Footer">
+  <w:style w:type="paragraph" w:styleId="Piedepgina">
     <w:name w:val="footer"/>
     <w:basedOn w:val="Normal"/>
-    <w:link w:val="FooterChar"/>
+    <w:link w:val="PiedepginaCar"/>
     <w:uiPriority w:val="99"/>
     <w:unhideWhenUsed/>
     <w:rsid w:val="00335276"/>
@@ -19805,10 +21704,10 @@
       <w:spacing w:line="240" w:lineRule="auto"/>
     </w:pPr>
   </w:style>
-  <w:style w:type="character" w:customStyle="1" w:styleId="FooterChar">
-    <w:name w:val="Footer Char"/>
-    <w:basedOn w:val="DefaultParagraphFont"/>
-    <w:link w:val="Footer"/>
+  <w:style w:type="character" w:customStyle="1" w:styleId="PiedepginaCar">
+    <w:name w:val="Pie de página Car"/>
+    <w:basedOn w:val="Fuentedeprrafopredeter"/>
+    <w:link w:val="Piedepgina"/>
     <w:uiPriority w:val="99"/>
     <w:rsid w:val="00335276"/>
   </w:style>
@@ -19829,10 +21728,10 @@
       <w:lang w:val="es-PE" w:eastAsia="zh-CN"/>
     </w:rPr>
   </w:style>
-  <w:style w:type="character" w:customStyle="1" w:styleId="Heading3Char">
-    <w:name w:val="Heading 3 Char"/>
-    <w:basedOn w:val="DefaultParagraphFont"/>
-    <w:link w:val="Heading3"/>
+  <w:style w:type="character" w:customStyle="1" w:styleId="Ttulo3Car">
+    <w:name w:val="Título 3 Car"/>
+    <w:basedOn w:val="Fuentedeprrafopredeter"/>
+    <w:link w:val="Ttulo3"/>
     <w:uiPriority w:val="9"/>
     <w:rsid w:val="001D6FDC"/>
     <w:rPr>

</xml_diff>

<commit_message>
Update PGC - Formato de Cambios 1
</commit_message>
<xml_diff>
--- a/Documentos/Planes/PGC-ORANGESOFT.docx
+++ b/Documentos/Planes/PGC-ORANGESOFT.docx
@@ -1642,21 +1642,7 @@
                 <w:sz w:val="24"/>
                 <w:szCs w:val="24"/>
               </w:rPr>
-              <w:t>1</w:t>
-            </w:r>
-            <w:r>
-              <w:rPr>
-                <w:sz w:val="24"/>
-                <w:szCs w:val="24"/>
-              </w:rPr>
-              <w:t>5</w:t>
-            </w:r>
-            <w:r>
-              <w:rPr>
-                <w:sz w:val="24"/>
-                <w:szCs w:val="24"/>
-              </w:rPr>
-              <w:t>.11.21</w:t>
+              <w:t>15.11.21</w:t>
             </w:r>
           </w:p>
           <w:p>
@@ -1737,7 +1723,7 @@
             <w:rPr>
               <w:rFonts w:asciiTheme="minorHAnsi" w:eastAsiaTheme="minorEastAsia" w:hAnsiTheme="minorHAnsi" w:cstheme="minorBidi"/>
               <w:noProof/>
-              <w:lang w:val="es-PE"/>
+              <w:lang w:val="es-PE" w:eastAsia="zh-CN"/>
             </w:rPr>
           </w:pPr>
           <w:r>
@@ -1761,7 +1747,7 @@
             </w:rPr>
             <w:fldChar w:fldCharType="separate"/>
           </w:r>
-          <w:hyperlink w:anchor="_Toc88042940" w:history="1">
+          <w:hyperlink w:anchor="_Toc88646269" w:history="1">
             <w:r>
               <w:rPr>
                 <w:rStyle w:val="Hipervnculo"/>
@@ -1774,7 +1760,7 @@
               <w:rPr>
                 <w:rFonts w:asciiTheme="minorHAnsi" w:eastAsiaTheme="minorEastAsia" w:hAnsiTheme="minorHAnsi" w:cstheme="minorBidi"/>
                 <w:noProof/>
-                <w:lang w:val="es-PE"/>
+                <w:lang w:val="es-PE" w:eastAsia="zh-CN"/>
               </w:rPr>
               <w:tab/>
             </w:r>
@@ -1805,7 +1791,7 @@
                 <w:noProof/>
                 <w:webHidden/>
               </w:rPr>
-              <w:instrText xml:space="preserve"> PAGEREF _Toc88042940 \h </w:instrText>
+              <w:instrText xml:space="preserve"> PAGEREF _Toc88646269 \h </w:instrText>
             </w:r>
             <w:r>
               <w:rPr>
@@ -1846,10 +1832,10 @@
             <w:rPr>
               <w:rFonts w:asciiTheme="minorHAnsi" w:eastAsiaTheme="minorEastAsia" w:hAnsiTheme="minorHAnsi" w:cstheme="minorBidi"/>
               <w:noProof/>
-              <w:lang w:val="es-PE"/>
+              <w:lang w:val="es-PE" w:eastAsia="zh-CN"/>
             </w:rPr>
           </w:pPr>
-          <w:hyperlink w:anchor="_Toc88042941" w:history="1">
+          <w:hyperlink w:anchor="_Toc88646270" w:history="1">
             <w:r>
               <w:rPr>
                 <w:rStyle w:val="Hipervnculo"/>
@@ -1862,7 +1848,7 @@
               <w:rPr>
                 <w:rFonts w:asciiTheme="minorHAnsi" w:eastAsiaTheme="minorEastAsia" w:hAnsiTheme="minorHAnsi" w:cstheme="minorBidi"/>
                 <w:noProof/>
-                <w:lang w:val="es-PE"/>
+                <w:lang w:val="es-PE" w:eastAsia="zh-CN"/>
               </w:rPr>
               <w:tab/>
             </w:r>
@@ -1893,7 +1879,7 @@
                 <w:noProof/>
                 <w:webHidden/>
               </w:rPr>
-              <w:instrText xml:space="preserve"> PAGEREF _Toc88042941 \h </w:instrText>
+              <w:instrText xml:space="preserve"> PAGEREF _Toc88646270 \h </w:instrText>
             </w:r>
             <w:r>
               <w:rPr>
@@ -1934,10 +1920,10 @@
             <w:rPr>
               <w:rFonts w:asciiTheme="minorHAnsi" w:eastAsiaTheme="minorEastAsia" w:hAnsiTheme="minorHAnsi" w:cstheme="minorBidi"/>
               <w:noProof/>
-              <w:lang w:val="es-PE"/>
+              <w:lang w:val="es-PE" w:eastAsia="zh-CN"/>
             </w:rPr>
           </w:pPr>
-          <w:hyperlink w:anchor="_Toc88042942" w:history="1">
+          <w:hyperlink w:anchor="_Toc88646271" w:history="1">
             <w:r>
               <w:rPr>
                 <w:rStyle w:val="Hipervnculo"/>
@@ -1950,7 +1936,7 @@
               <w:rPr>
                 <w:rFonts w:asciiTheme="minorHAnsi" w:eastAsiaTheme="minorEastAsia" w:hAnsiTheme="minorHAnsi" w:cstheme="minorBidi"/>
                 <w:noProof/>
-                <w:lang w:val="es-PE"/>
+                <w:lang w:val="es-PE" w:eastAsia="zh-CN"/>
               </w:rPr>
               <w:tab/>
             </w:r>
@@ -1981,7 +1967,7 @@
                 <w:noProof/>
                 <w:webHidden/>
               </w:rPr>
-              <w:instrText xml:space="preserve"> PAGEREF _Toc88042942 \h </w:instrText>
+              <w:instrText xml:space="preserve"> PAGEREF _Toc88646271 \h </w:instrText>
             </w:r>
             <w:r>
               <w:rPr>
@@ -2022,10 +2008,10 @@
             <w:rPr>
               <w:rFonts w:asciiTheme="minorHAnsi" w:eastAsiaTheme="minorEastAsia" w:hAnsiTheme="minorHAnsi" w:cstheme="minorBidi"/>
               <w:noProof/>
-              <w:lang w:val="es-PE"/>
+              <w:lang w:val="es-PE" w:eastAsia="zh-CN"/>
             </w:rPr>
           </w:pPr>
-          <w:hyperlink w:anchor="_Toc88042943" w:history="1">
+          <w:hyperlink w:anchor="_Toc88646272" w:history="1">
             <w:r>
               <w:rPr>
                 <w:rStyle w:val="Hipervnculo"/>
@@ -2038,7 +2024,7 @@
               <w:rPr>
                 <w:rFonts w:asciiTheme="minorHAnsi" w:eastAsiaTheme="minorEastAsia" w:hAnsiTheme="minorHAnsi" w:cstheme="minorBidi"/>
                 <w:noProof/>
-                <w:lang w:val="es-PE"/>
+                <w:lang w:val="es-PE" w:eastAsia="zh-CN"/>
               </w:rPr>
               <w:tab/>
             </w:r>
@@ -2069,7 +2055,7 @@
                 <w:noProof/>
                 <w:webHidden/>
               </w:rPr>
-              <w:instrText xml:space="preserve"> PAGEREF _Toc88042943 \h </w:instrText>
+              <w:instrText xml:space="preserve"> PAGEREF _Toc88646272 \h </w:instrText>
             </w:r>
             <w:r>
               <w:rPr>
@@ -2110,10 +2096,10 @@
             <w:rPr>
               <w:rFonts w:asciiTheme="minorHAnsi" w:eastAsiaTheme="minorEastAsia" w:hAnsiTheme="minorHAnsi" w:cstheme="minorBidi"/>
               <w:noProof/>
-              <w:lang w:val="es-PE"/>
+              <w:lang w:val="es-PE" w:eastAsia="zh-CN"/>
             </w:rPr>
           </w:pPr>
-          <w:hyperlink w:anchor="_Toc88042944" w:history="1">
+          <w:hyperlink w:anchor="_Toc88646273" w:history="1">
             <w:r>
               <w:rPr>
                 <w:rStyle w:val="Hipervnculo"/>
@@ -2126,7 +2112,7 @@
               <w:rPr>
                 <w:rFonts w:asciiTheme="minorHAnsi" w:eastAsiaTheme="minorEastAsia" w:hAnsiTheme="minorHAnsi" w:cstheme="minorBidi"/>
                 <w:noProof/>
-                <w:lang w:val="es-PE"/>
+                <w:lang w:val="es-PE" w:eastAsia="zh-CN"/>
               </w:rPr>
               <w:tab/>
             </w:r>
@@ -2157,7 +2143,7 @@
                 <w:noProof/>
                 <w:webHidden/>
               </w:rPr>
-              <w:instrText xml:space="preserve"> PAGEREF _Toc88042944 \h </w:instrText>
+              <w:instrText xml:space="preserve"> PAGEREF _Toc88646273 \h </w:instrText>
             </w:r>
             <w:r>
               <w:rPr>
@@ -2198,10 +2184,10 @@
             <w:rPr>
               <w:rFonts w:asciiTheme="minorHAnsi" w:eastAsiaTheme="minorEastAsia" w:hAnsiTheme="minorHAnsi" w:cstheme="minorBidi"/>
               <w:noProof/>
-              <w:lang w:val="es-PE"/>
+              <w:lang w:val="es-PE" w:eastAsia="zh-CN"/>
             </w:rPr>
           </w:pPr>
-          <w:hyperlink w:anchor="_Toc88042945" w:history="1">
+          <w:hyperlink w:anchor="_Toc88646274" w:history="1">
             <w:r>
               <w:rPr>
                 <w:rStyle w:val="Hipervnculo"/>
@@ -2214,7 +2200,7 @@
               <w:rPr>
                 <w:rFonts w:asciiTheme="minorHAnsi" w:eastAsiaTheme="minorEastAsia" w:hAnsiTheme="minorHAnsi" w:cstheme="minorBidi"/>
                 <w:noProof/>
-                <w:lang w:val="es-PE"/>
+                <w:lang w:val="es-PE" w:eastAsia="zh-CN"/>
               </w:rPr>
               <w:tab/>
             </w:r>
@@ -2245,7 +2231,7 @@
                 <w:noProof/>
                 <w:webHidden/>
               </w:rPr>
-              <w:instrText xml:space="preserve"> PAGEREF _Toc88042945 \h </w:instrText>
+              <w:instrText xml:space="preserve"> PAGEREF _Toc88646274 \h </w:instrText>
             </w:r>
             <w:r>
               <w:rPr>
@@ -2286,10 +2272,10 @@
             <w:rPr>
               <w:rFonts w:asciiTheme="minorHAnsi" w:eastAsiaTheme="minorEastAsia" w:hAnsiTheme="minorHAnsi" w:cstheme="minorBidi"/>
               <w:noProof/>
-              <w:lang w:val="es-PE"/>
+              <w:lang w:val="es-PE" w:eastAsia="zh-CN"/>
             </w:rPr>
           </w:pPr>
-          <w:hyperlink w:anchor="_Toc88042946" w:history="1">
+          <w:hyperlink w:anchor="_Toc88646275" w:history="1">
             <w:r>
               <w:rPr>
                 <w:rStyle w:val="Hipervnculo"/>
@@ -2301,7 +2287,7 @@
               <w:rPr>
                 <w:rFonts w:asciiTheme="minorHAnsi" w:eastAsiaTheme="minorEastAsia" w:hAnsiTheme="minorHAnsi" w:cstheme="minorBidi"/>
                 <w:noProof/>
-                <w:lang w:val="es-PE"/>
+                <w:lang w:val="es-PE" w:eastAsia="zh-CN"/>
               </w:rPr>
               <w:tab/>
             </w:r>
@@ -2331,7 +2317,7 @@
                 <w:noProof/>
                 <w:webHidden/>
               </w:rPr>
-              <w:instrText xml:space="preserve"> PAGEREF _Toc88042946 \h </w:instrText>
+              <w:instrText xml:space="preserve"> PAGEREF _Toc88646275 \h </w:instrText>
             </w:r>
             <w:r>
               <w:rPr>
@@ -2351,7 +2337,7 @@
                 <w:noProof/>
                 <w:webHidden/>
               </w:rPr>
-              <w:t>6</w:t>
+              <w:t>7</w:t>
             </w:r>
             <w:r>
               <w:rPr>
@@ -2372,10 +2358,10 @@
             <w:rPr>
               <w:rFonts w:asciiTheme="minorHAnsi" w:eastAsiaTheme="minorEastAsia" w:hAnsiTheme="minorHAnsi" w:cstheme="minorBidi"/>
               <w:noProof/>
-              <w:lang w:val="es-PE"/>
+              <w:lang w:val="es-PE" w:eastAsia="zh-CN"/>
             </w:rPr>
           </w:pPr>
-          <w:hyperlink w:anchor="_Toc88042947" w:history="1">
+          <w:hyperlink w:anchor="_Toc88646276" w:history="1">
             <w:r>
               <w:rPr>
                 <w:rStyle w:val="Hipervnculo"/>
@@ -2387,7 +2373,7 @@
               <w:rPr>
                 <w:rFonts w:asciiTheme="minorHAnsi" w:eastAsiaTheme="minorEastAsia" w:hAnsiTheme="minorHAnsi" w:cstheme="minorBidi"/>
                 <w:noProof/>
-                <w:lang w:val="es-PE"/>
+                <w:lang w:val="es-PE" w:eastAsia="zh-CN"/>
               </w:rPr>
               <w:tab/>
             </w:r>
@@ -2417,7 +2403,7 @@
                 <w:noProof/>
                 <w:webHidden/>
               </w:rPr>
-              <w:instrText xml:space="preserve"> PAGEREF _Toc88042947 \h </w:instrText>
+              <w:instrText xml:space="preserve"> PAGEREF _Toc88646276 \h </w:instrText>
             </w:r>
             <w:r>
               <w:rPr>
@@ -2458,10 +2444,10 @@
             <w:rPr>
               <w:rFonts w:asciiTheme="minorHAnsi" w:eastAsiaTheme="minorEastAsia" w:hAnsiTheme="minorHAnsi" w:cstheme="minorBidi"/>
               <w:noProof/>
-              <w:lang w:val="es-PE"/>
+              <w:lang w:val="es-PE" w:eastAsia="zh-CN"/>
             </w:rPr>
           </w:pPr>
-          <w:hyperlink w:anchor="_Toc88042948" w:history="1">
+          <w:hyperlink w:anchor="_Toc88646277" w:history="1">
             <w:r>
               <w:rPr>
                 <w:rStyle w:val="Hipervnculo"/>
@@ -2473,7 +2459,7 @@
               <w:rPr>
                 <w:rFonts w:asciiTheme="minorHAnsi" w:eastAsiaTheme="minorEastAsia" w:hAnsiTheme="minorHAnsi" w:cstheme="minorBidi"/>
                 <w:noProof/>
-                <w:lang w:val="es-PE"/>
+                <w:lang w:val="es-PE" w:eastAsia="zh-CN"/>
               </w:rPr>
               <w:tab/>
             </w:r>
@@ -2503,7 +2489,7 @@
                 <w:noProof/>
                 <w:webHidden/>
               </w:rPr>
-              <w:instrText xml:space="preserve"> PAGEREF _Toc88042948 \h </w:instrText>
+              <w:instrText xml:space="preserve"> PAGEREF _Toc88646277 \h </w:instrText>
             </w:r>
             <w:r>
               <w:rPr>
@@ -2544,10 +2530,10 @@
             <w:rPr>
               <w:rFonts w:asciiTheme="minorHAnsi" w:eastAsiaTheme="minorEastAsia" w:hAnsiTheme="minorHAnsi" w:cstheme="minorBidi"/>
               <w:noProof/>
-              <w:lang w:val="es-PE"/>
+              <w:lang w:val="es-PE" w:eastAsia="zh-CN"/>
             </w:rPr>
           </w:pPr>
-          <w:hyperlink w:anchor="_Toc88042949" w:history="1">
+          <w:hyperlink w:anchor="_Toc88646278" w:history="1">
             <w:r>
               <w:rPr>
                 <w:rStyle w:val="Hipervnculo"/>
@@ -2560,7 +2546,7 @@
               <w:rPr>
                 <w:rFonts w:asciiTheme="minorHAnsi" w:eastAsiaTheme="minorEastAsia" w:hAnsiTheme="minorHAnsi" w:cstheme="minorBidi"/>
                 <w:noProof/>
-                <w:lang w:val="es-PE"/>
+                <w:lang w:val="es-PE" w:eastAsia="zh-CN"/>
               </w:rPr>
               <w:tab/>
             </w:r>
@@ -2591,7 +2577,7 @@
                 <w:noProof/>
                 <w:webHidden/>
               </w:rPr>
-              <w:instrText xml:space="preserve"> PAGEREF _Toc88042949 \h </w:instrText>
+              <w:instrText xml:space="preserve"> PAGEREF _Toc88646278 \h </w:instrText>
             </w:r>
             <w:r>
               <w:rPr>
@@ -2632,10 +2618,10 @@
             <w:rPr>
               <w:rFonts w:asciiTheme="minorHAnsi" w:eastAsiaTheme="minorEastAsia" w:hAnsiTheme="minorHAnsi" w:cstheme="minorBidi"/>
               <w:noProof/>
-              <w:lang w:val="es-PE"/>
+              <w:lang w:val="es-PE" w:eastAsia="zh-CN"/>
             </w:rPr>
           </w:pPr>
-          <w:hyperlink w:anchor="_Toc88042950" w:history="1">
+          <w:hyperlink w:anchor="_Toc88646279" w:history="1">
             <w:r>
               <w:rPr>
                 <w:rStyle w:val="Hipervnculo"/>
@@ -2647,7 +2633,7 @@
               <w:rPr>
                 <w:rFonts w:asciiTheme="minorHAnsi" w:eastAsiaTheme="minorEastAsia" w:hAnsiTheme="minorHAnsi" w:cstheme="minorBidi"/>
                 <w:noProof/>
-                <w:lang w:val="es-PE"/>
+                <w:lang w:val="es-PE" w:eastAsia="zh-CN"/>
               </w:rPr>
               <w:tab/>
             </w:r>
@@ -2677,7 +2663,7 @@
                 <w:noProof/>
                 <w:webHidden/>
               </w:rPr>
-              <w:instrText xml:space="preserve"> PAGEREF _Toc88042950 \h </w:instrText>
+              <w:instrText xml:space="preserve"> PAGEREF _Toc88646279 \h </w:instrText>
             </w:r>
             <w:r>
               <w:rPr>
@@ -2718,10 +2704,10 @@
             <w:rPr>
               <w:rFonts w:asciiTheme="minorHAnsi" w:eastAsiaTheme="minorEastAsia" w:hAnsiTheme="minorHAnsi" w:cstheme="minorBidi"/>
               <w:noProof/>
-              <w:lang w:val="es-PE"/>
+              <w:lang w:val="es-PE" w:eastAsia="zh-CN"/>
             </w:rPr>
           </w:pPr>
-          <w:hyperlink w:anchor="_Toc88042951" w:history="1">
+          <w:hyperlink w:anchor="_Toc88646280" w:history="1">
             <w:r>
               <w:rPr>
                 <w:rStyle w:val="Hipervnculo"/>
@@ -2733,7 +2719,7 @@
               <w:rPr>
                 <w:rFonts w:asciiTheme="minorHAnsi" w:eastAsiaTheme="minorEastAsia" w:hAnsiTheme="minorHAnsi" w:cstheme="minorBidi"/>
                 <w:noProof/>
-                <w:lang w:val="es-PE"/>
+                <w:lang w:val="es-PE" w:eastAsia="zh-CN"/>
               </w:rPr>
               <w:tab/>
             </w:r>
@@ -2763,7 +2749,7 @@
                 <w:noProof/>
                 <w:webHidden/>
               </w:rPr>
-              <w:instrText xml:space="preserve"> PAGEREF _Toc88042951 \h </w:instrText>
+              <w:instrText xml:space="preserve"> PAGEREF _Toc88646280 \h </w:instrText>
             </w:r>
             <w:r>
               <w:rPr>
@@ -2784,6 +2770,350 @@
                 <w:webHidden/>
               </w:rPr>
               <w:t>12</w:t>
+            </w:r>
+            <w:r>
+              <w:rPr>
+                <w:noProof/>
+                <w:webHidden/>
+              </w:rPr>
+              <w:fldChar w:fldCharType="end"/>
+            </w:r>
+          </w:hyperlink>
+        </w:p>
+        <w:p>
+          <w:pPr>
+            <w:pStyle w:val="TDC4"/>
+            <w:tabs>
+              <w:tab w:val="left" w:pos="1760"/>
+              <w:tab w:val="right" w:pos="9016"/>
+            </w:tabs>
+            <w:rPr>
+              <w:noProof/>
+            </w:rPr>
+          </w:pPr>
+          <w:hyperlink w:anchor="_Toc88646281" w:history="1">
+            <w:r>
+              <w:rPr>
+                <w:rStyle w:val="Hipervnculo"/>
+                <w:b/>
+                <w:bCs/>
+                <w:noProof/>
+              </w:rPr>
+              <w:t>2.2.2.1.</w:t>
+            </w:r>
+            <w:r>
+              <w:rPr>
+                <w:noProof/>
+              </w:rPr>
+              <w:tab/>
+            </w:r>
+            <w:r>
+              <w:rPr>
+                <w:rStyle w:val="Hipervnculo"/>
+                <w:b/>
+                <w:bCs/>
+                <w:noProof/>
+              </w:rPr>
+              <w:t>Documentos</w:t>
+            </w:r>
+            <w:r>
+              <w:rPr>
+                <w:noProof/>
+                <w:webHidden/>
+              </w:rPr>
+              <w:tab/>
+            </w:r>
+            <w:r>
+              <w:rPr>
+                <w:noProof/>
+                <w:webHidden/>
+              </w:rPr>
+              <w:fldChar w:fldCharType="begin"/>
+            </w:r>
+            <w:r>
+              <w:rPr>
+                <w:noProof/>
+                <w:webHidden/>
+              </w:rPr>
+              <w:instrText xml:space="preserve"> PAGEREF _Toc88646281 \h </w:instrText>
+            </w:r>
+            <w:r>
+              <w:rPr>
+                <w:noProof/>
+                <w:webHidden/>
+              </w:rPr>
+            </w:r>
+            <w:r>
+              <w:rPr>
+                <w:noProof/>
+                <w:webHidden/>
+              </w:rPr>
+              <w:fldChar w:fldCharType="separate"/>
+            </w:r>
+            <w:r>
+              <w:rPr>
+                <w:noProof/>
+                <w:webHidden/>
+              </w:rPr>
+              <w:t>13</w:t>
+            </w:r>
+            <w:r>
+              <w:rPr>
+                <w:noProof/>
+                <w:webHidden/>
+              </w:rPr>
+              <w:fldChar w:fldCharType="end"/>
+            </w:r>
+          </w:hyperlink>
+        </w:p>
+        <w:p>
+          <w:pPr>
+            <w:pStyle w:val="TDC4"/>
+            <w:tabs>
+              <w:tab w:val="left" w:pos="1760"/>
+              <w:tab w:val="right" w:pos="9016"/>
+            </w:tabs>
+            <w:rPr>
+              <w:noProof/>
+            </w:rPr>
+          </w:pPr>
+          <w:hyperlink w:anchor="_Toc88646282" w:history="1">
+            <w:r>
+              <w:rPr>
+                <w:rStyle w:val="Hipervnculo"/>
+                <w:b/>
+                <w:bCs/>
+                <w:noProof/>
+              </w:rPr>
+              <w:t>2.2.2.2.</w:t>
+            </w:r>
+            <w:r>
+              <w:rPr>
+                <w:noProof/>
+              </w:rPr>
+              <w:tab/>
+            </w:r>
+            <w:r>
+              <w:rPr>
+                <w:rStyle w:val="Hipervnculo"/>
+                <w:b/>
+                <w:bCs/>
+                <w:noProof/>
+              </w:rPr>
+              <w:t>Desarrollo</w:t>
+            </w:r>
+            <w:r>
+              <w:rPr>
+                <w:noProof/>
+                <w:webHidden/>
+              </w:rPr>
+              <w:tab/>
+            </w:r>
+            <w:r>
+              <w:rPr>
+                <w:noProof/>
+                <w:webHidden/>
+              </w:rPr>
+              <w:fldChar w:fldCharType="begin"/>
+            </w:r>
+            <w:r>
+              <w:rPr>
+                <w:noProof/>
+                <w:webHidden/>
+              </w:rPr>
+              <w:instrText xml:space="preserve"> PAGEREF _Toc88646282 \h </w:instrText>
+            </w:r>
+            <w:r>
+              <w:rPr>
+                <w:noProof/>
+                <w:webHidden/>
+              </w:rPr>
+            </w:r>
+            <w:r>
+              <w:rPr>
+                <w:noProof/>
+                <w:webHidden/>
+              </w:rPr>
+              <w:fldChar w:fldCharType="separate"/>
+            </w:r>
+            <w:r>
+              <w:rPr>
+                <w:noProof/>
+                <w:webHidden/>
+              </w:rPr>
+              <w:t>13</w:t>
+            </w:r>
+            <w:r>
+              <w:rPr>
+                <w:noProof/>
+                <w:webHidden/>
+              </w:rPr>
+              <w:fldChar w:fldCharType="end"/>
+            </w:r>
+          </w:hyperlink>
+        </w:p>
+        <w:p>
+          <w:pPr>
+            <w:pStyle w:val="TDC4"/>
+            <w:tabs>
+              <w:tab w:val="left" w:pos="1760"/>
+              <w:tab w:val="right" w:pos="9016"/>
+            </w:tabs>
+            <w:rPr>
+              <w:noProof/>
+            </w:rPr>
+          </w:pPr>
+          <w:hyperlink w:anchor="_Toc88646283" w:history="1">
+            <w:r>
+              <w:rPr>
+                <w:rStyle w:val="Hipervnculo"/>
+                <w:b/>
+                <w:bCs/>
+                <w:noProof/>
+              </w:rPr>
+              <w:t>2.2.2.3.</w:t>
+            </w:r>
+            <w:r>
+              <w:rPr>
+                <w:noProof/>
+              </w:rPr>
+              <w:tab/>
+            </w:r>
+            <w:r>
+              <w:rPr>
+                <w:rStyle w:val="Hipervnculo"/>
+                <w:b/>
+                <w:bCs/>
+                <w:noProof/>
+              </w:rPr>
+              <w:t>Línea base</w:t>
+            </w:r>
+            <w:r>
+              <w:rPr>
+                <w:noProof/>
+                <w:webHidden/>
+              </w:rPr>
+              <w:tab/>
+            </w:r>
+            <w:r>
+              <w:rPr>
+                <w:noProof/>
+                <w:webHidden/>
+              </w:rPr>
+              <w:fldChar w:fldCharType="begin"/>
+            </w:r>
+            <w:r>
+              <w:rPr>
+                <w:noProof/>
+                <w:webHidden/>
+              </w:rPr>
+              <w:instrText xml:space="preserve"> PAGEREF _Toc88646283 \h </w:instrText>
+            </w:r>
+            <w:r>
+              <w:rPr>
+                <w:noProof/>
+                <w:webHidden/>
+              </w:rPr>
+            </w:r>
+            <w:r>
+              <w:rPr>
+                <w:noProof/>
+                <w:webHidden/>
+              </w:rPr>
+              <w:fldChar w:fldCharType="separate"/>
+            </w:r>
+            <w:r>
+              <w:rPr>
+                <w:noProof/>
+                <w:webHidden/>
+              </w:rPr>
+              <w:t>15</w:t>
+            </w:r>
+            <w:r>
+              <w:rPr>
+                <w:noProof/>
+                <w:webHidden/>
+              </w:rPr>
+              <w:fldChar w:fldCharType="end"/>
+            </w:r>
+          </w:hyperlink>
+        </w:p>
+        <w:p>
+          <w:pPr>
+            <w:pStyle w:val="TDC4"/>
+            <w:tabs>
+              <w:tab w:val="left" w:pos="1760"/>
+              <w:tab w:val="right" w:pos="9016"/>
+            </w:tabs>
+            <w:rPr>
+              <w:noProof/>
+            </w:rPr>
+          </w:pPr>
+          <w:hyperlink w:anchor="_Toc88646284" w:history="1">
+            <w:r>
+              <w:rPr>
+                <w:rStyle w:val="Hipervnculo"/>
+                <w:b/>
+                <w:bCs/>
+                <w:noProof/>
+              </w:rPr>
+              <w:t>2.2.2.4.</w:t>
+            </w:r>
+            <w:r>
+              <w:rPr>
+                <w:noProof/>
+              </w:rPr>
+              <w:tab/>
+            </w:r>
+            <w:r>
+              <w:rPr>
+                <w:rStyle w:val="Hipervnculo"/>
+                <w:b/>
+                <w:bCs/>
+                <w:noProof/>
+              </w:rPr>
+              <w:t>Clientes</w:t>
+            </w:r>
+            <w:r>
+              <w:rPr>
+                <w:noProof/>
+                <w:webHidden/>
+              </w:rPr>
+              <w:tab/>
+            </w:r>
+            <w:r>
+              <w:rPr>
+                <w:noProof/>
+                <w:webHidden/>
+              </w:rPr>
+              <w:fldChar w:fldCharType="begin"/>
+            </w:r>
+            <w:r>
+              <w:rPr>
+                <w:noProof/>
+                <w:webHidden/>
+              </w:rPr>
+              <w:instrText xml:space="preserve"> PAGEREF _Toc88646284 \h </w:instrText>
+            </w:r>
+            <w:r>
+              <w:rPr>
+                <w:noProof/>
+                <w:webHidden/>
+              </w:rPr>
+            </w:r>
+            <w:r>
+              <w:rPr>
+                <w:noProof/>
+                <w:webHidden/>
+              </w:rPr>
+              <w:fldChar w:fldCharType="separate"/>
+            </w:r>
+            <w:r>
+              <w:rPr>
+                <w:noProof/>
+                <w:webHidden/>
+              </w:rPr>
+              <w:t>15</w:t>
             </w:r>
             <w:r>
               <w:rPr>
@@ -2798,28 +3128,28 @@
           <w:pPr>
             <w:pStyle w:val="TDC3"/>
             <w:tabs>
-              <w:tab w:val="left" w:pos="1540"/>
+              <w:tab w:val="left" w:pos="1320"/>
               <w:tab w:val="right" w:pos="9016"/>
             </w:tabs>
             <w:rPr>
               <w:rFonts w:asciiTheme="minorHAnsi" w:eastAsiaTheme="minorEastAsia" w:hAnsiTheme="minorHAnsi" w:cstheme="minorBidi"/>
               <w:noProof/>
-              <w:lang w:val="es-PE"/>
+              <w:lang w:val="es-PE" w:eastAsia="zh-CN"/>
             </w:rPr>
           </w:pPr>
-          <w:hyperlink w:anchor="_Toc88042952" w:history="1">
+          <w:hyperlink w:anchor="_Toc88646285" w:history="1">
             <w:r>
               <w:rPr>
                 <w:rStyle w:val="Hipervnculo"/>
                 <w:noProof/>
               </w:rPr>
-              <w:t>2.2.2.1.</w:t>
+              <w:t>2.2.3.</w:t>
             </w:r>
             <w:r>
               <w:rPr>
                 <w:rFonts w:asciiTheme="minorHAnsi" w:eastAsiaTheme="minorEastAsia" w:hAnsiTheme="minorHAnsi" w:cstheme="minorBidi"/>
                 <w:noProof/>
-                <w:lang w:val="es-PE"/>
+                <w:lang w:val="es-PE" w:eastAsia="zh-CN"/>
               </w:rPr>
               <w:tab/>
             </w:r>
@@ -2828,7 +3158,7 @@
                 <w:rStyle w:val="Hipervnculo"/>
                 <w:noProof/>
               </w:rPr>
-              <w:t>Documentos</w:t>
+              <w:t>Formato de solicitud de cambios</w:t>
             </w:r>
             <w:r>
               <w:rPr>
@@ -2849,7 +3179,7 @@
                 <w:noProof/>
                 <w:webHidden/>
               </w:rPr>
-              <w:instrText xml:space="preserve"> PAGEREF _Toc88042952 \h </w:instrText>
+              <w:instrText xml:space="preserve"> PAGEREF _Toc88646285 \h </w:instrText>
             </w:r>
             <w:r>
               <w:rPr>
@@ -2869,265 +3199,7 @@
                 <w:noProof/>
                 <w:webHidden/>
               </w:rPr>
-              <w:t>12</w:t>
-            </w:r>
-            <w:r>
-              <w:rPr>
-                <w:noProof/>
-                <w:webHidden/>
-              </w:rPr>
-              <w:fldChar w:fldCharType="end"/>
-            </w:r>
-          </w:hyperlink>
-        </w:p>
-        <w:p>
-          <w:pPr>
-            <w:pStyle w:val="TDC3"/>
-            <w:tabs>
-              <w:tab w:val="left" w:pos="1540"/>
-              <w:tab w:val="right" w:pos="9016"/>
-            </w:tabs>
-            <w:rPr>
-              <w:rFonts w:asciiTheme="minorHAnsi" w:eastAsiaTheme="minorEastAsia" w:hAnsiTheme="minorHAnsi" w:cstheme="minorBidi"/>
-              <w:noProof/>
-              <w:lang w:val="es-PE"/>
-            </w:rPr>
-          </w:pPr>
-          <w:hyperlink w:anchor="_Toc88042953" w:history="1">
-            <w:r>
-              <w:rPr>
-                <w:rStyle w:val="Hipervnculo"/>
-                <w:noProof/>
-              </w:rPr>
-              <w:t>2.2.2.2.</w:t>
-            </w:r>
-            <w:r>
-              <w:rPr>
-                <w:rFonts w:asciiTheme="minorHAnsi" w:eastAsiaTheme="minorEastAsia" w:hAnsiTheme="minorHAnsi" w:cstheme="minorBidi"/>
-                <w:noProof/>
-                <w:lang w:val="es-PE"/>
-              </w:rPr>
-              <w:tab/>
-            </w:r>
-            <w:r>
-              <w:rPr>
-                <w:rStyle w:val="Hipervnculo"/>
-                <w:noProof/>
-              </w:rPr>
-              <w:t>Desarrollo</w:t>
-            </w:r>
-            <w:r>
-              <w:rPr>
-                <w:noProof/>
-                <w:webHidden/>
-              </w:rPr>
-              <w:tab/>
-            </w:r>
-            <w:r>
-              <w:rPr>
-                <w:noProof/>
-                <w:webHidden/>
-              </w:rPr>
-              <w:fldChar w:fldCharType="begin"/>
-            </w:r>
-            <w:r>
-              <w:rPr>
-                <w:noProof/>
-                <w:webHidden/>
-              </w:rPr>
-              <w:instrText xml:space="preserve"> PAGEREF _Toc88042953 \h </w:instrText>
-            </w:r>
-            <w:r>
-              <w:rPr>
-                <w:noProof/>
-                <w:webHidden/>
-              </w:rPr>
-            </w:r>
-            <w:r>
-              <w:rPr>
-                <w:noProof/>
-                <w:webHidden/>
-              </w:rPr>
-              <w:fldChar w:fldCharType="separate"/>
-            </w:r>
-            <w:r>
-              <w:rPr>
-                <w:noProof/>
-                <w:webHidden/>
-              </w:rPr>
-              <w:t>13</w:t>
-            </w:r>
-            <w:r>
-              <w:rPr>
-                <w:noProof/>
-                <w:webHidden/>
-              </w:rPr>
-              <w:fldChar w:fldCharType="end"/>
-            </w:r>
-          </w:hyperlink>
-        </w:p>
-        <w:p>
-          <w:pPr>
-            <w:pStyle w:val="TDC3"/>
-            <w:tabs>
-              <w:tab w:val="left" w:pos="1540"/>
-              <w:tab w:val="right" w:pos="9016"/>
-            </w:tabs>
-            <w:rPr>
-              <w:rFonts w:asciiTheme="minorHAnsi" w:eastAsiaTheme="minorEastAsia" w:hAnsiTheme="minorHAnsi" w:cstheme="minorBidi"/>
-              <w:noProof/>
-              <w:lang w:val="es-PE"/>
-            </w:rPr>
-          </w:pPr>
-          <w:hyperlink w:anchor="_Toc88042954" w:history="1">
-            <w:r>
-              <w:rPr>
-                <w:rStyle w:val="Hipervnculo"/>
-                <w:noProof/>
-              </w:rPr>
-              <w:t>2.2.2.3.</w:t>
-            </w:r>
-            <w:r>
-              <w:rPr>
-                <w:rFonts w:asciiTheme="minorHAnsi" w:eastAsiaTheme="minorEastAsia" w:hAnsiTheme="minorHAnsi" w:cstheme="minorBidi"/>
-                <w:noProof/>
-                <w:lang w:val="es-PE"/>
-              </w:rPr>
-              <w:tab/>
-            </w:r>
-            <w:r>
-              <w:rPr>
-                <w:rStyle w:val="Hipervnculo"/>
-                <w:noProof/>
-              </w:rPr>
-              <w:t>Línea base</w:t>
-            </w:r>
-            <w:r>
-              <w:rPr>
-                <w:noProof/>
-                <w:webHidden/>
-              </w:rPr>
-              <w:tab/>
-            </w:r>
-            <w:r>
-              <w:rPr>
-                <w:noProof/>
-                <w:webHidden/>
-              </w:rPr>
-              <w:fldChar w:fldCharType="begin"/>
-            </w:r>
-            <w:r>
-              <w:rPr>
-                <w:noProof/>
-                <w:webHidden/>
-              </w:rPr>
-              <w:instrText xml:space="preserve"> PAGEREF _Toc88042954 \h </w:instrText>
-            </w:r>
-            <w:r>
-              <w:rPr>
-                <w:noProof/>
-                <w:webHidden/>
-              </w:rPr>
-            </w:r>
-            <w:r>
-              <w:rPr>
-                <w:noProof/>
-                <w:webHidden/>
-              </w:rPr>
-              <w:fldChar w:fldCharType="separate"/>
-            </w:r>
-            <w:r>
-              <w:rPr>
-                <w:noProof/>
-                <w:webHidden/>
-              </w:rPr>
-              <w:t>14</w:t>
-            </w:r>
-            <w:r>
-              <w:rPr>
-                <w:noProof/>
-                <w:webHidden/>
-              </w:rPr>
-              <w:fldChar w:fldCharType="end"/>
-            </w:r>
-          </w:hyperlink>
-        </w:p>
-        <w:p>
-          <w:pPr>
-            <w:pStyle w:val="TDC3"/>
-            <w:tabs>
-              <w:tab w:val="left" w:pos="1540"/>
-              <w:tab w:val="right" w:pos="9016"/>
-            </w:tabs>
-            <w:rPr>
-              <w:rFonts w:asciiTheme="minorHAnsi" w:eastAsiaTheme="minorEastAsia" w:hAnsiTheme="minorHAnsi" w:cstheme="minorBidi"/>
-              <w:noProof/>
-              <w:lang w:val="es-PE"/>
-            </w:rPr>
-          </w:pPr>
-          <w:hyperlink w:anchor="_Toc88042955" w:history="1">
-            <w:r>
-              <w:rPr>
-                <w:rStyle w:val="Hipervnculo"/>
-                <w:noProof/>
-              </w:rPr>
-              <w:t>2.2.2.4.</w:t>
-            </w:r>
-            <w:r>
-              <w:rPr>
-                <w:rFonts w:asciiTheme="minorHAnsi" w:eastAsiaTheme="minorEastAsia" w:hAnsiTheme="minorHAnsi" w:cstheme="minorBidi"/>
-                <w:noProof/>
-                <w:lang w:val="es-PE"/>
-              </w:rPr>
-              <w:tab/>
-            </w:r>
-            <w:r>
-              <w:rPr>
-                <w:rStyle w:val="Hipervnculo"/>
-                <w:noProof/>
-              </w:rPr>
-              <w:t>Clientes</w:t>
-            </w:r>
-            <w:r>
-              <w:rPr>
-                <w:noProof/>
-                <w:webHidden/>
-              </w:rPr>
-              <w:tab/>
-            </w:r>
-            <w:r>
-              <w:rPr>
-                <w:noProof/>
-                <w:webHidden/>
-              </w:rPr>
-              <w:fldChar w:fldCharType="begin"/>
-            </w:r>
-            <w:r>
-              <w:rPr>
-                <w:noProof/>
-                <w:webHidden/>
-              </w:rPr>
-              <w:instrText xml:space="preserve"> PAGEREF _Toc88042955 \h </w:instrText>
-            </w:r>
-            <w:r>
-              <w:rPr>
-                <w:noProof/>
-                <w:webHidden/>
-              </w:rPr>
-            </w:r>
-            <w:r>
-              <w:rPr>
-                <w:noProof/>
-                <w:webHidden/>
-              </w:rPr>
-              <w:fldChar w:fldCharType="separate"/>
-            </w:r>
-            <w:r>
-              <w:rPr>
-                <w:noProof/>
-                <w:webHidden/>
-              </w:rPr>
-              <w:t>15</w:t>
+              <w:t>16</w:t>
             </w:r>
             <w:r>
               <w:rPr>
@@ -3168,8 +3240,10 @@
     </w:p>
     <w:p>
       <w:pPr>
+        <w:tabs>
+          <w:tab w:val="left" w:pos="7955"/>
+        </w:tabs>
         <w:spacing w:before="240" w:after="240"/>
-        <w:jc w:val="center"/>
         <w:rPr>
           <w:b/>
           <w:color w:val="05569F"/>
@@ -3177,18 +3251,15 @@
           <w:szCs w:val="48"/>
         </w:rPr>
       </w:pPr>
-    </w:p>
-    <w:p>
-      <w:pPr>
-        <w:spacing w:before="240" w:after="240"/>
-        <w:jc w:val="center"/>
+      <w:r>
         <w:rPr>
           <w:b/>
           <w:color w:val="05569F"/>
           <w:sz w:val="48"/>
           <w:szCs w:val="48"/>
         </w:rPr>
-      </w:pPr>
+        <w:tab/>
+      </w:r>
     </w:p>
     <w:p>
       <w:pPr>
@@ -3244,6 +3315,18 @@
         <w:jc w:val="center"/>
         <w:rPr>
           <w:b/>
+          <w:color w:val="05569F"/>
+          <w:sz w:val="48"/>
+          <w:szCs w:val="48"/>
+        </w:rPr>
+      </w:pPr>
+    </w:p>
+    <w:p>
+      <w:pPr>
+        <w:spacing w:before="240" w:after="240"/>
+        <w:jc w:val="center"/>
+        <w:rPr>
+          <w:b/>
           <w:sz w:val="24"/>
           <w:szCs w:val="24"/>
         </w:rPr>
@@ -3255,7 +3338,6 @@
           <w:sz w:val="48"/>
           <w:szCs w:val="48"/>
         </w:rPr>
-        <w:lastRenderedPageBreak/>
         <w:t>PLAN DE GESTIÓN DE LA CONFIGURACIÓN</w:t>
       </w:r>
     </w:p>
@@ -3274,7 +3356,7 @@
           <w:szCs w:val="36"/>
         </w:rPr>
       </w:pPr>
-      <w:bookmarkStart w:id="2" w:name="_Toc88042940"/>
+      <w:bookmarkStart w:id="2" w:name="_Toc88646269"/>
       <w:r>
         <w:rPr>
           <w:noProof/>
@@ -3366,7 +3448,7 @@
           <w:color w:val="3366CC"/>
         </w:rPr>
       </w:pPr>
-      <w:bookmarkStart w:id="3" w:name="_Toc88042941"/>
+      <w:bookmarkStart w:id="3" w:name="_Toc88646270"/>
       <w:r>
         <w:rPr>
           <w:b/>
@@ -3649,6 +3731,7 @@
         <w:rPr>
           <w:noProof/>
         </w:rPr>
+        <w:lastRenderedPageBreak/>
         <w:drawing>
           <wp:anchor distT="0" distB="0" distL="114300" distR="114300" simplePos="0" relativeHeight="251664384" behindDoc="0" locked="0" layoutInCell="1" allowOverlap="1" wp14:anchorId="21E0B871" wp14:editId="41ADC4D0">
             <wp:simplePos x="0" y="0"/>
@@ -3928,13 +4011,12 @@
           <w:color w:val="3366CC"/>
         </w:rPr>
       </w:pPr>
-      <w:bookmarkStart w:id="4" w:name="_Toc88042942"/>
+      <w:bookmarkStart w:id="4" w:name="_Toc88646271"/>
       <w:r>
         <w:rPr>
           <w:b/>
           <w:color w:val="3366CC"/>
         </w:rPr>
-        <w:lastRenderedPageBreak/>
         <w:t>Problemática</w:t>
       </w:r>
       <w:bookmarkEnd w:id="4"/>
@@ -4334,7 +4416,15 @@
           <w:sz w:val="24"/>
           <w:szCs w:val="24"/>
         </w:rPr>
-        <w:t>como empresa de desarrollo se respetaba la entrega de los productos de software a</w:t>
+        <w:t xml:space="preserve">como empresa de desarrollo se respetaba la entrega de los productos de </w:t>
+      </w:r>
+      <w:r>
+        <w:rPr>
+          <w:sz w:val="24"/>
+          <w:szCs w:val="24"/>
+        </w:rPr>
+        <w:lastRenderedPageBreak/>
+        <w:t>software a</w:t>
       </w:r>
       <w:r>
         <w:rPr>
@@ -4532,13 +4622,12 @@
           <w:color w:val="3366CC"/>
         </w:rPr>
       </w:pPr>
-      <w:bookmarkStart w:id="5" w:name="_Toc88042943"/>
+      <w:bookmarkStart w:id="5" w:name="_Toc88646272"/>
       <w:r>
         <w:rPr>
           <w:b/>
           <w:color w:val="3366CC"/>
         </w:rPr>
-        <w:lastRenderedPageBreak/>
         <w:t>Objetivo del PGC</w:t>
       </w:r>
       <w:bookmarkEnd w:id="5"/>
@@ -4655,7 +4744,7 @@
           <w:szCs w:val="36"/>
         </w:rPr>
       </w:pPr>
-      <w:bookmarkStart w:id="6" w:name="_Toc88042944"/>
+      <w:bookmarkStart w:id="6" w:name="_Toc88646273"/>
       <w:r>
         <w:rPr>
           <w:b/>
@@ -4680,7 +4769,7 @@
           <w:color w:val="3366CC"/>
         </w:rPr>
       </w:pPr>
-      <w:bookmarkStart w:id="7" w:name="_Toc88042945"/>
+      <w:bookmarkStart w:id="7" w:name="_Toc88646274"/>
       <w:r>
         <w:rPr>
           <w:b/>
@@ -4712,8 +4801,9 @@
       <w:pPr>
         <w:pStyle w:val="Ttulo3"/>
       </w:pPr>
-      <w:bookmarkStart w:id="8" w:name="_Toc88042946"/>
-      <w:r>
+      <w:bookmarkStart w:id="8" w:name="_Toc88646275"/>
+      <w:r>
+        <w:lastRenderedPageBreak/>
         <w:t>Lista de clasificación de CI</w:t>
       </w:r>
       <w:bookmarkEnd w:id="8"/>
@@ -4828,7 +4918,6 @@
                 <w:sz w:val="24"/>
                 <w:szCs w:val="24"/>
               </w:rPr>
-              <w:lastRenderedPageBreak/>
               <w:t>Tipo</w:t>
             </w:r>
           </w:p>
@@ -7908,6 +7997,7 @@
                 <w:sz w:val="24"/>
                 <w:szCs w:val="24"/>
               </w:rPr>
+              <w:lastRenderedPageBreak/>
               <w:t>E</w:t>
             </w:r>
           </w:p>
@@ -8586,9 +8676,8 @@
       <w:pPr>
         <w:pStyle w:val="Ttulo3"/>
       </w:pPr>
-      <w:bookmarkStart w:id="9" w:name="_Toc88042947"/>
-      <w:r>
-        <w:lastRenderedPageBreak/>
+      <w:bookmarkStart w:id="9" w:name="_Toc88646276"/>
+      <w:r>
         <w:t>Definición de la Nomenclatura de ítem</w:t>
       </w:r>
       <w:bookmarkEnd w:id="9"/>
@@ -9720,7 +9809,7 @@
         <w:pStyle w:val="Ttulo3"/>
       </w:pPr>
       <w:bookmarkStart w:id="10" w:name="_lg67qdwq5zh3" w:colFirst="0" w:colLast="0"/>
-      <w:bookmarkStart w:id="11" w:name="_Toc88042948"/>
+      <w:bookmarkStart w:id="11" w:name="_Toc88646277"/>
       <w:bookmarkEnd w:id="10"/>
       <w:r>
         <w:t>Lista de ítem con la nomenclatura</w:t>
@@ -9932,6 +10021,7 @@
                 <w:sz w:val="24"/>
                 <w:szCs w:val="24"/>
               </w:rPr>
+              <w:lastRenderedPageBreak/>
               <w:t xml:space="preserve">Plan de Proyecto (Project </w:t>
             </w:r>
             <w:proofErr w:type="spellStart"/>
@@ -10534,7 +10624,6 @@
                 <w:sz w:val="24"/>
                 <w:szCs w:val="24"/>
               </w:rPr>
-              <w:lastRenderedPageBreak/>
               <w:t>Plan de Gestión de la Configuración</w:t>
             </w:r>
           </w:p>
@@ -11429,7 +11518,7 @@
           <w:color w:val="3366CC"/>
         </w:rPr>
       </w:pPr>
-      <w:bookmarkStart w:id="12" w:name="_Toc88042949"/>
+      <w:bookmarkStart w:id="12" w:name="_Toc88646278"/>
       <w:r>
         <w:rPr>
           <w:b/>
@@ -11443,7 +11532,7 @@
       <w:pPr>
         <w:pStyle w:val="Ttulo3"/>
       </w:pPr>
-      <w:bookmarkStart w:id="13" w:name="_Toc88042950"/>
+      <w:bookmarkStart w:id="13" w:name="_Toc88646279"/>
       <w:r>
         <w:t>Definición de línea Base</w:t>
       </w:r>
@@ -11566,6 +11655,7 @@
                 <w:sz w:val="26"/>
                 <w:szCs w:val="26"/>
               </w:rPr>
+              <w:lastRenderedPageBreak/>
               <w:t>Línea Base</w:t>
             </w:r>
           </w:p>
@@ -11899,7 +11989,6 @@
                 <w:rFonts w:ascii="Arial" w:hAnsi="Arial" w:cs="Arial"/>
                 <w:color w:val="000000"/>
               </w:rPr>
-              <w:lastRenderedPageBreak/>
               <w:t>Guía de Estilos</w:t>
             </w:r>
           </w:p>
@@ -12588,6 +12677,7 @@
                 <w:rFonts w:ascii="Arial" w:hAnsi="Arial" w:cs="Arial"/>
                 <w:color w:val="000000"/>
               </w:rPr>
+              <w:lastRenderedPageBreak/>
               <w:t>Documento de Arquitectura del Software</w:t>
             </w:r>
           </w:p>
@@ -12834,9 +12924,8 @@
       <w:pPr>
         <w:pStyle w:val="Ttulo3"/>
       </w:pPr>
-      <w:bookmarkStart w:id="14" w:name="_Toc88042951"/>
-      <w:r>
-        <w:lastRenderedPageBreak/>
+      <w:bookmarkStart w:id="14" w:name="_Toc88646280"/>
+      <w:r>
         <w:t>Librerías C</w:t>
       </w:r>
       <w:r>
@@ -13037,7 +13126,7 @@
           <w:szCs w:val="28"/>
         </w:rPr>
       </w:pPr>
-      <w:bookmarkStart w:id="15" w:name="_Toc88042952"/>
+      <w:bookmarkStart w:id="15" w:name="_Toc88646281"/>
       <w:r>
         <w:rPr>
           <w:b/>
@@ -13046,6 +13135,7 @@
           <w:sz w:val="28"/>
           <w:szCs w:val="28"/>
         </w:rPr>
+        <w:lastRenderedPageBreak/>
         <w:t>Documentos</w:t>
       </w:r>
       <w:bookmarkEnd w:id="15"/>
@@ -13467,7 +13557,6 @@
                 <w:szCs w:val="24"/>
                 <w:lang w:val="es-PE"/>
               </w:rPr>
-              <w:lastRenderedPageBreak/>
               <w:t>Manuales</w:t>
             </w:r>
           </w:p>
@@ -13602,7 +13691,6 @@
                 <w:szCs w:val="24"/>
                 <w:lang w:val="es-PE"/>
               </w:rPr>
-              <w:lastRenderedPageBreak/>
               <w:t>Accesos</w:t>
             </w:r>
           </w:p>
@@ -14266,7 +14354,7 @@
           <w:szCs w:val="28"/>
         </w:rPr>
       </w:pPr>
-      <w:bookmarkStart w:id="16" w:name="_Toc88042953"/>
+      <w:bookmarkStart w:id="16" w:name="_Toc88646282"/>
       <w:r>
         <w:rPr>
           <w:b/>
@@ -14410,6 +14498,7 @@
                 <w:bCs/>
                 <w:color w:val="000000"/>
               </w:rPr>
+              <w:lastRenderedPageBreak/>
               <w:t>Jefe de Proyecto</w:t>
             </w:r>
           </w:p>
@@ -14745,7 +14834,6 @@
                 <w:rFonts w:ascii="Arial" w:hAnsi="Arial" w:cs="Arial"/>
                 <w:color w:val="000000"/>
               </w:rPr>
-              <w:lastRenderedPageBreak/>
               <w:t>Gestión</w:t>
             </w:r>
           </w:p>
@@ -14903,7 +14991,6 @@
                 <w:bCs/>
                 <w:color w:val="FFFFFF"/>
               </w:rPr>
-              <w:lastRenderedPageBreak/>
               <w:t>Accesos</w:t>
             </w:r>
           </w:p>
@@ -15605,7 +15692,7 @@
           <w:szCs w:val="28"/>
         </w:rPr>
       </w:pPr>
-      <w:bookmarkStart w:id="17" w:name="_Toc88042954"/>
+      <w:bookmarkStart w:id="17" w:name="_Toc88646283"/>
       <w:r>
         <w:rPr>
           <w:b/>
@@ -15614,6 +15701,7 @@
           <w:sz w:val="28"/>
           <w:szCs w:val="28"/>
         </w:rPr>
+        <w:lastRenderedPageBreak/>
         <w:t>Línea base</w:t>
       </w:r>
       <w:bookmarkEnd w:id="17"/>
@@ -15938,7 +16026,6 @@
                 <w:rFonts w:ascii="Arial" w:hAnsi="Arial" w:cs="Arial"/>
                 <w:color w:val="000000"/>
               </w:rPr>
-              <w:lastRenderedPageBreak/>
               <w:t>AWCPC</w:t>
             </w:r>
           </w:p>
@@ -16141,7 +16228,6 @@
                 <w:bCs/>
                 <w:color w:val="FFFFFF"/>
               </w:rPr>
-              <w:lastRenderedPageBreak/>
               <w:t>Accesos</w:t>
             </w:r>
           </w:p>
@@ -16608,7 +16694,7 @@
           <w:szCs w:val="28"/>
         </w:rPr>
       </w:pPr>
-      <w:bookmarkStart w:id="18" w:name="_Toc88042955"/>
+      <w:bookmarkStart w:id="18" w:name="_Toc88646284"/>
       <w:r>
         <w:rPr>
           <w:b/>
@@ -16749,6 +16835,7 @@
                 <w:bCs/>
                 <w:color w:val="000000"/>
               </w:rPr>
+              <w:lastRenderedPageBreak/>
               <w:t>Jefe de Proyecto</w:t>
             </w:r>
           </w:p>
@@ -17006,7 +17093,6 @@
                 <w:rFonts w:ascii="Arial" w:hAnsi="Arial" w:cs="Arial"/>
                 <w:color w:val="000000"/>
               </w:rPr>
-              <w:lastRenderedPageBreak/>
               <w:t>SANNA</w:t>
             </w:r>
           </w:p>
@@ -17073,7 +17159,6 @@
                 <w:bCs/>
                 <w:color w:val="FFFFFF"/>
               </w:rPr>
-              <w:lastRenderedPageBreak/>
               <w:t>Accesos</w:t>
             </w:r>
           </w:p>
@@ -17367,7 +17452,885 @@
         <w:t>.</w:t>
       </w:r>
     </w:p>
-    <w:p/>
+    <w:p>
+      <w:pPr>
+        <w:pStyle w:val="Ttulo3"/>
+      </w:pPr>
+      <w:bookmarkStart w:id="19" w:name="_Toc88646285"/>
+      <w:r>
+        <w:t>Formato de solicitud de cambios</w:t>
+      </w:r>
+      <w:bookmarkEnd w:id="19"/>
+    </w:p>
+    <w:p>
+      <w:pPr>
+        <w:spacing w:line="240" w:lineRule="auto"/>
+        <w:rPr>
+          <w:rFonts w:ascii="Times New Roman" w:eastAsia="Times New Roman" w:hAnsi="Times New Roman" w:cs="Times New Roman"/>
+          <w:sz w:val="24"/>
+          <w:szCs w:val="24"/>
+          <w:lang w:val="es-PE" w:eastAsia="zh-CN"/>
+        </w:rPr>
+      </w:pPr>
+      <w:r>
+        <w:rPr>
+          <w:rFonts w:eastAsia="Times New Roman"/>
+          <w:b/>
+          <w:bCs/>
+          <w:color w:val="05569F"/>
+          <w:sz w:val="24"/>
+          <w:szCs w:val="24"/>
+          <w:lang w:val="es-PE" w:eastAsia="zh-CN"/>
+        </w:rPr>
+        <w:t>Integrante:</w:t>
+      </w:r>
+      <w:r>
+        <w:rPr>
+          <w:rFonts w:eastAsia="Times New Roman"/>
+          <w:b/>
+          <w:bCs/>
+          <w:color w:val="000000"/>
+          <w:sz w:val="24"/>
+          <w:szCs w:val="24"/>
+          <w:lang w:val="es-PE" w:eastAsia="zh-CN"/>
+        </w:rPr>
+        <w:t xml:space="preserve"> </w:t>
+      </w:r>
+      <w:r>
+        <w:rPr>
+          <w:rFonts w:eastAsia="Times New Roman"/>
+          <w:color w:val="000000"/>
+          <w:sz w:val="24"/>
+          <w:szCs w:val="24"/>
+          <w:lang w:val="es-PE" w:eastAsia="zh-CN"/>
+        </w:rPr>
+        <w:t xml:space="preserve">Rojas Villanueva, Paula </w:t>
+      </w:r>
+      <w:proofErr w:type="spellStart"/>
+      <w:r>
+        <w:rPr>
+          <w:rFonts w:eastAsia="Times New Roman"/>
+          <w:color w:val="000000"/>
+          <w:sz w:val="24"/>
+          <w:szCs w:val="24"/>
+          <w:lang w:val="es-PE" w:eastAsia="zh-CN"/>
+        </w:rPr>
+        <w:t>Elianne</w:t>
+      </w:r>
+      <w:proofErr w:type="spellEnd"/>
+    </w:p>
+    <w:p>
+      <w:pPr>
+        <w:spacing w:line="240" w:lineRule="auto"/>
+        <w:rPr>
+          <w:rFonts w:ascii="Times New Roman" w:eastAsia="Times New Roman" w:hAnsi="Times New Roman" w:cs="Times New Roman"/>
+          <w:sz w:val="24"/>
+          <w:szCs w:val="24"/>
+          <w:lang w:val="es-PE" w:eastAsia="zh-CN"/>
+        </w:rPr>
+      </w:pPr>
+    </w:p>
+    <w:tbl>
+      <w:tblPr>
+        <w:tblW w:w="0" w:type="auto"/>
+        <w:tblCellMar>
+          <w:top w:w="15" w:type="dxa"/>
+          <w:left w:w="15" w:type="dxa"/>
+          <w:bottom w:w="15" w:type="dxa"/>
+          <w:right w:w="15" w:type="dxa"/>
+        </w:tblCellMar>
+        <w:tblLook w:val="04A0" w:firstRow="1" w:lastRow="0" w:firstColumn="1" w:lastColumn="0" w:noHBand="0" w:noVBand="1"/>
+      </w:tblPr>
+      <w:tblGrid>
+        <w:gridCol w:w="2098"/>
+        <w:gridCol w:w="6908"/>
+      </w:tblGrid>
+      <w:tr>
+        <w:tc>
+          <w:tcPr>
+            <w:tcW w:w="0" w:type="auto"/>
+            <w:tcBorders>
+              <w:top w:val="single" w:sz="8" w:space="0" w:color="05569F"/>
+              <w:left w:val="single" w:sz="8" w:space="0" w:color="05569F"/>
+              <w:bottom w:val="single" w:sz="8" w:space="0" w:color="05569F"/>
+              <w:right w:val="single" w:sz="8" w:space="0" w:color="05569F"/>
+            </w:tcBorders>
+            <w:shd w:val="clear" w:color="auto" w:fill="0779E4"/>
+            <w:tcMar>
+              <w:top w:w="100" w:type="dxa"/>
+              <w:left w:w="100" w:type="dxa"/>
+              <w:bottom w:w="100" w:type="dxa"/>
+              <w:right w:w="100" w:type="dxa"/>
+            </w:tcMar>
+            <w:hideMark/>
+          </w:tcPr>
+          <w:p>
+            <w:pPr>
+              <w:spacing w:line="240" w:lineRule="auto"/>
+              <w:jc w:val="both"/>
+              <w:rPr>
+                <w:rFonts w:ascii="Times New Roman" w:eastAsia="Times New Roman" w:hAnsi="Times New Roman" w:cs="Times New Roman"/>
+                <w:sz w:val="24"/>
+                <w:szCs w:val="24"/>
+                <w:lang w:val="es-PE" w:eastAsia="zh-CN"/>
+              </w:rPr>
+            </w:pPr>
+            <w:r>
+              <w:rPr>
+                <w:rFonts w:eastAsia="Times New Roman"/>
+                <w:b/>
+                <w:bCs/>
+                <w:color w:val="FFFFFF"/>
+                <w:sz w:val="24"/>
+                <w:szCs w:val="24"/>
+                <w:lang w:val="es-PE" w:eastAsia="zh-CN"/>
+              </w:rPr>
+              <w:t>ID</w:t>
+            </w:r>
+          </w:p>
+        </w:tc>
+        <w:tc>
+          <w:tcPr>
+            <w:tcW w:w="0" w:type="auto"/>
+            <w:tcBorders>
+              <w:top w:val="single" w:sz="8" w:space="0" w:color="05569F"/>
+              <w:left w:val="single" w:sz="8" w:space="0" w:color="05569F"/>
+              <w:bottom w:val="single" w:sz="8" w:space="0" w:color="05569F"/>
+              <w:right w:val="single" w:sz="8" w:space="0" w:color="05569F"/>
+            </w:tcBorders>
+            <w:shd w:val="clear" w:color="auto" w:fill="DEFBFF"/>
+            <w:tcMar>
+              <w:top w:w="100" w:type="dxa"/>
+              <w:left w:w="100" w:type="dxa"/>
+              <w:bottom w:w="100" w:type="dxa"/>
+              <w:right w:w="100" w:type="dxa"/>
+            </w:tcMar>
+            <w:hideMark/>
+          </w:tcPr>
+          <w:p>
+            <w:pPr>
+              <w:spacing w:line="240" w:lineRule="auto"/>
+              <w:jc w:val="both"/>
+              <w:rPr>
+                <w:rFonts w:ascii="Times New Roman" w:eastAsia="Times New Roman" w:hAnsi="Times New Roman" w:cs="Times New Roman"/>
+                <w:sz w:val="24"/>
+                <w:szCs w:val="24"/>
+                <w:lang w:val="es-PE" w:eastAsia="zh-CN"/>
+              </w:rPr>
+            </w:pPr>
+            <w:r>
+              <w:rPr>
+                <w:rFonts w:eastAsia="Times New Roman"/>
+                <w:color w:val="000000"/>
+                <w:sz w:val="24"/>
+                <w:szCs w:val="24"/>
+                <w:lang w:val="es-PE" w:eastAsia="zh-CN"/>
+              </w:rPr>
+              <w:t>0004</w:t>
+            </w:r>
+          </w:p>
+        </w:tc>
+      </w:tr>
+      <w:tr>
+        <w:tc>
+          <w:tcPr>
+            <w:tcW w:w="0" w:type="auto"/>
+            <w:tcBorders>
+              <w:top w:val="single" w:sz="8" w:space="0" w:color="05569F"/>
+              <w:left w:val="single" w:sz="8" w:space="0" w:color="05569F"/>
+              <w:bottom w:val="single" w:sz="8" w:space="0" w:color="05569F"/>
+              <w:right w:val="single" w:sz="8" w:space="0" w:color="05569F"/>
+            </w:tcBorders>
+            <w:shd w:val="clear" w:color="auto" w:fill="0779E4"/>
+            <w:tcMar>
+              <w:top w:w="100" w:type="dxa"/>
+              <w:left w:w="100" w:type="dxa"/>
+              <w:bottom w:w="100" w:type="dxa"/>
+              <w:right w:w="100" w:type="dxa"/>
+            </w:tcMar>
+            <w:hideMark/>
+          </w:tcPr>
+          <w:p>
+            <w:pPr>
+              <w:spacing w:line="240" w:lineRule="auto"/>
+              <w:jc w:val="both"/>
+              <w:rPr>
+                <w:rFonts w:ascii="Times New Roman" w:eastAsia="Times New Roman" w:hAnsi="Times New Roman" w:cs="Times New Roman"/>
+                <w:sz w:val="24"/>
+                <w:szCs w:val="24"/>
+                <w:lang w:val="es-PE" w:eastAsia="zh-CN"/>
+              </w:rPr>
+            </w:pPr>
+            <w:r>
+              <w:rPr>
+                <w:rFonts w:eastAsia="Times New Roman"/>
+                <w:b/>
+                <w:bCs/>
+                <w:color w:val="FFFFFF"/>
+                <w:sz w:val="24"/>
+                <w:szCs w:val="24"/>
+                <w:lang w:val="es-PE" w:eastAsia="zh-CN"/>
+              </w:rPr>
+              <w:t>Proyecto:</w:t>
+            </w:r>
+          </w:p>
+        </w:tc>
+        <w:tc>
+          <w:tcPr>
+            <w:tcW w:w="0" w:type="auto"/>
+            <w:tcBorders>
+              <w:top w:val="single" w:sz="8" w:space="0" w:color="05569F"/>
+              <w:left w:val="single" w:sz="8" w:space="0" w:color="05569F"/>
+              <w:bottom w:val="single" w:sz="8" w:space="0" w:color="05569F"/>
+              <w:right w:val="single" w:sz="8" w:space="0" w:color="05569F"/>
+            </w:tcBorders>
+            <w:shd w:val="clear" w:color="auto" w:fill="DEFBFF"/>
+            <w:tcMar>
+              <w:top w:w="100" w:type="dxa"/>
+              <w:left w:w="100" w:type="dxa"/>
+              <w:bottom w:w="100" w:type="dxa"/>
+              <w:right w:w="100" w:type="dxa"/>
+            </w:tcMar>
+            <w:hideMark/>
+          </w:tcPr>
+          <w:p>
+            <w:pPr>
+              <w:spacing w:line="240" w:lineRule="auto"/>
+              <w:jc w:val="both"/>
+              <w:rPr>
+                <w:rFonts w:ascii="Times New Roman" w:eastAsia="Times New Roman" w:hAnsi="Times New Roman" w:cs="Times New Roman"/>
+                <w:sz w:val="24"/>
+                <w:szCs w:val="24"/>
+                <w:lang w:val="es-PE" w:eastAsia="zh-CN"/>
+              </w:rPr>
+            </w:pPr>
+            <w:r>
+              <w:rPr>
+                <w:rFonts w:eastAsia="Times New Roman"/>
+                <w:color w:val="000000"/>
+                <w:sz w:val="24"/>
+                <w:szCs w:val="24"/>
+                <w:lang w:val="es-PE" w:eastAsia="zh-CN"/>
+              </w:rPr>
+              <w:t xml:space="preserve">Sistema de Planificación Alimenticia - </w:t>
+            </w:r>
+            <w:proofErr w:type="spellStart"/>
+            <w:r>
+              <w:rPr>
+                <w:rFonts w:eastAsia="Times New Roman"/>
+                <w:color w:val="000000"/>
+                <w:sz w:val="24"/>
+                <w:szCs w:val="24"/>
+                <w:lang w:val="es-PE" w:eastAsia="zh-CN"/>
+              </w:rPr>
+              <w:t>Meal</w:t>
+            </w:r>
+            <w:proofErr w:type="spellEnd"/>
+            <w:r>
+              <w:rPr>
+                <w:rFonts w:eastAsia="Times New Roman"/>
+                <w:color w:val="000000"/>
+                <w:sz w:val="24"/>
+                <w:szCs w:val="24"/>
+                <w:lang w:val="es-PE" w:eastAsia="zh-CN"/>
+              </w:rPr>
+              <w:t xml:space="preserve"> </w:t>
+            </w:r>
+            <w:proofErr w:type="spellStart"/>
+            <w:r>
+              <w:rPr>
+                <w:rFonts w:eastAsia="Times New Roman"/>
+                <w:color w:val="000000"/>
+                <w:sz w:val="24"/>
+                <w:szCs w:val="24"/>
+                <w:lang w:val="es-PE" w:eastAsia="zh-CN"/>
+              </w:rPr>
+              <w:t>Planner</w:t>
+            </w:r>
+            <w:proofErr w:type="spellEnd"/>
+            <w:r>
+              <w:rPr>
+                <w:rFonts w:eastAsia="Times New Roman"/>
+                <w:color w:val="000000"/>
+                <w:sz w:val="24"/>
+                <w:szCs w:val="24"/>
+                <w:lang w:val="es-PE" w:eastAsia="zh-CN"/>
+              </w:rPr>
+              <w:t xml:space="preserve"> (MP)</w:t>
+            </w:r>
+          </w:p>
+        </w:tc>
+      </w:tr>
+      <w:tr>
+        <w:tc>
+          <w:tcPr>
+            <w:tcW w:w="0" w:type="auto"/>
+            <w:tcBorders>
+              <w:top w:val="single" w:sz="8" w:space="0" w:color="05569F"/>
+              <w:left w:val="single" w:sz="8" w:space="0" w:color="05569F"/>
+              <w:bottom w:val="single" w:sz="8" w:space="0" w:color="05569F"/>
+              <w:right w:val="single" w:sz="8" w:space="0" w:color="05569F"/>
+            </w:tcBorders>
+            <w:shd w:val="clear" w:color="auto" w:fill="0779E4"/>
+            <w:tcMar>
+              <w:top w:w="100" w:type="dxa"/>
+              <w:left w:w="100" w:type="dxa"/>
+              <w:bottom w:w="100" w:type="dxa"/>
+              <w:right w:w="100" w:type="dxa"/>
+            </w:tcMar>
+            <w:hideMark/>
+          </w:tcPr>
+          <w:p>
+            <w:pPr>
+              <w:spacing w:line="240" w:lineRule="auto"/>
+              <w:jc w:val="both"/>
+              <w:rPr>
+                <w:rFonts w:ascii="Times New Roman" w:eastAsia="Times New Roman" w:hAnsi="Times New Roman" w:cs="Times New Roman"/>
+                <w:sz w:val="24"/>
+                <w:szCs w:val="24"/>
+                <w:lang w:val="es-PE" w:eastAsia="zh-CN"/>
+              </w:rPr>
+            </w:pPr>
+            <w:r>
+              <w:rPr>
+                <w:rFonts w:eastAsia="Times New Roman"/>
+                <w:b/>
+                <w:bCs/>
+                <w:color w:val="FFFFFF"/>
+                <w:sz w:val="24"/>
+                <w:szCs w:val="24"/>
+                <w:lang w:val="es-PE" w:eastAsia="zh-CN"/>
+              </w:rPr>
+              <w:t>Fecha:</w:t>
+            </w:r>
+          </w:p>
+        </w:tc>
+        <w:tc>
+          <w:tcPr>
+            <w:tcW w:w="0" w:type="auto"/>
+            <w:tcBorders>
+              <w:top w:val="single" w:sz="8" w:space="0" w:color="05569F"/>
+              <w:left w:val="single" w:sz="8" w:space="0" w:color="05569F"/>
+              <w:bottom w:val="single" w:sz="8" w:space="0" w:color="05569F"/>
+              <w:right w:val="single" w:sz="8" w:space="0" w:color="05569F"/>
+            </w:tcBorders>
+            <w:shd w:val="clear" w:color="auto" w:fill="DEFBFF"/>
+            <w:tcMar>
+              <w:top w:w="100" w:type="dxa"/>
+              <w:left w:w="100" w:type="dxa"/>
+              <w:bottom w:w="100" w:type="dxa"/>
+              <w:right w:w="100" w:type="dxa"/>
+            </w:tcMar>
+            <w:hideMark/>
+          </w:tcPr>
+          <w:p>
+            <w:pPr>
+              <w:spacing w:line="240" w:lineRule="auto"/>
+              <w:jc w:val="both"/>
+              <w:rPr>
+                <w:rFonts w:ascii="Times New Roman" w:eastAsia="Times New Roman" w:hAnsi="Times New Roman" w:cs="Times New Roman"/>
+                <w:sz w:val="24"/>
+                <w:szCs w:val="24"/>
+                <w:lang w:val="es-PE" w:eastAsia="zh-CN"/>
+              </w:rPr>
+            </w:pPr>
+            <w:r>
+              <w:rPr>
+                <w:rFonts w:eastAsia="Times New Roman"/>
+                <w:color w:val="000000"/>
+                <w:sz w:val="24"/>
+                <w:szCs w:val="24"/>
+                <w:lang w:val="es-PE" w:eastAsia="zh-CN"/>
+              </w:rPr>
+              <w:t>22/11/2021</w:t>
+            </w:r>
+          </w:p>
+        </w:tc>
+      </w:tr>
+      <w:tr>
+        <w:tc>
+          <w:tcPr>
+            <w:tcW w:w="0" w:type="auto"/>
+            <w:tcBorders>
+              <w:top w:val="single" w:sz="8" w:space="0" w:color="05569F"/>
+              <w:left w:val="single" w:sz="8" w:space="0" w:color="05569F"/>
+              <w:bottom w:val="single" w:sz="8" w:space="0" w:color="05569F"/>
+              <w:right w:val="single" w:sz="8" w:space="0" w:color="05569F"/>
+            </w:tcBorders>
+            <w:shd w:val="clear" w:color="auto" w:fill="0779E4"/>
+            <w:tcMar>
+              <w:top w:w="100" w:type="dxa"/>
+              <w:left w:w="100" w:type="dxa"/>
+              <w:bottom w:w="100" w:type="dxa"/>
+              <w:right w:w="100" w:type="dxa"/>
+            </w:tcMar>
+            <w:hideMark/>
+          </w:tcPr>
+          <w:p>
+            <w:pPr>
+              <w:spacing w:line="240" w:lineRule="auto"/>
+              <w:jc w:val="both"/>
+              <w:rPr>
+                <w:rFonts w:ascii="Times New Roman" w:eastAsia="Times New Roman" w:hAnsi="Times New Roman" w:cs="Times New Roman"/>
+                <w:sz w:val="24"/>
+                <w:szCs w:val="24"/>
+                <w:lang w:val="es-PE" w:eastAsia="zh-CN"/>
+              </w:rPr>
+            </w:pPr>
+            <w:r>
+              <w:rPr>
+                <w:rFonts w:eastAsia="Times New Roman"/>
+                <w:b/>
+                <w:bCs/>
+                <w:color w:val="FFFFFF"/>
+                <w:sz w:val="24"/>
+                <w:szCs w:val="24"/>
+                <w:lang w:val="es-PE" w:eastAsia="zh-CN"/>
+              </w:rPr>
+              <w:t>Fuente:</w:t>
+            </w:r>
+          </w:p>
+          <w:p>
+            <w:pPr>
+              <w:spacing w:line="240" w:lineRule="auto"/>
+              <w:jc w:val="both"/>
+              <w:rPr>
+                <w:rFonts w:ascii="Times New Roman" w:eastAsia="Times New Roman" w:hAnsi="Times New Roman" w:cs="Times New Roman"/>
+                <w:sz w:val="24"/>
+                <w:szCs w:val="24"/>
+                <w:lang w:val="es-PE" w:eastAsia="zh-CN"/>
+              </w:rPr>
+            </w:pPr>
+            <w:r>
+              <w:rPr>
+                <w:rFonts w:eastAsia="Times New Roman"/>
+                <w:b/>
+                <w:bCs/>
+                <w:color w:val="FFFFFF"/>
+                <w:sz w:val="24"/>
+                <w:szCs w:val="24"/>
+                <w:lang w:val="es-PE" w:eastAsia="zh-CN"/>
+              </w:rPr>
+              <w:t>(dueño del proceso)</w:t>
+            </w:r>
+          </w:p>
+        </w:tc>
+        <w:tc>
+          <w:tcPr>
+            <w:tcW w:w="0" w:type="auto"/>
+            <w:tcBorders>
+              <w:top w:val="single" w:sz="8" w:space="0" w:color="05569F"/>
+              <w:left w:val="single" w:sz="8" w:space="0" w:color="05569F"/>
+              <w:bottom w:val="single" w:sz="8" w:space="0" w:color="05569F"/>
+              <w:right w:val="single" w:sz="8" w:space="0" w:color="05569F"/>
+            </w:tcBorders>
+            <w:shd w:val="clear" w:color="auto" w:fill="DEFBFF"/>
+            <w:tcMar>
+              <w:top w:w="100" w:type="dxa"/>
+              <w:left w:w="100" w:type="dxa"/>
+              <w:bottom w:w="100" w:type="dxa"/>
+              <w:right w:w="100" w:type="dxa"/>
+            </w:tcMar>
+            <w:hideMark/>
+          </w:tcPr>
+          <w:p>
+            <w:pPr>
+              <w:spacing w:line="240" w:lineRule="auto"/>
+              <w:jc w:val="both"/>
+              <w:rPr>
+                <w:rFonts w:ascii="Times New Roman" w:eastAsia="Times New Roman" w:hAnsi="Times New Roman" w:cs="Times New Roman"/>
+                <w:sz w:val="24"/>
+                <w:szCs w:val="24"/>
+                <w:lang w:val="es-PE" w:eastAsia="zh-CN"/>
+              </w:rPr>
+            </w:pPr>
+            <w:r>
+              <w:rPr>
+                <w:rFonts w:eastAsia="Times New Roman"/>
+                <w:color w:val="000000"/>
+                <w:sz w:val="24"/>
+                <w:szCs w:val="24"/>
+                <w:lang w:val="es-PE" w:eastAsia="zh-CN"/>
+              </w:rPr>
+              <w:t>Área de Desarrollo.</w:t>
+            </w:r>
+          </w:p>
+        </w:tc>
+      </w:tr>
+      <w:tr>
+        <w:tc>
+          <w:tcPr>
+            <w:tcW w:w="0" w:type="auto"/>
+            <w:tcBorders>
+              <w:top w:val="single" w:sz="8" w:space="0" w:color="05569F"/>
+              <w:left w:val="single" w:sz="8" w:space="0" w:color="05569F"/>
+              <w:bottom w:val="single" w:sz="8" w:space="0" w:color="05569F"/>
+              <w:right w:val="single" w:sz="8" w:space="0" w:color="05569F"/>
+            </w:tcBorders>
+            <w:shd w:val="clear" w:color="auto" w:fill="0779E4"/>
+            <w:tcMar>
+              <w:top w:w="100" w:type="dxa"/>
+              <w:left w:w="100" w:type="dxa"/>
+              <w:bottom w:w="100" w:type="dxa"/>
+              <w:right w:w="100" w:type="dxa"/>
+            </w:tcMar>
+            <w:hideMark/>
+          </w:tcPr>
+          <w:p>
+            <w:pPr>
+              <w:spacing w:line="240" w:lineRule="auto"/>
+              <w:jc w:val="both"/>
+              <w:rPr>
+                <w:rFonts w:ascii="Times New Roman" w:eastAsia="Times New Roman" w:hAnsi="Times New Roman" w:cs="Times New Roman"/>
+                <w:sz w:val="24"/>
+                <w:szCs w:val="24"/>
+                <w:lang w:val="es-PE" w:eastAsia="zh-CN"/>
+              </w:rPr>
+            </w:pPr>
+            <w:r>
+              <w:rPr>
+                <w:rFonts w:eastAsia="Times New Roman"/>
+                <w:b/>
+                <w:bCs/>
+                <w:color w:val="FFFFFF"/>
+                <w:sz w:val="24"/>
+                <w:szCs w:val="24"/>
+                <w:lang w:val="es-PE" w:eastAsia="zh-CN"/>
+              </w:rPr>
+              <w:t>Autor (</w:t>
+            </w:r>
+            <w:proofErr w:type="spellStart"/>
+            <w:r>
+              <w:rPr>
+                <w:rFonts w:eastAsia="Times New Roman"/>
+                <w:b/>
+                <w:bCs/>
+                <w:color w:val="FFFFFF"/>
+                <w:sz w:val="24"/>
+                <w:szCs w:val="24"/>
+                <w:lang w:val="es-PE" w:eastAsia="zh-CN"/>
+              </w:rPr>
+              <w:t>stakeholder</w:t>
+            </w:r>
+            <w:proofErr w:type="spellEnd"/>
+            <w:r>
+              <w:rPr>
+                <w:rFonts w:eastAsia="Times New Roman"/>
+                <w:b/>
+                <w:bCs/>
+                <w:color w:val="FFFFFF"/>
+                <w:sz w:val="24"/>
+                <w:szCs w:val="24"/>
+                <w:lang w:val="es-PE" w:eastAsia="zh-CN"/>
+              </w:rPr>
+              <w:t>):</w:t>
+            </w:r>
+          </w:p>
+        </w:tc>
+        <w:tc>
+          <w:tcPr>
+            <w:tcW w:w="0" w:type="auto"/>
+            <w:tcBorders>
+              <w:top w:val="single" w:sz="8" w:space="0" w:color="05569F"/>
+              <w:left w:val="single" w:sz="8" w:space="0" w:color="05569F"/>
+              <w:bottom w:val="single" w:sz="8" w:space="0" w:color="05569F"/>
+              <w:right w:val="single" w:sz="8" w:space="0" w:color="05569F"/>
+            </w:tcBorders>
+            <w:shd w:val="clear" w:color="auto" w:fill="DEFBFF"/>
+            <w:tcMar>
+              <w:top w:w="100" w:type="dxa"/>
+              <w:left w:w="100" w:type="dxa"/>
+              <w:bottom w:w="100" w:type="dxa"/>
+              <w:right w:w="100" w:type="dxa"/>
+            </w:tcMar>
+            <w:hideMark/>
+          </w:tcPr>
+          <w:p>
+            <w:pPr>
+              <w:spacing w:line="240" w:lineRule="auto"/>
+              <w:jc w:val="both"/>
+              <w:rPr>
+                <w:rFonts w:ascii="Times New Roman" w:eastAsia="Times New Roman" w:hAnsi="Times New Roman" w:cs="Times New Roman"/>
+                <w:sz w:val="24"/>
+                <w:szCs w:val="24"/>
+                <w:lang w:val="es-PE" w:eastAsia="zh-CN"/>
+              </w:rPr>
+            </w:pPr>
+            <w:r>
+              <w:rPr>
+                <w:rFonts w:eastAsia="Times New Roman"/>
+                <w:color w:val="000000"/>
+                <w:sz w:val="24"/>
+                <w:szCs w:val="24"/>
+                <w:lang w:val="es-PE" w:eastAsia="zh-CN"/>
+              </w:rPr>
+              <w:t xml:space="preserve">Usuarios registrados de </w:t>
+            </w:r>
+            <w:proofErr w:type="spellStart"/>
+            <w:r>
+              <w:rPr>
+                <w:rFonts w:eastAsia="Times New Roman"/>
+                <w:color w:val="000000"/>
+                <w:sz w:val="24"/>
+                <w:szCs w:val="24"/>
+                <w:lang w:val="es-PE" w:eastAsia="zh-CN"/>
+              </w:rPr>
+              <w:t>Meal</w:t>
+            </w:r>
+            <w:proofErr w:type="spellEnd"/>
+            <w:r>
+              <w:rPr>
+                <w:rFonts w:eastAsia="Times New Roman"/>
+                <w:color w:val="000000"/>
+                <w:sz w:val="24"/>
+                <w:szCs w:val="24"/>
+                <w:lang w:val="es-PE" w:eastAsia="zh-CN"/>
+              </w:rPr>
+              <w:t xml:space="preserve"> </w:t>
+            </w:r>
+            <w:proofErr w:type="spellStart"/>
+            <w:r>
+              <w:rPr>
+                <w:rFonts w:eastAsia="Times New Roman"/>
+                <w:color w:val="000000"/>
+                <w:sz w:val="24"/>
+                <w:szCs w:val="24"/>
+                <w:lang w:val="es-PE" w:eastAsia="zh-CN"/>
+              </w:rPr>
+              <w:t>Planner</w:t>
+            </w:r>
+            <w:proofErr w:type="spellEnd"/>
+          </w:p>
+        </w:tc>
+      </w:tr>
+      <w:tr>
+        <w:tc>
+          <w:tcPr>
+            <w:tcW w:w="0" w:type="auto"/>
+            <w:tcBorders>
+              <w:top w:val="single" w:sz="8" w:space="0" w:color="05569F"/>
+              <w:left w:val="single" w:sz="8" w:space="0" w:color="05569F"/>
+              <w:bottom w:val="single" w:sz="8" w:space="0" w:color="05569F"/>
+              <w:right w:val="single" w:sz="8" w:space="0" w:color="05569F"/>
+            </w:tcBorders>
+            <w:shd w:val="clear" w:color="auto" w:fill="0779E4"/>
+            <w:tcMar>
+              <w:top w:w="100" w:type="dxa"/>
+              <w:left w:w="100" w:type="dxa"/>
+              <w:bottom w:w="100" w:type="dxa"/>
+              <w:right w:w="100" w:type="dxa"/>
+            </w:tcMar>
+            <w:hideMark/>
+          </w:tcPr>
+          <w:p>
+            <w:pPr>
+              <w:spacing w:line="240" w:lineRule="auto"/>
+              <w:jc w:val="both"/>
+              <w:rPr>
+                <w:rFonts w:ascii="Times New Roman" w:eastAsia="Times New Roman" w:hAnsi="Times New Roman" w:cs="Times New Roman"/>
+                <w:sz w:val="24"/>
+                <w:szCs w:val="24"/>
+                <w:lang w:val="es-PE" w:eastAsia="zh-CN"/>
+              </w:rPr>
+            </w:pPr>
+            <w:r>
+              <w:rPr>
+                <w:rFonts w:eastAsia="Times New Roman"/>
+                <w:b/>
+                <w:bCs/>
+                <w:color w:val="FFFFFF"/>
+                <w:sz w:val="24"/>
+                <w:szCs w:val="24"/>
+                <w:lang w:val="es-PE" w:eastAsia="zh-CN"/>
+              </w:rPr>
+              <w:lastRenderedPageBreak/>
+              <w:t>Descripción:</w:t>
+            </w:r>
+          </w:p>
+        </w:tc>
+        <w:tc>
+          <w:tcPr>
+            <w:tcW w:w="0" w:type="auto"/>
+            <w:tcBorders>
+              <w:top w:val="single" w:sz="8" w:space="0" w:color="05569F"/>
+              <w:left w:val="single" w:sz="8" w:space="0" w:color="05569F"/>
+              <w:bottom w:val="single" w:sz="8" w:space="0" w:color="05569F"/>
+              <w:right w:val="single" w:sz="8" w:space="0" w:color="05569F"/>
+            </w:tcBorders>
+            <w:shd w:val="clear" w:color="auto" w:fill="DEFBFF"/>
+            <w:tcMar>
+              <w:top w:w="100" w:type="dxa"/>
+              <w:left w:w="100" w:type="dxa"/>
+              <w:bottom w:w="100" w:type="dxa"/>
+              <w:right w:w="100" w:type="dxa"/>
+            </w:tcMar>
+            <w:hideMark/>
+          </w:tcPr>
+          <w:p>
+            <w:pPr>
+              <w:spacing w:line="240" w:lineRule="auto"/>
+              <w:jc w:val="both"/>
+              <w:rPr>
+                <w:rFonts w:ascii="Times New Roman" w:eastAsia="Times New Roman" w:hAnsi="Times New Roman" w:cs="Times New Roman"/>
+                <w:sz w:val="24"/>
+                <w:szCs w:val="24"/>
+                <w:lang w:val="es-PE" w:eastAsia="zh-CN"/>
+              </w:rPr>
+            </w:pPr>
+            <w:r>
+              <w:rPr>
+                <w:rFonts w:eastAsia="Times New Roman"/>
+                <w:color w:val="000000"/>
+                <w:sz w:val="24"/>
+                <w:szCs w:val="24"/>
+                <w:lang w:val="es-PE" w:eastAsia="zh-CN"/>
+              </w:rPr>
+              <w:t xml:space="preserve">Agregar un apartado de “Editar Perfil” habilitando la edición en los mismos campos de su cuenta registrada en </w:t>
+            </w:r>
+            <w:proofErr w:type="spellStart"/>
+            <w:r>
+              <w:rPr>
+                <w:rFonts w:eastAsia="Times New Roman"/>
+                <w:color w:val="000000"/>
+                <w:sz w:val="24"/>
+                <w:szCs w:val="24"/>
+                <w:lang w:val="es-PE" w:eastAsia="zh-CN"/>
+              </w:rPr>
+              <w:t>Meal</w:t>
+            </w:r>
+            <w:proofErr w:type="spellEnd"/>
+            <w:r>
+              <w:rPr>
+                <w:rFonts w:eastAsia="Times New Roman"/>
+                <w:color w:val="000000"/>
+                <w:sz w:val="24"/>
+                <w:szCs w:val="24"/>
+                <w:lang w:val="es-PE" w:eastAsia="zh-CN"/>
+              </w:rPr>
+              <w:t xml:space="preserve"> </w:t>
+            </w:r>
+            <w:proofErr w:type="spellStart"/>
+            <w:r>
+              <w:rPr>
+                <w:rFonts w:eastAsia="Times New Roman"/>
+                <w:color w:val="000000"/>
+                <w:sz w:val="24"/>
+                <w:szCs w:val="24"/>
+                <w:lang w:val="es-PE" w:eastAsia="zh-CN"/>
+              </w:rPr>
+              <w:t>Planner</w:t>
+            </w:r>
+            <w:proofErr w:type="spellEnd"/>
+            <w:r>
+              <w:rPr>
+                <w:rFonts w:eastAsia="Times New Roman"/>
+                <w:color w:val="000000"/>
+                <w:sz w:val="24"/>
+                <w:szCs w:val="24"/>
+                <w:lang w:val="es-PE" w:eastAsia="zh-CN"/>
+              </w:rPr>
+              <w:t>.</w:t>
+            </w:r>
+          </w:p>
+        </w:tc>
+      </w:tr>
+      <w:tr>
+        <w:trPr>
+          <w:trHeight w:val="1053"/>
+        </w:trPr>
+        <w:tc>
+          <w:tcPr>
+            <w:tcW w:w="0" w:type="auto"/>
+            <w:tcBorders>
+              <w:top w:val="single" w:sz="8" w:space="0" w:color="05569F"/>
+              <w:left w:val="single" w:sz="8" w:space="0" w:color="05569F"/>
+              <w:bottom w:val="single" w:sz="8" w:space="0" w:color="05569F"/>
+              <w:right w:val="single" w:sz="8" w:space="0" w:color="05569F"/>
+            </w:tcBorders>
+            <w:shd w:val="clear" w:color="auto" w:fill="0779E4"/>
+            <w:tcMar>
+              <w:top w:w="100" w:type="dxa"/>
+              <w:left w:w="100" w:type="dxa"/>
+              <w:bottom w:w="100" w:type="dxa"/>
+              <w:right w:w="100" w:type="dxa"/>
+            </w:tcMar>
+            <w:hideMark/>
+          </w:tcPr>
+          <w:p>
+            <w:pPr>
+              <w:spacing w:line="240" w:lineRule="auto"/>
+              <w:jc w:val="both"/>
+              <w:rPr>
+                <w:rFonts w:ascii="Times New Roman" w:eastAsia="Times New Roman" w:hAnsi="Times New Roman" w:cs="Times New Roman"/>
+                <w:sz w:val="24"/>
+                <w:szCs w:val="24"/>
+                <w:lang w:val="es-PE" w:eastAsia="zh-CN"/>
+              </w:rPr>
+            </w:pPr>
+            <w:r>
+              <w:rPr>
+                <w:rFonts w:eastAsia="Times New Roman"/>
+                <w:b/>
+                <w:bCs/>
+                <w:color w:val="FFFFFF"/>
+                <w:sz w:val="24"/>
+                <w:szCs w:val="24"/>
+                <w:lang w:val="es-PE" w:eastAsia="zh-CN"/>
+              </w:rPr>
+              <w:t>Justificación:</w:t>
+            </w:r>
+          </w:p>
+        </w:tc>
+        <w:tc>
+          <w:tcPr>
+            <w:tcW w:w="0" w:type="auto"/>
+            <w:tcBorders>
+              <w:top w:val="single" w:sz="8" w:space="0" w:color="05569F"/>
+              <w:left w:val="single" w:sz="8" w:space="0" w:color="05569F"/>
+              <w:bottom w:val="single" w:sz="8" w:space="0" w:color="05569F"/>
+              <w:right w:val="single" w:sz="8" w:space="0" w:color="05569F"/>
+            </w:tcBorders>
+            <w:shd w:val="clear" w:color="auto" w:fill="DEFBFF"/>
+            <w:tcMar>
+              <w:top w:w="100" w:type="dxa"/>
+              <w:left w:w="100" w:type="dxa"/>
+              <w:bottom w:w="100" w:type="dxa"/>
+              <w:right w:w="100" w:type="dxa"/>
+            </w:tcMar>
+            <w:hideMark/>
+          </w:tcPr>
+          <w:p>
+            <w:pPr>
+              <w:spacing w:line="240" w:lineRule="auto"/>
+              <w:jc w:val="both"/>
+              <w:rPr>
+                <w:rFonts w:ascii="Times New Roman" w:eastAsia="Times New Roman" w:hAnsi="Times New Roman" w:cs="Times New Roman"/>
+                <w:sz w:val="24"/>
+                <w:szCs w:val="24"/>
+                <w:lang w:val="es-PE" w:eastAsia="zh-CN"/>
+              </w:rPr>
+            </w:pPr>
+            <w:r>
+              <w:rPr>
+                <w:rFonts w:eastAsia="Times New Roman"/>
+                <w:color w:val="000000"/>
+                <w:sz w:val="24"/>
+                <w:szCs w:val="24"/>
+                <w:lang w:val="es-PE" w:eastAsia="zh-CN"/>
+              </w:rPr>
+              <w:t>Es necesario ya que el usuario no puede realizar la actualización de su información personal registrada anteriormente.</w:t>
+            </w:r>
+          </w:p>
+        </w:tc>
+      </w:tr>
+    </w:tbl>
+    <w:p>
+      <w:pPr>
+        <w:rPr>
+          <w:lang w:val="es-PE"/>
+        </w:rPr>
+      </w:pPr>
+    </w:p>
     <w:sectPr>
       <w:headerReference w:type="even" r:id="rId12"/>
       <w:headerReference w:type="default" r:id="rId13"/>
@@ -17814,7 +18777,7 @@
         <v:path o:extrusionok="f" gradientshapeok="t" o:connecttype="rect"/>
         <o:lock v:ext="edit" aspectratio="t"/>
       </v:shapetype>
-      <v:shape id="_x0000_i1132" type="#_x0000_t75" style="width:11.25pt;height:11.25pt" o:bullet="t">
+      <v:shape id="_x0000_i1030" type="#_x0000_t75" style="width:11.8pt;height:11.8pt" o:bullet="t">
         <v:imagedata r:id="rId1" o:title="mso65CC"/>
       </v:shape>
     </w:pict>
@@ -22531,6 +23494,9 @@
   </w:num>
   <w:num w:numId="40">
     <w:abstractNumId w:val="2"/>
+  </w:num>
+  <w:num w:numId="41">
+    <w:abstractNumId w:val="15"/>
   </w:num>
 </w:numbering>
 </file>
@@ -23360,6 +24326,19 @@
       <w:szCs w:val="28"/>
     </w:rPr>
   </w:style>
+  <w:style w:type="paragraph" w:styleId="TDC4">
+    <w:name w:val="toc 4"/>
+    <w:basedOn w:val="Normal"/>
+    <w:next w:val="Normal"/>
+    <w:autoRedefine/>
+    <w:uiPriority w:val="39"/>
+    <w:unhideWhenUsed/>
+    <w:rsid w:val="00CD65E3"/>
+    <w:pPr>
+      <w:spacing w:after="100"/>
+      <w:ind w:left="660"/>
+    </w:pPr>
+  </w:style>
 </w:styles>
 </file>
 

</xml_diff>

<commit_message>
Update PGC - Formato de Cambios 2
</commit_message>
<xml_diff>
--- a/Documentos/Planes/PGC-ORANGESOFT.docx
+++ b/Documentos/Planes/PGC-ORANGESOFT.docx
@@ -1,6 +1,6 @@
 
 <file path=word/document.xml><?xml version="1.0" encoding="utf-8"?>
-<w:document xmlns:wpc="http://schemas.microsoft.com/office/word/2010/wordprocessingCanvas" xmlns:cx="http://schemas.microsoft.com/office/drawing/2014/chartex" xmlns:cx1="http://schemas.microsoft.com/office/drawing/2015/9/8/chartex" xmlns:cx2="http://schemas.microsoft.com/office/drawing/2015/10/21/chartex" xmlns:cx3="http://schemas.microsoft.com/office/drawing/2016/5/9/chartex" xmlns:cx4="http://schemas.microsoft.com/office/drawing/2016/5/10/chartex" xmlns:cx5="http://schemas.microsoft.com/office/drawing/2016/5/11/chartex" xmlns:cx6="http://schemas.microsoft.com/office/drawing/2016/5/12/chartex" xmlns:cx7="http://schemas.microsoft.com/office/drawing/2016/5/13/chartex" xmlns:cx8="http://schemas.microsoft.com/office/drawing/2016/5/14/chartex" xmlns:mc="http://schemas.openxmlformats.org/markup-compatibility/2006" xmlns:aink="http://schemas.microsoft.com/office/drawing/2016/ink" xmlns:am3d="http://schemas.microsoft.com/office/drawing/2017/model3d" xmlns:o="urn:schemas-microsoft-com:office:office" xmlns:r="http://schemas.openxmlformats.org/officeDocument/2006/relationships" xmlns:m="http://schemas.openxmlformats.org/officeDocument/2006/math" xmlns:v="urn:schemas-microsoft-com:vml" xmlns:wp14="http://schemas.microsoft.com/office/word/2010/wordprocessingDrawing" xmlns:wp="http://schemas.openxmlformats.org/drawingml/2006/wordprocessingDrawing" xmlns:w10="urn:schemas-microsoft-com:office:word" xmlns:w="http://schemas.openxmlformats.org/wordprocessingml/2006/main" xmlns:w14="http://schemas.microsoft.com/office/word/2010/wordml" xmlns:w15="http://schemas.microsoft.com/office/word/2012/wordml" xmlns:w16cex="http://schemas.microsoft.com/office/word/2018/wordml/cex" xmlns:w16cid="http://schemas.microsoft.com/office/word/2016/wordml/cid" xmlns:w16="http://schemas.microsoft.com/office/word/2018/wordml" xmlns:w16sdtdh="http://schemas.microsoft.com/office/word/2020/wordml/sdtdatahash" xmlns:w16se="http://schemas.microsoft.com/office/word/2015/wordml/symex" xmlns:wpg="http://schemas.microsoft.com/office/word/2010/wordprocessingGroup" xmlns:wpi="http://schemas.microsoft.com/office/word/2010/wordprocessingInk" xmlns:wne="http://schemas.microsoft.com/office/word/2006/wordml" xmlns:wps="http://schemas.microsoft.com/office/word/2010/wordprocessingShape" mc:Ignorable="w14 w15 w16se w16cid w16 w16cex w16sdtdh wp14">
+<w:document xmlns:wpc="http://schemas.microsoft.com/office/word/2010/wordprocessingCanvas" xmlns:cx="http://schemas.microsoft.com/office/drawing/2014/chartex" xmlns:cx1="http://schemas.microsoft.com/office/drawing/2015/9/8/chartex" xmlns:cx2="http://schemas.microsoft.com/office/drawing/2015/10/21/chartex" xmlns:cx3="http://schemas.microsoft.com/office/drawing/2016/5/9/chartex" xmlns:cx4="http://schemas.microsoft.com/office/drawing/2016/5/10/chartex" xmlns:cx5="http://schemas.microsoft.com/office/drawing/2016/5/11/chartex" xmlns:cx6="http://schemas.microsoft.com/office/drawing/2016/5/12/chartex" xmlns:cx7="http://schemas.microsoft.com/office/drawing/2016/5/13/chartex" xmlns:cx8="http://schemas.microsoft.com/office/drawing/2016/5/14/chartex" xmlns:mc="http://schemas.openxmlformats.org/markup-compatibility/2006" xmlns:aink="http://schemas.microsoft.com/office/drawing/2016/ink" xmlns:am3d="http://schemas.microsoft.com/office/drawing/2017/model3d" xmlns:o="urn:schemas-microsoft-com:office:office" xmlns:r="http://schemas.openxmlformats.org/officeDocument/2006/relationships" xmlns:m="http://schemas.openxmlformats.org/officeDocument/2006/math" xmlns:v="urn:schemas-microsoft-com:vml" xmlns:wp14="http://schemas.microsoft.com/office/word/2010/wordprocessingDrawing" xmlns:wp="http://schemas.openxmlformats.org/drawingml/2006/wordprocessingDrawing" xmlns:w10="urn:schemas-microsoft-com:office:word" xmlns:w="http://schemas.openxmlformats.org/wordprocessingml/2006/main" xmlns:w14="http://schemas.microsoft.com/office/word/2010/wordml" xmlns:w15="http://schemas.microsoft.com/office/word/2012/wordml" xmlns:w16cex="http://schemas.microsoft.com/office/word/2018/wordml/cex" xmlns:w16cid="http://schemas.microsoft.com/office/word/2016/wordml/cid" xmlns:w16="http://schemas.microsoft.com/office/word/2018/wordml" xmlns:w16se="http://schemas.microsoft.com/office/word/2015/wordml/symex" xmlns:wpg="http://schemas.microsoft.com/office/word/2010/wordprocessingGroup" xmlns:wpi="http://schemas.microsoft.com/office/word/2010/wordprocessingInk" xmlns:wne="http://schemas.microsoft.com/office/word/2006/wordml" xmlns:wps="http://schemas.microsoft.com/office/word/2010/wordprocessingShape" mc:Ignorable="w14 w15 w16se w16cid w16 w16cex wp14">
   <w:background w:color="F3F3F3"/>
   <w:body>
     <w:p>
@@ -520,21 +520,12 @@
           <w:szCs w:val="24"/>
         </w:rPr>
       </w:pPr>
-      <w:proofErr w:type="spellStart"/>
       <w:r>
         <w:rPr>
           <w:sz w:val="24"/>
           <w:szCs w:val="24"/>
         </w:rPr>
-        <w:t>Huarhuachi</w:t>
-      </w:r>
-      <w:proofErr w:type="spellEnd"/>
-      <w:r>
-        <w:rPr>
-          <w:sz w:val="24"/>
-          <w:szCs w:val="24"/>
-        </w:rPr>
-        <w:t xml:space="preserve"> Ortega, Andrea Mariana                                     </w:t>
+        <w:t xml:space="preserve">Huarhuachi Ortega, Andrea Mariana                                     </w:t>
       </w:r>
       <w:r>
         <w:rPr>
@@ -559,23 +550,7 @@
           <w:sz w:val="24"/>
           <w:szCs w:val="24"/>
         </w:rPr>
-        <w:t xml:space="preserve">Palacios Barrutia, Jeanpiere </w:t>
-      </w:r>
-      <w:proofErr w:type="spellStart"/>
-      <w:r>
-        <w:rPr>
-          <w:sz w:val="24"/>
-          <w:szCs w:val="24"/>
-        </w:rPr>
-        <w:t>Julian</w:t>
-      </w:r>
-      <w:proofErr w:type="spellEnd"/>
-      <w:r>
-        <w:rPr>
-          <w:sz w:val="24"/>
-          <w:szCs w:val="24"/>
-        </w:rPr>
-        <w:t xml:space="preserve">                                        </w:t>
+        <w:t xml:space="preserve">Palacios Barrutia, Jeanpiere Julian                                        </w:t>
       </w:r>
       <w:r>
         <w:rPr>
@@ -600,23 +575,7 @@
           <w:sz w:val="24"/>
           <w:szCs w:val="24"/>
         </w:rPr>
-        <w:t xml:space="preserve">Rojas Villanueva, Paula </w:t>
-      </w:r>
-      <w:proofErr w:type="spellStart"/>
-      <w:r>
-        <w:rPr>
-          <w:sz w:val="24"/>
-          <w:szCs w:val="24"/>
-        </w:rPr>
-        <w:t>Elianne</w:t>
-      </w:r>
-      <w:proofErr w:type="spellEnd"/>
-      <w:r>
-        <w:rPr>
-          <w:sz w:val="24"/>
-          <w:szCs w:val="24"/>
-        </w:rPr>
-        <w:t xml:space="preserve">                                             </w:t>
+        <w:t xml:space="preserve">Rojas Villanueva, Paula Elianne                                             </w:t>
       </w:r>
       <w:r>
         <w:rPr>
@@ -777,7 +736,7 @@
               </wp:anchor>
             </w:drawing>
           </mc:Choice>
-          <mc:Fallback>
+          <mc:Fallback xmlns:w16sdtdh="http://schemas.microsoft.com/office/word/2020/wordml/sdtdatahash">
             <w:pict>
               <v:rect w14:anchorId="02808288" id="Rectángulo 4" o:spid="_x0000_s1026" style="position:absolute;margin-left:198pt;margin-top:37.65pt;width:66pt;height:32.25pt;z-index:251665408;visibility:visible;mso-wrap-style:square;mso-wrap-distance-left:9pt;mso-wrap-distance-top:0;mso-wrap-distance-right:9pt;mso-wrap-distance-bottom:0;mso-position-horizontal:absolute;mso-position-horizontal-relative:text;mso-position-vertical:absolute;mso-position-vertical-relative:text;v-text-anchor:middle" o:gfxdata="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" fillcolor="#f2f2f2 [3052]" stroked="f"/>
             </w:pict>
@@ -795,7 +754,7 @@
     </w:p>
     <w:p>
       <w:pPr>
-        <w:pStyle w:val="Ttulo"/>
+        <w:pStyle w:val="Title"/>
         <w:spacing w:before="240" w:after="240"/>
         <w:ind w:left="2160"/>
         <w:jc w:val="center"/>
@@ -811,7 +770,7 @@
     </w:p>
     <w:p>
       <w:pPr>
-        <w:pStyle w:val="Ttulo"/>
+        <w:pStyle w:val="Title"/>
         <w:spacing w:before="240" w:after="240" w:line="360" w:lineRule="auto"/>
         <w:jc w:val="center"/>
         <w:rPr>
@@ -1095,21 +1054,12 @@
                 <w:szCs w:val="24"/>
               </w:rPr>
             </w:pPr>
-            <w:proofErr w:type="spellStart"/>
-            <w:r>
-              <w:rPr>
-                <w:sz w:val="24"/>
-                <w:szCs w:val="24"/>
-              </w:rPr>
-              <w:t>Huarhuachi</w:t>
-            </w:r>
-            <w:proofErr w:type="spellEnd"/>
-            <w:r>
-              <w:rPr>
-                <w:sz w:val="24"/>
-                <w:szCs w:val="24"/>
-              </w:rPr>
-              <w:t xml:space="preserve"> Ortega, Andrea</w:t>
+            <w:r>
+              <w:rPr>
+                <w:sz w:val="24"/>
+                <w:szCs w:val="24"/>
+              </w:rPr>
+              <w:t>Huarhuachi Ortega, Andrea</w:t>
             </w:r>
           </w:p>
           <w:p>
@@ -1194,7 +1144,7 @@
           </w:tcPr>
           <w:p>
             <w:pPr>
-              <w:pStyle w:val="Prrafodelista"/>
+              <w:pStyle w:val="ListParagraph"/>
               <w:numPr>
                 <w:ilvl w:val="0"/>
                 <w:numId w:val="2"/>
@@ -1228,7 +1178,7 @@
           </w:p>
           <w:p>
             <w:pPr>
-              <w:pStyle w:val="Prrafodelista"/>
+              <w:pStyle w:val="ListParagraph"/>
               <w:spacing w:before="240" w:after="240"/>
               <w:ind w:left="133"/>
               <w:jc w:val="both"/>
@@ -1242,7 +1192,7 @@
           </w:p>
           <w:p>
             <w:pPr>
-              <w:pStyle w:val="Prrafodelista"/>
+              <w:pStyle w:val="ListParagraph"/>
               <w:numPr>
                 <w:ilvl w:val="0"/>
                 <w:numId w:val="2"/>
@@ -1446,21 +1396,12 @@
                 <w:szCs w:val="24"/>
               </w:rPr>
             </w:pPr>
-            <w:proofErr w:type="spellStart"/>
-            <w:r>
-              <w:rPr>
-                <w:sz w:val="24"/>
-                <w:szCs w:val="24"/>
-              </w:rPr>
-              <w:t>Huarhuachi</w:t>
-            </w:r>
-            <w:proofErr w:type="spellEnd"/>
-            <w:r>
-              <w:rPr>
-                <w:sz w:val="24"/>
-                <w:szCs w:val="24"/>
-              </w:rPr>
-              <w:t xml:space="preserve"> Ortega, Andrea</w:t>
+            <w:r>
+              <w:rPr>
+                <w:sz w:val="24"/>
+                <w:szCs w:val="24"/>
+              </w:rPr>
+              <w:t>Huarhuachi Ortega, Andrea</w:t>
             </w:r>
           </w:p>
           <w:p>
@@ -1547,7 +1488,7 @@
           </w:tcPr>
           <w:p>
             <w:pPr>
-              <w:pStyle w:val="Prrafodelista"/>
+              <w:pStyle w:val="ListParagraph"/>
               <w:numPr>
                 <w:ilvl w:val="0"/>
                 <w:numId w:val="2"/>
@@ -1711,11 +1652,10 @@
           <w:docPartUnique/>
         </w:docPartObj>
       </w:sdtPr>
-      <w:sdtEndPr/>
       <w:sdtContent>
         <w:p>
           <w:pPr>
-            <w:pStyle w:val="TDC1"/>
+            <w:pStyle w:val="TOC1"/>
             <w:tabs>
               <w:tab w:val="left" w:pos="440"/>
               <w:tab w:val="right" w:pos="9016"/>
@@ -1750,7 +1690,7 @@
           <w:hyperlink w:anchor="_Toc88646269" w:history="1">
             <w:r>
               <w:rPr>
-                <w:rStyle w:val="Hipervnculo"/>
+                <w:rStyle w:val="Hyperlink"/>
                 <w:b/>
                 <w:noProof/>
               </w:rPr>
@@ -1766,7 +1706,7 @@
             </w:r>
             <w:r>
               <w:rPr>
-                <w:rStyle w:val="Hipervnculo"/>
+                <w:rStyle w:val="Hyperlink"/>
                 <w:b/>
                 <w:noProof/>
               </w:rPr>
@@ -1824,7 +1764,7 @@
         </w:p>
         <w:p>
           <w:pPr>
-            <w:pStyle w:val="TDC2"/>
+            <w:pStyle w:val="TOC2"/>
             <w:tabs>
               <w:tab w:val="left" w:pos="880"/>
               <w:tab w:val="right" w:pos="9016"/>
@@ -1838,7 +1778,7 @@
           <w:hyperlink w:anchor="_Toc88646270" w:history="1">
             <w:r>
               <w:rPr>
-                <w:rStyle w:val="Hipervnculo"/>
+                <w:rStyle w:val="Hyperlink"/>
                 <w:b/>
                 <w:noProof/>
               </w:rPr>
@@ -1854,7 +1794,7 @@
             </w:r>
             <w:r>
               <w:rPr>
-                <w:rStyle w:val="Hipervnculo"/>
+                <w:rStyle w:val="Hyperlink"/>
                 <w:b/>
                 <w:noProof/>
               </w:rPr>
@@ -1912,7 +1852,7 @@
         </w:p>
         <w:p>
           <w:pPr>
-            <w:pStyle w:val="TDC2"/>
+            <w:pStyle w:val="TOC2"/>
             <w:tabs>
               <w:tab w:val="left" w:pos="880"/>
               <w:tab w:val="right" w:pos="9016"/>
@@ -1926,7 +1866,7 @@
           <w:hyperlink w:anchor="_Toc88646271" w:history="1">
             <w:r>
               <w:rPr>
-                <w:rStyle w:val="Hipervnculo"/>
+                <w:rStyle w:val="Hyperlink"/>
                 <w:b/>
                 <w:noProof/>
               </w:rPr>
@@ -1942,7 +1882,7 @@
             </w:r>
             <w:r>
               <w:rPr>
-                <w:rStyle w:val="Hipervnculo"/>
+                <w:rStyle w:val="Hyperlink"/>
                 <w:b/>
                 <w:noProof/>
               </w:rPr>
@@ -2000,7 +1940,7 @@
         </w:p>
         <w:p>
           <w:pPr>
-            <w:pStyle w:val="TDC2"/>
+            <w:pStyle w:val="TOC2"/>
             <w:tabs>
               <w:tab w:val="left" w:pos="880"/>
               <w:tab w:val="right" w:pos="9016"/>
@@ -2014,7 +1954,7 @@
           <w:hyperlink w:anchor="_Toc88646272" w:history="1">
             <w:r>
               <w:rPr>
-                <w:rStyle w:val="Hipervnculo"/>
+                <w:rStyle w:val="Hyperlink"/>
                 <w:b/>
                 <w:noProof/>
               </w:rPr>
@@ -2030,7 +1970,7 @@
             </w:r>
             <w:r>
               <w:rPr>
-                <w:rStyle w:val="Hipervnculo"/>
+                <w:rStyle w:val="Hyperlink"/>
                 <w:b/>
                 <w:noProof/>
               </w:rPr>
@@ -2088,7 +2028,7 @@
         </w:p>
         <w:p>
           <w:pPr>
-            <w:pStyle w:val="TDC1"/>
+            <w:pStyle w:val="TOC1"/>
             <w:tabs>
               <w:tab w:val="left" w:pos="440"/>
               <w:tab w:val="right" w:pos="9016"/>
@@ -2102,7 +2042,7 @@
           <w:hyperlink w:anchor="_Toc88646273" w:history="1">
             <w:r>
               <w:rPr>
-                <w:rStyle w:val="Hipervnculo"/>
+                <w:rStyle w:val="Hyperlink"/>
                 <w:b/>
                 <w:noProof/>
               </w:rPr>
@@ -2118,7 +2058,7 @@
             </w:r>
             <w:r>
               <w:rPr>
-                <w:rStyle w:val="Hipervnculo"/>
+                <w:rStyle w:val="Hyperlink"/>
                 <w:b/>
                 <w:noProof/>
               </w:rPr>
@@ -2176,7 +2116,7 @@
         </w:p>
         <w:p>
           <w:pPr>
-            <w:pStyle w:val="TDC2"/>
+            <w:pStyle w:val="TOC2"/>
             <w:tabs>
               <w:tab w:val="left" w:pos="880"/>
               <w:tab w:val="right" w:pos="9016"/>
@@ -2190,7 +2130,7 @@
           <w:hyperlink w:anchor="_Toc88646274" w:history="1">
             <w:r>
               <w:rPr>
-                <w:rStyle w:val="Hipervnculo"/>
+                <w:rStyle w:val="Hyperlink"/>
                 <w:b/>
                 <w:noProof/>
               </w:rPr>
@@ -2206,7 +2146,7 @@
             </w:r>
             <w:r>
               <w:rPr>
-                <w:rStyle w:val="Hipervnculo"/>
+                <w:rStyle w:val="Hyperlink"/>
                 <w:b/>
                 <w:noProof/>
               </w:rPr>
@@ -2264,7 +2204,7 @@
         </w:p>
         <w:p>
           <w:pPr>
-            <w:pStyle w:val="TDC3"/>
+            <w:pStyle w:val="TOC3"/>
             <w:tabs>
               <w:tab w:val="left" w:pos="1320"/>
               <w:tab w:val="right" w:pos="9016"/>
@@ -2278,7 +2218,7 @@
           <w:hyperlink w:anchor="_Toc88646275" w:history="1">
             <w:r>
               <w:rPr>
-                <w:rStyle w:val="Hipervnculo"/>
+                <w:rStyle w:val="Hyperlink"/>
                 <w:noProof/>
               </w:rPr>
               <w:t>2.1.1.</w:t>
@@ -2293,7 +2233,7 @@
             </w:r>
             <w:r>
               <w:rPr>
-                <w:rStyle w:val="Hipervnculo"/>
+                <w:rStyle w:val="Hyperlink"/>
                 <w:noProof/>
               </w:rPr>
               <w:t>Lista de clasificación de CI</w:t>
@@ -2350,7 +2290,7 @@
         </w:p>
         <w:p>
           <w:pPr>
-            <w:pStyle w:val="TDC3"/>
+            <w:pStyle w:val="TOC3"/>
             <w:tabs>
               <w:tab w:val="left" w:pos="1320"/>
               <w:tab w:val="right" w:pos="9016"/>
@@ -2364,7 +2304,7 @@
           <w:hyperlink w:anchor="_Toc88646276" w:history="1">
             <w:r>
               <w:rPr>
-                <w:rStyle w:val="Hipervnculo"/>
+                <w:rStyle w:val="Hyperlink"/>
                 <w:noProof/>
               </w:rPr>
               <w:t>2.1.2.</w:t>
@@ -2379,7 +2319,7 @@
             </w:r>
             <w:r>
               <w:rPr>
-                <w:rStyle w:val="Hipervnculo"/>
+                <w:rStyle w:val="Hyperlink"/>
                 <w:noProof/>
               </w:rPr>
               <w:t>Definición de la Nomenclatura de ítem</w:t>
@@ -2436,7 +2376,7 @@
         </w:p>
         <w:p>
           <w:pPr>
-            <w:pStyle w:val="TDC3"/>
+            <w:pStyle w:val="TOC3"/>
             <w:tabs>
               <w:tab w:val="left" w:pos="1320"/>
               <w:tab w:val="right" w:pos="9016"/>
@@ -2450,7 +2390,7 @@
           <w:hyperlink w:anchor="_Toc88646277" w:history="1">
             <w:r>
               <w:rPr>
-                <w:rStyle w:val="Hipervnculo"/>
+                <w:rStyle w:val="Hyperlink"/>
                 <w:noProof/>
               </w:rPr>
               <w:t>2.1.3.</w:t>
@@ -2465,7 +2405,7 @@
             </w:r>
             <w:r>
               <w:rPr>
-                <w:rStyle w:val="Hipervnculo"/>
+                <w:rStyle w:val="Hyperlink"/>
                 <w:noProof/>
               </w:rPr>
               <w:t>Lista de ítem con la nomenclatura</w:t>
@@ -2522,7 +2462,7 @@
         </w:p>
         <w:p>
           <w:pPr>
-            <w:pStyle w:val="TDC2"/>
+            <w:pStyle w:val="TOC2"/>
             <w:tabs>
               <w:tab w:val="left" w:pos="880"/>
               <w:tab w:val="right" w:pos="9016"/>
@@ -2536,7 +2476,7 @@
           <w:hyperlink w:anchor="_Toc88646278" w:history="1">
             <w:r>
               <w:rPr>
-                <w:rStyle w:val="Hipervnculo"/>
+                <w:rStyle w:val="Hyperlink"/>
                 <w:b/>
                 <w:noProof/>
               </w:rPr>
@@ -2552,7 +2492,7 @@
             </w:r>
             <w:r>
               <w:rPr>
-                <w:rStyle w:val="Hipervnculo"/>
+                <w:rStyle w:val="Hyperlink"/>
                 <w:b/>
                 <w:noProof/>
               </w:rPr>
@@ -2610,7 +2550,7 @@
         </w:p>
         <w:p>
           <w:pPr>
-            <w:pStyle w:val="TDC3"/>
+            <w:pStyle w:val="TOC3"/>
             <w:tabs>
               <w:tab w:val="left" w:pos="1320"/>
               <w:tab w:val="right" w:pos="9016"/>
@@ -2624,7 +2564,7 @@
           <w:hyperlink w:anchor="_Toc88646279" w:history="1">
             <w:r>
               <w:rPr>
-                <w:rStyle w:val="Hipervnculo"/>
+                <w:rStyle w:val="Hyperlink"/>
                 <w:noProof/>
               </w:rPr>
               <w:t>2.2.1.</w:t>
@@ -2639,7 +2579,7 @@
             </w:r>
             <w:r>
               <w:rPr>
-                <w:rStyle w:val="Hipervnculo"/>
+                <w:rStyle w:val="Hyperlink"/>
                 <w:noProof/>
               </w:rPr>
               <w:t>Definición de línea Base</w:t>
@@ -2696,7 +2636,7 @@
         </w:p>
         <w:p>
           <w:pPr>
-            <w:pStyle w:val="TDC3"/>
+            <w:pStyle w:val="TOC3"/>
             <w:tabs>
               <w:tab w:val="left" w:pos="1320"/>
               <w:tab w:val="right" w:pos="9016"/>
@@ -2710,7 +2650,7 @@
           <w:hyperlink w:anchor="_Toc88646280" w:history="1">
             <w:r>
               <w:rPr>
-                <w:rStyle w:val="Hipervnculo"/>
+                <w:rStyle w:val="Hyperlink"/>
                 <w:noProof/>
               </w:rPr>
               <w:t>2.2.2.</w:t>
@@ -2725,7 +2665,7 @@
             </w:r>
             <w:r>
               <w:rPr>
-                <w:rStyle w:val="Hipervnculo"/>
+                <w:rStyle w:val="Hyperlink"/>
                 <w:noProof/>
               </w:rPr>
               <w:t>Librerías Controladas</w:t>
@@ -2782,7 +2722,7 @@
         </w:p>
         <w:p>
           <w:pPr>
-            <w:pStyle w:val="TDC4"/>
+            <w:pStyle w:val="TOC4"/>
             <w:tabs>
               <w:tab w:val="left" w:pos="1760"/>
               <w:tab w:val="right" w:pos="9016"/>
@@ -2794,7 +2734,7 @@
           <w:hyperlink w:anchor="_Toc88646281" w:history="1">
             <w:r>
               <w:rPr>
-                <w:rStyle w:val="Hipervnculo"/>
+                <w:rStyle w:val="Hyperlink"/>
                 <w:b/>
                 <w:bCs/>
                 <w:noProof/>
@@ -2809,7 +2749,7 @@
             </w:r>
             <w:r>
               <w:rPr>
-                <w:rStyle w:val="Hipervnculo"/>
+                <w:rStyle w:val="Hyperlink"/>
                 <w:b/>
                 <w:bCs/>
                 <w:noProof/>
@@ -2868,7 +2808,7 @@
         </w:p>
         <w:p>
           <w:pPr>
-            <w:pStyle w:val="TDC4"/>
+            <w:pStyle w:val="TOC4"/>
             <w:tabs>
               <w:tab w:val="left" w:pos="1760"/>
               <w:tab w:val="right" w:pos="9016"/>
@@ -2880,7 +2820,7 @@
           <w:hyperlink w:anchor="_Toc88646282" w:history="1">
             <w:r>
               <w:rPr>
-                <w:rStyle w:val="Hipervnculo"/>
+                <w:rStyle w:val="Hyperlink"/>
                 <w:b/>
                 <w:bCs/>
                 <w:noProof/>
@@ -2895,7 +2835,7 @@
             </w:r>
             <w:r>
               <w:rPr>
-                <w:rStyle w:val="Hipervnculo"/>
+                <w:rStyle w:val="Hyperlink"/>
                 <w:b/>
                 <w:bCs/>
                 <w:noProof/>
@@ -2954,7 +2894,7 @@
         </w:p>
         <w:p>
           <w:pPr>
-            <w:pStyle w:val="TDC4"/>
+            <w:pStyle w:val="TOC4"/>
             <w:tabs>
               <w:tab w:val="left" w:pos="1760"/>
               <w:tab w:val="right" w:pos="9016"/>
@@ -2966,7 +2906,7 @@
           <w:hyperlink w:anchor="_Toc88646283" w:history="1">
             <w:r>
               <w:rPr>
-                <w:rStyle w:val="Hipervnculo"/>
+                <w:rStyle w:val="Hyperlink"/>
                 <w:b/>
                 <w:bCs/>
                 <w:noProof/>
@@ -2981,7 +2921,7 @@
             </w:r>
             <w:r>
               <w:rPr>
-                <w:rStyle w:val="Hipervnculo"/>
+                <w:rStyle w:val="Hyperlink"/>
                 <w:b/>
                 <w:bCs/>
                 <w:noProof/>
@@ -3040,7 +2980,7 @@
         </w:p>
         <w:p>
           <w:pPr>
-            <w:pStyle w:val="TDC4"/>
+            <w:pStyle w:val="TOC4"/>
             <w:tabs>
               <w:tab w:val="left" w:pos="1760"/>
               <w:tab w:val="right" w:pos="9016"/>
@@ -3052,7 +2992,7 @@
           <w:hyperlink w:anchor="_Toc88646284" w:history="1">
             <w:r>
               <w:rPr>
-                <w:rStyle w:val="Hipervnculo"/>
+                <w:rStyle w:val="Hyperlink"/>
                 <w:b/>
                 <w:bCs/>
                 <w:noProof/>
@@ -3067,7 +3007,7 @@
             </w:r>
             <w:r>
               <w:rPr>
-                <w:rStyle w:val="Hipervnculo"/>
+                <w:rStyle w:val="Hyperlink"/>
                 <w:b/>
                 <w:bCs/>
                 <w:noProof/>
@@ -3126,7 +3066,7 @@
         </w:p>
         <w:p>
           <w:pPr>
-            <w:pStyle w:val="TDC3"/>
+            <w:pStyle w:val="TOC3"/>
             <w:tabs>
               <w:tab w:val="left" w:pos="1320"/>
               <w:tab w:val="right" w:pos="9016"/>
@@ -3140,7 +3080,7 @@
           <w:hyperlink w:anchor="_Toc88646285" w:history="1">
             <w:r>
               <w:rPr>
-                <w:rStyle w:val="Hipervnculo"/>
+                <w:rStyle w:val="Hyperlink"/>
                 <w:noProof/>
               </w:rPr>
               <w:t>2.2.3.</w:t>
@@ -3155,7 +3095,7 @@
             </w:r>
             <w:r>
               <w:rPr>
-                <w:rStyle w:val="Hipervnculo"/>
+                <w:rStyle w:val="Hyperlink"/>
                 <w:noProof/>
               </w:rPr>
               <w:t>Formato de solicitud de cambios</w:t>
@@ -3343,7 +3283,7 @@
     </w:p>
     <w:p>
       <w:pPr>
-        <w:pStyle w:val="Ttulo1"/>
+        <w:pStyle w:val="Heading1"/>
         <w:numPr>
           <w:ilvl w:val="0"/>
           <w:numId w:val="1"/>
@@ -3437,7 +3377,7 @@
     </w:p>
     <w:p>
       <w:pPr>
-        <w:pStyle w:val="Ttulo2"/>
+        <w:pStyle w:val="Heading2"/>
         <w:numPr>
           <w:ilvl w:val="1"/>
           <w:numId w:val="1"/>
@@ -3548,21 +3488,8 @@
                                 <w:szCs w:val="24"/>
                                 <w:lang w:val="es-MX"/>
                               </w:rPr>
-                              <w:t xml:space="preserve"> Logo de la empresa </w:t>
+                              <w:t xml:space="preserve"> Logo de la empresa Orangesoft</w:t>
                             </w:r>
-                            <w:proofErr w:type="spellStart"/>
-                            <w:r>
-                              <w:rPr>
-                                <w:i/>
-                                <w:iCs/>
-                                <w:color w:val="002060"/>
-                                <w:sz w:val="24"/>
-                                <w:szCs w:val="24"/>
-                                <w:lang w:val="es-MX"/>
-                              </w:rPr>
-                              <w:t>Orangesoft</w:t>
-                            </w:r>
-                            <w:proofErr w:type="spellEnd"/>
                           </w:p>
                         </w:txbxContent>
                       </wps:txbx>
@@ -3619,21 +3546,8 @@
                           <w:szCs w:val="24"/>
                           <w:lang w:val="es-MX"/>
                         </w:rPr>
-                        <w:t xml:space="preserve"> Logo de la empresa </w:t>
+                        <w:t xml:space="preserve"> Logo de la empresa Orangesoft</w:t>
                       </w:r>
-                      <w:proofErr w:type="spellStart"/>
-                      <w:r>
-                        <w:rPr>
-                          <w:i/>
-                          <w:iCs/>
-                          <w:color w:val="002060"/>
-                          <w:sz w:val="24"/>
-                          <w:szCs w:val="24"/>
-                          <w:lang w:val="es-MX"/>
-                        </w:rPr>
-                        <w:t>Orangesoft</w:t>
-                      </w:r>
-                      <w:proofErr w:type="spellEnd"/>
                     </w:p>
                   </w:txbxContent>
                 </v:textbox>
@@ -3643,21 +3557,12 @@
           </mc:Fallback>
         </mc:AlternateContent>
       </w:r>
-      <w:proofErr w:type="spellStart"/>
       <w:r>
         <w:rPr>
           <w:sz w:val="24"/>
           <w:szCs w:val="24"/>
         </w:rPr>
-        <w:t>OrangeSoft</w:t>
-      </w:r>
-      <w:proofErr w:type="spellEnd"/>
-      <w:r>
-        <w:rPr>
-          <w:sz w:val="24"/>
-          <w:szCs w:val="24"/>
-        </w:rPr>
-        <w:t xml:space="preserve"> es una empresa especializada en el área de tecnología la cual se encarga en desarrollar software de calidad para sus clientes de acuerdo a los requisitos específicos que solicitan.</w:t>
+        <w:t>OrangeSoft es una empresa especializada en el área de tecnología la cual se encarga en desarrollar software de calidad para sus clientes de acuerdo a los requisitos específicos que solicitan.</w:t>
       </w:r>
       <w:r>
         <w:t xml:space="preserve"> </w:t>
@@ -3678,23 +3583,7 @@
           <w:sz w:val="24"/>
           <w:szCs w:val="24"/>
         </w:rPr>
-        <w:t xml:space="preserve">Actualmente, </w:t>
-      </w:r>
-      <w:proofErr w:type="spellStart"/>
-      <w:r>
-        <w:rPr>
-          <w:sz w:val="24"/>
-          <w:szCs w:val="24"/>
-        </w:rPr>
-        <w:t>OrangeSoft</w:t>
-      </w:r>
-      <w:proofErr w:type="spellEnd"/>
-      <w:r>
-        <w:rPr>
-          <w:sz w:val="24"/>
-          <w:szCs w:val="24"/>
-        </w:rPr>
-        <w:t xml:space="preserve"> cuenta con cinco clientes, además de dos proyectos en desarrollo, dos de mantenimiento y tres en producción. Sin embargo, estamos experimentando algunas deficiencias en torno a la mantenibilidad del software. Es por ello, que necesitamos desarrollar un Plan de </w:t>
+        <w:t xml:space="preserve">Actualmente, OrangeSoft cuenta con cinco clientes, además de dos proyectos en desarrollo, dos de mantenimiento y tres en producción. Sin embargo, estamos experimentando algunas deficiencias en torno a la mantenibilidad del software. Es por ello, que necesitamos desarrollar un Plan de </w:t>
       </w:r>
       <w:r>
         <w:rPr>
@@ -3906,18 +3795,7 @@
                                 <w:szCs w:val="24"/>
                                 <w:lang w:val="es-MX"/>
                               </w:rPr>
-                              <w:t xml:space="preserve"> </w:t>
-                            </w:r>
-                            <w:r>
-                              <w:rPr>
-                                <w:i/>
-                                <w:iCs/>
-                                <w:color w:val="002060"/>
-                                <w:sz w:val="24"/>
-                                <w:szCs w:val="24"/>
-                                <w:lang w:val="es-MX"/>
-                              </w:rPr>
-                              <w:t>Actividades  de la SCM</w:t>
+                              <w:t xml:space="preserve"> Actividades  de la SCM</w:t>
                             </w:r>
                           </w:p>
                         </w:txbxContent>
@@ -3975,18 +3853,7 @@
                           <w:szCs w:val="24"/>
                           <w:lang w:val="es-MX"/>
                         </w:rPr>
-                        <w:t xml:space="preserve"> </w:t>
-                      </w:r>
-                      <w:r>
-                        <w:rPr>
-                          <w:i/>
-                          <w:iCs/>
-                          <w:color w:val="002060"/>
-                          <w:sz w:val="24"/>
-                          <w:szCs w:val="24"/>
-                          <w:lang w:val="es-MX"/>
-                        </w:rPr>
-                        <w:t>Actividades  de la SCM</w:t>
+                        <w:t xml:space="preserve"> Actividades  de la SCM</w:t>
                       </w:r>
                     </w:p>
                   </w:txbxContent>
@@ -4000,7 +3867,7 @@
     </w:p>
     <w:p>
       <w:pPr>
-        <w:pStyle w:val="Ttulo2"/>
+        <w:pStyle w:val="Heading2"/>
         <w:numPr>
           <w:ilvl w:val="1"/>
           <w:numId w:val="1"/>
@@ -4038,7 +3905,6 @@
           <w:szCs w:val="24"/>
         </w:rPr>
       </w:pPr>
-      <w:proofErr w:type="spellStart"/>
       <w:r>
         <w:rPr>
           <w:sz w:val="24"/>
@@ -4058,15 +3924,7 @@
           <w:sz w:val="24"/>
           <w:szCs w:val="24"/>
         </w:rPr>
-        <w:t>oft</w:t>
-      </w:r>
-      <w:proofErr w:type="spellEnd"/>
-      <w:r>
-        <w:rPr>
-          <w:sz w:val="24"/>
-          <w:szCs w:val="24"/>
-        </w:rPr>
-        <w:t xml:space="preserve"> cuenta con una alta demanda de proyectos de desarrollo de software por parte de los clientes</w:t>
+        <w:t>oft cuenta con una alta demanda de proyectos de desarrollo de software por parte de los clientes</w:t>
       </w:r>
       <w:r>
         <w:rPr>
@@ -4395,21 +4253,12 @@
         </w:rPr>
         <w:t xml:space="preserve">A partir de ello, </w:t>
       </w:r>
-      <w:proofErr w:type="spellStart"/>
       <w:r>
         <w:rPr>
           <w:sz w:val="24"/>
           <w:szCs w:val="24"/>
         </w:rPr>
-        <w:t>OrangeSoft</w:t>
-      </w:r>
-      <w:proofErr w:type="spellEnd"/>
-      <w:r>
-        <w:rPr>
-          <w:sz w:val="24"/>
-          <w:szCs w:val="24"/>
-        </w:rPr>
-        <w:t xml:space="preserve"> sufrió su primera inestabilidad ya que </w:t>
+        <w:t xml:space="preserve">OrangeSoft sufrió su primera inestabilidad ya que </w:t>
       </w:r>
       <w:r>
         <w:rPr>
@@ -4611,7 +4460,7 @@
     </w:p>
     <w:p>
       <w:pPr>
-        <w:pStyle w:val="Ttulo2"/>
+        <w:pStyle w:val="Heading2"/>
         <w:numPr>
           <w:ilvl w:val="1"/>
           <w:numId w:val="1"/>
@@ -4731,7 +4580,7 @@
     </w:p>
     <w:p>
       <w:pPr>
-        <w:pStyle w:val="Ttulo1"/>
+        <w:pStyle w:val="Heading1"/>
         <w:numPr>
           <w:ilvl w:val="0"/>
           <w:numId w:val="1"/>
@@ -4758,7 +4607,7 @@
     </w:p>
     <w:p>
       <w:pPr>
-        <w:pStyle w:val="Ttulo2"/>
+        <w:pStyle w:val="Heading2"/>
         <w:numPr>
           <w:ilvl w:val="1"/>
           <w:numId w:val="1"/>
@@ -4799,7 +4648,7 @@
     </w:p>
     <w:p>
       <w:pPr>
-        <w:pStyle w:val="Ttulo3"/>
+        <w:pStyle w:val="Heading3"/>
       </w:pPr>
       <w:bookmarkStart w:id="8" w:name="_Toc88646275"/>
       <w:r>
@@ -4822,39 +4671,7 @@
           <w:sz w:val="24"/>
           <w:szCs w:val="24"/>
         </w:rPr>
-        <w:t xml:space="preserve">A continuación, exponemos una lista de elementos pertenecientes al proyecto </w:t>
-      </w:r>
-      <w:proofErr w:type="spellStart"/>
-      <w:r>
-        <w:rPr>
-          <w:sz w:val="24"/>
-          <w:szCs w:val="24"/>
-        </w:rPr>
-        <w:t>Meal</w:t>
-      </w:r>
-      <w:proofErr w:type="spellEnd"/>
-      <w:r>
-        <w:rPr>
-          <w:sz w:val="24"/>
-          <w:szCs w:val="24"/>
-        </w:rPr>
-        <w:t xml:space="preserve"> </w:t>
-      </w:r>
-      <w:proofErr w:type="spellStart"/>
-      <w:r>
-        <w:rPr>
-          <w:sz w:val="24"/>
-          <w:szCs w:val="24"/>
-        </w:rPr>
-        <w:t>Planner</w:t>
-      </w:r>
-      <w:proofErr w:type="spellEnd"/>
-      <w:r>
-        <w:rPr>
-          <w:sz w:val="24"/>
-          <w:szCs w:val="24"/>
-        </w:rPr>
-        <w:t xml:space="preserve"> (MP), Sistema de Ventas de Equipos Tecnológicos (SVEC) y Aplicación Web de Control de Pacientes COVID-19 (AWCPC), clasificados según el tipo al que pertenecen (Ítem de evolución, fuente o soporte).</w:t>
+        <w:t>A continuación, exponemos una lista de elementos pertenecientes al proyecto Meal Planner (MP), Sistema de Ventas de Equipos Tecnológicos (SVEC) y Aplicación Web de Control de Pacientes COVID-19 (AWCPC), clasificados según el tipo al que pertenecen (Ítem de evolución, fuente o soporte).</w:t>
       </w:r>
     </w:p>
     <w:tbl>
@@ -5323,23 +5140,7 @@
                 <w:sz w:val="24"/>
                 <w:szCs w:val="24"/>
               </w:rPr>
-              <w:t xml:space="preserve">Plan de Proyecto (Project </w:t>
-            </w:r>
-            <w:proofErr w:type="spellStart"/>
-            <w:r>
-              <w:rPr>
-                <w:sz w:val="24"/>
-                <w:szCs w:val="24"/>
-              </w:rPr>
-              <w:t>Charter</w:t>
-            </w:r>
-            <w:proofErr w:type="spellEnd"/>
-            <w:r>
-              <w:rPr>
-                <w:sz w:val="24"/>
-                <w:szCs w:val="24"/>
-              </w:rPr>
-              <w:t>)</w:t>
+              <w:t>Plan de Proyecto (Project Charter)</w:t>
             </w:r>
           </w:p>
         </w:tc>
@@ -7197,23 +6998,7 @@
                 <w:sz w:val="24"/>
                 <w:szCs w:val="24"/>
               </w:rPr>
-              <w:t xml:space="preserve">Plan de Proyecto (Project </w:t>
-            </w:r>
-            <w:proofErr w:type="spellStart"/>
-            <w:r>
-              <w:rPr>
-                <w:sz w:val="24"/>
-                <w:szCs w:val="24"/>
-              </w:rPr>
-              <w:t>Charter</w:t>
-            </w:r>
-            <w:proofErr w:type="spellEnd"/>
-            <w:r>
-              <w:rPr>
-                <w:sz w:val="24"/>
-                <w:szCs w:val="24"/>
-              </w:rPr>
-              <w:t>)</w:t>
+              <w:t>Plan de Proyecto (Project Charter)</w:t>
             </w:r>
           </w:p>
         </w:tc>
@@ -8191,23 +7976,7 @@
                 <w:sz w:val="24"/>
                 <w:szCs w:val="24"/>
               </w:rPr>
-              <w:t xml:space="preserve">Plan de Proyecto (Project </w:t>
-            </w:r>
-            <w:proofErr w:type="spellStart"/>
-            <w:r>
-              <w:rPr>
-                <w:sz w:val="24"/>
-                <w:szCs w:val="24"/>
-              </w:rPr>
-              <w:t>Charter</w:t>
-            </w:r>
-            <w:proofErr w:type="spellEnd"/>
-            <w:r>
-              <w:rPr>
-                <w:sz w:val="24"/>
-                <w:szCs w:val="24"/>
-              </w:rPr>
-              <w:t>)</w:t>
+              <w:t>Plan de Proyecto (Project Charter)</w:t>
             </w:r>
           </w:p>
         </w:tc>
@@ -8674,7 +8443,7 @@
     </w:p>
     <w:p>
       <w:pPr>
-        <w:pStyle w:val="Ttulo3"/>
+        <w:pStyle w:val="Heading3"/>
       </w:pPr>
       <w:bookmarkStart w:id="9" w:name="_Toc88646276"/>
       <w:r>
@@ -9097,27 +8866,7 @@
                 <w:sz w:val="24"/>
                 <w:szCs w:val="24"/>
               </w:rPr>
-              <w:t xml:space="preserve">Plan de Proyecto (Project </w:t>
-            </w:r>
-            <w:proofErr w:type="spellStart"/>
-            <w:r>
-              <w:rPr>
-                <w:rFonts w:ascii="Arial Unicode MS" w:eastAsia="Arial Unicode MS" w:hAnsi="Arial Unicode MS" w:cs="Arial Unicode MS"/>
-                <w:i/>
-                <w:sz w:val="24"/>
-                <w:szCs w:val="24"/>
-              </w:rPr>
-              <w:t>Charter</w:t>
-            </w:r>
-            <w:proofErr w:type="spellEnd"/>
-            <w:r>
-              <w:rPr>
-                <w:rFonts w:ascii="Arial Unicode MS" w:eastAsia="Arial Unicode MS" w:hAnsi="Arial Unicode MS" w:cs="Arial Unicode MS"/>
-                <w:i/>
-                <w:sz w:val="24"/>
-                <w:szCs w:val="24"/>
-              </w:rPr>
-              <w:t>) → MP</w:t>
+              <w:t>Plan de Proyecto (Project Charter) → MP</w:t>
             </w:r>
             <w:r>
               <w:rPr>
@@ -9365,27 +9114,7 @@
                 <w:szCs w:val="24"/>
                 <w:lang w:val="en-GB"/>
               </w:rPr>
-              <w:t xml:space="preserve">B2B (Business to Business) del </w:t>
-            </w:r>
-            <w:proofErr w:type="spellStart"/>
-            <w:r>
-              <w:rPr>
-                <w:i/>
-                <w:sz w:val="24"/>
-                <w:szCs w:val="24"/>
-                <w:lang w:val="en-GB"/>
-              </w:rPr>
-              <w:t>proyecto</w:t>
-            </w:r>
-            <w:proofErr w:type="spellEnd"/>
-            <w:r>
-              <w:rPr>
-                <w:i/>
-                <w:sz w:val="24"/>
-                <w:szCs w:val="24"/>
-                <w:lang w:val="en-GB"/>
-              </w:rPr>
-              <w:t xml:space="preserve"> </w:t>
+              <w:t xml:space="preserve">B2B (Business to Business) del proyecto </w:t>
             </w:r>
             <w:r>
               <w:rPr>
@@ -9806,7 +9535,7 @@
     </w:p>
     <w:p>
       <w:pPr>
-        <w:pStyle w:val="Ttulo3"/>
+        <w:pStyle w:val="Heading3"/>
       </w:pPr>
       <w:bookmarkStart w:id="10" w:name="_lg67qdwq5zh3" w:colFirst="0" w:colLast="0"/>
       <w:bookmarkStart w:id="11" w:name="_Toc88646277"/>
@@ -9879,7 +9608,6 @@
                 <w:szCs w:val="20"/>
               </w:rPr>
             </w:pPr>
-            <w:proofErr w:type="spellStart"/>
             <w:r>
               <w:rPr>
                 <w:b/>
@@ -9889,7 +9617,6 @@
               </w:rPr>
               <w:t>Item</w:t>
             </w:r>
-            <w:proofErr w:type="spellEnd"/>
           </w:p>
         </w:tc>
         <w:tc>
@@ -10022,23 +9749,7 @@
                 <w:szCs w:val="24"/>
               </w:rPr>
               <w:lastRenderedPageBreak/>
-              <w:t xml:space="preserve">Plan de Proyecto (Project </w:t>
-            </w:r>
-            <w:proofErr w:type="spellStart"/>
-            <w:r>
-              <w:rPr>
-                <w:sz w:val="24"/>
-                <w:szCs w:val="24"/>
-              </w:rPr>
-              <w:t>Charter</w:t>
-            </w:r>
-            <w:proofErr w:type="spellEnd"/>
-            <w:r>
-              <w:rPr>
-                <w:sz w:val="24"/>
-                <w:szCs w:val="24"/>
-              </w:rPr>
-              <w:t>)</w:t>
+              <w:t>Plan de Proyecto (Project Charter)</w:t>
             </w:r>
           </w:p>
         </w:tc>
@@ -10768,23 +10479,7 @@
                 <w:sz w:val="24"/>
                 <w:szCs w:val="24"/>
               </w:rPr>
-              <w:t xml:space="preserve">Plan de Proyecto (Project </w:t>
-            </w:r>
-            <w:proofErr w:type="spellStart"/>
-            <w:r>
-              <w:rPr>
-                <w:sz w:val="24"/>
-                <w:szCs w:val="24"/>
-              </w:rPr>
-              <w:t>Charter</w:t>
-            </w:r>
-            <w:proofErr w:type="spellEnd"/>
-            <w:r>
-              <w:rPr>
-                <w:sz w:val="24"/>
-                <w:szCs w:val="24"/>
-              </w:rPr>
-              <w:t>)</w:t>
+              <w:t>Plan de Proyecto (Project Charter)</w:t>
             </w:r>
           </w:p>
         </w:tc>
@@ -11216,23 +10911,7 @@
                 <w:sz w:val="24"/>
                 <w:szCs w:val="24"/>
               </w:rPr>
-              <w:t xml:space="preserve">Plan de Proyecto (Project </w:t>
-            </w:r>
-            <w:proofErr w:type="spellStart"/>
-            <w:r>
-              <w:rPr>
-                <w:sz w:val="24"/>
-                <w:szCs w:val="24"/>
-              </w:rPr>
-              <w:t>Charter</w:t>
-            </w:r>
-            <w:proofErr w:type="spellEnd"/>
-            <w:r>
-              <w:rPr>
-                <w:sz w:val="24"/>
-                <w:szCs w:val="24"/>
-              </w:rPr>
-              <w:t>)</w:t>
+              <w:t>Plan de Proyecto (Project Charter)</w:t>
             </w:r>
           </w:p>
         </w:tc>
@@ -11462,39 +11141,7 @@
           <w:i/>
           <w:color w:val="002060"/>
         </w:rPr>
-        <w:t xml:space="preserve">Lista de clasificación de los Ítems de la Configuración del proyecto </w:t>
-      </w:r>
-      <w:proofErr w:type="spellStart"/>
-      <w:r>
-        <w:rPr>
-          <w:i/>
-          <w:color w:val="002060"/>
-        </w:rPr>
-        <w:t>Meal</w:t>
-      </w:r>
-      <w:proofErr w:type="spellEnd"/>
-      <w:r>
-        <w:rPr>
-          <w:i/>
-          <w:color w:val="002060"/>
-        </w:rPr>
-        <w:t xml:space="preserve"> </w:t>
-      </w:r>
-      <w:proofErr w:type="spellStart"/>
-      <w:r>
-        <w:rPr>
-          <w:i/>
-          <w:color w:val="002060"/>
-        </w:rPr>
-        <w:t>Planner</w:t>
-      </w:r>
-      <w:proofErr w:type="spellEnd"/>
-      <w:r>
-        <w:rPr>
-          <w:i/>
-          <w:color w:val="002060"/>
-        </w:rPr>
-        <w:t xml:space="preserve"> con nomenclatura</w:t>
+        <w:t>Lista de clasificación de los Ítems de la Configuración del proyecto Meal Planner con nomenclatura</w:t>
       </w:r>
     </w:p>
     <w:p>
@@ -11507,7 +11154,7 @@
     </w:p>
     <w:p>
       <w:pPr>
-        <w:pStyle w:val="Ttulo2"/>
+        <w:pStyle w:val="Heading2"/>
         <w:numPr>
           <w:ilvl w:val="1"/>
           <w:numId w:val="1"/>
@@ -11530,7 +11177,7 @@
     </w:p>
     <w:p>
       <w:pPr>
-        <w:pStyle w:val="Ttulo3"/>
+        <w:pStyle w:val="Heading3"/>
       </w:pPr>
       <w:bookmarkStart w:id="13" w:name="_Toc88646279"/>
       <w:r>
@@ -11550,39 +11197,7 @@
           <w:rFonts w:ascii="Arial" w:hAnsi="Arial" w:cs="Arial"/>
           <w:color w:val="000000"/>
         </w:rPr>
-        <w:t xml:space="preserve">Para definir las líneas Base, realizamos el listado de todos los ítems que se entregarán por cada Línea Base que corresponde a cada Hito o Sprint establecido, perteneciente al proyecto </w:t>
-      </w:r>
-      <w:proofErr w:type="spellStart"/>
-      <w:r>
-        <w:rPr>
-          <w:rFonts w:ascii="Arial" w:hAnsi="Arial" w:cs="Arial"/>
-          <w:color w:val="000000"/>
-        </w:rPr>
-        <w:t>Meal</w:t>
-      </w:r>
-      <w:proofErr w:type="spellEnd"/>
-      <w:r>
-        <w:rPr>
-          <w:rFonts w:ascii="Arial" w:hAnsi="Arial" w:cs="Arial"/>
-          <w:color w:val="000000"/>
-        </w:rPr>
-        <w:t xml:space="preserve"> </w:t>
-      </w:r>
-      <w:proofErr w:type="spellStart"/>
-      <w:r>
-        <w:rPr>
-          <w:rFonts w:ascii="Arial" w:hAnsi="Arial" w:cs="Arial"/>
-          <w:color w:val="000000"/>
-        </w:rPr>
-        <w:t>Planner</w:t>
-      </w:r>
-      <w:proofErr w:type="spellEnd"/>
-      <w:r>
-        <w:rPr>
-          <w:rFonts w:ascii="Arial" w:hAnsi="Arial" w:cs="Arial"/>
-          <w:color w:val="000000"/>
-        </w:rPr>
-        <w:t xml:space="preserve">, el cual </w:t>
+        <w:t xml:space="preserve">Para definir las líneas Base, realizamos el listado de todos los ítems que se entregarán por cada Línea Base que corresponde a cada Hito o Sprint establecido, perteneciente al proyecto Meal Planner, el cual </w:t>
       </w:r>
       <w:r>
         <w:rPr>
@@ -12869,39 +12484,7 @@
           <w:i/>
           <w:color w:val="002060"/>
         </w:rPr>
-        <w:t xml:space="preserve">ase para el proyecto </w:t>
-      </w:r>
-      <w:proofErr w:type="spellStart"/>
-      <w:r>
-        <w:rPr>
-          <w:i/>
-          <w:color w:val="002060"/>
-        </w:rPr>
-        <w:t>Meal</w:t>
-      </w:r>
-      <w:proofErr w:type="spellEnd"/>
-      <w:r>
-        <w:rPr>
-          <w:i/>
-          <w:color w:val="002060"/>
-        </w:rPr>
-        <w:t xml:space="preserve"> </w:t>
-      </w:r>
-      <w:proofErr w:type="spellStart"/>
-      <w:r>
-        <w:rPr>
-          <w:i/>
-          <w:color w:val="002060"/>
-        </w:rPr>
-        <w:t>Planner</w:t>
-      </w:r>
-      <w:proofErr w:type="spellEnd"/>
-      <w:r>
-        <w:rPr>
-          <w:i/>
-          <w:color w:val="002060"/>
-        </w:rPr>
-        <w:t xml:space="preserve"> (MP).</w:t>
+        <w:t>ase para el proyecto Meal Planner (MP).</w:t>
       </w:r>
       <w:r>
         <w:rPr>
@@ -12922,7 +12505,7 @@
     </w:p>
     <w:p>
       <w:pPr>
-        <w:pStyle w:val="Ttulo3"/>
+        <w:pStyle w:val="Heading3"/>
       </w:pPr>
       <w:bookmarkStart w:id="14" w:name="_Toc88646280"/>
       <w:r>
@@ -12951,55 +12534,7 @@
           <w:sz w:val="24"/>
           <w:szCs w:val="24"/>
         </w:rPr>
-        <w:t xml:space="preserve">Para disponer de las librerías controladas en la empresa </w:t>
-      </w:r>
-      <w:proofErr w:type="spellStart"/>
-      <w:r>
-        <w:rPr>
-          <w:sz w:val="24"/>
-          <w:szCs w:val="24"/>
-        </w:rPr>
-        <w:t>OrangeSoft</w:t>
-      </w:r>
-      <w:proofErr w:type="spellEnd"/>
-      <w:r>
-        <w:rPr>
-          <w:sz w:val="24"/>
-          <w:szCs w:val="24"/>
-        </w:rPr>
-        <w:t xml:space="preserve">, realizamos una gráfica estructural (tipo organigrama) del repositorio y su explicación de cada librería, Por ejemplo, el proyecto </w:t>
-      </w:r>
-      <w:proofErr w:type="spellStart"/>
-      <w:r>
-        <w:rPr>
-          <w:sz w:val="24"/>
-          <w:szCs w:val="24"/>
-        </w:rPr>
-        <w:t>Meal</w:t>
-      </w:r>
-      <w:proofErr w:type="spellEnd"/>
-      <w:r>
-        <w:rPr>
-          <w:sz w:val="24"/>
-          <w:szCs w:val="24"/>
-        </w:rPr>
-        <w:t xml:space="preserve"> </w:t>
-      </w:r>
-      <w:proofErr w:type="spellStart"/>
-      <w:r>
-        <w:rPr>
-          <w:sz w:val="24"/>
-          <w:szCs w:val="24"/>
-        </w:rPr>
-        <w:t>Planner</w:t>
-      </w:r>
-      <w:proofErr w:type="spellEnd"/>
-      <w:r>
-        <w:rPr>
-          <w:sz w:val="24"/>
-          <w:szCs w:val="24"/>
-        </w:rPr>
-        <w:t xml:space="preserve"> (MP).</w:t>
+        <w:t>Para disponer de las librerías controladas en la empresa OrangeSoft, realizamos una gráfica estructural (tipo organigrama) del repositorio y su explicación de cada librería, Por ejemplo, el proyecto Meal Planner (MP).</w:t>
       </w:r>
     </w:p>
     <w:p>
@@ -13092,28 +12627,12 @@
           <w:i/>
           <w:color w:val="002060"/>
         </w:rPr>
-        <w:t xml:space="preserve">Organigrama del repositorio </w:t>
-      </w:r>
-      <w:proofErr w:type="spellStart"/>
-      <w:r>
-        <w:rPr>
-          <w:i/>
-          <w:color w:val="002060"/>
-        </w:rPr>
-        <w:t>OrangeSoft</w:t>
-      </w:r>
-      <w:proofErr w:type="spellEnd"/>
-      <w:r>
-        <w:rPr>
-          <w:i/>
-          <w:color w:val="002060"/>
-        </w:rPr>
-        <w:t>.</w:t>
+        <w:t>Organigrama del repositorio OrangeSoft.</w:t>
       </w:r>
     </w:p>
     <w:p>
       <w:pPr>
-        <w:pStyle w:val="Ttulo4"/>
+        <w:pStyle w:val="Heading4"/>
         <w:numPr>
           <w:ilvl w:val="3"/>
           <w:numId w:val="1"/>
@@ -14142,7 +13661,6 @@
                 <w:lang w:val="en-US"/>
               </w:rPr>
             </w:pPr>
-            <w:proofErr w:type="spellStart"/>
             <w:r>
               <w:rPr>
                 <w:rFonts w:eastAsia="Times New Roman"/>
@@ -14153,20 +13671,7 @@
                 <w:szCs w:val="24"/>
                 <w:lang w:val="en-US"/>
               </w:rPr>
-              <w:t>Desarrolladores</w:t>
-            </w:r>
-            <w:proofErr w:type="spellEnd"/>
-            <w:r>
-              <w:rPr>
-                <w:rFonts w:eastAsia="Times New Roman"/>
-                <w:b/>
-                <w:bCs/>
-                <w:color w:val="000000"/>
-                <w:sz w:val="24"/>
-                <w:szCs w:val="24"/>
-                <w:lang w:val="en-US"/>
-              </w:rPr>
-              <w:t xml:space="preserve"> </w:t>
+              <w:t xml:space="preserve">Desarrolladores </w:t>
             </w:r>
           </w:p>
           <w:p>
@@ -14311,17 +13816,8 @@
           <w:i/>
           <w:color w:val="002060"/>
         </w:rPr>
-        <w:t xml:space="preserve">Librería Documentos del repositorio </w:t>
+        <w:t>Librería Documentos del repositorio Orangesoft</w:t>
       </w:r>
-      <w:proofErr w:type="spellStart"/>
-      <w:r>
-        <w:rPr>
-          <w:i/>
-          <w:color w:val="002060"/>
-        </w:rPr>
-        <w:t>Orangesoft</w:t>
-      </w:r>
-      <w:proofErr w:type="spellEnd"/>
       <w:r>
         <w:rPr>
           <w:i/>
@@ -14341,7 +13837,7 @@
     </w:p>
     <w:p>
       <w:pPr>
-        <w:pStyle w:val="Ttulo4"/>
+        <w:pStyle w:val="Heading4"/>
         <w:numPr>
           <w:ilvl w:val="3"/>
           <w:numId w:val="1"/>
@@ -14536,61 +14032,7 @@
                 <w:color w:val="000000"/>
                 <w:lang w:val="en-GB"/>
               </w:rPr>
-              <w:t xml:space="preserve">Check in y Check out de </w:t>
-            </w:r>
-            <w:proofErr w:type="spellStart"/>
-            <w:r>
-              <w:rPr>
-                <w:rFonts w:ascii="Arial" w:hAnsi="Arial" w:cs="Arial"/>
-                <w:color w:val="000000"/>
-                <w:lang w:val="en-GB"/>
-              </w:rPr>
-              <w:t>ítems</w:t>
-            </w:r>
-            <w:proofErr w:type="spellEnd"/>
-            <w:r>
-              <w:rPr>
-                <w:rFonts w:ascii="Arial" w:hAnsi="Arial" w:cs="Arial"/>
-                <w:color w:val="000000"/>
-                <w:lang w:val="en-GB"/>
-              </w:rPr>
-              <w:t xml:space="preserve"> </w:t>
-            </w:r>
-            <w:proofErr w:type="spellStart"/>
-            <w:r>
-              <w:rPr>
-                <w:rFonts w:ascii="Arial" w:hAnsi="Arial" w:cs="Arial"/>
-                <w:color w:val="000000"/>
-                <w:lang w:val="en-GB"/>
-              </w:rPr>
-              <w:t>pertenecientes</w:t>
-            </w:r>
-            <w:proofErr w:type="spellEnd"/>
-            <w:r>
-              <w:rPr>
-                <w:rFonts w:ascii="Arial" w:hAnsi="Arial" w:cs="Arial"/>
-                <w:color w:val="000000"/>
-                <w:lang w:val="en-GB"/>
-              </w:rPr>
-              <w:t xml:space="preserve"> a la </w:t>
-            </w:r>
-            <w:proofErr w:type="spellStart"/>
-            <w:r>
-              <w:rPr>
-                <w:rFonts w:ascii="Arial" w:hAnsi="Arial" w:cs="Arial"/>
-                <w:color w:val="000000"/>
-                <w:lang w:val="en-GB"/>
-              </w:rPr>
-              <w:t>biblioteca</w:t>
-            </w:r>
-            <w:proofErr w:type="spellEnd"/>
-            <w:r>
-              <w:rPr>
-                <w:rFonts w:ascii="Arial" w:hAnsi="Arial" w:cs="Arial"/>
-                <w:color w:val="000000"/>
-                <w:lang w:val="en-GB"/>
-              </w:rPr>
-              <w:t>.</w:t>
+              <w:t>Check in y Check out de ítems pertenecientes a la biblioteca.</w:t>
             </w:r>
           </w:p>
         </w:tc>
@@ -15257,7 +14699,6 @@
                 <w:lang w:val="en-GB"/>
               </w:rPr>
             </w:pPr>
-            <w:proofErr w:type="spellStart"/>
             <w:r>
               <w:rPr>
                 <w:rFonts w:ascii="Arial" w:hAnsi="Arial" w:cs="Arial"/>
@@ -15266,18 +14707,7 @@
                 <w:color w:val="000000"/>
                 <w:lang w:val="en-GB"/>
               </w:rPr>
-              <w:t>Desarrolladores</w:t>
-            </w:r>
-            <w:proofErr w:type="spellEnd"/>
-            <w:r>
-              <w:rPr>
-                <w:rFonts w:ascii="Arial" w:hAnsi="Arial" w:cs="Arial"/>
-                <w:b/>
-                <w:bCs/>
-                <w:color w:val="000000"/>
-                <w:lang w:val="en-GB"/>
-              </w:rPr>
-              <w:t xml:space="preserve"> </w:t>
+              <w:t xml:space="preserve">Desarrolladores </w:t>
             </w:r>
           </w:p>
           <w:p>
@@ -15649,17 +15079,8 @@
           <w:i/>
           <w:color w:val="002060"/>
         </w:rPr>
-        <w:t xml:space="preserve">Librería Desarrollo del repositorio </w:t>
+        <w:t>Librería Desarrollo del repositorio Orangesoft</w:t>
       </w:r>
-      <w:proofErr w:type="spellStart"/>
-      <w:r>
-        <w:rPr>
-          <w:i/>
-          <w:color w:val="002060"/>
-        </w:rPr>
-        <w:t>Orangesoft</w:t>
-      </w:r>
-      <w:proofErr w:type="spellEnd"/>
       <w:r>
         <w:rPr>
           <w:i/>
@@ -15679,7 +15100,7 @@
     </w:p>
     <w:p>
       <w:pPr>
-        <w:pStyle w:val="Ttulo4"/>
+        <w:pStyle w:val="Heading4"/>
         <w:numPr>
           <w:ilvl w:val="3"/>
           <w:numId w:val="1"/>
@@ -16494,7 +15915,6 @@
                 <w:lang w:val="en-GB"/>
               </w:rPr>
             </w:pPr>
-            <w:proofErr w:type="spellStart"/>
             <w:r>
               <w:rPr>
                 <w:rFonts w:ascii="Arial" w:hAnsi="Arial" w:cs="Arial"/>
@@ -16505,7 +15925,6 @@
               </w:rPr>
               <w:t>Desarrolladores</w:t>
             </w:r>
-            <w:proofErr w:type="spellEnd"/>
           </w:p>
           <w:p>
             <w:pPr>
@@ -16651,17 +16070,8 @@
           <w:i/>
           <w:color w:val="002060"/>
         </w:rPr>
-        <w:t xml:space="preserve">el repositorio </w:t>
+        <w:t>el repositorio Orangesoft</w:t>
       </w:r>
-      <w:proofErr w:type="spellStart"/>
-      <w:r>
-        <w:rPr>
-          <w:i/>
-          <w:color w:val="002060"/>
-        </w:rPr>
-        <w:t>Orangesoft</w:t>
-      </w:r>
-      <w:proofErr w:type="spellEnd"/>
       <w:r>
         <w:rPr>
           <w:i/>
@@ -16681,7 +16091,7 @@
     </w:p>
     <w:p>
       <w:pPr>
-        <w:pStyle w:val="Ttulo4"/>
+        <w:pStyle w:val="Heading4"/>
         <w:numPr>
           <w:ilvl w:val="3"/>
           <w:numId w:val="1"/>
@@ -17433,17 +16843,8 @@
           <w:i/>
           <w:color w:val="002060"/>
         </w:rPr>
-        <w:t xml:space="preserve">Librería Clientes del repositorio </w:t>
+        <w:t>Librería Clientes del repositorio Orangesoft</w:t>
       </w:r>
-      <w:proofErr w:type="spellStart"/>
-      <w:r>
-        <w:rPr>
-          <w:i/>
-          <w:color w:val="002060"/>
-        </w:rPr>
-        <w:t>Orangesoft</w:t>
-      </w:r>
-      <w:proofErr w:type="spellEnd"/>
       <w:r>
         <w:rPr>
           <w:i/>
@@ -17454,7 +16855,7 @@
     </w:p>
     <w:p>
       <w:pPr>
-        <w:pStyle w:val="Ttulo3"/>
+        <w:pStyle w:val="Heading3"/>
       </w:pPr>
       <w:bookmarkStart w:id="19" w:name="_Toc88646285"/>
       <w:r>
@@ -17504,20 +16905,8 @@
           <w:szCs w:val="24"/>
           <w:lang w:val="es-PE" w:eastAsia="zh-CN"/>
         </w:rPr>
-        <w:t xml:space="preserve">Rojas Villanueva, Paula </w:t>
+        <w:t>Rojas Villanueva, Paula Elianne</w:t>
       </w:r>
-      <w:proofErr w:type="spellStart"/>
-      <w:r>
-        <w:rPr>
-          <w:rFonts w:eastAsia="Times New Roman"/>
-          <w:color w:val="000000"/>
-          <w:sz w:val="24"/>
-          <w:szCs w:val="24"/>
-          <w:lang w:val="es-PE" w:eastAsia="zh-CN"/>
-        </w:rPr>
-        <w:t>Elianne</w:t>
-      </w:r>
-      <w:proofErr w:type="spellEnd"/>
     </w:p>
     <w:p>
       <w:pPr>
@@ -17712,51 +17101,7 @@
                 <w:szCs w:val="24"/>
                 <w:lang w:val="es-PE" w:eastAsia="zh-CN"/>
               </w:rPr>
-              <w:t xml:space="preserve">Sistema de Planificación Alimenticia - </w:t>
-            </w:r>
-            <w:proofErr w:type="spellStart"/>
-            <w:r>
-              <w:rPr>
-                <w:rFonts w:eastAsia="Times New Roman"/>
-                <w:color w:val="000000"/>
-                <w:sz w:val="24"/>
-                <w:szCs w:val="24"/>
-                <w:lang w:val="es-PE" w:eastAsia="zh-CN"/>
-              </w:rPr>
-              <w:t>Meal</w:t>
-            </w:r>
-            <w:proofErr w:type="spellEnd"/>
-            <w:r>
-              <w:rPr>
-                <w:rFonts w:eastAsia="Times New Roman"/>
-                <w:color w:val="000000"/>
-                <w:sz w:val="24"/>
-                <w:szCs w:val="24"/>
-                <w:lang w:val="es-PE" w:eastAsia="zh-CN"/>
-              </w:rPr>
-              <w:t xml:space="preserve"> </w:t>
-            </w:r>
-            <w:proofErr w:type="spellStart"/>
-            <w:r>
-              <w:rPr>
-                <w:rFonts w:eastAsia="Times New Roman"/>
-                <w:color w:val="000000"/>
-                <w:sz w:val="24"/>
-                <w:szCs w:val="24"/>
-                <w:lang w:val="es-PE" w:eastAsia="zh-CN"/>
-              </w:rPr>
-              <w:t>Planner</w:t>
-            </w:r>
-            <w:proofErr w:type="spellEnd"/>
-            <w:r>
-              <w:rPr>
-                <w:rFonts w:eastAsia="Times New Roman"/>
-                <w:color w:val="000000"/>
-                <w:sz w:val="24"/>
-                <w:szCs w:val="24"/>
-                <w:lang w:val="es-PE" w:eastAsia="zh-CN"/>
-              </w:rPr>
-              <w:t xml:space="preserve"> (MP)</w:t>
+              <w:t>Sistema de Planificación Alimenticia - Meal Planner (MP)</w:t>
             </w:r>
           </w:p>
         </w:tc>
@@ -17997,33 +17342,7 @@
                 <w:szCs w:val="24"/>
                 <w:lang w:val="es-PE" w:eastAsia="zh-CN"/>
               </w:rPr>
-              <w:t>Autor (</w:t>
-            </w:r>
-            <w:proofErr w:type="spellStart"/>
-            <w:r>
-              <w:rPr>
-                <w:rFonts w:eastAsia="Times New Roman"/>
-                <w:b/>
-                <w:bCs/>
-                <w:color w:val="FFFFFF"/>
-                <w:sz w:val="24"/>
-                <w:szCs w:val="24"/>
-                <w:lang w:val="es-PE" w:eastAsia="zh-CN"/>
-              </w:rPr>
-              <w:t>stakeholder</w:t>
-            </w:r>
-            <w:proofErr w:type="spellEnd"/>
-            <w:r>
-              <w:rPr>
-                <w:rFonts w:eastAsia="Times New Roman"/>
-                <w:b/>
-                <w:bCs/>
-                <w:color w:val="FFFFFF"/>
-                <w:sz w:val="24"/>
-                <w:szCs w:val="24"/>
-                <w:lang w:val="es-PE" w:eastAsia="zh-CN"/>
-              </w:rPr>
-              <w:t>):</w:t>
+              <w:t>Autor (stakeholder):</w:t>
             </w:r>
           </w:p>
         </w:tc>
@@ -18064,42 +17383,8 @@
                 <w:szCs w:val="24"/>
                 <w:lang w:val="es-PE" w:eastAsia="zh-CN"/>
               </w:rPr>
-              <w:t xml:space="preserve">Usuarios registrados de </w:t>
-            </w:r>
-            <w:proofErr w:type="spellStart"/>
-            <w:r>
-              <w:rPr>
-                <w:rFonts w:eastAsia="Times New Roman"/>
-                <w:color w:val="000000"/>
-                <w:sz w:val="24"/>
-                <w:szCs w:val="24"/>
-                <w:lang w:val="es-PE" w:eastAsia="zh-CN"/>
-              </w:rPr>
-              <w:t>Meal</w:t>
-            </w:r>
-            <w:proofErr w:type="spellEnd"/>
-            <w:r>
-              <w:rPr>
-                <w:rFonts w:eastAsia="Times New Roman"/>
-                <w:color w:val="000000"/>
-                <w:sz w:val="24"/>
-                <w:szCs w:val="24"/>
-                <w:lang w:val="es-PE" w:eastAsia="zh-CN"/>
-              </w:rPr>
-              <w:t xml:space="preserve"> </w:t>
-            </w:r>
-            <w:proofErr w:type="spellStart"/>
-            <w:r>
-              <w:rPr>
-                <w:rFonts w:eastAsia="Times New Roman"/>
-                <w:color w:val="000000"/>
-                <w:sz w:val="24"/>
-                <w:szCs w:val="24"/>
-                <w:lang w:val="es-PE" w:eastAsia="zh-CN"/>
-              </w:rPr>
-              <w:t>Planner</w:t>
-            </w:r>
-            <w:proofErr w:type="spellEnd"/>
+              <w:t>Usuarios registrados de Meal Planner</w:t>
+            </w:r>
           </w:p>
         </w:tc>
       </w:tr>
@@ -18185,51 +17470,7 @@
                 <w:szCs w:val="24"/>
                 <w:lang w:val="es-PE" w:eastAsia="zh-CN"/>
               </w:rPr>
-              <w:t xml:space="preserve">Agregar un apartado de “Editar Perfil” habilitando la edición en los mismos campos de su cuenta registrada en </w:t>
-            </w:r>
-            <w:proofErr w:type="spellStart"/>
-            <w:r>
-              <w:rPr>
-                <w:rFonts w:eastAsia="Times New Roman"/>
-                <w:color w:val="000000"/>
-                <w:sz w:val="24"/>
-                <w:szCs w:val="24"/>
-                <w:lang w:val="es-PE" w:eastAsia="zh-CN"/>
-              </w:rPr>
-              <w:t>Meal</w:t>
-            </w:r>
-            <w:proofErr w:type="spellEnd"/>
-            <w:r>
-              <w:rPr>
-                <w:rFonts w:eastAsia="Times New Roman"/>
-                <w:color w:val="000000"/>
-                <w:sz w:val="24"/>
-                <w:szCs w:val="24"/>
-                <w:lang w:val="es-PE" w:eastAsia="zh-CN"/>
-              </w:rPr>
-              <w:t xml:space="preserve"> </w:t>
-            </w:r>
-            <w:proofErr w:type="spellStart"/>
-            <w:r>
-              <w:rPr>
-                <w:rFonts w:eastAsia="Times New Roman"/>
-                <w:color w:val="000000"/>
-                <w:sz w:val="24"/>
-                <w:szCs w:val="24"/>
-                <w:lang w:val="es-PE" w:eastAsia="zh-CN"/>
-              </w:rPr>
-              <w:t>Planner</w:t>
-            </w:r>
-            <w:proofErr w:type="spellEnd"/>
-            <w:r>
-              <w:rPr>
-                <w:rFonts w:eastAsia="Times New Roman"/>
-                <w:color w:val="000000"/>
-                <w:sz w:val="24"/>
-                <w:szCs w:val="24"/>
-                <w:lang w:val="es-PE" w:eastAsia="zh-CN"/>
-              </w:rPr>
-              <w:t>.</w:t>
+              <w:t>Agregar un apartado de “Editar Perfil” habilitando la edición en los mismos campos de su cuenta registrada en Meal Planner.</w:t>
             </w:r>
           </w:p>
         </w:tc>
@@ -18326,6 +17567,715 @@
     </w:tbl>
     <w:p>
       <w:pPr>
+        <w:spacing w:line="240" w:lineRule="auto"/>
+        <w:rPr>
+          <w:rFonts w:eastAsia="Times New Roman"/>
+          <w:b/>
+          <w:bCs/>
+          <w:color w:val="05569F"/>
+          <w:sz w:val="24"/>
+          <w:szCs w:val="24"/>
+          <w:lang w:val="es-PE" w:eastAsia="zh-CN"/>
+        </w:rPr>
+      </w:pPr>
+    </w:p>
+    <w:p>
+      <w:pPr>
+        <w:spacing w:line="240" w:lineRule="auto"/>
+        <w:rPr>
+          <w:rFonts w:ascii="Times New Roman" w:eastAsia="Times New Roman" w:hAnsi="Times New Roman" w:cs="Times New Roman"/>
+          <w:sz w:val="24"/>
+          <w:szCs w:val="24"/>
+          <w:lang w:val="es-PE"/>
+        </w:rPr>
+      </w:pPr>
+      <w:r>
+        <w:rPr>
+          <w:rFonts w:eastAsia="Times New Roman"/>
+          <w:b/>
+          <w:bCs/>
+          <w:color w:val="05569F"/>
+          <w:sz w:val="24"/>
+          <w:szCs w:val="24"/>
+          <w:lang w:val="es-PE"/>
+        </w:rPr>
+        <w:t>Integrante:</w:t>
+      </w:r>
+      <w:r>
+        <w:rPr>
+          <w:rFonts w:eastAsia="Times New Roman"/>
+          <w:b/>
+          <w:bCs/>
+          <w:color w:val="000000"/>
+          <w:sz w:val="24"/>
+          <w:szCs w:val="24"/>
+          <w:lang w:val="es-PE"/>
+        </w:rPr>
+        <w:t xml:space="preserve"> </w:t>
+      </w:r>
+      <w:r>
+        <w:rPr>
+          <w:rFonts w:eastAsia="Times New Roman"/>
+          <w:color w:val="000000"/>
+          <w:sz w:val="24"/>
+          <w:szCs w:val="24"/>
+          <w:lang w:val="es-PE"/>
+        </w:rPr>
+        <w:t>Torres Berlanga, Christian</w:t>
+      </w:r>
+    </w:p>
+    <w:p>
+      <w:pPr>
+        <w:spacing w:line="240" w:lineRule="auto"/>
+        <w:rPr>
+          <w:rFonts w:ascii="Times New Roman" w:eastAsia="Times New Roman" w:hAnsi="Times New Roman" w:cs="Times New Roman"/>
+          <w:sz w:val="24"/>
+          <w:szCs w:val="24"/>
+          <w:lang w:val="es-PE"/>
+        </w:rPr>
+      </w:pPr>
+    </w:p>
+    <w:tbl>
+      <w:tblPr>
+        <w:tblW w:w="0" w:type="auto"/>
+        <w:tblCellMar>
+          <w:top w:w="15" w:type="dxa"/>
+          <w:left w:w="15" w:type="dxa"/>
+          <w:bottom w:w="15" w:type="dxa"/>
+          <w:right w:w="15" w:type="dxa"/>
+        </w:tblCellMar>
+        <w:tblLook w:val="04A0" w:firstRow="1" w:lastRow="0" w:firstColumn="1" w:lastColumn="0" w:noHBand="0" w:noVBand="1"/>
+      </w:tblPr>
+      <w:tblGrid>
+        <w:gridCol w:w="1976"/>
+        <w:gridCol w:w="7030"/>
+      </w:tblGrid>
+      <w:tr>
+        <w:tc>
+          <w:tcPr>
+            <w:tcW w:w="1976" w:type="dxa"/>
+            <w:tcBorders>
+              <w:top w:val="single" w:sz="8" w:space="0" w:color="05569F"/>
+              <w:left w:val="single" w:sz="8" w:space="0" w:color="05569F"/>
+              <w:bottom w:val="single" w:sz="8" w:space="0" w:color="05569F"/>
+              <w:right w:val="single" w:sz="8" w:space="0" w:color="05569F"/>
+            </w:tcBorders>
+            <w:shd w:val="clear" w:color="auto" w:fill="0779E4"/>
+            <w:tcMar>
+              <w:top w:w="100" w:type="dxa"/>
+              <w:left w:w="100" w:type="dxa"/>
+              <w:bottom w:w="100" w:type="dxa"/>
+              <w:right w:w="100" w:type="dxa"/>
+            </w:tcMar>
+            <w:hideMark/>
+          </w:tcPr>
+          <w:p>
+            <w:pPr>
+              <w:spacing w:line="240" w:lineRule="auto"/>
+              <w:jc w:val="both"/>
+              <w:rPr>
+                <w:rFonts w:ascii="Times New Roman" w:eastAsia="Times New Roman" w:hAnsi="Times New Roman" w:cs="Times New Roman"/>
+                <w:sz w:val="24"/>
+                <w:szCs w:val="24"/>
+                <w:lang w:val="es-PE"/>
+              </w:rPr>
+            </w:pPr>
+            <w:r>
+              <w:rPr>
+                <w:rFonts w:eastAsia="Times New Roman"/>
+                <w:b/>
+                <w:bCs/>
+                <w:color w:val="FFFFFF"/>
+                <w:sz w:val="24"/>
+                <w:szCs w:val="24"/>
+                <w:lang w:val="es-PE"/>
+              </w:rPr>
+              <w:t>ID</w:t>
+            </w:r>
+          </w:p>
+        </w:tc>
+        <w:tc>
+          <w:tcPr>
+            <w:tcW w:w="7030" w:type="dxa"/>
+            <w:tcBorders>
+              <w:top w:val="single" w:sz="8" w:space="0" w:color="05569F"/>
+              <w:left w:val="single" w:sz="8" w:space="0" w:color="05569F"/>
+              <w:bottom w:val="single" w:sz="8" w:space="0" w:color="05569F"/>
+              <w:right w:val="single" w:sz="8" w:space="0" w:color="05569F"/>
+            </w:tcBorders>
+            <w:shd w:val="clear" w:color="auto" w:fill="DEFBFF"/>
+            <w:tcMar>
+              <w:top w:w="100" w:type="dxa"/>
+              <w:left w:w="100" w:type="dxa"/>
+              <w:bottom w:w="100" w:type="dxa"/>
+              <w:right w:w="100" w:type="dxa"/>
+            </w:tcMar>
+            <w:hideMark/>
+          </w:tcPr>
+          <w:p>
+            <w:pPr>
+              <w:spacing w:line="240" w:lineRule="auto"/>
+              <w:rPr>
+                <w:rFonts w:ascii="Times New Roman" w:eastAsia="Times New Roman" w:hAnsi="Times New Roman" w:cs="Times New Roman"/>
+                <w:sz w:val="24"/>
+                <w:szCs w:val="24"/>
+                <w:lang w:val="es-PE"/>
+              </w:rPr>
+            </w:pPr>
+            <w:r>
+              <w:rPr>
+                <w:rFonts w:eastAsia="Times New Roman"/>
+                <w:color w:val="000000"/>
+                <w:sz w:val="24"/>
+                <w:szCs w:val="24"/>
+                <w:lang w:val="es-PE"/>
+              </w:rPr>
+              <w:t>0006</w:t>
+            </w:r>
+          </w:p>
+        </w:tc>
+      </w:tr>
+      <w:tr>
+        <w:tc>
+          <w:tcPr>
+            <w:tcW w:w="1976" w:type="dxa"/>
+            <w:tcBorders>
+              <w:top w:val="single" w:sz="8" w:space="0" w:color="05569F"/>
+              <w:left w:val="single" w:sz="8" w:space="0" w:color="05569F"/>
+              <w:bottom w:val="single" w:sz="8" w:space="0" w:color="05569F"/>
+              <w:right w:val="single" w:sz="8" w:space="0" w:color="05569F"/>
+            </w:tcBorders>
+            <w:shd w:val="clear" w:color="auto" w:fill="0779E4"/>
+            <w:tcMar>
+              <w:top w:w="100" w:type="dxa"/>
+              <w:left w:w="100" w:type="dxa"/>
+              <w:bottom w:w="100" w:type="dxa"/>
+              <w:right w:w="100" w:type="dxa"/>
+            </w:tcMar>
+            <w:hideMark/>
+          </w:tcPr>
+          <w:p>
+            <w:pPr>
+              <w:spacing w:line="240" w:lineRule="auto"/>
+              <w:jc w:val="both"/>
+              <w:rPr>
+                <w:rFonts w:ascii="Times New Roman" w:eastAsia="Times New Roman" w:hAnsi="Times New Roman" w:cs="Times New Roman"/>
+                <w:sz w:val="24"/>
+                <w:szCs w:val="24"/>
+                <w:lang w:val="es-PE"/>
+              </w:rPr>
+            </w:pPr>
+            <w:r>
+              <w:rPr>
+                <w:rFonts w:eastAsia="Times New Roman"/>
+                <w:b/>
+                <w:bCs/>
+                <w:color w:val="FFFFFF"/>
+                <w:sz w:val="24"/>
+                <w:szCs w:val="24"/>
+                <w:lang w:val="es-PE"/>
+              </w:rPr>
+              <w:t>Proyecto:</w:t>
+            </w:r>
+          </w:p>
+        </w:tc>
+        <w:tc>
+          <w:tcPr>
+            <w:tcW w:w="7030" w:type="dxa"/>
+            <w:tcBorders>
+              <w:top w:val="single" w:sz="8" w:space="0" w:color="05569F"/>
+              <w:left w:val="single" w:sz="8" w:space="0" w:color="05569F"/>
+              <w:bottom w:val="single" w:sz="8" w:space="0" w:color="05569F"/>
+              <w:right w:val="single" w:sz="8" w:space="0" w:color="05569F"/>
+            </w:tcBorders>
+            <w:shd w:val="clear" w:color="auto" w:fill="DEFBFF"/>
+            <w:tcMar>
+              <w:top w:w="100" w:type="dxa"/>
+              <w:left w:w="100" w:type="dxa"/>
+              <w:bottom w:w="100" w:type="dxa"/>
+              <w:right w:w="100" w:type="dxa"/>
+            </w:tcMar>
+            <w:hideMark/>
+          </w:tcPr>
+          <w:p>
+            <w:pPr>
+              <w:spacing w:line="240" w:lineRule="auto"/>
+              <w:rPr>
+                <w:rFonts w:ascii="Times New Roman" w:eastAsia="Times New Roman" w:hAnsi="Times New Roman" w:cs="Times New Roman"/>
+                <w:sz w:val="24"/>
+                <w:szCs w:val="24"/>
+                <w:lang w:val="es-PE"/>
+              </w:rPr>
+            </w:pPr>
+            <w:r>
+              <w:rPr>
+                <w:rFonts w:eastAsia="Times New Roman"/>
+                <w:color w:val="000000"/>
+                <w:sz w:val="24"/>
+                <w:szCs w:val="24"/>
+                <w:lang w:val="es-PE"/>
+              </w:rPr>
+              <w:t>Sistema de Planificación Alimenticia - Meal Planner (MP)</w:t>
+            </w:r>
+          </w:p>
+        </w:tc>
+      </w:tr>
+      <w:tr>
+        <w:tc>
+          <w:tcPr>
+            <w:tcW w:w="1976" w:type="dxa"/>
+            <w:tcBorders>
+              <w:top w:val="single" w:sz="8" w:space="0" w:color="05569F"/>
+              <w:left w:val="single" w:sz="8" w:space="0" w:color="05569F"/>
+              <w:bottom w:val="single" w:sz="8" w:space="0" w:color="05569F"/>
+              <w:right w:val="single" w:sz="8" w:space="0" w:color="05569F"/>
+            </w:tcBorders>
+            <w:shd w:val="clear" w:color="auto" w:fill="0779E4"/>
+            <w:tcMar>
+              <w:top w:w="100" w:type="dxa"/>
+              <w:left w:w="100" w:type="dxa"/>
+              <w:bottom w:w="100" w:type="dxa"/>
+              <w:right w:w="100" w:type="dxa"/>
+            </w:tcMar>
+            <w:hideMark/>
+          </w:tcPr>
+          <w:p>
+            <w:pPr>
+              <w:spacing w:line="240" w:lineRule="auto"/>
+              <w:jc w:val="both"/>
+              <w:rPr>
+                <w:rFonts w:ascii="Times New Roman" w:eastAsia="Times New Roman" w:hAnsi="Times New Roman" w:cs="Times New Roman"/>
+                <w:sz w:val="24"/>
+                <w:szCs w:val="24"/>
+                <w:lang w:val="es-PE"/>
+              </w:rPr>
+            </w:pPr>
+            <w:r>
+              <w:rPr>
+                <w:rFonts w:eastAsia="Times New Roman"/>
+                <w:b/>
+                <w:bCs/>
+                <w:color w:val="FFFFFF"/>
+                <w:sz w:val="24"/>
+                <w:szCs w:val="24"/>
+                <w:lang w:val="es-PE"/>
+              </w:rPr>
+              <w:t>Fecha:</w:t>
+            </w:r>
+          </w:p>
+        </w:tc>
+        <w:tc>
+          <w:tcPr>
+            <w:tcW w:w="7030" w:type="dxa"/>
+            <w:tcBorders>
+              <w:top w:val="single" w:sz="8" w:space="0" w:color="05569F"/>
+              <w:left w:val="single" w:sz="8" w:space="0" w:color="05569F"/>
+              <w:bottom w:val="single" w:sz="8" w:space="0" w:color="05569F"/>
+              <w:right w:val="single" w:sz="8" w:space="0" w:color="05569F"/>
+            </w:tcBorders>
+            <w:shd w:val="clear" w:color="auto" w:fill="DEFBFF"/>
+            <w:tcMar>
+              <w:top w:w="100" w:type="dxa"/>
+              <w:left w:w="100" w:type="dxa"/>
+              <w:bottom w:w="100" w:type="dxa"/>
+              <w:right w:w="100" w:type="dxa"/>
+            </w:tcMar>
+            <w:hideMark/>
+          </w:tcPr>
+          <w:p>
+            <w:pPr>
+              <w:spacing w:line="240" w:lineRule="auto"/>
+              <w:rPr>
+                <w:rFonts w:ascii="Times New Roman" w:eastAsia="Times New Roman" w:hAnsi="Times New Roman" w:cs="Times New Roman"/>
+                <w:sz w:val="24"/>
+                <w:szCs w:val="24"/>
+                <w:lang w:val="es-PE"/>
+              </w:rPr>
+            </w:pPr>
+            <w:r>
+              <w:rPr>
+                <w:rFonts w:eastAsia="Times New Roman"/>
+                <w:color w:val="000000"/>
+                <w:sz w:val="24"/>
+                <w:szCs w:val="24"/>
+                <w:lang w:val="es-PE"/>
+              </w:rPr>
+              <w:t>22/11/2021</w:t>
+            </w:r>
+          </w:p>
+        </w:tc>
+      </w:tr>
+      <w:tr>
+        <w:tc>
+          <w:tcPr>
+            <w:tcW w:w="1976" w:type="dxa"/>
+            <w:tcBorders>
+              <w:top w:val="single" w:sz="8" w:space="0" w:color="05569F"/>
+              <w:left w:val="single" w:sz="8" w:space="0" w:color="05569F"/>
+              <w:bottom w:val="single" w:sz="8" w:space="0" w:color="05569F"/>
+              <w:right w:val="single" w:sz="8" w:space="0" w:color="05569F"/>
+            </w:tcBorders>
+            <w:shd w:val="clear" w:color="auto" w:fill="0779E4"/>
+            <w:tcMar>
+              <w:top w:w="100" w:type="dxa"/>
+              <w:left w:w="100" w:type="dxa"/>
+              <w:bottom w:w="100" w:type="dxa"/>
+              <w:right w:w="100" w:type="dxa"/>
+            </w:tcMar>
+            <w:hideMark/>
+          </w:tcPr>
+          <w:p>
+            <w:pPr>
+              <w:spacing w:line="240" w:lineRule="auto"/>
+              <w:jc w:val="both"/>
+              <w:rPr>
+                <w:rFonts w:ascii="Times New Roman" w:eastAsia="Times New Roman" w:hAnsi="Times New Roman" w:cs="Times New Roman"/>
+                <w:sz w:val="24"/>
+                <w:szCs w:val="24"/>
+                <w:lang w:val="es-PE"/>
+              </w:rPr>
+            </w:pPr>
+            <w:r>
+              <w:rPr>
+                <w:rFonts w:eastAsia="Times New Roman"/>
+                <w:b/>
+                <w:bCs/>
+                <w:color w:val="FFFFFF"/>
+                <w:sz w:val="24"/>
+                <w:szCs w:val="24"/>
+                <w:lang w:val="es-PE"/>
+              </w:rPr>
+              <w:t>Fuente:</w:t>
+            </w:r>
+          </w:p>
+          <w:p>
+            <w:pPr>
+              <w:spacing w:line="240" w:lineRule="auto"/>
+              <w:jc w:val="both"/>
+              <w:rPr>
+                <w:rFonts w:ascii="Times New Roman" w:eastAsia="Times New Roman" w:hAnsi="Times New Roman" w:cs="Times New Roman"/>
+                <w:sz w:val="24"/>
+                <w:szCs w:val="24"/>
+                <w:lang w:val="es-PE"/>
+              </w:rPr>
+            </w:pPr>
+            <w:r>
+              <w:rPr>
+                <w:rFonts w:eastAsia="Times New Roman"/>
+                <w:b/>
+                <w:bCs/>
+                <w:color w:val="FFFFFF"/>
+                <w:sz w:val="24"/>
+                <w:szCs w:val="24"/>
+                <w:lang w:val="es-PE"/>
+              </w:rPr>
+              <w:t>(dueño del proceso)</w:t>
+            </w:r>
+          </w:p>
+        </w:tc>
+        <w:tc>
+          <w:tcPr>
+            <w:tcW w:w="7030" w:type="dxa"/>
+            <w:tcBorders>
+              <w:top w:val="single" w:sz="8" w:space="0" w:color="05569F"/>
+              <w:left w:val="single" w:sz="8" w:space="0" w:color="05569F"/>
+              <w:bottom w:val="single" w:sz="8" w:space="0" w:color="05569F"/>
+              <w:right w:val="single" w:sz="8" w:space="0" w:color="05569F"/>
+            </w:tcBorders>
+            <w:shd w:val="clear" w:color="auto" w:fill="DEFBFF"/>
+            <w:tcMar>
+              <w:top w:w="100" w:type="dxa"/>
+              <w:left w:w="100" w:type="dxa"/>
+              <w:bottom w:w="100" w:type="dxa"/>
+              <w:right w:w="100" w:type="dxa"/>
+            </w:tcMar>
+            <w:hideMark/>
+          </w:tcPr>
+          <w:p>
+            <w:pPr>
+              <w:spacing w:line="240" w:lineRule="auto"/>
+              <w:rPr>
+                <w:rFonts w:ascii="Times New Roman" w:eastAsia="Times New Roman" w:hAnsi="Times New Roman" w:cs="Times New Roman"/>
+                <w:sz w:val="24"/>
+                <w:szCs w:val="24"/>
+                <w:lang w:val="es-PE"/>
+              </w:rPr>
+            </w:pPr>
+            <w:r>
+              <w:rPr>
+                <w:rFonts w:eastAsia="Times New Roman"/>
+                <w:color w:val="000000"/>
+                <w:sz w:val="24"/>
+                <w:szCs w:val="24"/>
+                <w:lang w:val="es-PE"/>
+              </w:rPr>
+              <w:t>Área de seguridad en TI</w:t>
+            </w:r>
+          </w:p>
+        </w:tc>
+      </w:tr>
+      <w:tr>
+        <w:tc>
+          <w:tcPr>
+            <w:tcW w:w="1976" w:type="dxa"/>
+            <w:tcBorders>
+              <w:top w:val="single" w:sz="8" w:space="0" w:color="05569F"/>
+              <w:left w:val="single" w:sz="8" w:space="0" w:color="05569F"/>
+              <w:bottom w:val="single" w:sz="8" w:space="0" w:color="05569F"/>
+              <w:right w:val="single" w:sz="8" w:space="0" w:color="05569F"/>
+            </w:tcBorders>
+            <w:shd w:val="clear" w:color="auto" w:fill="0779E4"/>
+            <w:tcMar>
+              <w:top w:w="100" w:type="dxa"/>
+              <w:left w:w="100" w:type="dxa"/>
+              <w:bottom w:w="100" w:type="dxa"/>
+              <w:right w:w="100" w:type="dxa"/>
+            </w:tcMar>
+            <w:hideMark/>
+          </w:tcPr>
+          <w:p>
+            <w:pPr>
+              <w:spacing w:line="240" w:lineRule="auto"/>
+              <w:jc w:val="both"/>
+              <w:rPr>
+                <w:rFonts w:ascii="Times New Roman" w:eastAsia="Times New Roman" w:hAnsi="Times New Roman" w:cs="Times New Roman"/>
+                <w:sz w:val="24"/>
+                <w:szCs w:val="24"/>
+                <w:lang w:val="es-PE"/>
+              </w:rPr>
+            </w:pPr>
+            <w:r>
+              <w:rPr>
+                <w:rFonts w:eastAsia="Times New Roman"/>
+                <w:b/>
+                <w:bCs/>
+                <w:color w:val="FFFFFF"/>
+                <w:sz w:val="24"/>
+                <w:szCs w:val="24"/>
+                <w:lang w:val="es-PE"/>
+              </w:rPr>
+              <w:t>Autor (stakeholder):</w:t>
+            </w:r>
+          </w:p>
+        </w:tc>
+        <w:tc>
+          <w:tcPr>
+            <w:tcW w:w="7030" w:type="dxa"/>
+            <w:tcBorders>
+              <w:top w:val="single" w:sz="8" w:space="0" w:color="05569F"/>
+              <w:left w:val="single" w:sz="8" w:space="0" w:color="05569F"/>
+              <w:bottom w:val="single" w:sz="8" w:space="0" w:color="05569F"/>
+              <w:right w:val="single" w:sz="8" w:space="0" w:color="05569F"/>
+            </w:tcBorders>
+            <w:shd w:val="clear" w:color="auto" w:fill="DEFBFF"/>
+            <w:tcMar>
+              <w:top w:w="100" w:type="dxa"/>
+              <w:left w:w="100" w:type="dxa"/>
+              <w:bottom w:w="100" w:type="dxa"/>
+              <w:right w:w="100" w:type="dxa"/>
+            </w:tcMar>
+            <w:hideMark/>
+          </w:tcPr>
+          <w:p>
+            <w:pPr>
+              <w:spacing w:line="240" w:lineRule="auto"/>
+              <w:jc w:val="both"/>
+              <w:rPr>
+                <w:rFonts w:ascii="Times New Roman" w:eastAsia="Times New Roman" w:hAnsi="Times New Roman" w:cs="Times New Roman"/>
+                <w:sz w:val="24"/>
+                <w:szCs w:val="24"/>
+                <w:lang w:val="es-PE"/>
+              </w:rPr>
+            </w:pPr>
+            <w:r>
+              <w:rPr>
+                <w:rFonts w:eastAsia="Times New Roman"/>
+                <w:color w:val="000000"/>
+                <w:sz w:val="24"/>
+                <w:szCs w:val="24"/>
+                <w:lang w:val="es-PE"/>
+              </w:rPr>
+              <w:t>Área de seguridad en TI</w:t>
+            </w:r>
+          </w:p>
+        </w:tc>
+      </w:tr>
+      <w:tr>
+        <w:tc>
+          <w:tcPr>
+            <w:tcW w:w="1976" w:type="dxa"/>
+            <w:tcBorders>
+              <w:top w:val="single" w:sz="8" w:space="0" w:color="05569F"/>
+              <w:left w:val="single" w:sz="8" w:space="0" w:color="05569F"/>
+              <w:bottom w:val="single" w:sz="8" w:space="0" w:color="05569F"/>
+              <w:right w:val="single" w:sz="8" w:space="0" w:color="05569F"/>
+            </w:tcBorders>
+            <w:shd w:val="clear" w:color="auto" w:fill="0779E4"/>
+            <w:tcMar>
+              <w:top w:w="100" w:type="dxa"/>
+              <w:left w:w="100" w:type="dxa"/>
+              <w:bottom w:w="100" w:type="dxa"/>
+              <w:right w:w="100" w:type="dxa"/>
+            </w:tcMar>
+            <w:hideMark/>
+          </w:tcPr>
+          <w:p>
+            <w:pPr>
+              <w:spacing w:line="240" w:lineRule="auto"/>
+              <w:jc w:val="both"/>
+              <w:rPr>
+                <w:rFonts w:ascii="Times New Roman" w:eastAsia="Times New Roman" w:hAnsi="Times New Roman" w:cs="Times New Roman"/>
+                <w:sz w:val="24"/>
+                <w:szCs w:val="24"/>
+                <w:lang w:val="es-PE"/>
+              </w:rPr>
+            </w:pPr>
+            <w:r>
+              <w:rPr>
+                <w:rFonts w:eastAsia="Times New Roman"/>
+                <w:b/>
+                <w:bCs/>
+                <w:color w:val="FFFFFF"/>
+                <w:sz w:val="24"/>
+                <w:szCs w:val="24"/>
+                <w:lang w:val="es-PE"/>
+              </w:rPr>
+              <w:t>Descripción:</w:t>
+            </w:r>
+          </w:p>
+        </w:tc>
+        <w:tc>
+          <w:tcPr>
+            <w:tcW w:w="7030" w:type="dxa"/>
+            <w:tcBorders>
+              <w:top w:val="single" w:sz="8" w:space="0" w:color="05569F"/>
+              <w:left w:val="single" w:sz="8" w:space="0" w:color="05569F"/>
+              <w:bottom w:val="single" w:sz="8" w:space="0" w:color="05569F"/>
+              <w:right w:val="single" w:sz="8" w:space="0" w:color="05569F"/>
+            </w:tcBorders>
+            <w:shd w:val="clear" w:color="auto" w:fill="DEFBFF"/>
+            <w:tcMar>
+              <w:top w:w="100" w:type="dxa"/>
+              <w:left w:w="100" w:type="dxa"/>
+              <w:bottom w:w="100" w:type="dxa"/>
+              <w:right w:w="100" w:type="dxa"/>
+            </w:tcMar>
+            <w:hideMark/>
+          </w:tcPr>
+          <w:p>
+            <w:pPr>
+              <w:spacing w:line="240" w:lineRule="auto"/>
+              <w:jc w:val="both"/>
+              <w:rPr>
+                <w:rFonts w:ascii="Times New Roman" w:eastAsia="Times New Roman" w:hAnsi="Times New Roman" w:cs="Times New Roman"/>
+                <w:sz w:val="24"/>
+                <w:szCs w:val="24"/>
+                <w:lang w:val="es-PE"/>
+              </w:rPr>
+            </w:pPr>
+            <w:r>
+              <w:rPr>
+                <w:rFonts w:eastAsia="Times New Roman"/>
+                <w:color w:val="000000"/>
+                <w:sz w:val="24"/>
+                <w:szCs w:val="24"/>
+                <w:lang w:val="es-PE"/>
+              </w:rPr>
+              <w:t>Agregar la funcionalidad de verificar las cuentas de usuario a través de un correo de confirmación al momento del registro de un usuario nuevo.</w:t>
+            </w:r>
+          </w:p>
+        </w:tc>
+      </w:tr>
+      <w:tr>
+        <w:tc>
+          <w:tcPr>
+            <w:tcW w:w="1976" w:type="dxa"/>
+            <w:tcBorders>
+              <w:top w:val="single" w:sz="8" w:space="0" w:color="05569F"/>
+              <w:left w:val="single" w:sz="8" w:space="0" w:color="05569F"/>
+              <w:bottom w:val="single" w:sz="8" w:space="0" w:color="05569F"/>
+              <w:right w:val="single" w:sz="8" w:space="0" w:color="05569F"/>
+            </w:tcBorders>
+            <w:shd w:val="clear" w:color="auto" w:fill="0779E4"/>
+            <w:tcMar>
+              <w:top w:w="100" w:type="dxa"/>
+              <w:left w:w="100" w:type="dxa"/>
+              <w:bottom w:w="100" w:type="dxa"/>
+              <w:right w:w="100" w:type="dxa"/>
+            </w:tcMar>
+            <w:hideMark/>
+          </w:tcPr>
+          <w:p>
+            <w:pPr>
+              <w:spacing w:line="240" w:lineRule="auto"/>
+              <w:jc w:val="both"/>
+              <w:rPr>
+                <w:rFonts w:ascii="Times New Roman" w:eastAsia="Times New Roman" w:hAnsi="Times New Roman" w:cs="Times New Roman"/>
+                <w:sz w:val="24"/>
+                <w:szCs w:val="24"/>
+                <w:lang w:val="es-PE"/>
+              </w:rPr>
+            </w:pPr>
+            <w:r>
+              <w:rPr>
+                <w:rFonts w:eastAsia="Times New Roman"/>
+                <w:b/>
+                <w:bCs/>
+                <w:color w:val="FFFFFF"/>
+                <w:sz w:val="24"/>
+                <w:szCs w:val="24"/>
+                <w:lang w:val="es-PE"/>
+              </w:rPr>
+              <w:t>Justificación:</w:t>
+            </w:r>
+          </w:p>
+        </w:tc>
+        <w:tc>
+          <w:tcPr>
+            <w:tcW w:w="7030" w:type="dxa"/>
+            <w:tcBorders>
+              <w:top w:val="single" w:sz="8" w:space="0" w:color="05569F"/>
+              <w:left w:val="single" w:sz="8" w:space="0" w:color="05569F"/>
+              <w:bottom w:val="single" w:sz="8" w:space="0" w:color="05569F"/>
+              <w:right w:val="single" w:sz="8" w:space="0" w:color="05569F"/>
+            </w:tcBorders>
+            <w:shd w:val="clear" w:color="auto" w:fill="DEFBFF"/>
+            <w:tcMar>
+              <w:top w:w="100" w:type="dxa"/>
+              <w:left w:w="100" w:type="dxa"/>
+              <w:bottom w:w="100" w:type="dxa"/>
+              <w:right w:w="100" w:type="dxa"/>
+            </w:tcMar>
+            <w:hideMark/>
+          </w:tcPr>
+          <w:p>
+            <w:pPr>
+              <w:spacing w:line="240" w:lineRule="auto"/>
+              <w:jc w:val="both"/>
+              <w:rPr>
+                <w:rFonts w:ascii="Times New Roman" w:eastAsia="Times New Roman" w:hAnsi="Times New Roman" w:cs="Times New Roman"/>
+                <w:sz w:val="24"/>
+                <w:szCs w:val="24"/>
+                <w:lang w:val="es-PE"/>
+              </w:rPr>
+            </w:pPr>
+            <w:r>
+              <w:rPr>
+                <w:rFonts w:eastAsia="Times New Roman"/>
+                <w:color w:val="000000"/>
+                <w:sz w:val="24"/>
+                <w:szCs w:val="24"/>
+                <w:lang w:val="es-PE"/>
+              </w:rPr>
+              <w:t>Con el objetivo de validar los correos ingresados y asegurarse que pertenecen a la persona dueña del correo además de evitar que personas malintencionadas se registren con correos falsos.</w:t>
+            </w:r>
+          </w:p>
+        </w:tc>
+      </w:tr>
+    </w:tbl>
+    <w:p>
+      <w:pPr>
+        <w:spacing w:line="240" w:lineRule="auto"/>
         <w:rPr>
           <w:lang w:val="es-PE"/>
         </w:rPr>
@@ -18348,7 +18298,7 @@
 </file>
 
 <file path=word/endnotes.xml><?xml version="1.0" encoding="utf-8"?>
-<w:endnotes xmlns:wpc="http://schemas.microsoft.com/office/word/2010/wordprocessingCanvas" xmlns:cx="http://schemas.microsoft.com/office/drawing/2014/chartex" xmlns:cx1="http://schemas.microsoft.com/office/drawing/2015/9/8/chartex" xmlns:cx2="http://schemas.microsoft.com/office/drawing/2015/10/21/chartex" xmlns:cx3="http://schemas.microsoft.com/office/drawing/2016/5/9/chartex" xmlns:cx4="http://schemas.microsoft.com/office/drawing/2016/5/10/chartex" xmlns:cx5="http://schemas.microsoft.com/office/drawing/2016/5/11/chartex" xmlns:cx6="http://schemas.microsoft.com/office/drawing/2016/5/12/chartex" xmlns:cx7="http://schemas.microsoft.com/office/drawing/2016/5/13/chartex" xmlns:cx8="http://schemas.microsoft.com/office/drawing/2016/5/14/chartex" xmlns:mc="http://schemas.openxmlformats.org/markup-compatibility/2006" xmlns:aink="http://schemas.microsoft.com/office/drawing/2016/ink" xmlns:am3d="http://schemas.microsoft.com/office/drawing/2017/model3d" xmlns:o="urn:schemas-microsoft-com:office:office" xmlns:r="http://schemas.openxmlformats.org/officeDocument/2006/relationships" xmlns:m="http://schemas.openxmlformats.org/officeDocument/2006/math" xmlns:v="urn:schemas-microsoft-com:vml" xmlns:wp14="http://schemas.microsoft.com/office/word/2010/wordprocessingDrawing" xmlns:wp="http://schemas.openxmlformats.org/drawingml/2006/wordprocessingDrawing" xmlns:w10="urn:schemas-microsoft-com:office:word" xmlns:w="http://schemas.openxmlformats.org/wordprocessingml/2006/main" xmlns:w14="http://schemas.microsoft.com/office/word/2010/wordml" xmlns:w15="http://schemas.microsoft.com/office/word/2012/wordml" xmlns:w16cex="http://schemas.microsoft.com/office/word/2018/wordml/cex" xmlns:w16cid="http://schemas.microsoft.com/office/word/2016/wordml/cid" xmlns:w16="http://schemas.microsoft.com/office/word/2018/wordml" xmlns:w16sdtdh="http://schemas.microsoft.com/office/word/2020/wordml/sdtdatahash" xmlns:w16se="http://schemas.microsoft.com/office/word/2015/wordml/symex" xmlns:wpg="http://schemas.microsoft.com/office/word/2010/wordprocessingGroup" xmlns:wpi="http://schemas.microsoft.com/office/word/2010/wordprocessingInk" xmlns:wne="http://schemas.microsoft.com/office/word/2006/wordml" xmlns:wps="http://schemas.microsoft.com/office/word/2010/wordprocessingShape" mc:Ignorable="w14 w15 w16se w16cid w16 w16cex w16sdtdh wp14">
+<w:endnotes xmlns:wpc="http://schemas.microsoft.com/office/word/2010/wordprocessingCanvas" xmlns:cx="http://schemas.microsoft.com/office/drawing/2014/chartex" xmlns:cx1="http://schemas.microsoft.com/office/drawing/2015/9/8/chartex" xmlns:cx2="http://schemas.microsoft.com/office/drawing/2015/10/21/chartex" xmlns:cx3="http://schemas.microsoft.com/office/drawing/2016/5/9/chartex" xmlns:cx4="http://schemas.microsoft.com/office/drawing/2016/5/10/chartex" xmlns:cx5="http://schemas.microsoft.com/office/drawing/2016/5/11/chartex" xmlns:cx6="http://schemas.microsoft.com/office/drawing/2016/5/12/chartex" xmlns:cx7="http://schemas.microsoft.com/office/drawing/2016/5/13/chartex" xmlns:cx8="http://schemas.microsoft.com/office/drawing/2016/5/14/chartex" xmlns:mc="http://schemas.openxmlformats.org/markup-compatibility/2006" xmlns:aink="http://schemas.microsoft.com/office/drawing/2016/ink" xmlns:am3d="http://schemas.microsoft.com/office/drawing/2017/model3d" xmlns:o="urn:schemas-microsoft-com:office:office" xmlns:r="http://schemas.openxmlformats.org/officeDocument/2006/relationships" xmlns:m="http://schemas.openxmlformats.org/officeDocument/2006/math" xmlns:v="urn:schemas-microsoft-com:vml" xmlns:wp14="http://schemas.microsoft.com/office/word/2010/wordprocessingDrawing" xmlns:wp="http://schemas.openxmlformats.org/drawingml/2006/wordprocessingDrawing" xmlns:w10="urn:schemas-microsoft-com:office:word" xmlns:w="http://schemas.openxmlformats.org/wordprocessingml/2006/main" xmlns:w14="http://schemas.microsoft.com/office/word/2010/wordml" xmlns:w15="http://schemas.microsoft.com/office/word/2012/wordml" xmlns:w16cex="http://schemas.microsoft.com/office/word/2018/wordml/cex" xmlns:w16cid="http://schemas.microsoft.com/office/word/2016/wordml/cid" xmlns:w16="http://schemas.microsoft.com/office/word/2018/wordml" xmlns:w16se="http://schemas.microsoft.com/office/word/2015/wordml/symex" xmlns:wpg="http://schemas.microsoft.com/office/word/2010/wordprocessingGroup" xmlns:wpi="http://schemas.microsoft.com/office/word/2010/wordprocessingInk" xmlns:wne="http://schemas.microsoft.com/office/word/2006/wordml" xmlns:wps="http://schemas.microsoft.com/office/word/2010/wordprocessingShape" mc:Ignorable="w14 w15 w16se w16cid w16 w16cex wp14">
   <w:endnote w:type="separator" w:id="-1">
     <w:p>
       <w:pPr>
@@ -18373,7 +18323,7 @@
 </file>
 
 <file path=word/footer1.xml><?xml version="1.0" encoding="utf-8"?>
-<w:ftr xmlns:wpc="http://schemas.microsoft.com/office/word/2010/wordprocessingCanvas" xmlns:cx="http://schemas.microsoft.com/office/drawing/2014/chartex" xmlns:cx1="http://schemas.microsoft.com/office/drawing/2015/9/8/chartex" xmlns:cx2="http://schemas.microsoft.com/office/drawing/2015/10/21/chartex" xmlns:cx3="http://schemas.microsoft.com/office/drawing/2016/5/9/chartex" xmlns:cx4="http://schemas.microsoft.com/office/drawing/2016/5/10/chartex" xmlns:cx5="http://schemas.microsoft.com/office/drawing/2016/5/11/chartex" xmlns:cx6="http://schemas.microsoft.com/office/drawing/2016/5/12/chartex" xmlns:cx7="http://schemas.microsoft.com/office/drawing/2016/5/13/chartex" xmlns:cx8="http://schemas.microsoft.com/office/drawing/2016/5/14/chartex" xmlns:mc="http://schemas.openxmlformats.org/markup-compatibility/2006" xmlns:aink="http://schemas.microsoft.com/office/drawing/2016/ink" xmlns:am3d="http://schemas.microsoft.com/office/drawing/2017/model3d" xmlns:o="urn:schemas-microsoft-com:office:office" xmlns:r="http://schemas.openxmlformats.org/officeDocument/2006/relationships" xmlns:m="http://schemas.openxmlformats.org/officeDocument/2006/math" xmlns:v="urn:schemas-microsoft-com:vml" xmlns:wp14="http://schemas.microsoft.com/office/word/2010/wordprocessingDrawing" xmlns:wp="http://schemas.openxmlformats.org/drawingml/2006/wordprocessingDrawing" xmlns:w10="urn:schemas-microsoft-com:office:word" xmlns:w="http://schemas.openxmlformats.org/wordprocessingml/2006/main" xmlns:w14="http://schemas.microsoft.com/office/word/2010/wordml" xmlns:w15="http://schemas.microsoft.com/office/word/2012/wordml" xmlns:w16cex="http://schemas.microsoft.com/office/word/2018/wordml/cex" xmlns:w16cid="http://schemas.microsoft.com/office/word/2016/wordml/cid" xmlns:w16="http://schemas.microsoft.com/office/word/2018/wordml" xmlns:w16sdtdh="http://schemas.microsoft.com/office/word/2020/wordml/sdtdatahash" xmlns:w16se="http://schemas.microsoft.com/office/word/2015/wordml/symex" xmlns:wpg="http://schemas.microsoft.com/office/word/2010/wordprocessingGroup" xmlns:wpi="http://schemas.microsoft.com/office/word/2010/wordprocessingInk" xmlns:wne="http://schemas.microsoft.com/office/word/2006/wordml" xmlns:wps="http://schemas.microsoft.com/office/word/2010/wordprocessingShape" mc:Ignorable="w14 w15 w16se w16cid w16 w16cex w16sdtdh wp14">
+<w:ftr xmlns:wpc="http://schemas.microsoft.com/office/word/2010/wordprocessingCanvas" xmlns:cx="http://schemas.microsoft.com/office/drawing/2014/chartex" xmlns:cx1="http://schemas.microsoft.com/office/drawing/2015/9/8/chartex" xmlns:cx2="http://schemas.microsoft.com/office/drawing/2015/10/21/chartex" xmlns:cx3="http://schemas.microsoft.com/office/drawing/2016/5/9/chartex" xmlns:cx4="http://schemas.microsoft.com/office/drawing/2016/5/10/chartex" xmlns:cx5="http://schemas.microsoft.com/office/drawing/2016/5/11/chartex" xmlns:cx6="http://schemas.microsoft.com/office/drawing/2016/5/12/chartex" xmlns:cx7="http://schemas.microsoft.com/office/drawing/2016/5/13/chartex" xmlns:cx8="http://schemas.microsoft.com/office/drawing/2016/5/14/chartex" xmlns:mc="http://schemas.openxmlformats.org/markup-compatibility/2006" xmlns:aink="http://schemas.microsoft.com/office/drawing/2016/ink" xmlns:am3d="http://schemas.microsoft.com/office/drawing/2017/model3d" xmlns:o="urn:schemas-microsoft-com:office:office" xmlns:r="http://schemas.openxmlformats.org/officeDocument/2006/relationships" xmlns:m="http://schemas.openxmlformats.org/officeDocument/2006/math" xmlns:v="urn:schemas-microsoft-com:vml" xmlns:wp14="http://schemas.microsoft.com/office/word/2010/wordprocessingDrawing" xmlns:wp="http://schemas.openxmlformats.org/drawingml/2006/wordprocessingDrawing" xmlns:w10="urn:schemas-microsoft-com:office:word" xmlns:w="http://schemas.openxmlformats.org/wordprocessingml/2006/main" xmlns:w14="http://schemas.microsoft.com/office/word/2010/wordml" xmlns:w15="http://schemas.microsoft.com/office/word/2012/wordml" xmlns:w16cex="http://schemas.microsoft.com/office/word/2018/wordml/cex" xmlns:w16cid="http://schemas.microsoft.com/office/word/2016/wordml/cid" xmlns:w16="http://schemas.microsoft.com/office/word/2018/wordml" xmlns:w16se="http://schemas.microsoft.com/office/word/2015/wordml/symex" xmlns:wpg="http://schemas.microsoft.com/office/word/2010/wordprocessingGroup" xmlns:wpi="http://schemas.microsoft.com/office/word/2010/wordprocessingInk" xmlns:wne="http://schemas.microsoft.com/office/word/2006/wordml" xmlns:wps="http://schemas.microsoft.com/office/word/2010/wordprocessingShape" mc:Ignorable="w14 w15 w16se w16cid w16 w16cex wp14">
   <w:p>
     <w:pPr>
       <w:jc w:val="center"/>
@@ -18429,7 +18379,7 @@
 </file>
 
 <file path=word/footer2.xml><?xml version="1.0" encoding="utf-8"?>
-<w:ftr xmlns:wpc="http://schemas.microsoft.com/office/word/2010/wordprocessingCanvas" xmlns:cx="http://schemas.microsoft.com/office/drawing/2014/chartex" xmlns:cx1="http://schemas.microsoft.com/office/drawing/2015/9/8/chartex" xmlns:cx2="http://schemas.microsoft.com/office/drawing/2015/10/21/chartex" xmlns:cx3="http://schemas.microsoft.com/office/drawing/2016/5/9/chartex" xmlns:cx4="http://schemas.microsoft.com/office/drawing/2016/5/10/chartex" xmlns:cx5="http://schemas.microsoft.com/office/drawing/2016/5/11/chartex" xmlns:cx6="http://schemas.microsoft.com/office/drawing/2016/5/12/chartex" xmlns:cx7="http://schemas.microsoft.com/office/drawing/2016/5/13/chartex" xmlns:cx8="http://schemas.microsoft.com/office/drawing/2016/5/14/chartex" xmlns:mc="http://schemas.openxmlformats.org/markup-compatibility/2006" xmlns:aink="http://schemas.microsoft.com/office/drawing/2016/ink" xmlns:am3d="http://schemas.microsoft.com/office/drawing/2017/model3d" xmlns:o="urn:schemas-microsoft-com:office:office" xmlns:r="http://schemas.openxmlformats.org/officeDocument/2006/relationships" xmlns:m="http://schemas.openxmlformats.org/officeDocument/2006/math" xmlns:v="urn:schemas-microsoft-com:vml" xmlns:wp14="http://schemas.microsoft.com/office/word/2010/wordprocessingDrawing" xmlns:wp="http://schemas.openxmlformats.org/drawingml/2006/wordprocessingDrawing" xmlns:w10="urn:schemas-microsoft-com:office:word" xmlns:w="http://schemas.openxmlformats.org/wordprocessingml/2006/main" xmlns:w14="http://schemas.microsoft.com/office/word/2010/wordml" xmlns:w15="http://schemas.microsoft.com/office/word/2012/wordml" xmlns:w16cex="http://schemas.microsoft.com/office/word/2018/wordml/cex" xmlns:w16cid="http://schemas.microsoft.com/office/word/2016/wordml/cid" xmlns:w16="http://schemas.microsoft.com/office/word/2018/wordml" xmlns:w16sdtdh="http://schemas.microsoft.com/office/word/2020/wordml/sdtdatahash" xmlns:w16se="http://schemas.microsoft.com/office/word/2015/wordml/symex" xmlns:wpg="http://schemas.microsoft.com/office/word/2010/wordprocessingGroup" xmlns:wpi="http://schemas.microsoft.com/office/word/2010/wordprocessingInk" xmlns:wne="http://schemas.microsoft.com/office/word/2006/wordml" xmlns:wps="http://schemas.microsoft.com/office/word/2010/wordprocessingShape" mc:Ignorable="w14 w15 w16se w16cid w16 w16cex w16sdtdh wp14">
+<w:ftr xmlns:wpc="http://schemas.microsoft.com/office/word/2010/wordprocessingCanvas" xmlns:cx="http://schemas.microsoft.com/office/drawing/2014/chartex" xmlns:cx1="http://schemas.microsoft.com/office/drawing/2015/9/8/chartex" xmlns:cx2="http://schemas.microsoft.com/office/drawing/2015/10/21/chartex" xmlns:cx3="http://schemas.microsoft.com/office/drawing/2016/5/9/chartex" xmlns:cx4="http://schemas.microsoft.com/office/drawing/2016/5/10/chartex" xmlns:cx5="http://schemas.microsoft.com/office/drawing/2016/5/11/chartex" xmlns:cx6="http://schemas.microsoft.com/office/drawing/2016/5/12/chartex" xmlns:cx7="http://schemas.microsoft.com/office/drawing/2016/5/13/chartex" xmlns:cx8="http://schemas.microsoft.com/office/drawing/2016/5/14/chartex" xmlns:mc="http://schemas.openxmlformats.org/markup-compatibility/2006" xmlns:aink="http://schemas.microsoft.com/office/drawing/2016/ink" xmlns:am3d="http://schemas.microsoft.com/office/drawing/2017/model3d" xmlns:o="urn:schemas-microsoft-com:office:office" xmlns:r="http://schemas.openxmlformats.org/officeDocument/2006/relationships" xmlns:m="http://schemas.openxmlformats.org/officeDocument/2006/math" xmlns:v="urn:schemas-microsoft-com:vml" xmlns:wp14="http://schemas.microsoft.com/office/word/2010/wordprocessingDrawing" xmlns:wp="http://schemas.openxmlformats.org/drawingml/2006/wordprocessingDrawing" xmlns:w10="urn:schemas-microsoft-com:office:word" xmlns:w="http://schemas.openxmlformats.org/wordprocessingml/2006/main" xmlns:w14="http://schemas.microsoft.com/office/word/2010/wordml" xmlns:w15="http://schemas.microsoft.com/office/word/2012/wordml" xmlns:w16cex="http://schemas.microsoft.com/office/word/2018/wordml/cex" xmlns:w16cid="http://schemas.microsoft.com/office/word/2016/wordml/cid" xmlns:w16="http://schemas.microsoft.com/office/word/2018/wordml" xmlns:w16se="http://schemas.microsoft.com/office/word/2015/wordml/symex" xmlns:wpg="http://schemas.microsoft.com/office/word/2010/wordprocessingGroup" xmlns:wpi="http://schemas.microsoft.com/office/word/2010/wordprocessingInk" xmlns:wne="http://schemas.microsoft.com/office/word/2006/wordml" xmlns:wps="http://schemas.microsoft.com/office/word/2010/wordprocessingShape" mc:Ignorable="w14 w15 w16se w16cid w16 w16cex wp14">
   <w:p>
     <w:pPr>
       <w:jc w:val="center"/>
@@ -18491,7 +18441,7 @@
 </file>
 
 <file path=word/footnotes.xml><?xml version="1.0" encoding="utf-8"?>
-<w:footnotes xmlns:wpc="http://schemas.microsoft.com/office/word/2010/wordprocessingCanvas" xmlns:cx="http://schemas.microsoft.com/office/drawing/2014/chartex" xmlns:cx1="http://schemas.microsoft.com/office/drawing/2015/9/8/chartex" xmlns:cx2="http://schemas.microsoft.com/office/drawing/2015/10/21/chartex" xmlns:cx3="http://schemas.microsoft.com/office/drawing/2016/5/9/chartex" xmlns:cx4="http://schemas.microsoft.com/office/drawing/2016/5/10/chartex" xmlns:cx5="http://schemas.microsoft.com/office/drawing/2016/5/11/chartex" xmlns:cx6="http://schemas.microsoft.com/office/drawing/2016/5/12/chartex" xmlns:cx7="http://schemas.microsoft.com/office/drawing/2016/5/13/chartex" xmlns:cx8="http://schemas.microsoft.com/office/drawing/2016/5/14/chartex" xmlns:mc="http://schemas.openxmlformats.org/markup-compatibility/2006" xmlns:aink="http://schemas.microsoft.com/office/drawing/2016/ink" xmlns:am3d="http://schemas.microsoft.com/office/drawing/2017/model3d" xmlns:o="urn:schemas-microsoft-com:office:office" xmlns:r="http://schemas.openxmlformats.org/officeDocument/2006/relationships" xmlns:m="http://schemas.openxmlformats.org/officeDocument/2006/math" xmlns:v="urn:schemas-microsoft-com:vml" xmlns:wp14="http://schemas.microsoft.com/office/word/2010/wordprocessingDrawing" xmlns:wp="http://schemas.openxmlformats.org/drawingml/2006/wordprocessingDrawing" xmlns:w10="urn:schemas-microsoft-com:office:word" xmlns:w="http://schemas.openxmlformats.org/wordprocessingml/2006/main" xmlns:w14="http://schemas.microsoft.com/office/word/2010/wordml" xmlns:w15="http://schemas.microsoft.com/office/word/2012/wordml" xmlns:w16cex="http://schemas.microsoft.com/office/word/2018/wordml/cex" xmlns:w16cid="http://schemas.microsoft.com/office/word/2016/wordml/cid" xmlns:w16="http://schemas.microsoft.com/office/word/2018/wordml" xmlns:w16sdtdh="http://schemas.microsoft.com/office/word/2020/wordml/sdtdatahash" xmlns:w16se="http://schemas.microsoft.com/office/word/2015/wordml/symex" xmlns:wpg="http://schemas.microsoft.com/office/word/2010/wordprocessingGroup" xmlns:wpi="http://schemas.microsoft.com/office/word/2010/wordprocessingInk" xmlns:wne="http://schemas.microsoft.com/office/word/2006/wordml" xmlns:wps="http://schemas.microsoft.com/office/word/2010/wordprocessingShape" mc:Ignorable="w14 w15 w16se w16cid w16 w16cex w16sdtdh wp14">
+<w:footnotes xmlns:wpc="http://schemas.microsoft.com/office/word/2010/wordprocessingCanvas" xmlns:cx="http://schemas.microsoft.com/office/drawing/2014/chartex" xmlns:cx1="http://schemas.microsoft.com/office/drawing/2015/9/8/chartex" xmlns:cx2="http://schemas.microsoft.com/office/drawing/2015/10/21/chartex" xmlns:cx3="http://schemas.microsoft.com/office/drawing/2016/5/9/chartex" xmlns:cx4="http://schemas.microsoft.com/office/drawing/2016/5/10/chartex" xmlns:cx5="http://schemas.microsoft.com/office/drawing/2016/5/11/chartex" xmlns:cx6="http://schemas.microsoft.com/office/drawing/2016/5/12/chartex" xmlns:cx7="http://schemas.microsoft.com/office/drawing/2016/5/13/chartex" xmlns:cx8="http://schemas.microsoft.com/office/drawing/2016/5/14/chartex" xmlns:mc="http://schemas.openxmlformats.org/markup-compatibility/2006" xmlns:aink="http://schemas.microsoft.com/office/drawing/2016/ink" xmlns:am3d="http://schemas.microsoft.com/office/drawing/2017/model3d" xmlns:o="urn:schemas-microsoft-com:office:office" xmlns:r="http://schemas.openxmlformats.org/officeDocument/2006/relationships" xmlns:m="http://schemas.openxmlformats.org/officeDocument/2006/math" xmlns:v="urn:schemas-microsoft-com:vml" xmlns:wp14="http://schemas.microsoft.com/office/word/2010/wordprocessingDrawing" xmlns:wp="http://schemas.openxmlformats.org/drawingml/2006/wordprocessingDrawing" xmlns:w10="urn:schemas-microsoft-com:office:word" xmlns:w="http://schemas.openxmlformats.org/wordprocessingml/2006/main" xmlns:w14="http://schemas.microsoft.com/office/word/2010/wordml" xmlns:w15="http://schemas.microsoft.com/office/word/2012/wordml" xmlns:w16cex="http://schemas.microsoft.com/office/word/2018/wordml/cex" xmlns:w16cid="http://schemas.microsoft.com/office/word/2016/wordml/cid" xmlns:w16="http://schemas.microsoft.com/office/word/2018/wordml" xmlns:w16se="http://schemas.microsoft.com/office/word/2015/wordml/symex" xmlns:wpg="http://schemas.microsoft.com/office/word/2010/wordprocessingGroup" xmlns:wpi="http://schemas.microsoft.com/office/word/2010/wordprocessingInk" xmlns:wne="http://schemas.microsoft.com/office/word/2006/wordml" xmlns:wps="http://schemas.microsoft.com/office/word/2010/wordprocessingShape" mc:Ignorable="w14 w15 w16se w16cid w16 w16cex wp14">
   <w:footnote w:type="separator" w:id="-1">
     <w:p>
       <w:pPr>
@@ -18516,10 +18466,10 @@
 </file>
 
 <file path=word/header1.xml><?xml version="1.0" encoding="utf-8"?>
-<w:hdr xmlns:wpc="http://schemas.microsoft.com/office/word/2010/wordprocessingCanvas" xmlns:cx="http://schemas.microsoft.com/office/drawing/2014/chartex" xmlns:cx1="http://schemas.microsoft.com/office/drawing/2015/9/8/chartex" xmlns:cx2="http://schemas.microsoft.com/office/drawing/2015/10/21/chartex" xmlns:cx3="http://schemas.microsoft.com/office/drawing/2016/5/9/chartex" xmlns:cx4="http://schemas.microsoft.com/office/drawing/2016/5/10/chartex" xmlns:cx5="http://schemas.microsoft.com/office/drawing/2016/5/11/chartex" xmlns:cx6="http://schemas.microsoft.com/office/drawing/2016/5/12/chartex" xmlns:cx7="http://schemas.microsoft.com/office/drawing/2016/5/13/chartex" xmlns:cx8="http://schemas.microsoft.com/office/drawing/2016/5/14/chartex" xmlns:mc="http://schemas.openxmlformats.org/markup-compatibility/2006" xmlns:aink="http://schemas.microsoft.com/office/drawing/2016/ink" xmlns:am3d="http://schemas.microsoft.com/office/drawing/2017/model3d" xmlns:o="urn:schemas-microsoft-com:office:office" xmlns:r="http://schemas.openxmlformats.org/officeDocument/2006/relationships" xmlns:m="http://schemas.openxmlformats.org/officeDocument/2006/math" xmlns:v="urn:schemas-microsoft-com:vml" xmlns:wp14="http://schemas.microsoft.com/office/word/2010/wordprocessingDrawing" xmlns:wp="http://schemas.openxmlformats.org/drawingml/2006/wordprocessingDrawing" xmlns:w10="urn:schemas-microsoft-com:office:word" xmlns:w="http://schemas.openxmlformats.org/wordprocessingml/2006/main" xmlns:w14="http://schemas.microsoft.com/office/word/2010/wordml" xmlns:w15="http://schemas.microsoft.com/office/word/2012/wordml" xmlns:w16cex="http://schemas.microsoft.com/office/word/2018/wordml/cex" xmlns:w16cid="http://schemas.microsoft.com/office/word/2016/wordml/cid" xmlns:w16="http://schemas.microsoft.com/office/word/2018/wordml" xmlns:w16sdtdh="http://schemas.microsoft.com/office/word/2020/wordml/sdtdatahash" xmlns:w16se="http://schemas.microsoft.com/office/word/2015/wordml/symex" xmlns:wpg="http://schemas.microsoft.com/office/word/2010/wordprocessingGroup" xmlns:wpi="http://schemas.microsoft.com/office/word/2010/wordprocessingInk" xmlns:wne="http://schemas.microsoft.com/office/word/2006/wordml" xmlns:wps="http://schemas.microsoft.com/office/word/2010/wordprocessingShape" mc:Ignorable="w14 w15 w16se w16cid w16 w16cex w16sdtdh wp14">
+<w:hdr xmlns:wpc="http://schemas.microsoft.com/office/word/2010/wordprocessingCanvas" xmlns:cx="http://schemas.microsoft.com/office/drawing/2014/chartex" xmlns:cx1="http://schemas.microsoft.com/office/drawing/2015/9/8/chartex" xmlns:cx2="http://schemas.microsoft.com/office/drawing/2015/10/21/chartex" xmlns:cx3="http://schemas.microsoft.com/office/drawing/2016/5/9/chartex" xmlns:cx4="http://schemas.microsoft.com/office/drawing/2016/5/10/chartex" xmlns:cx5="http://schemas.microsoft.com/office/drawing/2016/5/11/chartex" xmlns:cx6="http://schemas.microsoft.com/office/drawing/2016/5/12/chartex" xmlns:cx7="http://schemas.microsoft.com/office/drawing/2016/5/13/chartex" xmlns:cx8="http://schemas.microsoft.com/office/drawing/2016/5/14/chartex" xmlns:mc="http://schemas.openxmlformats.org/markup-compatibility/2006" xmlns:aink="http://schemas.microsoft.com/office/drawing/2016/ink" xmlns:am3d="http://schemas.microsoft.com/office/drawing/2017/model3d" xmlns:o="urn:schemas-microsoft-com:office:office" xmlns:r="http://schemas.openxmlformats.org/officeDocument/2006/relationships" xmlns:m="http://schemas.openxmlformats.org/officeDocument/2006/math" xmlns:v="urn:schemas-microsoft-com:vml" xmlns:wp14="http://schemas.microsoft.com/office/word/2010/wordprocessingDrawing" xmlns:wp="http://schemas.openxmlformats.org/drawingml/2006/wordprocessingDrawing" xmlns:w10="urn:schemas-microsoft-com:office:word" xmlns:w="http://schemas.openxmlformats.org/wordprocessingml/2006/main" xmlns:w14="http://schemas.microsoft.com/office/word/2010/wordml" xmlns:w15="http://schemas.microsoft.com/office/word/2012/wordml" xmlns:w16cex="http://schemas.microsoft.com/office/word/2018/wordml/cex" xmlns:w16cid="http://schemas.microsoft.com/office/word/2016/wordml/cid" xmlns:w16="http://schemas.microsoft.com/office/word/2018/wordml" xmlns:w16se="http://schemas.microsoft.com/office/word/2015/wordml/symex" xmlns:wpg="http://schemas.microsoft.com/office/word/2010/wordprocessingGroup" xmlns:wpi="http://schemas.microsoft.com/office/word/2010/wordprocessingInk" xmlns:wne="http://schemas.microsoft.com/office/word/2006/wordml" xmlns:wps="http://schemas.microsoft.com/office/word/2010/wordprocessingShape" mc:Ignorable="w14 w15 w16se w16cid w16 w16cex wp14">
   <w:p>
     <w:pPr>
-      <w:pStyle w:val="Encabezado"/>
+      <w:pStyle w:val="Header"/>
     </w:pPr>
     <w:r>
       <w:rPr>
@@ -18545,7 +18495,7 @@
           <v:path o:extrusionok="f" gradientshapeok="t" o:connecttype="rect"/>
           <o:lock v:ext="edit" aspectratio="t"/>
         </v:shapetype>
-        <v:shape id="WordPictureWatermark444838016" o:spid="_x0000_s1032" type="#_x0000_t75" style="position:absolute;margin-left:0;margin-top:0;width:392.45pt;height:392.45pt;z-index:-251657216;mso-position-horizontal:center;mso-position-horizontal-relative:margin;mso-position-vertical:center;mso-position-vertical-relative:margin" o:allowincell="f">
+        <v:shape id="WordPictureWatermark444838016" o:spid="_x0000_s2056" type="#_x0000_t75" style="position:absolute;margin-left:0;margin-top:0;width:392.45pt;height:392.45pt;z-index:-251657216;mso-position-horizontal:center;mso-position-horizontal-relative:margin;mso-position-vertical:center;mso-position-vertical-relative:margin" o:allowincell="f">
           <v:imagedata r:id="rId1" o:title="orangesoft" gain="19661f" blacklevel="22938f"/>
           <w10:wrap anchorx="margin" anchory="margin"/>
         </v:shape>
@@ -18556,7 +18506,7 @@
 </file>
 
 <file path=word/header2.xml><?xml version="1.0" encoding="utf-8"?>
-<w:hdr xmlns:wpc="http://schemas.microsoft.com/office/word/2010/wordprocessingCanvas" xmlns:cx="http://schemas.microsoft.com/office/drawing/2014/chartex" xmlns:cx1="http://schemas.microsoft.com/office/drawing/2015/9/8/chartex" xmlns:cx2="http://schemas.microsoft.com/office/drawing/2015/10/21/chartex" xmlns:cx3="http://schemas.microsoft.com/office/drawing/2016/5/9/chartex" xmlns:cx4="http://schemas.microsoft.com/office/drawing/2016/5/10/chartex" xmlns:cx5="http://schemas.microsoft.com/office/drawing/2016/5/11/chartex" xmlns:cx6="http://schemas.microsoft.com/office/drawing/2016/5/12/chartex" xmlns:cx7="http://schemas.microsoft.com/office/drawing/2016/5/13/chartex" xmlns:cx8="http://schemas.microsoft.com/office/drawing/2016/5/14/chartex" xmlns:mc="http://schemas.openxmlformats.org/markup-compatibility/2006" xmlns:aink="http://schemas.microsoft.com/office/drawing/2016/ink" xmlns:am3d="http://schemas.microsoft.com/office/drawing/2017/model3d" xmlns:o="urn:schemas-microsoft-com:office:office" xmlns:r="http://schemas.openxmlformats.org/officeDocument/2006/relationships" xmlns:m="http://schemas.openxmlformats.org/officeDocument/2006/math" xmlns:v="urn:schemas-microsoft-com:vml" xmlns:wp14="http://schemas.microsoft.com/office/word/2010/wordprocessingDrawing" xmlns:wp="http://schemas.openxmlformats.org/drawingml/2006/wordprocessingDrawing" xmlns:w10="urn:schemas-microsoft-com:office:word" xmlns:w="http://schemas.openxmlformats.org/wordprocessingml/2006/main" xmlns:w14="http://schemas.microsoft.com/office/word/2010/wordml" xmlns:w15="http://schemas.microsoft.com/office/word/2012/wordml" xmlns:w16cex="http://schemas.microsoft.com/office/word/2018/wordml/cex" xmlns:w16cid="http://schemas.microsoft.com/office/word/2016/wordml/cid" xmlns:w16="http://schemas.microsoft.com/office/word/2018/wordml" xmlns:w16sdtdh="http://schemas.microsoft.com/office/word/2020/wordml/sdtdatahash" xmlns:w16se="http://schemas.microsoft.com/office/word/2015/wordml/symex" xmlns:wpg="http://schemas.microsoft.com/office/word/2010/wordprocessingGroup" xmlns:wpi="http://schemas.microsoft.com/office/word/2010/wordprocessingInk" xmlns:wne="http://schemas.microsoft.com/office/word/2006/wordml" xmlns:wps="http://schemas.microsoft.com/office/word/2010/wordprocessingShape" mc:Ignorable="w14 w15 w16se w16cid w16 w16cex w16sdtdh wp14">
+<w:hdr xmlns:wpc="http://schemas.microsoft.com/office/word/2010/wordprocessingCanvas" xmlns:cx="http://schemas.microsoft.com/office/drawing/2014/chartex" xmlns:cx1="http://schemas.microsoft.com/office/drawing/2015/9/8/chartex" xmlns:cx2="http://schemas.microsoft.com/office/drawing/2015/10/21/chartex" xmlns:cx3="http://schemas.microsoft.com/office/drawing/2016/5/9/chartex" xmlns:cx4="http://schemas.microsoft.com/office/drawing/2016/5/10/chartex" xmlns:cx5="http://schemas.microsoft.com/office/drawing/2016/5/11/chartex" xmlns:cx6="http://schemas.microsoft.com/office/drawing/2016/5/12/chartex" xmlns:cx7="http://schemas.microsoft.com/office/drawing/2016/5/13/chartex" xmlns:cx8="http://schemas.microsoft.com/office/drawing/2016/5/14/chartex" xmlns:mc="http://schemas.openxmlformats.org/markup-compatibility/2006" xmlns:aink="http://schemas.microsoft.com/office/drawing/2016/ink" xmlns:am3d="http://schemas.microsoft.com/office/drawing/2017/model3d" xmlns:o="urn:schemas-microsoft-com:office:office" xmlns:r="http://schemas.openxmlformats.org/officeDocument/2006/relationships" xmlns:m="http://schemas.openxmlformats.org/officeDocument/2006/math" xmlns:v="urn:schemas-microsoft-com:vml" xmlns:wp14="http://schemas.microsoft.com/office/word/2010/wordprocessingDrawing" xmlns:wp="http://schemas.openxmlformats.org/drawingml/2006/wordprocessingDrawing" xmlns:w10="urn:schemas-microsoft-com:office:word" xmlns:w="http://schemas.openxmlformats.org/wordprocessingml/2006/main" xmlns:w14="http://schemas.microsoft.com/office/word/2010/wordml" xmlns:w15="http://schemas.microsoft.com/office/word/2012/wordml" xmlns:w16cex="http://schemas.microsoft.com/office/word/2018/wordml/cex" xmlns:w16cid="http://schemas.microsoft.com/office/word/2016/wordml/cid" xmlns:w16="http://schemas.microsoft.com/office/word/2018/wordml" xmlns:w16se="http://schemas.microsoft.com/office/word/2015/wordml/symex" xmlns:wpg="http://schemas.microsoft.com/office/word/2010/wordprocessingGroup" xmlns:wpi="http://schemas.microsoft.com/office/word/2010/wordprocessingInk" xmlns:wne="http://schemas.microsoft.com/office/word/2006/wordml" xmlns:wps="http://schemas.microsoft.com/office/word/2010/wordprocessingShape" mc:Ignorable="w14 w15 w16se w16cid w16 w16cex wp14">
   <w:p>
     <w:r>
       <w:rPr>
@@ -18582,7 +18532,7 @@
           <v:path o:extrusionok="f" gradientshapeok="t" o:connecttype="rect"/>
           <o:lock v:ext="edit" aspectratio="t"/>
         </v:shapetype>
-        <v:shape id="WordPictureWatermark444838017" o:spid="_x0000_s1033" type="#_x0000_t75" style="position:absolute;margin-left:0;margin-top:0;width:392.45pt;height:392.45pt;z-index:-251656192;mso-position-horizontal:center;mso-position-horizontal-relative:margin;mso-position-vertical:center;mso-position-vertical-relative:margin" o:allowincell="f">
+        <v:shape id="WordPictureWatermark444838017" o:spid="_x0000_s2057" type="#_x0000_t75" style="position:absolute;margin-left:0;margin-top:0;width:392.45pt;height:392.45pt;z-index:-251656192;mso-position-horizontal:center;mso-position-horizontal-relative:margin;mso-position-vertical:center;mso-position-vertical-relative:margin" o:allowincell="f">
           <v:imagedata r:id="rId1" o:title="orangesoft" gain="19661f" blacklevel="22938f"/>
           <w10:wrap anchorx="margin" anchory="margin"/>
         </v:shape>
@@ -18643,19 +18593,7 @@
             <w:rPr>
               <w:b/>
             </w:rPr>
-            <w:t xml:space="preserve">Versión </w:t>
-          </w:r>
-          <w:r>
-            <w:rPr>
-              <w:b/>
-            </w:rPr>
-            <w:t>2</w:t>
-          </w:r>
-          <w:r>
-            <w:rPr>
-              <w:b/>
-            </w:rPr>
-            <w:t>.0</w:t>
+            <w:t>Versión 2.0</w:t>
           </w:r>
         </w:p>
       </w:tc>
@@ -18691,24 +18629,8 @@
               <w:b/>
               <w:i/>
             </w:rPr>
-            <w:t>Plan de Gestión de la Configuración</w:t>
+            <w:t>Plan de Gestión de la Configuración - Orangesoft</w:t>
           </w:r>
-          <w:r>
-            <w:rPr>
-              <w:b/>
-              <w:i/>
-            </w:rPr>
-            <w:t xml:space="preserve"> - </w:t>
-          </w:r>
-          <w:proofErr w:type="spellStart"/>
-          <w:r>
-            <w:rPr>
-              <w:b/>
-              <w:i/>
-            </w:rPr>
-            <w:t>Orangesoft</w:t>
-          </w:r>
-          <w:proofErr w:type="spellEnd"/>
         </w:p>
       </w:tc>
     </w:tr>
@@ -18718,7 +18640,7 @@
 </file>
 
 <file path=word/header3.xml><?xml version="1.0" encoding="utf-8"?>
-<w:hdr xmlns:wpc="http://schemas.microsoft.com/office/word/2010/wordprocessingCanvas" xmlns:cx="http://schemas.microsoft.com/office/drawing/2014/chartex" xmlns:cx1="http://schemas.microsoft.com/office/drawing/2015/9/8/chartex" xmlns:cx2="http://schemas.microsoft.com/office/drawing/2015/10/21/chartex" xmlns:cx3="http://schemas.microsoft.com/office/drawing/2016/5/9/chartex" xmlns:cx4="http://schemas.microsoft.com/office/drawing/2016/5/10/chartex" xmlns:cx5="http://schemas.microsoft.com/office/drawing/2016/5/11/chartex" xmlns:cx6="http://schemas.microsoft.com/office/drawing/2016/5/12/chartex" xmlns:cx7="http://schemas.microsoft.com/office/drawing/2016/5/13/chartex" xmlns:cx8="http://schemas.microsoft.com/office/drawing/2016/5/14/chartex" xmlns:mc="http://schemas.openxmlformats.org/markup-compatibility/2006" xmlns:aink="http://schemas.microsoft.com/office/drawing/2016/ink" xmlns:am3d="http://schemas.microsoft.com/office/drawing/2017/model3d" xmlns:o="urn:schemas-microsoft-com:office:office" xmlns:r="http://schemas.openxmlformats.org/officeDocument/2006/relationships" xmlns:m="http://schemas.openxmlformats.org/officeDocument/2006/math" xmlns:v="urn:schemas-microsoft-com:vml" xmlns:wp14="http://schemas.microsoft.com/office/word/2010/wordprocessingDrawing" xmlns:wp="http://schemas.openxmlformats.org/drawingml/2006/wordprocessingDrawing" xmlns:w10="urn:schemas-microsoft-com:office:word" xmlns:w="http://schemas.openxmlformats.org/wordprocessingml/2006/main" xmlns:w14="http://schemas.microsoft.com/office/word/2010/wordml" xmlns:w15="http://schemas.microsoft.com/office/word/2012/wordml" xmlns:w16cex="http://schemas.microsoft.com/office/word/2018/wordml/cex" xmlns:w16cid="http://schemas.microsoft.com/office/word/2016/wordml/cid" xmlns:w16="http://schemas.microsoft.com/office/word/2018/wordml" xmlns:w16sdtdh="http://schemas.microsoft.com/office/word/2020/wordml/sdtdatahash" xmlns:w16se="http://schemas.microsoft.com/office/word/2015/wordml/symex" xmlns:wpg="http://schemas.microsoft.com/office/word/2010/wordprocessingGroup" xmlns:wpi="http://schemas.microsoft.com/office/word/2010/wordprocessingInk" xmlns:wne="http://schemas.microsoft.com/office/word/2006/wordml" xmlns:wps="http://schemas.microsoft.com/office/word/2010/wordprocessingShape" mc:Ignorable="w14 w15 w16se w16cid w16 w16cex w16sdtdh wp14">
+<w:hdr xmlns:wpc="http://schemas.microsoft.com/office/word/2010/wordprocessingCanvas" xmlns:cx="http://schemas.microsoft.com/office/drawing/2014/chartex" xmlns:cx1="http://schemas.microsoft.com/office/drawing/2015/9/8/chartex" xmlns:cx2="http://schemas.microsoft.com/office/drawing/2015/10/21/chartex" xmlns:cx3="http://schemas.microsoft.com/office/drawing/2016/5/9/chartex" xmlns:cx4="http://schemas.microsoft.com/office/drawing/2016/5/10/chartex" xmlns:cx5="http://schemas.microsoft.com/office/drawing/2016/5/11/chartex" xmlns:cx6="http://schemas.microsoft.com/office/drawing/2016/5/12/chartex" xmlns:cx7="http://schemas.microsoft.com/office/drawing/2016/5/13/chartex" xmlns:cx8="http://schemas.microsoft.com/office/drawing/2016/5/14/chartex" xmlns:mc="http://schemas.openxmlformats.org/markup-compatibility/2006" xmlns:aink="http://schemas.microsoft.com/office/drawing/2016/ink" xmlns:am3d="http://schemas.microsoft.com/office/drawing/2017/model3d" xmlns:o="urn:schemas-microsoft-com:office:office" xmlns:r="http://schemas.openxmlformats.org/officeDocument/2006/relationships" xmlns:m="http://schemas.openxmlformats.org/officeDocument/2006/math" xmlns:v="urn:schemas-microsoft-com:vml" xmlns:wp14="http://schemas.microsoft.com/office/word/2010/wordprocessingDrawing" xmlns:wp="http://schemas.openxmlformats.org/drawingml/2006/wordprocessingDrawing" xmlns:w10="urn:schemas-microsoft-com:office:word" xmlns:w="http://schemas.openxmlformats.org/wordprocessingml/2006/main" xmlns:w14="http://schemas.microsoft.com/office/word/2010/wordml" xmlns:w15="http://schemas.microsoft.com/office/word/2012/wordml" xmlns:w16cex="http://schemas.microsoft.com/office/word/2018/wordml/cex" xmlns:w16cid="http://schemas.microsoft.com/office/word/2016/wordml/cid" xmlns:w16="http://schemas.microsoft.com/office/word/2018/wordml" xmlns:w16se="http://schemas.microsoft.com/office/word/2015/wordml/symex" xmlns:wpg="http://schemas.microsoft.com/office/word/2010/wordprocessingGroup" xmlns:wpi="http://schemas.microsoft.com/office/word/2010/wordprocessingInk" xmlns:wne="http://schemas.microsoft.com/office/word/2006/wordml" xmlns:wps="http://schemas.microsoft.com/office/word/2010/wordprocessingShape" mc:Ignorable="w14 w15 w16se w16cid w16 w16cex wp14">
   <w:p>
     <w:r>
       <w:rPr>
@@ -18744,7 +18666,7 @@
           <v:path o:extrusionok="f" gradientshapeok="t" o:connecttype="rect"/>
           <o:lock v:ext="edit" aspectratio="t"/>
         </v:shapetype>
-        <v:shape id="WordPictureWatermark444838015" o:spid="_x0000_s1031" type="#_x0000_t75" style="position:absolute;margin-left:0;margin-top:0;width:392.45pt;height:392.45pt;z-index:-251658240;mso-position-horizontal:center;mso-position-horizontal-relative:margin;mso-position-vertical:center;mso-position-vertical-relative:margin" o:allowincell="f">
+        <v:shape id="WordPictureWatermark444838015" o:spid="_x0000_s2055" type="#_x0000_t75" style="position:absolute;margin-left:0;margin-top:0;width:392.45pt;height:392.45pt;z-index:-251658240;mso-position-horizontal:center;mso-position-horizontal-relative:margin;mso-position-vertical:center;mso-position-vertical-relative:margin" o:allowincell="f">
           <v:imagedata r:id="rId1" o:title="orangesoft" gain="19661f" blacklevel="22938f"/>
           <w10:wrap anchorx="margin" anchory="margin"/>
         </v:shape>
@@ -18755,7 +18677,7 @@
 </file>
 
 <file path=word/numbering.xml><?xml version="1.0" encoding="utf-8"?>
-<w:numbering xmlns:wpc="http://schemas.microsoft.com/office/word/2010/wordprocessingCanvas" xmlns:cx="http://schemas.microsoft.com/office/drawing/2014/chartex" xmlns:cx1="http://schemas.microsoft.com/office/drawing/2015/9/8/chartex" xmlns:cx2="http://schemas.microsoft.com/office/drawing/2015/10/21/chartex" xmlns:cx3="http://schemas.microsoft.com/office/drawing/2016/5/9/chartex" xmlns:cx4="http://schemas.microsoft.com/office/drawing/2016/5/10/chartex" xmlns:cx5="http://schemas.microsoft.com/office/drawing/2016/5/11/chartex" xmlns:cx6="http://schemas.microsoft.com/office/drawing/2016/5/12/chartex" xmlns:cx7="http://schemas.microsoft.com/office/drawing/2016/5/13/chartex" xmlns:cx8="http://schemas.microsoft.com/office/drawing/2016/5/14/chartex" xmlns:mc="http://schemas.openxmlformats.org/markup-compatibility/2006" xmlns:aink="http://schemas.microsoft.com/office/drawing/2016/ink" xmlns:am3d="http://schemas.microsoft.com/office/drawing/2017/model3d" xmlns:o="urn:schemas-microsoft-com:office:office" xmlns:r="http://schemas.openxmlformats.org/officeDocument/2006/relationships" xmlns:m="http://schemas.openxmlformats.org/officeDocument/2006/math" xmlns:v="urn:schemas-microsoft-com:vml" xmlns:wp14="http://schemas.microsoft.com/office/word/2010/wordprocessingDrawing" xmlns:wp="http://schemas.openxmlformats.org/drawingml/2006/wordprocessingDrawing" xmlns:w10="urn:schemas-microsoft-com:office:word" xmlns:w="http://schemas.openxmlformats.org/wordprocessingml/2006/main" xmlns:w14="http://schemas.microsoft.com/office/word/2010/wordml" xmlns:w15="http://schemas.microsoft.com/office/word/2012/wordml" xmlns:w16cex="http://schemas.microsoft.com/office/word/2018/wordml/cex" xmlns:w16cid="http://schemas.microsoft.com/office/word/2016/wordml/cid" xmlns:w16="http://schemas.microsoft.com/office/word/2018/wordml" xmlns:w16sdtdh="http://schemas.microsoft.com/office/word/2020/wordml/sdtdatahash" xmlns:w16se="http://schemas.microsoft.com/office/word/2015/wordml/symex" xmlns:wpg="http://schemas.microsoft.com/office/word/2010/wordprocessingGroup" xmlns:wpi="http://schemas.microsoft.com/office/word/2010/wordprocessingInk" xmlns:wne="http://schemas.microsoft.com/office/word/2006/wordml" xmlns:wps="http://schemas.microsoft.com/office/word/2010/wordprocessingShape" mc:Ignorable="w14 w15 w16se w16cid w16 w16cex w16sdtdh wp14">
+<w:numbering xmlns:wpc="http://schemas.microsoft.com/office/word/2010/wordprocessingCanvas" xmlns:cx="http://schemas.microsoft.com/office/drawing/2014/chartex" xmlns:cx1="http://schemas.microsoft.com/office/drawing/2015/9/8/chartex" xmlns:cx2="http://schemas.microsoft.com/office/drawing/2015/10/21/chartex" xmlns:cx3="http://schemas.microsoft.com/office/drawing/2016/5/9/chartex" xmlns:cx4="http://schemas.microsoft.com/office/drawing/2016/5/10/chartex" xmlns:cx5="http://schemas.microsoft.com/office/drawing/2016/5/11/chartex" xmlns:cx6="http://schemas.microsoft.com/office/drawing/2016/5/12/chartex" xmlns:cx7="http://schemas.microsoft.com/office/drawing/2016/5/13/chartex" xmlns:cx8="http://schemas.microsoft.com/office/drawing/2016/5/14/chartex" xmlns:mc="http://schemas.openxmlformats.org/markup-compatibility/2006" xmlns:aink="http://schemas.microsoft.com/office/drawing/2016/ink" xmlns:am3d="http://schemas.microsoft.com/office/drawing/2017/model3d" xmlns:o="urn:schemas-microsoft-com:office:office" xmlns:r="http://schemas.openxmlformats.org/officeDocument/2006/relationships" xmlns:m="http://schemas.openxmlformats.org/officeDocument/2006/math" xmlns:v="urn:schemas-microsoft-com:vml" xmlns:wp14="http://schemas.microsoft.com/office/word/2010/wordprocessingDrawing" xmlns:wp="http://schemas.openxmlformats.org/drawingml/2006/wordprocessingDrawing" xmlns:w10="urn:schemas-microsoft-com:office:word" xmlns:w="http://schemas.openxmlformats.org/wordprocessingml/2006/main" xmlns:w14="http://schemas.microsoft.com/office/word/2010/wordml" xmlns:w15="http://schemas.microsoft.com/office/word/2012/wordml" xmlns:w16cex="http://schemas.microsoft.com/office/word/2018/wordml/cex" xmlns:w16cid="http://schemas.microsoft.com/office/word/2016/wordml/cid" xmlns:w16="http://schemas.microsoft.com/office/word/2018/wordml" xmlns:w16se="http://schemas.microsoft.com/office/word/2015/wordml/symex" xmlns:wpg="http://schemas.microsoft.com/office/word/2010/wordprocessingGroup" xmlns:wpi="http://schemas.microsoft.com/office/word/2010/wordprocessingInk" xmlns:wne="http://schemas.microsoft.com/office/word/2006/wordml" xmlns:wps="http://schemas.microsoft.com/office/word/2010/wordprocessingShape" mc:Ignorable="w14 w15 w16se w16cid w16 w16cex wp14">
   <w:numPicBullet w:numPicBulletId="0">
     <w:pict>
       <v:shapetype id="_x0000_t75" coordsize="21600,21600" o:spt="75" o:preferrelative="t" path="m@4@5l@4@11@9@11@9@5xe" filled="f" stroked="f">
@@ -18777,7 +18699,7 @@
         <v:path o:extrusionok="f" gradientshapeok="t" o:connecttype="rect"/>
         <o:lock v:ext="edit" aspectratio="t"/>
       </v:shapetype>
-      <v:shape id="_x0000_i1030" type="#_x0000_t75" style="width:11.8pt;height:11.8pt" o:bullet="t">
+      <v:shape id="_x0000_i1102" type="#_x0000_t75" style="width:10.9pt;height:10.9pt" o:bullet="t">
         <v:imagedata r:id="rId1" o:title="mso65CC"/>
       </v:shape>
     </w:pict>
@@ -20841,7 +20763,7 @@
     <w:lvl w:ilvl="2">
       <w:start w:val="1"/>
       <w:numFmt w:val="decimal"/>
-      <w:pStyle w:val="Ttulo3"/>
+      <w:pStyle w:val="Heading3"/>
       <w:lvlText w:val="%1.%2.%3."/>
       <w:lvlJc w:val="right"/>
       <w:pPr>
@@ -23502,7 +23424,7 @@
 </file>
 
 <file path=word/styles.xml><?xml version="1.0" encoding="utf-8"?>
-<w:styles xmlns:mc="http://schemas.openxmlformats.org/markup-compatibility/2006" xmlns:r="http://schemas.openxmlformats.org/officeDocument/2006/relationships" xmlns:w="http://schemas.openxmlformats.org/wordprocessingml/2006/main" xmlns:w14="http://schemas.microsoft.com/office/word/2010/wordml" xmlns:w15="http://schemas.microsoft.com/office/word/2012/wordml" xmlns:w16cex="http://schemas.microsoft.com/office/word/2018/wordml/cex" xmlns:w16cid="http://schemas.microsoft.com/office/word/2016/wordml/cid" xmlns:w16="http://schemas.microsoft.com/office/word/2018/wordml" xmlns:w16sdtdh="http://schemas.microsoft.com/office/word/2020/wordml/sdtdatahash" xmlns:w16se="http://schemas.microsoft.com/office/word/2015/wordml/symex" mc:Ignorable="w14 w15 w16se w16cid w16 w16cex w16sdtdh">
+<w:styles xmlns:mc="http://schemas.openxmlformats.org/markup-compatibility/2006" xmlns:r="http://schemas.openxmlformats.org/officeDocument/2006/relationships" xmlns:w="http://schemas.openxmlformats.org/wordprocessingml/2006/main" xmlns:w14="http://schemas.microsoft.com/office/word/2010/wordml" xmlns:w15="http://schemas.microsoft.com/office/word/2012/wordml" xmlns:w16cex="http://schemas.microsoft.com/office/word/2018/wordml/cex" xmlns:w16cid="http://schemas.microsoft.com/office/word/2016/wordml/cid" xmlns:w16="http://schemas.microsoft.com/office/word/2018/wordml" xmlns:w16se="http://schemas.microsoft.com/office/word/2015/wordml/symex" mc:Ignorable="w14 w15 w16se w16cid w16 w16cex">
   <w:docDefaults>
     <w:rPrDefault>
       <w:rPr>
@@ -23900,7 +23822,7 @@
     <w:name w:val="Normal"/>
     <w:qFormat/>
   </w:style>
-  <w:style w:type="paragraph" w:styleId="Ttulo1">
+  <w:style w:type="paragraph" w:styleId="Heading1">
     <w:name w:val="heading 1"/>
     <w:basedOn w:val="Normal"/>
     <w:next w:val="Normal"/>
@@ -23917,7 +23839,7 @@
       <w:szCs w:val="40"/>
     </w:rPr>
   </w:style>
-  <w:style w:type="paragraph" w:styleId="Ttulo2">
+  <w:style w:type="paragraph" w:styleId="Heading2">
     <w:name w:val="heading 2"/>
     <w:basedOn w:val="Normal"/>
     <w:next w:val="Normal"/>
@@ -23935,11 +23857,11 @@
       <w:szCs w:val="32"/>
     </w:rPr>
   </w:style>
-  <w:style w:type="paragraph" w:styleId="Ttulo3">
+  <w:style w:type="paragraph" w:styleId="Heading3">
     <w:name w:val="heading 3"/>
     <w:basedOn w:val="Normal"/>
     <w:next w:val="Normal"/>
-    <w:link w:val="Ttulo3Car"/>
+    <w:link w:val="Heading3Char"/>
     <w:uiPriority w:val="9"/>
     <w:unhideWhenUsed/>
     <w:qFormat/>
@@ -23961,7 +23883,7 @@
       <w:szCs w:val="28"/>
     </w:rPr>
   </w:style>
-  <w:style w:type="paragraph" w:styleId="Ttulo4">
+  <w:style w:type="paragraph" w:styleId="Heading4">
     <w:name w:val="heading 4"/>
     <w:basedOn w:val="Normal"/>
     <w:next w:val="Normal"/>
@@ -23980,7 +23902,7 @@
       <w:szCs w:val="24"/>
     </w:rPr>
   </w:style>
-  <w:style w:type="paragraph" w:styleId="Ttulo5">
+  <w:style w:type="paragraph" w:styleId="Heading5">
     <w:name w:val="heading 5"/>
     <w:basedOn w:val="Normal"/>
     <w:next w:val="Normal"/>
@@ -23998,7 +23920,7 @@
       <w:color w:val="666666"/>
     </w:rPr>
   </w:style>
-  <w:style w:type="paragraph" w:styleId="Ttulo6">
+  <w:style w:type="paragraph" w:styleId="Heading6">
     <w:name w:val="heading 6"/>
     <w:basedOn w:val="Normal"/>
     <w:next w:val="Normal"/>
@@ -24017,13 +23939,13 @@
       <w:color w:val="666666"/>
     </w:rPr>
   </w:style>
-  <w:style w:type="character" w:default="1" w:styleId="Fuentedeprrafopredeter">
+  <w:style w:type="character" w:default="1" w:styleId="DefaultParagraphFont">
     <w:name w:val="Default Paragraph Font"/>
     <w:uiPriority w:val="1"/>
     <w:semiHidden/>
     <w:unhideWhenUsed/>
   </w:style>
-  <w:style w:type="table" w:default="1" w:styleId="Tablanormal">
+  <w:style w:type="table" w:default="1" w:styleId="TableNormal">
     <w:name w:val="Normal Table"/>
     <w:uiPriority w:val="99"/>
     <w:semiHidden/>
@@ -24038,7 +23960,7 @@
       </w:tblCellMar>
     </w:tblPr>
   </w:style>
-  <w:style w:type="numbering" w:default="1" w:styleId="Sinlista">
+  <w:style w:type="numbering" w:default="1" w:styleId="NoList">
     <w:name w:val="No List"/>
     <w:uiPriority w:val="99"/>
     <w:semiHidden/>
@@ -24055,7 +23977,7 @@
       </w:tblCellMar>
     </w:tblPr>
   </w:style>
-  <w:style w:type="paragraph" w:styleId="Ttulo">
+  <w:style w:type="paragraph" w:styleId="Title">
     <w:name w:val="Title"/>
     <w:basedOn w:val="Normal"/>
     <w:next w:val="Normal"/>
@@ -24071,7 +23993,7 @@
       <w:szCs w:val="52"/>
     </w:rPr>
   </w:style>
-  <w:style w:type="paragraph" w:styleId="Subttulo">
+  <w:style w:type="paragraph" w:styleId="Subtitle">
     <w:name w:val="Subtitle"/>
     <w:basedOn w:val="Normal"/>
     <w:next w:val="Normal"/>
@@ -24192,7 +24114,7 @@
       </w:tblCellMar>
     </w:tblPr>
   </w:style>
-  <w:style w:type="paragraph" w:styleId="Prrafodelista">
+  <w:style w:type="paragraph" w:styleId="ListParagraph">
     <w:name w:val="List Paragraph"/>
     <w:basedOn w:val="Normal"/>
     <w:uiPriority w:val="34"/>
@@ -24203,7 +24125,7 @@
       <w:contextualSpacing/>
     </w:pPr>
   </w:style>
-  <w:style w:type="paragraph" w:styleId="TDC1">
+  <w:style w:type="paragraph" w:styleId="TOC1">
     <w:name w:val="toc 1"/>
     <w:basedOn w:val="Normal"/>
     <w:next w:val="Normal"/>
@@ -24215,7 +24137,7 @@
       <w:spacing w:after="100"/>
     </w:pPr>
   </w:style>
-  <w:style w:type="paragraph" w:styleId="TDC2">
+  <w:style w:type="paragraph" w:styleId="TOC2">
     <w:name w:val="toc 2"/>
     <w:basedOn w:val="Normal"/>
     <w:next w:val="Normal"/>
@@ -24228,7 +24150,7 @@
       <w:ind w:left="220"/>
     </w:pPr>
   </w:style>
-  <w:style w:type="paragraph" w:styleId="TDC3">
+  <w:style w:type="paragraph" w:styleId="TOC3">
     <w:name w:val="toc 3"/>
     <w:basedOn w:val="Normal"/>
     <w:next w:val="Normal"/>
@@ -24241,9 +24163,9 @@
       <w:ind w:left="440"/>
     </w:pPr>
   </w:style>
-  <w:style w:type="character" w:styleId="Hipervnculo">
+  <w:style w:type="character" w:styleId="Hyperlink">
     <w:name w:val="Hyperlink"/>
-    <w:basedOn w:val="Fuentedeprrafopredeter"/>
+    <w:basedOn w:val="DefaultParagraphFont"/>
     <w:uiPriority w:val="99"/>
     <w:unhideWhenUsed/>
     <w:rsid w:val="001F59A6"/>
@@ -24252,10 +24174,10 @@
       <w:u w:val="single"/>
     </w:rPr>
   </w:style>
-  <w:style w:type="paragraph" w:styleId="Encabezado">
+  <w:style w:type="paragraph" w:styleId="Header">
     <w:name w:val="header"/>
     <w:basedOn w:val="Normal"/>
-    <w:link w:val="EncabezadoCar"/>
+    <w:link w:val="HeaderChar"/>
     <w:uiPriority w:val="99"/>
     <w:unhideWhenUsed/>
     <w:rsid w:val="00335276"/>
@@ -24267,17 +24189,17 @@
       <w:spacing w:line="240" w:lineRule="auto"/>
     </w:pPr>
   </w:style>
-  <w:style w:type="character" w:customStyle="1" w:styleId="EncabezadoCar">
-    <w:name w:val="Encabezado Car"/>
-    <w:basedOn w:val="Fuentedeprrafopredeter"/>
-    <w:link w:val="Encabezado"/>
+  <w:style w:type="character" w:customStyle="1" w:styleId="HeaderChar">
+    <w:name w:val="Header Char"/>
+    <w:basedOn w:val="DefaultParagraphFont"/>
+    <w:link w:val="Header"/>
     <w:uiPriority w:val="99"/>
     <w:rsid w:val="00335276"/>
   </w:style>
-  <w:style w:type="paragraph" w:styleId="Piedepgina">
+  <w:style w:type="paragraph" w:styleId="Footer">
     <w:name w:val="footer"/>
     <w:basedOn w:val="Normal"/>
-    <w:link w:val="PiedepginaCar"/>
+    <w:link w:val="FooterChar"/>
     <w:uiPriority w:val="99"/>
     <w:unhideWhenUsed/>
     <w:rsid w:val="00335276"/>
@@ -24289,10 +24211,10 @@
       <w:spacing w:line="240" w:lineRule="auto"/>
     </w:pPr>
   </w:style>
-  <w:style w:type="character" w:customStyle="1" w:styleId="PiedepginaCar">
-    <w:name w:val="Pie de página Car"/>
-    <w:basedOn w:val="Fuentedeprrafopredeter"/>
-    <w:link w:val="Piedepgina"/>
+  <w:style w:type="character" w:customStyle="1" w:styleId="FooterChar">
+    <w:name w:val="Footer Char"/>
+    <w:basedOn w:val="DefaultParagraphFont"/>
+    <w:link w:val="Footer"/>
     <w:uiPriority w:val="99"/>
     <w:rsid w:val="00335276"/>
   </w:style>
@@ -24313,10 +24235,10 @@
       <w:lang w:val="es-PE" w:eastAsia="zh-CN"/>
     </w:rPr>
   </w:style>
-  <w:style w:type="character" w:customStyle="1" w:styleId="Ttulo3Car">
-    <w:name w:val="Título 3 Car"/>
-    <w:basedOn w:val="Fuentedeprrafopredeter"/>
-    <w:link w:val="Ttulo3"/>
+  <w:style w:type="character" w:customStyle="1" w:styleId="Heading3Char">
+    <w:name w:val="Heading 3 Char"/>
+    <w:basedOn w:val="DefaultParagraphFont"/>
+    <w:link w:val="Heading3"/>
     <w:uiPriority w:val="9"/>
     <w:rsid w:val="001D6FDC"/>
     <w:rPr>
@@ -24326,7 +24248,7 @@
       <w:szCs w:val="28"/>
     </w:rPr>
   </w:style>
-  <w:style w:type="paragraph" w:styleId="TDC4">
+  <w:style w:type="paragraph" w:styleId="TOC4">
     <w:name w:val="toc 4"/>
     <w:basedOn w:val="Normal"/>
     <w:next w:val="Normal"/>

</xml_diff>

<commit_message>
Update PGC - Solicitud de Cambio 001
</commit_message>
<xml_diff>
--- a/Documentos/Planes/PGC-ORANGESOFT.docx
+++ b/Documentos/Planes/PGC-ORANGESOFT.docx
@@ -1,6 +1,6 @@
 
 <file path=word/document.xml><?xml version="1.0" encoding="utf-8"?>
-<w:document xmlns:wpc="http://schemas.microsoft.com/office/word/2010/wordprocessingCanvas" xmlns:cx="http://schemas.microsoft.com/office/drawing/2014/chartex" xmlns:cx1="http://schemas.microsoft.com/office/drawing/2015/9/8/chartex" xmlns:cx2="http://schemas.microsoft.com/office/drawing/2015/10/21/chartex" xmlns:cx3="http://schemas.microsoft.com/office/drawing/2016/5/9/chartex" xmlns:cx4="http://schemas.microsoft.com/office/drawing/2016/5/10/chartex" xmlns:cx5="http://schemas.microsoft.com/office/drawing/2016/5/11/chartex" xmlns:cx6="http://schemas.microsoft.com/office/drawing/2016/5/12/chartex" xmlns:cx7="http://schemas.microsoft.com/office/drawing/2016/5/13/chartex" xmlns:cx8="http://schemas.microsoft.com/office/drawing/2016/5/14/chartex" xmlns:mc="http://schemas.openxmlformats.org/markup-compatibility/2006" xmlns:aink="http://schemas.microsoft.com/office/drawing/2016/ink" xmlns:am3d="http://schemas.microsoft.com/office/drawing/2017/model3d" xmlns:o="urn:schemas-microsoft-com:office:office" xmlns:r="http://schemas.openxmlformats.org/officeDocument/2006/relationships" xmlns:m="http://schemas.openxmlformats.org/officeDocument/2006/math" xmlns:v="urn:schemas-microsoft-com:vml" xmlns:wp14="http://schemas.microsoft.com/office/word/2010/wordprocessingDrawing" xmlns:wp="http://schemas.openxmlformats.org/drawingml/2006/wordprocessingDrawing" xmlns:w10="urn:schemas-microsoft-com:office:word" xmlns:w="http://schemas.openxmlformats.org/wordprocessingml/2006/main" xmlns:w14="http://schemas.microsoft.com/office/word/2010/wordml" xmlns:w15="http://schemas.microsoft.com/office/word/2012/wordml" xmlns:w16cex="http://schemas.microsoft.com/office/word/2018/wordml/cex" xmlns:w16cid="http://schemas.microsoft.com/office/word/2016/wordml/cid" xmlns:w16="http://schemas.microsoft.com/office/word/2018/wordml" xmlns:w16se="http://schemas.microsoft.com/office/word/2015/wordml/symex" xmlns:wpg="http://schemas.microsoft.com/office/word/2010/wordprocessingGroup" xmlns:wpi="http://schemas.microsoft.com/office/word/2010/wordprocessingInk" xmlns:wne="http://schemas.microsoft.com/office/word/2006/wordml" xmlns:wps="http://schemas.microsoft.com/office/word/2010/wordprocessingShape" mc:Ignorable="w14 w15 w16se w16cid w16 w16cex wp14">
+<w:document xmlns:wpc="http://schemas.microsoft.com/office/word/2010/wordprocessingCanvas" xmlns:cx="http://schemas.microsoft.com/office/drawing/2014/chartex" xmlns:cx1="http://schemas.microsoft.com/office/drawing/2015/9/8/chartex" xmlns:cx2="http://schemas.microsoft.com/office/drawing/2015/10/21/chartex" xmlns:cx3="http://schemas.microsoft.com/office/drawing/2016/5/9/chartex" xmlns:cx4="http://schemas.microsoft.com/office/drawing/2016/5/10/chartex" xmlns:cx5="http://schemas.microsoft.com/office/drawing/2016/5/11/chartex" xmlns:cx6="http://schemas.microsoft.com/office/drawing/2016/5/12/chartex" xmlns:cx7="http://schemas.microsoft.com/office/drawing/2016/5/13/chartex" xmlns:cx8="http://schemas.microsoft.com/office/drawing/2016/5/14/chartex" xmlns:mc="http://schemas.openxmlformats.org/markup-compatibility/2006" xmlns:aink="http://schemas.microsoft.com/office/drawing/2016/ink" xmlns:am3d="http://schemas.microsoft.com/office/drawing/2017/model3d" xmlns:o="urn:schemas-microsoft-com:office:office" xmlns:r="http://schemas.openxmlformats.org/officeDocument/2006/relationships" xmlns:m="http://schemas.openxmlformats.org/officeDocument/2006/math" xmlns:v="urn:schemas-microsoft-com:vml" xmlns:wp14="http://schemas.microsoft.com/office/word/2010/wordprocessingDrawing" xmlns:wp="http://schemas.openxmlformats.org/drawingml/2006/wordprocessingDrawing" xmlns:w10="urn:schemas-microsoft-com:office:word" xmlns:w="http://schemas.openxmlformats.org/wordprocessingml/2006/main" xmlns:w14="http://schemas.microsoft.com/office/word/2010/wordml" xmlns:w15="http://schemas.microsoft.com/office/word/2012/wordml" xmlns:w16cex="http://schemas.microsoft.com/office/word/2018/wordml/cex" xmlns:w16cid="http://schemas.microsoft.com/office/word/2016/wordml/cid" xmlns:w16="http://schemas.microsoft.com/office/word/2018/wordml" xmlns:w16sdtdh="http://schemas.microsoft.com/office/word/2020/wordml/sdtdatahash" xmlns:w16se="http://schemas.microsoft.com/office/word/2015/wordml/symex" xmlns:wpg="http://schemas.microsoft.com/office/word/2010/wordprocessingGroup" xmlns:wpi="http://schemas.microsoft.com/office/word/2010/wordprocessingInk" xmlns:wne="http://schemas.microsoft.com/office/word/2006/wordml" xmlns:wps="http://schemas.microsoft.com/office/word/2010/wordprocessingShape" mc:Ignorable="w14 w15 w16se w16cid w16 w16cex w16sdtdh wp14">
   <w:background w:color="F3F3F3"/>
   <w:body>
     <w:p>
@@ -736,7 +736,7 @@
               </wp:anchor>
             </w:drawing>
           </mc:Choice>
-          <mc:Fallback xmlns:w16sdtdh="http://schemas.microsoft.com/office/word/2020/wordml/sdtdatahash">
+          <mc:Fallback>
             <w:pict>
               <v:rect w14:anchorId="02808288" id="Rectángulo 4" o:spid="_x0000_s1026" style="position:absolute;margin-left:198pt;margin-top:37.65pt;width:66pt;height:32.25pt;z-index:251665408;visibility:visible;mso-wrap-style:square;mso-wrap-distance-left:9pt;mso-wrap-distance-top:0;mso-wrap-distance-right:9pt;mso-wrap-distance-bottom:0;mso-position-horizontal:absolute;mso-position-horizontal-relative:text;mso-position-vertical:absolute;mso-position-vertical-relative:text;v-text-anchor:middle" o:gfxdata="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" fillcolor="#f2f2f2 [3052]" stroked="f"/>
             </w:pict>
@@ -754,7 +754,7 @@
     </w:p>
     <w:p>
       <w:pPr>
-        <w:pStyle w:val="Title"/>
+        <w:pStyle w:val="Ttulo"/>
         <w:spacing w:before="240" w:after="240"/>
         <w:ind w:left="2160"/>
         <w:jc w:val="center"/>
@@ -770,7 +770,7 @@
     </w:p>
     <w:p>
       <w:pPr>
-        <w:pStyle w:val="Title"/>
+        <w:pStyle w:val="Ttulo"/>
         <w:spacing w:before="240" w:after="240" w:line="360" w:lineRule="auto"/>
         <w:jc w:val="center"/>
         <w:rPr>
@@ -1144,7 +1144,7 @@
           </w:tcPr>
           <w:p>
             <w:pPr>
-              <w:pStyle w:val="ListParagraph"/>
+              <w:pStyle w:val="Prrafodelista"/>
               <w:numPr>
                 <w:ilvl w:val="0"/>
                 <w:numId w:val="2"/>
@@ -1178,7 +1178,7 @@
           </w:p>
           <w:p>
             <w:pPr>
-              <w:pStyle w:val="ListParagraph"/>
+              <w:pStyle w:val="Prrafodelista"/>
               <w:spacing w:before="240" w:after="240"/>
               <w:ind w:left="133"/>
               <w:jc w:val="both"/>
@@ -1192,7 +1192,7 @@
           </w:p>
           <w:p>
             <w:pPr>
-              <w:pStyle w:val="ListParagraph"/>
+              <w:pStyle w:val="Prrafodelista"/>
               <w:numPr>
                 <w:ilvl w:val="0"/>
                 <w:numId w:val="2"/>
@@ -1488,7 +1488,7 @@
           </w:tcPr>
           <w:p>
             <w:pPr>
-              <w:pStyle w:val="ListParagraph"/>
+              <w:pStyle w:val="Prrafodelista"/>
               <w:numPr>
                 <w:ilvl w:val="0"/>
                 <w:numId w:val="2"/>
@@ -1652,10 +1652,11 @@
           <w:docPartUnique/>
         </w:docPartObj>
       </w:sdtPr>
+      <w:sdtEndPr/>
       <w:sdtContent>
         <w:p>
           <w:pPr>
-            <w:pStyle w:val="TOC1"/>
+            <w:pStyle w:val="TDC1"/>
             <w:tabs>
               <w:tab w:val="left" w:pos="440"/>
               <w:tab w:val="right" w:pos="9016"/>
@@ -1690,7 +1691,7 @@
           <w:hyperlink w:anchor="_Toc88646269" w:history="1">
             <w:r>
               <w:rPr>
-                <w:rStyle w:val="Hyperlink"/>
+                <w:rStyle w:val="Hipervnculo"/>
                 <w:b/>
                 <w:noProof/>
               </w:rPr>
@@ -1706,7 +1707,7 @@
             </w:r>
             <w:r>
               <w:rPr>
-                <w:rStyle w:val="Hyperlink"/>
+                <w:rStyle w:val="Hipervnculo"/>
                 <w:b/>
                 <w:noProof/>
               </w:rPr>
@@ -1764,7 +1765,7 @@
         </w:p>
         <w:p>
           <w:pPr>
-            <w:pStyle w:val="TOC2"/>
+            <w:pStyle w:val="TDC2"/>
             <w:tabs>
               <w:tab w:val="left" w:pos="880"/>
               <w:tab w:val="right" w:pos="9016"/>
@@ -1778,7 +1779,7 @@
           <w:hyperlink w:anchor="_Toc88646270" w:history="1">
             <w:r>
               <w:rPr>
-                <w:rStyle w:val="Hyperlink"/>
+                <w:rStyle w:val="Hipervnculo"/>
                 <w:b/>
                 <w:noProof/>
               </w:rPr>
@@ -1794,7 +1795,7 @@
             </w:r>
             <w:r>
               <w:rPr>
-                <w:rStyle w:val="Hyperlink"/>
+                <w:rStyle w:val="Hipervnculo"/>
                 <w:b/>
                 <w:noProof/>
               </w:rPr>
@@ -1852,7 +1853,7 @@
         </w:p>
         <w:p>
           <w:pPr>
-            <w:pStyle w:val="TOC2"/>
+            <w:pStyle w:val="TDC2"/>
             <w:tabs>
               <w:tab w:val="left" w:pos="880"/>
               <w:tab w:val="right" w:pos="9016"/>
@@ -1866,7 +1867,7 @@
           <w:hyperlink w:anchor="_Toc88646271" w:history="1">
             <w:r>
               <w:rPr>
-                <w:rStyle w:val="Hyperlink"/>
+                <w:rStyle w:val="Hipervnculo"/>
                 <w:b/>
                 <w:noProof/>
               </w:rPr>
@@ -1882,7 +1883,7 @@
             </w:r>
             <w:r>
               <w:rPr>
-                <w:rStyle w:val="Hyperlink"/>
+                <w:rStyle w:val="Hipervnculo"/>
                 <w:b/>
                 <w:noProof/>
               </w:rPr>
@@ -1940,7 +1941,7 @@
         </w:p>
         <w:p>
           <w:pPr>
-            <w:pStyle w:val="TOC2"/>
+            <w:pStyle w:val="TDC2"/>
             <w:tabs>
               <w:tab w:val="left" w:pos="880"/>
               <w:tab w:val="right" w:pos="9016"/>
@@ -1954,7 +1955,7 @@
           <w:hyperlink w:anchor="_Toc88646272" w:history="1">
             <w:r>
               <w:rPr>
-                <w:rStyle w:val="Hyperlink"/>
+                <w:rStyle w:val="Hipervnculo"/>
                 <w:b/>
                 <w:noProof/>
               </w:rPr>
@@ -1970,7 +1971,7 @@
             </w:r>
             <w:r>
               <w:rPr>
-                <w:rStyle w:val="Hyperlink"/>
+                <w:rStyle w:val="Hipervnculo"/>
                 <w:b/>
                 <w:noProof/>
               </w:rPr>
@@ -2028,7 +2029,7 @@
         </w:p>
         <w:p>
           <w:pPr>
-            <w:pStyle w:val="TOC1"/>
+            <w:pStyle w:val="TDC1"/>
             <w:tabs>
               <w:tab w:val="left" w:pos="440"/>
               <w:tab w:val="right" w:pos="9016"/>
@@ -2042,7 +2043,7 @@
           <w:hyperlink w:anchor="_Toc88646273" w:history="1">
             <w:r>
               <w:rPr>
-                <w:rStyle w:val="Hyperlink"/>
+                <w:rStyle w:val="Hipervnculo"/>
                 <w:b/>
                 <w:noProof/>
               </w:rPr>
@@ -2058,7 +2059,7 @@
             </w:r>
             <w:r>
               <w:rPr>
-                <w:rStyle w:val="Hyperlink"/>
+                <w:rStyle w:val="Hipervnculo"/>
                 <w:b/>
                 <w:noProof/>
               </w:rPr>
@@ -2116,7 +2117,7 @@
         </w:p>
         <w:p>
           <w:pPr>
-            <w:pStyle w:val="TOC2"/>
+            <w:pStyle w:val="TDC2"/>
             <w:tabs>
               <w:tab w:val="left" w:pos="880"/>
               <w:tab w:val="right" w:pos="9016"/>
@@ -2130,7 +2131,7 @@
           <w:hyperlink w:anchor="_Toc88646274" w:history="1">
             <w:r>
               <w:rPr>
-                <w:rStyle w:val="Hyperlink"/>
+                <w:rStyle w:val="Hipervnculo"/>
                 <w:b/>
                 <w:noProof/>
               </w:rPr>
@@ -2146,7 +2147,7 @@
             </w:r>
             <w:r>
               <w:rPr>
-                <w:rStyle w:val="Hyperlink"/>
+                <w:rStyle w:val="Hipervnculo"/>
                 <w:b/>
                 <w:noProof/>
               </w:rPr>
@@ -2204,7 +2205,7 @@
         </w:p>
         <w:p>
           <w:pPr>
-            <w:pStyle w:val="TOC3"/>
+            <w:pStyle w:val="TDC3"/>
             <w:tabs>
               <w:tab w:val="left" w:pos="1320"/>
               <w:tab w:val="right" w:pos="9016"/>
@@ -2218,7 +2219,7 @@
           <w:hyperlink w:anchor="_Toc88646275" w:history="1">
             <w:r>
               <w:rPr>
-                <w:rStyle w:val="Hyperlink"/>
+                <w:rStyle w:val="Hipervnculo"/>
                 <w:noProof/>
               </w:rPr>
               <w:t>2.1.1.</w:t>
@@ -2233,7 +2234,7 @@
             </w:r>
             <w:r>
               <w:rPr>
-                <w:rStyle w:val="Hyperlink"/>
+                <w:rStyle w:val="Hipervnculo"/>
                 <w:noProof/>
               </w:rPr>
               <w:t>Lista de clasificación de CI</w:t>
@@ -2290,7 +2291,7 @@
         </w:p>
         <w:p>
           <w:pPr>
-            <w:pStyle w:val="TOC3"/>
+            <w:pStyle w:val="TDC3"/>
             <w:tabs>
               <w:tab w:val="left" w:pos="1320"/>
               <w:tab w:val="right" w:pos="9016"/>
@@ -2304,7 +2305,7 @@
           <w:hyperlink w:anchor="_Toc88646276" w:history="1">
             <w:r>
               <w:rPr>
-                <w:rStyle w:val="Hyperlink"/>
+                <w:rStyle w:val="Hipervnculo"/>
                 <w:noProof/>
               </w:rPr>
               <w:t>2.1.2.</w:t>
@@ -2319,7 +2320,7 @@
             </w:r>
             <w:r>
               <w:rPr>
-                <w:rStyle w:val="Hyperlink"/>
+                <w:rStyle w:val="Hipervnculo"/>
                 <w:noProof/>
               </w:rPr>
               <w:t>Definición de la Nomenclatura de ítem</w:t>
@@ -2376,7 +2377,7 @@
         </w:p>
         <w:p>
           <w:pPr>
-            <w:pStyle w:val="TOC3"/>
+            <w:pStyle w:val="TDC3"/>
             <w:tabs>
               <w:tab w:val="left" w:pos="1320"/>
               <w:tab w:val="right" w:pos="9016"/>
@@ -2390,7 +2391,7 @@
           <w:hyperlink w:anchor="_Toc88646277" w:history="1">
             <w:r>
               <w:rPr>
-                <w:rStyle w:val="Hyperlink"/>
+                <w:rStyle w:val="Hipervnculo"/>
                 <w:noProof/>
               </w:rPr>
               <w:t>2.1.3.</w:t>
@@ -2405,7 +2406,7 @@
             </w:r>
             <w:r>
               <w:rPr>
-                <w:rStyle w:val="Hyperlink"/>
+                <w:rStyle w:val="Hipervnculo"/>
                 <w:noProof/>
               </w:rPr>
               <w:t>Lista de ítem con la nomenclatura</w:t>
@@ -2462,7 +2463,7 @@
         </w:p>
         <w:p>
           <w:pPr>
-            <w:pStyle w:val="TOC2"/>
+            <w:pStyle w:val="TDC2"/>
             <w:tabs>
               <w:tab w:val="left" w:pos="880"/>
               <w:tab w:val="right" w:pos="9016"/>
@@ -2476,7 +2477,7 @@
           <w:hyperlink w:anchor="_Toc88646278" w:history="1">
             <w:r>
               <w:rPr>
-                <w:rStyle w:val="Hyperlink"/>
+                <w:rStyle w:val="Hipervnculo"/>
                 <w:b/>
                 <w:noProof/>
               </w:rPr>
@@ -2492,7 +2493,7 @@
             </w:r>
             <w:r>
               <w:rPr>
-                <w:rStyle w:val="Hyperlink"/>
+                <w:rStyle w:val="Hipervnculo"/>
                 <w:b/>
                 <w:noProof/>
               </w:rPr>
@@ -2550,7 +2551,7 @@
         </w:p>
         <w:p>
           <w:pPr>
-            <w:pStyle w:val="TOC3"/>
+            <w:pStyle w:val="TDC3"/>
             <w:tabs>
               <w:tab w:val="left" w:pos="1320"/>
               <w:tab w:val="right" w:pos="9016"/>
@@ -2564,7 +2565,7 @@
           <w:hyperlink w:anchor="_Toc88646279" w:history="1">
             <w:r>
               <w:rPr>
-                <w:rStyle w:val="Hyperlink"/>
+                <w:rStyle w:val="Hipervnculo"/>
                 <w:noProof/>
               </w:rPr>
               <w:t>2.2.1.</w:t>
@@ -2579,7 +2580,7 @@
             </w:r>
             <w:r>
               <w:rPr>
-                <w:rStyle w:val="Hyperlink"/>
+                <w:rStyle w:val="Hipervnculo"/>
                 <w:noProof/>
               </w:rPr>
               <w:t>Definición de línea Base</w:t>
@@ -2636,7 +2637,7 @@
         </w:p>
         <w:p>
           <w:pPr>
-            <w:pStyle w:val="TOC3"/>
+            <w:pStyle w:val="TDC3"/>
             <w:tabs>
               <w:tab w:val="left" w:pos="1320"/>
               <w:tab w:val="right" w:pos="9016"/>
@@ -2650,7 +2651,7 @@
           <w:hyperlink w:anchor="_Toc88646280" w:history="1">
             <w:r>
               <w:rPr>
-                <w:rStyle w:val="Hyperlink"/>
+                <w:rStyle w:val="Hipervnculo"/>
                 <w:noProof/>
               </w:rPr>
               <w:t>2.2.2.</w:t>
@@ -2665,7 +2666,7 @@
             </w:r>
             <w:r>
               <w:rPr>
-                <w:rStyle w:val="Hyperlink"/>
+                <w:rStyle w:val="Hipervnculo"/>
                 <w:noProof/>
               </w:rPr>
               <w:t>Librerías Controladas</w:t>
@@ -2722,7 +2723,7 @@
         </w:p>
         <w:p>
           <w:pPr>
-            <w:pStyle w:val="TOC4"/>
+            <w:pStyle w:val="TDC4"/>
             <w:tabs>
               <w:tab w:val="left" w:pos="1760"/>
               <w:tab w:val="right" w:pos="9016"/>
@@ -2734,7 +2735,7 @@
           <w:hyperlink w:anchor="_Toc88646281" w:history="1">
             <w:r>
               <w:rPr>
-                <w:rStyle w:val="Hyperlink"/>
+                <w:rStyle w:val="Hipervnculo"/>
                 <w:b/>
                 <w:bCs/>
                 <w:noProof/>
@@ -2749,7 +2750,7 @@
             </w:r>
             <w:r>
               <w:rPr>
-                <w:rStyle w:val="Hyperlink"/>
+                <w:rStyle w:val="Hipervnculo"/>
                 <w:b/>
                 <w:bCs/>
                 <w:noProof/>
@@ -2808,7 +2809,7 @@
         </w:p>
         <w:p>
           <w:pPr>
-            <w:pStyle w:val="TOC4"/>
+            <w:pStyle w:val="TDC4"/>
             <w:tabs>
               <w:tab w:val="left" w:pos="1760"/>
               <w:tab w:val="right" w:pos="9016"/>
@@ -2820,7 +2821,7 @@
           <w:hyperlink w:anchor="_Toc88646282" w:history="1">
             <w:r>
               <w:rPr>
-                <w:rStyle w:val="Hyperlink"/>
+                <w:rStyle w:val="Hipervnculo"/>
                 <w:b/>
                 <w:bCs/>
                 <w:noProof/>
@@ -2835,7 +2836,7 @@
             </w:r>
             <w:r>
               <w:rPr>
-                <w:rStyle w:val="Hyperlink"/>
+                <w:rStyle w:val="Hipervnculo"/>
                 <w:b/>
                 <w:bCs/>
                 <w:noProof/>
@@ -2894,7 +2895,7 @@
         </w:p>
         <w:p>
           <w:pPr>
-            <w:pStyle w:val="TOC4"/>
+            <w:pStyle w:val="TDC4"/>
             <w:tabs>
               <w:tab w:val="left" w:pos="1760"/>
               <w:tab w:val="right" w:pos="9016"/>
@@ -2906,7 +2907,7 @@
           <w:hyperlink w:anchor="_Toc88646283" w:history="1">
             <w:r>
               <w:rPr>
-                <w:rStyle w:val="Hyperlink"/>
+                <w:rStyle w:val="Hipervnculo"/>
                 <w:b/>
                 <w:bCs/>
                 <w:noProof/>
@@ -2921,7 +2922,7 @@
             </w:r>
             <w:r>
               <w:rPr>
-                <w:rStyle w:val="Hyperlink"/>
+                <w:rStyle w:val="Hipervnculo"/>
                 <w:b/>
                 <w:bCs/>
                 <w:noProof/>
@@ -2980,7 +2981,7 @@
         </w:p>
         <w:p>
           <w:pPr>
-            <w:pStyle w:val="TOC4"/>
+            <w:pStyle w:val="TDC4"/>
             <w:tabs>
               <w:tab w:val="left" w:pos="1760"/>
               <w:tab w:val="right" w:pos="9016"/>
@@ -2992,7 +2993,7 @@
           <w:hyperlink w:anchor="_Toc88646284" w:history="1">
             <w:r>
               <w:rPr>
-                <w:rStyle w:val="Hyperlink"/>
+                <w:rStyle w:val="Hipervnculo"/>
                 <w:b/>
                 <w:bCs/>
                 <w:noProof/>
@@ -3007,7 +3008,7 @@
             </w:r>
             <w:r>
               <w:rPr>
-                <w:rStyle w:val="Hyperlink"/>
+                <w:rStyle w:val="Hipervnculo"/>
                 <w:b/>
                 <w:bCs/>
                 <w:noProof/>
@@ -3066,7 +3067,7 @@
         </w:p>
         <w:p>
           <w:pPr>
-            <w:pStyle w:val="TOC3"/>
+            <w:pStyle w:val="TDC3"/>
             <w:tabs>
               <w:tab w:val="left" w:pos="1320"/>
               <w:tab w:val="right" w:pos="9016"/>
@@ -3080,7 +3081,7 @@
           <w:hyperlink w:anchor="_Toc88646285" w:history="1">
             <w:r>
               <w:rPr>
-                <w:rStyle w:val="Hyperlink"/>
+                <w:rStyle w:val="Hipervnculo"/>
                 <w:noProof/>
               </w:rPr>
               <w:t>2.2.3.</w:t>
@@ -3095,7 +3096,7 @@
             </w:r>
             <w:r>
               <w:rPr>
-                <w:rStyle w:val="Hyperlink"/>
+                <w:rStyle w:val="Hipervnculo"/>
                 <w:noProof/>
               </w:rPr>
               <w:t>Formato de solicitud de cambios</w:t>
@@ -3283,7 +3284,7 @@
     </w:p>
     <w:p>
       <w:pPr>
-        <w:pStyle w:val="Heading1"/>
+        <w:pStyle w:val="Ttulo1"/>
         <w:numPr>
           <w:ilvl w:val="0"/>
           <w:numId w:val="1"/>
@@ -3377,7 +3378,7 @@
     </w:p>
     <w:p>
       <w:pPr>
-        <w:pStyle w:val="Heading2"/>
+        <w:pStyle w:val="Ttulo2"/>
         <w:numPr>
           <w:ilvl w:val="1"/>
           <w:numId w:val="1"/>
@@ -3867,7 +3868,7 @@
     </w:p>
     <w:p>
       <w:pPr>
-        <w:pStyle w:val="Heading2"/>
+        <w:pStyle w:val="Ttulo2"/>
         <w:numPr>
           <w:ilvl w:val="1"/>
           <w:numId w:val="1"/>
@@ -4460,7 +4461,7 @@
     </w:p>
     <w:p>
       <w:pPr>
-        <w:pStyle w:val="Heading2"/>
+        <w:pStyle w:val="Ttulo2"/>
         <w:numPr>
           <w:ilvl w:val="1"/>
           <w:numId w:val="1"/>
@@ -4580,7 +4581,7 @@
     </w:p>
     <w:p>
       <w:pPr>
-        <w:pStyle w:val="Heading1"/>
+        <w:pStyle w:val="Ttulo1"/>
         <w:numPr>
           <w:ilvl w:val="0"/>
           <w:numId w:val="1"/>
@@ -4607,7 +4608,7 @@
     </w:p>
     <w:p>
       <w:pPr>
-        <w:pStyle w:val="Heading2"/>
+        <w:pStyle w:val="Ttulo2"/>
         <w:numPr>
           <w:ilvl w:val="1"/>
           <w:numId w:val="1"/>
@@ -4648,7 +4649,7 @@
     </w:p>
     <w:p>
       <w:pPr>
-        <w:pStyle w:val="Heading3"/>
+        <w:pStyle w:val="Ttulo3"/>
       </w:pPr>
       <w:bookmarkStart w:id="8" w:name="_Toc88646275"/>
       <w:r>
@@ -8443,7 +8444,7 @@
     </w:p>
     <w:p>
       <w:pPr>
-        <w:pStyle w:val="Heading3"/>
+        <w:pStyle w:val="Ttulo3"/>
       </w:pPr>
       <w:bookmarkStart w:id="9" w:name="_Toc88646276"/>
       <w:r>
@@ -9535,7 +9536,7 @@
     </w:p>
     <w:p>
       <w:pPr>
-        <w:pStyle w:val="Heading3"/>
+        <w:pStyle w:val="Ttulo3"/>
       </w:pPr>
       <w:bookmarkStart w:id="10" w:name="_lg67qdwq5zh3" w:colFirst="0" w:colLast="0"/>
       <w:bookmarkStart w:id="11" w:name="_Toc88646277"/>
@@ -11154,7 +11155,7 @@
     </w:p>
     <w:p>
       <w:pPr>
-        <w:pStyle w:val="Heading2"/>
+        <w:pStyle w:val="Ttulo2"/>
         <w:numPr>
           <w:ilvl w:val="1"/>
           <w:numId w:val="1"/>
@@ -11177,7 +11178,7 @@
     </w:p>
     <w:p>
       <w:pPr>
-        <w:pStyle w:val="Heading3"/>
+        <w:pStyle w:val="Ttulo3"/>
       </w:pPr>
       <w:bookmarkStart w:id="13" w:name="_Toc88646279"/>
       <w:r>
@@ -12505,7 +12506,7 @@
     </w:p>
     <w:p>
       <w:pPr>
-        <w:pStyle w:val="Heading3"/>
+        <w:pStyle w:val="Ttulo3"/>
       </w:pPr>
       <w:bookmarkStart w:id="14" w:name="_Toc88646280"/>
       <w:r>
@@ -12632,7 +12633,7 @@
     </w:p>
     <w:p>
       <w:pPr>
-        <w:pStyle w:val="Heading4"/>
+        <w:pStyle w:val="Ttulo4"/>
         <w:numPr>
           <w:ilvl w:val="3"/>
           <w:numId w:val="1"/>
@@ -13837,7 +13838,7 @@
     </w:p>
     <w:p>
       <w:pPr>
-        <w:pStyle w:val="Heading4"/>
+        <w:pStyle w:val="Ttulo4"/>
         <w:numPr>
           <w:ilvl w:val="3"/>
           <w:numId w:val="1"/>
@@ -15100,7 +15101,7 @@
     </w:p>
     <w:p>
       <w:pPr>
-        <w:pStyle w:val="Heading4"/>
+        <w:pStyle w:val="Ttulo4"/>
         <w:numPr>
           <w:ilvl w:val="3"/>
           <w:numId w:val="1"/>
@@ -16091,7 +16092,7 @@
     </w:p>
     <w:p>
       <w:pPr>
-        <w:pStyle w:val="Heading4"/>
+        <w:pStyle w:val="Ttulo4"/>
         <w:numPr>
           <w:ilvl w:val="3"/>
           <w:numId w:val="1"/>
@@ -16855,7 +16856,7 @@
     </w:p>
     <w:p>
       <w:pPr>
-        <w:pStyle w:val="Heading3"/>
+        <w:pStyle w:val="Ttulo3"/>
       </w:pPr>
       <w:bookmarkStart w:id="19" w:name="_Toc88646285"/>
       <w:r>
@@ -17015,7 +17016,17 @@
                 <w:szCs w:val="24"/>
                 <w:lang w:val="es-PE" w:eastAsia="zh-CN"/>
               </w:rPr>
-              <w:t>0004</w:t>
+              <w:t>000</w:t>
+            </w:r>
+            <w:r>
+              <w:rPr>
+                <w:rFonts w:eastAsia="Times New Roman"/>
+                <w:color w:val="000000"/>
+                <w:sz w:val="24"/>
+                <w:szCs w:val="24"/>
+                <w:lang w:val="es-PE" w:eastAsia="zh-CN"/>
+              </w:rPr>
+              <w:t>1</w:t>
             </w:r>
           </w:p>
         </w:tc>
@@ -17730,7 +17741,17 @@
                 <w:szCs w:val="24"/>
                 <w:lang w:val="es-PE"/>
               </w:rPr>
-              <w:t>0006</w:t>
+              <w:t>000</w:t>
+            </w:r>
+            <w:r>
+              <w:rPr>
+                <w:rFonts w:eastAsia="Times New Roman"/>
+                <w:color w:val="000000"/>
+                <w:sz w:val="24"/>
+                <w:szCs w:val="24"/>
+                <w:lang w:val="es-PE"/>
+              </w:rPr>
+              <w:t>2</w:t>
             </w:r>
           </w:p>
         </w:tc>
@@ -18280,6 +18301,26 @@
           <w:lang w:val="es-PE"/>
         </w:rPr>
       </w:pPr>
+    </w:p>
+    <w:p>
+      <w:pPr>
+        <w:spacing w:line="240" w:lineRule="auto"/>
+        <w:rPr>
+          <w:lang w:val="es-PE"/>
+        </w:rPr>
+      </w:pPr>
+      <w:r>
+        <w:rPr>
+          <w:rFonts w:eastAsia="Times New Roman"/>
+          <w:b/>
+          <w:bCs/>
+          <w:color w:val="05569F"/>
+          <w:sz w:val="24"/>
+          <w:szCs w:val="24"/>
+          <w:lang w:val="es-PE"/>
+        </w:rPr>
+        <w:t>Integrante:</w:t>
+      </w:r>
     </w:p>
     <w:sectPr>
       <w:headerReference w:type="even" r:id="rId12"/>
@@ -18298,7 +18339,7 @@
 </file>
 
 <file path=word/endnotes.xml><?xml version="1.0" encoding="utf-8"?>
-<w:endnotes xmlns:wpc="http://schemas.microsoft.com/office/word/2010/wordprocessingCanvas" xmlns:cx="http://schemas.microsoft.com/office/drawing/2014/chartex" xmlns:cx1="http://schemas.microsoft.com/office/drawing/2015/9/8/chartex" xmlns:cx2="http://schemas.microsoft.com/office/drawing/2015/10/21/chartex" xmlns:cx3="http://schemas.microsoft.com/office/drawing/2016/5/9/chartex" xmlns:cx4="http://schemas.microsoft.com/office/drawing/2016/5/10/chartex" xmlns:cx5="http://schemas.microsoft.com/office/drawing/2016/5/11/chartex" xmlns:cx6="http://schemas.microsoft.com/office/drawing/2016/5/12/chartex" xmlns:cx7="http://schemas.microsoft.com/office/drawing/2016/5/13/chartex" xmlns:cx8="http://schemas.microsoft.com/office/drawing/2016/5/14/chartex" xmlns:mc="http://schemas.openxmlformats.org/markup-compatibility/2006" xmlns:aink="http://schemas.microsoft.com/office/drawing/2016/ink" xmlns:am3d="http://schemas.microsoft.com/office/drawing/2017/model3d" xmlns:o="urn:schemas-microsoft-com:office:office" xmlns:r="http://schemas.openxmlformats.org/officeDocument/2006/relationships" xmlns:m="http://schemas.openxmlformats.org/officeDocument/2006/math" xmlns:v="urn:schemas-microsoft-com:vml" xmlns:wp14="http://schemas.microsoft.com/office/word/2010/wordprocessingDrawing" xmlns:wp="http://schemas.openxmlformats.org/drawingml/2006/wordprocessingDrawing" xmlns:w10="urn:schemas-microsoft-com:office:word" xmlns:w="http://schemas.openxmlformats.org/wordprocessingml/2006/main" xmlns:w14="http://schemas.microsoft.com/office/word/2010/wordml" xmlns:w15="http://schemas.microsoft.com/office/word/2012/wordml" xmlns:w16cex="http://schemas.microsoft.com/office/word/2018/wordml/cex" xmlns:w16cid="http://schemas.microsoft.com/office/word/2016/wordml/cid" xmlns:w16="http://schemas.microsoft.com/office/word/2018/wordml" xmlns:w16se="http://schemas.microsoft.com/office/word/2015/wordml/symex" xmlns:wpg="http://schemas.microsoft.com/office/word/2010/wordprocessingGroup" xmlns:wpi="http://schemas.microsoft.com/office/word/2010/wordprocessingInk" xmlns:wne="http://schemas.microsoft.com/office/word/2006/wordml" xmlns:wps="http://schemas.microsoft.com/office/word/2010/wordprocessingShape" mc:Ignorable="w14 w15 w16se w16cid w16 w16cex wp14">
+<w:endnotes xmlns:wpc="http://schemas.microsoft.com/office/word/2010/wordprocessingCanvas" xmlns:cx="http://schemas.microsoft.com/office/drawing/2014/chartex" xmlns:cx1="http://schemas.microsoft.com/office/drawing/2015/9/8/chartex" xmlns:cx2="http://schemas.microsoft.com/office/drawing/2015/10/21/chartex" xmlns:cx3="http://schemas.microsoft.com/office/drawing/2016/5/9/chartex" xmlns:cx4="http://schemas.microsoft.com/office/drawing/2016/5/10/chartex" xmlns:cx5="http://schemas.microsoft.com/office/drawing/2016/5/11/chartex" xmlns:cx6="http://schemas.microsoft.com/office/drawing/2016/5/12/chartex" xmlns:cx7="http://schemas.microsoft.com/office/drawing/2016/5/13/chartex" xmlns:cx8="http://schemas.microsoft.com/office/drawing/2016/5/14/chartex" xmlns:mc="http://schemas.openxmlformats.org/markup-compatibility/2006" xmlns:aink="http://schemas.microsoft.com/office/drawing/2016/ink" xmlns:am3d="http://schemas.microsoft.com/office/drawing/2017/model3d" xmlns:o="urn:schemas-microsoft-com:office:office" xmlns:r="http://schemas.openxmlformats.org/officeDocument/2006/relationships" xmlns:m="http://schemas.openxmlformats.org/officeDocument/2006/math" xmlns:v="urn:schemas-microsoft-com:vml" xmlns:wp14="http://schemas.microsoft.com/office/word/2010/wordprocessingDrawing" xmlns:wp="http://schemas.openxmlformats.org/drawingml/2006/wordprocessingDrawing" xmlns:w10="urn:schemas-microsoft-com:office:word" xmlns:w="http://schemas.openxmlformats.org/wordprocessingml/2006/main" xmlns:w14="http://schemas.microsoft.com/office/word/2010/wordml" xmlns:w15="http://schemas.microsoft.com/office/word/2012/wordml" xmlns:w16cex="http://schemas.microsoft.com/office/word/2018/wordml/cex" xmlns:w16cid="http://schemas.microsoft.com/office/word/2016/wordml/cid" xmlns:w16="http://schemas.microsoft.com/office/word/2018/wordml" xmlns:w16sdtdh="http://schemas.microsoft.com/office/word/2020/wordml/sdtdatahash" xmlns:w16se="http://schemas.microsoft.com/office/word/2015/wordml/symex" xmlns:wpg="http://schemas.microsoft.com/office/word/2010/wordprocessingGroup" xmlns:wpi="http://schemas.microsoft.com/office/word/2010/wordprocessingInk" xmlns:wne="http://schemas.microsoft.com/office/word/2006/wordml" xmlns:wps="http://schemas.microsoft.com/office/word/2010/wordprocessingShape" mc:Ignorable="w14 w15 w16se w16cid w16 w16cex w16sdtdh wp14">
   <w:endnote w:type="separator" w:id="-1">
     <w:p>
       <w:pPr>
@@ -18323,7 +18364,7 @@
 </file>
 
 <file path=word/footer1.xml><?xml version="1.0" encoding="utf-8"?>
-<w:ftr xmlns:wpc="http://schemas.microsoft.com/office/word/2010/wordprocessingCanvas" xmlns:cx="http://schemas.microsoft.com/office/drawing/2014/chartex" xmlns:cx1="http://schemas.microsoft.com/office/drawing/2015/9/8/chartex" xmlns:cx2="http://schemas.microsoft.com/office/drawing/2015/10/21/chartex" xmlns:cx3="http://schemas.microsoft.com/office/drawing/2016/5/9/chartex" xmlns:cx4="http://schemas.microsoft.com/office/drawing/2016/5/10/chartex" xmlns:cx5="http://schemas.microsoft.com/office/drawing/2016/5/11/chartex" xmlns:cx6="http://schemas.microsoft.com/office/drawing/2016/5/12/chartex" xmlns:cx7="http://schemas.microsoft.com/office/drawing/2016/5/13/chartex" xmlns:cx8="http://schemas.microsoft.com/office/drawing/2016/5/14/chartex" xmlns:mc="http://schemas.openxmlformats.org/markup-compatibility/2006" xmlns:aink="http://schemas.microsoft.com/office/drawing/2016/ink" xmlns:am3d="http://schemas.microsoft.com/office/drawing/2017/model3d" xmlns:o="urn:schemas-microsoft-com:office:office" xmlns:r="http://schemas.openxmlformats.org/officeDocument/2006/relationships" xmlns:m="http://schemas.openxmlformats.org/officeDocument/2006/math" xmlns:v="urn:schemas-microsoft-com:vml" xmlns:wp14="http://schemas.microsoft.com/office/word/2010/wordprocessingDrawing" xmlns:wp="http://schemas.openxmlformats.org/drawingml/2006/wordprocessingDrawing" xmlns:w10="urn:schemas-microsoft-com:office:word" xmlns:w="http://schemas.openxmlformats.org/wordprocessingml/2006/main" xmlns:w14="http://schemas.microsoft.com/office/word/2010/wordml" xmlns:w15="http://schemas.microsoft.com/office/word/2012/wordml" xmlns:w16cex="http://schemas.microsoft.com/office/word/2018/wordml/cex" xmlns:w16cid="http://schemas.microsoft.com/office/word/2016/wordml/cid" xmlns:w16="http://schemas.microsoft.com/office/word/2018/wordml" xmlns:w16se="http://schemas.microsoft.com/office/word/2015/wordml/symex" xmlns:wpg="http://schemas.microsoft.com/office/word/2010/wordprocessingGroup" xmlns:wpi="http://schemas.microsoft.com/office/word/2010/wordprocessingInk" xmlns:wne="http://schemas.microsoft.com/office/word/2006/wordml" xmlns:wps="http://schemas.microsoft.com/office/word/2010/wordprocessingShape" mc:Ignorable="w14 w15 w16se w16cid w16 w16cex wp14">
+<w:ftr xmlns:wpc="http://schemas.microsoft.com/office/word/2010/wordprocessingCanvas" xmlns:cx="http://schemas.microsoft.com/office/drawing/2014/chartex" xmlns:cx1="http://schemas.microsoft.com/office/drawing/2015/9/8/chartex" xmlns:cx2="http://schemas.microsoft.com/office/drawing/2015/10/21/chartex" xmlns:cx3="http://schemas.microsoft.com/office/drawing/2016/5/9/chartex" xmlns:cx4="http://schemas.microsoft.com/office/drawing/2016/5/10/chartex" xmlns:cx5="http://schemas.microsoft.com/office/drawing/2016/5/11/chartex" xmlns:cx6="http://schemas.microsoft.com/office/drawing/2016/5/12/chartex" xmlns:cx7="http://schemas.microsoft.com/office/drawing/2016/5/13/chartex" xmlns:cx8="http://schemas.microsoft.com/office/drawing/2016/5/14/chartex" xmlns:mc="http://schemas.openxmlformats.org/markup-compatibility/2006" xmlns:aink="http://schemas.microsoft.com/office/drawing/2016/ink" xmlns:am3d="http://schemas.microsoft.com/office/drawing/2017/model3d" xmlns:o="urn:schemas-microsoft-com:office:office" xmlns:r="http://schemas.openxmlformats.org/officeDocument/2006/relationships" xmlns:m="http://schemas.openxmlformats.org/officeDocument/2006/math" xmlns:v="urn:schemas-microsoft-com:vml" xmlns:wp14="http://schemas.microsoft.com/office/word/2010/wordprocessingDrawing" xmlns:wp="http://schemas.openxmlformats.org/drawingml/2006/wordprocessingDrawing" xmlns:w10="urn:schemas-microsoft-com:office:word" xmlns:w="http://schemas.openxmlformats.org/wordprocessingml/2006/main" xmlns:w14="http://schemas.microsoft.com/office/word/2010/wordml" xmlns:w15="http://schemas.microsoft.com/office/word/2012/wordml" xmlns:w16cex="http://schemas.microsoft.com/office/word/2018/wordml/cex" xmlns:w16cid="http://schemas.microsoft.com/office/word/2016/wordml/cid" xmlns:w16="http://schemas.microsoft.com/office/word/2018/wordml" xmlns:w16sdtdh="http://schemas.microsoft.com/office/word/2020/wordml/sdtdatahash" xmlns:w16se="http://schemas.microsoft.com/office/word/2015/wordml/symex" xmlns:wpg="http://schemas.microsoft.com/office/word/2010/wordprocessingGroup" xmlns:wpi="http://schemas.microsoft.com/office/word/2010/wordprocessingInk" xmlns:wne="http://schemas.microsoft.com/office/word/2006/wordml" xmlns:wps="http://schemas.microsoft.com/office/word/2010/wordprocessingShape" mc:Ignorable="w14 w15 w16se w16cid w16 w16cex w16sdtdh wp14">
   <w:p>
     <w:pPr>
       <w:jc w:val="center"/>
@@ -18379,7 +18420,7 @@
 </file>
 
 <file path=word/footer2.xml><?xml version="1.0" encoding="utf-8"?>
-<w:ftr xmlns:wpc="http://schemas.microsoft.com/office/word/2010/wordprocessingCanvas" xmlns:cx="http://schemas.microsoft.com/office/drawing/2014/chartex" xmlns:cx1="http://schemas.microsoft.com/office/drawing/2015/9/8/chartex" xmlns:cx2="http://schemas.microsoft.com/office/drawing/2015/10/21/chartex" xmlns:cx3="http://schemas.microsoft.com/office/drawing/2016/5/9/chartex" xmlns:cx4="http://schemas.microsoft.com/office/drawing/2016/5/10/chartex" xmlns:cx5="http://schemas.microsoft.com/office/drawing/2016/5/11/chartex" xmlns:cx6="http://schemas.microsoft.com/office/drawing/2016/5/12/chartex" xmlns:cx7="http://schemas.microsoft.com/office/drawing/2016/5/13/chartex" xmlns:cx8="http://schemas.microsoft.com/office/drawing/2016/5/14/chartex" xmlns:mc="http://schemas.openxmlformats.org/markup-compatibility/2006" xmlns:aink="http://schemas.microsoft.com/office/drawing/2016/ink" xmlns:am3d="http://schemas.microsoft.com/office/drawing/2017/model3d" xmlns:o="urn:schemas-microsoft-com:office:office" xmlns:r="http://schemas.openxmlformats.org/officeDocument/2006/relationships" xmlns:m="http://schemas.openxmlformats.org/officeDocument/2006/math" xmlns:v="urn:schemas-microsoft-com:vml" xmlns:wp14="http://schemas.microsoft.com/office/word/2010/wordprocessingDrawing" xmlns:wp="http://schemas.openxmlformats.org/drawingml/2006/wordprocessingDrawing" xmlns:w10="urn:schemas-microsoft-com:office:word" xmlns:w="http://schemas.openxmlformats.org/wordprocessingml/2006/main" xmlns:w14="http://schemas.microsoft.com/office/word/2010/wordml" xmlns:w15="http://schemas.microsoft.com/office/word/2012/wordml" xmlns:w16cex="http://schemas.microsoft.com/office/word/2018/wordml/cex" xmlns:w16cid="http://schemas.microsoft.com/office/word/2016/wordml/cid" xmlns:w16="http://schemas.microsoft.com/office/word/2018/wordml" xmlns:w16se="http://schemas.microsoft.com/office/word/2015/wordml/symex" xmlns:wpg="http://schemas.microsoft.com/office/word/2010/wordprocessingGroup" xmlns:wpi="http://schemas.microsoft.com/office/word/2010/wordprocessingInk" xmlns:wne="http://schemas.microsoft.com/office/word/2006/wordml" xmlns:wps="http://schemas.microsoft.com/office/word/2010/wordprocessingShape" mc:Ignorable="w14 w15 w16se w16cid w16 w16cex wp14">
+<w:ftr xmlns:wpc="http://schemas.microsoft.com/office/word/2010/wordprocessingCanvas" xmlns:cx="http://schemas.microsoft.com/office/drawing/2014/chartex" xmlns:cx1="http://schemas.microsoft.com/office/drawing/2015/9/8/chartex" xmlns:cx2="http://schemas.microsoft.com/office/drawing/2015/10/21/chartex" xmlns:cx3="http://schemas.microsoft.com/office/drawing/2016/5/9/chartex" xmlns:cx4="http://schemas.microsoft.com/office/drawing/2016/5/10/chartex" xmlns:cx5="http://schemas.microsoft.com/office/drawing/2016/5/11/chartex" xmlns:cx6="http://schemas.microsoft.com/office/drawing/2016/5/12/chartex" xmlns:cx7="http://schemas.microsoft.com/office/drawing/2016/5/13/chartex" xmlns:cx8="http://schemas.microsoft.com/office/drawing/2016/5/14/chartex" xmlns:mc="http://schemas.openxmlformats.org/markup-compatibility/2006" xmlns:aink="http://schemas.microsoft.com/office/drawing/2016/ink" xmlns:am3d="http://schemas.microsoft.com/office/drawing/2017/model3d" xmlns:o="urn:schemas-microsoft-com:office:office" xmlns:r="http://schemas.openxmlformats.org/officeDocument/2006/relationships" xmlns:m="http://schemas.openxmlformats.org/officeDocument/2006/math" xmlns:v="urn:schemas-microsoft-com:vml" xmlns:wp14="http://schemas.microsoft.com/office/word/2010/wordprocessingDrawing" xmlns:wp="http://schemas.openxmlformats.org/drawingml/2006/wordprocessingDrawing" xmlns:w10="urn:schemas-microsoft-com:office:word" xmlns:w="http://schemas.openxmlformats.org/wordprocessingml/2006/main" xmlns:w14="http://schemas.microsoft.com/office/word/2010/wordml" xmlns:w15="http://schemas.microsoft.com/office/word/2012/wordml" xmlns:w16cex="http://schemas.microsoft.com/office/word/2018/wordml/cex" xmlns:w16cid="http://schemas.microsoft.com/office/word/2016/wordml/cid" xmlns:w16="http://schemas.microsoft.com/office/word/2018/wordml" xmlns:w16sdtdh="http://schemas.microsoft.com/office/word/2020/wordml/sdtdatahash" xmlns:w16se="http://schemas.microsoft.com/office/word/2015/wordml/symex" xmlns:wpg="http://schemas.microsoft.com/office/word/2010/wordprocessingGroup" xmlns:wpi="http://schemas.microsoft.com/office/word/2010/wordprocessingInk" xmlns:wne="http://schemas.microsoft.com/office/word/2006/wordml" xmlns:wps="http://schemas.microsoft.com/office/word/2010/wordprocessingShape" mc:Ignorable="w14 w15 w16se w16cid w16 w16cex w16sdtdh wp14">
   <w:p>
     <w:pPr>
       <w:jc w:val="center"/>
@@ -18441,7 +18482,7 @@
 </file>
 
 <file path=word/footnotes.xml><?xml version="1.0" encoding="utf-8"?>
-<w:footnotes xmlns:wpc="http://schemas.microsoft.com/office/word/2010/wordprocessingCanvas" xmlns:cx="http://schemas.microsoft.com/office/drawing/2014/chartex" xmlns:cx1="http://schemas.microsoft.com/office/drawing/2015/9/8/chartex" xmlns:cx2="http://schemas.microsoft.com/office/drawing/2015/10/21/chartex" xmlns:cx3="http://schemas.microsoft.com/office/drawing/2016/5/9/chartex" xmlns:cx4="http://schemas.microsoft.com/office/drawing/2016/5/10/chartex" xmlns:cx5="http://schemas.microsoft.com/office/drawing/2016/5/11/chartex" xmlns:cx6="http://schemas.microsoft.com/office/drawing/2016/5/12/chartex" xmlns:cx7="http://schemas.microsoft.com/office/drawing/2016/5/13/chartex" xmlns:cx8="http://schemas.microsoft.com/office/drawing/2016/5/14/chartex" xmlns:mc="http://schemas.openxmlformats.org/markup-compatibility/2006" xmlns:aink="http://schemas.microsoft.com/office/drawing/2016/ink" xmlns:am3d="http://schemas.microsoft.com/office/drawing/2017/model3d" xmlns:o="urn:schemas-microsoft-com:office:office" xmlns:r="http://schemas.openxmlformats.org/officeDocument/2006/relationships" xmlns:m="http://schemas.openxmlformats.org/officeDocument/2006/math" xmlns:v="urn:schemas-microsoft-com:vml" xmlns:wp14="http://schemas.microsoft.com/office/word/2010/wordprocessingDrawing" xmlns:wp="http://schemas.openxmlformats.org/drawingml/2006/wordprocessingDrawing" xmlns:w10="urn:schemas-microsoft-com:office:word" xmlns:w="http://schemas.openxmlformats.org/wordprocessingml/2006/main" xmlns:w14="http://schemas.microsoft.com/office/word/2010/wordml" xmlns:w15="http://schemas.microsoft.com/office/word/2012/wordml" xmlns:w16cex="http://schemas.microsoft.com/office/word/2018/wordml/cex" xmlns:w16cid="http://schemas.microsoft.com/office/word/2016/wordml/cid" xmlns:w16="http://schemas.microsoft.com/office/word/2018/wordml" xmlns:w16se="http://schemas.microsoft.com/office/word/2015/wordml/symex" xmlns:wpg="http://schemas.microsoft.com/office/word/2010/wordprocessingGroup" xmlns:wpi="http://schemas.microsoft.com/office/word/2010/wordprocessingInk" xmlns:wne="http://schemas.microsoft.com/office/word/2006/wordml" xmlns:wps="http://schemas.microsoft.com/office/word/2010/wordprocessingShape" mc:Ignorable="w14 w15 w16se w16cid w16 w16cex wp14">
+<w:footnotes xmlns:wpc="http://schemas.microsoft.com/office/word/2010/wordprocessingCanvas" xmlns:cx="http://schemas.microsoft.com/office/drawing/2014/chartex" xmlns:cx1="http://schemas.microsoft.com/office/drawing/2015/9/8/chartex" xmlns:cx2="http://schemas.microsoft.com/office/drawing/2015/10/21/chartex" xmlns:cx3="http://schemas.microsoft.com/office/drawing/2016/5/9/chartex" xmlns:cx4="http://schemas.microsoft.com/office/drawing/2016/5/10/chartex" xmlns:cx5="http://schemas.microsoft.com/office/drawing/2016/5/11/chartex" xmlns:cx6="http://schemas.microsoft.com/office/drawing/2016/5/12/chartex" xmlns:cx7="http://schemas.microsoft.com/office/drawing/2016/5/13/chartex" xmlns:cx8="http://schemas.microsoft.com/office/drawing/2016/5/14/chartex" xmlns:mc="http://schemas.openxmlformats.org/markup-compatibility/2006" xmlns:aink="http://schemas.microsoft.com/office/drawing/2016/ink" xmlns:am3d="http://schemas.microsoft.com/office/drawing/2017/model3d" xmlns:o="urn:schemas-microsoft-com:office:office" xmlns:r="http://schemas.openxmlformats.org/officeDocument/2006/relationships" xmlns:m="http://schemas.openxmlformats.org/officeDocument/2006/math" xmlns:v="urn:schemas-microsoft-com:vml" xmlns:wp14="http://schemas.microsoft.com/office/word/2010/wordprocessingDrawing" xmlns:wp="http://schemas.openxmlformats.org/drawingml/2006/wordprocessingDrawing" xmlns:w10="urn:schemas-microsoft-com:office:word" xmlns:w="http://schemas.openxmlformats.org/wordprocessingml/2006/main" xmlns:w14="http://schemas.microsoft.com/office/word/2010/wordml" xmlns:w15="http://schemas.microsoft.com/office/word/2012/wordml" xmlns:w16cex="http://schemas.microsoft.com/office/word/2018/wordml/cex" xmlns:w16cid="http://schemas.microsoft.com/office/word/2016/wordml/cid" xmlns:w16="http://schemas.microsoft.com/office/word/2018/wordml" xmlns:w16sdtdh="http://schemas.microsoft.com/office/word/2020/wordml/sdtdatahash" xmlns:w16se="http://schemas.microsoft.com/office/word/2015/wordml/symex" xmlns:wpg="http://schemas.microsoft.com/office/word/2010/wordprocessingGroup" xmlns:wpi="http://schemas.microsoft.com/office/word/2010/wordprocessingInk" xmlns:wne="http://schemas.microsoft.com/office/word/2006/wordml" xmlns:wps="http://schemas.microsoft.com/office/word/2010/wordprocessingShape" mc:Ignorable="w14 w15 w16se w16cid w16 w16cex w16sdtdh wp14">
   <w:footnote w:type="separator" w:id="-1">
     <w:p>
       <w:pPr>
@@ -18466,10 +18507,10 @@
 </file>
 
 <file path=word/header1.xml><?xml version="1.0" encoding="utf-8"?>
-<w:hdr xmlns:wpc="http://schemas.microsoft.com/office/word/2010/wordprocessingCanvas" xmlns:cx="http://schemas.microsoft.com/office/drawing/2014/chartex" xmlns:cx1="http://schemas.microsoft.com/office/drawing/2015/9/8/chartex" xmlns:cx2="http://schemas.microsoft.com/office/drawing/2015/10/21/chartex" xmlns:cx3="http://schemas.microsoft.com/office/drawing/2016/5/9/chartex" xmlns:cx4="http://schemas.microsoft.com/office/drawing/2016/5/10/chartex" xmlns:cx5="http://schemas.microsoft.com/office/drawing/2016/5/11/chartex" xmlns:cx6="http://schemas.microsoft.com/office/drawing/2016/5/12/chartex" xmlns:cx7="http://schemas.microsoft.com/office/drawing/2016/5/13/chartex" xmlns:cx8="http://schemas.microsoft.com/office/drawing/2016/5/14/chartex" xmlns:mc="http://schemas.openxmlformats.org/markup-compatibility/2006" xmlns:aink="http://schemas.microsoft.com/office/drawing/2016/ink" xmlns:am3d="http://schemas.microsoft.com/office/drawing/2017/model3d" xmlns:o="urn:schemas-microsoft-com:office:office" xmlns:r="http://schemas.openxmlformats.org/officeDocument/2006/relationships" xmlns:m="http://schemas.openxmlformats.org/officeDocument/2006/math" xmlns:v="urn:schemas-microsoft-com:vml" xmlns:wp14="http://schemas.microsoft.com/office/word/2010/wordprocessingDrawing" xmlns:wp="http://schemas.openxmlformats.org/drawingml/2006/wordprocessingDrawing" xmlns:w10="urn:schemas-microsoft-com:office:word" xmlns:w="http://schemas.openxmlformats.org/wordprocessingml/2006/main" xmlns:w14="http://schemas.microsoft.com/office/word/2010/wordml" xmlns:w15="http://schemas.microsoft.com/office/word/2012/wordml" xmlns:w16cex="http://schemas.microsoft.com/office/word/2018/wordml/cex" xmlns:w16cid="http://schemas.microsoft.com/office/word/2016/wordml/cid" xmlns:w16="http://schemas.microsoft.com/office/word/2018/wordml" xmlns:w16se="http://schemas.microsoft.com/office/word/2015/wordml/symex" xmlns:wpg="http://schemas.microsoft.com/office/word/2010/wordprocessingGroup" xmlns:wpi="http://schemas.microsoft.com/office/word/2010/wordprocessingInk" xmlns:wne="http://schemas.microsoft.com/office/word/2006/wordml" xmlns:wps="http://schemas.microsoft.com/office/word/2010/wordprocessingShape" mc:Ignorable="w14 w15 w16se w16cid w16 w16cex wp14">
+<w:hdr xmlns:wpc="http://schemas.microsoft.com/office/word/2010/wordprocessingCanvas" xmlns:cx="http://schemas.microsoft.com/office/drawing/2014/chartex" xmlns:cx1="http://schemas.microsoft.com/office/drawing/2015/9/8/chartex" xmlns:cx2="http://schemas.microsoft.com/office/drawing/2015/10/21/chartex" xmlns:cx3="http://schemas.microsoft.com/office/drawing/2016/5/9/chartex" xmlns:cx4="http://schemas.microsoft.com/office/drawing/2016/5/10/chartex" xmlns:cx5="http://schemas.microsoft.com/office/drawing/2016/5/11/chartex" xmlns:cx6="http://schemas.microsoft.com/office/drawing/2016/5/12/chartex" xmlns:cx7="http://schemas.microsoft.com/office/drawing/2016/5/13/chartex" xmlns:cx8="http://schemas.microsoft.com/office/drawing/2016/5/14/chartex" xmlns:mc="http://schemas.openxmlformats.org/markup-compatibility/2006" xmlns:aink="http://schemas.microsoft.com/office/drawing/2016/ink" xmlns:am3d="http://schemas.microsoft.com/office/drawing/2017/model3d" xmlns:o="urn:schemas-microsoft-com:office:office" xmlns:r="http://schemas.openxmlformats.org/officeDocument/2006/relationships" xmlns:m="http://schemas.openxmlformats.org/officeDocument/2006/math" xmlns:v="urn:schemas-microsoft-com:vml" xmlns:wp14="http://schemas.microsoft.com/office/word/2010/wordprocessingDrawing" xmlns:wp="http://schemas.openxmlformats.org/drawingml/2006/wordprocessingDrawing" xmlns:w10="urn:schemas-microsoft-com:office:word" xmlns:w="http://schemas.openxmlformats.org/wordprocessingml/2006/main" xmlns:w14="http://schemas.microsoft.com/office/word/2010/wordml" xmlns:w15="http://schemas.microsoft.com/office/word/2012/wordml" xmlns:w16cex="http://schemas.microsoft.com/office/word/2018/wordml/cex" xmlns:w16cid="http://schemas.microsoft.com/office/word/2016/wordml/cid" xmlns:w16="http://schemas.microsoft.com/office/word/2018/wordml" xmlns:w16sdtdh="http://schemas.microsoft.com/office/word/2020/wordml/sdtdatahash" xmlns:w16se="http://schemas.microsoft.com/office/word/2015/wordml/symex" xmlns:wpg="http://schemas.microsoft.com/office/word/2010/wordprocessingGroup" xmlns:wpi="http://schemas.microsoft.com/office/word/2010/wordprocessingInk" xmlns:wne="http://schemas.microsoft.com/office/word/2006/wordml" xmlns:wps="http://schemas.microsoft.com/office/word/2010/wordprocessingShape" mc:Ignorable="w14 w15 w16se w16cid w16 w16cex w16sdtdh wp14">
   <w:p>
     <w:pPr>
-      <w:pStyle w:val="Header"/>
+      <w:pStyle w:val="Encabezado"/>
     </w:pPr>
     <w:r>
       <w:rPr>
@@ -18495,7 +18536,7 @@
           <v:path o:extrusionok="f" gradientshapeok="t" o:connecttype="rect"/>
           <o:lock v:ext="edit" aspectratio="t"/>
         </v:shapetype>
-        <v:shape id="WordPictureWatermark444838016" o:spid="_x0000_s2056" type="#_x0000_t75" style="position:absolute;margin-left:0;margin-top:0;width:392.45pt;height:392.45pt;z-index:-251657216;mso-position-horizontal:center;mso-position-horizontal-relative:margin;mso-position-vertical:center;mso-position-vertical-relative:margin" o:allowincell="f">
+        <v:shape id="WordPictureWatermark444838016" o:spid="_x0000_s1032" type="#_x0000_t75" style="position:absolute;margin-left:0;margin-top:0;width:392.45pt;height:392.45pt;z-index:-251657216;mso-position-horizontal:center;mso-position-horizontal-relative:margin;mso-position-vertical:center;mso-position-vertical-relative:margin" o:allowincell="f">
           <v:imagedata r:id="rId1" o:title="orangesoft" gain="19661f" blacklevel="22938f"/>
           <w10:wrap anchorx="margin" anchory="margin"/>
         </v:shape>
@@ -18506,7 +18547,7 @@
 </file>
 
 <file path=word/header2.xml><?xml version="1.0" encoding="utf-8"?>
-<w:hdr xmlns:wpc="http://schemas.microsoft.com/office/word/2010/wordprocessingCanvas" xmlns:cx="http://schemas.microsoft.com/office/drawing/2014/chartex" xmlns:cx1="http://schemas.microsoft.com/office/drawing/2015/9/8/chartex" xmlns:cx2="http://schemas.microsoft.com/office/drawing/2015/10/21/chartex" xmlns:cx3="http://schemas.microsoft.com/office/drawing/2016/5/9/chartex" xmlns:cx4="http://schemas.microsoft.com/office/drawing/2016/5/10/chartex" xmlns:cx5="http://schemas.microsoft.com/office/drawing/2016/5/11/chartex" xmlns:cx6="http://schemas.microsoft.com/office/drawing/2016/5/12/chartex" xmlns:cx7="http://schemas.microsoft.com/office/drawing/2016/5/13/chartex" xmlns:cx8="http://schemas.microsoft.com/office/drawing/2016/5/14/chartex" xmlns:mc="http://schemas.openxmlformats.org/markup-compatibility/2006" xmlns:aink="http://schemas.microsoft.com/office/drawing/2016/ink" xmlns:am3d="http://schemas.microsoft.com/office/drawing/2017/model3d" xmlns:o="urn:schemas-microsoft-com:office:office" xmlns:r="http://schemas.openxmlformats.org/officeDocument/2006/relationships" xmlns:m="http://schemas.openxmlformats.org/officeDocument/2006/math" xmlns:v="urn:schemas-microsoft-com:vml" xmlns:wp14="http://schemas.microsoft.com/office/word/2010/wordprocessingDrawing" xmlns:wp="http://schemas.openxmlformats.org/drawingml/2006/wordprocessingDrawing" xmlns:w10="urn:schemas-microsoft-com:office:word" xmlns:w="http://schemas.openxmlformats.org/wordprocessingml/2006/main" xmlns:w14="http://schemas.microsoft.com/office/word/2010/wordml" xmlns:w15="http://schemas.microsoft.com/office/word/2012/wordml" xmlns:w16cex="http://schemas.microsoft.com/office/word/2018/wordml/cex" xmlns:w16cid="http://schemas.microsoft.com/office/word/2016/wordml/cid" xmlns:w16="http://schemas.microsoft.com/office/word/2018/wordml" xmlns:w16se="http://schemas.microsoft.com/office/word/2015/wordml/symex" xmlns:wpg="http://schemas.microsoft.com/office/word/2010/wordprocessingGroup" xmlns:wpi="http://schemas.microsoft.com/office/word/2010/wordprocessingInk" xmlns:wne="http://schemas.microsoft.com/office/word/2006/wordml" xmlns:wps="http://schemas.microsoft.com/office/word/2010/wordprocessingShape" mc:Ignorable="w14 w15 w16se w16cid w16 w16cex wp14">
+<w:hdr xmlns:wpc="http://schemas.microsoft.com/office/word/2010/wordprocessingCanvas" xmlns:cx="http://schemas.microsoft.com/office/drawing/2014/chartex" xmlns:cx1="http://schemas.microsoft.com/office/drawing/2015/9/8/chartex" xmlns:cx2="http://schemas.microsoft.com/office/drawing/2015/10/21/chartex" xmlns:cx3="http://schemas.microsoft.com/office/drawing/2016/5/9/chartex" xmlns:cx4="http://schemas.microsoft.com/office/drawing/2016/5/10/chartex" xmlns:cx5="http://schemas.microsoft.com/office/drawing/2016/5/11/chartex" xmlns:cx6="http://schemas.microsoft.com/office/drawing/2016/5/12/chartex" xmlns:cx7="http://schemas.microsoft.com/office/drawing/2016/5/13/chartex" xmlns:cx8="http://schemas.microsoft.com/office/drawing/2016/5/14/chartex" xmlns:mc="http://schemas.openxmlformats.org/markup-compatibility/2006" xmlns:aink="http://schemas.microsoft.com/office/drawing/2016/ink" xmlns:am3d="http://schemas.microsoft.com/office/drawing/2017/model3d" xmlns:o="urn:schemas-microsoft-com:office:office" xmlns:r="http://schemas.openxmlformats.org/officeDocument/2006/relationships" xmlns:m="http://schemas.openxmlformats.org/officeDocument/2006/math" xmlns:v="urn:schemas-microsoft-com:vml" xmlns:wp14="http://schemas.microsoft.com/office/word/2010/wordprocessingDrawing" xmlns:wp="http://schemas.openxmlformats.org/drawingml/2006/wordprocessingDrawing" xmlns:w10="urn:schemas-microsoft-com:office:word" xmlns:w="http://schemas.openxmlformats.org/wordprocessingml/2006/main" xmlns:w14="http://schemas.microsoft.com/office/word/2010/wordml" xmlns:w15="http://schemas.microsoft.com/office/word/2012/wordml" xmlns:w16cex="http://schemas.microsoft.com/office/word/2018/wordml/cex" xmlns:w16cid="http://schemas.microsoft.com/office/word/2016/wordml/cid" xmlns:w16="http://schemas.microsoft.com/office/word/2018/wordml" xmlns:w16sdtdh="http://schemas.microsoft.com/office/word/2020/wordml/sdtdatahash" xmlns:w16se="http://schemas.microsoft.com/office/word/2015/wordml/symex" xmlns:wpg="http://schemas.microsoft.com/office/word/2010/wordprocessingGroup" xmlns:wpi="http://schemas.microsoft.com/office/word/2010/wordprocessingInk" xmlns:wne="http://schemas.microsoft.com/office/word/2006/wordml" xmlns:wps="http://schemas.microsoft.com/office/word/2010/wordprocessingShape" mc:Ignorable="w14 w15 w16se w16cid w16 w16cex w16sdtdh wp14">
   <w:p>
     <w:r>
       <w:rPr>
@@ -18532,7 +18573,7 @@
           <v:path o:extrusionok="f" gradientshapeok="t" o:connecttype="rect"/>
           <o:lock v:ext="edit" aspectratio="t"/>
         </v:shapetype>
-        <v:shape id="WordPictureWatermark444838017" o:spid="_x0000_s2057" type="#_x0000_t75" style="position:absolute;margin-left:0;margin-top:0;width:392.45pt;height:392.45pt;z-index:-251656192;mso-position-horizontal:center;mso-position-horizontal-relative:margin;mso-position-vertical:center;mso-position-vertical-relative:margin" o:allowincell="f">
+        <v:shape id="WordPictureWatermark444838017" o:spid="_x0000_s1033" type="#_x0000_t75" style="position:absolute;margin-left:0;margin-top:0;width:392.45pt;height:392.45pt;z-index:-251656192;mso-position-horizontal:center;mso-position-horizontal-relative:margin;mso-position-vertical:center;mso-position-vertical-relative:margin" o:allowincell="f">
           <v:imagedata r:id="rId1" o:title="orangesoft" gain="19661f" blacklevel="22938f"/>
           <w10:wrap anchorx="margin" anchory="margin"/>
         </v:shape>
@@ -18640,7 +18681,7 @@
 </file>
 
 <file path=word/header3.xml><?xml version="1.0" encoding="utf-8"?>
-<w:hdr xmlns:wpc="http://schemas.microsoft.com/office/word/2010/wordprocessingCanvas" xmlns:cx="http://schemas.microsoft.com/office/drawing/2014/chartex" xmlns:cx1="http://schemas.microsoft.com/office/drawing/2015/9/8/chartex" xmlns:cx2="http://schemas.microsoft.com/office/drawing/2015/10/21/chartex" xmlns:cx3="http://schemas.microsoft.com/office/drawing/2016/5/9/chartex" xmlns:cx4="http://schemas.microsoft.com/office/drawing/2016/5/10/chartex" xmlns:cx5="http://schemas.microsoft.com/office/drawing/2016/5/11/chartex" xmlns:cx6="http://schemas.microsoft.com/office/drawing/2016/5/12/chartex" xmlns:cx7="http://schemas.microsoft.com/office/drawing/2016/5/13/chartex" xmlns:cx8="http://schemas.microsoft.com/office/drawing/2016/5/14/chartex" xmlns:mc="http://schemas.openxmlformats.org/markup-compatibility/2006" xmlns:aink="http://schemas.microsoft.com/office/drawing/2016/ink" xmlns:am3d="http://schemas.microsoft.com/office/drawing/2017/model3d" xmlns:o="urn:schemas-microsoft-com:office:office" xmlns:r="http://schemas.openxmlformats.org/officeDocument/2006/relationships" xmlns:m="http://schemas.openxmlformats.org/officeDocument/2006/math" xmlns:v="urn:schemas-microsoft-com:vml" xmlns:wp14="http://schemas.microsoft.com/office/word/2010/wordprocessingDrawing" xmlns:wp="http://schemas.openxmlformats.org/drawingml/2006/wordprocessingDrawing" xmlns:w10="urn:schemas-microsoft-com:office:word" xmlns:w="http://schemas.openxmlformats.org/wordprocessingml/2006/main" xmlns:w14="http://schemas.microsoft.com/office/word/2010/wordml" xmlns:w15="http://schemas.microsoft.com/office/word/2012/wordml" xmlns:w16cex="http://schemas.microsoft.com/office/word/2018/wordml/cex" xmlns:w16cid="http://schemas.microsoft.com/office/word/2016/wordml/cid" xmlns:w16="http://schemas.microsoft.com/office/word/2018/wordml" xmlns:w16se="http://schemas.microsoft.com/office/word/2015/wordml/symex" xmlns:wpg="http://schemas.microsoft.com/office/word/2010/wordprocessingGroup" xmlns:wpi="http://schemas.microsoft.com/office/word/2010/wordprocessingInk" xmlns:wne="http://schemas.microsoft.com/office/word/2006/wordml" xmlns:wps="http://schemas.microsoft.com/office/word/2010/wordprocessingShape" mc:Ignorable="w14 w15 w16se w16cid w16 w16cex wp14">
+<w:hdr xmlns:wpc="http://schemas.microsoft.com/office/word/2010/wordprocessingCanvas" xmlns:cx="http://schemas.microsoft.com/office/drawing/2014/chartex" xmlns:cx1="http://schemas.microsoft.com/office/drawing/2015/9/8/chartex" xmlns:cx2="http://schemas.microsoft.com/office/drawing/2015/10/21/chartex" xmlns:cx3="http://schemas.microsoft.com/office/drawing/2016/5/9/chartex" xmlns:cx4="http://schemas.microsoft.com/office/drawing/2016/5/10/chartex" xmlns:cx5="http://schemas.microsoft.com/office/drawing/2016/5/11/chartex" xmlns:cx6="http://schemas.microsoft.com/office/drawing/2016/5/12/chartex" xmlns:cx7="http://schemas.microsoft.com/office/drawing/2016/5/13/chartex" xmlns:cx8="http://schemas.microsoft.com/office/drawing/2016/5/14/chartex" xmlns:mc="http://schemas.openxmlformats.org/markup-compatibility/2006" xmlns:aink="http://schemas.microsoft.com/office/drawing/2016/ink" xmlns:am3d="http://schemas.microsoft.com/office/drawing/2017/model3d" xmlns:o="urn:schemas-microsoft-com:office:office" xmlns:r="http://schemas.openxmlformats.org/officeDocument/2006/relationships" xmlns:m="http://schemas.openxmlformats.org/officeDocument/2006/math" xmlns:v="urn:schemas-microsoft-com:vml" xmlns:wp14="http://schemas.microsoft.com/office/word/2010/wordprocessingDrawing" xmlns:wp="http://schemas.openxmlformats.org/drawingml/2006/wordprocessingDrawing" xmlns:w10="urn:schemas-microsoft-com:office:word" xmlns:w="http://schemas.openxmlformats.org/wordprocessingml/2006/main" xmlns:w14="http://schemas.microsoft.com/office/word/2010/wordml" xmlns:w15="http://schemas.microsoft.com/office/word/2012/wordml" xmlns:w16cex="http://schemas.microsoft.com/office/word/2018/wordml/cex" xmlns:w16cid="http://schemas.microsoft.com/office/word/2016/wordml/cid" xmlns:w16="http://schemas.microsoft.com/office/word/2018/wordml" xmlns:w16sdtdh="http://schemas.microsoft.com/office/word/2020/wordml/sdtdatahash" xmlns:w16se="http://schemas.microsoft.com/office/word/2015/wordml/symex" xmlns:wpg="http://schemas.microsoft.com/office/word/2010/wordprocessingGroup" xmlns:wpi="http://schemas.microsoft.com/office/word/2010/wordprocessingInk" xmlns:wne="http://schemas.microsoft.com/office/word/2006/wordml" xmlns:wps="http://schemas.microsoft.com/office/word/2010/wordprocessingShape" mc:Ignorable="w14 w15 w16se w16cid w16 w16cex w16sdtdh wp14">
   <w:p>
     <w:r>
       <w:rPr>
@@ -18666,7 +18707,7 @@
           <v:path o:extrusionok="f" gradientshapeok="t" o:connecttype="rect"/>
           <o:lock v:ext="edit" aspectratio="t"/>
         </v:shapetype>
-        <v:shape id="WordPictureWatermark444838015" o:spid="_x0000_s2055" type="#_x0000_t75" style="position:absolute;margin-left:0;margin-top:0;width:392.45pt;height:392.45pt;z-index:-251658240;mso-position-horizontal:center;mso-position-horizontal-relative:margin;mso-position-vertical:center;mso-position-vertical-relative:margin" o:allowincell="f">
+        <v:shape id="WordPictureWatermark444838015" o:spid="_x0000_s1031" type="#_x0000_t75" style="position:absolute;margin-left:0;margin-top:0;width:392.45pt;height:392.45pt;z-index:-251658240;mso-position-horizontal:center;mso-position-horizontal-relative:margin;mso-position-vertical:center;mso-position-vertical-relative:margin" o:allowincell="f">
           <v:imagedata r:id="rId1" o:title="orangesoft" gain="19661f" blacklevel="22938f"/>
           <w10:wrap anchorx="margin" anchory="margin"/>
         </v:shape>
@@ -18677,7 +18718,7 @@
 </file>
 
 <file path=word/numbering.xml><?xml version="1.0" encoding="utf-8"?>
-<w:numbering xmlns:wpc="http://schemas.microsoft.com/office/word/2010/wordprocessingCanvas" xmlns:cx="http://schemas.microsoft.com/office/drawing/2014/chartex" xmlns:cx1="http://schemas.microsoft.com/office/drawing/2015/9/8/chartex" xmlns:cx2="http://schemas.microsoft.com/office/drawing/2015/10/21/chartex" xmlns:cx3="http://schemas.microsoft.com/office/drawing/2016/5/9/chartex" xmlns:cx4="http://schemas.microsoft.com/office/drawing/2016/5/10/chartex" xmlns:cx5="http://schemas.microsoft.com/office/drawing/2016/5/11/chartex" xmlns:cx6="http://schemas.microsoft.com/office/drawing/2016/5/12/chartex" xmlns:cx7="http://schemas.microsoft.com/office/drawing/2016/5/13/chartex" xmlns:cx8="http://schemas.microsoft.com/office/drawing/2016/5/14/chartex" xmlns:mc="http://schemas.openxmlformats.org/markup-compatibility/2006" xmlns:aink="http://schemas.microsoft.com/office/drawing/2016/ink" xmlns:am3d="http://schemas.microsoft.com/office/drawing/2017/model3d" xmlns:o="urn:schemas-microsoft-com:office:office" xmlns:r="http://schemas.openxmlformats.org/officeDocument/2006/relationships" xmlns:m="http://schemas.openxmlformats.org/officeDocument/2006/math" xmlns:v="urn:schemas-microsoft-com:vml" xmlns:wp14="http://schemas.microsoft.com/office/word/2010/wordprocessingDrawing" xmlns:wp="http://schemas.openxmlformats.org/drawingml/2006/wordprocessingDrawing" xmlns:w10="urn:schemas-microsoft-com:office:word" xmlns:w="http://schemas.openxmlformats.org/wordprocessingml/2006/main" xmlns:w14="http://schemas.microsoft.com/office/word/2010/wordml" xmlns:w15="http://schemas.microsoft.com/office/word/2012/wordml" xmlns:w16cex="http://schemas.microsoft.com/office/word/2018/wordml/cex" xmlns:w16cid="http://schemas.microsoft.com/office/word/2016/wordml/cid" xmlns:w16="http://schemas.microsoft.com/office/word/2018/wordml" xmlns:w16se="http://schemas.microsoft.com/office/word/2015/wordml/symex" xmlns:wpg="http://schemas.microsoft.com/office/word/2010/wordprocessingGroup" xmlns:wpi="http://schemas.microsoft.com/office/word/2010/wordprocessingInk" xmlns:wne="http://schemas.microsoft.com/office/word/2006/wordml" xmlns:wps="http://schemas.microsoft.com/office/word/2010/wordprocessingShape" mc:Ignorable="w14 w15 w16se w16cid w16 w16cex wp14">
+<w:numbering xmlns:wpc="http://schemas.microsoft.com/office/word/2010/wordprocessingCanvas" xmlns:cx="http://schemas.microsoft.com/office/drawing/2014/chartex" xmlns:cx1="http://schemas.microsoft.com/office/drawing/2015/9/8/chartex" xmlns:cx2="http://schemas.microsoft.com/office/drawing/2015/10/21/chartex" xmlns:cx3="http://schemas.microsoft.com/office/drawing/2016/5/9/chartex" xmlns:cx4="http://schemas.microsoft.com/office/drawing/2016/5/10/chartex" xmlns:cx5="http://schemas.microsoft.com/office/drawing/2016/5/11/chartex" xmlns:cx6="http://schemas.microsoft.com/office/drawing/2016/5/12/chartex" xmlns:cx7="http://schemas.microsoft.com/office/drawing/2016/5/13/chartex" xmlns:cx8="http://schemas.microsoft.com/office/drawing/2016/5/14/chartex" xmlns:mc="http://schemas.openxmlformats.org/markup-compatibility/2006" xmlns:aink="http://schemas.microsoft.com/office/drawing/2016/ink" xmlns:am3d="http://schemas.microsoft.com/office/drawing/2017/model3d" xmlns:o="urn:schemas-microsoft-com:office:office" xmlns:r="http://schemas.openxmlformats.org/officeDocument/2006/relationships" xmlns:m="http://schemas.openxmlformats.org/officeDocument/2006/math" xmlns:v="urn:schemas-microsoft-com:vml" xmlns:wp14="http://schemas.microsoft.com/office/word/2010/wordprocessingDrawing" xmlns:wp="http://schemas.openxmlformats.org/drawingml/2006/wordprocessingDrawing" xmlns:w10="urn:schemas-microsoft-com:office:word" xmlns:w="http://schemas.openxmlformats.org/wordprocessingml/2006/main" xmlns:w14="http://schemas.microsoft.com/office/word/2010/wordml" xmlns:w15="http://schemas.microsoft.com/office/word/2012/wordml" xmlns:w16cex="http://schemas.microsoft.com/office/word/2018/wordml/cex" xmlns:w16cid="http://schemas.microsoft.com/office/word/2016/wordml/cid" xmlns:w16="http://schemas.microsoft.com/office/word/2018/wordml" xmlns:w16sdtdh="http://schemas.microsoft.com/office/word/2020/wordml/sdtdatahash" xmlns:w16se="http://schemas.microsoft.com/office/word/2015/wordml/symex" xmlns:wpg="http://schemas.microsoft.com/office/word/2010/wordprocessingGroup" xmlns:wpi="http://schemas.microsoft.com/office/word/2010/wordprocessingInk" xmlns:wne="http://schemas.microsoft.com/office/word/2006/wordml" xmlns:wps="http://schemas.microsoft.com/office/word/2010/wordprocessingShape" mc:Ignorable="w14 w15 w16se w16cid w16 w16cex w16sdtdh wp14">
   <w:numPicBullet w:numPicBulletId="0">
     <w:pict>
       <v:shapetype id="_x0000_t75" coordsize="21600,21600" o:spt="75" o:preferrelative="t" path="m@4@5l@4@11@9@11@9@5xe" filled="f" stroked="f">
@@ -18699,7 +18740,7 @@
         <v:path o:extrusionok="f" gradientshapeok="t" o:connecttype="rect"/>
         <o:lock v:ext="edit" aspectratio="t"/>
       </v:shapetype>
-      <v:shape id="_x0000_i1102" type="#_x0000_t75" style="width:10.9pt;height:10.9pt" o:bullet="t">
+      <v:shape id="_x0000_i1027" type="#_x0000_t75" style="width:10.6pt;height:10.6pt" o:bullet="t">
         <v:imagedata r:id="rId1" o:title="mso65CC"/>
       </v:shape>
     </w:pict>
@@ -20763,7 +20804,7 @@
     <w:lvl w:ilvl="2">
       <w:start w:val="1"/>
       <w:numFmt w:val="decimal"/>
-      <w:pStyle w:val="Heading3"/>
+      <w:pStyle w:val="Ttulo3"/>
       <w:lvlText w:val="%1.%2.%3."/>
       <w:lvlJc w:val="right"/>
       <w:pPr>
@@ -23424,7 +23465,7 @@
 </file>
 
 <file path=word/styles.xml><?xml version="1.0" encoding="utf-8"?>
-<w:styles xmlns:mc="http://schemas.openxmlformats.org/markup-compatibility/2006" xmlns:r="http://schemas.openxmlformats.org/officeDocument/2006/relationships" xmlns:w="http://schemas.openxmlformats.org/wordprocessingml/2006/main" xmlns:w14="http://schemas.microsoft.com/office/word/2010/wordml" xmlns:w15="http://schemas.microsoft.com/office/word/2012/wordml" xmlns:w16cex="http://schemas.microsoft.com/office/word/2018/wordml/cex" xmlns:w16cid="http://schemas.microsoft.com/office/word/2016/wordml/cid" xmlns:w16="http://schemas.microsoft.com/office/word/2018/wordml" xmlns:w16se="http://schemas.microsoft.com/office/word/2015/wordml/symex" mc:Ignorable="w14 w15 w16se w16cid w16 w16cex">
+<w:styles xmlns:mc="http://schemas.openxmlformats.org/markup-compatibility/2006" xmlns:r="http://schemas.openxmlformats.org/officeDocument/2006/relationships" xmlns:w="http://schemas.openxmlformats.org/wordprocessingml/2006/main" xmlns:w14="http://schemas.microsoft.com/office/word/2010/wordml" xmlns:w15="http://schemas.microsoft.com/office/word/2012/wordml" xmlns:w16cex="http://schemas.microsoft.com/office/word/2018/wordml/cex" xmlns:w16cid="http://schemas.microsoft.com/office/word/2016/wordml/cid" xmlns:w16="http://schemas.microsoft.com/office/word/2018/wordml" xmlns:w16sdtdh="http://schemas.microsoft.com/office/word/2020/wordml/sdtdatahash" xmlns:w16se="http://schemas.microsoft.com/office/word/2015/wordml/symex" mc:Ignorable="w14 w15 w16se w16cid w16 w16cex w16sdtdh">
   <w:docDefaults>
     <w:rPrDefault>
       <w:rPr>
@@ -23822,7 +23863,7 @@
     <w:name w:val="Normal"/>
     <w:qFormat/>
   </w:style>
-  <w:style w:type="paragraph" w:styleId="Heading1">
+  <w:style w:type="paragraph" w:styleId="Ttulo1">
     <w:name w:val="heading 1"/>
     <w:basedOn w:val="Normal"/>
     <w:next w:val="Normal"/>
@@ -23839,7 +23880,7 @@
       <w:szCs w:val="40"/>
     </w:rPr>
   </w:style>
-  <w:style w:type="paragraph" w:styleId="Heading2">
+  <w:style w:type="paragraph" w:styleId="Ttulo2">
     <w:name w:val="heading 2"/>
     <w:basedOn w:val="Normal"/>
     <w:next w:val="Normal"/>
@@ -23857,11 +23898,11 @@
       <w:szCs w:val="32"/>
     </w:rPr>
   </w:style>
-  <w:style w:type="paragraph" w:styleId="Heading3">
+  <w:style w:type="paragraph" w:styleId="Ttulo3">
     <w:name w:val="heading 3"/>
     <w:basedOn w:val="Normal"/>
     <w:next w:val="Normal"/>
-    <w:link w:val="Heading3Char"/>
+    <w:link w:val="Ttulo3Car"/>
     <w:uiPriority w:val="9"/>
     <w:unhideWhenUsed/>
     <w:qFormat/>
@@ -23883,7 +23924,7 @@
       <w:szCs w:val="28"/>
     </w:rPr>
   </w:style>
-  <w:style w:type="paragraph" w:styleId="Heading4">
+  <w:style w:type="paragraph" w:styleId="Ttulo4">
     <w:name w:val="heading 4"/>
     <w:basedOn w:val="Normal"/>
     <w:next w:val="Normal"/>
@@ -23902,7 +23943,7 @@
       <w:szCs w:val="24"/>
     </w:rPr>
   </w:style>
-  <w:style w:type="paragraph" w:styleId="Heading5">
+  <w:style w:type="paragraph" w:styleId="Ttulo5">
     <w:name w:val="heading 5"/>
     <w:basedOn w:val="Normal"/>
     <w:next w:val="Normal"/>
@@ -23920,7 +23961,7 @@
       <w:color w:val="666666"/>
     </w:rPr>
   </w:style>
-  <w:style w:type="paragraph" w:styleId="Heading6">
+  <w:style w:type="paragraph" w:styleId="Ttulo6">
     <w:name w:val="heading 6"/>
     <w:basedOn w:val="Normal"/>
     <w:next w:val="Normal"/>
@@ -23939,13 +23980,13 @@
       <w:color w:val="666666"/>
     </w:rPr>
   </w:style>
-  <w:style w:type="character" w:default="1" w:styleId="DefaultParagraphFont">
+  <w:style w:type="character" w:default="1" w:styleId="Fuentedeprrafopredeter">
     <w:name w:val="Default Paragraph Font"/>
     <w:uiPriority w:val="1"/>
     <w:semiHidden/>
     <w:unhideWhenUsed/>
   </w:style>
-  <w:style w:type="table" w:default="1" w:styleId="TableNormal">
+  <w:style w:type="table" w:default="1" w:styleId="Tablanormal">
     <w:name w:val="Normal Table"/>
     <w:uiPriority w:val="99"/>
     <w:semiHidden/>
@@ -23960,7 +24001,7 @@
       </w:tblCellMar>
     </w:tblPr>
   </w:style>
-  <w:style w:type="numbering" w:default="1" w:styleId="NoList">
+  <w:style w:type="numbering" w:default="1" w:styleId="Sinlista">
     <w:name w:val="No List"/>
     <w:uiPriority w:val="99"/>
     <w:semiHidden/>
@@ -23977,7 +24018,7 @@
       </w:tblCellMar>
     </w:tblPr>
   </w:style>
-  <w:style w:type="paragraph" w:styleId="Title">
+  <w:style w:type="paragraph" w:styleId="Ttulo">
     <w:name w:val="Title"/>
     <w:basedOn w:val="Normal"/>
     <w:next w:val="Normal"/>
@@ -23993,7 +24034,7 @@
       <w:szCs w:val="52"/>
     </w:rPr>
   </w:style>
-  <w:style w:type="paragraph" w:styleId="Subtitle">
+  <w:style w:type="paragraph" w:styleId="Subttulo">
     <w:name w:val="Subtitle"/>
     <w:basedOn w:val="Normal"/>
     <w:next w:val="Normal"/>
@@ -24114,7 +24155,7 @@
       </w:tblCellMar>
     </w:tblPr>
   </w:style>
-  <w:style w:type="paragraph" w:styleId="ListParagraph">
+  <w:style w:type="paragraph" w:styleId="Prrafodelista">
     <w:name w:val="List Paragraph"/>
     <w:basedOn w:val="Normal"/>
     <w:uiPriority w:val="34"/>
@@ -24125,7 +24166,7 @@
       <w:contextualSpacing/>
     </w:pPr>
   </w:style>
-  <w:style w:type="paragraph" w:styleId="TOC1">
+  <w:style w:type="paragraph" w:styleId="TDC1">
     <w:name w:val="toc 1"/>
     <w:basedOn w:val="Normal"/>
     <w:next w:val="Normal"/>
@@ -24137,7 +24178,7 @@
       <w:spacing w:after="100"/>
     </w:pPr>
   </w:style>
-  <w:style w:type="paragraph" w:styleId="TOC2">
+  <w:style w:type="paragraph" w:styleId="TDC2">
     <w:name w:val="toc 2"/>
     <w:basedOn w:val="Normal"/>
     <w:next w:val="Normal"/>
@@ -24150,7 +24191,7 @@
       <w:ind w:left="220"/>
     </w:pPr>
   </w:style>
-  <w:style w:type="paragraph" w:styleId="TOC3">
+  <w:style w:type="paragraph" w:styleId="TDC3">
     <w:name w:val="toc 3"/>
     <w:basedOn w:val="Normal"/>
     <w:next w:val="Normal"/>
@@ -24163,9 +24204,9 @@
       <w:ind w:left="440"/>
     </w:pPr>
   </w:style>
-  <w:style w:type="character" w:styleId="Hyperlink">
+  <w:style w:type="character" w:styleId="Hipervnculo">
     <w:name w:val="Hyperlink"/>
-    <w:basedOn w:val="DefaultParagraphFont"/>
+    <w:basedOn w:val="Fuentedeprrafopredeter"/>
     <w:uiPriority w:val="99"/>
     <w:unhideWhenUsed/>
     <w:rsid w:val="001F59A6"/>
@@ -24174,10 +24215,10 @@
       <w:u w:val="single"/>
     </w:rPr>
   </w:style>
-  <w:style w:type="paragraph" w:styleId="Header">
+  <w:style w:type="paragraph" w:styleId="Encabezado">
     <w:name w:val="header"/>
     <w:basedOn w:val="Normal"/>
-    <w:link w:val="HeaderChar"/>
+    <w:link w:val="EncabezadoCar"/>
     <w:uiPriority w:val="99"/>
     <w:unhideWhenUsed/>
     <w:rsid w:val="00335276"/>
@@ -24189,17 +24230,17 @@
       <w:spacing w:line="240" w:lineRule="auto"/>
     </w:pPr>
   </w:style>
-  <w:style w:type="character" w:customStyle="1" w:styleId="HeaderChar">
-    <w:name w:val="Header Char"/>
-    <w:basedOn w:val="DefaultParagraphFont"/>
-    <w:link w:val="Header"/>
+  <w:style w:type="character" w:customStyle="1" w:styleId="EncabezadoCar">
+    <w:name w:val="Encabezado Car"/>
+    <w:basedOn w:val="Fuentedeprrafopredeter"/>
+    <w:link w:val="Encabezado"/>
     <w:uiPriority w:val="99"/>
     <w:rsid w:val="00335276"/>
   </w:style>
-  <w:style w:type="paragraph" w:styleId="Footer">
+  <w:style w:type="paragraph" w:styleId="Piedepgina">
     <w:name w:val="footer"/>
     <w:basedOn w:val="Normal"/>
-    <w:link w:val="FooterChar"/>
+    <w:link w:val="PiedepginaCar"/>
     <w:uiPriority w:val="99"/>
     <w:unhideWhenUsed/>
     <w:rsid w:val="00335276"/>
@@ -24211,10 +24252,10 @@
       <w:spacing w:line="240" w:lineRule="auto"/>
     </w:pPr>
   </w:style>
-  <w:style w:type="character" w:customStyle="1" w:styleId="FooterChar">
-    <w:name w:val="Footer Char"/>
-    <w:basedOn w:val="DefaultParagraphFont"/>
-    <w:link w:val="Footer"/>
+  <w:style w:type="character" w:customStyle="1" w:styleId="PiedepginaCar">
+    <w:name w:val="Pie de página Car"/>
+    <w:basedOn w:val="Fuentedeprrafopredeter"/>
+    <w:link w:val="Piedepgina"/>
     <w:uiPriority w:val="99"/>
     <w:rsid w:val="00335276"/>
   </w:style>
@@ -24235,10 +24276,10 @@
       <w:lang w:val="es-PE" w:eastAsia="zh-CN"/>
     </w:rPr>
   </w:style>
-  <w:style w:type="character" w:customStyle="1" w:styleId="Heading3Char">
-    <w:name w:val="Heading 3 Char"/>
-    <w:basedOn w:val="DefaultParagraphFont"/>
-    <w:link w:val="Heading3"/>
+  <w:style w:type="character" w:customStyle="1" w:styleId="Ttulo3Car">
+    <w:name w:val="Título 3 Car"/>
+    <w:basedOn w:val="Fuentedeprrafopredeter"/>
+    <w:link w:val="Ttulo3"/>
     <w:uiPriority w:val="9"/>
     <w:rsid w:val="001D6FDC"/>
     <w:rPr>
@@ -24248,7 +24289,7 @@
       <w:szCs w:val="28"/>
     </w:rPr>
   </w:style>
-  <w:style w:type="paragraph" w:styleId="TOC4">
+  <w:style w:type="paragraph" w:styleId="TDC4">
     <w:name w:val="toc 4"/>
     <w:basedOn w:val="Normal"/>
     <w:next w:val="Normal"/>

</xml_diff>

<commit_message>
solicutd de cambios 1
</commit_message>
<xml_diff>
--- a/Documentos/Planes/PGC-ORANGESOFT.docx
+++ b/Documentos/Planes/PGC-ORANGESOFT.docx
@@ -520,18 +520,27 @@
           <w:szCs w:val="24"/>
         </w:rPr>
       </w:pPr>
+      <w:proofErr w:type="spellStart"/>
       <w:r>
         <w:rPr>
           <w:sz w:val="24"/>
           <w:szCs w:val="24"/>
         </w:rPr>
-        <w:t xml:space="preserve">Huarhuachi Ortega, Andrea Mariana                                     </w:t>
-      </w:r>
+        <w:t>Huarhuachi</w:t>
+      </w:r>
+      <w:proofErr w:type="spellEnd"/>
       <w:r>
         <w:rPr>
           <w:sz w:val="24"/>
           <w:szCs w:val="24"/>
         </w:rPr>
+        <w:t xml:space="preserve"> Ortega, Andrea Mariana                                     </w:t>
+      </w:r>
+      <w:r>
+        <w:rPr>
+          <w:sz w:val="24"/>
+          <w:szCs w:val="24"/>
+        </w:rPr>
         <w:tab/>
         <w:t xml:space="preserve">19200267 </w:t>
       </w:r>
@@ -550,13 +559,29 @@
           <w:sz w:val="24"/>
           <w:szCs w:val="24"/>
         </w:rPr>
-        <w:t xml:space="preserve">Palacios Barrutia, Jeanpiere Julian                                        </w:t>
-      </w:r>
+        <w:t xml:space="preserve">Palacios Barrutia, Jeanpiere </w:t>
+      </w:r>
+      <w:proofErr w:type="spellStart"/>
       <w:r>
         <w:rPr>
           <w:sz w:val="24"/>
           <w:szCs w:val="24"/>
         </w:rPr>
+        <w:t>Julian</w:t>
+      </w:r>
+      <w:proofErr w:type="spellEnd"/>
+      <w:r>
+        <w:rPr>
+          <w:sz w:val="24"/>
+          <w:szCs w:val="24"/>
+        </w:rPr>
+        <w:t xml:space="preserve">                                        </w:t>
+      </w:r>
+      <w:r>
+        <w:rPr>
+          <w:sz w:val="24"/>
+          <w:szCs w:val="24"/>
+        </w:rPr>
         <w:tab/>
         <w:t xml:space="preserve">19200274 </w:t>
       </w:r>
@@ -575,7 +600,23 @@
           <w:sz w:val="24"/>
           <w:szCs w:val="24"/>
         </w:rPr>
-        <w:t xml:space="preserve">Rojas Villanueva, Paula Elianne                                             </w:t>
+        <w:t xml:space="preserve">Rojas Villanueva, Paula </w:t>
+      </w:r>
+      <w:proofErr w:type="spellStart"/>
+      <w:r>
+        <w:rPr>
+          <w:sz w:val="24"/>
+          <w:szCs w:val="24"/>
+        </w:rPr>
+        <w:t>Elianne</w:t>
+      </w:r>
+      <w:proofErr w:type="spellEnd"/>
+      <w:r>
+        <w:rPr>
+          <w:sz w:val="24"/>
+          <w:szCs w:val="24"/>
+        </w:rPr>
+        <w:t xml:space="preserve">                                             </w:t>
       </w:r>
       <w:r>
         <w:rPr>
@@ -1054,12 +1095,21 @@
                 <w:szCs w:val="24"/>
               </w:rPr>
             </w:pPr>
-            <w:r>
-              <w:rPr>
-                <w:sz w:val="24"/>
-                <w:szCs w:val="24"/>
-              </w:rPr>
-              <w:t>Huarhuachi Ortega, Andrea</w:t>
+            <w:proofErr w:type="spellStart"/>
+            <w:r>
+              <w:rPr>
+                <w:sz w:val="24"/>
+                <w:szCs w:val="24"/>
+              </w:rPr>
+              <w:t>Huarhuachi</w:t>
+            </w:r>
+            <w:proofErr w:type="spellEnd"/>
+            <w:r>
+              <w:rPr>
+                <w:sz w:val="24"/>
+                <w:szCs w:val="24"/>
+              </w:rPr>
+              <w:t xml:space="preserve"> Ortega, Andrea</w:t>
             </w:r>
           </w:p>
           <w:p>
@@ -1396,12 +1446,21 @@
                 <w:szCs w:val="24"/>
               </w:rPr>
             </w:pPr>
-            <w:r>
-              <w:rPr>
-                <w:sz w:val="24"/>
-                <w:szCs w:val="24"/>
-              </w:rPr>
-              <w:t>Huarhuachi Ortega, Andrea</w:t>
+            <w:proofErr w:type="spellStart"/>
+            <w:r>
+              <w:rPr>
+                <w:sz w:val="24"/>
+                <w:szCs w:val="24"/>
+              </w:rPr>
+              <w:t>Huarhuachi</w:t>
+            </w:r>
+            <w:proofErr w:type="spellEnd"/>
+            <w:r>
+              <w:rPr>
+                <w:sz w:val="24"/>
+                <w:szCs w:val="24"/>
+              </w:rPr>
+              <w:t xml:space="preserve"> Ortega, Andrea</w:t>
             </w:r>
           </w:p>
           <w:p>
@@ -3489,8 +3548,21 @@
                                 <w:szCs w:val="24"/>
                                 <w:lang w:val="es-MX"/>
                               </w:rPr>
-                              <w:t xml:space="preserve"> Logo de la empresa Orangesoft</w:t>
+                              <w:t xml:space="preserve"> Logo de la empresa </w:t>
                             </w:r>
+                            <w:proofErr w:type="spellStart"/>
+                            <w:r>
+                              <w:rPr>
+                                <w:i/>
+                                <w:iCs/>
+                                <w:color w:val="002060"/>
+                                <w:sz w:val="24"/>
+                                <w:szCs w:val="24"/>
+                                <w:lang w:val="es-MX"/>
+                              </w:rPr>
+                              <w:t>Orangesoft</w:t>
+                            </w:r>
+                            <w:proofErr w:type="spellEnd"/>
                           </w:p>
                         </w:txbxContent>
                       </wps:txbx>
@@ -3547,8 +3619,21 @@
                           <w:szCs w:val="24"/>
                           <w:lang w:val="es-MX"/>
                         </w:rPr>
-                        <w:t xml:space="preserve"> Logo de la empresa Orangesoft</w:t>
+                        <w:t xml:space="preserve"> Logo de la empresa </w:t>
                       </w:r>
+                      <w:proofErr w:type="spellStart"/>
+                      <w:r>
+                        <w:rPr>
+                          <w:i/>
+                          <w:iCs/>
+                          <w:color w:val="002060"/>
+                          <w:sz w:val="24"/>
+                          <w:szCs w:val="24"/>
+                          <w:lang w:val="es-MX"/>
+                        </w:rPr>
+                        <w:t>Orangesoft</w:t>
+                      </w:r>
+                      <w:proofErr w:type="spellEnd"/>
                     </w:p>
                   </w:txbxContent>
                 </v:textbox>
@@ -3558,12 +3643,37 @@
           </mc:Fallback>
         </mc:AlternateContent>
       </w:r>
+      <w:proofErr w:type="spellStart"/>
       <w:r>
         <w:rPr>
           <w:sz w:val="24"/>
           <w:szCs w:val="24"/>
         </w:rPr>
-        <w:t>OrangeSoft es una empresa especializada en el área de tecnología la cual se encarga en desarrollar software de calidad para sus clientes de acuerdo a los requisitos específicos que solicitan.</w:t>
+        <w:t>OrangeSoft</w:t>
+      </w:r>
+      <w:proofErr w:type="spellEnd"/>
+      <w:r>
+        <w:rPr>
+          <w:sz w:val="24"/>
+          <w:szCs w:val="24"/>
+        </w:rPr>
+        <w:t xml:space="preserve"> es una empresa especializada en el área de tecnología la cual se encarga en desarrollar software de calidad para sus clientes </w:t>
+      </w:r>
+      <w:proofErr w:type="gramStart"/>
+      <w:r>
+        <w:rPr>
+          <w:sz w:val="24"/>
+          <w:szCs w:val="24"/>
+        </w:rPr>
+        <w:t>de acuerdo a</w:t>
+      </w:r>
+      <w:proofErr w:type="gramEnd"/>
+      <w:r>
+        <w:rPr>
+          <w:sz w:val="24"/>
+          <w:szCs w:val="24"/>
+        </w:rPr>
+        <w:t xml:space="preserve"> los requisitos específicos que solicitan.</w:t>
       </w:r>
       <w:r>
         <w:t xml:space="preserve"> </w:t>
@@ -3584,7 +3694,23 @@
           <w:sz w:val="24"/>
           <w:szCs w:val="24"/>
         </w:rPr>
-        <w:t xml:space="preserve">Actualmente, OrangeSoft cuenta con cinco clientes, además de dos proyectos en desarrollo, dos de mantenimiento y tres en producción. Sin embargo, estamos experimentando algunas deficiencias en torno a la mantenibilidad del software. Es por ello, que necesitamos desarrollar un Plan de </w:t>
+        <w:t xml:space="preserve">Actualmente, </w:t>
+      </w:r>
+      <w:proofErr w:type="spellStart"/>
+      <w:r>
+        <w:rPr>
+          <w:sz w:val="24"/>
+          <w:szCs w:val="24"/>
+        </w:rPr>
+        <w:t>OrangeSoft</w:t>
+      </w:r>
+      <w:proofErr w:type="spellEnd"/>
+      <w:r>
+        <w:rPr>
+          <w:sz w:val="24"/>
+          <w:szCs w:val="24"/>
+        </w:rPr>
+        <w:t xml:space="preserve"> cuenta con cinco clientes, además de dos proyectos en desarrollo, dos de mantenimiento y tres en producción. Sin embargo, estamos experimentando algunas deficiencias en torno a la mantenibilidad del software. Es por ello, que necesitamos desarrollar un Plan de </w:t>
       </w:r>
       <w:r>
         <w:rPr>
@@ -3796,7 +3922,31 @@
                                 <w:szCs w:val="24"/>
                                 <w:lang w:val="es-MX"/>
                               </w:rPr>
-                              <w:t xml:space="preserve"> Actividades  de la SCM</w:t>
+                              <w:t xml:space="preserve"> </w:t>
+                            </w:r>
+                            <w:proofErr w:type="gramStart"/>
+                            <w:r>
+                              <w:rPr>
+                                <w:i/>
+                                <w:iCs/>
+                                <w:color w:val="002060"/>
+                                <w:sz w:val="24"/>
+                                <w:szCs w:val="24"/>
+                                <w:lang w:val="es-MX"/>
+                              </w:rPr>
+                              <w:t>Actividades  de</w:t>
+                            </w:r>
+                            <w:proofErr w:type="gramEnd"/>
+                            <w:r>
+                              <w:rPr>
+                                <w:i/>
+                                <w:iCs/>
+                                <w:color w:val="002060"/>
+                                <w:sz w:val="24"/>
+                                <w:szCs w:val="24"/>
+                                <w:lang w:val="es-MX"/>
+                              </w:rPr>
+                              <w:t xml:space="preserve"> la SCM</w:t>
                             </w:r>
                           </w:p>
                         </w:txbxContent>
@@ -3854,7 +4004,31 @@
                           <w:szCs w:val="24"/>
                           <w:lang w:val="es-MX"/>
                         </w:rPr>
-                        <w:t xml:space="preserve"> Actividades  de la SCM</w:t>
+                        <w:t xml:space="preserve"> </w:t>
+                      </w:r>
+                      <w:proofErr w:type="gramStart"/>
+                      <w:r>
+                        <w:rPr>
+                          <w:i/>
+                          <w:iCs/>
+                          <w:color w:val="002060"/>
+                          <w:sz w:val="24"/>
+                          <w:szCs w:val="24"/>
+                          <w:lang w:val="es-MX"/>
+                        </w:rPr>
+                        <w:t>Actividades  de</w:t>
+                      </w:r>
+                      <w:proofErr w:type="gramEnd"/>
+                      <w:r>
+                        <w:rPr>
+                          <w:i/>
+                          <w:iCs/>
+                          <w:color w:val="002060"/>
+                          <w:sz w:val="24"/>
+                          <w:szCs w:val="24"/>
+                          <w:lang w:val="es-MX"/>
+                        </w:rPr>
+                        <w:t xml:space="preserve"> la SCM</w:t>
                       </w:r>
                     </w:p>
                   </w:txbxContent>
@@ -3906,6 +4080,7 @@
           <w:szCs w:val="24"/>
         </w:rPr>
       </w:pPr>
+      <w:proofErr w:type="spellStart"/>
       <w:r>
         <w:rPr>
           <w:sz w:val="24"/>
@@ -3925,28 +4100,45 @@
           <w:sz w:val="24"/>
           <w:szCs w:val="24"/>
         </w:rPr>
-        <w:t>oft cuenta con una alta demanda de proyectos de desarrollo de software por parte de los clientes</w:t>
-      </w:r>
+        <w:t>oft</w:t>
+      </w:r>
+      <w:proofErr w:type="spellEnd"/>
       <w:r>
         <w:rPr>
           <w:sz w:val="24"/>
           <w:szCs w:val="24"/>
         </w:rPr>
-        <w:t xml:space="preserve">. Es </w:t>
+        <w:t xml:space="preserve"> cuenta con una alta demanda de proyectos de desarrollo de software por parte de los clientes</w:t>
       </w:r>
       <w:r>
         <w:rPr>
           <w:sz w:val="24"/>
           <w:szCs w:val="24"/>
         </w:rPr>
-        <w:t xml:space="preserve">por ello </w:t>
+        <w:t xml:space="preserve">. Es </w:t>
       </w:r>
       <w:r>
         <w:rPr>
           <w:sz w:val="24"/>
           <w:szCs w:val="24"/>
         </w:rPr>
-        <w:t>que se requiere cumplir co</w:t>
+        <w:t xml:space="preserve">por ello </w:t>
+      </w:r>
+      <w:proofErr w:type="gramStart"/>
+      <w:r>
+        <w:rPr>
+          <w:sz w:val="24"/>
+          <w:szCs w:val="24"/>
+        </w:rPr>
+        <w:t>que</w:t>
+      </w:r>
+      <w:proofErr w:type="gramEnd"/>
+      <w:r>
+        <w:rPr>
+          <w:sz w:val="24"/>
+          <w:szCs w:val="24"/>
+        </w:rPr>
+        <w:t xml:space="preserve"> se requiere cumplir co</w:t>
       </w:r>
       <w:r>
         <w:rPr>
@@ -4143,7 +4335,23 @@
           <w:sz w:val="24"/>
           <w:szCs w:val="24"/>
         </w:rPr>
-        <w:t xml:space="preserve"> aceptar cambios que consideramos razonables de ejecutar y que no implicaría tanto esfuerzo en tiempo, sin poder evaluar realmente el impacto que estos cambios tendrían posteriormente. Es así que días después de entregado el cambio, el cliente volvía a solicitar cambios en otra función que se había visto afectada por los cambios hechos, y para nuestros desarrolladores se </w:t>
+        <w:t xml:space="preserve"> aceptar cambios que consideramos razonables de ejecutar y que no implicaría tanto esfuerzo en tiempo, sin poder evaluar realmente el impacto que estos cambios tendrían posteriormente. Es así </w:t>
+      </w:r>
+      <w:proofErr w:type="gramStart"/>
+      <w:r>
+        <w:rPr>
+          <w:sz w:val="24"/>
+          <w:szCs w:val="24"/>
+        </w:rPr>
+        <w:t>que</w:t>
+      </w:r>
+      <w:proofErr w:type="gramEnd"/>
+      <w:r>
+        <w:rPr>
+          <w:sz w:val="24"/>
+          <w:szCs w:val="24"/>
+        </w:rPr>
+        <w:t xml:space="preserve"> días después de entregado el cambio, el cliente volvía a solicitar cambios en otra función que se había visto afectada por los cambios hechos, y para nuestros desarrolladores se </w:t>
       </w:r>
       <w:r>
         <w:rPr>
@@ -4254,12 +4462,21 @@
         </w:rPr>
         <w:t xml:space="preserve">A partir de ello, </w:t>
       </w:r>
+      <w:proofErr w:type="spellStart"/>
       <w:r>
         <w:rPr>
           <w:sz w:val="24"/>
           <w:szCs w:val="24"/>
         </w:rPr>
-        <w:t xml:space="preserve">OrangeSoft sufrió su primera inestabilidad ya que </w:t>
+        <w:t>OrangeSoft</w:t>
+      </w:r>
+      <w:proofErr w:type="spellEnd"/>
+      <w:r>
+        <w:rPr>
+          <w:sz w:val="24"/>
+          <w:szCs w:val="24"/>
+        </w:rPr>
+        <w:t xml:space="preserve"> sufrió su primera inestabilidad ya que </w:t>
       </w:r>
       <w:r>
         <w:rPr>
@@ -4672,7 +4889,39 @@
           <w:sz w:val="24"/>
           <w:szCs w:val="24"/>
         </w:rPr>
-        <w:t>A continuación, exponemos una lista de elementos pertenecientes al proyecto Meal Planner (MP), Sistema de Ventas de Equipos Tecnológicos (SVEC) y Aplicación Web de Control de Pacientes COVID-19 (AWCPC), clasificados según el tipo al que pertenecen (Ítem de evolución, fuente o soporte).</w:t>
+        <w:t xml:space="preserve">A continuación, exponemos una lista de elementos pertenecientes al proyecto </w:t>
+      </w:r>
+      <w:proofErr w:type="spellStart"/>
+      <w:r>
+        <w:rPr>
+          <w:sz w:val="24"/>
+          <w:szCs w:val="24"/>
+        </w:rPr>
+        <w:t>Meal</w:t>
+      </w:r>
+      <w:proofErr w:type="spellEnd"/>
+      <w:r>
+        <w:rPr>
+          <w:sz w:val="24"/>
+          <w:szCs w:val="24"/>
+        </w:rPr>
+        <w:t xml:space="preserve"> </w:t>
+      </w:r>
+      <w:proofErr w:type="spellStart"/>
+      <w:r>
+        <w:rPr>
+          <w:sz w:val="24"/>
+          <w:szCs w:val="24"/>
+        </w:rPr>
+        <w:t>Planner</w:t>
+      </w:r>
+      <w:proofErr w:type="spellEnd"/>
+      <w:r>
+        <w:rPr>
+          <w:sz w:val="24"/>
+          <w:szCs w:val="24"/>
+        </w:rPr>
+        <w:t xml:space="preserve"> (MP), Sistema de Ventas de Equipos Tecnológicos (SVEC) y Aplicación Web de Control de Pacientes COVID-19 (AWCPC), clasificados según el tipo al que pertenecen (Ítem de evolución, fuente o soporte).</w:t>
       </w:r>
     </w:p>
     <w:tbl>
@@ -5141,7 +5390,23 @@
                 <w:sz w:val="24"/>
                 <w:szCs w:val="24"/>
               </w:rPr>
-              <w:t>Plan de Proyecto (Project Charter)</w:t>
+              <w:t xml:space="preserve">Plan de Proyecto (Project </w:t>
+            </w:r>
+            <w:proofErr w:type="spellStart"/>
+            <w:r>
+              <w:rPr>
+                <w:sz w:val="24"/>
+                <w:szCs w:val="24"/>
+              </w:rPr>
+              <w:t>Charter</w:t>
+            </w:r>
+            <w:proofErr w:type="spellEnd"/>
+            <w:r>
+              <w:rPr>
+                <w:sz w:val="24"/>
+                <w:szCs w:val="24"/>
+              </w:rPr>
+              <w:t>)</w:t>
             </w:r>
           </w:p>
         </w:tc>
@@ -6999,7 +7264,23 @@
                 <w:sz w:val="24"/>
                 <w:szCs w:val="24"/>
               </w:rPr>
-              <w:t>Plan de Proyecto (Project Charter)</w:t>
+              <w:t xml:space="preserve">Plan de Proyecto (Project </w:t>
+            </w:r>
+            <w:proofErr w:type="spellStart"/>
+            <w:r>
+              <w:rPr>
+                <w:sz w:val="24"/>
+                <w:szCs w:val="24"/>
+              </w:rPr>
+              <w:t>Charter</w:t>
+            </w:r>
+            <w:proofErr w:type="spellEnd"/>
+            <w:r>
+              <w:rPr>
+                <w:sz w:val="24"/>
+                <w:szCs w:val="24"/>
+              </w:rPr>
+              <w:t>)</w:t>
             </w:r>
           </w:p>
         </w:tc>
@@ -7977,7 +8258,23 @@
                 <w:sz w:val="24"/>
                 <w:szCs w:val="24"/>
               </w:rPr>
-              <w:t>Plan de Proyecto (Project Charter)</w:t>
+              <w:t xml:space="preserve">Plan de Proyecto (Project </w:t>
+            </w:r>
+            <w:proofErr w:type="spellStart"/>
+            <w:r>
+              <w:rPr>
+                <w:sz w:val="24"/>
+                <w:szCs w:val="24"/>
+              </w:rPr>
+              <w:t>Charter</w:t>
+            </w:r>
+            <w:proofErr w:type="spellEnd"/>
+            <w:r>
+              <w:rPr>
+                <w:sz w:val="24"/>
+                <w:szCs w:val="24"/>
+              </w:rPr>
+              <w:t>)</w:t>
             </w:r>
           </w:p>
         </w:tc>
@@ -8867,7 +9164,27 @@
                 <w:sz w:val="24"/>
                 <w:szCs w:val="24"/>
               </w:rPr>
-              <w:t>Plan de Proyecto (Project Charter) → MP</w:t>
+              <w:t xml:space="preserve">Plan de Proyecto (Project </w:t>
+            </w:r>
+            <w:proofErr w:type="spellStart"/>
+            <w:r>
+              <w:rPr>
+                <w:rFonts w:ascii="Arial Unicode MS" w:eastAsia="Arial Unicode MS" w:hAnsi="Arial Unicode MS" w:cs="Arial Unicode MS"/>
+                <w:i/>
+                <w:sz w:val="24"/>
+                <w:szCs w:val="24"/>
+              </w:rPr>
+              <w:t>Charter</w:t>
+            </w:r>
+            <w:proofErr w:type="spellEnd"/>
+            <w:r>
+              <w:rPr>
+                <w:rFonts w:ascii="Arial Unicode MS" w:eastAsia="Arial Unicode MS" w:hAnsi="Arial Unicode MS" w:cs="Arial Unicode MS"/>
+                <w:i/>
+                <w:sz w:val="24"/>
+                <w:szCs w:val="24"/>
+              </w:rPr>
+              <w:t>) → MP</w:t>
             </w:r>
             <w:r>
               <w:rPr>
@@ -9115,7 +9432,27 @@
                 <w:szCs w:val="24"/>
                 <w:lang w:val="en-GB"/>
               </w:rPr>
-              <w:t xml:space="preserve">B2B (Business to Business) del proyecto </w:t>
+              <w:t xml:space="preserve">B2B (Business to Business) del </w:t>
+            </w:r>
+            <w:proofErr w:type="spellStart"/>
+            <w:r>
+              <w:rPr>
+                <w:i/>
+                <w:sz w:val="24"/>
+                <w:szCs w:val="24"/>
+                <w:lang w:val="en-GB"/>
+              </w:rPr>
+              <w:t>proyecto</w:t>
+            </w:r>
+            <w:proofErr w:type="spellEnd"/>
+            <w:r>
+              <w:rPr>
+                <w:i/>
+                <w:sz w:val="24"/>
+                <w:szCs w:val="24"/>
+                <w:lang w:val="en-GB"/>
+              </w:rPr>
+              <w:t xml:space="preserve"> </w:t>
             </w:r>
             <w:r>
               <w:rPr>
@@ -9609,6 +9946,7 @@
                 <w:szCs w:val="20"/>
               </w:rPr>
             </w:pPr>
+            <w:proofErr w:type="spellStart"/>
             <w:r>
               <w:rPr>
                 <w:b/>
@@ -9618,6 +9956,7 @@
               </w:rPr>
               <w:t>Item</w:t>
             </w:r>
+            <w:proofErr w:type="spellEnd"/>
           </w:p>
         </w:tc>
         <w:tc>
@@ -9750,7 +10089,23 @@
                 <w:szCs w:val="24"/>
               </w:rPr>
               <w:lastRenderedPageBreak/>
-              <w:t>Plan de Proyecto (Project Charter)</w:t>
+              <w:t xml:space="preserve">Plan de Proyecto (Project </w:t>
+            </w:r>
+            <w:proofErr w:type="spellStart"/>
+            <w:r>
+              <w:rPr>
+                <w:sz w:val="24"/>
+                <w:szCs w:val="24"/>
+              </w:rPr>
+              <w:t>Charter</w:t>
+            </w:r>
+            <w:proofErr w:type="spellEnd"/>
+            <w:r>
+              <w:rPr>
+                <w:sz w:val="24"/>
+                <w:szCs w:val="24"/>
+              </w:rPr>
+              <w:t>)</w:t>
             </w:r>
           </w:p>
         </w:tc>
@@ -10480,7 +10835,23 @@
                 <w:sz w:val="24"/>
                 <w:szCs w:val="24"/>
               </w:rPr>
-              <w:t>Plan de Proyecto (Project Charter)</w:t>
+              <w:t xml:space="preserve">Plan de Proyecto (Project </w:t>
+            </w:r>
+            <w:proofErr w:type="spellStart"/>
+            <w:r>
+              <w:rPr>
+                <w:sz w:val="24"/>
+                <w:szCs w:val="24"/>
+              </w:rPr>
+              <w:t>Charter</w:t>
+            </w:r>
+            <w:proofErr w:type="spellEnd"/>
+            <w:r>
+              <w:rPr>
+                <w:sz w:val="24"/>
+                <w:szCs w:val="24"/>
+              </w:rPr>
+              <w:t>)</w:t>
             </w:r>
           </w:p>
         </w:tc>
@@ -10912,7 +11283,23 @@
                 <w:sz w:val="24"/>
                 <w:szCs w:val="24"/>
               </w:rPr>
-              <w:t>Plan de Proyecto (Project Charter)</w:t>
+              <w:t xml:space="preserve">Plan de Proyecto (Project </w:t>
+            </w:r>
+            <w:proofErr w:type="spellStart"/>
+            <w:r>
+              <w:rPr>
+                <w:sz w:val="24"/>
+                <w:szCs w:val="24"/>
+              </w:rPr>
+              <w:t>Charter</w:t>
+            </w:r>
+            <w:proofErr w:type="spellEnd"/>
+            <w:r>
+              <w:rPr>
+                <w:sz w:val="24"/>
+                <w:szCs w:val="24"/>
+              </w:rPr>
+              <w:t>)</w:t>
             </w:r>
           </w:p>
         </w:tc>
@@ -11142,7 +11529,39 @@
           <w:i/>
           <w:color w:val="002060"/>
         </w:rPr>
-        <w:t>Lista de clasificación de los Ítems de la Configuración del proyecto Meal Planner con nomenclatura</w:t>
+        <w:t xml:space="preserve">Lista de clasificación de los Ítems de la Configuración del proyecto </w:t>
+      </w:r>
+      <w:proofErr w:type="spellStart"/>
+      <w:r>
+        <w:rPr>
+          <w:i/>
+          <w:color w:val="002060"/>
+        </w:rPr>
+        <w:t>Meal</w:t>
+      </w:r>
+      <w:proofErr w:type="spellEnd"/>
+      <w:r>
+        <w:rPr>
+          <w:i/>
+          <w:color w:val="002060"/>
+        </w:rPr>
+        <w:t xml:space="preserve"> </w:t>
+      </w:r>
+      <w:proofErr w:type="spellStart"/>
+      <w:r>
+        <w:rPr>
+          <w:i/>
+          <w:color w:val="002060"/>
+        </w:rPr>
+        <w:t>Planner</w:t>
+      </w:r>
+      <w:proofErr w:type="spellEnd"/>
+      <w:r>
+        <w:rPr>
+          <w:i/>
+          <w:color w:val="002060"/>
+        </w:rPr>
+        <w:t xml:space="preserve"> con nomenclatura</w:t>
       </w:r>
     </w:p>
     <w:p>
@@ -11198,7 +11617,39 @@
           <w:rFonts w:ascii="Arial" w:hAnsi="Arial" w:cs="Arial"/>
           <w:color w:val="000000"/>
         </w:rPr>
-        <w:t xml:space="preserve">Para definir las líneas Base, realizamos el listado de todos los ítems que se entregarán por cada Línea Base que corresponde a cada Hito o Sprint establecido, perteneciente al proyecto Meal Planner, el cual </w:t>
+        <w:t xml:space="preserve">Para definir las líneas Base, realizamos el listado de todos los ítems que se entregarán por cada Línea Base que corresponde a cada Hito o Sprint establecido, perteneciente al proyecto </w:t>
+      </w:r>
+      <w:proofErr w:type="spellStart"/>
+      <w:r>
+        <w:rPr>
+          <w:rFonts w:ascii="Arial" w:hAnsi="Arial" w:cs="Arial"/>
+          <w:color w:val="000000"/>
+        </w:rPr>
+        <w:t>Meal</w:t>
+      </w:r>
+      <w:proofErr w:type="spellEnd"/>
+      <w:r>
+        <w:rPr>
+          <w:rFonts w:ascii="Arial" w:hAnsi="Arial" w:cs="Arial"/>
+          <w:color w:val="000000"/>
+        </w:rPr>
+        <w:t xml:space="preserve"> </w:t>
+      </w:r>
+      <w:proofErr w:type="spellStart"/>
+      <w:r>
+        <w:rPr>
+          <w:rFonts w:ascii="Arial" w:hAnsi="Arial" w:cs="Arial"/>
+          <w:color w:val="000000"/>
+        </w:rPr>
+        <w:t>Planner</w:t>
+      </w:r>
+      <w:proofErr w:type="spellEnd"/>
+      <w:r>
+        <w:rPr>
+          <w:rFonts w:ascii="Arial" w:hAnsi="Arial" w:cs="Arial"/>
+          <w:color w:val="000000"/>
+        </w:rPr>
+        <w:t xml:space="preserve">, el cual </w:t>
       </w:r>
       <w:r>
         <w:rPr>
@@ -12485,7 +12936,39 @@
           <w:i/>
           <w:color w:val="002060"/>
         </w:rPr>
-        <w:t>ase para el proyecto Meal Planner (MP).</w:t>
+        <w:t xml:space="preserve">ase para el proyecto </w:t>
+      </w:r>
+      <w:proofErr w:type="spellStart"/>
+      <w:r>
+        <w:rPr>
+          <w:i/>
+          <w:color w:val="002060"/>
+        </w:rPr>
+        <w:t>Meal</w:t>
+      </w:r>
+      <w:proofErr w:type="spellEnd"/>
+      <w:r>
+        <w:rPr>
+          <w:i/>
+          <w:color w:val="002060"/>
+        </w:rPr>
+        <w:t xml:space="preserve"> </w:t>
+      </w:r>
+      <w:proofErr w:type="spellStart"/>
+      <w:r>
+        <w:rPr>
+          <w:i/>
+          <w:color w:val="002060"/>
+        </w:rPr>
+        <w:t>Planner</w:t>
+      </w:r>
+      <w:proofErr w:type="spellEnd"/>
+      <w:r>
+        <w:rPr>
+          <w:i/>
+          <w:color w:val="002060"/>
+        </w:rPr>
+        <w:t xml:space="preserve"> (MP).</w:t>
       </w:r>
       <w:r>
         <w:rPr>
@@ -12535,7 +13018,55 @@
           <w:sz w:val="24"/>
           <w:szCs w:val="24"/>
         </w:rPr>
-        <w:t>Para disponer de las librerías controladas en la empresa OrangeSoft, realizamos una gráfica estructural (tipo organigrama) del repositorio y su explicación de cada librería, Por ejemplo, el proyecto Meal Planner (MP).</w:t>
+        <w:t xml:space="preserve">Para disponer de las librerías controladas en la empresa </w:t>
+      </w:r>
+      <w:proofErr w:type="spellStart"/>
+      <w:r>
+        <w:rPr>
+          <w:sz w:val="24"/>
+          <w:szCs w:val="24"/>
+        </w:rPr>
+        <w:t>OrangeSoft</w:t>
+      </w:r>
+      <w:proofErr w:type="spellEnd"/>
+      <w:r>
+        <w:rPr>
+          <w:sz w:val="24"/>
+          <w:szCs w:val="24"/>
+        </w:rPr>
+        <w:t xml:space="preserve">, realizamos una gráfica estructural (tipo organigrama) del repositorio y su explicación de cada librería, Por ejemplo, el proyecto </w:t>
+      </w:r>
+      <w:proofErr w:type="spellStart"/>
+      <w:r>
+        <w:rPr>
+          <w:sz w:val="24"/>
+          <w:szCs w:val="24"/>
+        </w:rPr>
+        <w:t>Meal</w:t>
+      </w:r>
+      <w:proofErr w:type="spellEnd"/>
+      <w:r>
+        <w:rPr>
+          <w:sz w:val="24"/>
+          <w:szCs w:val="24"/>
+        </w:rPr>
+        <w:t xml:space="preserve"> </w:t>
+      </w:r>
+      <w:proofErr w:type="spellStart"/>
+      <w:r>
+        <w:rPr>
+          <w:sz w:val="24"/>
+          <w:szCs w:val="24"/>
+        </w:rPr>
+        <w:t>Planner</w:t>
+      </w:r>
+      <w:proofErr w:type="spellEnd"/>
+      <w:r>
+        <w:rPr>
+          <w:sz w:val="24"/>
+          <w:szCs w:val="24"/>
+        </w:rPr>
+        <w:t xml:space="preserve"> (MP).</w:t>
       </w:r>
     </w:p>
     <w:p>
@@ -12628,7 +13159,23 @@
           <w:i/>
           <w:color w:val="002060"/>
         </w:rPr>
-        <w:t>Organigrama del repositorio OrangeSoft.</w:t>
+        <w:t xml:space="preserve">Organigrama del repositorio </w:t>
+      </w:r>
+      <w:proofErr w:type="spellStart"/>
+      <w:r>
+        <w:rPr>
+          <w:i/>
+          <w:color w:val="002060"/>
+        </w:rPr>
+        <w:t>OrangeSoft</w:t>
+      </w:r>
+      <w:proofErr w:type="spellEnd"/>
+      <w:r>
+        <w:rPr>
+          <w:i/>
+          <w:color w:val="002060"/>
+        </w:rPr>
+        <w:t>.</w:t>
       </w:r>
     </w:p>
     <w:p>
@@ -13662,6 +14209,7 @@
                 <w:lang w:val="en-US"/>
               </w:rPr>
             </w:pPr>
+            <w:proofErr w:type="spellStart"/>
             <w:r>
               <w:rPr>
                 <w:rFonts w:eastAsia="Times New Roman"/>
@@ -13672,7 +14220,20 @@
                 <w:szCs w:val="24"/>
                 <w:lang w:val="en-US"/>
               </w:rPr>
-              <w:t xml:space="preserve">Desarrolladores </w:t>
+              <w:t>Desarrolladores</w:t>
+            </w:r>
+            <w:proofErr w:type="spellEnd"/>
+            <w:r>
+              <w:rPr>
+                <w:rFonts w:eastAsia="Times New Roman"/>
+                <w:b/>
+                <w:bCs/>
+                <w:color w:val="000000"/>
+                <w:sz w:val="24"/>
+                <w:szCs w:val="24"/>
+                <w:lang w:val="en-US"/>
+              </w:rPr>
+              <w:t xml:space="preserve"> </w:t>
             </w:r>
           </w:p>
           <w:p>
@@ -13817,8 +14378,17 @@
           <w:i/>
           <w:color w:val="002060"/>
         </w:rPr>
-        <w:t>Librería Documentos del repositorio Orangesoft</w:t>
-      </w:r>
+        <w:t xml:space="preserve">Librería Documentos del repositorio </w:t>
+      </w:r>
+      <w:proofErr w:type="spellStart"/>
+      <w:r>
+        <w:rPr>
+          <w:i/>
+          <w:color w:val="002060"/>
+        </w:rPr>
+        <w:t>Orangesoft</w:t>
+      </w:r>
+      <w:proofErr w:type="spellEnd"/>
       <w:r>
         <w:rPr>
           <w:i/>
@@ -14033,7 +14603,61 @@
                 <w:color w:val="000000"/>
                 <w:lang w:val="en-GB"/>
               </w:rPr>
-              <w:t>Check in y Check out de ítems pertenecientes a la biblioteca.</w:t>
+              <w:t xml:space="preserve">Check in y Check out de </w:t>
+            </w:r>
+            <w:proofErr w:type="spellStart"/>
+            <w:r>
+              <w:rPr>
+                <w:rFonts w:ascii="Arial" w:hAnsi="Arial" w:cs="Arial"/>
+                <w:color w:val="000000"/>
+                <w:lang w:val="en-GB"/>
+              </w:rPr>
+              <w:t>ítems</w:t>
+            </w:r>
+            <w:proofErr w:type="spellEnd"/>
+            <w:r>
+              <w:rPr>
+                <w:rFonts w:ascii="Arial" w:hAnsi="Arial" w:cs="Arial"/>
+                <w:color w:val="000000"/>
+                <w:lang w:val="en-GB"/>
+              </w:rPr>
+              <w:t xml:space="preserve"> </w:t>
+            </w:r>
+            <w:proofErr w:type="spellStart"/>
+            <w:r>
+              <w:rPr>
+                <w:rFonts w:ascii="Arial" w:hAnsi="Arial" w:cs="Arial"/>
+                <w:color w:val="000000"/>
+                <w:lang w:val="en-GB"/>
+              </w:rPr>
+              <w:t>pertenecientes</w:t>
+            </w:r>
+            <w:proofErr w:type="spellEnd"/>
+            <w:r>
+              <w:rPr>
+                <w:rFonts w:ascii="Arial" w:hAnsi="Arial" w:cs="Arial"/>
+                <w:color w:val="000000"/>
+                <w:lang w:val="en-GB"/>
+              </w:rPr>
+              <w:t xml:space="preserve"> a la </w:t>
+            </w:r>
+            <w:proofErr w:type="spellStart"/>
+            <w:r>
+              <w:rPr>
+                <w:rFonts w:ascii="Arial" w:hAnsi="Arial" w:cs="Arial"/>
+                <w:color w:val="000000"/>
+                <w:lang w:val="en-GB"/>
+              </w:rPr>
+              <w:t>biblioteca</w:t>
+            </w:r>
+            <w:proofErr w:type="spellEnd"/>
+            <w:r>
+              <w:rPr>
+                <w:rFonts w:ascii="Arial" w:hAnsi="Arial" w:cs="Arial"/>
+                <w:color w:val="000000"/>
+                <w:lang w:val="en-GB"/>
+              </w:rPr>
+              <w:t>.</w:t>
             </w:r>
           </w:p>
         </w:tc>
@@ -14700,6 +15324,7 @@
                 <w:lang w:val="en-GB"/>
               </w:rPr>
             </w:pPr>
+            <w:proofErr w:type="spellStart"/>
             <w:r>
               <w:rPr>
                 <w:rFonts w:ascii="Arial" w:hAnsi="Arial" w:cs="Arial"/>
@@ -14708,7 +15333,18 @@
                 <w:color w:val="000000"/>
                 <w:lang w:val="en-GB"/>
               </w:rPr>
-              <w:t xml:space="preserve">Desarrolladores </w:t>
+              <w:t>Desarrolladores</w:t>
+            </w:r>
+            <w:proofErr w:type="spellEnd"/>
+            <w:r>
+              <w:rPr>
+                <w:rFonts w:ascii="Arial" w:hAnsi="Arial" w:cs="Arial"/>
+                <w:b/>
+                <w:bCs/>
+                <w:color w:val="000000"/>
+                <w:lang w:val="en-GB"/>
+              </w:rPr>
+              <w:t xml:space="preserve"> </w:t>
             </w:r>
           </w:p>
           <w:p>
@@ -15080,8 +15716,17 @@
           <w:i/>
           <w:color w:val="002060"/>
         </w:rPr>
-        <w:t>Librería Desarrollo del repositorio Orangesoft</w:t>
-      </w:r>
+        <w:t xml:space="preserve">Librería Desarrollo del repositorio </w:t>
+      </w:r>
+      <w:proofErr w:type="spellStart"/>
+      <w:r>
+        <w:rPr>
+          <w:i/>
+          <w:color w:val="002060"/>
+        </w:rPr>
+        <w:t>Orangesoft</w:t>
+      </w:r>
+      <w:proofErr w:type="spellEnd"/>
       <w:r>
         <w:rPr>
           <w:i/>
@@ -15916,6 +16561,7 @@
                 <w:lang w:val="en-GB"/>
               </w:rPr>
             </w:pPr>
+            <w:proofErr w:type="spellStart"/>
             <w:r>
               <w:rPr>
                 <w:rFonts w:ascii="Arial" w:hAnsi="Arial" w:cs="Arial"/>
@@ -15926,6 +16572,7 @@
               </w:rPr>
               <w:t>Desarrolladores</w:t>
             </w:r>
+            <w:proofErr w:type="spellEnd"/>
           </w:p>
           <w:p>
             <w:pPr>
@@ -16071,8 +16718,17 @@
           <w:i/>
           <w:color w:val="002060"/>
         </w:rPr>
-        <w:t>el repositorio Orangesoft</w:t>
-      </w:r>
+        <w:t xml:space="preserve">el repositorio </w:t>
+      </w:r>
+      <w:proofErr w:type="spellStart"/>
+      <w:r>
+        <w:rPr>
+          <w:i/>
+          <w:color w:val="002060"/>
+        </w:rPr>
+        <w:t>Orangesoft</w:t>
+      </w:r>
+      <w:proofErr w:type="spellEnd"/>
       <w:r>
         <w:rPr>
           <w:i/>
@@ -16844,8 +17500,17 @@
           <w:i/>
           <w:color w:val="002060"/>
         </w:rPr>
-        <w:t>Librería Clientes del repositorio Orangesoft</w:t>
-      </w:r>
+        <w:t xml:space="preserve">Librería Clientes del repositorio </w:t>
+      </w:r>
+      <w:proofErr w:type="spellStart"/>
+      <w:r>
+        <w:rPr>
+          <w:i/>
+          <w:color w:val="002060"/>
+        </w:rPr>
+        <w:t>Orangesoft</w:t>
+      </w:r>
+      <w:proofErr w:type="spellEnd"/>
       <w:r>
         <w:rPr>
           <w:i/>
@@ -16906,8 +17571,20 @@
           <w:szCs w:val="24"/>
           <w:lang w:val="es-PE" w:eastAsia="zh-CN"/>
         </w:rPr>
-        <w:t>Rojas Villanueva, Paula Elianne</w:t>
-      </w:r>
+        <w:t xml:space="preserve">Rojas Villanueva, Paula </w:t>
+      </w:r>
+      <w:proofErr w:type="spellStart"/>
+      <w:r>
+        <w:rPr>
+          <w:rFonts w:eastAsia="Times New Roman"/>
+          <w:color w:val="000000"/>
+          <w:sz w:val="24"/>
+          <w:szCs w:val="24"/>
+          <w:lang w:val="es-PE" w:eastAsia="zh-CN"/>
+        </w:rPr>
+        <w:t>Elianne</w:t>
+      </w:r>
+      <w:proofErr w:type="spellEnd"/>
     </w:p>
     <w:p>
       <w:pPr>
@@ -17112,7 +17789,51 @@
                 <w:szCs w:val="24"/>
                 <w:lang w:val="es-PE" w:eastAsia="zh-CN"/>
               </w:rPr>
-              <w:t>Sistema de Planificación Alimenticia - Meal Planner (MP)</w:t>
+              <w:t xml:space="preserve">Sistema de Planificación Alimenticia - </w:t>
+            </w:r>
+            <w:proofErr w:type="spellStart"/>
+            <w:r>
+              <w:rPr>
+                <w:rFonts w:eastAsia="Times New Roman"/>
+                <w:color w:val="000000"/>
+                <w:sz w:val="24"/>
+                <w:szCs w:val="24"/>
+                <w:lang w:val="es-PE" w:eastAsia="zh-CN"/>
+              </w:rPr>
+              <w:t>Meal</w:t>
+            </w:r>
+            <w:proofErr w:type="spellEnd"/>
+            <w:r>
+              <w:rPr>
+                <w:rFonts w:eastAsia="Times New Roman"/>
+                <w:color w:val="000000"/>
+                <w:sz w:val="24"/>
+                <w:szCs w:val="24"/>
+                <w:lang w:val="es-PE" w:eastAsia="zh-CN"/>
+              </w:rPr>
+              <w:t xml:space="preserve"> </w:t>
+            </w:r>
+            <w:proofErr w:type="spellStart"/>
+            <w:r>
+              <w:rPr>
+                <w:rFonts w:eastAsia="Times New Roman"/>
+                <w:color w:val="000000"/>
+                <w:sz w:val="24"/>
+                <w:szCs w:val="24"/>
+                <w:lang w:val="es-PE" w:eastAsia="zh-CN"/>
+              </w:rPr>
+              <w:t>Planner</w:t>
+            </w:r>
+            <w:proofErr w:type="spellEnd"/>
+            <w:r>
+              <w:rPr>
+                <w:rFonts w:eastAsia="Times New Roman"/>
+                <w:color w:val="000000"/>
+                <w:sz w:val="24"/>
+                <w:szCs w:val="24"/>
+                <w:lang w:val="es-PE" w:eastAsia="zh-CN"/>
+              </w:rPr>
+              <w:t xml:space="preserve"> (MP)</w:t>
             </w:r>
           </w:p>
         </w:tc>
@@ -17353,7 +18074,33 @@
                 <w:szCs w:val="24"/>
                 <w:lang w:val="es-PE" w:eastAsia="zh-CN"/>
               </w:rPr>
-              <w:t>Autor (stakeholder):</w:t>
+              <w:t>Autor (</w:t>
+            </w:r>
+            <w:proofErr w:type="spellStart"/>
+            <w:r>
+              <w:rPr>
+                <w:rFonts w:eastAsia="Times New Roman"/>
+                <w:b/>
+                <w:bCs/>
+                <w:color w:val="FFFFFF"/>
+                <w:sz w:val="24"/>
+                <w:szCs w:val="24"/>
+                <w:lang w:val="es-PE" w:eastAsia="zh-CN"/>
+              </w:rPr>
+              <w:t>stakeholder</w:t>
+            </w:r>
+            <w:proofErr w:type="spellEnd"/>
+            <w:r>
+              <w:rPr>
+                <w:rFonts w:eastAsia="Times New Roman"/>
+                <w:b/>
+                <w:bCs/>
+                <w:color w:val="FFFFFF"/>
+                <w:sz w:val="24"/>
+                <w:szCs w:val="24"/>
+                <w:lang w:val="es-PE" w:eastAsia="zh-CN"/>
+              </w:rPr>
+              <w:t>):</w:t>
             </w:r>
           </w:p>
         </w:tc>
@@ -17394,8 +18141,42 @@
                 <w:szCs w:val="24"/>
                 <w:lang w:val="es-PE" w:eastAsia="zh-CN"/>
               </w:rPr>
-              <w:t>Usuarios registrados de Meal Planner</w:t>
-            </w:r>
+              <w:t xml:space="preserve">Usuarios registrados de </w:t>
+            </w:r>
+            <w:proofErr w:type="spellStart"/>
+            <w:r>
+              <w:rPr>
+                <w:rFonts w:eastAsia="Times New Roman"/>
+                <w:color w:val="000000"/>
+                <w:sz w:val="24"/>
+                <w:szCs w:val="24"/>
+                <w:lang w:val="es-PE" w:eastAsia="zh-CN"/>
+              </w:rPr>
+              <w:t>Meal</w:t>
+            </w:r>
+            <w:proofErr w:type="spellEnd"/>
+            <w:r>
+              <w:rPr>
+                <w:rFonts w:eastAsia="Times New Roman"/>
+                <w:color w:val="000000"/>
+                <w:sz w:val="24"/>
+                <w:szCs w:val="24"/>
+                <w:lang w:val="es-PE" w:eastAsia="zh-CN"/>
+              </w:rPr>
+              <w:t xml:space="preserve"> </w:t>
+            </w:r>
+            <w:proofErr w:type="spellStart"/>
+            <w:r>
+              <w:rPr>
+                <w:rFonts w:eastAsia="Times New Roman"/>
+                <w:color w:val="000000"/>
+                <w:sz w:val="24"/>
+                <w:szCs w:val="24"/>
+                <w:lang w:val="es-PE" w:eastAsia="zh-CN"/>
+              </w:rPr>
+              <w:t>Planner</w:t>
+            </w:r>
+            <w:proofErr w:type="spellEnd"/>
           </w:p>
         </w:tc>
       </w:tr>
@@ -17481,7 +18262,51 @@
                 <w:szCs w:val="24"/>
                 <w:lang w:val="es-PE" w:eastAsia="zh-CN"/>
               </w:rPr>
-              <w:t>Agregar un apartado de “Editar Perfil” habilitando la edición en los mismos campos de su cuenta registrada en Meal Planner.</w:t>
+              <w:t xml:space="preserve">Agregar un apartado de “Editar Perfil” habilitando la edición en los mismos campos de su cuenta registrada en </w:t>
+            </w:r>
+            <w:proofErr w:type="spellStart"/>
+            <w:r>
+              <w:rPr>
+                <w:rFonts w:eastAsia="Times New Roman"/>
+                <w:color w:val="000000"/>
+                <w:sz w:val="24"/>
+                <w:szCs w:val="24"/>
+                <w:lang w:val="es-PE" w:eastAsia="zh-CN"/>
+              </w:rPr>
+              <w:t>Meal</w:t>
+            </w:r>
+            <w:proofErr w:type="spellEnd"/>
+            <w:r>
+              <w:rPr>
+                <w:rFonts w:eastAsia="Times New Roman"/>
+                <w:color w:val="000000"/>
+                <w:sz w:val="24"/>
+                <w:szCs w:val="24"/>
+                <w:lang w:val="es-PE" w:eastAsia="zh-CN"/>
+              </w:rPr>
+              <w:t xml:space="preserve"> </w:t>
+            </w:r>
+            <w:proofErr w:type="spellStart"/>
+            <w:r>
+              <w:rPr>
+                <w:rFonts w:eastAsia="Times New Roman"/>
+                <w:color w:val="000000"/>
+                <w:sz w:val="24"/>
+                <w:szCs w:val="24"/>
+                <w:lang w:val="es-PE" w:eastAsia="zh-CN"/>
+              </w:rPr>
+              <w:t>Planner</w:t>
+            </w:r>
+            <w:proofErr w:type="spellEnd"/>
+            <w:r>
+              <w:rPr>
+                <w:rFonts w:eastAsia="Times New Roman"/>
+                <w:color w:val="000000"/>
+                <w:sz w:val="24"/>
+                <w:szCs w:val="24"/>
+                <w:lang w:val="es-PE" w:eastAsia="zh-CN"/>
+              </w:rPr>
+              <w:t>.</w:t>
             </w:r>
           </w:p>
         </w:tc>
@@ -17836,7 +18661,51 @@
                 <w:szCs w:val="24"/>
                 <w:lang w:val="es-PE"/>
               </w:rPr>
-              <w:t>Sistema de Planificación Alimenticia - Meal Planner (MP)</w:t>
+              <w:t xml:space="preserve">Sistema de Planificación Alimenticia - </w:t>
+            </w:r>
+            <w:proofErr w:type="spellStart"/>
+            <w:r>
+              <w:rPr>
+                <w:rFonts w:eastAsia="Times New Roman"/>
+                <w:color w:val="000000"/>
+                <w:sz w:val="24"/>
+                <w:szCs w:val="24"/>
+                <w:lang w:val="es-PE"/>
+              </w:rPr>
+              <w:t>Meal</w:t>
+            </w:r>
+            <w:proofErr w:type="spellEnd"/>
+            <w:r>
+              <w:rPr>
+                <w:rFonts w:eastAsia="Times New Roman"/>
+                <w:color w:val="000000"/>
+                <w:sz w:val="24"/>
+                <w:szCs w:val="24"/>
+                <w:lang w:val="es-PE"/>
+              </w:rPr>
+              <w:t xml:space="preserve"> </w:t>
+            </w:r>
+            <w:proofErr w:type="spellStart"/>
+            <w:r>
+              <w:rPr>
+                <w:rFonts w:eastAsia="Times New Roman"/>
+                <w:color w:val="000000"/>
+                <w:sz w:val="24"/>
+                <w:szCs w:val="24"/>
+                <w:lang w:val="es-PE"/>
+              </w:rPr>
+              <w:t>Planner</w:t>
+            </w:r>
+            <w:proofErr w:type="spellEnd"/>
+            <w:r>
+              <w:rPr>
+                <w:rFonts w:eastAsia="Times New Roman"/>
+                <w:color w:val="000000"/>
+                <w:sz w:val="24"/>
+                <w:szCs w:val="24"/>
+                <w:lang w:val="es-PE"/>
+              </w:rPr>
+              <w:t xml:space="preserve"> (MP)</w:t>
             </w:r>
           </w:p>
         </w:tc>
@@ -18075,7 +18944,33 @@
                 <w:szCs w:val="24"/>
                 <w:lang w:val="es-PE"/>
               </w:rPr>
-              <w:t>Autor (stakeholder):</w:t>
+              <w:t>Autor (</w:t>
+            </w:r>
+            <w:proofErr w:type="spellStart"/>
+            <w:r>
+              <w:rPr>
+                <w:rFonts w:eastAsia="Times New Roman"/>
+                <w:b/>
+                <w:bCs/>
+                <w:color w:val="FFFFFF"/>
+                <w:sz w:val="24"/>
+                <w:szCs w:val="24"/>
+                <w:lang w:val="es-PE"/>
+              </w:rPr>
+              <w:t>stakeholder</w:t>
+            </w:r>
+            <w:proofErr w:type="spellEnd"/>
+            <w:r>
+              <w:rPr>
+                <w:rFonts w:eastAsia="Times New Roman"/>
+                <w:b/>
+                <w:bCs/>
+                <w:color w:val="FFFFFF"/>
+                <w:sz w:val="24"/>
+                <w:szCs w:val="24"/>
+                <w:lang w:val="es-PE"/>
+              </w:rPr>
+              <w:t>):</w:t>
             </w:r>
           </w:p>
         </w:tc>
@@ -18320,6 +19215,29 @@
           <w:lang w:val="es-PE"/>
         </w:rPr>
         <w:t>Integrante:</w:t>
+      </w:r>
+      <w:r>
+        <w:rPr>
+          <w:rFonts w:eastAsia="Times New Roman"/>
+          <w:b/>
+          <w:bCs/>
+          <w:color w:val="05569F"/>
+          <w:sz w:val="24"/>
+          <w:szCs w:val="24"/>
+          <w:lang w:val="es-PE"/>
+        </w:rPr>
+        <w:t xml:space="preserve"> </w:t>
+      </w:r>
+      <w:r>
+        <w:rPr>
+          <w:rFonts w:eastAsia="Times New Roman"/>
+          <w:b/>
+          <w:bCs/>
+          <w:sz w:val="24"/>
+          <w:szCs w:val="24"/>
+          <w:lang w:val="es-PE"/>
+        </w:rPr>
+        <w:t>Palacios</w:t>
       </w:r>
     </w:p>
     <w:sectPr>
@@ -18670,8 +19588,17 @@
               <w:b/>
               <w:i/>
             </w:rPr>
-            <w:t>Plan de Gestión de la Configuración - Orangesoft</w:t>
+            <w:t xml:space="preserve">Plan de Gestión de la Configuración - </w:t>
           </w:r>
+          <w:proofErr w:type="spellStart"/>
+          <w:r>
+            <w:rPr>
+              <w:b/>
+              <w:i/>
+            </w:rPr>
+            <w:t>Orangesoft</w:t>
+          </w:r>
+          <w:proofErr w:type="spellEnd"/>
         </w:p>
       </w:tc>
     </w:tr>
@@ -18740,7 +19667,7 @@
         <v:path o:extrusionok="f" gradientshapeok="t" o:connecttype="rect"/>
         <o:lock v:ext="edit" aspectratio="t"/>
       </v:shapetype>
-      <v:shape id="_x0000_i1027" type="#_x0000_t75" style="width:10.6pt;height:10.6pt" o:bullet="t">
+      <v:shape id="_x0000_i1029" type="#_x0000_t75" style="width:10.6pt;height:10.6pt" o:bullet="t">
         <v:imagedata r:id="rId1" o:title="mso65CC"/>
       </v:shape>
     </w:pict>

</xml_diff>

<commit_message>
Solicitud de cambios - blasruiz
</commit_message>
<xml_diff>
--- a/Documentos/Planes/PGC-ORANGESOFT.docx
+++ b/Documentos/Planes/PGC-ORANGESOFT.docx
@@ -3489,21 +3489,8 @@
                                 <w:szCs w:val="24"/>
                                 <w:lang w:val="es-MX"/>
                               </w:rPr>
-                              <w:t xml:space="preserve"> Logo de la empresa </w:t>
+                              <w:t xml:space="preserve"> Logo de la empresa Orangesoft</w:t>
                             </w:r>
-                            <w:proofErr w:type="spellStart"/>
-                            <w:r>
-                              <w:rPr>
-                                <w:i/>
-                                <w:iCs/>
-                                <w:color w:val="002060"/>
-                                <w:sz w:val="24"/>
-                                <w:szCs w:val="24"/>
-                                <w:lang w:val="es-MX"/>
-                              </w:rPr>
-                              <w:t>Orangesoft</w:t>
-                            </w:r>
-                            <w:proofErr w:type="spellEnd"/>
                           </w:p>
                         </w:txbxContent>
                       </wps:txbx>
@@ -3560,21 +3547,8 @@
                           <w:szCs w:val="24"/>
                           <w:lang w:val="es-MX"/>
                         </w:rPr>
-                        <w:t xml:space="preserve"> Logo de la empresa </w:t>
+                        <w:t xml:space="preserve"> Logo de la empresa Orangesoft</w:t>
                       </w:r>
-                      <w:proofErr w:type="spellStart"/>
-                      <w:r>
-                        <w:rPr>
-                          <w:i/>
-                          <w:iCs/>
-                          <w:color w:val="002060"/>
-                          <w:sz w:val="24"/>
-                          <w:szCs w:val="24"/>
-                          <w:lang w:val="es-MX"/>
-                        </w:rPr>
-                        <w:t>Orangesoft</w:t>
-                      </w:r>
-                      <w:proofErr w:type="spellEnd"/>
                     </w:p>
                   </w:txbxContent>
                 </v:textbox>
@@ -3584,21 +3558,12 @@
           </mc:Fallback>
         </mc:AlternateContent>
       </w:r>
-      <w:proofErr w:type="spellStart"/>
       <w:r>
         <w:rPr>
           <w:sz w:val="24"/>
           <w:szCs w:val="24"/>
         </w:rPr>
-        <w:t>OrangeSoft</w:t>
-      </w:r>
-      <w:proofErr w:type="spellEnd"/>
-      <w:r>
-        <w:rPr>
-          <w:sz w:val="24"/>
-          <w:szCs w:val="24"/>
-        </w:rPr>
-        <w:t xml:space="preserve"> es una empresa especializada en el área de tecnología la cual se encarga en desarrollar software de calidad para sus clientes de acuerdo a los requisitos específicos que solicitan.</w:t>
+        <w:t>OrangeSoft es una empresa especializada en el área de tecnología la cual se encarga en desarrollar software de calidad para sus clientes de acuerdo a los requisitos específicos que solicitan.</w:t>
       </w:r>
       <w:r>
         <w:t xml:space="preserve"> </w:t>
@@ -3619,23 +3584,7 @@
           <w:sz w:val="24"/>
           <w:szCs w:val="24"/>
         </w:rPr>
-        <w:t xml:space="preserve">Actualmente, </w:t>
-      </w:r>
-      <w:proofErr w:type="spellStart"/>
-      <w:r>
-        <w:rPr>
-          <w:sz w:val="24"/>
-          <w:szCs w:val="24"/>
-        </w:rPr>
-        <w:t>OrangeSoft</w:t>
-      </w:r>
-      <w:proofErr w:type="spellEnd"/>
-      <w:r>
-        <w:rPr>
-          <w:sz w:val="24"/>
-          <w:szCs w:val="24"/>
-        </w:rPr>
-        <w:t xml:space="preserve"> cuenta con cinco clientes, además de dos proyectos en desarrollo, dos de mantenimiento y tres en producción. Sin embargo, estamos experimentando algunas deficiencias en torno a la mantenibilidad del software. Es por ello, que necesitamos desarrollar un Plan de </w:t>
+        <w:t xml:space="preserve">Actualmente, OrangeSoft cuenta con cinco clientes, además de dos proyectos en desarrollo, dos de mantenimiento y tres en producción. Sin embargo, estamos experimentando algunas deficiencias en torno a la mantenibilidad del software. Es por ello, que necesitamos desarrollar un Plan de </w:t>
       </w:r>
       <w:r>
         <w:rPr>
@@ -4005,7 +3954,6 @@
           <w:szCs w:val="24"/>
         </w:rPr>
       </w:pPr>
-      <w:proofErr w:type="spellStart"/>
       <w:r>
         <w:rPr>
           <w:sz w:val="24"/>
@@ -4025,15 +3973,7 @@
           <w:sz w:val="24"/>
           <w:szCs w:val="24"/>
         </w:rPr>
-        <w:t>oft</w:t>
-      </w:r>
-      <w:proofErr w:type="spellEnd"/>
-      <w:r>
-        <w:rPr>
-          <w:sz w:val="24"/>
-          <w:szCs w:val="24"/>
-        </w:rPr>
-        <w:t xml:space="preserve"> cuenta con una alta demanda de proyectos de desarrollo de software por parte de los clientes</w:t>
+        <w:t>oft cuenta con una alta demanda de proyectos de desarrollo de software por parte de los clientes</w:t>
       </w:r>
       <w:r>
         <w:rPr>
@@ -4362,21 +4302,12 @@
         </w:rPr>
         <w:t xml:space="preserve">A partir de ello, </w:t>
       </w:r>
-      <w:proofErr w:type="spellStart"/>
       <w:r>
         <w:rPr>
           <w:sz w:val="24"/>
           <w:szCs w:val="24"/>
         </w:rPr>
-        <w:t>OrangeSoft</w:t>
-      </w:r>
-      <w:proofErr w:type="spellEnd"/>
-      <w:r>
-        <w:rPr>
-          <w:sz w:val="24"/>
-          <w:szCs w:val="24"/>
-        </w:rPr>
-        <w:t xml:space="preserve"> sufrió su primera inestabilidad ya que </w:t>
+        <w:t xml:space="preserve">OrangeSoft sufrió su primera inestabilidad ya que </w:t>
       </w:r>
       <w:r>
         <w:rPr>
@@ -4789,39 +4720,7 @@
           <w:sz w:val="24"/>
           <w:szCs w:val="24"/>
         </w:rPr>
-        <w:t xml:space="preserve">A continuación, exponemos una lista de elementos pertenecientes al proyecto </w:t>
-      </w:r>
-      <w:proofErr w:type="spellStart"/>
-      <w:r>
-        <w:rPr>
-          <w:sz w:val="24"/>
-          <w:szCs w:val="24"/>
-        </w:rPr>
-        <w:t>Meal</w:t>
-      </w:r>
-      <w:proofErr w:type="spellEnd"/>
-      <w:r>
-        <w:rPr>
-          <w:sz w:val="24"/>
-          <w:szCs w:val="24"/>
-        </w:rPr>
-        <w:t xml:space="preserve"> </w:t>
-      </w:r>
-      <w:proofErr w:type="spellStart"/>
-      <w:r>
-        <w:rPr>
-          <w:sz w:val="24"/>
-          <w:szCs w:val="24"/>
-        </w:rPr>
-        <w:t>Planner</w:t>
-      </w:r>
-      <w:proofErr w:type="spellEnd"/>
-      <w:r>
-        <w:rPr>
-          <w:sz w:val="24"/>
-          <w:szCs w:val="24"/>
-        </w:rPr>
-        <w:t xml:space="preserve"> (MP), Sistema de Ventas de Equipos Tecnológicos (SVEC) y Aplicación Web de Control de Pacientes COVID-19 (AWCPC), clasificados según el tipo al que pertenecen (Ítem de evolución, fuente o soporte).</w:t>
+        <w:t>A continuación, exponemos una lista de elementos pertenecientes al proyecto Meal Planner (MP), Sistema de Ventas de Equipos Tecnológicos (SVEC) y Aplicación Web de Control de Pacientes COVID-19 (AWCPC), clasificados según el tipo al que pertenecen (Ítem de evolución, fuente o soporte).</w:t>
       </w:r>
     </w:p>
     <w:tbl>
@@ -5290,23 +5189,7 @@
                 <w:sz w:val="24"/>
                 <w:szCs w:val="24"/>
               </w:rPr>
-              <w:t xml:space="preserve">Plan de Proyecto (Project </w:t>
-            </w:r>
-            <w:proofErr w:type="spellStart"/>
-            <w:r>
-              <w:rPr>
-                <w:sz w:val="24"/>
-                <w:szCs w:val="24"/>
-              </w:rPr>
-              <w:t>Charter</w:t>
-            </w:r>
-            <w:proofErr w:type="spellEnd"/>
-            <w:r>
-              <w:rPr>
-                <w:sz w:val="24"/>
-                <w:szCs w:val="24"/>
-              </w:rPr>
-              <w:t>)</w:t>
+              <w:t>Plan de Proyecto (Project Charter)</w:t>
             </w:r>
           </w:p>
         </w:tc>
@@ -7164,23 +7047,7 @@
                 <w:sz w:val="24"/>
                 <w:szCs w:val="24"/>
               </w:rPr>
-              <w:t xml:space="preserve">Plan de Proyecto (Project </w:t>
-            </w:r>
-            <w:proofErr w:type="spellStart"/>
-            <w:r>
-              <w:rPr>
-                <w:sz w:val="24"/>
-                <w:szCs w:val="24"/>
-              </w:rPr>
-              <w:t>Charter</w:t>
-            </w:r>
-            <w:proofErr w:type="spellEnd"/>
-            <w:r>
-              <w:rPr>
-                <w:sz w:val="24"/>
-                <w:szCs w:val="24"/>
-              </w:rPr>
-              <w:t>)</w:t>
+              <w:t>Plan de Proyecto (Project Charter)</w:t>
             </w:r>
           </w:p>
         </w:tc>
@@ -8158,23 +8025,7 @@
                 <w:sz w:val="24"/>
                 <w:szCs w:val="24"/>
               </w:rPr>
-              <w:t xml:space="preserve">Plan de Proyecto (Project </w:t>
-            </w:r>
-            <w:proofErr w:type="spellStart"/>
-            <w:r>
-              <w:rPr>
-                <w:sz w:val="24"/>
-                <w:szCs w:val="24"/>
-              </w:rPr>
-              <w:t>Charter</w:t>
-            </w:r>
-            <w:proofErr w:type="spellEnd"/>
-            <w:r>
-              <w:rPr>
-                <w:sz w:val="24"/>
-                <w:szCs w:val="24"/>
-              </w:rPr>
-              <w:t>)</w:t>
+              <w:t>Plan de Proyecto (Project Charter)</w:t>
             </w:r>
           </w:p>
         </w:tc>
@@ -9064,27 +8915,7 @@
                 <w:sz w:val="24"/>
                 <w:szCs w:val="24"/>
               </w:rPr>
-              <w:t xml:space="preserve">Plan de Proyecto (Project </w:t>
-            </w:r>
-            <w:proofErr w:type="spellStart"/>
-            <w:r>
-              <w:rPr>
-                <w:rFonts w:ascii="Arial Unicode MS" w:eastAsia="Arial Unicode MS" w:hAnsi="Arial Unicode MS" w:cs="Arial Unicode MS"/>
-                <w:i/>
-                <w:sz w:val="24"/>
-                <w:szCs w:val="24"/>
-              </w:rPr>
-              <w:t>Charter</w:t>
-            </w:r>
-            <w:proofErr w:type="spellEnd"/>
-            <w:r>
-              <w:rPr>
-                <w:rFonts w:ascii="Arial Unicode MS" w:eastAsia="Arial Unicode MS" w:hAnsi="Arial Unicode MS" w:cs="Arial Unicode MS"/>
-                <w:i/>
-                <w:sz w:val="24"/>
-                <w:szCs w:val="24"/>
-              </w:rPr>
-              <w:t>) → MP</w:t>
+              <w:t>Plan de Proyecto (Project Charter) → MP</w:t>
             </w:r>
             <w:r>
               <w:rPr>
@@ -9332,27 +9163,7 @@
                 <w:szCs w:val="24"/>
                 <w:lang w:val="en-GB"/>
               </w:rPr>
-              <w:t xml:space="preserve">B2B (Business to Business) del </w:t>
-            </w:r>
-            <w:proofErr w:type="spellStart"/>
-            <w:r>
-              <w:rPr>
-                <w:i/>
-                <w:sz w:val="24"/>
-                <w:szCs w:val="24"/>
-                <w:lang w:val="en-GB"/>
-              </w:rPr>
-              <w:t>proyecto</w:t>
-            </w:r>
-            <w:proofErr w:type="spellEnd"/>
-            <w:r>
-              <w:rPr>
-                <w:i/>
-                <w:sz w:val="24"/>
-                <w:szCs w:val="24"/>
-                <w:lang w:val="en-GB"/>
-              </w:rPr>
-              <w:t xml:space="preserve"> </w:t>
+              <w:t xml:space="preserve">B2B (Business to Business) del proyecto </w:t>
             </w:r>
             <w:r>
               <w:rPr>
@@ -9846,7 +9657,6 @@
                 <w:szCs w:val="20"/>
               </w:rPr>
             </w:pPr>
-            <w:proofErr w:type="spellStart"/>
             <w:r>
               <w:rPr>
                 <w:b/>
@@ -9856,7 +9666,6 @@
               </w:rPr>
               <w:t>Item</w:t>
             </w:r>
-            <w:proofErr w:type="spellEnd"/>
           </w:p>
         </w:tc>
         <w:tc>
@@ -9989,23 +9798,7 @@
                 <w:szCs w:val="24"/>
               </w:rPr>
               <w:lastRenderedPageBreak/>
-              <w:t xml:space="preserve">Plan de Proyecto (Project </w:t>
-            </w:r>
-            <w:proofErr w:type="spellStart"/>
-            <w:r>
-              <w:rPr>
-                <w:sz w:val="24"/>
-                <w:szCs w:val="24"/>
-              </w:rPr>
-              <w:t>Charter</w:t>
-            </w:r>
-            <w:proofErr w:type="spellEnd"/>
-            <w:r>
-              <w:rPr>
-                <w:sz w:val="24"/>
-                <w:szCs w:val="24"/>
-              </w:rPr>
-              <w:t>)</w:t>
+              <w:t>Plan de Proyecto (Project Charter)</w:t>
             </w:r>
           </w:p>
         </w:tc>
@@ -10735,23 +10528,7 @@
                 <w:sz w:val="24"/>
                 <w:szCs w:val="24"/>
               </w:rPr>
-              <w:t xml:space="preserve">Plan de Proyecto (Project </w:t>
-            </w:r>
-            <w:proofErr w:type="spellStart"/>
-            <w:r>
-              <w:rPr>
-                <w:sz w:val="24"/>
-                <w:szCs w:val="24"/>
-              </w:rPr>
-              <w:t>Charter</w:t>
-            </w:r>
-            <w:proofErr w:type="spellEnd"/>
-            <w:r>
-              <w:rPr>
-                <w:sz w:val="24"/>
-                <w:szCs w:val="24"/>
-              </w:rPr>
-              <w:t>)</w:t>
+              <w:t>Plan de Proyecto (Project Charter)</w:t>
             </w:r>
           </w:p>
         </w:tc>
@@ -11183,23 +10960,7 @@
                 <w:sz w:val="24"/>
                 <w:szCs w:val="24"/>
               </w:rPr>
-              <w:t xml:space="preserve">Plan de Proyecto (Project </w:t>
-            </w:r>
-            <w:proofErr w:type="spellStart"/>
-            <w:r>
-              <w:rPr>
-                <w:sz w:val="24"/>
-                <w:szCs w:val="24"/>
-              </w:rPr>
-              <w:t>Charter</w:t>
-            </w:r>
-            <w:proofErr w:type="spellEnd"/>
-            <w:r>
-              <w:rPr>
-                <w:sz w:val="24"/>
-                <w:szCs w:val="24"/>
-              </w:rPr>
-              <w:t>)</w:t>
+              <w:t>Plan de Proyecto (Project Charter)</w:t>
             </w:r>
           </w:p>
         </w:tc>
@@ -11429,39 +11190,7 @@
           <w:i/>
           <w:color w:val="002060"/>
         </w:rPr>
-        <w:t xml:space="preserve">Lista de clasificación de los Ítems de la Configuración del proyecto </w:t>
-      </w:r>
-      <w:proofErr w:type="spellStart"/>
-      <w:r>
-        <w:rPr>
-          <w:i/>
-          <w:color w:val="002060"/>
-        </w:rPr>
-        <w:t>Meal</w:t>
-      </w:r>
-      <w:proofErr w:type="spellEnd"/>
-      <w:r>
-        <w:rPr>
-          <w:i/>
-          <w:color w:val="002060"/>
-        </w:rPr>
-        <w:t xml:space="preserve"> </w:t>
-      </w:r>
-      <w:proofErr w:type="spellStart"/>
-      <w:r>
-        <w:rPr>
-          <w:i/>
-          <w:color w:val="002060"/>
-        </w:rPr>
-        <w:t>Planner</w:t>
-      </w:r>
-      <w:proofErr w:type="spellEnd"/>
-      <w:r>
-        <w:rPr>
-          <w:i/>
-          <w:color w:val="002060"/>
-        </w:rPr>
-        <w:t xml:space="preserve"> con nomenclatura</w:t>
+        <w:t>Lista de clasificación de los Ítems de la Configuración del proyecto Meal Planner con nomenclatura</w:t>
       </w:r>
     </w:p>
     <w:p>
@@ -11517,39 +11246,7 @@
           <w:rFonts w:ascii="Arial" w:hAnsi="Arial" w:cs="Arial"/>
           <w:color w:val="000000"/>
         </w:rPr>
-        <w:t xml:space="preserve">Para definir las líneas Base, realizamos el listado de todos los ítems que se entregarán por cada Línea Base que corresponde a cada Hito o Sprint establecido, perteneciente al proyecto </w:t>
-      </w:r>
-      <w:proofErr w:type="spellStart"/>
-      <w:r>
-        <w:rPr>
-          <w:rFonts w:ascii="Arial" w:hAnsi="Arial" w:cs="Arial"/>
-          <w:color w:val="000000"/>
-        </w:rPr>
-        <w:t>Meal</w:t>
-      </w:r>
-      <w:proofErr w:type="spellEnd"/>
-      <w:r>
-        <w:rPr>
-          <w:rFonts w:ascii="Arial" w:hAnsi="Arial" w:cs="Arial"/>
-          <w:color w:val="000000"/>
-        </w:rPr>
-        <w:t xml:space="preserve"> </w:t>
-      </w:r>
-      <w:proofErr w:type="spellStart"/>
-      <w:r>
-        <w:rPr>
-          <w:rFonts w:ascii="Arial" w:hAnsi="Arial" w:cs="Arial"/>
-          <w:color w:val="000000"/>
-        </w:rPr>
-        <w:t>Planner</w:t>
-      </w:r>
-      <w:proofErr w:type="spellEnd"/>
-      <w:r>
-        <w:rPr>
-          <w:rFonts w:ascii="Arial" w:hAnsi="Arial" w:cs="Arial"/>
-          <w:color w:val="000000"/>
-        </w:rPr>
-        <w:t xml:space="preserve">, el cual </w:t>
+        <w:t xml:space="preserve">Para definir las líneas Base, realizamos el listado de todos los ítems que se entregarán por cada Línea Base que corresponde a cada Hito o Sprint establecido, perteneciente al proyecto Meal Planner, el cual </w:t>
       </w:r>
       <w:r>
         <w:rPr>
@@ -12836,39 +12533,7 @@
           <w:i/>
           <w:color w:val="002060"/>
         </w:rPr>
-        <w:t xml:space="preserve">ase para el proyecto </w:t>
-      </w:r>
-      <w:proofErr w:type="spellStart"/>
-      <w:r>
-        <w:rPr>
-          <w:i/>
-          <w:color w:val="002060"/>
-        </w:rPr>
-        <w:t>Meal</w:t>
-      </w:r>
-      <w:proofErr w:type="spellEnd"/>
-      <w:r>
-        <w:rPr>
-          <w:i/>
-          <w:color w:val="002060"/>
-        </w:rPr>
-        <w:t xml:space="preserve"> </w:t>
-      </w:r>
-      <w:proofErr w:type="spellStart"/>
-      <w:r>
-        <w:rPr>
-          <w:i/>
-          <w:color w:val="002060"/>
-        </w:rPr>
-        <w:t>Planner</w:t>
-      </w:r>
-      <w:proofErr w:type="spellEnd"/>
-      <w:r>
-        <w:rPr>
-          <w:i/>
-          <w:color w:val="002060"/>
-        </w:rPr>
-        <w:t xml:space="preserve"> (MP).</w:t>
+        <w:t>ase para el proyecto Meal Planner (MP).</w:t>
       </w:r>
       <w:r>
         <w:rPr>
@@ -12918,55 +12583,7 @@
           <w:sz w:val="24"/>
           <w:szCs w:val="24"/>
         </w:rPr>
-        <w:t xml:space="preserve">Para disponer de las librerías controladas en la empresa </w:t>
-      </w:r>
-      <w:proofErr w:type="spellStart"/>
-      <w:r>
-        <w:rPr>
-          <w:sz w:val="24"/>
-          <w:szCs w:val="24"/>
-        </w:rPr>
-        <w:t>OrangeSoft</w:t>
-      </w:r>
-      <w:proofErr w:type="spellEnd"/>
-      <w:r>
-        <w:rPr>
-          <w:sz w:val="24"/>
-          <w:szCs w:val="24"/>
-        </w:rPr>
-        <w:t xml:space="preserve">, realizamos una gráfica estructural (tipo organigrama) del repositorio y su explicación de cada librería, Por ejemplo, el proyecto </w:t>
-      </w:r>
-      <w:proofErr w:type="spellStart"/>
-      <w:r>
-        <w:rPr>
-          <w:sz w:val="24"/>
-          <w:szCs w:val="24"/>
-        </w:rPr>
-        <w:t>Meal</w:t>
-      </w:r>
-      <w:proofErr w:type="spellEnd"/>
-      <w:r>
-        <w:rPr>
-          <w:sz w:val="24"/>
-          <w:szCs w:val="24"/>
-        </w:rPr>
-        <w:t xml:space="preserve"> </w:t>
-      </w:r>
-      <w:proofErr w:type="spellStart"/>
-      <w:r>
-        <w:rPr>
-          <w:sz w:val="24"/>
-          <w:szCs w:val="24"/>
-        </w:rPr>
-        <w:t>Planner</w:t>
-      </w:r>
-      <w:proofErr w:type="spellEnd"/>
-      <w:r>
-        <w:rPr>
-          <w:sz w:val="24"/>
-          <w:szCs w:val="24"/>
-        </w:rPr>
-        <w:t xml:space="preserve"> (MP).</w:t>
+        <w:t>Para disponer de las librerías controladas en la empresa OrangeSoft, realizamos una gráfica estructural (tipo organigrama) del repositorio y su explicación de cada librería, Por ejemplo, el proyecto Meal Planner (MP).</w:t>
       </w:r>
     </w:p>
     <w:p>
@@ -13059,23 +12676,7 @@
           <w:i/>
           <w:color w:val="002060"/>
         </w:rPr>
-        <w:t xml:space="preserve">Organigrama del repositorio </w:t>
-      </w:r>
-      <w:proofErr w:type="spellStart"/>
-      <w:r>
-        <w:rPr>
-          <w:i/>
-          <w:color w:val="002060"/>
-        </w:rPr>
-        <w:t>OrangeSoft</w:t>
-      </w:r>
-      <w:proofErr w:type="spellEnd"/>
-      <w:r>
-        <w:rPr>
-          <w:i/>
-          <w:color w:val="002060"/>
-        </w:rPr>
-        <w:t>.</w:t>
+        <w:t>Organigrama del repositorio OrangeSoft.</w:t>
       </w:r>
     </w:p>
     <w:p>
@@ -14109,7 +13710,6 @@
                 <w:lang w:val="en-US"/>
               </w:rPr>
             </w:pPr>
-            <w:proofErr w:type="spellStart"/>
             <w:r>
               <w:rPr>
                 <w:rFonts w:eastAsia="Times New Roman"/>
@@ -14120,20 +13720,7 @@
                 <w:szCs w:val="24"/>
                 <w:lang w:val="en-US"/>
               </w:rPr>
-              <w:t>Desarrolladores</w:t>
-            </w:r>
-            <w:proofErr w:type="spellEnd"/>
-            <w:r>
-              <w:rPr>
-                <w:rFonts w:eastAsia="Times New Roman"/>
-                <w:b/>
-                <w:bCs/>
-                <w:color w:val="000000"/>
-                <w:sz w:val="24"/>
-                <w:szCs w:val="24"/>
-                <w:lang w:val="en-US"/>
-              </w:rPr>
-              <w:t xml:space="preserve"> </w:t>
+              <w:t xml:space="preserve">Desarrolladores </w:t>
             </w:r>
           </w:p>
           <w:p>
@@ -14278,17 +13865,8 @@
           <w:i/>
           <w:color w:val="002060"/>
         </w:rPr>
-        <w:t xml:space="preserve">Librería Documentos del repositorio </w:t>
+        <w:t>Librería Documentos del repositorio Orangesoft</w:t>
       </w:r>
-      <w:proofErr w:type="spellStart"/>
-      <w:r>
-        <w:rPr>
-          <w:i/>
-          <w:color w:val="002060"/>
-        </w:rPr>
-        <w:t>Orangesoft</w:t>
-      </w:r>
-      <w:proofErr w:type="spellEnd"/>
       <w:r>
         <w:rPr>
           <w:i/>
@@ -14503,61 +14081,7 @@
                 <w:color w:val="000000"/>
                 <w:lang w:val="en-GB"/>
               </w:rPr>
-              <w:t xml:space="preserve">Check in y Check out de </w:t>
-            </w:r>
-            <w:proofErr w:type="spellStart"/>
-            <w:r>
-              <w:rPr>
-                <w:rFonts w:ascii="Arial" w:hAnsi="Arial" w:cs="Arial"/>
-                <w:color w:val="000000"/>
-                <w:lang w:val="en-GB"/>
-              </w:rPr>
-              <w:t>ítems</w:t>
-            </w:r>
-            <w:proofErr w:type="spellEnd"/>
-            <w:r>
-              <w:rPr>
-                <w:rFonts w:ascii="Arial" w:hAnsi="Arial" w:cs="Arial"/>
-                <w:color w:val="000000"/>
-                <w:lang w:val="en-GB"/>
-              </w:rPr>
-              <w:t xml:space="preserve"> </w:t>
-            </w:r>
-            <w:proofErr w:type="spellStart"/>
-            <w:r>
-              <w:rPr>
-                <w:rFonts w:ascii="Arial" w:hAnsi="Arial" w:cs="Arial"/>
-                <w:color w:val="000000"/>
-                <w:lang w:val="en-GB"/>
-              </w:rPr>
-              <w:t>pertenecientes</w:t>
-            </w:r>
-            <w:proofErr w:type="spellEnd"/>
-            <w:r>
-              <w:rPr>
-                <w:rFonts w:ascii="Arial" w:hAnsi="Arial" w:cs="Arial"/>
-                <w:color w:val="000000"/>
-                <w:lang w:val="en-GB"/>
-              </w:rPr>
-              <w:t xml:space="preserve"> a la </w:t>
-            </w:r>
-            <w:proofErr w:type="spellStart"/>
-            <w:r>
-              <w:rPr>
-                <w:rFonts w:ascii="Arial" w:hAnsi="Arial" w:cs="Arial"/>
-                <w:color w:val="000000"/>
-                <w:lang w:val="en-GB"/>
-              </w:rPr>
-              <w:t>biblioteca</w:t>
-            </w:r>
-            <w:proofErr w:type="spellEnd"/>
-            <w:r>
-              <w:rPr>
-                <w:rFonts w:ascii="Arial" w:hAnsi="Arial" w:cs="Arial"/>
-                <w:color w:val="000000"/>
-                <w:lang w:val="en-GB"/>
-              </w:rPr>
-              <w:t>.</w:t>
+              <w:t>Check in y Check out de ítems pertenecientes a la biblioteca.</w:t>
             </w:r>
           </w:p>
         </w:tc>
@@ -15224,7 +14748,6 @@
                 <w:lang w:val="en-GB"/>
               </w:rPr>
             </w:pPr>
-            <w:proofErr w:type="spellStart"/>
             <w:r>
               <w:rPr>
                 <w:rFonts w:ascii="Arial" w:hAnsi="Arial" w:cs="Arial"/>
@@ -15233,18 +14756,7 @@
                 <w:color w:val="000000"/>
                 <w:lang w:val="en-GB"/>
               </w:rPr>
-              <w:t>Desarrolladores</w:t>
-            </w:r>
-            <w:proofErr w:type="spellEnd"/>
-            <w:r>
-              <w:rPr>
-                <w:rFonts w:ascii="Arial" w:hAnsi="Arial" w:cs="Arial"/>
-                <w:b/>
-                <w:bCs/>
-                <w:color w:val="000000"/>
-                <w:lang w:val="en-GB"/>
-              </w:rPr>
-              <w:t xml:space="preserve"> </w:t>
+              <w:t xml:space="preserve">Desarrolladores </w:t>
             </w:r>
           </w:p>
           <w:p>
@@ -15616,17 +15128,8 @@
           <w:i/>
           <w:color w:val="002060"/>
         </w:rPr>
-        <w:t xml:space="preserve">Librería Desarrollo del repositorio </w:t>
+        <w:t>Librería Desarrollo del repositorio Orangesoft</w:t>
       </w:r>
-      <w:proofErr w:type="spellStart"/>
-      <w:r>
-        <w:rPr>
-          <w:i/>
-          <w:color w:val="002060"/>
-        </w:rPr>
-        <w:t>Orangesoft</w:t>
-      </w:r>
-      <w:proofErr w:type="spellEnd"/>
       <w:r>
         <w:rPr>
           <w:i/>
@@ -16461,7 +15964,6 @@
                 <w:lang w:val="en-GB"/>
               </w:rPr>
             </w:pPr>
-            <w:proofErr w:type="spellStart"/>
             <w:r>
               <w:rPr>
                 <w:rFonts w:ascii="Arial" w:hAnsi="Arial" w:cs="Arial"/>
@@ -16472,7 +15974,6 @@
               </w:rPr>
               <w:t>Desarrolladores</w:t>
             </w:r>
-            <w:proofErr w:type="spellEnd"/>
           </w:p>
           <w:p>
             <w:pPr>
@@ -16618,17 +16119,8 @@
           <w:i/>
           <w:color w:val="002060"/>
         </w:rPr>
-        <w:t xml:space="preserve">el repositorio </w:t>
+        <w:t>el repositorio Orangesoft</w:t>
       </w:r>
-      <w:proofErr w:type="spellStart"/>
-      <w:r>
-        <w:rPr>
-          <w:i/>
-          <w:color w:val="002060"/>
-        </w:rPr>
-        <w:t>Orangesoft</w:t>
-      </w:r>
-      <w:proofErr w:type="spellEnd"/>
       <w:r>
         <w:rPr>
           <w:i/>
@@ -17400,17 +16892,8 @@
           <w:i/>
           <w:color w:val="002060"/>
         </w:rPr>
-        <w:t xml:space="preserve">Librería Clientes del repositorio </w:t>
+        <w:t>Librería Clientes del repositorio Orangesoft</w:t>
       </w:r>
-      <w:proofErr w:type="spellStart"/>
-      <w:r>
-        <w:rPr>
-          <w:i/>
-          <w:color w:val="002060"/>
-        </w:rPr>
-        <w:t>Orangesoft</w:t>
-      </w:r>
-      <w:proofErr w:type="spellEnd"/>
       <w:r>
         <w:rPr>
           <w:i/>
@@ -17677,51 +17160,7 @@
                 <w:szCs w:val="24"/>
                 <w:lang w:val="es-PE" w:eastAsia="zh-CN"/>
               </w:rPr>
-              <w:t xml:space="preserve">Sistema de Planificación Alimenticia - </w:t>
-            </w:r>
-            <w:proofErr w:type="spellStart"/>
-            <w:r>
-              <w:rPr>
-                <w:rFonts w:eastAsia="Times New Roman"/>
-                <w:color w:val="000000"/>
-                <w:sz w:val="24"/>
-                <w:szCs w:val="24"/>
-                <w:lang w:val="es-PE" w:eastAsia="zh-CN"/>
-              </w:rPr>
-              <w:t>Meal</w:t>
-            </w:r>
-            <w:proofErr w:type="spellEnd"/>
-            <w:r>
-              <w:rPr>
-                <w:rFonts w:eastAsia="Times New Roman"/>
-                <w:color w:val="000000"/>
-                <w:sz w:val="24"/>
-                <w:szCs w:val="24"/>
-                <w:lang w:val="es-PE" w:eastAsia="zh-CN"/>
-              </w:rPr>
-              <w:t xml:space="preserve"> </w:t>
-            </w:r>
-            <w:proofErr w:type="spellStart"/>
-            <w:r>
-              <w:rPr>
-                <w:rFonts w:eastAsia="Times New Roman"/>
-                <w:color w:val="000000"/>
-                <w:sz w:val="24"/>
-                <w:szCs w:val="24"/>
-                <w:lang w:val="es-PE" w:eastAsia="zh-CN"/>
-              </w:rPr>
-              <w:t>Planner</w:t>
-            </w:r>
-            <w:proofErr w:type="spellEnd"/>
-            <w:r>
-              <w:rPr>
-                <w:rFonts w:eastAsia="Times New Roman"/>
-                <w:color w:val="000000"/>
-                <w:sz w:val="24"/>
-                <w:szCs w:val="24"/>
-                <w:lang w:val="es-PE" w:eastAsia="zh-CN"/>
-              </w:rPr>
-              <w:t xml:space="preserve"> (MP)</w:t>
+              <w:t>Sistema de Planificación Alimenticia - Meal Planner (MP)</w:t>
             </w:r>
           </w:p>
         </w:tc>
@@ -17962,33 +17401,7 @@
                 <w:szCs w:val="24"/>
                 <w:lang w:val="es-PE" w:eastAsia="zh-CN"/>
               </w:rPr>
-              <w:t>Autor (</w:t>
-            </w:r>
-            <w:proofErr w:type="spellStart"/>
-            <w:r>
-              <w:rPr>
-                <w:rFonts w:eastAsia="Times New Roman"/>
-                <w:b/>
-                <w:bCs/>
-                <w:color w:val="FFFFFF"/>
-                <w:sz w:val="24"/>
-                <w:szCs w:val="24"/>
-                <w:lang w:val="es-PE" w:eastAsia="zh-CN"/>
-              </w:rPr>
-              <w:t>stakeholder</w:t>
-            </w:r>
-            <w:proofErr w:type="spellEnd"/>
-            <w:r>
-              <w:rPr>
-                <w:rFonts w:eastAsia="Times New Roman"/>
-                <w:b/>
-                <w:bCs/>
-                <w:color w:val="FFFFFF"/>
-                <w:sz w:val="24"/>
-                <w:szCs w:val="24"/>
-                <w:lang w:val="es-PE" w:eastAsia="zh-CN"/>
-              </w:rPr>
-              <w:t>):</w:t>
+              <w:t>Autor (stakeholder):</w:t>
             </w:r>
           </w:p>
         </w:tc>
@@ -18029,42 +17442,8 @@
                 <w:szCs w:val="24"/>
                 <w:lang w:val="es-PE" w:eastAsia="zh-CN"/>
               </w:rPr>
-              <w:t xml:space="preserve">Usuarios registrados de </w:t>
-            </w:r>
-            <w:proofErr w:type="spellStart"/>
-            <w:r>
-              <w:rPr>
-                <w:rFonts w:eastAsia="Times New Roman"/>
-                <w:color w:val="000000"/>
-                <w:sz w:val="24"/>
-                <w:szCs w:val="24"/>
-                <w:lang w:val="es-PE" w:eastAsia="zh-CN"/>
-              </w:rPr>
-              <w:t>Meal</w:t>
-            </w:r>
-            <w:proofErr w:type="spellEnd"/>
-            <w:r>
-              <w:rPr>
-                <w:rFonts w:eastAsia="Times New Roman"/>
-                <w:color w:val="000000"/>
-                <w:sz w:val="24"/>
-                <w:szCs w:val="24"/>
-                <w:lang w:val="es-PE" w:eastAsia="zh-CN"/>
-              </w:rPr>
-              <w:t xml:space="preserve"> </w:t>
-            </w:r>
-            <w:proofErr w:type="spellStart"/>
-            <w:r>
-              <w:rPr>
-                <w:rFonts w:eastAsia="Times New Roman"/>
-                <w:color w:val="000000"/>
-                <w:sz w:val="24"/>
-                <w:szCs w:val="24"/>
-                <w:lang w:val="es-PE" w:eastAsia="zh-CN"/>
-              </w:rPr>
-              <w:t>Planner</w:t>
-            </w:r>
-            <w:proofErr w:type="spellEnd"/>
+              <w:t>Usuarios registrados de Meal Planner</w:t>
+            </w:r>
           </w:p>
         </w:tc>
       </w:tr>
@@ -18150,51 +17529,7 @@
                 <w:szCs w:val="24"/>
                 <w:lang w:val="es-PE" w:eastAsia="zh-CN"/>
               </w:rPr>
-              <w:t xml:space="preserve">Agregar un apartado de “Editar Perfil” habilitando la edición en los mismos campos de su cuenta registrada en </w:t>
-            </w:r>
-            <w:proofErr w:type="spellStart"/>
-            <w:r>
-              <w:rPr>
-                <w:rFonts w:eastAsia="Times New Roman"/>
-                <w:color w:val="000000"/>
-                <w:sz w:val="24"/>
-                <w:szCs w:val="24"/>
-                <w:lang w:val="es-PE" w:eastAsia="zh-CN"/>
-              </w:rPr>
-              <w:t>Meal</w:t>
-            </w:r>
-            <w:proofErr w:type="spellEnd"/>
-            <w:r>
-              <w:rPr>
-                <w:rFonts w:eastAsia="Times New Roman"/>
-                <w:color w:val="000000"/>
-                <w:sz w:val="24"/>
-                <w:szCs w:val="24"/>
-                <w:lang w:val="es-PE" w:eastAsia="zh-CN"/>
-              </w:rPr>
-              <w:t xml:space="preserve"> </w:t>
-            </w:r>
-            <w:proofErr w:type="spellStart"/>
-            <w:r>
-              <w:rPr>
-                <w:rFonts w:eastAsia="Times New Roman"/>
-                <w:color w:val="000000"/>
-                <w:sz w:val="24"/>
-                <w:szCs w:val="24"/>
-                <w:lang w:val="es-PE" w:eastAsia="zh-CN"/>
-              </w:rPr>
-              <w:t>Planner</w:t>
-            </w:r>
-            <w:proofErr w:type="spellEnd"/>
-            <w:r>
-              <w:rPr>
-                <w:rFonts w:eastAsia="Times New Roman"/>
-                <w:color w:val="000000"/>
-                <w:sz w:val="24"/>
-                <w:szCs w:val="24"/>
-                <w:lang w:val="es-PE" w:eastAsia="zh-CN"/>
-              </w:rPr>
-              <w:t>.</w:t>
+              <w:t>Agregar un apartado de “Editar Perfil” habilitando la edición en los mismos campos de su cuenta registrada en Meal Planner.</w:t>
             </w:r>
           </w:p>
         </w:tc>
@@ -18549,51 +17884,7 @@
                 <w:szCs w:val="24"/>
                 <w:lang w:val="es-PE"/>
               </w:rPr>
-              <w:t xml:space="preserve">Sistema de Planificación Alimenticia - </w:t>
-            </w:r>
-            <w:proofErr w:type="spellStart"/>
-            <w:r>
-              <w:rPr>
-                <w:rFonts w:eastAsia="Times New Roman"/>
-                <w:color w:val="000000"/>
-                <w:sz w:val="24"/>
-                <w:szCs w:val="24"/>
-                <w:lang w:val="es-PE"/>
-              </w:rPr>
-              <w:t>Meal</w:t>
-            </w:r>
-            <w:proofErr w:type="spellEnd"/>
-            <w:r>
-              <w:rPr>
-                <w:rFonts w:eastAsia="Times New Roman"/>
-                <w:color w:val="000000"/>
-                <w:sz w:val="24"/>
-                <w:szCs w:val="24"/>
-                <w:lang w:val="es-PE"/>
-              </w:rPr>
-              <w:t xml:space="preserve"> </w:t>
-            </w:r>
-            <w:proofErr w:type="spellStart"/>
-            <w:r>
-              <w:rPr>
-                <w:rFonts w:eastAsia="Times New Roman"/>
-                <w:color w:val="000000"/>
-                <w:sz w:val="24"/>
-                <w:szCs w:val="24"/>
-                <w:lang w:val="es-PE"/>
-              </w:rPr>
-              <w:t>Planner</w:t>
-            </w:r>
-            <w:proofErr w:type="spellEnd"/>
-            <w:r>
-              <w:rPr>
-                <w:rFonts w:eastAsia="Times New Roman"/>
-                <w:color w:val="000000"/>
-                <w:sz w:val="24"/>
-                <w:szCs w:val="24"/>
-                <w:lang w:val="es-PE"/>
-              </w:rPr>
-              <w:t xml:space="preserve"> (MP)</w:t>
+              <w:t>Sistema de Planificación Alimenticia - Meal Planner (MP)</w:t>
             </w:r>
           </w:p>
         </w:tc>
@@ -18832,33 +18123,7 @@
                 <w:szCs w:val="24"/>
                 <w:lang w:val="es-PE"/>
               </w:rPr>
-              <w:t>Autor (</w:t>
-            </w:r>
-            <w:proofErr w:type="spellStart"/>
-            <w:r>
-              <w:rPr>
-                <w:rFonts w:eastAsia="Times New Roman"/>
-                <w:b/>
-                <w:bCs/>
-                <w:color w:val="FFFFFF"/>
-                <w:sz w:val="24"/>
-                <w:szCs w:val="24"/>
-                <w:lang w:val="es-PE"/>
-              </w:rPr>
-              <w:t>stakeholder</w:t>
-            </w:r>
-            <w:proofErr w:type="spellEnd"/>
-            <w:r>
-              <w:rPr>
-                <w:rFonts w:eastAsia="Times New Roman"/>
-                <w:b/>
-                <w:bCs/>
-                <w:color w:val="FFFFFF"/>
-                <w:sz w:val="24"/>
-                <w:szCs w:val="24"/>
-                <w:lang w:val="es-PE"/>
-              </w:rPr>
-              <w:t>):</w:t>
+              <w:t>Autor (stakeholder):</w:t>
             </w:r>
           </w:p>
         </w:tc>
@@ -19320,51 +18585,7 @@
                 <w:szCs w:val="24"/>
                 <w:lang w:val="es-PE"/>
               </w:rPr>
-              <w:t xml:space="preserve">Sistema de Planificación Alimenticia - </w:t>
-            </w:r>
-            <w:proofErr w:type="spellStart"/>
-            <w:r>
-              <w:rPr>
-                <w:rFonts w:eastAsia="Times New Roman"/>
-                <w:color w:val="000000"/>
-                <w:sz w:val="24"/>
-                <w:szCs w:val="24"/>
-                <w:lang w:val="es-PE"/>
-              </w:rPr>
-              <w:t>Meal</w:t>
-            </w:r>
-            <w:proofErr w:type="spellEnd"/>
-            <w:r>
-              <w:rPr>
-                <w:rFonts w:eastAsia="Times New Roman"/>
-                <w:color w:val="000000"/>
-                <w:sz w:val="24"/>
-                <w:szCs w:val="24"/>
-                <w:lang w:val="es-PE"/>
-              </w:rPr>
-              <w:t xml:space="preserve"> </w:t>
-            </w:r>
-            <w:proofErr w:type="spellStart"/>
-            <w:r>
-              <w:rPr>
-                <w:rFonts w:eastAsia="Times New Roman"/>
-                <w:color w:val="000000"/>
-                <w:sz w:val="24"/>
-                <w:szCs w:val="24"/>
-                <w:lang w:val="es-PE"/>
-              </w:rPr>
-              <w:t>Planner</w:t>
-            </w:r>
-            <w:proofErr w:type="spellEnd"/>
-            <w:r>
-              <w:rPr>
-                <w:rFonts w:eastAsia="Times New Roman"/>
-                <w:color w:val="000000"/>
-                <w:sz w:val="24"/>
-                <w:szCs w:val="24"/>
-                <w:lang w:val="es-PE"/>
-              </w:rPr>
-              <w:t xml:space="preserve"> (MP)</w:t>
+              <w:t>Sistema de Planificación Alimenticia - Meal Planner (MP)</w:t>
             </w:r>
           </w:p>
         </w:tc>
@@ -19603,33 +18824,7 @@
                 <w:szCs w:val="24"/>
                 <w:lang w:val="es-PE"/>
               </w:rPr>
-              <w:t>Autor (</w:t>
-            </w:r>
-            <w:proofErr w:type="spellStart"/>
-            <w:r>
-              <w:rPr>
-                <w:rFonts w:eastAsia="Times New Roman"/>
-                <w:b/>
-                <w:bCs/>
-                <w:color w:val="FFFFFF"/>
-                <w:sz w:val="24"/>
-                <w:szCs w:val="24"/>
-                <w:lang w:val="es-PE"/>
-              </w:rPr>
-              <w:t>stakeholder</w:t>
-            </w:r>
-            <w:proofErr w:type="spellEnd"/>
-            <w:r>
-              <w:rPr>
-                <w:rFonts w:eastAsia="Times New Roman"/>
-                <w:b/>
-                <w:bCs/>
-                <w:color w:val="FFFFFF"/>
-                <w:sz w:val="24"/>
-                <w:szCs w:val="24"/>
-                <w:lang w:val="es-PE"/>
-              </w:rPr>
-              <w:t>):</w:t>
+              <w:t>Autor (stakeholder):</w:t>
             </w:r>
           </w:p>
         </w:tc>
@@ -19669,51 +18864,7 @@
                 <w:szCs w:val="24"/>
                 <w:lang w:val="es-PE"/>
               </w:rPr>
-              <w:t xml:space="preserve">Usuarios registrados de </w:t>
-            </w:r>
-            <w:proofErr w:type="spellStart"/>
-            <w:r>
-              <w:rPr>
-                <w:rFonts w:eastAsia="Times New Roman"/>
-                <w:color w:val="000000"/>
-                <w:sz w:val="24"/>
-                <w:szCs w:val="24"/>
-                <w:lang w:val="es-PE"/>
-              </w:rPr>
-              <w:t>Meal</w:t>
-            </w:r>
-            <w:proofErr w:type="spellEnd"/>
-            <w:r>
-              <w:rPr>
-                <w:rFonts w:eastAsia="Times New Roman"/>
-                <w:color w:val="000000"/>
-                <w:sz w:val="24"/>
-                <w:szCs w:val="24"/>
-                <w:lang w:val="es-PE"/>
-              </w:rPr>
-              <w:t xml:space="preserve"> </w:t>
-            </w:r>
-            <w:proofErr w:type="spellStart"/>
-            <w:r>
-              <w:rPr>
-                <w:rFonts w:eastAsia="Times New Roman"/>
-                <w:color w:val="000000"/>
-                <w:sz w:val="24"/>
-                <w:szCs w:val="24"/>
-                <w:lang w:val="es-PE"/>
-              </w:rPr>
-              <w:t>Planner</w:t>
-            </w:r>
-            <w:proofErr w:type="spellEnd"/>
-            <w:r>
-              <w:rPr>
-                <w:rFonts w:eastAsia="Times New Roman"/>
-                <w:color w:val="000000"/>
-                <w:sz w:val="24"/>
-                <w:szCs w:val="24"/>
-                <w:lang w:val="es-PE"/>
-              </w:rPr>
-              <w:t>. </w:t>
+              <w:t>Usuarios registrados de Meal Planner. </w:t>
             </w:r>
           </w:p>
         </w:tc>
@@ -19800,51 +18951,7 @@
                 <w:szCs w:val="24"/>
                 <w:lang w:val="es-PE"/>
               </w:rPr>
-              <w:t xml:space="preserve">Se debe de agregar en la interfaz de inicio un pequeño videotutorial que sirva de guía para los usuarios nuevos, mostrando las funcionalidades que ofrece </w:t>
-            </w:r>
-            <w:proofErr w:type="spellStart"/>
-            <w:r>
-              <w:rPr>
-                <w:rFonts w:eastAsia="Times New Roman"/>
-                <w:color w:val="000000"/>
-                <w:sz w:val="24"/>
-                <w:szCs w:val="24"/>
-                <w:lang w:val="es-PE"/>
-              </w:rPr>
-              <w:t>Meal</w:t>
-            </w:r>
-            <w:proofErr w:type="spellEnd"/>
-            <w:r>
-              <w:rPr>
-                <w:rFonts w:eastAsia="Times New Roman"/>
-                <w:color w:val="000000"/>
-                <w:sz w:val="24"/>
-                <w:szCs w:val="24"/>
-                <w:lang w:val="es-PE"/>
-              </w:rPr>
-              <w:t xml:space="preserve"> </w:t>
-            </w:r>
-            <w:proofErr w:type="spellStart"/>
-            <w:r>
-              <w:rPr>
-                <w:rFonts w:eastAsia="Times New Roman"/>
-                <w:color w:val="000000"/>
-                <w:sz w:val="24"/>
-                <w:szCs w:val="24"/>
-                <w:lang w:val="es-PE"/>
-              </w:rPr>
-              <w:t>Planner</w:t>
-            </w:r>
-            <w:proofErr w:type="spellEnd"/>
-            <w:r>
-              <w:rPr>
-                <w:rFonts w:eastAsia="Times New Roman"/>
-                <w:color w:val="000000"/>
-                <w:sz w:val="24"/>
-                <w:szCs w:val="24"/>
-                <w:lang w:val="es-PE"/>
-              </w:rPr>
-              <w:t>.</w:t>
+              <w:t>Se debe de agregar en la interfaz de inicio un pequeño videotutorial que sirva de guía para los usuarios nuevos, mostrando las funcionalidades que ofrece Meal Planner.</w:t>
             </w:r>
           </w:p>
         </w:tc>
@@ -20180,51 +19287,7 @@
                 <w:szCs w:val="24"/>
                 <w:lang w:val="es-PE"/>
               </w:rPr>
-              <w:t xml:space="preserve">Sistema de Planificación Alimenticia - </w:t>
-            </w:r>
-            <w:proofErr w:type="spellStart"/>
-            <w:r>
-              <w:rPr>
-                <w:rFonts w:eastAsia="Times New Roman"/>
-                <w:color w:val="000000"/>
-                <w:sz w:val="24"/>
-                <w:szCs w:val="24"/>
-                <w:lang w:val="es-PE"/>
-              </w:rPr>
-              <w:t>Meal</w:t>
-            </w:r>
-            <w:proofErr w:type="spellEnd"/>
-            <w:r>
-              <w:rPr>
-                <w:rFonts w:eastAsia="Times New Roman"/>
-                <w:color w:val="000000"/>
-                <w:sz w:val="24"/>
-                <w:szCs w:val="24"/>
-                <w:lang w:val="es-PE"/>
-              </w:rPr>
-              <w:t xml:space="preserve"> </w:t>
-            </w:r>
-            <w:proofErr w:type="spellStart"/>
-            <w:r>
-              <w:rPr>
-                <w:rFonts w:eastAsia="Times New Roman"/>
-                <w:color w:val="000000"/>
-                <w:sz w:val="24"/>
-                <w:szCs w:val="24"/>
-                <w:lang w:val="es-PE"/>
-              </w:rPr>
-              <w:t>Planner</w:t>
-            </w:r>
-            <w:proofErr w:type="spellEnd"/>
-            <w:r>
-              <w:rPr>
-                <w:rFonts w:eastAsia="Times New Roman"/>
-                <w:color w:val="000000"/>
-                <w:sz w:val="24"/>
-                <w:szCs w:val="24"/>
-                <w:lang w:val="es-PE"/>
-              </w:rPr>
-              <w:t xml:space="preserve"> (MP)</w:t>
+              <w:t>Sistema de Planificación Alimenticia - Meal Planner (MP)</w:t>
             </w:r>
           </w:p>
         </w:tc>
@@ -20463,33 +19526,7 @@
                 <w:szCs w:val="24"/>
                 <w:lang w:val="es-PE"/>
               </w:rPr>
-              <w:t>Autor (</w:t>
-            </w:r>
-            <w:proofErr w:type="spellStart"/>
-            <w:r>
-              <w:rPr>
-                <w:rFonts w:eastAsia="Times New Roman"/>
-                <w:b/>
-                <w:bCs/>
-                <w:color w:val="FFFFFF"/>
-                <w:sz w:val="24"/>
-                <w:szCs w:val="24"/>
-                <w:lang w:val="es-PE"/>
-              </w:rPr>
-              <w:t>stakeholder</w:t>
-            </w:r>
-            <w:proofErr w:type="spellEnd"/>
-            <w:r>
-              <w:rPr>
-                <w:rFonts w:eastAsia="Times New Roman"/>
-                <w:b/>
-                <w:bCs/>
-                <w:color w:val="FFFFFF"/>
-                <w:sz w:val="24"/>
-                <w:szCs w:val="24"/>
-                <w:lang w:val="es-PE"/>
-              </w:rPr>
-              <w:t>):</w:t>
+              <w:t>Autor (stakeholder):</w:t>
             </w:r>
           </w:p>
         </w:tc>
@@ -20529,51 +19566,7 @@
                 <w:szCs w:val="24"/>
                 <w:lang w:val="es-PE"/>
               </w:rPr>
-              <w:t xml:space="preserve">Usuarios registrados de </w:t>
-            </w:r>
-            <w:proofErr w:type="spellStart"/>
-            <w:r>
-              <w:rPr>
-                <w:rFonts w:eastAsia="Times New Roman"/>
-                <w:color w:val="000000"/>
-                <w:sz w:val="24"/>
-                <w:szCs w:val="24"/>
-                <w:lang w:val="es-PE"/>
-              </w:rPr>
-              <w:t>Meal</w:t>
-            </w:r>
-            <w:proofErr w:type="spellEnd"/>
-            <w:r>
-              <w:rPr>
-                <w:rFonts w:eastAsia="Times New Roman"/>
-                <w:color w:val="000000"/>
-                <w:sz w:val="24"/>
-                <w:szCs w:val="24"/>
-                <w:lang w:val="es-PE"/>
-              </w:rPr>
-              <w:t xml:space="preserve"> </w:t>
-            </w:r>
-            <w:proofErr w:type="spellStart"/>
-            <w:r>
-              <w:rPr>
-                <w:rFonts w:eastAsia="Times New Roman"/>
-                <w:color w:val="000000"/>
-                <w:sz w:val="24"/>
-                <w:szCs w:val="24"/>
-                <w:lang w:val="es-PE"/>
-              </w:rPr>
-              <w:t>Planner</w:t>
-            </w:r>
-            <w:proofErr w:type="spellEnd"/>
-            <w:r>
-              <w:rPr>
-                <w:rFonts w:eastAsia="Times New Roman"/>
-                <w:color w:val="000000"/>
-                <w:sz w:val="24"/>
-                <w:szCs w:val="24"/>
-                <w:lang w:val="es-PE"/>
-              </w:rPr>
-              <w:t>. </w:t>
+              <w:t>Usuarios registrados de Meal Planner. </w:t>
             </w:r>
           </w:p>
         </w:tc>
@@ -20745,9 +19738,163 @@
                 <w:szCs w:val="24"/>
                 <w:lang w:val="es-PE"/>
               </w:rPr>
-              <w:t xml:space="preserve">Los comentarios contribuyen a dar credibilidad y confianza a los nuevos usuarios del servicio que brinda la página de </w:t>
-            </w:r>
-            <w:proofErr w:type="spellStart"/>
+              <w:t>Los comentarios contribuyen a dar credibilidad y confianza a los nuevos usuarios del servicio que brinda la página de Meal Planner.</w:t>
+            </w:r>
+          </w:p>
+        </w:tc>
+      </w:tr>
+    </w:tbl>
+    <w:p>
+      <w:pPr>
+        <w:spacing w:line="240" w:lineRule="auto"/>
+        <w:rPr>
+          <w:lang w:val="es-PE"/>
+        </w:rPr>
+      </w:pPr>
+    </w:p>
+    <w:p>
+      <w:pPr>
+        <w:spacing w:line="240" w:lineRule="auto"/>
+        <w:rPr>
+          <w:rFonts w:ascii="Times New Roman" w:eastAsia="Times New Roman" w:hAnsi="Times New Roman" w:cs="Times New Roman"/>
+          <w:sz w:val="24"/>
+          <w:szCs w:val="24"/>
+          <w:lang w:val="es-PE"/>
+        </w:rPr>
+      </w:pPr>
+      <w:r>
+        <w:rPr>
+          <w:rFonts w:eastAsia="Times New Roman"/>
+          <w:b/>
+          <w:bCs/>
+          <w:color w:val="05569F"/>
+          <w:sz w:val="24"/>
+          <w:szCs w:val="24"/>
+          <w:lang w:val="es-PE"/>
+        </w:rPr>
+        <w:t>Integrante:</w:t>
+      </w:r>
+      <w:r>
+        <w:rPr>
+          <w:rFonts w:eastAsia="Times New Roman"/>
+          <w:b/>
+          <w:bCs/>
+          <w:color w:val="000000"/>
+          <w:sz w:val="24"/>
+          <w:szCs w:val="24"/>
+          <w:lang w:val="es-PE"/>
+        </w:rPr>
+        <w:t xml:space="preserve"> </w:t>
+      </w:r>
+      <w:r>
+        <w:rPr>
+          <w:rFonts w:eastAsia="Times New Roman"/>
+          <w:color w:val="000000"/>
+          <w:sz w:val="24"/>
+          <w:szCs w:val="24"/>
+          <w:lang w:val="es-PE"/>
+        </w:rPr>
+        <w:t>Blas Ruiz, Luis Aaron</w:t>
+      </w:r>
+    </w:p>
+    <w:p>
+      <w:pPr>
+        <w:spacing w:line="240" w:lineRule="auto"/>
+        <w:rPr>
+          <w:rFonts w:ascii="Times New Roman" w:eastAsia="Times New Roman" w:hAnsi="Times New Roman" w:cs="Times New Roman"/>
+          <w:sz w:val="24"/>
+          <w:szCs w:val="24"/>
+          <w:lang w:val="es-PE"/>
+        </w:rPr>
+      </w:pPr>
+    </w:p>
+    <w:tbl>
+      <w:tblPr>
+        <w:tblW w:w="0" w:type="auto"/>
+        <w:tblCellMar>
+          <w:top w:w="15" w:type="dxa"/>
+          <w:left w:w="15" w:type="dxa"/>
+          <w:bottom w:w="15" w:type="dxa"/>
+          <w:right w:w="15" w:type="dxa"/>
+        </w:tblCellMar>
+        <w:tblLook w:val="04A0" w:firstRow="1" w:lastRow="0" w:firstColumn="1" w:lastColumn="0" w:noHBand="0" w:noVBand="1"/>
+      </w:tblPr>
+      <w:tblGrid>
+        <w:gridCol w:w="2018"/>
+        <w:gridCol w:w="6988"/>
+      </w:tblGrid>
+      <w:tr>
+        <w:tc>
+          <w:tcPr>
+            <w:tcW w:w="0" w:type="auto"/>
+            <w:tcBorders>
+              <w:top w:val="single" w:sz="8" w:space="0" w:color="05569F"/>
+              <w:left w:val="single" w:sz="8" w:space="0" w:color="05569F"/>
+              <w:bottom w:val="single" w:sz="8" w:space="0" w:color="05569F"/>
+              <w:right w:val="single" w:sz="8" w:space="0" w:color="05569F"/>
+            </w:tcBorders>
+            <w:shd w:val="clear" w:color="auto" w:fill="0779E4"/>
+            <w:tcMar>
+              <w:top w:w="100" w:type="dxa"/>
+              <w:left w:w="100" w:type="dxa"/>
+              <w:bottom w:w="100" w:type="dxa"/>
+              <w:right w:w="100" w:type="dxa"/>
+            </w:tcMar>
+            <w:hideMark/>
+          </w:tcPr>
+          <w:p>
+            <w:pPr>
+              <w:spacing w:line="240" w:lineRule="auto"/>
+              <w:jc w:val="both"/>
+              <w:rPr>
+                <w:rFonts w:ascii="Times New Roman" w:eastAsia="Times New Roman" w:hAnsi="Times New Roman" w:cs="Times New Roman"/>
+                <w:sz w:val="24"/>
+                <w:szCs w:val="24"/>
+                <w:lang w:val="es-PE"/>
+              </w:rPr>
+            </w:pPr>
+            <w:r>
+              <w:rPr>
+                <w:rFonts w:eastAsia="Times New Roman"/>
+                <w:b/>
+                <w:bCs/>
+                <w:color w:val="FFFFFF"/>
+                <w:sz w:val="24"/>
+                <w:szCs w:val="24"/>
+                <w:lang w:val="es-PE"/>
+              </w:rPr>
+              <w:t>ID</w:t>
+            </w:r>
+          </w:p>
+        </w:tc>
+        <w:tc>
+          <w:tcPr>
+            <w:tcW w:w="0" w:type="auto"/>
+            <w:tcBorders>
+              <w:top w:val="single" w:sz="8" w:space="0" w:color="05569F"/>
+              <w:left w:val="single" w:sz="8" w:space="0" w:color="05569F"/>
+              <w:bottom w:val="single" w:sz="8" w:space="0" w:color="05569F"/>
+              <w:right w:val="single" w:sz="8" w:space="0" w:color="05569F"/>
+            </w:tcBorders>
+            <w:shd w:val="clear" w:color="auto" w:fill="DEFBFF"/>
+            <w:tcMar>
+              <w:top w:w="100" w:type="dxa"/>
+              <w:left w:w="100" w:type="dxa"/>
+              <w:bottom w:w="100" w:type="dxa"/>
+              <w:right w:w="100" w:type="dxa"/>
+            </w:tcMar>
+            <w:hideMark/>
+          </w:tcPr>
+          <w:p>
+            <w:pPr>
+              <w:spacing w:line="240" w:lineRule="auto"/>
+              <w:rPr>
+                <w:rFonts w:ascii="Times New Roman" w:eastAsia="Times New Roman" w:hAnsi="Times New Roman" w:cs="Times New Roman"/>
+                <w:sz w:val="24"/>
+                <w:szCs w:val="24"/>
+                <w:lang w:val="es-PE"/>
+              </w:rPr>
+            </w:pPr>
             <w:r>
               <w:rPr>
                 <w:rFonts w:eastAsia="Times New Roman"/>
@@ -20756,9 +19903,84 @@
                 <w:szCs w:val="24"/>
                 <w:lang w:val="es-PE"/>
               </w:rPr>
-              <w:t>Meal</w:t>
-            </w:r>
-            <w:proofErr w:type="spellEnd"/>
+              <w:t>0007</w:t>
+            </w:r>
+          </w:p>
+        </w:tc>
+      </w:tr>
+      <w:tr>
+        <w:tc>
+          <w:tcPr>
+            <w:tcW w:w="0" w:type="auto"/>
+            <w:tcBorders>
+              <w:top w:val="single" w:sz="8" w:space="0" w:color="05569F"/>
+              <w:left w:val="single" w:sz="8" w:space="0" w:color="05569F"/>
+              <w:bottom w:val="single" w:sz="8" w:space="0" w:color="05569F"/>
+              <w:right w:val="single" w:sz="8" w:space="0" w:color="05569F"/>
+            </w:tcBorders>
+            <w:shd w:val="clear" w:color="auto" w:fill="0779E4"/>
+            <w:tcMar>
+              <w:top w:w="100" w:type="dxa"/>
+              <w:left w:w="100" w:type="dxa"/>
+              <w:bottom w:w="100" w:type="dxa"/>
+              <w:right w:w="100" w:type="dxa"/>
+            </w:tcMar>
+            <w:hideMark/>
+          </w:tcPr>
+          <w:p>
+            <w:pPr>
+              <w:spacing w:line="240" w:lineRule="auto"/>
+              <w:jc w:val="both"/>
+              <w:rPr>
+                <w:rFonts w:ascii="Times New Roman" w:eastAsia="Times New Roman" w:hAnsi="Times New Roman" w:cs="Times New Roman"/>
+                <w:sz w:val="24"/>
+                <w:szCs w:val="24"/>
+                <w:lang w:val="es-PE"/>
+              </w:rPr>
+            </w:pPr>
+            <w:r>
+              <w:rPr>
+                <w:rFonts w:eastAsia="Times New Roman"/>
+                <w:b/>
+                <w:bCs/>
+                <w:color w:val="FFFFFF"/>
+                <w:sz w:val="24"/>
+                <w:szCs w:val="24"/>
+                <w:lang w:val="es-PE"/>
+              </w:rPr>
+              <w:t>Proyecto:</w:t>
+            </w:r>
+          </w:p>
+        </w:tc>
+        <w:tc>
+          <w:tcPr>
+            <w:tcW w:w="0" w:type="auto"/>
+            <w:tcBorders>
+              <w:top w:val="single" w:sz="8" w:space="0" w:color="05569F"/>
+              <w:left w:val="single" w:sz="8" w:space="0" w:color="05569F"/>
+              <w:bottom w:val="single" w:sz="8" w:space="0" w:color="05569F"/>
+              <w:right w:val="single" w:sz="8" w:space="0" w:color="05569F"/>
+            </w:tcBorders>
+            <w:shd w:val="clear" w:color="auto" w:fill="DEFBFF"/>
+            <w:tcMar>
+              <w:top w:w="100" w:type="dxa"/>
+              <w:left w:w="100" w:type="dxa"/>
+              <w:bottom w:w="100" w:type="dxa"/>
+              <w:right w:w="100" w:type="dxa"/>
+            </w:tcMar>
+            <w:hideMark/>
+          </w:tcPr>
+          <w:p>
+            <w:pPr>
+              <w:spacing w:line="240" w:lineRule="auto"/>
+              <w:jc w:val="both"/>
+              <w:rPr>
+                <w:rFonts w:ascii="Times New Roman" w:eastAsia="Times New Roman" w:hAnsi="Times New Roman" w:cs="Times New Roman"/>
+                <w:sz w:val="24"/>
+                <w:szCs w:val="24"/>
+                <w:lang w:val="es-PE"/>
+              </w:rPr>
+            </w:pPr>
             <w:r>
               <w:rPr>
                 <w:rFonts w:eastAsia="Times New Roman"/>
@@ -20767,9 +19989,84 @@
                 <w:szCs w:val="24"/>
                 <w:lang w:val="es-PE"/>
               </w:rPr>
-              <w:t xml:space="preserve"> </w:t>
-            </w:r>
-            <w:proofErr w:type="spellStart"/>
+              <w:t>Sistema de Planificación Alimenticia - Meal Planner (MP)</w:t>
+            </w:r>
+          </w:p>
+        </w:tc>
+      </w:tr>
+      <w:tr>
+        <w:tc>
+          <w:tcPr>
+            <w:tcW w:w="0" w:type="auto"/>
+            <w:tcBorders>
+              <w:top w:val="single" w:sz="8" w:space="0" w:color="05569F"/>
+              <w:left w:val="single" w:sz="8" w:space="0" w:color="05569F"/>
+              <w:bottom w:val="single" w:sz="8" w:space="0" w:color="05569F"/>
+              <w:right w:val="single" w:sz="8" w:space="0" w:color="05569F"/>
+            </w:tcBorders>
+            <w:shd w:val="clear" w:color="auto" w:fill="0779E4"/>
+            <w:tcMar>
+              <w:top w:w="100" w:type="dxa"/>
+              <w:left w:w="100" w:type="dxa"/>
+              <w:bottom w:w="100" w:type="dxa"/>
+              <w:right w:w="100" w:type="dxa"/>
+            </w:tcMar>
+            <w:hideMark/>
+          </w:tcPr>
+          <w:p>
+            <w:pPr>
+              <w:spacing w:line="240" w:lineRule="auto"/>
+              <w:jc w:val="both"/>
+              <w:rPr>
+                <w:rFonts w:ascii="Times New Roman" w:eastAsia="Times New Roman" w:hAnsi="Times New Roman" w:cs="Times New Roman"/>
+                <w:sz w:val="24"/>
+                <w:szCs w:val="24"/>
+                <w:lang w:val="es-PE"/>
+              </w:rPr>
+            </w:pPr>
+            <w:r>
+              <w:rPr>
+                <w:rFonts w:eastAsia="Times New Roman"/>
+                <w:b/>
+                <w:bCs/>
+                <w:color w:val="FFFFFF"/>
+                <w:sz w:val="24"/>
+                <w:szCs w:val="24"/>
+                <w:lang w:val="es-PE"/>
+              </w:rPr>
+              <w:t>Fecha:</w:t>
+            </w:r>
+          </w:p>
+        </w:tc>
+        <w:tc>
+          <w:tcPr>
+            <w:tcW w:w="0" w:type="auto"/>
+            <w:tcBorders>
+              <w:top w:val="single" w:sz="8" w:space="0" w:color="05569F"/>
+              <w:left w:val="single" w:sz="8" w:space="0" w:color="05569F"/>
+              <w:bottom w:val="single" w:sz="8" w:space="0" w:color="05569F"/>
+              <w:right w:val="single" w:sz="8" w:space="0" w:color="05569F"/>
+            </w:tcBorders>
+            <w:shd w:val="clear" w:color="auto" w:fill="DEFBFF"/>
+            <w:tcMar>
+              <w:top w:w="100" w:type="dxa"/>
+              <w:left w:w="100" w:type="dxa"/>
+              <w:bottom w:w="100" w:type="dxa"/>
+              <w:right w:w="100" w:type="dxa"/>
+            </w:tcMar>
+            <w:hideMark/>
+          </w:tcPr>
+          <w:p>
+            <w:pPr>
+              <w:spacing w:line="240" w:lineRule="auto"/>
+              <w:jc w:val="both"/>
+              <w:rPr>
+                <w:rFonts w:ascii="Times New Roman" w:eastAsia="Times New Roman" w:hAnsi="Times New Roman" w:cs="Times New Roman"/>
+                <w:sz w:val="24"/>
+                <w:szCs w:val="24"/>
+                <w:lang w:val="es-PE"/>
+              </w:rPr>
+            </w:pPr>
             <w:r>
               <w:rPr>
                 <w:rFonts w:eastAsia="Times New Roman"/>
@@ -20778,9 +20075,108 @@
                 <w:szCs w:val="24"/>
                 <w:lang w:val="es-PE"/>
               </w:rPr>
-              <w:t>Planner</w:t>
-            </w:r>
-            <w:proofErr w:type="spellEnd"/>
+              <w:t>22/11/2021</w:t>
+            </w:r>
+          </w:p>
+        </w:tc>
+      </w:tr>
+      <w:tr>
+        <w:tc>
+          <w:tcPr>
+            <w:tcW w:w="0" w:type="auto"/>
+            <w:tcBorders>
+              <w:top w:val="single" w:sz="8" w:space="0" w:color="05569F"/>
+              <w:left w:val="single" w:sz="8" w:space="0" w:color="05569F"/>
+              <w:bottom w:val="single" w:sz="8" w:space="0" w:color="05569F"/>
+              <w:right w:val="single" w:sz="8" w:space="0" w:color="05569F"/>
+            </w:tcBorders>
+            <w:shd w:val="clear" w:color="auto" w:fill="0779E4"/>
+            <w:tcMar>
+              <w:top w:w="100" w:type="dxa"/>
+              <w:left w:w="100" w:type="dxa"/>
+              <w:bottom w:w="100" w:type="dxa"/>
+              <w:right w:w="100" w:type="dxa"/>
+            </w:tcMar>
+            <w:hideMark/>
+          </w:tcPr>
+          <w:p>
+            <w:pPr>
+              <w:spacing w:line="240" w:lineRule="auto"/>
+              <w:jc w:val="both"/>
+              <w:rPr>
+                <w:rFonts w:ascii="Times New Roman" w:eastAsia="Times New Roman" w:hAnsi="Times New Roman" w:cs="Times New Roman"/>
+                <w:sz w:val="24"/>
+                <w:szCs w:val="24"/>
+                <w:lang w:val="es-PE"/>
+              </w:rPr>
+            </w:pPr>
+            <w:r>
+              <w:rPr>
+                <w:rFonts w:eastAsia="Times New Roman"/>
+                <w:b/>
+                <w:bCs/>
+                <w:color w:val="FFFFFF"/>
+                <w:sz w:val="24"/>
+                <w:szCs w:val="24"/>
+                <w:lang w:val="es-PE"/>
+              </w:rPr>
+              <w:t>Fuente:</w:t>
+            </w:r>
+          </w:p>
+          <w:p>
+            <w:pPr>
+              <w:spacing w:line="240" w:lineRule="auto"/>
+              <w:jc w:val="both"/>
+              <w:rPr>
+                <w:rFonts w:ascii="Times New Roman" w:eastAsia="Times New Roman" w:hAnsi="Times New Roman" w:cs="Times New Roman"/>
+                <w:sz w:val="24"/>
+                <w:szCs w:val="24"/>
+                <w:lang w:val="es-PE"/>
+              </w:rPr>
+            </w:pPr>
+            <w:r>
+              <w:rPr>
+                <w:rFonts w:eastAsia="Times New Roman"/>
+                <w:b/>
+                <w:bCs/>
+                <w:color w:val="FFFFFF"/>
+                <w:sz w:val="24"/>
+                <w:szCs w:val="24"/>
+                <w:lang w:val="es-PE"/>
+              </w:rPr>
+              <w:t>(dueño del proceso)</w:t>
+            </w:r>
+          </w:p>
+        </w:tc>
+        <w:tc>
+          <w:tcPr>
+            <w:tcW w:w="0" w:type="auto"/>
+            <w:tcBorders>
+              <w:top w:val="single" w:sz="8" w:space="0" w:color="05569F"/>
+              <w:left w:val="single" w:sz="8" w:space="0" w:color="05569F"/>
+              <w:bottom w:val="single" w:sz="8" w:space="0" w:color="05569F"/>
+              <w:right w:val="single" w:sz="8" w:space="0" w:color="05569F"/>
+            </w:tcBorders>
+            <w:shd w:val="clear" w:color="auto" w:fill="DEFBFF"/>
+            <w:tcMar>
+              <w:top w:w="100" w:type="dxa"/>
+              <w:left w:w="100" w:type="dxa"/>
+              <w:bottom w:w="100" w:type="dxa"/>
+              <w:right w:w="100" w:type="dxa"/>
+            </w:tcMar>
+            <w:hideMark/>
+          </w:tcPr>
+          <w:p>
+            <w:pPr>
+              <w:spacing w:line="240" w:lineRule="auto"/>
+              <w:jc w:val="both"/>
+              <w:rPr>
+                <w:rFonts w:ascii="Times New Roman" w:eastAsia="Times New Roman" w:hAnsi="Times New Roman" w:cs="Times New Roman"/>
+                <w:sz w:val="24"/>
+                <w:szCs w:val="24"/>
+                <w:lang w:val="es-PE"/>
+              </w:rPr>
+            </w:pPr>
             <w:r>
               <w:rPr>
                 <w:rFonts w:eastAsia="Times New Roman"/>
@@ -20789,7 +20185,266 @@
                 <w:szCs w:val="24"/>
                 <w:lang w:val="es-PE"/>
               </w:rPr>
-              <w:t>.</w:t>
+              <w:t>Área de Desarrollo - Frontend.</w:t>
+            </w:r>
+          </w:p>
+        </w:tc>
+      </w:tr>
+      <w:tr>
+        <w:tc>
+          <w:tcPr>
+            <w:tcW w:w="0" w:type="auto"/>
+            <w:tcBorders>
+              <w:top w:val="single" w:sz="8" w:space="0" w:color="05569F"/>
+              <w:left w:val="single" w:sz="8" w:space="0" w:color="05569F"/>
+              <w:bottom w:val="single" w:sz="8" w:space="0" w:color="05569F"/>
+              <w:right w:val="single" w:sz="8" w:space="0" w:color="05569F"/>
+            </w:tcBorders>
+            <w:shd w:val="clear" w:color="auto" w:fill="0779E4"/>
+            <w:tcMar>
+              <w:top w:w="100" w:type="dxa"/>
+              <w:left w:w="100" w:type="dxa"/>
+              <w:bottom w:w="100" w:type="dxa"/>
+              <w:right w:w="100" w:type="dxa"/>
+            </w:tcMar>
+            <w:hideMark/>
+          </w:tcPr>
+          <w:p>
+            <w:pPr>
+              <w:spacing w:line="240" w:lineRule="auto"/>
+              <w:jc w:val="both"/>
+              <w:rPr>
+                <w:rFonts w:ascii="Times New Roman" w:eastAsia="Times New Roman" w:hAnsi="Times New Roman" w:cs="Times New Roman"/>
+                <w:sz w:val="24"/>
+                <w:szCs w:val="24"/>
+                <w:lang w:val="es-PE"/>
+              </w:rPr>
+            </w:pPr>
+            <w:r>
+              <w:rPr>
+                <w:rFonts w:eastAsia="Times New Roman"/>
+                <w:b/>
+                <w:bCs/>
+                <w:color w:val="FFFFFF"/>
+                <w:sz w:val="24"/>
+                <w:szCs w:val="24"/>
+                <w:lang w:val="es-PE"/>
+              </w:rPr>
+              <w:t>Autor (stakeholder):</w:t>
+            </w:r>
+          </w:p>
+        </w:tc>
+        <w:tc>
+          <w:tcPr>
+            <w:tcW w:w="0" w:type="auto"/>
+            <w:tcBorders>
+              <w:top w:val="single" w:sz="8" w:space="0" w:color="05569F"/>
+              <w:left w:val="single" w:sz="8" w:space="0" w:color="05569F"/>
+              <w:bottom w:val="single" w:sz="8" w:space="0" w:color="05569F"/>
+              <w:right w:val="single" w:sz="8" w:space="0" w:color="05569F"/>
+            </w:tcBorders>
+            <w:shd w:val="clear" w:color="auto" w:fill="DEFBFF"/>
+            <w:tcMar>
+              <w:top w:w="100" w:type="dxa"/>
+              <w:left w:w="100" w:type="dxa"/>
+              <w:bottom w:w="100" w:type="dxa"/>
+              <w:right w:w="100" w:type="dxa"/>
+            </w:tcMar>
+            <w:hideMark/>
+          </w:tcPr>
+          <w:p>
+            <w:pPr>
+              <w:spacing w:line="240" w:lineRule="auto"/>
+              <w:jc w:val="both"/>
+              <w:rPr>
+                <w:rFonts w:ascii="Times New Roman" w:eastAsia="Times New Roman" w:hAnsi="Times New Roman" w:cs="Times New Roman"/>
+                <w:sz w:val="24"/>
+                <w:szCs w:val="24"/>
+                <w:lang w:val="es-PE"/>
+              </w:rPr>
+            </w:pPr>
+            <w:r>
+              <w:rPr>
+                <w:rFonts w:eastAsia="Times New Roman"/>
+                <w:color w:val="000000"/>
+                <w:sz w:val="24"/>
+                <w:szCs w:val="24"/>
+                <w:lang w:val="es-PE"/>
+              </w:rPr>
+              <w:t>Usuarios registrados de Meal Planner. </w:t>
+            </w:r>
+          </w:p>
+        </w:tc>
+      </w:tr>
+      <w:tr>
+        <w:tc>
+          <w:tcPr>
+            <w:tcW w:w="0" w:type="auto"/>
+            <w:tcBorders>
+              <w:top w:val="single" w:sz="8" w:space="0" w:color="05569F"/>
+              <w:left w:val="single" w:sz="8" w:space="0" w:color="05569F"/>
+              <w:bottom w:val="single" w:sz="8" w:space="0" w:color="05569F"/>
+              <w:right w:val="single" w:sz="8" w:space="0" w:color="05569F"/>
+            </w:tcBorders>
+            <w:shd w:val="clear" w:color="auto" w:fill="0779E4"/>
+            <w:tcMar>
+              <w:top w:w="100" w:type="dxa"/>
+              <w:left w:w="100" w:type="dxa"/>
+              <w:bottom w:w="100" w:type="dxa"/>
+              <w:right w:w="100" w:type="dxa"/>
+            </w:tcMar>
+            <w:hideMark/>
+          </w:tcPr>
+          <w:p>
+            <w:pPr>
+              <w:spacing w:line="240" w:lineRule="auto"/>
+              <w:jc w:val="both"/>
+              <w:rPr>
+                <w:rFonts w:ascii="Times New Roman" w:eastAsia="Times New Roman" w:hAnsi="Times New Roman" w:cs="Times New Roman"/>
+                <w:sz w:val="24"/>
+                <w:szCs w:val="24"/>
+                <w:lang w:val="es-PE"/>
+              </w:rPr>
+            </w:pPr>
+            <w:r>
+              <w:rPr>
+                <w:rFonts w:eastAsia="Times New Roman"/>
+                <w:b/>
+                <w:bCs/>
+                <w:color w:val="FFFFFF"/>
+                <w:sz w:val="24"/>
+                <w:szCs w:val="24"/>
+                <w:lang w:val="es-PE"/>
+              </w:rPr>
+              <w:lastRenderedPageBreak/>
+              <w:t>Descripción:</w:t>
+            </w:r>
+          </w:p>
+        </w:tc>
+        <w:tc>
+          <w:tcPr>
+            <w:tcW w:w="0" w:type="auto"/>
+            <w:tcBorders>
+              <w:top w:val="single" w:sz="8" w:space="0" w:color="05569F"/>
+              <w:left w:val="single" w:sz="8" w:space="0" w:color="05569F"/>
+              <w:bottom w:val="single" w:sz="8" w:space="0" w:color="05569F"/>
+              <w:right w:val="single" w:sz="8" w:space="0" w:color="05569F"/>
+            </w:tcBorders>
+            <w:shd w:val="clear" w:color="auto" w:fill="DEFBFF"/>
+            <w:tcMar>
+              <w:top w:w="100" w:type="dxa"/>
+              <w:left w:w="100" w:type="dxa"/>
+              <w:bottom w:w="100" w:type="dxa"/>
+              <w:right w:w="100" w:type="dxa"/>
+            </w:tcMar>
+            <w:hideMark/>
+          </w:tcPr>
+          <w:p>
+            <w:pPr>
+              <w:spacing w:line="240" w:lineRule="auto"/>
+              <w:jc w:val="both"/>
+              <w:rPr>
+                <w:rFonts w:ascii="Times New Roman" w:eastAsia="Times New Roman" w:hAnsi="Times New Roman" w:cs="Times New Roman"/>
+                <w:sz w:val="24"/>
+                <w:szCs w:val="24"/>
+                <w:lang w:val="es-PE"/>
+              </w:rPr>
+            </w:pPr>
+            <w:r>
+              <w:rPr>
+                <w:rFonts w:eastAsia="Times New Roman"/>
+                <w:color w:val="000000"/>
+                <w:sz w:val="24"/>
+                <w:szCs w:val="24"/>
+                <w:lang w:val="es-PE"/>
+              </w:rPr>
+              <w:t>Se debe agregar la función de visualización de contraseña en la interfaz de inicio de sesión para que el usuario al activar en la opción se desvele u oculte su contraseña.</w:t>
+            </w:r>
+          </w:p>
+        </w:tc>
+      </w:tr>
+      <w:tr>
+        <w:tc>
+          <w:tcPr>
+            <w:tcW w:w="0" w:type="auto"/>
+            <w:tcBorders>
+              <w:top w:val="single" w:sz="8" w:space="0" w:color="05569F"/>
+              <w:left w:val="single" w:sz="8" w:space="0" w:color="05569F"/>
+              <w:bottom w:val="single" w:sz="8" w:space="0" w:color="05569F"/>
+              <w:right w:val="single" w:sz="8" w:space="0" w:color="05569F"/>
+            </w:tcBorders>
+            <w:shd w:val="clear" w:color="auto" w:fill="0779E4"/>
+            <w:tcMar>
+              <w:top w:w="100" w:type="dxa"/>
+              <w:left w:w="100" w:type="dxa"/>
+              <w:bottom w:w="100" w:type="dxa"/>
+              <w:right w:w="100" w:type="dxa"/>
+            </w:tcMar>
+            <w:hideMark/>
+          </w:tcPr>
+          <w:p>
+            <w:pPr>
+              <w:spacing w:line="240" w:lineRule="auto"/>
+              <w:jc w:val="both"/>
+              <w:rPr>
+                <w:rFonts w:ascii="Times New Roman" w:eastAsia="Times New Roman" w:hAnsi="Times New Roman" w:cs="Times New Roman"/>
+                <w:sz w:val="24"/>
+                <w:szCs w:val="24"/>
+                <w:lang w:val="es-PE"/>
+              </w:rPr>
+            </w:pPr>
+            <w:r>
+              <w:rPr>
+                <w:rFonts w:eastAsia="Times New Roman"/>
+                <w:b/>
+                <w:bCs/>
+                <w:color w:val="FFFFFF"/>
+                <w:sz w:val="24"/>
+                <w:szCs w:val="24"/>
+                <w:lang w:val="es-PE"/>
+              </w:rPr>
+              <w:t>Justificación:</w:t>
+            </w:r>
+          </w:p>
+        </w:tc>
+        <w:tc>
+          <w:tcPr>
+            <w:tcW w:w="0" w:type="auto"/>
+            <w:tcBorders>
+              <w:top w:val="single" w:sz="8" w:space="0" w:color="05569F"/>
+              <w:left w:val="single" w:sz="8" w:space="0" w:color="05569F"/>
+              <w:bottom w:val="single" w:sz="8" w:space="0" w:color="05569F"/>
+              <w:right w:val="single" w:sz="8" w:space="0" w:color="05569F"/>
+            </w:tcBorders>
+            <w:shd w:val="clear" w:color="auto" w:fill="DEFBFF"/>
+            <w:tcMar>
+              <w:top w:w="100" w:type="dxa"/>
+              <w:left w:w="100" w:type="dxa"/>
+              <w:bottom w:w="100" w:type="dxa"/>
+              <w:right w:w="100" w:type="dxa"/>
+            </w:tcMar>
+            <w:hideMark/>
+          </w:tcPr>
+          <w:p>
+            <w:pPr>
+              <w:spacing w:line="240" w:lineRule="auto"/>
+              <w:jc w:val="both"/>
+              <w:rPr>
+                <w:rFonts w:ascii="Times New Roman" w:eastAsia="Times New Roman" w:hAnsi="Times New Roman" w:cs="Times New Roman"/>
+                <w:sz w:val="24"/>
+                <w:szCs w:val="24"/>
+                <w:lang w:val="es-PE"/>
+              </w:rPr>
+            </w:pPr>
+            <w:r>
+              <w:rPr>
+                <w:rFonts w:eastAsia="Times New Roman"/>
+                <w:color w:val="000000"/>
+                <w:sz w:val="24"/>
+                <w:szCs w:val="24"/>
+                <w:lang w:val="es-PE"/>
+              </w:rPr>
+              <w:t>Facilitar al usuario la digitación de su contraseña y la visualización de posibles errores en ella, para mejorar la experiencia de usuario.</w:t>
             </w:r>
           </w:p>
         </w:tc>
@@ -21151,17 +20806,8 @@
               <w:b/>
               <w:i/>
             </w:rPr>
-            <w:t xml:space="preserve">Plan de Gestión de la Configuración - </w:t>
+            <w:t>Plan de Gestión de la Configuración - Orangesoft</w:t>
           </w:r>
-          <w:proofErr w:type="spellStart"/>
-          <w:r>
-            <w:rPr>
-              <w:b/>
-              <w:i/>
-            </w:rPr>
-            <w:t>Orangesoft</w:t>
-          </w:r>
-          <w:proofErr w:type="spellEnd"/>
         </w:p>
       </w:tc>
     </w:tr>
@@ -21230,7 +20876,7 @@
         <v:path o:extrusionok="f" gradientshapeok="t" o:connecttype="rect"/>
         <o:lock v:ext="edit" aspectratio="t"/>
       </v:shapetype>
-      <v:shape id="_x0000_i1056" type="#_x0000_t75" style="width:10.5pt;height:10.5pt" o:bullet="t">
+      <v:shape id="_x0000_i1088" type="#_x0000_t75" style="width:10.5pt;height:10.5pt" o:bullet="t">
         <v:imagedata r:id="rId1" o:title="mso65CC"/>
       </v:shape>
     </w:pict>

</xml_diff>

<commit_message>
Solicitud de cambios - PGC
</commit_message>
<xml_diff>
--- a/Documentos/Planes/PGC-ORANGESOFT.docx
+++ b/Documentos/Planes/PGC-ORANGESOFT.docx
@@ -315,7 +315,7 @@
           <w:sz w:val="36"/>
           <w:szCs w:val="36"/>
         </w:rPr>
-        <w:t>0</w:t>
+        <w:t>1</w:t>
       </w:r>
     </w:p>
     <w:p>
@@ -796,22 +796,6 @@
     <w:p>
       <w:pPr>
         <w:pStyle w:val="Ttulo"/>
-        <w:spacing w:before="240" w:after="240"/>
-        <w:ind w:left="2160"/>
-        <w:jc w:val="center"/>
-        <w:rPr>
-          <w:b/>
-          <w:color w:val="05569F"/>
-          <w:sz w:val="40"/>
-          <w:szCs w:val="40"/>
-        </w:rPr>
-      </w:pPr>
-      <w:bookmarkStart w:id="0" w:name="_5kue01hqtw7u" w:colFirst="0" w:colLast="0"/>
-      <w:bookmarkEnd w:id="0"/>
-    </w:p>
-    <w:p>
-      <w:pPr>
-        <w:pStyle w:val="Ttulo"/>
         <w:spacing w:before="240" w:after="240" w:line="360" w:lineRule="auto"/>
         <w:jc w:val="center"/>
         <w:rPr>
@@ -821,13 +805,16 @@
           <w:szCs w:val="24"/>
         </w:rPr>
       </w:pPr>
+      <w:bookmarkStart w:id="0" w:name="_5kue01hqtw7u" w:colFirst="0" w:colLast="0"/>
       <w:bookmarkStart w:id="1" w:name="_w0d534jc12vb" w:colFirst="0" w:colLast="0"/>
+      <w:bookmarkEnd w:id="0"/>
       <w:bookmarkEnd w:id="1"/>
       <w:r>
         <w:rPr>
           <w:b/>
           <w:color w:val="05569F"/>
         </w:rPr>
+        <w:lastRenderedPageBreak/>
         <w:t xml:space="preserve">CONTROL DE VERSIONES </w:t>
       </w:r>
     </w:p>
@@ -855,7 +842,7 @@
       </w:tblGrid>
       <w:tr>
         <w:trPr>
-          <w:trHeight w:val="227"/>
+          <w:trHeight w:val="15"/>
         </w:trPr>
         <w:tc>
           <w:tcPr>
@@ -986,7 +973,7 @@
       </w:tr>
       <w:tr>
         <w:trPr>
-          <w:trHeight w:val="4453"/>
+          <w:trHeight w:val="2944"/>
         </w:trPr>
         <w:tc>
           <w:tcPr>
@@ -1001,7 +988,7 @@
           </w:tcPr>
           <w:p>
             <w:pPr>
-              <w:spacing w:before="240" w:after="240"/>
+              <w:spacing w:before="240" w:after="240" w:line="240" w:lineRule="auto"/>
               <w:jc w:val="center"/>
               <w:rPr>
                 <w:b/>
@@ -1034,7 +1021,7 @@
           </w:tcPr>
           <w:p>
             <w:pPr>
-              <w:spacing w:after="200"/>
+              <w:spacing w:after="200" w:line="240" w:lineRule="auto"/>
               <w:ind w:right="20"/>
               <w:jc w:val="center"/>
               <w:rPr>
@@ -1054,7 +1041,7 @@
           </w:p>
           <w:p>
             <w:pPr>
-              <w:spacing w:before="240" w:after="240"/>
+              <w:spacing w:line="360" w:lineRule="auto"/>
               <w:jc w:val="center"/>
               <w:rPr>
                 <w:sz w:val="24"/>
@@ -1071,7 +1058,7 @@
           </w:p>
           <w:p>
             <w:pPr>
-              <w:spacing w:before="240" w:after="240"/>
+              <w:spacing w:line="360" w:lineRule="auto"/>
               <w:jc w:val="center"/>
               <w:rPr>
                 <w:sz w:val="24"/>
@@ -1088,7 +1075,7 @@
           </w:p>
           <w:p>
             <w:pPr>
-              <w:spacing w:before="240" w:after="240"/>
+              <w:spacing w:line="360" w:lineRule="auto"/>
               <w:jc w:val="center"/>
               <w:rPr>
                 <w:sz w:val="24"/>
@@ -1114,7 +1101,7 @@
           </w:p>
           <w:p>
             <w:pPr>
-              <w:spacing w:before="240" w:after="240"/>
+              <w:spacing w:line="360" w:lineRule="auto"/>
               <w:jc w:val="center"/>
               <w:rPr>
                 <w:sz w:val="24"/>
@@ -1131,7 +1118,7 @@
           </w:p>
           <w:p>
             <w:pPr>
-              <w:spacing w:before="240" w:after="240"/>
+              <w:spacing w:line="360" w:lineRule="auto"/>
               <w:jc w:val="center"/>
               <w:rPr>
                 <w:sz w:val="24"/>
@@ -1148,7 +1135,7 @@
           </w:p>
           <w:p>
             <w:pPr>
-              <w:spacing w:before="240" w:after="240"/>
+              <w:spacing w:line="360" w:lineRule="auto"/>
               <w:jc w:val="center"/>
               <w:rPr>
                 <w:sz w:val="24"/>
@@ -1165,7 +1152,7 @@
           </w:p>
           <w:p>
             <w:pPr>
-              <w:spacing w:before="240" w:after="240"/>
+              <w:spacing w:line="360" w:lineRule="auto"/>
               <w:jc w:val="center"/>
               <w:rPr>
                 <w:sz w:val="24"/>
@@ -1199,7 +1186,7 @@
                 <w:ilvl w:val="0"/>
                 <w:numId w:val="2"/>
               </w:numPr>
-              <w:spacing w:before="240" w:after="240"/>
+              <w:spacing w:before="240" w:after="240" w:line="240" w:lineRule="auto"/>
               <w:ind w:left="133" w:hanging="133"/>
               <w:jc w:val="both"/>
               <w:rPr>
@@ -1229,7 +1216,7 @@
           <w:p>
             <w:pPr>
               <w:pStyle w:val="Prrafodelista"/>
-              <w:spacing w:before="240" w:after="240"/>
+              <w:spacing w:before="240" w:after="240" w:line="240" w:lineRule="auto"/>
               <w:ind w:left="133"/>
               <w:jc w:val="both"/>
               <w:rPr>
@@ -1247,43 +1234,30 @@
                 <w:ilvl w:val="0"/>
                 <w:numId w:val="2"/>
               </w:numPr>
-              <w:spacing w:before="240" w:after="240"/>
+              <w:spacing w:before="240" w:after="240" w:line="240" w:lineRule="auto"/>
               <w:ind w:left="133" w:hanging="133"/>
               <w:jc w:val="both"/>
               <w:rPr>
+                <w:sz w:val="24"/>
+                <w:szCs w:val="24"/>
+              </w:rPr>
+            </w:pPr>
+            <w:r>
+              <w:rPr>
+                <w:sz w:val="24"/>
+                <w:szCs w:val="24"/>
+              </w:rPr>
+              <w:t xml:space="preserve">Identificación de la configuración </w:t>
+            </w:r>
+            <w:r>
+              <w:rPr>
                 <w:i/>
                 <w:iCs/>
                 <w:sz w:val="24"/>
                 <w:szCs w:val="24"/>
               </w:rPr>
-            </w:pPr>
-            <w:r>
-              <w:rPr>
-                <w:sz w:val="24"/>
-                <w:szCs w:val="24"/>
-              </w:rPr>
-              <w:t xml:space="preserve">Identificación de la configuración </w:t>
-            </w:r>
-            <w:r>
-              <w:rPr>
-                <w:i/>
-                <w:iCs/>
-                <w:sz w:val="24"/>
-                <w:szCs w:val="24"/>
-              </w:rPr>
               <w:t>(Lista de Clasificación de CI, Definición de la Nomenclatura del Ítem y Lista de Ítem con la nomenclatura).</w:t>
             </w:r>
-          </w:p>
-          <w:p>
-            <w:pPr>
-              <w:spacing w:before="240" w:after="240"/>
-              <w:ind w:left="720" w:hanging="360"/>
-              <w:jc w:val="both"/>
-              <w:rPr>
-                <w:sz w:val="24"/>
-                <w:szCs w:val="24"/>
-              </w:rPr>
-            </w:pPr>
           </w:p>
         </w:tc>
         <w:tc>
@@ -1299,7 +1273,7 @@
           </w:tcPr>
           <w:p>
             <w:pPr>
-              <w:spacing w:before="240" w:after="240"/>
+              <w:spacing w:before="240" w:after="240" w:line="240" w:lineRule="auto"/>
               <w:ind w:right="20"/>
               <w:jc w:val="center"/>
               <w:rPr>
@@ -1317,7 +1291,7 @@
           </w:p>
           <w:p>
             <w:pPr>
-              <w:spacing w:before="240" w:after="240"/>
+              <w:spacing w:before="240" w:after="240" w:line="240" w:lineRule="auto"/>
               <w:ind w:right="20"/>
               <w:jc w:val="center"/>
               <w:rPr>
@@ -1337,7 +1311,7 @@
       </w:tr>
       <w:tr>
         <w:trPr>
-          <w:trHeight w:val="4453"/>
+          <w:trHeight w:val="3241"/>
         </w:trPr>
         <w:tc>
           <w:tcPr>
@@ -1352,7 +1326,7 @@
           </w:tcPr>
           <w:p>
             <w:pPr>
-              <w:spacing w:before="240" w:after="240"/>
+              <w:spacing w:before="240" w:after="240" w:line="240" w:lineRule="auto"/>
               <w:jc w:val="center"/>
               <w:rPr>
                 <w:b/>
@@ -1385,7 +1359,7 @@
           </w:tcPr>
           <w:p>
             <w:pPr>
-              <w:spacing w:after="200"/>
+              <w:spacing w:after="200" w:line="240" w:lineRule="auto"/>
               <w:ind w:right="20"/>
               <w:jc w:val="center"/>
               <w:rPr>
@@ -1405,7 +1379,7 @@
           </w:p>
           <w:p>
             <w:pPr>
-              <w:spacing w:before="240" w:after="240"/>
+              <w:spacing w:line="360" w:lineRule="auto"/>
               <w:jc w:val="center"/>
               <w:rPr>
                 <w:sz w:val="24"/>
@@ -1422,7 +1396,7 @@
           </w:p>
           <w:p>
             <w:pPr>
-              <w:spacing w:before="240" w:after="240"/>
+              <w:spacing w:line="360" w:lineRule="auto"/>
               <w:jc w:val="center"/>
               <w:rPr>
                 <w:sz w:val="24"/>
@@ -1439,7 +1413,7 @@
           </w:p>
           <w:p>
             <w:pPr>
-              <w:spacing w:before="240" w:after="240"/>
+              <w:spacing w:line="360" w:lineRule="auto"/>
               <w:jc w:val="center"/>
               <w:rPr>
                 <w:sz w:val="24"/>
@@ -1465,7 +1439,7 @@
           </w:p>
           <w:p>
             <w:pPr>
-              <w:spacing w:before="240" w:after="240"/>
+              <w:spacing w:line="360" w:lineRule="auto"/>
               <w:jc w:val="center"/>
               <w:rPr>
                 <w:sz w:val="24"/>
@@ -1482,7 +1456,7 @@
           </w:p>
           <w:p>
             <w:pPr>
-              <w:spacing w:before="240" w:after="240"/>
+              <w:spacing w:line="360" w:lineRule="auto"/>
               <w:jc w:val="center"/>
               <w:rPr>
                 <w:sz w:val="24"/>
@@ -1499,7 +1473,7 @@
           </w:p>
           <w:p>
             <w:pPr>
-              <w:spacing w:before="240" w:after="240"/>
+              <w:spacing w:line="360" w:lineRule="auto"/>
               <w:jc w:val="center"/>
               <w:rPr>
                 <w:sz w:val="24"/>
@@ -1516,11 +1490,9 @@
           </w:p>
           <w:p>
             <w:pPr>
-              <w:spacing w:after="200"/>
-              <w:ind w:right="20"/>
+              <w:spacing w:line="360" w:lineRule="auto"/>
               <w:jc w:val="center"/>
               <w:rPr>
-                <w:b/>
                 <w:sz w:val="24"/>
                 <w:szCs w:val="24"/>
               </w:rPr>
@@ -1532,6 +1504,15 @@
               </w:rPr>
               <w:t>Torres Talaverano, Luz</w:t>
             </w:r>
+          </w:p>
+          <w:p>
+            <w:pPr>
+              <w:spacing w:line="240" w:lineRule="auto"/>
+              <w:rPr>
+                <w:sz w:val="24"/>
+                <w:szCs w:val="24"/>
+              </w:rPr>
+            </w:pPr>
           </w:p>
         </w:tc>
         <w:tc>
@@ -1552,7 +1533,7 @@
                 <w:ilvl w:val="0"/>
                 <w:numId w:val="2"/>
               </w:numPr>
-              <w:spacing w:before="240" w:after="240"/>
+              <w:spacing w:before="240" w:line="240" w:lineRule="auto"/>
               <w:ind w:left="133" w:hanging="133"/>
               <w:jc w:val="both"/>
               <w:rPr>
@@ -1629,7 +1610,7 @@
           </w:tcPr>
           <w:p>
             <w:pPr>
-              <w:spacing w:before="240" w:after="240"/>
+              <w:spacing w:before="240" w:after="240" w:line="240" w:lineRule="auto"/>
               <w:ind w:right="20"/>
               <w:jc w:val="center"/>
               <w:rPr>
@@ -1647,7 +1628,7 @@
           </w:p>
           <w:p>
             <w:pPr>
-              <w:spacing w:before="240" w:after="240"/>
+              <w:spacing w:before="240" w:after="240" w:line="240" w:lineRule="auto"/>
               <w:ind w:right="20"/>
               <w:jc w:val="center"/>
               <w:rPr>
@@ -1667,7 +1648,7 @@
       </w:tr>
       <w:tr>
         <w:trPr>
-          <w:trHeight w:val="4453"/>
+          <w:trHeight w:val="2732"/>
         </w:trPr>
         <w:tc>
           <w:tcPr>
@@ -1682,7 +1663,7 @@
           </w:tcPr>
           <w:p>
             <w:pPr>
-              <w:spacing w:before="240" w:after="240"/>
+              <w:spacing w:before="240" w:after="240" w:line="240" w:lineRule="auto"/>
               <w:jc w:val="center"/>
               <w:rPr>
                 <w:b/>
@@ -1698,7 +1679,6 @@
                 <w:sz w:val="24"/>
                 <w:szCs w:val="24"/>
               </w:rPr>
-              <w:lastRenderedPageBreak/>
               <w:t>2.1</w:t>
             </w:r>
           </w:p>
@@ -1716,7 +1696,7 @@
           </w:tcPr>
           <w:p>
             <w:pPr>
-              <w:spacing w:after="200"/>
+              <w:spacing w:after="200" w:line="240" w:lineRule="auto"/>
               <w:ind w:right="20"/>
               <w:jc w:val="center"/>
               <w:rPr>
@@ -1736,7 +1716,7 @@
           </w:p>
           <w:p>
             <w:pPr>
-              <w:spacing w:before="240" w:after="240"/>
+              <w:spacing w:line="360" w:lineRule="auto"/>
               <w:jc w:val="center"/>
               <w:rPr>
                 <w:sz w:val="24"/>
@@ -1753,7 +1733,7 @@
           </w:p>
           <w:p>
             <w:pPr>
-              <w:spacing w:before="240" w:after="240"/>
+              <w:spacing w:line="360" w:lineRule="auto"/>
               <w:jc w:val="center"/>
               <w:rPr>
                 <w:sz w:val="24"/>
@@ -1770,7 +1750,7 @@
           </w:p>
           <w:p>
             <w:pPr>
-              <w:spacing w:before="240" w:after="240"/>
+              <w:spacing w:line="360" w:lineRule="auto"/>
               <w:jc w:val="center"/>
               <w:rPr>
                 <w:sz w:val="24"/>
@@ -1787,7 +1767,7 @@
           </w:p>
           <w:p>
             <w:pPr>
-              <w:spacing w:before="240" w:after="240"/>
+              <w:spacing w:line="360" w:lineRule="auto"/>
               <w:jc w:val="center"/>
               <w:rPr>
                 <w:sz w:val="24"/>
@@ -1804,7 +1784,7 @@
           </w:p>
           <w:p>
             <w:pPr>
-              <w:spacing w:before="240" w:after="240"/>
+              <w:spacing w:line="360" w:lineRule="auto"/>
               <w:jc w:val="center"/>
               <w:rPr>
                 <w:sz w:val="24"/>
@@ -1821,7 +1801,7 @@
           </w:p>
           <w:p>
             <w:pPr>
-              <w:spacing w:before="240" w:after="240"/>
+              <w:spacing w:line="360" w:lineRule="auto"/>
               <w:jc w:val="center"/>
               <w:rPr>
                 <w:sz w:val="24"/>
@@ -1838,8 +1818,7 @@
           </w:p>
           <w:p>
             <w:pPr>
-              <w:spacing w:after="200"/>
-              <w:ind w:right="20"/>
+              <w:spacing w:line="360" w:lineRule="auto"/>
               <w:jc w:val="center"/>
               <w:rPr>
                 <w:b/>
@@ -1874,7 +1853,7 @@
                 <w:ilvl w:val="0"/>
                 <w:numId w:val="2"/>
               </w:numPr>
-              <w:spacing w:before="240" w:after="240"/>
+              <w:spacing w:before="240" w:after="240" w:line="240" w:lineRule="auto"/>
               <w:ind w:left="133" w:hanging="133"/>
               <w:jc w:val="both"/>
               <w:rPr>
@@ -1931,7 +1910,7 @@
           </w:tcPr>
           <w:p>
             <w:pPr>
-              <w:spacing w:before="240" w:after="240"/>
+              <w:spacing w:before="240" w:after="240" w:line="240" w:lineRule="auto"/>
               <w:ind w:right="20"/>
               <w:jc w:val="center"/>
               <w:rPr>
@@ -1949,7 +1928,7 @@
           </w:p>
           <w:p>
             <w:pPr>
-              <w:spacing w:before="240" w:after="240"/>
+              <w:spacing w:before="240" w:after="240" w:line="240" w:lineRule="auto"/>
               <w:ind w:right="20"/>
               <w:jc w:val="center"/>
               <w:rPr>
@@ -1968,40 +1947,6 @@
         </w:tc>
       </w:tr>
     </w:tbl>
-    <w:p>
-      <w:pPr>
-        <w:spacing w:before="240" w:after="240"/>
-      </w:pPr>
-    </w:p>
-    <w:p>
-      <w:pPr>
-        <w:spacing w:before="240" w:after="240"/>
-        <w:ind w:left="4320" w:hanging="2160"/>
-        <w:rPr>
-          <w:sz w:val="20"/>
-          <w:szCs w:val="20"/>
-        </w:rPr>
-      </w:pPr>
-    </w:p>
-    <w:p>
-      <w:pPr>
-        <w:rPr>
-          <w:b/>
-          <w:color w:val="05569F"/>
-          <w:sz w:val="48"/>
-          <w:szCs w:val="48"/>
-        </w:rPr>
-      </w:pPr>
-      <w:r>
-        <w:rPr>
-          <w:b/>
-          <w:color w:val="05569F"/>
-          <w:sz w:val="48"/>
-          <w:szCs w:val="48"/>
-        </w:rPr>
-        <w:br w:type="page"/>
-      </w:r>
-    </w:p>
     <w:p>
       <w:pPr>
         <w:spacing w:before="240" w:after="240"/>
@@ -2132,7 +2077,7 @@
                 <w:noProof/>
                 <w:webHidden/>
               </w:rPr>
-              <w:t>5</w:t>
+              <w:t>4</w:t>
             </w:r>
             <w:r>
               <w:rPr>
@@ -2220,7 +2165,7 @@
                 <w:noProof/>
                 <w:webHidden/>
               </w:rPr>
-              <w:t>5</w:t>
+              <w:t>4</w:t>
             </w:r>
             <w:r>
               <w:rPr>
@@ -2308,7 +2253,7 @@
                 <w:noProof/>
                 <w:webHidden/>
               </w:rPr>
-              <w:t>6</w:t>
+              <w:t>5</w:t>
             </w:r>
             <w:r>
               <w:rPr>
@@ -2396,7 +2341,7 @@
                 <w:noProof/>
                 <w:webHidden/>
               </w:rPr>
-              <w:t>7</w:t>
+              <w:t>6</w:t>
             </w:r>
             <w:r>
               <w:rPr>
@@ -2484,7 +2429,7 @@
                 <w:noProof/>
                 <w:webHidden/>
               </w:rPr>
-              <w:t>7</w:t>
+              <w:t>6</w:t>
             </w:r>
             <w:r>
               <w:rPr>
@@ -2572,7 +2517,7 @@
                 <w:noProof/>
                 <w:webHidden/>
               </w:rPr>
-              <w:t>7</w:t>
+              <w:t>6</w:t>
             </w:r>
             <w:r>
               <w:rPr>
@@ -2658,7 +2603,7 @@
                 <w:noProof/>
                 <w:webHidden/>
               </w:rPr>
-              <w:t>8</w:t>
+              <w:t>6</w:t>
             </w:r>
             <w:r>
               <w:rPr>
@@ -2744,7 +2689,7 @@
                 <w:noProof/>
                 <w:webHidden/>
               </w:rPr>
-              <w:t>9</w:t>
+              <w:t>8</w:t>
             </w:r>
             <w:r>
               <w:rPr>
@@ -2830,7 +2775,7 @@
                 <w:noProof/>
                 <w:webHidden/>
               </w:rPr>
-              <w:t>10</w:t>
+              <w:t>9</w:t>
             </w:r>
             <w:r>
               <w:rPr>
@@ -2918,7 +2863,7 @@
                 <w:noProof/>
                 <w:webHidden/>
               </w:rPr>
-              <w:t>11</w:t>
+              <w:t>10</w:t>
             </w:r>
             <w:r>
               <w:rPr>
@@ -3004,7 +2949,7 @@
                 <w:noProof/>
                 <w:webHidden/>
               </w:rPr>
-              <w:t>11</w:t>
+              <w:t>10</w:t>
             </w:r>
             <w:r>
               <w:rPr>
@@ -3090,7 +3035,7 @@
                 <w:noProof/>
                 <w:webHidden/>
               </w:rPr>
-              <w:t>13</w:t>
+              <w:t>12</w:t>
             </w:r>
             <w:r>
               <w:rPr>
@@ -3118,8 +3063,6 @@
             <w:r>
               <w:rPr>
                 <w:rStyle w:val="Hipervnculo"/>
-                <w:b/>
-                <w:bCs/>
                 <w:noProof/>
               </w:rPr>
               <w:t>2.2.2.1.</w:t>
@@ -3135,8 +3078,6 @@
             <w:r>
               <w:rPr>
                 <w:rStyle w:val="Hipervnculo"/>
-                <w:b/>
-                <w:bCs/>
                 <w:noProof/>
               </w:rPr>
               <w:t>Documentos</w:t>
@@ -3180,7 +3121,7 @@
                 <w:noProof/>
                 <w:webHidden/>
               </w:rPr>
-              <w:t>14</w:t>
+              <w:t>12</w:t>
             </w:r>
             <w:r>
               <w:rPr>
@@ -3208,8 +3149,6 @@
             <w:r>
               <w:rPr>
                 <w:rStyle w:val="Hipervnculo"/>
-                <w:b/>
-                <w:bCs/>
                 <w:noProof/>
               </w:rPr>
               <w:t>2.2.2.2.</w:t>
@@ -3225,8 +3164,6 @@
             <w:r>
               <w:rPr>
                 <w:rStyle w:val="Hipervnculo"/>
-                <w:b/>
-                <w:bCs/>
                 <w:noProof/>
               </w:rPr>
               <w:t>Desarrollo</w:t>
@@ -3270,7 +3207,7 @@
                 <w:noProof/>
                 <w:webHidden/>
               </w:rPr>
-              <w:t>14</w:t>
+              <w:t>13</w:t>
             </w:r>
             <w:r>
               <w:rPr>
@@ -3298,8 +3235,6 @@
             <w:r>
               <w:rPr>
                 <w:rStyle w:val="Hipervnculo"/>
-                <w:b/>
-                <w:bCs/>
                 <w:noProof/>
               </w:rPr>
               <w:t>2.2.2.3.</w:t>
@@ -3315,8 +3250,6 @@
             <w:r>
               <w:rPr>
                 <w:rStyle w:val="Hipervnculo"/>
-                <w:b/>
-                <w:bCs/>
                 <w:noProof/>
               </w:rPr>
               <w:t>Línea base</w:t>
@@ -3360,7 +3293,7 @@
                 <w:noProof/>
                 <w:webHidden/>
               </w:rPr>
-              <w:t>16</w:t>
+              <w:t>14</w:t>
             </w:r>
             <w:r>
               <w:rPr>
@@ -3388,8 +3321,6 @@
             <w:r>
               <w:rPr>
                 <w:rStyle w:val="Hipervnculo"/>
-                <w:b/>
-                <w:bCs/>
                 <w:noProof/>
               </w:rPr>
               <w:t>2.2.2.4.</w:t>
@@ -3405,8 +3336,6 @@
             <w:r>
               <w:rPr>
                 <w:rStyle w:val="Hipervnculo"/>
-                <w:b/>
-                <w:bCs/>
                 <w:noProof/>
               </w:rPr>
               <w:t>Clientes</w:t>
@@ -3450,7 +3379,7 @@
                 <w:noProof/>
                 <w:webHidden/>
               </w:rPr>
-              <w:t>16</w:t>
+              <w:t>15</w:t>
             </w:r>
             <w:r>
               <w:rPr>
@@ -3536,7 +3465,7 @@
                 <w:noProof/>
                 <w:webHidden/>
               </w:rPr>
-              <w:t>17</w:t>
+              <w:t>16</w:t>
             </w:r>
             <w:r>
               <w:rPr>
@@ -3652,18 +3581,6 @@
         <w:jc w:val="center"/>
         <w:rPr>
           <w:b/>
-          <w:color w:val="05569F"/>
-          <w:sz w:val="48"/>
-          <w:szCs w:val="48"/>
-        </w:rPr>
-      </w:pPr>
-    </w:p>
-    <w:p>
-      <w:pPr>
-        <w:spacing w:before="240" w:after="240"/>
-        <w:jc w:val="center"/>
-        <w:rPr>
-          <w:b/>
           <w:sz w:val="24"/>
           <w:szCs w:val="24"/>
         </w:rPr>
@@ -3675,6 +3592,7 @@
           <w:sz w:val="48"/>
           <w:szCs w:val="48"/>
         </w:rPr>
+        <w:lastRenderedPageBreak/>
         <w:t>PLAN DE GESTIÓN DE LA CONFIGURACIÓN</w:t>
       </w:r>
     </w:p>
@@ -4068,7 +3986,6 @@
         <w:rPr>
           <w:noProof/>
         </w:rPr>
-        <w:lastRenderedPageBreak/>
         <w:drawing>
           <wp:anchor distT="0" distB="0" distL="114300" distR="114300" simplePos="0" relativeHeight="251664384" behindDoc="0" locked="0" layoutInCell="1" allowOverlap="1" wp14:anchorId="21E0B871" wp14:editId="41ADC4D0">
             <wp:simplePos x="0" y="0"/>
@@ -4243,31 +4160,7 @@
                                 <w:szCs w:val="24"/>
                                 <w:lang w:val="es-MX"/>
                               </w:rPr>
-                              <w:t xml:space="preserve"> </w:t>
-                            </w:r>
-                            <w:proofErr w:type="gramStart"/>
-                            <w:r>
-                              <w:rPr>
-                                <w:i/>
-                                <w:iCs/>
-                                <w:color w:val="002060"/>
-                                <w:sz w:val="24"/>
-                                <w:szCs w:val="24"/>
-                                <w:lang w:val="es-MX"/>
-                              </w:rPr>
-                              <w:t>Actividades  de</w:t>
-                            </w:r>
-                            <w:proofErr w:type="gramEnd"/>
-                            <w:r>
-                              <w:rPr>
-                                <w:i/>
-                                <w:iCs/>
-                                <w:color w:val="002060"/>
-                                <w:sz w:val="24"/>
-                                <w:szCs w:val="24"/>
-                                <w:lang w:val="es-MX"/>
-                              </w:rPr>
-                              <w:t xml:space="preserve"> la SCM</w:t>
+                              <w:t xml:space="preserve"> Actividades  de la SCM</w:t>
                             </w:r>
                           </w:p>
                         </w:txbxContent>
@@ -4380,6 +4273,7 @@
           <w:b/>
           <w:color w:val="3366CC"/>
         </w:rPr>
+        <w:lastRenderedPageBreak/>
         <w:t>Problemática</w:t>
       </w:r>
       <w:bookmarkEnd w:id="4"/>
@@ -4779,15 +4673,7 @@
           <w:sz w:val="24"/>
           <w:szCs w:val="24"/>
         </w:rPr>
-        <w:t xml:space="preserve">como empresa de desarrollo se respetaba la entrega de los productos de </w:t>
-      </w:r>
-      <w:r>
-        <w:rPr>
-          <w:sz w:val="24"/>
-          <w:szCs w:val="24"/>
-        </w:rPr>
-        <w:lastRenderedPageBreak/>
-        <w:t>software a</w:t>
+        <w:t>como empresa de desarrollo se respetaba la entrega de los productos de software a</w:t>
       </w:r>
       <w:r>
         <w:rPr>
@@ -4991,6 +4877,7 @@
           <w:b/>
           <w:color w:val="3366CC"/>
         </w:rPr>
+        <w:lastRenderedPageBreak/>
         <w:t>Objetivo del PGC</w:t>
       </w:r>
       <w:bookmarkEnd w:id="5"/>
@@ -5166,7 +5053,6 @@
       </w:pPr>
       <w:bookmarkStart w:id="8" w:name="_Toc88686656"/>
       <w:r>
-        <w:lastRenderedPageBreak/>
         <w:t>Lista de clasificación de CI</w:t>
       </w:r>
       <w:bookmarkEnd w:id="8"/>
@@ -5281,6 +5167,7 @@
                 <w:sz w:val="24"/>
                 <w:szCs w:val="24"/>
               </w:rPr>
+              <w:lastRenderedPageBreak/>
               <w:t>Tipo</w:t>
             </w:r>
           </w:p>
@@ -8360,7 +8247,6 @@
                 <w:sz w:val="24"/>
                 <w:szCs w:val="24"/>
               </w:rPr>
-              <w:lastRenderedPageBreak/>
               <w:t>E</w:t>
             </w:r>
           </w:p>
@@ -9041,6 +8927,7 @@
       </w:pPr>
       <w:bookmarkStart w:id="9" w:name="_Toc88686657"/>
       <w:r>
+        <w:lastRenderedPageBreak/>
         <w:t>Definición de la Nomenclatura de ítem</w:t>
       </w:r>
       <w:bookmarkEnd w:id="9"/>
@@ -10384,7 +10271,6 @@
                 <w:sz w:val="24"/>
                 <w:szCs w:val="24"/>
               </w:rPr>
-              <w:lastRenderedPageBreak/>
               <w:t xml:space="preserve">Plan de Proyecto (Project </w:t>
             </w:r>
             <w:proofErr w:type="spellStart"/>
@@ -10987,6 +10873,7 @@
                 <w:sz w:val="24"/>
                 <w:szCs w:val="24"/>
               </w:rPr>
+              <w:lastRenderedPageBreak/>
               <w:t>Plan de Gestión de la Configuración</w:t>
             </w:r>
           </w:p>
@@ -12018,7 +11905,6 @@
                 <w:sz w:val="26"/>
                 <w:szCs w:val="26"/>
               </w:rPr>
-              <w:lastRenderedPageBreak/>
               <w:t>Línea Base</w:t>
             </w:r>
           </w:p>
@@ -12352,6 +12238,7 @@
                 <w:rFonts w:ascii="Arial" w:hAnsi="Arial" w:cs="Arial"/>
                 <w:color w:val="000000"/>
               </w:rPr>
+              <w:lastRenderedPageBreak/>
               <w:t>Guía de Estilos</w:t>
             </w:r>
           </w:p>
@@ -13040,7 +12927,6 @@
                 <w:rFonts w:ascii="Arial" w:hAnsi="Arial" w:cs="Arial"/>
                 <w:color w:val="000000"/>
               </w:rPr>
-              <w:lastRenderedPageBreak/>
               <w:t>Documento de Arquitectura del Software</w:t>
             </w:r>
           </w:p>
@@ -13289,6 +13175,7 @@
       </w:pPr>
       <w:bookmarkStart w:id="14" w:name="_Toc88686661"/>
       <w:r>
+        <w:lastRenderedPageBreak/>
         <w:t>Librerías C</w:t>
       </w:r>
       <w:r>
@@ -13498,7 +13385,6 @@
           <w:sz w:val="28"/>
           <w:szCs w:val="28"/>
         </w:rPr>
-        <w:lastRenderedPageBreak/>
         <w:t>Documentos</w:t>
       </w:r>
       <w:bookmarkEnd w:id="15"/>
@@ -13920,6 +13806,7 @@
                 <w:szCs w:val="24"/>
                 <w:lang w:val="es-PE"/>
               </w:rPr>
+              <w:lastRenderedPageBreak/>
               <w:t>Manuales</w:t>
             </w:r>
           </w:p>
@@ -14054,6 +13941,7 @@
                 <w:szCs w:val="24"/>
                 <w:lang w:val="es-PE"/>
               </w:rPr>
+              <w:lastRenderedPageBreak/>
               <w:t>Accesos</w:t>
             </w:r>
           </w:p>
@@ -14861,7 +14749,6 @@
                 <w:bCs/>
                 <w:color w:val="000000"/>
               </w:rPr>
-              <w:lastRenderedPageBreak/>
               <w:t>Jefe de Proyecto</w:t>
             </w:r>
           </w:p>
@@ -15197,6 +15084,7 @@
                 <w:rFonts w:ascii="Arial" w:hAnsi="Arial" w:cs="Arial"/>
                 <w:color w:val="000000"/>
               </w:rPr>
+              <w:lastRenderedPageBreak/>
               <w:t>Gestión</w:t>
             </w:r>
           </w:p>
@@ -15354,6 +15242,7 @@
                 <w:bCs/>
                 <w:color w:val="FFFFFF"/>
               </w:rPr>
+              <w:lastRenderedPageBreak/>
               <w:t>Accesos</w:t>
             </w:r>
           </w:p>
@@ -16064,7 +15953,6 @@
           <w:sz w:val="28"/>
           <w:szCs w:val="28"/>
         </w:rPr>
-        <w:lastRenderedPageBreak/>
         <w:t>Línea base</w:t>
       </w:r>
       <w:bookmarkEnd w:id="17"/>
@@ -16389,6 +16277,7 @@
                 <w:rFonts w:ascii="Arial" w:hAnsi="Arial" w:cs="Arial"/>
                 <w:color w:val="000000"/>
               </w:rPr>
+              <w:lastRenderedPageBreak/>
               <w:t>AWCPC</w:t>
             </w:r>
           </w:p>
@@ -16591,6 +16480,7 @@
                 <w:bCs/>
                 <w:color w:val="FFFFFF"/>
               </w:rPr>
+              <w:lastRenderedPageBreak/>
               <w:t>Accesos</w:t>
             </w:r>
           </w:p>
@@ -17198,7 +17088,6 @@
                 <w:bCs/>
                 <w:color w:val="000000"/>
               </w:rPr>
-              <w:lastRenderedPageBreak/>
               <w:t>Jefe de Proyecto</w:t>
             </w:r>
           </w:p>
@@ -17456,6 +17345,7 @@
                 <w:rFonts w:ascii="Arial" w:hAnsi="Arial" w:cs="Arial"/>
                 <w:color w:val="000000"/>
               </w:rPr>
+              <w:lastRenderedPageBreak/>
               <w:t>SANNA</w:t>
             </w:r>
           </w:p>
@@ -17522,6 +17412,7 @@
                 <w:bCs/>
                 <w:color w:val="FFFFFF"/>
               </w:rPr>
+              <w:lastRenderedPageBreak/>
               <w:t>Accesos</w:t>
             </w:r>
           </w:p>
@@ -18519,7 +18410,6 @@
                 <w:szCs w:val="24"/>
                 <w:lang w:val="es-PE" w:eastAsia="zh-CN"/>
               </w:rPr>
-              <w:lastRenderedPageBreak/>
               <w:t>Descripción:</w:t>
             </w:r>
           </w:p>
@@ -19049,6 +18939,7 @@
                 <w:szCs w:val="24"/>
                 <w:lang w:val="es-PE"/>
               </w:rPr>
+              <w:lastRenderedPageBreak/>
               <w:t>Fecha:</w:t>
             </w:r>
           </w:p>
@@ -20191,7 +20082,6 @@
                 <w:szCs w:val="24"/>
                 <w:lang w:val="es-PE"/>
               </w:rPr>
-              <w:lastRenderedPageBreak/>
               <w:t>Descripción:</w:t>
             </w:r>
           </w:p>
@@ -20809,6 +20699,7 @@
                 <w:szCs w:val="24"/>
                 <w:lang w:val="es-PE"/>
               </w:rPr>
+              <w:lastRenderedPageBreak/>
               <w:t>Fuente:</w:t>
             </w:r>
           </w:p>
@@ -21968,7 +21859,6 @@
                 <w:szCs w:val="24"/>
                 <w:lang w:val="es-PE"/>
               </w:rPr>
-              <w:lastRenderedPageBreak/>
               <w:t>Descripción:</w:t>
             </w:r>
           </w:p>
@@ -22527,6 +22417,7 @@
                 <w:szCs w:val="24"/>
                 <w:lang w:val="es-PE"/>
               </w:rPr>
+              <w:lastRenderedPageBreak/>
               <w:t>Fuente:</w:t>
             </w:r>
           </w:p>
@@ -23562,7 +23453,6 @@
                 <w:szCs w:val="24"/>
                 <w:lang w:val="es-PE"/>
               </w:rPr>
-              <w:lastRenderedPageBreak/>
               <w:t>Autor (</w:t>
             </w:r>
             <w:proofErr w:type="spellStart"/>
@@ -24215,7 +24105,13 @@
             <w:rPr>
               <w:b/>
             </w:rPr>
-            <w:t>Versión 2.0</w:t>
+            <w:t>Versión 2.</w:t>
+          </w:r>
+          <w:r>
+            <w:rPr>
+              <w:b/>
+            </w:rPr>
+            <w:t>1</w:t>
           </w:r>
         </w:p>
       </w:tc>
@@ -24330,7 +24226,7 @@
         <v:path o:extrusionok="f" gradientshapeok="t" o:connecttype="rect"/>
         <o:lock v:ext="edit" aspectratio="t"/>
       </v:shapetype>
-      <v:shape id="_x0000_i1065" type="#_x0000_t75" style="width:11.25pt;height:11.25pt" o:bullet="t">
+      <v:shape id="_x0000_i1097" type="#_x0000_t75" style="width:11.25pt;height:11.25pt" o:bullet="t">
         <v:imagedata r:id="rId1" o:title="mso65CC"/>
       </v:shape>
     </w:pict>

</xml_diff>

<commit_message>
Actualización PGC - OrangeSoft (Estado de la Petición de Cambios)
Actualización PGC - OrangeSoft (Estado de la Petición de Cambios)
</commit_message>
<xml_diff>
--- a/Documentos/Planes/PGC-ORANGESOFT.docx
+++ b/Documentos/Planes/PGC-ORANGESOFT.docx
@@ -1980,16 +1980,7 @@
                 <w:szCs w:val="24"/>
               </w:rPr>
               <w:lastRenderedPageBreak/>
-              <w:t>2.</w:t>
-            </w:r>
-            <w:r>
-              <w:rPr>
-                <w:b/>
-                <w:i/>
-                <w:sz w:val="24"/>
-                <w:szCs w:val="24"/>
-              </w:rPr>
-              <w:t>2</w:t>
+              <w:t>2.2</w:t>
             </w:r>
           </w:p>
         </w:tc>
@@ -2204,16 +2195,7 @@
                 <w:sz w:val="24"/>
                 <w:szCs w:val="24"/>
               </w:rPr>
-              <w:t xml:space="preserve">Estado de la Petición </w:t>
-            </w:r>
-            <w:r>
-              <w:rPr>
-                <w:i/>
-                <w:iCs/>
-                <w:sz w:val="24"/>
-                <w:szCs w:val="24"/>
-              </w:rPr>
-              <w:t>de Cambios</w:t>
+              <w:t>Estado de la Petición de Cambios</w:t>
             </w:r>
             <w:r>
               <w:rPr>
@@ -2474,7 +2456,7 @@
             </w:rPr>
             <w:fldChar w:fldCharType="separate"/>
           </w:r>
-          <w:hyperlink w:anchor="_Toc88686650" w:history="1">
+          <w:hyperlink w:anchor="_Toc90229499" w:history="1">
             <w:r>
               <w:rPr>
                 <w:rStyle w:val="Hipervnculo"/>
@@ -2518,7 +2500,7 @@
                 <w:noProof/>
                 <w:webHidden/>
               </w:rPr>
-              <w:instrText xml:space="preserve"> PAGEREF _Toc88686650 \h </w:instrText>
+              <w:instrText xml:space="preserve"> PAGEREF _Toc90229499 \h </w:instrText>
             </w:r>
             <w:r>
               <w:rPr>
@@ -2538,7 +2520,7 @@
                 <w:noProof/>
                 <w:webHidden/>
               </w:rPr>
-              <w:t>4</w:t>
+              <w:t>5</w:t>
             </w:r>
             <w:r>
               <w:rPr>
@@ -2562,7 +2544,7 @@
               <w:lang w:val="es-PE"/>
             </w:rPr>
           </w:pPr>
-          <w:hyperlink w:anchor="_Toc88686651" w:history="1">
+          <w:hyperlink w:anchor="_Toc90229500" w:history="1">
             <w:r>
               <w:rPr>
                 <w:rStyle w:val="Hipervnculo"/>
@@ -2606,7 +2588,7 @@
                 <w:noProof/>
                 <w:webHidden/>
               </w:rPr>
-              <w:instrText xml:space="preserve"> PAGEREF _Toc88686651 \h </w:instrText>
+              <w:instrText xml:space="preserve"> PAGEREF _Toc90229500 \h </w:instrText>
             </w:r>
             <w:r>
               <w:rPr>
@@ -2626,7 +2608,7 @@
                 <w:noProof/>
                 <w:webHidden/>
               </w:rPr>
-              <w:t>4</w:t>
+              <w:t>5</w:t>
             </w:r>
             <w:r>
               <w:rPr>
@@ -2650,7 +2632,7 @@
               <w:lang w:val="es-PE"/>
             </w:rPr>
           </w:pPr>
-          <w:hyperlink w:anchor="_Toc88686652" w:history="1">
+          <w:hyperlink w:anchor="_Toc90229501" w:history="1">
             <w:r>
               <w:rPr>
                 <w:rStyle w:val="Hipervnculo"/>
@@ -2694,7 +2676,7 @@
                 <w:noProof/>
                 <w:webHidden/>
               </w:rPr>
-              <w:instrText xml:space="preserve"> PAGEREF _Toc88686652 \h </w:instrText>
+              <w:instrText xml:space="preserve"> PAGEREF _Toc90229501 \h </w:instrText>
             </w:r>
             <w:r>
               <w:rPr>
@@ -2714,7 +2696,7 @@
                 <w:noProof/>
                 <w:webHidden/>
               </w:rPr>
-              <w:t>5</w:t>
+              <w:t>6</w:t>
             </w:r>
             <w:r>
               <w:rPr>
@@ -2738,7 +2720,7 @@
               <w:lang w:val="es-PE"/>
             </w:rPr>
           </w:pPr>
-          <w:hyperlink w:anchor="_Toc88686653" w:history="1">
+          <w:hyperlink w:anchor="_Toc90229502" w:history="1">
             <w:r>
               <w:rPr>
                 <w:rStyle w:val="Hipervnculo"/>
@@ -2782,7 +2764,7 @@
                 <w:noProof/>
                 <w:webHidden/>
               </w:rPr>
-              <w:instrText xml:space="preserve"> PAGEREF _Toc88686653 \h </w:instrText>
+              <w:instrText xml:space="preserve"> PAGEREF _Toc90229502 \h </w:instrText>
             </w:r>
             <w:r>
               <w:rPr>
@@ -2802,7 +2784,7 @@
                 <w:noProof/>
                 <w:webHidden/>
               </w:rPr>
-              <w:t>6</w:t>
+              <w:t>7</w:t>
             </w:r>
             <w:r>
               <w:rPr>
@@ -2826,7 +2808,7 @@
               <w:lang w:val="es-PE"/>
             </w:rPr>
           </w:pPr>
-          <w:hyperlink w:anchor="_Toc88686654" w:history="1">
+          <w:hyperlink w:anchor="_Toc90229503" w:history="1">
             <w:r>
               <w:rPr>
                 <w:rStyle w:val="Hipervnculo"/>
@@ -2870,7 +2852,7 @@
                 <w:noProof/>
                 <w:webHidden/>
               </w:rPr>
-              <w:instrText xml:space="preserve"> PAGEREF _Toc88686654 \h </w:instrText>
+              <w:instrText xml:space="preserve"> PAGEREF _Toc90229503 \h </w:instrText>
             </w:r>
             <w:r>
               <w:rPr>
@@ -2890,7 +2872,7 @@
                 <w:noProof/>
                 <w:webHidden/>
               </w:rPr>
-              <w:t>6</w:t>
+              <w:t>7</w:t>
             </w:r>
             <w:r>
               <w:rPr>
@@ -2914,7 +2896,7 @@
               <w:lang w:val="es-PE"/>
             </w:rPr>
           </w:pPr>
-          <w:hyperlink w:anchor="_Toc88686655" w:history="1">
+          <w:hyperlink w:anchor="_Toc90229504" w:history="1">
             <w:r>
               <w:rPr>
                 <w:rStyle w:val="Hipervnculo"/>
@@ -2958,7 +2940,7 @@
                 <w:noProof/>
                 <w:webHidden/>
               </w:rPr>
-              <w:instrText xml:space="preserve"> PAGEREF _Toc88686655 \h </w:instrText>
+              <w:instrText xml:space="preserve"> PAGEREF _Toc90229504 \h </w:instrText>
             </w:r>
             <w:r>
               <w:rPr>
@@ -2978,7 +2960,7 @@
                 <w:noProof/>
                 <w:webHidden/>
               </w:rPr>
-              <w:t>6</w:t>
+              <w:t>7</w:t>
             </w:r>
             <w:r>
               <w:rPr>
@@ -3002,7 +2984,7 @@
               <w:lang w:val="es-PE"/>
             </w:rPr>
           </w:pPr>
-          <w:hyperlink w:anchor="_Toc88686656" w:history="1">
+          <w:hyperlink w:anchor="_Toc90229505" w:history="1">
             <w:r>
               <w:rPr>
                 <w:rStyle w:val="Hipervnculo"/>
@@ -3044,7 +3026,7 @@
                 <w:noProof/>
                 <w:webHidden/>
               </w:rPr>
-              <w:instrText xml:space="preserve"> PAGEREF _Toc88686656 \h </w:instrText>
+              <w:instrText xml:space="preserve"> PAGEREF _Toc90229505 \h </w:instrText>
             </w:r>
             <w:r>
               <w:rPr>
@@ -3064,7 +3046,7 @@
                 <w:noProof/>
                 <w:webHidden/>
               </w:rPr>
-              <w:t>6</w:t>
+              <w:t>7</w:t>
             </w:r>
             <w:r>
               <w:rPr>
@@ -3088,7 +3070,7 @@
               <w:lang w:val="es-PE"/>
             </w:rPr>
           </w:pPr>
-          <w:hyperlink w:anchor="_Toc88686657" w:history="1">
+          <w:hyperlink w:anchor="_Toc90229506" w:history="1">
             <w:r>
               <w:rPr>
                 <w:rStyle w:val="Hipervnculo"/>
@@ -3130,7 +3112,7 @@
                 <w:noProof/>
                 <w:webHidden/>
               </w:rPr>
-              <w:instrText xml:space="preserve"> PAGEREF _Toc88686657 \h </w:instrText>
+              <w:instrText xml:space="preserve"> PAGEREF _Toc90229506 \h </w:instrText>
             </w:r>
             <w:r>
               <w:rPr>
@@ -3150,7 +3132,7 @@
                 <w:noProof/>
                 <w:webHidden/>
               </w:rPr>
-              <w:t>8</w:t>
+              <w:t>9</w:t>
             </w:r>
             <w:r>
               <w:rPr>
@@ -3174,7 +3156,7 @@
               <w:lang w:val="es-PE"/>
             </w:rPr>
           </w:pPr>
-          <w:hyperlink w:anchor="_Toc88686658" w:history="1">
+          <w:hyperlink w:anchor="_Toc90229507" w:history="1">
             <w:r>
               <w:rPr>
                 <w:rStyle w:val="Hipervnculo"/>
@@ -3216,7 +3198,7 @@
                 <w:noProof/>
                 <w:webHidden/>
               </w:rPr>
-              <w:instrText xml:space="preserve"> PAGEREF _Toc88686658 \h </w:instrText>
+              <w:instrText xml:space="preserve"> PAGEREF _Toc90229507 \h </w:instrText>
             </w:r>
             <w:r>
               <w:rPr>
@@ -3236,7 +3218,7 @@
                 <w:noProof/>
                 <w:webHidden/>
               </w:rPr>
-              <w:t>9</w:t>
+              <w:t>10</w:t>
             </w:r>
             <w:r>
               <w:rPr>
@@ -3260,7 +3242,7 @@
               <w:lang w:val="es-PE"/>
             </w:rPr>
           </w:pPr>
-          <w:hyperlink w:anchor="_Toc88686659" w:history="1">
+          <w:hyperlink w:anchor="_Toc90229508" w:history="1">
             <w:r>
               <w:rPr>
                 <w:rStyle w:val="Hipervnculo"/>
@@ -3304,7 +3286,7 @@
                 <w:noProof/>
                 <w:webHidden/>
               </w:rPr>
-              <w:instrText xml:space="preserve"> PAGEREF _Toc88686659 \h </w:instrText>
+              <w:instrText xml:space="preserve"> PAGEREF _Toc90229508 \h </w:instrText>
             </w:r>
             <w:r>
               <w:rPr>
@@ -3324,7 +3306,7 @@
                 <w:noProof/>
                 <w:webHidden/>
               </w:rPr>
-              <w:t>10</w:t>
+              <w:t>11</w:t>
             </w:r>
             <w:r>
               <w:rPr>
@@ -3348,7 +3330,7 @@
               <w:lang w:val="es-PE"/>
             </w:rPr>
           </w:pPr>
-          <w:hyperlink w:anchor="_Toc88686660" w:history="1">
+          <w:hyperlink w:anchor="_Toc90229509" w:history="1">
             <w:r>
               <w:rPr>
                 <w:rStyle w:val="Hipervnculo"/>
@@ -3390,7 +3372,7 @@
                 <w:noProof/>
                 <w:webHidden/>
               </w:rPr>
-              <w:instrText xml:space="preserve"> PAGEREF _Toc88686660 \h </w:instrText>
+              <w:instrText xml:space="preserve"> PAGEREF _Toc90229509 \h </w:instrText>
             </w:r>
             <w:r>
               <w:rPr>
@@ -3410,7 +3392,7 @@
                 <w:noProof/>
                 <w:webHidden/>
               </w:rPr>
-              <w:t>10</w:t>
+              <w:t>11</w:t>
             </w:r>
             <w:r>
               <w:rPr>
@@ -3434,7 +3416,7 @@
               <w:lang w:val="es-PE"/>
             </w:rPr>
           </w:pPr>
-          <w:hyperlink w:anchor="_Toc88686661" w:history="1">
+          <w:hyperlink w:anchor="_Toc90229510" w:history="1">
             <w:r>
               <w:rPr>
                 <w:rStyle w:val="Hipervnculo"/>
@@ -3476,7 +3458,7 @@
                 <w:noProof/>
                 <w:webHidden/>
               </w:rPr>
-              <w:instrText xml:space="preserve"> PAGEREF _Toc88686661 \h </w:instrText>
+              <w:instrText xml:space="preserve"> PAGEREF _Toc90229510 \h </w:instrText>
             </w:r>
             <w:r>
               <w:rPr>
@@ -3496,7 +3478,7 @@
                 <w:noProof/>
                 <w:webHidden/>
               </w:rPr>
-              <w:t>12</w:t>
+              <w:t>13</w:t>
             </w:r>
             <w:r>
               <w:rPr>
@@ -3520,10 +3502,12 @@
               <w:lang w:val="es-PE"/>
             </w:rPr>
           </w:pPr>
-          <w:hyperlink w:anchor="_Toc88686662" w:history="1">
+          <w:hyperlink w:anchor="_Toc90229511" w:history="1">
             <w:r>
               <w:rPr>
                 <w:rStyle w:val="Hipervnculo"/>
+                <w:b/>
+                <w:bCs/>
                 <w:noProof/>
               </w:rPr>
               <w:t>2.2.2.1.</w:t>
@@ -3539,6 +3523,8 @@
             <w:r>
               <w:rPr>
                 <w:rStyle w:val="Hipervnculo"/>
+                <w:b/>
+                <w:bCs/>
                 <w:noProof/>
               </w:rPr>
               <w:t>Documentos</w:t>
@@ -3562,7 +3548,7 @@
                 <w:noProof/>
                 <w:webHidden/>
               </w:rPr>
-              <w:instrText xml:space="preserve"> PAGEREF _Toc88686662 \h </w:instrText>
+              <w:instrText xml:space="preserve"> PAGEREF _Toc90229511 \h </w:instrText>
             </w:r>
             <w:r>
               <w:rPr>
@@ -3582,7 +3568,7 @@
                 <w:noProof/>
                 <w:webHidden/>
               </w:rPr>
-              <w:t>12</w:t>
+              <w:t>13</w:t>
             </w:r>
             <w:r>
               <w:rPr>
@@ -3606,10 +3592,12 @@
               <w:lang w:val="es-PE"/>
             </w:rPr>
           </w:pPr>
-          <w:hyperlink w:anchor="_Toc88686663" w:history="1">
+          <w:hyperlink w:anchor="_Toc90229512" w:history="1">
             <w:r>
               <w:rPr>
                 <w:rStyle w:val="Hipervnculo"/>
+                <w:b/>
+                <w:bCs/>
                 <w:noProof/>
               </w:rPr>
               <w:t>2.2.2.2.</w:t>
@@ -3625,6 +3613,8 @@
             <w:r>
               <w:rPr>
                 <w:rStyle w:val="Hipervnculo"/>
+                <w:b/>
+                <w:bCs/>
                 <w:noProof/>
               </w:rPr>
               <w:t>Desarrollo</w:t>
@@ -3648,7 +3638,7 @@
                 <w:noProof/>
                 <w:webHidden/>
               </w:rPr>
-              <w:instrText xml:space="preserve"> PAGEREF _Toc88686663 \h </w:instrText>
+              <w:instrText xml:space="preserve"> PAGEREF _Toc90229512 \h </w:instrText>
             </w:r>
             <w:r>
               <w:rPr>
@@ -3668,7 +3658,7 @@
                 <w:noProof/>
                 <w:webHidden/>
               </w:rPr>
-              <w:t>13</w:t>
+              <w:t>14</w:t>
             </w:r>
             <w:r>
               <w:rPr>
@@ -3692,10 +3682,12 @@
               <w:lang w:val="es-PE"/>
             </w:rPr>
           </w:pPr>
-          <w:hyperlink w:anchor="_Toc88686664" w:history="1">
+          <w:hyperlink w:anchor="_Toc90229513" w:history="1">
             <w:r>
               <w:rPr>
                 <w:rStyle w:val="Hipervnculo"/>
+                <w:b/>
+                <w:bCs/>
                 <w:noProof/>
               </w:rPr>
               <w:t>2.2.2.3.</w:t>
@@ -3711,6 +3703,8 @@
             <w:r>
               <w:rPr>
                 <w:rStyle w:val="Hipervnculo"/>
+                <w:b/>
+                <w:bCs/>
                 <w:noProof/>
               </w:rPr>
               <w:t>Línea base</w:t>
@@ -3734,7 +3728,7 @@
                 <w:noProof/>
                 <w:webHidden/>
               </w:rPr>
-              <w:instrText xml:space="preserve"> PAGEREF _Toc88686664 \h </w:instrText>
+              <w:instrText xml:space="preserve"> PAGEREF _Toc90229513 \h </w:instrText>
             </w:r>
             <w:r>
               <w:rPr>
@@ -3754,7 +3748,7 @@
                 <w:noProof/>
                 <w:webHidden/>
               </w:rPr>
-              <w:t>14</w:t>
+              <w:t>15</w:t>
             </w:r>
             <w:r>
               <w:rPr>
@@ -3778,10 +3772,12 @@
               <w:lang w:val="es-PE"/>
             </w:rPr>
           </w:pPr>
-          <w:hyperlink w:anchor="_Toc88686665" w:history="1">
+          <w:hyperlink w:anchor="_Toc90229514" w:history="1">
             <w:r>
               <w:rPr>
                 <w:rStyle w:val="Hipervnculo"/>
+                <w:b/>
+                <w:bCs/>
                 <w:noProof/>
               </w:rPr>
               <w:t>2.2.2.4.</w:t>
@@ -3797,6 +3793,8 @@
             <w:r>
               <w:rPr>
                 <w:rStyle w:val="Hipervnculo"/>
+                <w:b/>
+                <w:bCs/>
                 <w:noProof/>
               </w:rPr>
               <w:t>Clientes</w:t>
@@ -3820,7 +3818,7 @@
                 <w:noProof/>
                 <w:webHidden/>
               </w:rPr>
-              <w:instrText xml:space="preserve"> PAGEREF _Toc88686665 \h </w:instrText>
+              <w:instrText xml:space="preserve"> PAGEREF _Toc90229514 \h </w:instrText>
             </w:r>
             <w:r>
               <w:rPr>
@@ -3840,7 +3838,7 @@
                 <w:noProof/>
                 <w:webHidden/>
               </w:rPr>
-              <w:t>15</w:t>
+              <w:t>16</w:t>
             </w:r>
             <w:r>
               <w:rPr>
@@ -3864,7 +3862,7 @@
               <w:lang w:val="es-PE"/>
             </w:rPr>
           </w:pPr>
-          <w:hyperlink w:anchor="_Toc88686666" w:history="1">
+          <w:hyperlink w:anchor="_Toc90229515" w:history="1">
             <w:r>
               <w:rPr>
                 <w:rStyle w:val="Hipervnculo"/>
@@ -3885,7 +3883,7 @@
                 <w:rStyle w:val="Hipervnculo"/>
                 <w:noProof/>
               </w:rPr>
-              <w:t>Solicitud de cambios</w:t>
+              <w:t>Solicitudes de cambios (RFC)</w:t>
             </w:r>
             <w:r>
               <w:rPr>
@@ -3906,7 +3904,7 @@
                 <w:noProof/>
                 <w:webHidden/>
               </w:rPr>
-              <w:instrText xml:space="preserve"> PAGEREF _Toc88686666 \h </w:instrText>
+              <w:instrText xml:space="preserve"> PAGEREF _Toc90229515 \h </w:instrText>
             </w:r>
             <w:r>
               <w:rPr>
@@ -3926,7 +3924,93 @@
                 <w:noProof/>
                 <w:webHidden/>
               </w:rPr>
-              <w:t>16</w:t>
+              <w:t>17</w:t>
+            </w:r>
+            <w:r>
+              <w:rPr>
+                <w:noProof/>
+                <w:webHidden/>
+              </w:rPr>
+              <w:fldChar w:fldCharType="end"/>
+            </w:r>
+          </w:hyperlink>
+        </w:p>
+        <w:p>
+          <w:pPr>
+            <w:pStyle w:val="TDC3"/>
+            <w:tabs>
+              <w:tab w:val="left" w:pos="1320"/>
+              <w:tab w:val="right" w:pos="9016"/>
+            </w:tabs>
+            <w:rPr>
+              <w:rFonts w:asciiTheme="minorHAnsi" w:eastAsiaTheme="minorEastAsia" w:hAnsiTheme="minorHAnsi" w:cstheme="minorBidi"/>
+              <w:noProof/>
+              <w:lang w:val="es-PE"/>
+            </w:rPr>
+          </w:pPr>
+          <w:hyperlink w:anchor="_Toc90229516" w:history="1">
+            <w:r>
+              <w:rPr>
+                <w:rStyle w:val="Hipervnculo"/>
+                <w:noProof/>
+              </w:rPr>
+              <w:t>2.2.4.</w:t>
+            </w:r>
+            <w:r>
+              <w:rPr>
+                <w:rFonts w:asciiTheme="minorHAnsi" w:eastAsiaTheme="minorEastAsia" w:hAnsiTheme="minorHAnsi" w:cstheme="minorBidi"/>
+                <w:noProof/>
+                <w:lang w:val="es-PE"/>
+              </w:rPr>
+              <w:tab/>
+            </w:r>
+            <w:r>
+              <w:rPr>
+                <w:rStyle w:val="Hipervnculo"/>
+                <w:noProof/>
+              </w:rPr>
+              <w:t>Estados de la Petición de Cambios</w:t>
+            </w:r>
+            <w:r>
+              <w:rPr>
+                <w:noProof/>
+                <w:webHidden/>
+              </w:rPr>
+              <w:tab/>
+            </w:r>
+            <w:r>
+              <w:rPr>
+                <w:noProof/>
+                <w:webHidden/>
+              </w:rPr>
+              <w:fldChar w:fldCharType="begin"/>
+            </w:r>
+            <w:r>
+              <w:rPr>
+                <w:noProof/>
+                <w:webHidden/>
+              </w:rPr>
+              <w:instrText xml:space="preserve"> PAGEREF _Toc90229516 \h </w:instrText>
+            </w:r>
+            <w:r>
+              <w:rPr>
+                <w:noProof/>
+                <w:webHidden/>
+              </w:rPr>
+            </w:r>
+            <w:r>
+              <w:rPr>
+                <w:noProof/>
+                <w:webHidden/>
+              </w:rPr>
+              <w:fldChar w:fldCharType="separate"/>
+            </w:r>
+            <w:r>
+              <w:rPr>
+                <w:noProof/>
+                <w:webHidden/>
+              </w:rPr>
+              <w:t>21</w:t>
             </w:r>
             <w:r>
               <w:rPr>
@@ -4072,7 +4156,7 @@
           <w:szCs w:val="36"/>
         </w:rPr>
       </w:pPr>
-      <w:bookmarkStart w:id="2" w:name="_Toc88686650"/>
+      <w:bookmarkStart w:id="2" w:name="_Toc90229499"/>
       <w:r>
         <w:rPr>
           <w:noProof/>
@@ -4164,7 +4248,7 @@
           <w:color w:val="3366CC"/>
         </w:rPr>
       </w:pPr>
-      <w:bookmarkStart w:id="3" w:name="_Toc88686651"/>
+      <w:bookmarkStart w:id="3" w:name="_Toc90229500"/>
       <w:r>
         <w:rPr>
           <w:b/>
@@ -4892,7 +4976,7 @@
           <w:color w:val="3366CC"/>
         </w:rPr>
       </w:pPr>
-      <w:bookmarkStart w:id="4" w:name="_Toc88686652"/>
+      <w:bookmarkStart w:id="4" w:name="_Toc90229501"/>
       <w:r>
         <w:rPr>
           <w:b/>
@@ -5496,7 +5580,7 @@
           <w:color w:val="3366CC"/>
         </w:rPr>
       </w:pPr>
-      <w:bookmarkStart w:id="5" w:name="_Toc88686653"/>
+      <w:bookmarkStart w:id="5" w:name="_Toc90229502"/>
       <w:r>
         <w:rPr>
           <w:b/>
@@ -5619,7 +5703,7 @@
           <w:szCs w:val="36"/>
         </w:rPr>
       </w:pPr>
-      <w:bookmarkStart w:id="6" w:name="_Toc88686654"/>
+      <w:bookmarkStart w:id="6" w:name="_Toc90229503"/>
       <w:r>
         <w:rPr>
           <w:b/>
@@ -5644,7 +5728,7 @@
           <w:color w:val="3366CC"/>
         </w:rPr>
       </w:pPr>
-      <w:bookmarkStart w:id="7" w:name="_Toc88686655"/>
+      <w:bookmarkStart w:id="7" w:name="_Toc90229504"/>
       <w:r>
         <w:rPr>
           <w:b/>
@@ -5676,7 +5760,7 @@
       <w:pPr>
         <w:pStyle w:val="Ttulo3"/>
       </w:pPr>
-      <w:bookmarkStart w:id="8" w:name="_Toc88686656"/>
+      <w:bookmarkStart w:id="8" w:name="_Toc90229505"/>
       <w:r>
         <w:t>Lista de clasificación de CI</w:t>
       </w:r>
@@ -9550,7 +9634,7 @@
       <w:pPr>
         <w:pStyle w:val="Ttulo3"/>
       </w:pPr>
-      <w:bookmarkStart w:id="9" w:name="_Toc88686657"/>
+      <w:bookmarkStart w:id="9" w:name="_Toc90229506"/>
       <w:r>
         <w:lastRenderedPageBreak/>
         <w:t>Definición de la Nomenclatura de ítem</w:t>
@@ -10684,7 +10768,7 @@
         <w:pStyle w:val="Ttulo3"/>
       </w:pPr>
       <w:bookmarkStart w:id="10" w:name="_lg67qdwq5zh3" w:colFirst="0" w:colLast="0"/>
-      <w:bookmarkStart w:id="11" w:name="_Toc88686658"/>
+      <w:bookmarkStart w:id="11" w:name="_Toc90229507"/>
       <w:bookmarkEnd w:id="10"/>
       <w:r>
         <w:t>Lista de ítem con la nomenclatura</w:t>
@@ -12393,7 +12477,7 @@
           <w:color w:val="3366CC"/>
         </w:rPr>
       </w:pPr>
-      <w:bookmarkStart w:id="12" w:name="_Toc88686659"/>
+      <w:bookmarkStart w:id="12" w:name="_Toc90229508"/>
       <w:r>
         <w:rPr>
           <w:b/>
@@ -12407,7 +12491,7 @@
       <w:pPr>
         <w:pStyle w:val="Ttulo3"/>
       </w:pPr>
-      <w:bookmarkStart w:id="13" w:name="_Toc88686660"/>
+      <w:bookmarkStart w:id="13" w:name="_Toc90229509"/>
       <w:r>
         <w:t>Definición de línea Base</w:t>
       </w:r>
@@ -13798,7 +13882,7 @@
       <w:pPr>
         <w:pStyle w:val="Ttulo3"/>
       </w:pPr>
-      <w:bookmarkStart w:id="14" w:name="_Toc88686661"/>
+      <w:bookmarkStart w:id="14" w:name="_Toc90229510"/>
       <w:r>
         <w:lastRenderedPageBreak/>
         <w:t>Librerías C</w:t>
@@ -14118,7 +14202,7 @@
           <w:szCs w:val="28"/>
         </w:rPr>
       </w:pPr>
-      <w:bookmarkStart w:id="15" w:name="_Toc88686662"/>
+      <w:bookmarkStart w:id="15" w:name="_Toc90229511"/>
       <w:r>
         <w:rPr>
           <w:b/>
@@ -15332,7 +15416,7 @@
           <w:szCs w:val="28"/>
         </w:rPr>
       </w:pPr>
-      <w:bookmarkStart w:id="16" w:name="_Toc88686663"/>
+      <w:bookmarkStart w:id="16" w:name="_Toc90229512"/>
       <w:r>
         <w:rPr>
           <w:b/>
@@ -16670,7 +16754,7 @@
           <w:szCs w:val="28"/>
         </w:rPr>
       </w:pPr>
-      <w:bookmarkStart w:id="17" w:name="_Toc88686664"/>
+      <w:bookmarkStart w:id="17" w:name="_Toc90229513"/>
       <w:r>
         <w:rPr>
           <w:b/>
@@ -17672,7 +17756,7 @@
           <w:szCs w:val="28"/>
         </w:rPr>
       </w:pPr>
-      <w:bookmarkStart w:id="18" w:name="_Toc88686665"/>
+      <w:bookmarkStart w:id="18" w:name="_Toc90229514"/>
       <w:r>
         <w:rPr>
           <w:b/>
@@ -18433,7 +18517,7 @@
       <w:pPr>
         <w:pStyle w:val="Ttulo3"/>
       </w:pPr>
-      <w:bookmarkStart w:id="19" w:name="_Toc88686666"/>
+      <w:bookmarkStart w:id="19" w:name="_Toc90229515"/>
       <w:r>
         <w:lastRenderedPageBreak/>
         <w:t>S</w:t>
@@ -18447,10 +18531,10 @@
       <w:r>
         <w:t xml:space="preserve"> de cambios</w:t>
       </w:r>
-      <w:bookmarkEnd w:id="19"/>
       <w:r>
         <w:t xml:space="preserve"> (RFC)</w:t>
       </w:r>
+      <w:bookmarkEnd w:id="19"/>
     </w:p>
     <w:p>
       <w:pPr>
@@ -19345,16 +19429,7 @@
           <w:i/>
           <w:color w:val="002060"/>
         </w:rPr>
-        <w:t>1</w:t>
-      </w:r>
-      <w:r>
-        <w:rPr>
-          <w:b/>
-          <w:bCs/>
-          <w:i/>
-          <w:color w:val="002060"/>
-        </w:rPr>
-        <w:t>2</w:t>
+        <w:t>12</w:t>
       </w:r>
       <w:r>
         <w:rPr>
@@ -20184,7 +20259,7 @@
           <w:i/>
           <w:color w:val="002060"/>
         </w:rPr>
-        <w:t>1</w:t>
+        <w:t>13</w:t>
       </w:r>
       <w:r>
         <w:rPr>
@@ -20193,15 +20268,6 @@
           <w:i/>
           <w:color w:val="002060"/>
         </w:rPr>
-        <w:t>3</w:t>
-      </w:r>
-      <w:r>
-        <w:rPr>
-          <w:b/>
-          <w:bCs/>
-          <w:i/>
-          <w:color w:val="002060"/>
-        </w:rPr>
         <w:t xml:space="preserve">: </w:t>
       </w:r>
       <w:r>
@@ -20209,14 +20275,7 @@
           <w:i/>
           <w:color w:val="002060"/>
         </w:rPr>
-        <w:t>Solicitud de Cambio SC-000</w:t>
-      </w:r>
-      <w:r>
-        <w:rPr>
-          <w:i/>
-          <w:color w:val="002060"/>
-        </w:rPr>
-        <w:t>2</w:t>
+        <w:t>Solicitud de Cambio SC-0002</w:t>
       </w:r>
     </w:p>
     <w:p>
@@ -21118,7 +21177,7 @@
           <w:i/>
           <w:color w:val="002060"/>
         </w:rPr>
-        <w:t>1</w:t>
+        <w:t>14</w:t>
       </w:r>
       <w:r>
         <w:rPr>
@@ -21127,15 +21186,6 @@
           <w:i/>
           <w:color w:val="002060"/>
         </w:rPr>
-        <w:t>4</w:t>
-      </w:r>
-      <w:r>
-        <w:rPr>
-          <w:b/>
-          <w:bCs/>
-          <w:i/>
-          <w:color w:val="002060"/>
-        </w:rPr>
         <w:t xml:space="preserve">: </w:t>
       </w:r>
       <w:r>
@@ -21143,14 +21193,7 @@
           <w:i/>
           <w:color w:val="002060"/>
         </w:rPr>
-        <w:t>Solicitud de Cambio SC-000</w:t>
-      </w:r>
-      <w:r>
-        <w:rPr>
-          <w:i/>
-          <w:color w:val="002060"/>
-        </w:rPr>
-        <w:t>3</w:t>
+        <w:t>Solicitud de Cambio SC-0003</w:t>
       </w:r>
     </w:p>
     <w:p>
@@ -22054,7 +22097,7 @@
           <w:i/>
           <w:color w:val="002060"/>
         </w:rPr>
-        <w:t>1</w:t>
+        <w:t>15</w:t>
       </w:r>
       <w:r>
         <w:rPr>
@@ -22063,15 +22106,6 @@
           <w:i/>
           <w:color w:val="002060"/>
         </w:rPr>
-        <w:t>5</w:t>
-      </w:r>
-      <w:r>
-        <w:rPr>
-          <w:b/>
-          <w:bCs/>
-          <w:i/>
-          <w:color w:val="002060"/>
-        </w:rPr>
         <w:t xml:space="preserve">: </w:t>
       </w:r>
       <w:r>
@@ -22079,14 +22113,7 @@
           <w:i/>
           <w:color w:val="002060"/>
         </w:rPr>
-        <w:t>Solicitud de Cambio SC-000</w:t>
-      </w:r>
-      <w:r>
-        <w:rPr>
-          <w:i/>
-          <w:color w:val="002060"/>
-        </w:rPr>
-        <w:t>4</w:t>
+        <w:t>Solicitud de Cambio SC-0004</w:t>
       </w:r>
     </w:p>
     <w:p>
@@ -22949,7 +22976,7 @@
           <w:i/>
           <w:color w:val="002060"/>
         </w:rPr>
-        <w:t>1</w:t>
+        <w:t>16</w:t>
       </w:r>
       <w:r>
         <w:rPr>
@@ -22958,15 +22985,6 @@
           <w:i/>
           <w:color w:val="002060"/>
         </w:rPr>
-        <w:t>6</w:t>
-      </w:r>
-      <w:r>
-        <w:rPr>
-          <w:b/>
-          <w:bCs/>
-          <w:i/>
-          <w:color w:val="002060"/>
-        </w:rPr>
         <w:t xml:space="preserve">: </w:t>
       </w:r>
       <w:r>
@@ -22974,14 +22992,7 @@
           <w:i/>
           <w:color w:val="002060"/>
         </w:rPr>
-        <w:t>Solicitud de Cambio SC-000</w:t>
-      </w:r>
-      <w:r>
-        <w:rPr>
-          <w:i/>
-          <w:color w:val="002060"/>
-        </w:rPr>
-        <w:t>5</w:t>
+        <w:t>Solicitud de Cambio SC-0005</w:t>
       </w:r>
     </w:p>
     <w:p>
@@ -23934,7 +23945,7 @@
           <w:i/>
           <w:color w:val="002060"/>
         </w:rPr>
-        <w:t>1</w:t>
+        <w:t>17</w:t>
       </w:r>
       <w:r>
         <w:rPr>
@@ -23943,15 +23954,6 @@
           <w:i/>
           <w:color w:val="002060"/>
         </w:rPr>
-        <w:t>7</w:t>
-      </w:r>
-      <w:r>
-        <w:rPr>
-          <w:b/>
-          <w:bCs/>
-          <w:i/>
-          <w:color w:val="002060"/>
-        </w:rPr>
         <w:t xml:space="preserve">: </w:t>
       </w:r>
       <w:r>
@@ -23959,14 +23961,7 @@
           <w:i/>
           <w:color w:val="002060"/>
         </w:rPr>
-        <w:t>Solicitud de Cambio SC-000</w:t>
-      </w:r>
-      <w:r>
-        <w:rPr>
-          <w:i/>
-          <w:color w:val="002060"/>
-        </w:rPr>
-        <w:t>6</w:t>
+        <w:t>Solicitud de Cambio SC-0006</w:t>
       </w:r>
     </w:p>
     <w:p>
@@ -24864,7 +24859,7 @@
           <w:i/>
           <w:color w:val="002060"/>
         </w:rPr>
-        <w:t>1</w:t>
+        <w:t>18</w:t>
       </w:r>
       <w:r>
         <w:rPr>
@@ -24873,15 +24868,6 @@
           <w:i/>
           <w:color w:val="002060"/>
         </w:rPr>
-        <w:t>8</w:t>
-      </w:r>
-      <w:r>
-        <w:rPr>
-          <w:b/>
-          <w:bCs/>
-          <w:i/>
-          <w:color w:val="002060"/>
-        </w:rPr>
         <w:t xml:space="preserve">: </w:t>
       </w:r>
       <w:r>
@@ -24889,24 +24875,14 @@
           <w:i/>
           <w:color w:val="002060"/>
         </w:rPr>
-        <w:t>Solicitud de Cambio SC-000</w:t>
-      </w:r>
-      <w:r>
-        <w:rPr>
-          <w:i/>
-          <w:color w:val="002060"/>
-        </w:rPr>
-        <w:t>7</w:t>
+        <w:t>Solicitud de Cambio SC-0007</w:t>
       </w:r>
     </w:p>
     <w:p>
       <w:pPr>
         <w:pStyle w:val="Ttulo3"/>
-        <w:numPr>
-          <w:ilvl w:val="2"/>
-          <w:numId w:val="42"/>
-        </w:numPr>
-      </w:pPr>
+      </w:pPr>
+      <w:bookmarkStart w:id="20" w:name="_Toc90229516"/>
       <w:r>
         <w:rPr>
           <w:noProof/>
@@ -24981,6 +24957,7 @@
       <w:r>
         <w:t>stados de la Petición de Cambios</w:t>
       </w:r>
+      <w:bookmarkEnd w:id="20"/>
     </w:p>
     <w:p>
       <w:pPr>
@@ -25136,7 +25113,7 @@
         <w:ind w:left="2160"/>
         <w:jc w:val="both"/>
         <w:rPr>
-          <w:color w:val="002060"/>
+          <w:color w:val="000000" w:themeColor="text1"/>
           <w:sz w:val="24"/>
           <w:szCs w:val="24"/>
           <w:lang w:val="es-MX"/>
@@ -25144,7 +25121,7 @@
       </w:pPr>
       <w:r>
         <w:rPr>
-          <w:color w:val="002060"/>
+          <w:color w:val="000000" w:themeColor="text1"/>
           <w:sz w:val="24"/>
           <w:szCs w:val="24"/>
           <w:lang w:val="es-MX"/>
@@ -30610,7 +30587,7 @@
         <v:path o:extrusionok="f" gradientshapeok="t" o:connecttype="rect"/>
         <o:lock v:ext="edit" aspectratio="t"/>
       </v:shapetype>
-      <v:shape id="_x0000_i1115" type="#_x0000_t75" style="width:10.95pt;height:10.95pt" o:bullet="t">
+      <v:shape id="_x0000_i1067" type="#_x0000_t75" style="width:10.95pt;height:10.95pt" o:bullet="t">
         <v:imagedata r:id="rId1" o:title="mso65CC"/>
       </v:shape>
     </w:pict>
@@ -35360,6 +35337,9 @@
     <w:lvlOverride w:ilvl="8">
       <w:startOverride w:val="1"/>
     </w:lvlOverride>
+  </w:num>
+  <w:num w:numId="43">
+    <w:abstractNumId w:val="15"/>
   </w:num>
 </w:numbering>
 </file>

</xml_diff>

<commit_message>
Actualización PGC - Control de la GCS (Control de la Gestión de Cambios)
Actualización PGC - Control de la GCS (Control de la Gestión de Cambios)
</commit_message>
<xml_diff>
--- a/Documentos/Planes/PGC-ORANGESOFT.docx
+++ b/Documentos/Planes/PGC-ORANGESOFT.docx
@@ -522,21 +522,12 @@
           <w:szCs w:val="24"/>
         </w:rPr>
       </w:pPr>
-      <w:proofErr w:type="spellStart"/>
       <w:r>
         <w:rPr>
           <w:sz w:val="24"/>
           <w:szCs w:val="24"/>
         </w:rPr>
-        <w:t>Huarhuachi</w:t>
-      </w:r>
-      <w:proofErr w:type="spellEnd"/>
-      <w:r>
-        <w:rPr>
-          <w:sz w:val="24"/>
-          <w:szCs w:val="24"/>
-        </w:rPr>
-        <w:t xml:space="preserve"> Ortega, Andrea Mariana                                     </w:t>
+        <w:t xml:space="preserve">Huarhuachi Ortega, Andrea Mariana                                     </w:t>
       </w:r>
       <w:r>
         <w:rPr>
@@ -561,23 +552,7 @@
           <w:sz w:val="24"/>
           <w:szCs w:val="24"/>
         </w:rPr>
-        <w:t xml:space="preserve">Palacios Barrutia, Jeanpiere </w:t>
-      </w:r>
-      <w:proofErr w:type="spellStart"/>
-      <w:r>
-        <w:rPr>
-          <w:sz w:val="24"/>
-          <w:szCs w:val="24"/>
-        </w:rPr>
-        <w:t>Julian</w:t>
-      </w:r>
-      <w:proofErr w:type="spellEnd"/>
-      <w:r>
-        <w:rPr>
-          <w:sz w:val="24"/>
-          <w:szCs w:val="24"/>
-        </w:rPr>
-        <w:t xml:space="preserve">                                        </w:t>
+        <w:t xml:space="preserve">Palacios Barrutia, Jeanpiere Julian                                        </w:t>
       </w:r>
       <w:r>
         <w:rPr>
@@ -602,23 +577,7 @@
           <w:sz w:val="24"/>
           <w:szCs w:val="24"/>
         </w:rPr>
-        <w:t xml:space="preserve">Rojas Villanueva, Paula </w:t>
-      </w:r>
-      <w:proofErr w:type="spellStart"/>
-      <w:r>
-        <w:rPr>
-          <w:sz w:val="24"/>
-          <w:szCs w:val="24"/>
-        </w:rPr>
-        <w:t>Elianne</w:t>
-      </w:r>
-      <w:proofErr w:type="spellEnd"/>
-      <w:r>
-        <w:rPr>
-          <w:sz w:val="24"/>
-          <w:szCs w:val="24"/>
-        </w:rPr>
-        <w:t xml:space="preserve">                                             </w:t>
+        <w:t xml:space="preserve">Rojas Villanueva, Paula Elianne                                             </w:t>
       </w:r>
       <w:r>
         <w:rPr>
@@ -1084,21 +1043,12 @@
                 <w:szCs w:val="24"/>
               </w:rPr>
             </w:pPr>
-            <w:proofErr w:type="spellStart"/>
-            <w:r>
-              <w:rPr>
-                <w:sz w:val="24"/>
-                <w:szCs w:val="24"/>
-              </w:rPr>
-              <w:t>Huarhuachi</w:t>
-            </w:r>
-            <w:proofErr w:type="spellEnd"/>
-            <w:r>
-              <w:rPr>
-                <w:sz w:val="24"/>
-                <w:szCs w:val="24"/>
-              </w:rPr>
-              <w:t xml:space="preserve"> Ortega, Andrea</w:t>
+            <w:r>
+              <w:rPr>
+                <w:sz w:val="24"/>
+                <w:szCs w:val="24"/>
+              </w:rPr>
+              <w:t>Huarhuachi Ortega, Andrea</w:t>
             </w:r>
           </w:p>
           <w:p>
@@ -1422,21 +1372,12 @@
                 <w:szCs w:val="24"/>
               </w:rPr>
             </w:pPr>
-            <w:proofErr w:type="spellStart"/>
-            <w:r>
-              <w:rPr>
-                <w:sz w:val="24"/>
-                <w:szCs w:val="24"/>
-              </w:rPr>
-              <w:t>Huarhuachi</w:t>
-            </w:r>
-            <w:proofErr w:type="spellEnd"/>
-            <w:r>
-              <w:rPr>
-                <w:sz w:val="24"/>
-                <w:szCs w:val="24"/>
-              </w:rPr>
-              <w:t xml:space="preserve"> Ortega, Andrea</w:t>
+            <w:r>
+              <w:rPr>
+                <w:sz w:val="24"/>
+                <w:szCs w:val="24"/>
+              </w:rPr>
+              <w:t>Huarhuachi Ortega, Andrea</w:t>
             </w:r>
           </w:p>
           <w:p>
@@ -2060,21 +2001,12 @@
                 <w:szCs w:val="24"/>
               </w:rPr>
             </w:pPr>
-            <w:proofErr w:type="spellStart"/>
-            <w:r>
-              <w:rPr>
-                <w:sz w:val="24"/>
-                <w:szCs w:val="24"/>
-              </w:rPr>
-              <w:t>Huarhuachi</w:t>
-            </w:r>
-            <w:proofErr w:type="spellEnd"/>
-            <w:r>
-              <w:rPr>
-                <w:sz w:val="24"/>
-                <w:szCs w:val="24"/>
-              </w:rPr>
-              <w:t xml:space="preserve"> Ortega, Andrea</w:t>
+            <w:r>
+              <w:rPr>
+                <w:sz w:val="24"/>
+                <w:szCs w:val="24"/>
+              </w:rPr>
+              <w:t>Huarhuachi Ortega, Andrea</w:t>
             </w:r>
           </w:p>
           <w:p>
@@ -2370,21 +2302,12 @@
                 <w:szCs w:val="24"/>
               </w:rPr>
             </w:pPr>
-            <w:proofErr w:type="spellStart"/>
-            <w:r>
-              <w:rPr>
-                <w:sz w:val="24"/>
-                <w:szCs w:val="24"/>
-              </w:rPr>
-              <w:t>Huarhuachi</w:t>
-            </w:r>
-            <w:proofErr w:type="spellEnd"/>
-            <w:r>
-              <w:rPr>
-                <w:sz w:val="24"/>
-                <w:szCs w:val="24"/>
-              </w:rPr>
-              <w:t xml:space="preserve"> Ortega, Andrea</w:t>
+            <w:r>
+              <w:rPr>
+                <w:sz w:val="24"/>
+                <w:szCs w:val="24"/>
+              </w:rPr>
+              <w:t>Huarhuachi Ortega, Andrea</w:t>
             </w:r>
           </w:p>
           <w:p>
@@ -2539,30 +2462,42 @@
                 <w:sz w:val="24"/>
                 <w:szCs w:val="24"/>
               </w:rPr>
-              <w:t xml:space="preserve">Anexo 1 </w:t>
-            </w:r>
-          </w:p>
-          <w:p>
-            <w:pPr>
-              <w:pStyle w:val="Prrafodelista"/>
-              <w:numPr>
-                <w:ilvl w:val="0"/>
-                <w:numId w:val="2"/>
-              </w:numPr>
-              <w:spacing w:before="240" w:after="240" w:line="240" w:lineRule="auto"/>
-              <w:ind w:left="133" w:hanging="133"/>
-              <w:jc w:val="both"/>
-              <w:rPr>
-                <w:sz w:val="24"/>
-                <w:szCs w:val="24"/>
-              </w:rPr>
-            </w:pPr>
+              <w:t>Anexo</w:t>
+            </w:r>
+            <w:r>
+              <w:rPr>
+                <w:sz w:val="24"/>
+                <w:szCs w:val="24"/>
+              </w:rPr>
+              <w:t>s (Anexo</w:t>
+            </w:r>
+            <w:r>
+              <w:rPr>
+                <w:sz w:val="24"/>
+                <w:szCs w:val="24"/>
+              </w:rPr>
+              <w:t xml:space="preserve"> 1 </w:t>
+            </w:r>
+            <w:r>
+              <w:rPr>
+                <w:sz w:val="24"/>
+                <w:szCs w:val="24"/>
+              </w:rPr>
+              <w:t xml:space="preserve">y </w:t>
+            </w:r>
             <w:r>
               <w:rPr>
                 <w:sz w:val="24"/>
                 <w:szCs w:val="24"/>
               </w:rPr>
               <w:t>Anexo 2</w:t>
+            </w:r>
+            <w:r>
+              <w:rPr>
+                <w:sz w:val="24"/>
+                <w:szCs w:val="24"/>
+              </w:rPr>
+              <w:t>)</w:t>
             </w:r>
           </w:p>
         </w:tc>
@@ -4292,21 +4227,12 @@
         <w:ind w:left="720"/>
         <w:jc w:val="both"/>
       </w:pPr>
-      <w:proofErr w:type="spellStart"/>
       <w:r>
         <w:rPr>
           <w:sz w:val="24"/>
           <w:szCs w:val="24"/>
         </w:rPr>
-        <w:t>OrangeSoft</w:t>
-      </w:r>
-      <w:proofErr w:type="spellEnd"/>
-      <w:r>
-        <w:rPr>
-          <w:sz w:val="24"/>
-          <w:szCs w:val="24"/>
-        </w:rPr>
-        <w:t xml:space="preserve"> es una empresa especializada en el área de tecnología la cual se encarga en desarrollar software de calidad para sus clientes de acuerdo a los requisitos específicos que solicitan.</w:t>
+        <w:t>OrangeSoft es una empresa especializada en el área de tecnología la cual se encarga en desarrollar software de calidad para sus clientes de acuerdo a los requisitos específicos que solicitan.</w:t>
       </w:r>
       <w:r>
         <w:t xml:space="preserve"> </w:t>
@@ -4316,23 +4242,7 @@
           <w:sz w:val="24"/>
           <w:szCs w:val="24"/>
         </w:rPr>
-        <w:t xml:space="preserve">A continuación, mostramos la Imagen 1 la cual pertenece al logo de la Empresa </w:t>
-      </w:r>
-      <w:proofErr w:type="spellStart"/>
-      <w:r>
-        <w:rPr>
-          <w:sz w:val="24"/>
-          <w:szCs w:val="24"/>
-        </w:rPr>
-        <w:t>Orangesoft</w:t>
-      </w:r>
-      <w:proofErr w:type="spellEnd"/>
-      <w:r>
-        <w:rPr>
-          <w:sz w:val="24"/>
-          <w:szCs w:val="24"/>
-        </w:rPr>
-        <w:t>.</w:t>
+        <w:t>A continuación, mostramos la Imagen 1 la cual pertenece al logo de la Empresa Orangesoft.</w:t>
       </w:r>
     </w:p>
     <w:p>
@@ -4466,21 +4376,8 @@
           <w:szCs w:val="24"/>
           <w:lang w:val="es-MX"/>
         </w:rPr>
-        <w:t xml:space="preserve">ogotipo de la Empresa </w:t>
+        <w:t>ogotipo de la Empresa Orangesoft</w:t>
       </w:r>
-      <w:proofErr w:type="spellStart"/>
-      <w:r>
-        <w:rPr>
-          <w:i/>
-          <w:iCs/>
-          <w:color w:val="002060"/>
-          <w:sz w:val="24"/>
-          <w:szCs w:val="24"/>
-          <w:lang w:val="es-MX"/>
-        </w:rPr>
-        <w:t>Orangesoft</w:t>
-      </w:r>
-      <w:proofErr w:type="spellEnd"/>
     </w:p>
     <w:p>
       <w:pPr>
@@ -4497,15 +4394,7 @@
           <w:sz w:val="24"/>
           <w:szCs w:val="24"/>
         </w:rPr>
-        <w:t xml:space="preserve">Actualmente, </w:t>
-      </w:r>
-      <w:proofErr w:type="spellStart"/>
-      <w:r>
-        <w:rPr>
-          <w:sz w:val="24"/>
-          <w:szCs w:val="24"/>
-        </w:rPr>
-        <w:t>Orange</w:t>
+        <w:t>Actualmente, Orange</w:t>
       </w:r>
       <w:r>
         <w:rPr>
@@ -4519,15 +4408,7 @@
           <w:sz w:val="24"/>
           <w:szCs w:val="24"/>
         </w:rPr>
-        <w:t>oft</w:t>
-      </w:r>
-      <w:proofErr w:type="spellEnd"/>
-      <w:r>
-        <w:rPr>
-          <w:sz w:val="24"/>
-          <w:szCs w:val="24"/>
-        </w:rPr>
-        <w:t xml:space="preserve"> cuenta con cinco clientes, además de dos proyectos en desarrollo, dos de mantenimiento y tres en producción. Sin embargo, estamos experimentando algunas deficiencias en torno a la mantenibilidad del software. </w:t>
+        <w:t xml:space="preserve">oft cuenta con cinco clientes, además de dos proyectos en desarrollo, dos de mantenimiento y tres en producción. Sin embargo, estamos experimentando algunas deficiencias en torno a la mantenibilidad del software. </w:t>
       </w:r>
     </w:p>
     <w:p>
@@ -4738,7 +4619,6 @@
           <w:szCs w:val="24"/>
         </w:rPr>
       </w:pPr>
-      <w:proofErr w:type="spellStart"/>
       <w:r>
         <w:rPr>
           <w:sz w:val="24"/>
@@ -4758,15 +4638,7 @@
           <w:sz w:val="24"/>
           <w:szCs w:val="24"/>
         </w:rPr>
-        <w:t>oft</w:t>
-      </w:r>
-      <w:proofErr w:type="spellEnd"/>
-      <w:r>
-        <w:rPr>
-          <w:sz w:val="24"/>
-          <w:szCs w:val="24"/>
-        </w:rPr>
-        <w:t xml:space="preserve"> cuenta con una alta demanda de proyectos de desarrollo de software por parte de los clientes</w:t>
+        <w:t>oft cuenta con una alta demanda de proyectos de desarrollo de software por parte de los clientes</w:t>
       </w:r>
       <w:r>
         <w:rPr>
@@ -5103,7 +4975,6 @@
         </w:rPr>
         <w:t xml:space="preserve">A partir de ello, </w:t>
       </w:r>
-      <w:proofErr w:type="spellStart"/>
       <w:r>
         <w:rPr>
           <w:sz w:val="24"/>
@@ -5123,15 +4994,7 @@
           <w:sz w:val="24"/>
           <w:szCs w:val="24"/>
         </w:rPr>
-        <w:t>oft</w:t>
-      </w:r>
-      <w:proofErr w:type="spellEnd"/>
-      <w:r>
-        <w:rPr>
-          <w:sz w:val="24"/>
-          <w:szCs w:val="24"/>
-        </w:rPr>
-        <w:t xml:space="preserve"> sufrió su primera inestabilidad ya que </w:t>
+        <w:t xml:space="preserve">oft sufrió su primera inestabilidad ya que </w:t>
       </w:r>
       <w:r>
         <w:rPr>
@@ -5553,39 +5416,7 @@
           <w:sz w:val="24"/>
           <w:szCs w:val="24"/>
         </w:rPr>
-        <w:t xml:space="preserve">una lista de elementos pertenecientes al proyecto </w:t>
-      </w:r>
-      <w:proofErr w:type="spellStart"/>
-      <w:r>
-        <w:rPr>
-          <w:sz w:val="24"/>
-          <w:szCs w:val="24"/>
-        </w:rPr>
-        <w:t>Meal</w:t>
-      </w:r>
-      <w:proofErr w:type="spellEnd"/>
-      <w:r>
-        <w:rPr>
-          <w:sz w:val="24"/>
-          <w:szCs w:val="24"/>
-        </w:rPr>
-        <w:t xml:space="preserve"> </w:t>
-      </w:r>
-      <w:proofErr w:type="spellStart"/>
-      <w:r>
-        <w:rPr>
-          <w:sz w:val="24"/>
-          <w:szCs w:val="24"/>
-        </w:rPr>
-        <w:t>Planner</w:t>
-      </w:r>
-      <w:proofErr w:type="spellEnd"/>
-      <w:r>
-        <w:rPr>
-          <w:sz w:val="24"/>
-          <w:szCs w:val="24"/>
-        </w:rPr>
-        <w:t xml:space="preserve"> (MP), Sistema de Ventas de Equipos Tecnológicos (SVEC) y Aplicación Web de Control de Pacientes COVID-19 (AWCPC), clasificados según el tipo al que pertenecen (Ítem de evolución, fuente o soporte).</w:t>
+        <w:t>una lista de elementos pertenecientes al proyecto Meal Planner (MP), Sistema de Ventas de Equipos Tecnológicos (SVEC) y Aplicación Web de Control de Pacientes COVID-19 (AWCPC), clasificados según el tipo al que pertenecen (Ítem de evolución, fuente o soporte).</w:t>
       </w:r>
     </w:p>
     <w:tbl>
@@ -6054,23 +5885,7 @@
                 <w:sz w:val="24"/>
                 <w:szCs w:val="24"/>
               </w:rPr>
-              <w:t xml:space="preserve">Plan de Proyecto (Project </w:t>
-            </w:r>
-            <w:proofErr w:type="spellStart"/>
-            <w:r>
-              <w:rPr>
-                <w:sz w:val="24"/>
-                <w:szCs w:val="24"/>
-              </w:rPr>
-              <w:t>Charter</w:t>
-            </w:r>
-            <w:proofErr w:type="spellEnd"/>
-            <w:r>
-              <w:rPr>
-                <w:sz w:val="24"/>
-                <w:szCs w:val="24"/>
-              </w:rPr>
-              <w:t>)</w:t>
+              <w:t>Plan de Proyecto (Project Charter)</w:t>
             </w:r>
           </w:p>
         </w:tc>
@@ -7928,23 +7743,7 @@
                 <w:sz w:val="24"/>
                 <w:szCs w:val="24"/>
               </w:rPr>
-              <w:t xml:space="preserve">Plan de Proyecto (Project </w:t>
-            </w:r>
-            <w:proofErr w:type="spellStart"/>
-            <w:r>
-              <w:rPr>
-                <w:sz w:val="24"/>
-                <w:szCs w:val="24"/>
-              </w:rPr>
-              <w:t>Charter</w:t>
-            </w:r>
-            <w:proofErr w:type="spellEnd"/>
-            <w:r>
-              <w:rPr>
-                <w:sz w:val="24"/>
-                <w:szCs w:val="24"/>
-              </w:rPr>
-              <w:t>)</w:t>
+              <w:t>Plan de Proyecto (Project Charter)</w:t>
             </w:r>
           </w:p>
         </w:tc>
@@ -8922,23 +8721,7 @@
                 <w:sz w:val="24"/>
                 <w:szCs w:val="24"/>
               </w:rPr>
-              <w:t xml:space="preserve">Plan de Proyecto (Project </w:t>
-            </w:r>
-            <w:proofErr w:type="spellStart"/>
-            <w:r>
-              <w:rPr>
-                <w:sz w:val="24"/>
-                <w:szCs w:val="24"/>
-              </w:rPr>
-              <w:t>Charter</w:t>
-            </w:r>
-            <w:proofErr w:type="spellEnd"/>
-            <w:r>
-              <w:rPr>
-                <w:sz w:val="24"/>
-                <w:szCs w:val="24"/>
-              </w:rPr>
-              <w:t>)</w:t>
+              <w:t>Plan de Proyecto (Project Charter)</w:t>
             </w:r>
           </w:p>
         </w:tc>
@@ -9900,27 +9683,7 @@
                 <w:szCs w:val="24"/>
               </w:rPr>
               <w:lastRenderedPageBreak/>
-              <w:t xml:space="preserve">Plan de Proyecto (Project </w:t>
-            </w:r>
-            <w:proofErr w:type="spellStart"/>
-            <w:r>
-              <w:rPr>
-                <w:rFonts w:ascii="Arial Unicode MS" w:eastAsia="Arial Unicode MS" w:hAnsi="Arial Unicode MS" w:cs="Arial Unicode MS"/>
-                <w:i/>
-                <w:sz w:val="24"/>
-                <w:szCs w:val="24"/>
-              </w:rPr>
-              <w:t>Charter</w:t>
-            </w:r>
-            <w:proofErr w:type="spellEnd"/>
-            <w:r>
-              <w:rPr>
-                <w:rFonts w:ascii="Arial Unicode MS" w:eastAsia="Arial Unicode MS" w:hAnsi="Arial Unicode MS" w:cs="Arial Unicode MS"/>
-                <w:i/>
-                <w:sz w:val="24"/>
-                <w:szCs w:val="24"/>
-              </w:rPr>
-              <w:t>) → MP</w:t>
+              <w:t>Plan de Proyecto (Project Charter) → MP</w:t>
             </w:r>
             <w:r>
               <w:rPr>
@@ -10176,27 +9939,7 @@
                 <w:szCs w:val="24"/>
                 <w:lang w:val="en-GB"/>
               </w:rPr>
-              <w:t xml:space="preserve">B2B (Business to Business) del </w:t>
-            </w:r>
-            <w:proofErr w:type="spellStart"/>
-            <w:r>
-              <w:rPr>
-                <w:i/>
-                <w:sz w:val="24"/>
-                <w:szCs w:val="24"/>
-                <w:lang w:val="en-GB"/>
-              </w:rPr>
-              <w:t>proyecto</w:t>
-            </w:r>
-            <w:proofErr w:type="spellEnd"/>
-            <w:r>
-              <w:rPr>
-                <w:i/>
-                <w:sz w:val="24"/>
-                <w:szCs w:val="24"/>
-                <w:lang w:val="en-GB"/>
-              </w:rPr>
-              <w:t xml:space="preserve"> </w:t>
+              <w:t xml:space="preserve">B2B (Business to Business) del proyecto </w:t>
             </w:r>
             <w:r>
               <w:rPr>
@@ -10724,7 +10467,6 @@
                 <w:szCs w:val="20"/>
               </w:rPr>
             </w:pPr>
-            <w:proofErr w:type="spellStart"/>
             <w:r>
               <w:rPr>
                 <w:b/>
@@ -10734,7 +10476,6 @@
               </w:rPr>
               <w:t>Item</w:t>
             </w:r>
-            <w:proofErr w:type="spellEnd"/>
           </w:p>
         </w:tc>
         <w:tc>
@@ -10870,23 +10611,7 @@
                 <w:sz w:val="24"/>
                 <w:szCs w:val="24"/>
               </w:rPr>
-              <w:t xml:space="preserve">Plan de Proyecto (Project </w:t>
-            </w:r>
-            <w:proofErr w:type="spellStart"/>
-            <w:r>
-              <w:rPr>
-                <w:sz w:val="24"/>
-                <w:szCs w:val="24"/>
-              </w:rPr>
-              <w:t>Charter</w:t>
-            </w:r>
-            <w:proofErr w:type="spellEnd"/>
-            <w:r>
-              <w:rPr>
-                <w:sz w:val="24"/>
-                <w:szCs w:val="24"/>
-              </w:rPr>
-              <w:t>)</w:t>
+              <w:t>Plan de Proyecto (Project Charter)</w:t>
             </w:r>
           </w:p>
         </w:tc>
@@ -11638,23 +11363,7 @@
                 <w:sz w:val="24"/>
                 <w:szCs w:val="24"/>
               </w:rPr>
-              <w:t xml:space="preserve">Plan de Proyecto (Project </w:t>
-            </w:r>
-            <w:proofErr w:type="spellStart"/>
-            <w:r>
-              <w:rPr>
-                <w:sz w:val="24"/>
-                <w:szCs w:val="24"/>
-              </w:rPr>
-              <w:t>Charter</w:t>
-            </w:r>
-            <w:proofErr w:type="spellEnd"/>
-            <w:r>
-              <w:rPr>
-                <w:sz w:val="24"/>
-                <w:szCs w:val="24"/>
-              </w:rPr>
-              <w:t>)</w:t>
+              <w:t>Plan de Proyecto (Project Charter)</w:t>
             </w:r>
           </w:p>
         </w:tc>
@@ -12098,23 +11807,7 @@
                 <w:sz w:val="24"/>
                 <w:szCs w:val="24"/>
               </w:rPr>
-              <w:t xml:space="preserve">Plan de Proyecto (Project </w:t>
-            </w:r>
-            <w:proofErr w:type="spellStart"/>
-            <w:r>
-              <w:rPr>
-                <w:sz w:val="24"/>
-                <w:szCs w:val="24"/>
-              </w:rPr>
-              <w:t>Charter</w:t>
-            </w:r>
-            <w:proofErr w:type="spellEnd"/>
-            <w:r>
-              <w:rPr>
-                <w:sz w:val="24"/>
-                <w:szCs w:val="24"/>
-              </w:rPr>
-              <w:t>)</w:t>
+              <w:t>Plan de Proyecto (Project Charter)</w:t>
             </w:r>
           </w:p>
         </w:tc>
@@ -12359,47 +12052,7 @@
           <w:sz w:val="24"/>
           <w:szCs w:val="24"/>
         </w:rPr>
-        <w:t xml:space="preserve">Lista de clasificación de los Ítems de la Configuración del proyecto </w:t>
-      </w:r>
-      <w:proofErr w:type="spellStart"/>
-      <w:r>
-        <w:rPr>
-          <w:i/>
-          <w:color w:val="002060"/>
-          <w:sz w:val="24"/>
-          <w:szCs w:val="24"/>
-        </w:rPr>
-        <w:t>Meal</w:t>
-      </w:r>
-      <w:proofErr w:type="spellEnd"/>
-      <w:r>
-        <w:rPr>
-          <w:i/>
-          <w:color w:val="002060"/>
-          <w:sz w:val="24"/>
-          <w:szCs w:val="24"/>
-        </w:rPr>
-        <w:t xml:space="preserve"> </w:t>
-      </w:r>
-      <w:proofErr w:type="spellStart"/>
-      <w:r>
-        <w:rPr>
-          <w:i/>
-          <w:color w:val="002060"/>
-          <w:sz w:val="24"/>
-          <w:szCs w:val="24"/>
-        </w:rPr>
-        <w:t>Planner</w:t>
-      </w:r>
-      <w:proofErr w:type="spellEnd"/>
-      <w:r>
-        <w:rPr>
-          <w:i/>
-          <w:color w:val="002060"/>
-          <w:sz w:val="24"/>
-          <w:szCs w:val="24"/>
-        </w:rPr>
-        <w:t xml:space="preserve"> con nomenclatura</w:t>
+        <w:t>Lista de clasificación de los Ítems de la Configuración del proyecto Meal Planner con nomenclatura</w:t>
       </w:r>
     </w:p>
     <w:p>
@@ -12468,39 +12121,7 @@
           <w:rFonts w:ascii="Arial" w:hAnsi="Arial" w:cs="Arial"/>
           <w:color w:val="000000"/>
         </w:rPr>
-        <w:t xml:space="preserve">, perteneciente al proyecto </w:t>
-      </w:r>
-      <w:proofErr w:type="spellStart"/>
-      <w:r>
-        <w:rPr>
-          <w:rFonts w:ascii="Arial" w:hAnsi="Arial" w:cs="Arial"/>
-          <w:color w:val="000000"/>
-        </w:rPr>
-        <w:t>Meal</w:t>
-      </w:r>
-      <w:proofErr w:type="spellEnd"/>
-      <w:r>
-        <w:rPr>
-          <w:rFonts w:ascii="Arial" w:hAnsi="Arial" w:cs="Arial"/>
-          <w:color w:val="000000"/>
-        </w:rPr>
-        <w:t xml:space="preserve"> </w:t>
-      </w:r>
-      <w:proofErr w:type="spellStart"/>
-      <w:r>
-        <w:rPr>
-          <w:rFonts w:ascii="Arial" w:hAnsi="Arial" w:cs="Arial"/>
-          <w:color w:val="000000"/>
-        </w:rPr>
-        <w:t>Planner</w:t>
-      </w:r>
-      <w:proofErr w:type="spellEnd"/>
-      <w:r>
-        <w:rPr>
-          <w:rFonts w:ascii="Arial" w:hAnsi="Arial" w:cs="Arial"/>
-          <w:color w:val="000000"/>
-        </w:rPr>
-        <w:t xml:space="preserve">, el cual </w:t>
+        <w:t xml:space="preserve">, perteneciente al proyecto Meal Planner, el cual </w:t>
       </w:r>
       <w:r>
         <w:rPr>
@@ -13711,47 +13332,7 @@
           <w:sz w:val="24"/>
           <w:szCs w:val="24"/>
         </w:rPr>
-        <w:t xml:space="preserve">ase para el proyecto </w:t>
-      </w:r>
-      <w:proofErr w:type="spellStart"/>
-      <w:r>
-        <w:rPr>
-          <w:i/>
-          <w:color w:val="002060"/>
-          <w:sz w:val="24"/>
-          <w:szCs w:val="24"/>
-        </w:rPr>
-        <w:t>Meal</w:t>
-      </w:r>
-      <w:proofErr w:type="spellEnd"/>
-      <w:r>
-        <w:rPr>
-          <w:i/>
-          <w:color w:val="002060"/>
-          <w:sz w:val="24"/>
-          <w:szCs w:val="24"/>
-        </w:rPr>
-        <w:t xml:space="preserve"> </w:t>
-      </w:r>
-      <w:proofErr w:type="spellStart"/>
-      <w:r>
-        <w:rPr>
-          <w:i/>
-          <w:color w:val="002060"/>
-          <w:sz w:val="24"/>
-          <w:szCs w:val="24"/>
-        </w:rPr>
-        <w:t>Planner</w:t>
-      </w:r>
-      <w:proofErr w:type="spellEnd"/>
-      <w:r>
-        <w:rPr>
-          <w:i/>
-          <w:color w:val="002060"/>
-          <w:sz w:val="24"/>
-          <w:szCs w:val="24"/>
-        </w:rPr>
-        <w:t xml:space="preserve"> (MP)</w:t>
+        <w:t>ase para el proyecto Meal Planner (MP)</w:t>
       </w:r>
     </w:p>
     <w:p>
@@ -13786,15 +13367,7 @@
           <w:sz w:val="24"/>
           <w:szCs w:val="24"/>
         </w:rPr>
-        <w:t xml:space="preserve">Para disponer de las librerías controladas en la empresa </w:t>
-      </w:r>
-      <w:proofErr w:type="spellStart"/>
-      <w:r>
-        <w:rPr>
-          <w:sz w:val="24"/>
-          <w:szCs w:val="24"/>
-        </w:rPr>
-        <w:t>Orange</w:t>
+        <w:t>Para disponer de las librerías controladas en la empresa Orange</w:t>
       </w:r>
       <w:r>
         <w:rPr>
@@ -13808,15 +13381,7 @@
           <w:sz w:val="24"/>
           <w:szCs w:val="24"/>
         </w:rPr>
-        <w:t>oft</w:t>
-      </w:r>
-      <w:proofErr w:type="spellEnd"/>
-      <w:r>
-        <w:rPr>
-          <w:sz w:val="24"/>
-          <w:szCs w:val="24"/>
-        </w:rPr>
-        <w:t>,</w:t>
+        <w:t>oft,</w:t>
       </w:r>
       <w:r>
         <w:rPr>
@@ -13876,39 +13441,7 @@
           <w:sz w:val="24"/>
           <w:szCs w:val="24"/>
         </w:rPr>
-        <w:t xml:space="preserve">or ejemplo, el proyecto </w:t>
-      </w:r>
-      <w:proofErr w:type="spellStart"/>
-      <w:r>
-        <w:rPr>
-          <w:sz w:val="24"/>
-          <w:szCs w:val="24"/>
-        </w:rPr>
-        <w:t>Meal</w:t>
-      </w:r>
-      <w:proofErr w:type="spellEnd"/>
-      <w:r>
-        <w:rPr>
-          <w:sz w:val="24"/>
-          <w:szCs w:val="24"/>
-        </w:rPr>
-        <w:t xml:space="preserve"> </w:t>
-      </w:r>
-      <w:proofErr w:type="spellStart"/>
-      <w:r>
-        <w:rPr>
-          <w:sz w:val="24"/>
-          <w:szCs w:val="24"/>
-        </w:rPr>
-        <w:t>Planner</w:t>
-      </w:r>
-      <w:proofErr w:type="spellEnd"/>
-      <w:r>
-        <w:rPr>
-          <w:sz w:val="24"/>
-          <w:szCs w:val="24"/>
-        </w:rPr>
-        <w:t xml:space="preserve"> (MP).</w:t>
+        <w:t>or ejemplo, el proyecto Meal Planner (MP).</w:t>
       </w:r>
       <w:r>
         <w:rPr>
@@ -14109,9 +13642,8 @@
           <w:sz w:val="24"/>
           <w:szCs w:val="24"/>
         </w:rPr>
-        <w:t xml:space="preserve">Organigrama del repositorio </w:t>
+        <w:t>Organigrama del repositorio OrangeSof</w:t>
       </w:r>
-      <w:proofErr w:type="spellStart"/>
       <w:r>
         <w:rPr>
           <w:i/>
@@ -14119,18 +13651,8 @@
           <w:sz w:val="24"/>
           <w:szCs w:val="24"/>
         </w:rPr>
-        <w:t>OrangeSof</w:t>
-      </w:r>
-      <w:r>
-        <w:rPr>
-          <w:i/>
-          <w:color w:val="002060"/>
-          <w:sz w:val="24"/>
-          <w:szCs w:val="24"/>
-        </w:rPr>
         <w:t>t</w:t>
       </w:r>
-      <w:proofErr w:type="spellEnd"/>
     </w:p>
     <w:p>
       <w:pPr>
@@ -14201,17 +13723,8 @@
           <w:sz w:val="24"/>
           <w:szCs w:val="24"/>
         </w:rPr>
-        <w:t xml:space="preserve">l repositorio </w:t>
+        <w:t>l repositorio Orangesoft</w:t>
       </w:r>
-      <w:proofErr w:type="spellStart"/>
-      <w:r>
-        <w:rPr>
-          <w:sz w:val="24"/>
-          <w:szCs w:val="24"/>
-        </w:rPr>
-        <w:t>Orangesoft</w:t>
-      </w:r>
-      <w:proofErr w:type="spellEnd"/>
       <w:r>
         <w:rPr>
           <w:sz w:val="24"/>
@@ -15133,7 +14646,6 @@
                 <w:lang w:val="en-US"/>
               </w:rPr>
             </w:pPr>
-            <w:proofErr w:type="spellStart"/>
             <w:r>
               <w:rPr>
                 <w:rFonts w:eastAsia="Times New Roman"/>
@@ -15144,20 +14656,7 @@
                 <w:szCs w:val="24"/>
                 <w:lang w:val="en-US"/>
               </w:rPr>
-              <w:t>Desarrolladores</w:t>
-            </w:r>
-            <w:proofErr w:type="spellEnd"/>
-            <w:r>
-              <w:rPr>
-                <w:rFonts w:eastAsia="Times New Roman"/>
-                <w:b/>
-                <w:bCs/>
-                <w:color w:val="000000"/>
-                <w:sz w:val="24"/>
-                <w:szCs w:val="24"/>
-                <w:lang w:val="en-US"/>
-              </w:rPr>
-              <w:t xml:space="preserve"> </w:t>
+              <w:t xml:space="preserve">Desarrolladores </w:t>
             </w:r>
           </w:p>
           <w:p>
@@ -15282,9 +14781,8 @@
           <w:sz w:val="24"/>
           <w:szCs w:val="24"/>
         </w:rPr>
-        <w:t xml:space="preserve">Librería Documentos del repositorio </w:t>
+        <w:t>Librería Documentos del repositorio Orangesof</w:t>
       </w:r>
-      <w:proofErr w:type="spellStart"/>
       <w:r>
         <w:rPr>
           <w:i/>
@@ -15292,18 +14790,8 @@
           <w:sz w:val="24"/>
           <w:szCs w:val="24"/>
         </w:rPr>
-        <w:t>Orangesof</w:t>
-      </w:r>
-      <w:r>
-        <w:rPr>
-          <w:i/>
-          <w:color w:val="002060"/>
-          <w:sz w:val="24"/>
-          <w:szCs w:val="24"/>
-        </w:rPr>
         <w:t>t</w:t>
       </w:r>
-      <w:proofErr w:type="spellEnd"/>
       <w:r>
         <w:rPr>
           <w:i/>
@@ -15390,62 +14878,14 @@
           <w:sz w:val="24"/>
           <w:szCs w:val="24"/>
         </w:rPr>
-        <w:t xml:space="preserve">del repositorio </w:t>
+        <w:t xml:space="preserve">del repositorio Orangesoft. Asimismo, consideramos detallar las subcarpetas que existe en el proyecto </w:t>
       </w:r>
-      <w:proofErr w:type="spellStart"/>
       <w:r>
         <w:rPr>
           <w:sz w:val="24"/>
           <w:szCs w:val="24"/>
         </w:rPr>
-        <w:t>Orangesoft</w:t>
-      </w:r>
-      <w:proofErr w:type="spellEnd"/>
-      <w:r>
-        <w:rPr>
-          <w:sz w:val="24"/>
-          <w:szCs w:val="24"/>
-        </w:rPr>
-        <w:t>.</w:t>
-      </w:r>
-      <w:r>
-        <w:rPr>
-          <w:sz w:val="24"/>
-          <w:szCs w:val="24"/>
-        </w:rPr>
-        <w:t xml:space="preserve"> Asimismo, consideramos detallar las subcarpetas que existe en el proyecto </w:t>
-      </w:r>
-      <w:proofErr w:type="spellStart"/>
-      <w:r>
-        <w:rPr>
-          <w:sz w:val="24"/>
-          <w:szCs w:val="24"/>
-        </w:rPr>
-        <w:t>Meal</w:t>
-      </w:r>
-      <w:proofErr w:type="spellEnd"/>
-      <w:r>
-        <w:rPr>
-          <w:sz w:val="24"/>
-          <w:szCs w:val="24"/>
-        </w:rPr>
-        <w:t xml:space="preserve"> </w:t>
-      </w:r>
-      <w:proofErr w:type="spellStart"/>
-      <w:r>
-        <w:rPr>
-          <w:sz w:val="24"/>
-          <w:szCs w:val="24"/>
-        </w:rPr>
-        <w:t>Planner</w:t>
-      </w:r>
-      <w:proofErr w:type="spellEnd"/>
-      <w:r>
-        <w:rPr>
-          <w:sz w:val="24"/>
-          <w:szCs w:val="24"/>
-        </w:rPr>
-        <w:t>.</w:t>
+        <w:t>Meal Planner.</w:t>
       </w:r>
     </w:p>
     <w:tbl>
@@ -15600,61 +15040,7 @@
                 <w:color w:val="000000"/>
                 <w:lang w:val="en-GB"/>
               </w:rPr>
-              <w:t xml:space="preserve">Check in y Check out de </w:t>
-            </w:r>
-            <w:proofErr w:type="spellStart"/>
-            <w:r>
-              <w:rPr>
-                <w:rFonts w:ascii="Arial" w:hAnsi="Arial" w:cs="Arial"/>
-                <w:color w:val="000000"/>
-                <w:lang w:val="en-GB"/>
-              </w:rPr>
-              <w:t>ítems</w:t>
-            </w:r>
-            <w:proofErr w:type="spellEnd"/>
-            <w:r>
-              <w:rPr>
-                <w:rFonts w:ascii="Arial" w:hAnsi="Arial" w:cs="Arial"/>
-                <w:color w:val="000000"/>
-                <w:lang w:val="en-GB"/>
-              </w:rPr>
-              <w:t xml:space="preserve"> </w:t>
-            </w:r>
-            <w:proofErr w:type="spellStart"/>
-            <w:r>
-              <w:rPr>
-                <w:rFonts w:ascii="Arial" w:hAnsi="Arial" w:cs="Arial"/>
-                <w:color w:val="000000"/>
-                <w:lang w:val="en-GB"/>
-              </w:rPr>
-              <w:t>pertenecientes</w:t>
-            </w:r>
-            <w:proofErr w:type="spellEnd"/>
-            <w:r>
-              <w:rPr>
-                <w:rFonts w:ascii="Arial" w:hAnsi="Arial" w:cs="Arial"/>
-                <w:color w:val="000000"/>
-                <w:lang w:val="en-GB"/>
-              </w:rPr>
-              <w:t xml:space="preserve"> a la </w:t>
-            </w:r>
-            <w:proofErr w:type="spellStart"/>
-            <w:r>
-              <w:rPr>
-                <w:rFonts w:ascii="Arial" w:hAnsi="Arial" w:cs="Arial"/>
-                <w:color w:val="000000"/>
-                <w:lang w:val="en-GB"/>
-              </w:rPr>
-              <w:t>biblioteca</w:t>
-            </w:r>
-            <w:proofErr w:type="spellEnd"/>
-            <w:r>
-              <w:rPr>
-                <w:rFonts w:ascii="Arial" w:hAnsi="Arial" w:cs="Arial"/>
-                <w:color w:val="000000"/>
-                <w:lang w:val="en-GB"/>
-              </w:rPr>
-              <w:t>.</w:t>
+              <w:t>Check in y Check out de ítems pertenecientes a la biblioteca.</w:t>
             </w:r>
           </w:p>
         </w:tc>
@@ -16274,7 +15660,6 @@
                 <w:lang w:val="en-GB"/>
               </w:rPr>
             </w:pPr>
-            <w:proofErr w:type="spellStart"/>
             <w:r>
               <w:rPr>
                 <w:rFonts w:ascii="Arial" w:hAnsi="Arial" w:cs="Arial"/>
@@ -16283,18 +15668,7 @@
                 <w:color w:val="000000"/>
                 <w:lang w:val="en-GB"/>
               </w:rPr>
-              <w:t>Desarrolladores</w:t>
-            </w:r>
-            <w:proofErr w:type="spellEnd"/>
-            <w:r>
-              <w:rPr>
-                <w:rFonts w:ascii="Arial" w:hAnsi="Arial" w:cs="Arial"/>
-                <w:b/>
-                <w:bCs/>
-                <w:color w:val="000000"/>
-                <w:lang w:val="en-GB"/>
-              </w:rPr>
-              <w:t xml:space="preserve"> </w:t>
+              <w:t xml:space="preserve">Desarrolladores </w:t>
             </w:r>
           </w:p>
           <w:p>
@@ -16623,9 +15997,8 @@
           <w:sz w:val="24"/>
           <w:szCs w:val="24"/>
         </w:rPr>
-        <w:t xml:space="preserve">Librería Desarrollo del repositorio </w:t>
+        <w:t>Librería Desarrollo del repositorio Orangesof</w:t>
       </w:r>
-      <w:proofErr w:type="spellStart"/>
       <w:r>
         <w:rPr>
           <w:i/>
@@ -16633,18 +16006,8 @@
           <w:sz w:val="24"/>
           <w:szCs w:val="24"/>
         </w:rPr>
-        <w:t>Orangesof</w:t>
-      </w:r>
-      <w:r>
-        <w:rPr>
-          <w:i/>
-          <w:color w:val="002060"/>
-          <w:sz w:val="24"/>
-          <w:szCs w:val="24"/>
-        </w:rPr>
         <w:t>t</w:t>
       </w:r>
-      <w:proofErr w:type="spellEnd"/>
     </w:p>
     <w:p>
       <w:pPr>
@@ -16722,62 +16085,14 @@
           <w:sz w:val="24"/>
           <w:szCs w:val="24"/>
         </w:rPr>
-        <w:t xml:space="preserve">l repositorio </w:t>
+        <w:t>l repositorio Orangesoft. Asimismo, se detalla las tres líneas bases del proyecto</w:t>
       </w:r>
-      <w:proofErr w:type="spellStart"/>
       <w:r>
         <w:rPr>
           <w:sz w:val="24"/>
           <w:szCs w:val="24"/>
         </w:rPr>
-        <w:t>Orangesoft</w:t>
-      </w:r>
-      <w:proofErr w:type="spellEnd"/>
-      <w:r>
-        <w:rPr>
-          <w:sz w:val="24"/>
-          <w:szCs w:val="24"/>
-        </w:rPr>
-        <w:t>. Asimismo, se detalla las tres líneas bases del proyecto</w:t>
-      </w:r>
-      <w:r>
-        <w:rPr>
-          <w:sz w:val="24"/>
-          <w:szCs w:val="24"/>
-        </w:rPr>
-        <w:t xml:space="preserve"> M</w:t>
-      </w:r>
-      <w:proofErr w:type="spellStart"/>
-      <w:r>
-        <w:rPr>
-          <w:sz w:val="24"/>
-          <w:szCs w:val="24"/>
-        </w:rPr>
-        <w:t>eal</w:t>
-      </w:r>
-      <w:proofErr w:type="spellEnd"/>
-      <w:r>
-        <w:rPr>
-          <w:sz w:val="24"/>
-          <w:szCs w:val="24"/>
-        </w:rPr>
-        <w:t xml:space="preserve"> </w:t>
-      </w:r>
-      <w:proofErr w:type="spellStart"/>
-      <w:r>
-        <w:rPr>
-          <w:sz w:val="24"/>
-          <w:szCs w:val="24"/>
-        </w:rPr>
-        <w:t>Planner</w:t>
-      </w:r>
-      <w:proofErr w:type="spellEnd"/>
-      <w:r>
-        <w:rPr>
-          <w:sz w:val="24"/>
-          <w:szCs w:val="24"/>
-        </w:rPr>
-        <w:t>.</w:t>
+        <w:t xml:space="preserve"> Meal Planner.</w:t>
       </w:r>
     </w:p>
     <w:tbl>
@@ -17505,7 +16820,6 @@
                 <w:lang w:val="en-GB"/>
               </w:rPr>
             </w:pPr>
-            <w:proofErr w:type="spellStart"/>
             <w:r>
               <w:rPr>
                 <w:rFonts w:ascii="Arial" w:hAnsi="Arial" w:cs="Arial"/>
@@ -17516,7 +16830,6 @@
               </w:rPr>
               <w:t>Desarrolladores</w:t>
             </w:r>
-            <w:proofErr w:type="spellEnd"/>
           </w:p>
           <w:p>
             <w:pPr>
@@ -17647,27 +16960,7 @@
           <w:sz w:val="24"/>
           <w:szCs w:val="24"/>
         </w:rPr>
-        <w:t xml:space="preserve">el repositorio </w:t>
-      </w:r>
-      <w:proofErr w:type="spellStart"/>
-      <w:r>
-        <w:rPr>
-          <w:i/>
-          <w:color w:val="002060"/>
-          <w:sz w:val="24"/>
-          <w:szCs w:val="24"/>
-        </w:rPr>
-        <w:t>Orangesoft</w:t>
-      </w:r>
-      <w:proofErr w:type="spellEnd"/>
-      <w:r>
-        <w:rPr>
-          <w:i/>
-          <w:color w:val="002060"/>
-          <w:sz w:val="24"/>
-          <w:szCs w:val="24"/>
-        </w:rPr>
-        <w:t>.</w:t>
+        <w:t>el repositorio Orangesoft.</w:t>
       </w:r>
     </w:p>
     <w:p>
@@ -17746,17 +17039,8 @@
           <w:sz w:val="24"/>
           <w:szCs w:val="24"/>
         </w:rPr>
-        <w:t xml:space="preserve">l repositorio </w:t>
+        <w:t>l repositorio Orangesoft</w:t>
       </w:r>
-      <w:proofErr w:type="spellStart"/>
-      <w:r>
-        <w:rPr>
-          <w:sz w:val="24"/>
-          <w:szCs w:val="24"/>
-        </w:rPr>
-        <w:t>Orangesoft</w:t>
-      </w:r>
-      <w:proofErr w:type="spellEnd"/>
       <w:r>
         <w:rPr>
           <w:sz w:val="24"/>
@@ -18421,27 +17705,7 @@
           <w:sz w:val="24"/>
           <w:szCs w:val="24"/>
         </w:rPr>
-        <w:t xml:space="preserve">Librería Clientes del repositorio </w:t>
-      </w:r>
-      <w:proofErr w:type="spellStart"/>
-      <w:r>
-        <w:rPr>
-          <w:i/>
-          <w:color w:val="002060"/>
-          <w:sz w:val="24"/>
-          <w:szCs w:val="24"/>
-        </w:rPr>
-        <w:t>Orangesoft</w:t>
-      </w:r>
-      <w:proofErr w:type="spellEnd"/>
-      <w:r>
-        <w:rPr>
-          <w:i/>
-          <w:color w:val="002060"/>
-          <w:sz w:val="24"/>
-          <w:szCs w:val="24"/>
-        </w:rPr>
-        <w:t>.</w:t>
+        <w:t>Librería Clientes del repositorio Orangesoft.</w:t>
       </w:r>
     </w:p>
     <w:p>
@@ -19429,33 +18693,7 @@
                 <w:szCs w:val="24"/>
                 <w:lang w:val="es-PE"/>
               </w:rPr>
-              <w:t>Autor (</w:t>
-            </w:r>
-            <w:proofErr w:type="spellStart"/>
-            <w:r>
-              <w:rPr>
-                <w:rFonts w:eastAsia="Times New Roman"/>
-                <w:b/>
-                <w:bCs/>
-                <w:color w:val="FFFFFF"/>
-                <w:sz w:val="24"/>
-                <w:szCs w:val="24"/>
-                <w:lang w:val="es-PE"/>
-              </w:rPr>
-              <w:t>Stakeholder</w:t>
-            </w:r>
-            <w:proofErr w:type="spellEnd"/>
-            <w:r>
-              <w:rPr>
-                <w:rFonts w:eastAsia="Times New Roman"/>
-                <w:b/>
-                <w:bCs/>
-                <w:color w:val="FFFFFF"/>
-                <w:sz w:val="24"/>
-                <w:szCs w:val="24"/>
-                <w:lang w:val="es-PE"/>
-              </w:rPr>
-              <w:t>)</w:t>
+              <w:t>Autor (Stakeholder)</w:t>
             </w:r>
           </w:p>
         </w:tc>
@@ -24345,39 +23583,7 @@
           <w:sz w:val="24"/>
           <w:szCs w:val="24"/>
         </w:rPr>
-        <w:t xml:space="preserve">En las Tablas 14, 15, 16, 17, 18, 19 y 20; se muestran diferentes ejemplos de solicitudes de cambios simples realizadas por el usuario perteneciente al proyecto </w:t>
-      </w:r>
-      <w:proofErr w:type="spellStart"/>
-      <w:r>
-        <w:rPr>
-          <w:sz w:val="24"/>
-          <w:szCs w:val="24"/>
-        </w:rPr>
-        <w:t>Meal</w:t>
-      </w:r>
-      <w:proofErr w:type="spellEnd"/>
-      <w:r>
-        <w:rPr>
-          <w:sz w:val="24"/>
-          <w:szCs w:val="24"/>
-        </w:rPr>
-        <w:t xml:space="preserve"> </w:t>
-      </w:r>
-      <w:proofErr w:type="spellStart"/>
-      <w:r>
-        <w:rPr>
-          <w:sz w:val="24"/>
-          <w:szCs w:val="24"/>
-        </w:rPr>
-        <w:t>Planner</w:t>
-      </w:r>
-      <w:proofErr w:type="spellEnd"/>
-      <w:r>
-        <w:rPr>
-          <w:sz w:val="24"/>
-          <w:szCs w:val="24"/>
-        </w:rPr>
-        <w:t>, en el cual se encuentra en desarrollo.</w:t>
+        <w:t>En las Tablas 14, 15, 16, 17, 18, 19 y 20; se muestran diferentes ejemplos de solicitudes de cambios simples realizadas por el usuario perteneciente al proyecto Meal Planner, en el cual se encuentra en desarrollo.</w:t>
       </w:r>
     </w:p>
     <w:tbl>
@@ -24546,51 +23752,7 @@
                 <w:szCs w:val="24"/>
                 <w:lang w:val="es-PE"/>
               </w:rPr>
-              <w:t xml:space="preserve">Sistema de Planificación Alimenticia - </w:t>
-            </w:r>
-            <w:proofErr w:type="spellStart"/>
-            <w:r>
-              <w:rPr>
-                <w:rFonts w:eastAsia="Times New Roman"/>
-                <w:color w:val="000000"/>
-                <w:sz w:val="24"/>
-                <w:szCs w:val="24"/>
-                <w:lang w:val="es-PE"/>
-              </w:rPr>
-              <w:t>Meal</w:t>
-            </w:r>
-            <w:proofErr w:type="spellEnd"/>
-            <w:r>
-              <w:rPr>
-                <w:rFonts w:eastAsia="Times New Roman"/>
-                <w:color w:val="000000"/>
-                <w:sz w:val="24"/>
-                <w:szCs w:val="24"/>
-                <w:lang w:val="es-PE"/>
-              </w:rPr>
-              <w:t xml:space="preserve"> </w:t>
-            </w:r>
-            <w:proofErr w:type="spellStart"/>
-            <w:r>
-              <w:rPr>
-                <w:rFonts w:eastAsia="Times New Roman"/>
-                <w:color w:val="000000"/>
-                <w:sz w:val="24"/>
-                <w:szCs w:val="24"/>
-                <w:lang w:val="es-PE"/>
-              </w:rPr>
-              <w:t>Planner</w:t>
-            </w:r>
-            <w:proofErr w:type="spellEnd"/>
-            <w:r>
-              <w:rPr>
-                <w:rFonts w:eastAsia="Times New Roman"/>
-                <w:color w:val="000000"/>
-                <w:sz w:val="24"/>
-                <w:szCs w:val="24"/>
-                <w:lang w:val="es-PE"/>
-              </w:rPr>
-              <w:t xml:space="preserve"> (MP)</w:t>
+              <w:t>Sistema de Planificación Alimenticia - Meal Planner (MP)</w:t>
             </w:r>
           </w:p>
         </w:tc>
@@ -24801,9 +23963,70 @@
                 <w:szCs w:val="24"/>
                 <w:lang w:val="es-PE"/>
               </w:rPr>
-              <w:t>Autor (</w:t>
-            </w:r>
-            <w:proofErr w:type="spellStart"/>
+              <w:t>Autor (stakeholder):</w:t>
+            </w:r>
+          </w:p>
+        </w:tc>
+        <w:tc>
+          <w:tcPr>
+            <w:tcW w:w="0" w:type="auto"/>
+            <w:shd w:val="clear" w:color="auto" w:fill="DEFBFF"/>
+            <w:tcMar>
+              <w:top w:w="100" w:type="dxa"/>
+              <w:left w:w="100" w:type="dxa"/>
+              <w:bottom w:w="100" w:type="dxa"/>
+              <w:right w:w="100" w:type="dxa"/>
+            </w:tcMar>
+            <w:hideMark/>
+          </w:tcPr>
+          <w:p>
+            <w:pPr>
+              <w:spacing w:line="360" w:lineRule="auto"/>
+              <w:jc w:val="both"/>
+              <w:rPr>
+                <w:rFonts w:ascii="Times New Roman" w:eastAsia="Times New Roman" w:hAnsi="Times New Roman" w:cs="Times New Roman"/>
+                <w:sz w:val="24"/>
+                <w:szCs w:val="24"/>
+                <w:lang w:val="es-PE"/>
+              </w:rPr>
+            </w:pPr>
+            <w:r>
+              <w:rPr>
+                <w:rFonts w:eastAsia="Times New Roman"/>
+                <w:color w:val="000000"/>
+                <w:sz w:val="24"/>
+                <w:szCs w:val="24"/>
+                <w:lang w:val="es-PE"/>
+              </w:rPr>
+              <w:t>Usuarios registrados de Meal Planner</w:t>
+            </w:r>
+          </w:p>
+        </w:tc>
+      </w:tr>
+      <w:tr>
+        <w:tc>
+          <w:tcPr>
+            <w:tcW w:w="0" w:type="auto"/>
+            <w:shd w:val="clear" w:color="auto" w:fill="0779E4"/>
+            <w:tcMar>
+              <w:top w:w="100" w:type="dxa"/>
+              <w:left w:w="100" w:type="dxa"/>
+              <w:bottom w:w="100" w:type="dxa"/>
+              <w:right w:w="100" w:type="dxa"/>
+            </w:tcMar>
+            <w:hideMark/>
+          </w:tcPr>
+          <w:p>
+            <w:pPr>
+              <w:spacing w:line="360" w:lineRule="auto"/>
+              <w:jc w:val="both"/>
+              <w:rPr>
+                <w:rFonts w:ascii="Times New Roman" w:eastAsia="Times New Roman" w:hAnsi="Times New Roman" w:cs="Times New Roman"/>
+                <w:sz w:val="24"/>
+                <w:szCs w:val="24"/>
+                <w:lang w:val="es-PE"/>
+              </w:rPr>
+            </w:pPr>
             <w:r>
               <w:rPr>
                 <w:rFonts w:eastAsia="Times New Roman"/>
@@ -24814,20 +24037,7 @@
                 <w:szCs w:val="24"/>
                 <w:lang w:val="es-PE"/>
               </w:rPr>
-              <w:t>stakeholder</w:t>
-            </w:r>
-            <w:proofErr w:type="spellEnd"/>
-            <w:r>
-              <w:rPr>
-                <w:rFonts w:eastAsia="Times New Roman"/>
-                <w:b/>
-                <w:bCs/>
-                <w:color w:val="FFFFFF"/>
-                <w:sz w:val="24"/>
-                <w:szCs w:val="24"/>
-                <w:lang w:val="es-PE"/>
-              </w:rPr>
-              <w:t>):</w:t>
+              <w:t>Descripción:</w:t>
             </w:r>
           </w:p>
         </w:tc>
@@ -24862,159 +24072,7 @@
                 <w:szCs w:val="24"/>
                 <w:lang w:val="es-PE"/>
               </w:rPr>
-              <w:t xml:space="preserve">Usuarios registrados de </w:t>
-            </w:r>
-            <w:proofErr w:type="spellStart"/>
-            <w:r>
-              <w:rPr>
-                <w:rFonts w:eastAsia="Times New Roman"/>
-                <w:color w:val="000000"/>
-                <w:sz w:val="24"/>
-                <w:szCs w:val="24"/>
-                <w:lang w:val="es-PE"/>
-              </w:rPr>
-              <w:t>Meal</w:t>
-            </w:r>
-            <w:proofErr w:type="spellEnd"/>
-            <w:r>
-              <w:rPr>
-                <w:rFonts w:eastAsia="Times New Roman"/>
-                <w:color w:val="000000"/>
-                <w:sz w:val="24"/>
-                <w:szCs w:val="24"/>
-                <w:lang w:val="es-PE"/>
-              </w:rPr>
-              <w:t xml:space="preserve"> </w:t>
-            </w:r>
-            <w:proofErr w:type="spellStart"/>
-            <w:r>
-              <w:rPr>
-                <w:rFonts w:eastAsia="Times New Roman"/>
-                <w:color w:val="000000"/>
-                <w:sz w:val="24"/>
-                <w:szCs w:val="24"/>
-                <w:lang w:val="es-PE"/>
-              </w:rPr>
-              <w:t>Planner</w:t>
-            </w:r>
-            <w:proofErr w:type="spellEnd"/>
-          </w:p>
-        </w:tc>
-      </w:tr>
-      <w:tr>
-        <w:tc>
-          <w:tcPr>
-            <w:tcW w:w="0" w:type="auto"/>
-            <w:shd w:val="clear" w:color="auto" w:fill="0779E4"/>
-            <w:tcMar>
-              <w:top w:w="100" w:type="dxa"/>
-              <w:left w:w="100" w:type="dxa"/>
-              <w:bottom w:w="100" w:type="dxa"/>
-              <w:right w:w="100" w:type="dxa"/>
-            </w:tcMar>
-            <w:hideMark/>
-          </w:tcPr>
-          <w:p>
-            <w:pPr>
-              <w:spacing w:line="360" w:lineRule="auto"/>
-              <w:jc w:val="both"/>
-              <w:rPr>
-                <w:rFonts w:ascii="Times New Roman" w:eastAsia="Times New Roman" w:hAnsi="Times New Roman" w:cs="Times New Roman"/>
-                <w:sz w:val="24"/>
-                <w:szCs w:val="24"/>
-                <w:lang w:val="es-PE"/>
-              </w:rPr>
-            </w:pPr>
-            <w:r>
-              <w:rPr>
-                <w:rFonts w:eastAsia="Times New Roman"/>
-                <w:b/>
-                <w:bCs/>
-                <w:color w:val="FFFFFF"/>
-                <w:sz w:val="24"/>
-                <w:szCs w:val="24"/>
-                <w:lang w:val="es-PE"/>
-              </w:rPr>
-              <w:t>Descripción:</w:t>
-            </w:r>
-          </w:p>
-        </w:tc>
-        <w:tc>
-          <w:tcPr>
-            <w:tcW w:w="0" w:type="auto"/>
-            <w:shd w:val="clear" w:color="auto" w:fill="DEFBFF"/>
-            <w:tcMar>
-              <w:top w:w="100" w:type="dxa"/>
-              <w:left w:w="100" w:type="dxa"/>
-              <w:bottom w:w="100" w:type="dxa"/>
-              <w:right w:w="100" w:type="dxa"/>
-            </w:tcMar>
-            <w:hideMark/>
-          </w:tcPr>
-          <w:p>
-            <w:pPr>
-              <w:spacing w:line="360" w:lineRule="auto"/>
-              <w:jc w:val="both"/>
-              <w:rPr>
-                <w:rFonts w:ascii="Times New Roman" w:eastAsia="Times New Roman" w:hAnsi="Times New Roman" w:cs="Times New Roman"/>
-                <w:sz w:val="24"/>
-                <w:szCs w:val="24"/>
-                <w:lang w:val="es-PE"/>
-              </w:rPr>
-            </w:pPr>
-            <w:r>
-              <w:rPr>
-                <w:rFonts w:eastAsia="Times New Roman"/>
-                <w:color w:val="000000"/>
-                <w:sz w:val="24"/>
-                <w:szCs w:val="24"/>
-                <w:lang w:val="es-PE"/>
-              </w:rPr>
-              <w:t xml:space="preserve">Agregar un apartado de “Editar Perfil” habilitando la edición en los mismos campos de su cuenta registrada en </w:t>
-            </w:r>
-            <w:proofErr w:type="spellStart"/>
-            <w:r>
-              <w:rPr>
-                <w:rFonts w:eastAsia="Times New Roman"/>
-                <w:color w:val="000000"/>
-                <w:sz w:val="24"/>
-                <w:szCs w:val="24"/>
-                <w:lang w:val="es-PE"/>
-              </w:rPr>
-              <w:t>Meal</w:t>
-            </w:r>
-            <w:proofErr w:type="spellEnd"/>
-            <w:r>
-              <w:rPr>
-                <w:rFonts w:eastAsia="Times New Roman"/>
-                <w:color w:val="000000"/>
-                <w:sz w:val="24"/>
-                <w:szCs w:val="24"/>
-                <w:lang w:val="es-PE"/>
-              </w:rPr>
-              <w:t xml:space="preserve"> </w:t>
-            </w:r>
-            <w:proofErr w:type="spellStart"/>
-            <w:r>
-              <w:rPr>
-                <w:rFonts w:eastAsia="Times New Roman"/>
-                <w:color w:val="000000"/>
-                <w:sz w:val="24"/>
-                <w:szCs w:val="24"/>
-                <w:lang w:val="es-PE"/>
-              </w:rPr>
-              <w:t>Planner</w:t>
-            </w:r>
-            <w:proofErr w:type="spellEnd"/>
-            <w:r>
-              <w:rPr>
-                <w:rFonts w:eastAsia="Times New Roman"/>
-                <w:color w:val="000000"/>
-                <w:sz w:val="24"/>
-                <w:szCs w:val="24"/>
-                <w:lang w:val="es-PE"/>
-              </w:rPr>
-              <w:t>.</w:t>
+              <w:t>Agregar un apartado de “Editar Perfil” habilitando la edición en los mismos campos de su cuenta registrada en Meal Planner.</w:t>
             </w:r>
           </w:p>
         </w:tc>
@@ -25300,51 +24358,7 @@
                 <w:szCs w:val="24"/>
                 <w:lang w:val="es-PE"/>
               </w:rPr>
-              <w:t xml:space="preserve">Sistema de Planificación Alimenticia - </w:t>
-            </w:r>
-            <w:proofErr w:type="spellStart"/>
-            <w:r>
-              <w:rPr>
-                <w:rFonts w:eastAsia="Times New Roman"/>
-                <w:color w:val="000000"/>
-                <w:sz w:val="24"/>
-                <w:szCs w:val="24"/>
-                <w:lang w:val="es-PE"/>
-              </w:rPr>
-              <w:t>Meal</w:t>
-            </w:r>
-            <w:proofErr w:type="spellEnd"/>
-            <w:r>
-              <w:rPr>
-                <w:rFonts w:eastAsia="Times New Roman"/>
-                <w:color w:val="000000"/>
-                <w:sz w:val="24"/>
-                <w:szCs w:val="24"/>
-                <w:lang w:val="es-PE"/>
-              </w:rPr>
-              <w:t xml:space="preserve"> </w:t>
-            </w:r>
-            <w:proofErr w:type="spellStart"/>
-            <w:r>
-              <w:rPr>
-                <w:rFonts w:eastAsia="Times New Roman"/>
-                <w:color w:val="000000"/>
-                <w:sz w:val="24"/>
-                <w:szCs w:val="24"/>
-                <w:lang w:val="es-PE"/>
-              </w:rPr>
-              <w:t>Planner</w:t>
-            </w:r>
-            <w:proofErr w:type="spellEnd"/>
-            <w:r>
-              <w:rPr>
-                <w:rFonts w:eastAsia="Times New Roman"/>
-                <w:color w:val="000000"/>
-                <w:sz w:val="24"/>
-                <w:szCs w:val="24"/>
-                <w:lang w:val="es-PE"/>
-              </w:rPr>
-              <w:t xml:space="preserve"> (MP)</w:t>
+              <w:t>Sistema de Planificación Alimenticia - Meal Planner (MP)</w:t>
             </w:r>
           </w:p>
         </w:tc>
@@ -25553,33 +24567,7 @@
                 <w:szCs w:val="24"/>
                 <w:lang w:val="es-PE"/>
               </w:rPr>
-              <w:t>Autor (</w:t>
-            </w:r>
-            <w:proofErr w:type="spellStart"/>
-            <w:r>
-              <w:rPr>
-                <w:rFonts w:eastAsia="Times New Roman"/>
-                <w:b/>
-                <w:bCs/>
-                <w:color w:val="FFFFFF"/>
-                <w:sz w:val="24"/>
-                <w:szCs w:val="24"/>
-                <w:lang w:val="es-PE"/>
-              </w:rPr>
-              <w:t>stakeholder</w:t>
-            </w:r>
-            <w:proofErr w:type="spellEnd"/>
-            <w:r>
-              <w:rPr>
-                <w:rFonts w:eastAsia="Times New Roman"/>
-                <w:b/>
-                <w:bCs/>
-                <w:color w:val="FFFFFF"/>
-                <w:sz w:val="24"/>
-                <w:szCs w:val="24"/>
-                <w:lang w:val="es-PE"/>
-              </w:rPr>
-              <w:t>):</w:t>
+              <w:t>Autor (stakeholder):</w:t>
             </w:r>
           </w:p>
         </w:tc>
@@ -25969,51 +24957,7 @@
                 <w:szCs w:val="24"/>
                 <w:lang w:val="es-PE"/>
               </w:rPr>
-              <w:t xml:space="preserve">Sistema de Planificación Alimenticia - </w:t>
-            </w:r>
-            <w:proofErr w:type="spellStart"/>
-            <w:r>
-              <w:rPr>
-                <w:rFonts w:eastAsia="Times New Roman"/>
-                <w:color w:val="000000"/>
-                <w:sz w:val="24"/>
-                <w:szCs w:val="24"/>
-                <w:lang w:val="es-PE"/>
-              </w:rPr>
-              <w:t>Meal</w:t>
-            </w:r>
-            <w:proofErr w:type="spellEnd"/>
-            <w:r>
-              <w:rPr>
-                <w:rFonts w:eastAsia="Times New Roman"/>
-                <w:color w:val="000000"/>
-                <w:sz w:val="24"/>
-                <w:szCs w:val="24"/>
-                <w:lang w:val="es-PE"/>
-              </w:rPr>
-              <w:t xml:space="preserve"> </w:t>
-            </w:r>
-            <w:proofErr w:type="spellStart"/>
-            <w:r>
-              <w:rPr>
-                <w:rFonts w:eastAsia="Times New Roman"/>
-                <w:color w:val="000000"/>
-                <w:sz w:val="24"/>
-                <w:szCs w:val="24"/>
-                <w:lang w:val="es-PE"/>
-              </w:rPr>
-              <w:t>Planner</w:t>
-            </w:r>
-            <w:proofErr w:type="spellEnd"/>
-            <w:r>
-              <w:rPr>
-                <w:rFonts w:eastAsia="Times New Roman"/>
-                <w:color w:val="000000"/>
-                <w:sz w:val="24"/>
-                <w:szCs w:val="24"/>
-                <w:lang w:val="es-PE"/>
-              </w:rPr>
-              <w:t xml:space="preserve"> (MP)</w:t>
+              <w:t>Sistema de Planificación Alimenticia - Meal Planner (MP)</w:t>
             </w:r>
           </w:p>
         </w:tc>
@@ -26222,9 +25166,69 @@
                 <w:szCs w:val="24"/>
                 <w:lang w:val="es-PE"/>
               </w:rPr>
-              <w:t>Autor (</w:t>
-            </w:r>
-            <w:proofErr w:type="spellStart"/>
+              <w:t>Autor (stakeholder):</w:t>
+            </w:r>
+          </w:p>
+        </w:tc>
+        <w:tc>
+          <w:tcPr>
+            <w:tcW w:w="0" w:type="auto"/>
+            <w:shd w:val="clear" w:color="auto" w:fill="DEFBFF"/>
+            <w:tcMar>
+              <w:top w:w="100" w:type="dxa"/>
+              <w:left w:w="100" w:type="dxa"/>
+              <w:bottom w:w="100" w:type="dxa"/>
+              <w:right w:w="100" w:type="dxa"/>
+            </w:tcMar>
+            <w:hideMark/>
+          </w:tcPr>
+          <w:p>
+            <w:pPr>
+              <w:spacing w:line="360" w:lineRule="auto"/>
+              <w:rPr>
+                <w:rFonts w:ascii="Times New Roman" w:eastAsia="Times New Roman" w:hAnsi="Times New Roman" w:cs="Times New Roman"/>
+                <w:sz w:val="24"/>
+                <w:szCs w:val="24"/>
+                <w:lang w:val="es-PE"/>
+              </w:rPr>
+            </w:pPr>
+            <w:r>
+              <w:rPr>
+                <w:rFonts w:eastAsia="Times New Roman"/>
+                <w:color w:val="000000"/>
+                <w:sz w:val="24"/>
+                <w:szCs w:val="24"/>
+                <w:lang w:val="es-PE"/>
+              </w:rPr>
+              <w:t>Usuarios registrados de Meal Planner. </w:t>
+            </w:r>
+          </w:p>
+        </w:tc>
+      </w:tr>
+      <w:tr>
+        <w:tc>
+          <w:tcPr>
+            <w:tcW w:w="0" w:type="auto"/>
+            <w:shd w:val="clear" w:color="auto" w:fill="0779E4"/>
+            <w:tcMar>
+              <w:top w:w="100" w:type="dxa"/>
+              <w:left w:w="100" w:type="dxa"/>
+              <w:bottom w:w="100" w:type="dxa"/>
+              <w:right w:w="100" w:type="dxa"/>
+            </w:tcMar>
+            <w:hideMark/>
+          </w:tcPr>
+          <w:p>
+            <w:pPr>
+              <w:spacing w:line="360" w:lineRule="auto"/>
+              <w:jc w:val="both"/>
+              <w:rPr>
+                <w:rFonts w:ascii="Times New Roman" w:eastAsia="Times New Roman" w:hAnsi="Times New Roman" w:cs="Times New Roman"/>
+                <w:sz w:val="24"/>
+                <w:szCs w:val="24"/>
+                <w:lang w:val="es-PE"/>
+              </w:rPr>
+            </w:pPr>
             <w:r>
               <w:rPr>
                 <w:rFonts w:eastAsia="Times New Roman"/>
@@ -26235,20 +25239,8 @@
                 <w:szCs w:val="24"/>
                 <w:lang w:val="es-PE"/>
               </w:rPr>
-              <w:t>stakeholder</w:t>
-            </w:r>
-            <w:proofErr w:type="spellEnd"/>
-            <w:r>
-              <w:rPr>
-                <w:rFonts w:eastAsia="Times New Roman"/>
-                <w:b/>
-                <w:bCs/>
-                <w:color w:val="FFFFFF"/>
-                <w:sz w:val="24"/>
-                <w:szCs w:val="24"/>
-                <w:lang w:val="es-PE"/>
-              </w:rPr>
-              <w:t>):</w:t>
+              <w:lastRenderedPageBreak/>
+              <w:t>Descripción:</w:t>
             </w:r>
           </w:p>
         </w:tc>
@@ -26267,6 +25259,7 @@
           <w:p>
             <w:pPr>
               <w:spacing w:line="360" w:lineRule="auto"/>
+              <w:jc w:val="both"/>
               <w:rPr>
                 <w:rFonts w:ascii="Times New Roman" w:eastAsia="Times New Roman" w:hAnsi="Times New Roman" w:cs="Times New Roman"/>
                 <w:sz w:val="24"/>
@@ -26282,170 +25275,7 @@
                 <w:szCs w:val="24"/>
                 <w:lang w:val="es-PE"/>
               </w:rPr>
-              <w:t xml:space="preserve">Usuarios registrados de </w:t>
-            </w:r>
-            <w:proofErr w:type="spellStart"/>
-            <w:r>
-              <w:rPr>
-                <w:rFonts w:eastAsia="Times New Roman"/>
-                <w:color w:val="000000"/>
-                <w:sz w:val="24"/>
-                <w:szCs w:val="24"/>
-                <w:lang w:val="es-PE"/>
-              </w:rPr>
-              <w:t>Meal</w:t>
-            </w:r>
-            <w:proofErr w:type="spellEnd"/>
-            <w:r>
-              <w:rPr>
-                <w:rFonts w:eastAsia="Times New Roman"/>
-                <w:color w:val="000000"/>
-                <w:sz w:val="24"/>
-                <w:szCs w:val="24"/>
-                <w:lang w:val="es-PE"/>
-              </w:rPr>
-              <w:t xml:space="preserve"> </w:t>
-            </w:r>
-            <w:proofErr w:type="spellStart"/>
-            <w:r>
-              <w:rPr>
-                <w:rFonts w:eastAsia="Times New Roman"/>
-                <w:color w:val="000000"/>
-                <w:sz w:val="24"/>
-                <w:szCs w:val="24"/>
-                <w:lang w:val="es-PE"/>
-              </w:rPr>
-              <w:t>Planner</w:t>
-            </w:r>
-            <w:proofErr w:type="spellEnd"/>
-            <w:r>
-              <w:rPr>
-                <w:rFonts w:eastAsia="Times New Roman"/>
-                <w:color w:val="000000"/>
-                <w:sz w:val="24"/>
-                <w:szCs w:val="24"/>
-                <w:lang w:val="es-PE"/>
-              </w:rPr>
-              <w:t>. </w:t>
-            </w:r>
-          </w:p>
-        </w:tc>
-      </w:tr>
-      <w:tr>
-        <w:tc>
-          <w:tcPr>
-            <w:tcW w:w="0" w:type="auto"/>
-            <w:shd w:val="clear" w:color="auto" w:fill="0779E4"/>
-            <w:tcMar>
-              <w:top w:w="100" w:type="dxa"/>
-              <w:left w:w="100" w:type="dxa"/>
-              <w:bottom w:w="100" w:type="dxa"/>
-              <w:right w:w="100" w:type="dxa"/>
-            </w:tcMar>
-            <w:hideMark/>
-          </w:tcPr>
-          <w:p>
-            <w:pPr>
-              <w:spacing w:line="360" w:lineRule="auto"/>
-              <w:jc w:val="both"/>
-              <w:rPr>
-                <w:rFonts w:ascii="Times New Roman" w:eastAsia="Times New Roman" w:hAnsi="Times New Roman" w:cs="Times New Roman"/>
-                <w:sz w:val="24"/>
-                <w:szCs w:val="24"/>
-                <w:lang w:val="es-PE"/>
-              </w:rPr>
-            </w:pPr>
-            <w:r>
-              <w:rPr>
-                <w:rFonts w:eastAsia="Times New Roman"/>
-                <w:b/>
-                <w:bCs/>
-                <w:color w:val="FFFFFF"/>
-                <w:sz w:val="24"/>
-                <w:szCs w:val="24"/>
-                <w:lang w:val="es-PE"/>
-              </w:rPr>
-              <w:lastRenderedPageBreak/>
-              <w:t>Descripción:</w:t>
-            </w:r>
-          </w:p>
-        </w:tc>
-        <w:tc>
-          <w:tcPr>
-            <w:tcW w:w="0" w:type="auto"/>
-            <w:shd w:val="clear" w:color="auto" w:fill="DEFBFF"/>
-            <w:tcMar>
-              <w:top w:w="100" w:type="dxa"/>
-              <w:left w:w="100" w:type="dxa"/>
-              <w:bottom w:w="100" w:type="dxa"/>
-              <w:right w:w="100" w:type="dxa"/>
-            </w:tcMar>
-            <w:hideMark/>
-          </w:tcPr>
-          <w:p>
-            <w:pPr>
-              <w:spacing w:line="360" w:lineRule="auto"/>
-              <w:jc w:val="both"/>
-              <w:rPr>
-                <w:rFonts w:ascii="Times New Roman" w:eastAsia="Times New Roman" w:hAnsi="Times New Roman" w:cs="Times New Roman"/>
-                <w:sz w:val="24"/>
-                <w:szCs w:val="24"/>
-                <w:lang w:val="es-PE"/>
-              </w:rPr>
-            </w:pPr>
-            <w:r>
-              <w:rPr>
-                <w:rFonts w:eastAsia="Times New Roman"/>
-                <w:color w:val="000000"/>
-                <w:sz w:val="24"/>
-                <w:szCs w:val="24"/>
-                <w:lang w:val="es-PE"/>
-              </w:rPr>
-              <w:t xml:space="preserve">Se debe de agregar en la interfaz de inicio un pequeño videotutorial que sirva de guía para los usuarios nuevos, mostrando las funcionalidades que ofrece </w:t>
-            </w:r>
-            <w:proofErr w:type="spellStart"/>
-            <w:r>
-              <w:rPr>
-                <w:rFonts w:eastAsia="Times New Roman"/>
-                <w:color w:val="000000"/>
-                <w:sz w:val="24"/>
-                <w:szCs w:val="24"/>
-                <w:lang w:val="es-PE"/>
-              </w:rPr>
-              <w:t>Meal</w:t>
-            </w:r>
-            <w:proofErr w:type="spellEnd"/>
-            <w:r>
-              <w:rPr>
-                <w:rFonts w:eastAsia="Times New Roman"/>
-                <w:color w:val="000000"/>
-                <w:sz w:val="24"/>
-                <w:szCs w:val="24"/>
-                <w:lang w:val="es-PE"/>
-              </w:rPr>
-              <w:t xml:space="preserve"> </w:t>
-            </w:r>
-            <w:proofErr w:type="spellStart"/>
-            <w:r>
-              <w:rPr>
-                <w:rFonts w:eastAsia="Times New Roman"/>
-                <w:color w:val="000000"/>
-                <w:sz w:val="24"/>
-                <w:szCs w:val="24"/>
-                <w:lang w:val="es-PE"/>
-              </w:rPr>
-              <w:t>Planner</w:t>
-            </w:r>
-            <w:proofErr w:type="spellEnd"/>
-            <w:r>
-              <w:rPr>
-                <w:rFonts w:eastAsia="Times New Roman"/>
-                <w:color w:val="000000"/>
-                <w:sz w:val="24"/>
-                <w:szCs w:val="24"/>
-                <w:lang w:val="es-PE"/>
-              </w:rPr>
-              <w:t>.</w:t>
+              <w:t>Se debe de agregar en la interfaz de inicio un pequeño videotutorial que sirva de guía para los usuarios nuevos, mostrando las funcionalidades que ofrece Meal Planner.</w:t>
             </w:r>
           </w:p>
         </w:tc>
@@ -26727,51 +25557,7 @@
                 <w:szCs w:val="24"/>
                 <w:lang w:val="es-PE"/>
               </w:rPr>
-              <w:t xml:space="preserve">Sistema de Planificación Alimenticia - </w:t>
-            </w:r>
-            <w:proofErr w:type="spellStart"/>
-            <w:r>
-              <w:rPr>
-                <w:rFonts w:eastAsia="Times New Roman"/>
-                <w:color w:val="000000"/>
-                <w:sz w:val="24"/>
-                <w:szCs w:val="24"/>
-                <w:lang w:val="es-PE"/>
-              </w:rPr>
-              <w:t>Meal</w:t>
-            </w:r>
-            <w:proofErr w:type="spellEnd"/>
-            <w:r>
-              <w:rPr>
-                <w:rFonts w:eastAsia="Times New Roman"/>
-                <w:color w:val="000000"/>
-                <w:sz w:val="24"/>
-                <w:szCs w:val="24"/>
-                <w:lang w:val="es-PE"/>
-              </w:rPr>
-              <w:t xml:space="preserve"> </w:t>
-            </w:r>
-            <w:proofErr w:type="spellStart"/>
-            <w:r>
-              <w:rPr>
-                <w:rFonts w:eastAsia="Times New Roman"/>
-                <w:color w:val="000000"/>
-                <w:sz w:val="24"/>
-                <w:szCs w:val="24"/>
-                <w:lang w:val="es-PE"/>
-              </w:rPr>
-              <w:t>Planner</w:t>
-            </w:r>
-            <w:proofErr w:type="spellEnd"/>
-            <w:r>
-              <w:rPr>
-                <w:rFonts w:eastAsia="Times New Roman"/>
-                <w:color w:val="000000"/>
-                <w:sz w:val="24"/>
-                <w:szCs w:val="24"/>
-                <w:lang w:val="es-PE"/>
-              </w:rPr>
-              <w:t xml:space="preserve"> (MP)</w:t>
+              <w:t>Sistema de Planificación Alimenticia - Meal Planner (MP)</w:t>
             </w:r>
           </w:p>
         </w:tc>
@@ -26980,9 +25766,69 @@
                 <w:szCs w:val="24"/>
                 <w:lang w:val="es-PE"/>
               </w:rPr>
-              <w:t>Autor (</w:t>
-            </w:r>
-            <w:proofErr w:type="spellStart"/>
+              <w:t>Autor (stakeholder):</w:t>
+            </w:r>
+          </w:p>
+        </w:tc>
+        <w:tc>
+          <w:tcPr>
+            <w:tcW w:w="0" w:type="auto"/>
+            <w:shd w:val="clear" w:color="auto" w:fill="DEFBFF"/>
+            <w:tcMar>
+              <w:top w:w="100" w:type="dxa"/>
+              <w:left w:w="100" w:type="dxa"/>
+              <w:bottom w:w="100" w:type="dxa"/>
+              <w:right w:w="100" w:type="dxa"/>
+            </w:tcMar>
+            <w:hideMark/>
+          </w:tcPr>
+          <w:p>
+            <w:pPr>
+              <w:spacing w:line="360" w:lineRule="auto"/>
+              <w:rPr>
+                <w:rFonts w:ascii="Times New Roman" w:eastAsia="Times New Roman" w:hAnsi="Times New Roman" w:cs="Times New Roman"/>
+                <w:sz w:val="24"/>
+                <w:szCs w:val="24"/>
+                <w:lang w:val="es-PE"/>
+              </w:rPr>
+            </w:pPr>
+            <w:r>
+              <w:rPr>
+                <w:rFonts w:eastAsia="Times New Roman"/>
+                <w:color w:val="000000"/>
+                <w:sz w:val="24"/>
+                <w:szCs w:val="24"/>
+                <w:lang w:val="es-PE"/>
+              </w:rPr>
+              <w:t>Usuarios registrados de Meal Planner. </w:t>
+            </w:r>
+          </w:p>
+        </w:tc>
+      </w:tr>
+      <w:tr>
+        <w:tc>
+          <w:tcPr>
+            <w:tcW w:w="0" w:type="auto"/>
+            <w:shd w:val="clear" w:color="auto" w:fill="0779E4"/>
+            <w:tcMar>
+              <w:top w:w="100" w:type="dxa"/>
+              <w:left w:w="100" w:type="dxa"/>
+              <w:bottom w:w="100" w:type="dxa"/>
+              <w:right w:w="100" w:type="dxa"/>
+            </w:tcMar>
+            <w:hideMark/>
+          </w:tcPr>
+          <w:p>
+            <w:pPr>
+              <w:spacing w:line="360" w:lineRule="auto"/>
+              <w:jc w:val="both"/>
+              <w:rPr>
+                <w:rFonts w:ascii="Times New Roman" w:eastAsia="Times New Roman" w:hAnsi="Times New Roman" w:cs="Times New Roman"/>
+                <w:sz w:val="24"/>
+                <w:szCs w:val="24"/>
+                <w:lang w:val="es-PE"/>
+              </w:rPr>
+            </w:pPr>
             <w:r>
               <w:rPr>
                 <w:rFonts w:eastAsia="Times New Roman"/>
@@ -26993,9 +25839,70 @@
                 <w:szCs w:val="24"/>
                 <w:lang w:val="es-PE"/>
               </w:rPr>
-              <w:t>stakeholder</w:t>
-            </w:r>
-            <w:proofErr w:type="spellEnd"/>
+              <w:t>Descripción:</w:t>
+            </w:r>
+          </w:p>
+        </w:tc>
+        <w:tc>
+          <w:tcPr>
+            <w:tcW w:w="0" w:type="auto"/>
+            <w:shd w:val="clear" w:color="auto" w:fill="DEFBFF"/>
+            <w:tcMar>
+              <w:top w:w="100" w:type="dxa"/>
+              <w:left w:w="100" w:type="dxa"/>
+              <w:bottom w:w="100" w:type="dxa"/>
+              <w:right w:w="100" w:type="dxa"/>
+            </w:tcMar>
+            <w:hideMark/>
+          </w:tcPr>
+          <w:p>
+            <w:pPr>
+              <w:spacing w:line="360" w:lineRule="auto"/>
+              <w:jc w:val="both"/>
+              <w:rPr>
+                <w:rFonts w:ascii="Times New Roman" w:eastAsia="Times New Roman" w:hAnsi="Times New Roman" w:cs="Times New Roman"/>
+                <w:sz w:val="24"/>
+                <w:szCs w:val="24"/>
+                <w:lang w:val="es-PE"/>
+              </w:rPr>
+            </w:pPr>
+            <w:r>
+              <w:rPr>
+                <w:rFonts w:eastAsia="Times New Roman"/>
+                <w:color w:val="000000"/>
+                <w:sz w:val="24"/>
+                <w:szCs w:val="24"/>
+                <w:lang w:val="es-PE"/>
+              </w:rPr>
+              <w:t>Se debe implementar al final de la página de inicio una sección para que los usuarios puedan dejar un comentario acerca de la página.</w:t>
+            </w:r>
+          </w:p>
+        </w:tc>
+      </w:tr>
+      <w:tr>
+        <w:tc>
+          <w:tcPr>
+            <w:tcW w:w="0" w:type="auto"/>
+            <w:shd w:val="clear" w:color="auto" w:fill="0779E4"/>
+            <w:tcMar>
+              <w:top w:w="100" w:type="dxa"/>
+              <w:left w:w="100" w:type="dxa"/>
+              <w:bottom w:w="100" w:type="dxa"/>
+              <w:right w:w="100" w:type="dxa"/>
+            </w:tcMar>
+            <w:hideMark/>
+          </w:tcPr>
+          <w:p>
+            <w:pPr>
+              <w:spacing w:line="360" w:lineRule="auto"/>
+              <w:jc w:val="both"/>
+              <w:rPr>
+                <w:rFonts w:ascii="Times New Roman" w:eastAsia="Times New Roman" w:hAnsi="Times New Roman" w:cs="Times New Roman"/>
+                <w:sz w:val="24"/>
+                <w:szCs w:val="24"/>
+                <w:lang w:val="es-PE"/>
+              </w:rPr>
+            </w:pPr>
             <w:r>
               <w:rPr>
                 <w:rFonts w:eastAsia="Times New Roman"/>
@@ -27006,7 +25913,7 @@
                 <w:szCs w:val="24"/>
                 <w:lang w:val="es-PE"/>
               </w:rPr>
-              <w:t>):</w:t>
+              <w:t>Justificación:</w:t>
             </w:r>
           </w:p>
         </w:tc>
@@ -27025,6 +25932,7 @@
           <w:p>
             <w:pPr>
               <w:spacing w:line="360" w:lineRule="auto"/>
+              <w:jc w:val="both"/>
               <w:rPr>
                 <w:rFonts w:ascii="Times New Roman" w:eastAsia="Times New Roman" w:hAnsi="Times New Roman" w:cs="Times New Roman"/>
                 <w:sz w:val="24"/>
@@ -27040,243 +25948,7 @@
                 <w:szCs w:val="24"/>
                 <w:lang w:val="es-PE"/>
               </w:rPr>
-              <w:t xml:space="preserve">Usuarios registrados de </w:t>
-            </w:r>
-            <w:proofErr w:type="spellStart"/>
-            <w:r>
-              <w:rPr>
-                <w:rFonts w:eastAsia="Times New Roman"/>
-                <w:color w:val="000000"/>
-                <w:sz w:val="24"/>
-                <w:szCs w:val="24"/>
-                <w:lang w:val="es-PE"/>
-              </w:rPr>
-              <w:t>Meal</w:t>
-            </w:r>
-            <w:proofErr w:type="spellEnd"/>
-            <w:r>
-              <w:rPr>
-                <w:rFonts w:eastAsia="Times New Roman"/>
-                <w:color w:val="000000"/>
-                <w:sz w:val="24"/>
-                <w:szCs w:val="24"/>
-                <w:lang w:val="es-PE"/>
-              </w:rPr>
-              <w:t xml:space="preserve"> </w:t>
-            </w:r>
-            <w:proofErr w:type="spellStart"/>
-            <w:r>
-              <w:rPr>
-                <w:rFonts w:eastAsia="Times New Roman"/>
-                <w:color w:val="000000"/>
-                <w:sz w:val="24"/>
-                <w:szCs w:val="24"/>
-                <w:lang w:val="es-PE"/>
-              </w:rPr>
-              <w:t>Planner</w:t>
-            </w:r>
-            <w:proofErr w:type="spellEnd"/>
-            <w:r>
-              <w:rPr>
-                <w:rFonts w:eastAsia="Times New Roman"/>
-                <w:color w:val="000000"/>
-                <w:sz w:val="24"/>
-                <w:szCs w:val="24"/>
-                <w:lang w:val="es-PE"/>
-              </w:rPr>
-              <w:t>. </w:t>
-            </w:r>
-          </w:p>
-        </w:tc>
-      </w:tr>
-      <w:tr>
-        <w:tc>
-          <w:tcPr>
-            <w:tcW w:w="0" w:type="auto"/>
-            <w:shd w:val="clear" w:color="auto" w:fill="0779E4"/>
-            <w:tcMar>
-              <w:top w:w="100" w:type="dxa"/>
-              <w:left w:w="100" w:type="dxa"/>
-              <w:bottom w:w="100" w:type="dxa"/>
-              <w:right w:w="100" w:type="dxa"/>
-            </w:tcMar>
-            <w:hideMark/>
-          </w:tcPr>
-          <w:p>
-            <w:pPr>
-              <w:spacing w:line="360" w:lineRule="auto"/>
-              <w:jc w:val="both"/>
-              <w:rPr>
-                <w:rFonts w:ascii="Times New Roman" w:eastAsia="Times New Roman" w:hAnsi="Times New Roman" w:cs="Times New Roman"/>
-                <w:sz w:val="24"/>
-                <w:szCs w:val="24"/>
-                <w:lang w:val="es-PE"/>
-              </w:rPr>
-            </w:pPr>
-            <w:r>
-              <w:rPr>
-                <w:rFonts w:eastAsia="Times New Roman"/>
-                <w:b/>
-                <w:bCs/>
-                <w:color w:val="FFFFFF"/>
-                <w:sz w:val="24"/>
-                <w:szCs w:val="24"/>
-                <w:lang w:val="es-PE"/>
-              </w:rPr>
-              <w:t>Descripción:</w:t>
-            </w:r>
-          </w:p>
-        </w:tc>
-        <w:tc>
-          <w:tcPr>
-            <w:tcW w:w="0" w:type="auto"/>
-            <w:shd w:val="clear" w:color="auto" w:fill="DEFBFF"/>
-            <w:tcMar>
-              <w:top w:w="100" w:type="dxa"/>
-              <w:left w:w="100" w:type="dxa"/>
-              <w:bottom w:w="100" w:type="dxa"/>
-              <w:right w:w="100" w:type="dxa"/>
-            </w:tcMar>
-            <w:hideMark/>
-          </w:tcPr>
-          <w:p>
-            <w:pPr>
-              <w:spacing w:line="360" w:lineRule="auto"/>
-              <w:jc w:val="both"/>
-              <w:rPr>
-                <w:rFonts w:ascii="Times New Roman" w:eastAsia="Times New Roman" w:hAnsi="Times New Roman" w:cs="Times New Roman"/>
-                <w:sz w:val="24"/>
-                <w:szCs w:val="24"/>
-                <w:lang w:val="es-PE"/>
-              </w:rPr>
-            </w:pPr>
-            <w:r>
-              <w:rPr>
-                <w:rFonts w:eastAsia="Times New Roman"/>
-                <w:color w:val="000000"/>
-                <w:sz w:val="24"/>
-                <w:szCs w:val="24"/>
-                <w:lang w:val="es-PE"/>
-              </w:rPr>
-              <w:t>Se debe implementar al final de la página de inicio una sección para que los usuarios puedan dejar un comentario acerca de la página.</w:t>
-            </w:r>
-          </w:p>
-        </w:tc>
-      </w:tr>
-      <w:tr>
-        <w:tc>
-          <w:tcPr>
-            <w:tcW w:w="0" w:type="auto"/>
-            <w:shd w:val="clear" w:color="auto" w:fill="0779E4"/>
-            <w:tcMar>
-              <w:top w:w="100" w:type="dxa"/>
-              <w:left w:w="100" w:type="dxa"/>
-              <w:bottom w:w="100" w:type="dxa"/>
-              <w:right w:w="100" w:type="dxa"/>
-            </w:tcMar>
-            <w:hideMark/>
-          </w:tcPr>
-          <w:p>
-            <w:pPr>
-              <w:spacing w:line="360" w:lineRule="auto"/>
-              <w:jc w:val="both"/>
-              <w:rPr>
-                <w:rFonts w:ascii="Times New Roman" w:eastAsia="Times New Roman" w:hAnsi="Times New Roman" w:cs="Times New Roman"/>
-                <w:sz w:val="24"/>
-                <w:szCs w:val="24"/>
-                <w:lang w:val="es-PE"/>
-              </w:rPr>
-            </w:pPr>
-            <w:r>
-              <w:rPr>
-                <w:rFonts w:eastAsia="Times New Roman"/>
-                <w:b/>
-                <w:bCs/>
-                <w:color w:val="FFFFFF"/>
-                <w:sz w:val="24"/>
-                <w:szCs w:val="24"/>
-                <w:lang w:val="es-PE"/>
-              </w:rPr>
-              <w:t>Justificación:</w:t>
-            </w:r>
-          </w:p>
-        </w:tc>
-        <w:tc>
-          <w:tcPr>
-            <w:tcW w:w="0" w:type="auto"/>
-            <w:shd w:val="clear" w:color="auto" w:fill="DEFBFF"/>
-            <w:tcMar>
-              <w:top w:w="100" w:type="dxa"/>
-              <w:left w:w="100" w:type="dxa"/>
-              <w:bottom w:w="100" w:type="dxa"/>
-              <w:right w:w="100" w:type="dxa"/>
-            </w:tcMar>
-            <w:hideMark/>
-          </w:tcPr>
-          <w:p>
-            <w:pPr>
-              <w:spacing w:line="360" w:lineRule="auto"/>
-              <w:jc w:val="both"/>
-              <w:rPr>
-                <w:rFonts w:ascii="Times New Roman" w:eastAsia="Times New Roman" w:hAnsi="Times New Roman" w:cs="Times New Roman"/>
-                <w:sz w:val="24"/>
-                <w:szCs w:val="24"/>
-                <w:lang w:val="es-PE"/>
-              </w:rPr>
-            </w:pPr>
-            <w:r>
-              <w:rPr>
-                <w:rFonts w:eastAsia="Times New Roman"/>
-                <w:color w:val="000000"/>
-                <w:sz w:val="24"/>
-                <w:szCs w:val="24"/>
-                <w:lang w:val="es-PE"/>
-              </w:rPr>
-              <w:t xml:space="preserve">Los comentarios contribuyen a dar credibilidad y confianza a los nuevos usuarios del servicio que brinda la página de </w:t>
-            </w:r>
-            <w:proofErr w:type="spellStart"/>
-            <w:r>
-              <w:rPr>
-                <w:rFonts w:eastAsia="Times New Roman"/>
-                <w:color w:val="000000"/>
-                <w:sz w:val="24"/>
-                <w:szCs w:val="24"/>
-                <w:lang w:val="es-PE"/>
-              </w:rPr>
-              <w:t>Meal</w:t>
-            </w:r>
-            <w:proofErr w:type="spellEnd"/>
-            <w:r>
-              <w:rPr>
-                <w:rFonts w:eastAsia="Times New Roman"/>
-                <w:color w:val="000000"/>
-                <w:sz w:val="24"/>
-                <w:szCs w:val="24"/>
-                <w:lang w:val="es-PE"/>
-              </w:rPr>
-              <w:t xml:space="preserve"> </w:t>
-            </w:r>
-            <w:proofErr w:type="spellStart"/>
-            <w:r>
-              <w:rPr>
-                <w:rFonts w:eastAsia="Times New Roman"/>
-                <w:color w:val="000000"/>
-                <w:sz w:val="24"/>
-                <w:szCs w:val="24"/>
-                <w:lang w:val="es-PE"/>
-              </w:rPr>
-              <w:t>Planner</w:t>
-            </w:r>
-            <w:proofErr w:type="spellEnd"/>
-            <w:r>
-              <w:rPr>
-                <w:rFonts w:eastAsia="Times New Roman"/>
-                <w:color w:val="000000"/>
-                <w:sz w:val="24"/>
-                <w:szCs w:val="24"/>
-                <w:lang w:val="es-PE"/>
-              </w:rPr>
-              <w:t>.</w:t>
+              <w:t>Los comentarios contribuyen a dar credibilidad y confianza a los nuevos usuarios del servicio que brinda la página de Meal Planner.</w:t>
             </w:r>
           </w:p>
         </w:tc>
@@ -27485,51 +26157,7 @@
                 <w:szCs w:val="24"/>
                 <w:lang w:val="es-PE"/>
               </w:rPr>
-              <w:t xml:space="preserve">Sistema de Planificación Alimenticia - </w:t>
-            </w:r>
-            <w:proofErr w:type="spellStart"/>
-            <w:r>
-              <w:rPr>
-                <w:rFonts w:eastAsia="Times New Roman"/>
-                <w:color w:val="000000"/>
-                <w:sz w:val="24"/>
-                <w:szCs w:val="24"/>
-                <w:lang w:val="es-PE"/>
-              </w:rPr>
-              <w:t>Meal</w:t>
-            </w:r>
-            <w:proofErr w:type="spellEnd"/>
-            <w:r>
-              <w:rPr>
-                <w:rFonts w:eastAsia="Times New Roman"/>
-                <w:color w:val="000000"/>
-                <w:sz w:val="24"/>
-                <w:szCs w:val="24"/>
-                <w:lang w:val="es-PE"/>
-              </w:rPr>
-              <w:t xml:space="preserve"> </w:t>
-            </w:r>
-            <w:proofErr w:type="spellStart"/>
-            <w:r>
-              <w:rPr>
-                <w:rFonts w:eastAsia="Times New Roman"/>
-                <w:color w:val="000000"/>
-                <w:sz w:val="24"/>
-                <w:szCs w:val="24"/>
-                <w:lang w:val="es-PE"/>
-              </w:rPr>
-              <w:t>Planner</w:t>
-            </w:r>
-            <w:proofErr w:type="spellEnd"/>
-            <w:r>
-              <w:rPr>
-                <w:rFonts w:eastAsia="Times New Roman"/>
-                <w:color w:val="000000"/>
-                <w:sz w:val="24"/>
-                <w:szCs w:val="24"/>
-                <w:lang w:val="es-PE"/>
-              </w:rPr>
-              <w:t xml:space="preserve"> (MP)</w:t>
+              <w:t>Sistema de Planificación Alimenticia - Meal Planner (MP)</w:t>
             </w:r>
           </w:p>
         </w:tc>
@@ -27702,29 +26330,7 @@
                 <w:szCs w:val="24"/>
                 <w:lang w:val="es-PE"/>
               </w:rPr>
-              <w:t xml:space="preserve">Área de Desarrollo - </w:t>
-            </w:r>
-            <w:proofErr w:type="spellStart"/>
-            <w:r>
-              <w:rPr>
-                <w:rFonts w:eastAsia="Times New Roman"/>
-                <w:color w:val="000000"/>
-                <w:sz w:val="24"/>
-                <w:szCs w:val="24"/>
-                <w:lang w:val="es-PE"/>
-              </w:rPr>
-              <w:t>Frontend</w:t>
-            </w:r>
-            <w:proofErr w:type="spellEnd"/>
-            <w:r>
-              <w:rPr>
-                <w:rFonts w:eastAsia="Times New Roman"/>
-                <w:color w:val="000000"/>
-                <w:sz w:val="24"/>
-                <w:szCs w:val="24"/>
-                <w:lang w:val="es-PE"/>
-              </w:rPr>
-              <w:t>.</w:t>
+              <w:t>Área de Desarrollo - Frontend.</w:t>
             </w:r>
           </w:p>
         </w:tc>
@@ -27763,33 +26369,7 @@
                 <w:szCs w:val="24"/>
                 <w:lang w:val="es-PE"/>
               </w:rPr>
-              <w:t>Autor (</w:t>
-            </w:r>
-            <w:proofErr w:type="spellStart"/>
-            <w:r>
-              <w:rPr>
-                <w:rFonts w:eastAsia="Times New Roman"/>
-                <w:b/>
-                <w:bCs/>
-                <w:color w:val="FFFFFF"/>
-                <w:sz w:val="24"/>
-                <w:szCs w:val="24"/>
-                <w:lang w:val="es-PE"/>
-              </w:rPr>
-              <w:t>stakeholder</w:t>
-            </w:r>
-            <w:proofErr w:type="spellEnd"/>
-            <w:r>
-              <w:rPr>
-                <w:rFonts w:eastAsia="Times New Roman"/>
-                <w:b/>
-                <w:bCs/>
-                <w:color w:val="FFFFFF"/>
-                <w:sz w:val="24"/>
-                <w:szCs w:val="24"/>
-                <w:lang w:val="es-PE"/>
-              </w:rPr>
-              <w:t>):</w:t>
+              <w:t>Autor (stakeholder):</w:t>
             </w:r>
           </w:p>
         </w:tc>
@@ -27824,51 +26404,7 @@
                 <w:szCs w:val="24"/>
                 <w:lang w:val="es-PE"/>
               </w:rPr>
-              <w:t xml:space="preserve">Usuarios registrados de </w:t>
-            </w:r>
-            <w:proofErr w:type="spellStart"/>
-            <w:r>
-              <w:rPr>
-                <w:rFonts w:eastAsia="Times New Roman"/>
-                <w:color w:val="000000"/>
-                <w:sz w:val="24"/>
-                <w:szCs w:val="24"/>
-                <w:lang w:val="es-PE"/>
-              </w:rPr>
-              <w:t>Meal</w:t>
-            </w:r>
-            <w:proofErr w:type="spellEnd"/>
-            <w:r>
-              <w:rPr>
-                <w:rFonts w:eastAsia="Times New Roman"/>
-                <w:color w:val="000000"/>
-                <w:sz w:val="24"/>
-                <w:szCs w:val="24"/>
-                <w:lang w:val="es-PE"/>
-              </w:rPr>
-              <w:t xml:space="preserve"> </w:t>
-            </w:r>
-            <w:proofErr w:type="spellStart"/>
-            <w:r>
-              <w:rPr>
-                <w:rFonts w:eastAsia="Times New Roman"/>
-                <w:color w:val="000000"/>
-                <w:sz w:val="24"/>
-                <w:szCs w:val="24"/>
-                <w:lang w:val="es-PE"/>
-              </w:rPr>
-              <w:t>Planner</w:t>
-            </w:r>
-            <w:proofErr w:type="spellEnd"/>
-            <w:r>
-              <w:rPr>
-                <w:rFonts w:eastAsia="Times New Roman"/>
-                <w:color w:val="000000"/>
-                <w:sz w:val="24"/>
-                <w:szCs w:val="24"/>
-                <w:lang w:val="es-PE"/>
-              </w:rPr>
-              <w:t>. </w:t>
+              <w:t>Usuarios registrados de Meal Planner. </w:t>
             </w:r>
           </w:p>
         </w:tc>
@@ -28235,51 +26771,7 @@
                 <w:szCs w:val="24"/>
                 <w:lang w:val="es-PE"/>
               </w:rPr>
-              <w:t xml:space="preserve">Sistema de Planificación Alimenticia - </w:t>
-            </w:r>
-            <w:proofErr w:type="spellStart"/>
-            <w:r>
-              <w:rPr>
-                <w:rFonts w:eastAsia="Times New Roman"/>
-                <w:color w:val="000000"/>
-                <w:sz w:val="24"/>
-                <w:szCs w:val="24"/>
-                <w:lang w:val="es-PE"/>
-              </w:rPr>
-              <w:t>Meal</w:t>
-            </w:r>
-            <w:proofErr w:type="spellEnd"/>
-            <w:r>
-              <w:rPr>
-                <w:rFonts w:eastAsia="Times New Roman"/>
-                <w:color w:val="000000"/>
-                <w:sz w:val="24"/>
-                <w:szCs w:val="24"/>
-                <w:lang w:val="es-PE"/>
-              </w:rPr>
-              <w:t xml:space="preserve"> </w:t>
-            </w:r>
-            <w:proofErr w:type="spellStart"/>
-            <w:r>
-              <w:rPr>
-                <w:rFonts w:eastAsia="Times New Roman"/>
-                <w:color w:val="000000"/>
-                <w:sz w:val="24"/>
-                <w:szCs w:val="24"/>
-                <w:lang w:val="es-PE"/>
-              </w:rPr>
-              <w:t>Planner</w:t>
-            </w:r>
-            <w:proofErr w:type="spellEnd"/>
-            <w:r>
-              <w:rPr>
-                <w:rFonts w:eastAsia="Times New Roman"/>
-                <w:color w:val="000000"/>
-                <w:sz w:val="24"/>
-                <w:szCs w:val="24"/>
-                <w:lang w:val="es-PE"/>
-              </w:rPr>
-              <w:t xml:space="preserve"> (MP)</w:t>
+              <w:t>Sistema de Planificación Alimenticia - Meal Planner (MP)</w:t>
             </w:r>
           </w:p>
         </w:tc>
@@ -28492,33 +26984,7 @@
                 <w:szCs w:val="24"/>
                 <w:lang w:val="es-PE"/>
               </w:rPr>
-              <w:t>Autor (</w:t>
-            </w:r>
-            <w:proofErr w:type="spellStart"/>
-            <w:r>
-              <w:rPr>
-                <w:rFonts w:eastAsia="Times New Roman"/>
-                <w:b/>
-                <w:bCs/>
-                <w:color w:val="FFFFFF"/>
-                <w:sz w:val="24"/>
-                <w:szCs w:val="24"/>
-                <w:lang w:val="es-PE"/>
-              </w:rPr>
-              <w:t>stakeholder</w:t>
-            </w:r>
-            <w:proofErr w:type="spellEnd"/>
-            <w:r>
-              <w:rPr>
-                <w:rFonts w:eastAsia="Times New Roman"/>
-                <w:b/>
-                <w:bCs/>
-                <w:color w:val="FFFFFF"/>
-                <w:sz w:val="24"/>
-                <w:szCs w:val="24"/>
-                <w:lang w:val="es-PE"/>
-              </w:rPr>
-              <w:t>):</w:t>
+              <w:t>Autor (stakeholder):</w:t>
             </w:r>
           </w:p>
         </w:tc>
@@ -28553,51 +27019,7 @@
                 <w:szCs w:val="24"/>
                 <w:lang w:val="es-PE"/>
               </w:rPr>
-              <w:t xml:space="preserve">Usuarios registrados de </w:t>
-            </w:r>
-            <w:proofErr w:type="spellStart"/>
-            <w:r>
-              <w:rPr>
-                <w:rFonts w:eastAsia="Times New Roman"/>
-                <w:color w:val="000000"/>
-                <w:sz w:val="24"/>
-                <w:szCs w:val="24"/>
-                <w:lang w:val="es-PE"/>
-              </w:rPr>
-              <w:t>Meal</w:t>
-            </w:r>
-            <w:proofErr w:type="spellEnd"/>
-            <w:r>
-              <w:rPr>
-                <w:rFonts w:eastAsia="Times New Roman"/>
-                <w:color w:val="000000"/>
-                <w:sz w:val="24"/>
-                <w:szCs w:val="24"/>
-                <w:lang w:val="es-PE"/>
-              </w:rPr>
-              <w:t xml:space="preserve"> </w:t>
-            </w:r>
-            <w:proofErr w:type="spellStart"/>
-            <w:r>
-              <w:rPr>
-                <w:rFonts w:eastAsia="Times New Roman"/>
-                <w:color w:val="000000"/>
-                <w:sz w:val="24"/>
-                <w:szCs w:val="24"/>
-                <w:lang w:val="es-PE"/>
-              </w:rPr>
-              <w:t>Planner</w:t>
-            </w:r>
-            <w:proofErr w:type="spellEnd"/>
-            <w:r>
-              <w:rPr>
-                <w:rFonts w:eastAsia="Times New Roman"/>
-                <w:color w:val="000000"/>
-                <w:sz w:val="24"/>
-                <w:szCs w:val="24"/>
-                <w:lang w:val="es-PE"/>
-              </w:rPr>
-              <w:t>. </w:t>
+              <w:t>Usuarios registrados de Meal Planner. </w:t>
             </w:r>
           </w:p>
         </w:tc>
@@ -28685,51 +27107,7 @@
                 <w:lang w:val="es-PE"/>
               </w:rPr>
               <w:lastRenderedPageBreak/>
-              <w:t xml:space="preserve">más les gusten y puedan ser vistas por los demás usuarios de </w:t>
-            </w:r>
-            <w:proofErr w:type="spellStart"/>
-            <w:r>
-              <w:rPr>
-                <w:rFonts w:eastAsia="Times New Roman"/>
-                <w:color w:val="000000"/>
-                <w:sz w:val="24"/>
-                <w:szCs w:val="24"/>
-                <w:lang w:val="es-PE"/>
-              </w:rPr>
-              <w:t>Meal</w:t>
-            </w:r>
-            <w:proofErr w:type="spellEnd"/>
-            <w:r>
-              <w:rPr>
-                <w:rFonts w:eastAsia="Times New Roman"/>
-                <w:color w:val="000000"/>
-                <w:sz w:val="24"/>
-                <w:szCs w:val="24"/>
-                <w:lang w:val="es-PE"/>
-              </w:rPr>
-              <w:t xml:space="preserve"> </w:t>
-            </w:r>
-            <w:proofErr w:type="spellStart"/>
-            <w:r>
-              <w:rPr>
-                <w:rFonts w:eastAsia="Times New Roman"/>
-                <w:color w:val="000000"/>
-                <w:sz w:val="24"/>
-                <w:szCs w:val="24"/>
-                <w:lang w:val="es-PE"/>
-              </w:rPr>
-              <w:t>Planner</w:t>
-            </w:r>
-            <w:proofErr w:type="spellEnd"/>
-            <w:r>
-              <w:rPr>
-                <w:rFonts w:eastAsia="Times New Roman"/>
-                <w:color w:val="000000"/>
-                <w:sz w:val="24"/>
-                <w:szCs w:val="24"/>
-                <w:lang w:val="es-PE"/>
-              </w:rPr>
-              <w:t>.</w:t>
+              <w:t>más les gusten y puedan ser vistas por los demás usuarios de Meal Planner.</w:t>
             </w:r>
           </w:p>
         </w:tc>
@@ -28804,51 +27182,7 @@
                 <w:szCs w:val="24"/>
                 <w:lang w:val="es-PE"/>
               </w:rPr>
-              <w:t xml:space="preserve">Para una mayor experiencia e interactividad entre los usuarios de </w:t>
-            </w:r>
-            <w:proofErr w:type="spellStart"/>
-            <w:r>
-              <w:rPr>
-                <w:rFonts w:eastAsia="Times New Roman"/>
-                <w:color w:val="000000"/>
-                <w:sz w:val="24"/>
-                <w:szCs w:val="24"/>
-                <w:lang w:val="es-PE"/>
-              </w:rPr>
-              <w:t>Meal</w:t>
-            </w:r>
-            <w:proofErr w:type="spellEnd"/>
-            <w:r>
-              <w:rPr>
-                <w:rFonts w:eastAsia="Times New Roman"/>
-                <w:color w:val="000000"/>
-                <w:sz w:val="24"/>
-                <w:szCs w:val="24"/>
-                <w:lang w:val="es-PE"/>
-              </w:rPr>
-              <w:t xml:space="preserve"> </w:t>
-            </w:r>
-            <w:proofErr w:type="spellStart"/>
-            <w:r>
-              <w:rPr>
-                <w:rFonts w:eastAsia="Times New Roman"/>
-                <w:color w:val="000000"/>
-                <w:sz w:val="24"/>
-                <w:szCs w:val="24"/>
-                <w:lang w:val="es-PE"/>
-              </w:rPr>
-              <w:t>Planner</w:t>
-            </w:r>
-            <w:proofErr w:type="spellEnd"/>
-            <w:r>
-              <w:rPr>
-                <w:rFonts w:eastAsia="Times New Roman"/>
-                <w:color w:val="000000"/>
-                <w:sz w:val="24"/>
-                <w:szCs w:val="24"/>
-                <w:lang w:val="es-PE"/>
-              </w:rPr>
-              <w:t>, se necesita que los usuarios puedan colocar sus recetas saludables favoritas para que puedan contribuir e intercambiar recetas entre ellos.</w:t>
+              <w:t>Para una mayor experiencia e interactividad entre los usuarios de Meal Planner, se necesita que los usuarios puedan colocar sus recetas saludables favoritas para que puedan contribuir e intercambiar recetas entre ellos.</w:t>
             </w:r>
           </w:p>
         </w:tc>
@@ -29056,51 +27390,7 @@
                 <w:szCs w:val="24"/>
                 <w:lang w:val="es-PE"/>
               </w:rPr>
-              <w:t xml:space="preserve">Sistema de Planificación Alimenticia - </w:t>
-            </w:r>
-            <w:proofErr w:type="spellStart"/>
-            <w:r>
-              <w:rPr>
-                <w:rFonts w:eastAsia="Times New Roman"/>
-                <w:color w:val="000000"/>
-                <w:sz w:val="24"/>
-                <w:szCs w:val="24"/>
-                <w:lang w:val="es-PE"/>
-              </w:rPr>
-              <w:t>Meal</w:t>
-            </w:r>
-            <w:proofErr w:type="spellEnd"/>
-            <w:r>
-              <w:rPr>
-                <w:rFonts w:eastAsia="Times New Roman"/>
-                <w:color w:val="000000"/>
-                <w:sz w:val="24"/>
-                <w:szCs w:val="24"/>
-                <w:lang w:val="es-PE"/>
-              </w:rPr>
-              <w:t xml:space="preserve"> </w:t>
-            </w:r>
-            <w:proofErr w:type="spellStart"/>
-            <w:r>
-              <w:rPr>
-                <w:rFonts w:eastAsia="Times New Roman"/>
-                <w:color w:val="000000"/>
-                <w:sz w:val="24"/>
-                <w:szCs w:val="24"/>
-                <w:lang w:val="es-PE"/>
-              </w:rPr>
-              <w:t>Planner</w:t>
-            </w:r>
-            <w:proofErr w:type="spellEnd"/>
-            <w:r>
-              <w:rPr>
-                <w:rFonts w:eastAsia="Times New Roman"/>
-                <w:color w:val="000000"/>
-                <w:sz w:val="24"/>
-                <w:szCs w:val="24"/>
-                <w:lang w:val="es-PE"/>
-              </w:rPr>
-              <w:t xml:space="preserve"> (MP)</w:t>
+              <w:t>Sistema de Planificación Alimenticia - Meal Planner (MP)</w:t>
             </w:r>
           </w:p>
         </w:tc>
@@ -29309,33 +27599,7 @@
                 <w:szCs w:val="24"/>
                 <w:lang w:val="es-PE"/>
               </w:rPr>
-              <w:t>Autor (</w:t>
-            </w:r>
-            <w:proofErr w:type="spellStart"/>
-            <w:r>
-              <w:rPr>
-                <w:rFonts w:eastAsia="Times New Roman"/>
-                <w:b/>
-                <w:bCs/>
-                <w:color w:val="FFFFFF"/>
-                <w:sz w:val="24"/>
-                <w:szCs w:val="24"/>
-                <w:lang w:val="es-PE"/>
-              </w:rPr>
-              <w:t>stakeholder</w:t>
-            </w:r>
-            <w:proofErr w:type="spellEnd"/>
-            <w:r>
-              <w:rPr>
-                <w:rFonts w:eastAsia="Times New Roman"/>
-                <w:b/>
-                <w:bCs/>
-                <w:color w:val="FFFFFF"/>
-                <w:sz w:val="24"/>
-                <w:szCs w:val="24"/>
-                <w:lang w:val="es-PE"/>
-              </w:rPr>
-              <w:t>):</w:t>
+              <w:t>Autor (stakeholder):</w:t>
             </w:r>
           </w:p>
         </w:tc>
@@ -29369,51 +27633,7 @@
                 <w:szCs w:val="24"/>
                 <w:lang w:val="es-PE"/>
               </w:rPr>
-              <w:t xml:space="preserve">Usuarios registrados de </w:t>
-            </w:r>
-            <w:proofErr w:type="spellStart"/>
-            <w:r>
-              <w:rPr>
-                <w:rFonts w:eastAsia="Times New Roman"/>
-                <w:color w:val="000000"/>
-                <w:sz w:val="24"/>
-                <w:szCs w:val="24"/>
-                <w:lang w:val="es-PE"/>
-              </w:rPr>
-              <w:t>Meal</w:t>
-            </w:r>
-            <w:proofErr w:type="spellEnd"/>
-            <w:r>
-              <w:rPr>
-                <w:rFonts w:eastAsia="Times New Roman"/>
-                <w:color w:val="000000"/>
-                <w:sz w:val="24"/>
-                <w:szCs w:val="24"/>
-                <w:lang w:val="es-PE"/>
-              </w:rPr>
-              <w:t xml:space="preserve"> </w:t>
-            </w:r>
-            <w:proofErr w:type="spellStart"/>
-            <w:r>
-              <w:rPr>
-                <w:rFonts w:eastAsia="Times New Roman"/>
-                <w:color w:val="000000"/>
-                <w:sz w:val="24"/>
-                <w:szCs w:val="24"/>
-                <w:lang w:val="es-PE"/>
-              </w:rPr>
-              <w:t>Planner</w:t>
-            </w:r>
-            <w:proofErr w:type="spellEnd"/>
-            <w:r>
-              <w:rPr>
-                <w:rFonts w:eastAsia="Times New Roman"/>
-                <w:color w:val="000000"/>
-                <w:sz w:val="24"/>
-                <w:szCs w:val="24"/>
-                <w:lang w:val="es-PE"/>
-              </w:rPr>
-              <w:t>. </w:t>
+              <w:t>Usuarios registrados de Meal Planner. </w:t>
             </w:r>
           </w:p>
         </w:tc>
@@ -29873,31 +28093,13 @@
               <w:spacing w:before="0" w:beforeAutospacing="0" w:after="0" w:afterAutospacing="0" w:line="360" w:lineRule="auto"/>
               <w:jc w:val="both"/>
             </w:pPr>
-            <w:proofErr w:type="spellStart"/>
             <w:r>
               <w:rPr>
                 <w:rFonts w:ascii="Arial" w:hAnsi="Arial" w:cs="Arial"/>
                 <w:color w:val="000000"/>
               </w:rPr>
-              <w:t>Meal</w:t>
-            </w:r>
-            <w:proofErr w:type="spellEnd"/>
-            <w:r>
-              <w:rPr>
-                <w:rFonts w:ascii="Arial" w:hAnsi="Arial" w:cs="Arial"/>
-                <w:color w:val="000000"/>
-              </w:rPr>
-              <w:t xml:space="preserve"> </w:t>
-            </w:r>
-            <w:proofErr w:type="spellStart"/>
-            <w:r>
-              <w:rPr>
-                <w:rFonts w:ascii="Arial" w:hAnsi="Arial" w:cs="Arial"/>
-                <w:color w:val="000000"/>
-              </w:rPr>
-              <w:t>Planner</w:t>
-            </w:r>
-            <w:proofErr w:type="spellEnd"/>
+              <w:t>Meal Planner</w:t>
+            </w:r>
           </w:p>
         </w:tc>
       </w:tr>
@@ -30118,27 +28320,7 @@
                 <w:bCs/>
                 <w:color w:val="FFFFFF"/>
               </w:rPr>
-              <w:t>Autor (</w:t>
-            </w:r>
-            <w:proofErr w:type="spellStart"/>
-            <w:r>
-              <w:rPr>
-                <w:rFonts w:ascii="Arial" w:hAnsi="Arial" w:cs="Arial"/>
-                <w:b/>
-                <w:bCs/>
-                <w:color w:val="FFFFFF"/>
-              </w:rPr>
-              <w:t>Stakeholder</w:t>
-            </w:r>
-            <w:proofErr w:type="spellEnd"/>
-            <w:r>
-              <w:rPr>
-                <w:rFonts w:ascii="Arial" w:hAnsi="Arial" w:cs="Arial"/>
-                <w:b/>
-                <w:bCs/>
-                <w:color w:val="FFFFFF"/>
-              </w:rPr>
-              <w:t>)</w:t>
+              <w:t>Autor (Stakeholder)</w:t>
             </w:r>
           </w:p>
         </w:tc>
@@ -30166,39 +28348,7 @@
                 <w:rFonts w:ascii="Arial" w:hAnsi="Arial" w:cs="Arial"/>
                 <w:color w:val="000000"/>
               </w:rPr>
-              <w:t xml:space="preserve">Usuarios registrados de </w:t>
-            </w:r>
-            <w:proofErr w:type="spellStart"/>
-            <w:r>
-              <w:rPr>
-                <w:rFonts w:ascii="Arial" w:hAnsi="Arial" w:cs="Arial"/>
-                <w:color w:val="000000"/>
-              </w:rPr>
-              <w:t>Meal</w:t>
-            </w:r>
-            <w:proofErr w:type="spellEnd"/>
-            <w:r>
-              <w:rPr>
-                <w:rFonts w:ascii="Arial" w:hAnsi="Arial" w:cs="Arial"/>
-                <w:color w:val="000000"/>
-              </w:rPr>
-              <w:t xml:space="preserve"> </w:t>
-            </w:r>
-            <w:proofErr w:type="spellStart"/>
-            <w:r>
-              <w:rPr>
-                <w:rFonts w:ascii="Arial" w:hAnsi="Arial" w:cs="Arial"/>
-                <w:color w:val="000000"/>
-              </w:rPr>
-              <w:t>Planner</w:t>
-            </w:r>
-            <w:proofErr w:type="spellEnd"/>
-            <w:r>
-              <w:rPr>
-                <w:rFonts w:ascii="Arial" w:hAnsi="Arial" w:cs="Arial"/>
-                <w:color w:val="000000"/>
-              </w:rPr>
-              <w:t>. </w:t>
+              <w:t>Usuarios registrados de Meal Planner. </w:t>
             </w:r>
           </w:p>
         </w:tc>
@@ -30875,39 +29025,7 @@
                 <w:rFonts w:ascii="Arial" w:hAnsi="Arial" w:cs="Arial"/>
                 <w:color w:val="000000"/>
               </w:rPr>
-              <w:t xml:space="preserve">Como usuario de </w:t>
-            </w:r>
-            <w:proofErr w:type="spellStart"/>
-            <w:r>
-              <w:rPr>
-                <w:rFonts w:ascii="Arial" w:hAnsi="Arial" w:cs="Arial"/>
-                <w:color w:val="000000"/>
-              </w:rPr>
-              <w:t>Meal</w:t>
-            </w:r>
-            <w:proofErr w:type="spellEnd"/>
-            <w:r>
-              <w:rPr>
-                <w:rFonts w:ascii="Arial" w:hAnsi="Arial" w:cs="Arial"/>
-                <w:color w:val="000000"/>
-              </w:rPr>
-              <w:t xml:space="preserve"> </w:t>
-            </w:r>
-            <w:proofErr w:type="spellStart"/>
-            <w:r>
-              <w:rPr>
-                <w:rFonts w:ascii="Arial" w:hAnsi="Arial" w:cs="Arial"/>
-                <w:color w:val="000000"/>
-              </w:rPr>
-              <w:t>Planner</w:t>
-            </w:r>
-            <w:proofErr w:type="spellEnd"/>
-            <w:r>
-              <w:rPr>
-                <w:rFonts w:ascii="Arial" w:hAnsi="Arial" w:cs="Arial"/>
-                <w:color w:val="000000"/>
-              </w:rPr>
-              <w:t xml:space="preserve"> estaría insatisfecho de tener que ingresar reiteradas veces a su calendario para visualizar su plan de comidas durante el día.</w:t>
+              <w:t>Como usuario de Meal Planner estaría insatisfecho de tener que ingresar reiteradas veces a su calendario para visualizar su plan de comidas durante el día.</w:t>
             </w:r>
           </w:p>
         </w:tc>
@@ -31334,17 +29452,8 @@
           <w:rFonts w:ascii="Arial" w:hAnsi="Arial" w:cs="Arial"/>
           <w:color w:val="000000"/>
         </w:rPr>
-        <w:t xml:space="preserve">En el Anexo 1, podemos visualizar la Clasificación de la Solicitud de Cambios (Tipificación de los cambios), en la cual se han definido en tres clasificaciones las cuales son denominadas: Estándar, Urgente y </w:t>
+        <w:t>En el Anexo 1, podemos visualizar la Clasificación de la Solicitud de Cambios (Tipificación de los cambios), en la cual se han definido en tres clasificaciones las cuales son denominadas: Estándar, Urgente y Pre-aprobado</w:t>
       </w:r>
-      <w:proofErr w:type="spellStart"/>
-      <w:r>
-        <w:rPr>
-          <w:rFonts w:ascii="Arial" w:hAnsi="Arial" w:cs="Arial"/>
-          <w:color w:val="000000"/>
-        </w:rPr>
-        <w:t>Pre-aprobado</w:t>
-      </w:r>
-      <w:proofErr w:type="spellEnd"/>
       <w:r>
         <w:rPr>
           <w:rFonts w:ascii="Arial" w:hAnsi="Arial" w:cs="Arial"/>
@@ -31749,7 +29858,6 @@
               <w:spacing w:before="0" w:beforeAutospacing="0" w:after="0" w:afterAutospacing="0" w:line="360" w:lineRule="auto"/>
               <w:jc w:val="center"/>
             </w:pPr>
-            <w:proofErr w:type="spellStart"/>
             <w:r>
               <w:rPr>
                 <w:rFonts w:ascii="Arial" w:hAnsi="Arial" w:cs="Arial"/>
@@ -31759,7 +29867,6 @@
               </w:rPr>
               <w:t>Pre-aprobado</w:t>
             </w:r>
-            <w:proofErr w:type="spellEnd"/>
           </w:p>
         </w:tc>
         <w:tc>
@@ -32735,17 +30842,8 @@
               <w:b/>
               <w:i/>
             </w:rPr>
-            <w:t xml:space="preserve">Plan de Gestión de la Configuración - </w:t>
+            <w:t>Plan de Gestión de la Configuración - Orangesoft</w:t>
           </w:r>
-          <w:proofErr w:type="spellStart"/>
-          <w:r>
-            <w:rPr>
-              <w:b/>
-              <w:i/>
-            </w:rPr>
-            <w:t>Orangesoft</w:t>
-          </w:r>
-          <w:proofErr w:type="spellEnd"/>
         </w:p>
       </w:tc>
     </w:tr>
@@ -32814,7 +30912,7 @@
         <v:path o:extrusionok="f" gradientshapeok="t" o:connecttype="rect"/>
         <o:lock v:ext="edit" aspectratio="t"/>
       </v:shapetype>
-      <v:shape id="_x0000_i1300" type="#_x0000_t75" style="width:11.2pt;height:11.2pt" o:bullet="t">
+      <v:shape id="_x0000_i1041" type="#_x0000_t75" style="width:11.2pt;height:11.2pt" o:bullet="t">
         <v:imagedata r:id="rId1" o:title="mso65CC"/>
       </v:shape>
     </w:pict>

</xml_diff>

<commit_message>
Reportes 005 de Estado de la GCS
 Reportes 005 de Estado de la GCS
</commit_message>
<xml_diff>
--- a/Documentos/Planes/PGC-ORANGESOFT.docx
+++ b/Documentos/Planes/PGC-ORANGESOFT.docx
@@ -541,23 +541,7 @@
           <w:sz w:val="24"/>
           <w:szCs w:val="24"/>
         </w:rPr>
-        <w:t xml:space="preserve">Palacios Barrutia, Jeanpiere </w:t>
-      </w:r>
-      <w:proofErr w:type="spellStart"/>
-      <w:r>
-        <w:rPr>
-          <w:sz w:val="24"/>
-          <w:szCs w:val="24"/>
-        </w:rPr>
-        <w:t>Julian</w:t>
-      </w:r>
-      <w:proofErr w:type="spellEnd"/>
-      <w:r>
-        <w:rPr>
-          <w:sz w:val="24"/>
-          <w:szCs w:val="24"/>
-        </w:rPr>
-        <w:t xml:space="preserve">                                        </w:t>
+        <w:t xml:space="preserve">Palacios Barrutia, Jeanpiere Julian                                        </w:t>
       </w:r>
       <w:r>
         <w:rPr>
@@ -39438,6 +39422,1973 @@
           <w:lang w:val="es-PE"/>
         </w:rPr>
         <w:t>Diseño de Reporte RC-004</w:t>
+      </w:r>
+    </w:p>
+    <w:p>
+      <w:pPr>
+        <w:pStyle w:val="Prrafodelista"/>
+        <w:numPr>
+          <w:ilvl w:val="1"/>
+          <w:numId w:val="19"/>
+        </w:numPr>
+        <w:spacing w:line="360" w:lineRule="auto"/>
+        <w:ind w:left="709" w:hanging="567"/>
+        <w:textAlignment w:val="baseline"/>
+        <w:rPr>
+          <w:rFonts w:eastAsia="Times New Roman"/>
+          <w:b/>
+          <w:bCs/>
+          <w:color w:val="000099"/>
+          <w:sz w:val="24"/>
+          <w:szCs w:val="24"/>
+          <w:lang w:val="es-PE"/>
+        </w:rPr>
+      </w:pPr>
+      <w:r>
+        <w:rPr>
+          <w:rFonts w:eastAsia="Times New Roman"/>
+          <w:b/>
+          <w:bCs/>
+          <w:color w:val="000099"/>
+          <w:sz w:val="24"/>
+          <w:szCs w:val="24"/>
+          <w:lang w:val="es-PE"/>
+        </w:rPr>
+        <w:t>REPORTE N°5 (RC-005)</w:t>
+      </w:r>
+    </w:p>
+    <w:p>
+      <w:pPr>
+        <w:spacing w:line="240" w:lineRule="auto"/>
+        <w:ind w:firstLine="720"/>
+        <w:rPr>
+          <w:rFonts w:ascii="Times New Roman" w:eastAsia="Times New Roman" w:hAnsi="Times New Roman" w:cs="Times New Roman"/>
+          <w:sz w:val="24"/>
+          <w:szCs w:val="24"/>
+          <w:lang w:val="es-PE"/>
+        </w:rPr>
+      </w:pPr>
+      <w:r>
+        <w:rPr>
+          <w:rFonts w:eastAsia="Times New Roman"/>
+          <w:b/>
+          <w:bCs/>
+          <w:color w:val="000099"/>
+          <w:sz w:val="24"/>
+          <w:szCs w:val="24"/>
+          <w:lang w:val="es-PE"/>
+        </w:rPr>
+        <w:t>Diseño del reporte</w:t>
+      </w:r>
+    </w:p>
+    <w:p>
+      <w:pPr>
+        <w:spacing w:line="240" w:lineRule="auto"/>
+        <w:ind w:left="720"/>
+        <w:jc w:val="both"/>
+        <w:rPr>
+          <w:rFonts w:ascii="Times New Roman" w:eastAsia="Times New Roman" w:hAnsi="Times New Roman" w:cs="Times New Roman"/>
+          <w:sz w:val="24"/>
+          <w:szCs w:val="24"/>
+          <w:lang w:val="es-PE"/>
+        </w:rPr>
+      </w:pPr>
+      <w:r>
+        <w:rPr>
+          <w:rFonts w:eastAsia="Times New Roman"/>
+          <w:color w:val="000000"/>
+          <w:sz w:val="24"/>
+          <w:szCs w:val="24"/>
+          <w:lang w:val="es-PE"/>
+        </w:rPr>
+        <w:t xml:space="preserve">En la Tabla 30 observamos el diseño del reporte RC-005 dirigido para el </w:t>
+      </w:r>
+      <w:proofErr w:type="gramStart"/>
+      <w:r>
+        <w:rPr>
+          <w:rFonts w:eastAsia="Times New Roman"/>
+          <w:color w:val="000000"/>
+          <w:sz w:val="24"/>
+          <w:szCs w:val="24"/>
+          <w:lang w:val="es-PE"/>
+        </w:rPr>
+        <w:t>Jefe</w:t>
+      </w:r>
+      <w:proofErr w:type="gramEnd"/>
+      <w:r>
+        <w:rPr>
+          <w:rFonts w:eastAsia="Times New Roman"/>
+          <w:color w:val="000000"/>
+          <w:sz w:val="24"/>
+          <w:szCs w:val="24"/>
+          <w:lang w:val="es-PE"/>
+        </w:rPr>
+        <w:t xml:space="preserve"> del Proyecto. </w:t>
+      </w:r>
+    </w:p>
+    <w:p>
+      <w:pPr>
+        <w:spacing w:line="240" w:lineRule="auto"/>
+        <w:ind w:firstLine="720"/>
+        <w:rPr>
+          <w:rFonts w:ascii="Times New Roman" w:eastAsia="Times New Roman" w:hAnsi="Times New Roman" w:cs="Times New Roman"/>
+          <w:sz w:val="24"/>
+          <w:szCs w:val="24"/>
+          <w:lang w:val="es-PE"/>
+        </w:rPr>
+      </w:pPr>
+      <w:r>
+        <w:rPr>
+          <w:rFonts w:eastAsia="Times New Roman"/>
+          <w:b/>
+          <w:bCs/>
+          <w:color w:val="000000"/>
+          <w:sz w:val="24"/>
+          <w:szCs w:val="24"/>
+          <w:lang w:val="es-PE"/>
+        </w:rPr>
+        <w:t xml:space="preserve">Para: </w:t>
+      </w:r>
+      <w:proofErr w:type="gramStart"/>
+      <w:r>
+        <w:rPr>
+          <w:rFonts w:eastAsia="Times New Roman"/>
+          <w:b/>
+          <w:bCs/>
+          <w:color w:val="000000"/>
+          <w:sz w:val="24"/>
+          <w:szCs w:val="24"/>
+          <w:lang w:val="es-PE"/>
+        </w:rPr>
+        <w:t>Jefe</w:t>
+      </w:r>
+      <w:proofErr w:type="gramEnd"/>
+      <w:r>
+        <w:rPr>
+          <w:rFonts w:eastAsia="Times New Roman"/>
+          <w:b/>
+          <w:bCs/>
+          <w:color w:val="000000"/>
+          <w:sz w:val="24"/>
+          <w:szCs w:val="24"/>
+          <w:lang w:val="es-PE"/>
+        </w:rPr>
+        <w:t xml:space="preserve"> de Proyecto</w:t>
+      </w:r>
+    </w:p>
+    <w:tbl>
+      <w:tblPr>
+        <w:tblW w:w="0" w:type="auto"/>
+        <w:tblCellMar>
+          <w:top w:w="15" w:type="dxa"/>
+          <w:left w:w="15" w:type="dxa"/>
+          <w:bottom w:w="15" w:type="dxa"/>
+          <w:right w:w="15" w:type="dxa"/>
+        </w:tblCellMar>
+        <w:tblLook w:val="04A0" w:firstRow="1" w:lastRow="0" w:firstColumn="1" w:lastColumn="0" w:noHBand="0" w:noVBand="1"/>
+      </w:tblPr>
+      <w:tblGrid>
+        <w:gridCol w:w="1320"/>
+        <w:gridCol w:w="7696"/>
+      </w:tblGrid>
+      <w:tr>
+        <w:trPr>
+          <w:trHeight w:val="480"/>
+        </w:trPr>
+        <w:tc>
+          <w:tcPr>
+            <w:tcW w:w="0" w:type="auto"/>
+            <w:tcBorders>
+              <w:top w:val="single" w:sz="4" w:space="0" w:color="000099"/>
+              <w:left w:val="single" w:sz="4" w:space="0" w:color="000099"/>
+              <w:bottom w:val="single" w:sz="4" w:space="0" w:color="000099"/>
+              <w:right w:val="single" w:sz="4" w:space="0" w:color="000099"/>
+            </w:tcBorders>
+            <w:shd w:val="clear" w:color="auto" w:fill="0779E4"/>
+            <w:tcMar>
+              <w:top w:w="100" w:type="dxa"/>
+              <w:left w:w="100" w:type="dxa"/>
+              <w:bottom w:w="100" w:type="dxa"/>
+              <w:right w:w="100" w:type="dxa"/>
+            </w:tcMar>
+            <w:hideMark/>
+          </w:tcPr>
+          <w:p>
+            <w:pPr>
+              <w:spacing w:line="240" w:lineRule="auto"/>
+              <w:jc w:val="both"/>
+              <w:rPr>
+                <w:rFonts w:ascii="Times New Roman" w:eastAsia="Times New Roman" w:hAnsi="Times New Roman" w:cs="Times New Roman"/>
+                <w:sz w:val="24"/>
+                <w:szCs w:val="24"/>
+                <w:lang w:val="es-PE"/>
+              </w:rPr>
+            </w:pPr>
+            <w:r>
+              <w:rPr>
+                <w:rFonts w:eastAsia="Times New Roman"/>
+                <w:b/>
+                <w:bCs/>
+                <w:color w:val="FFFFFF"/>
+                <w:sz w:val="24"/>
+                <w:szCs w:val="24"/>
+                <w:lang w:val="es-PE"/>
+              </w:rPr>
+              <w:t>ID</w:t>
+            </w:r>
+          </w:p>
+        </w:tc>
+        <w:tc>
+          <w:tcPr>
+            <w:tcW w:w="0" w:type="auto"/>
+            <w:tcBorders>
+              <w:top w:val="single" w:sz="4" w:space="0" w:color="000099"/>
+              <w:left w:val="single" w:sz="4" w:space="0" w:color="000099"/>
+              <w:bottom w:val="single" w:sz="4" w:space="0" w:color="000099"/>
+              <w:right w:val="single" w:sz="4" w:space="0" w:color="000099"/>
+            </w:tcBorders>
+            <w:shd w:val="clear" w:color="auto" w:fill="0779E4"/>
+            <w:tcMar>
+              <w:top w:w="100" w:type="dxa"/>
+              <w:left w:w="100" w:type="dxa"/>
+              <w:bottom w:w="100" w:type="dxa"/>
+              <w:right w:w="100" w:type="dxa"/>
+            </w:tcMar>
+            <w:vAlign w:val="center"/>
+            <w:hideMark/>
+          </w:tcPr>
+          <w:p>
+            <w:pPr>
+              <w:spacing w:line="240" w:lineRule="auto"/>
+              <w:jc w:val="both"/>
+              <w:rPr>
+                <w:rFonts w:ascii="Times New Roman" w:eastAsia="Times New Roman" w:hAnsi="Times New Roman" w:cs="Times New Roman"/>
+                <w:sz w:val="24"/>
+                <w:szCs w:val="24"/>
+                <w:lang w:val="es-PE"/>
+              </w:rPr>
+            </w:pPr>
+            <w:r>
+              <w:rPr>
+                <w:rFonts w:eastAsia="Times New Roman"/>
+                <w:b/>
+                <w:bCs/>
+                <w:color w:val="FFFFFF"/>
+                <w:sz w:val="24"/>
+                <w:szCs w:val="24"/>
+                <w:lang w:val="es-PE"/>
+              </w:rPr>
+              <w:t>RC-005</w:t>
+            </w:r>
+          </w:p>
+        </w:tc>
+      </w:tr>
+      <w:tr>
+        <w:trPr>
+          <w:trHeight w:val="480"/>
+        </w:trPr>
+        <w:tc>
+          <w:tcPr>
+            <w:tcW w:w="0" w:type="auto"/>
+            <w:tcBorders>
+              <w:top w:val="single" w:sz="4" w:space="0" w:color="000099"/>
+              <w:left w:val="single" w:sz="4" w:space="0" w:color="000099"/>
+              <w:bottom w:val="single" w:sz="4" w:space="0" w:color="000099"/>
+              <w:right w:val="single" w:sz="4" w:space="0" w:color="000099"/>
+            </w:tcBorders>
+            <w:shd w:val="clear" w:color="auto" w:fill="0779E4"/>
+            <w:tcMar>
+              <w:top w:w="100" w:type="dxa"/>
+              <w:left w:w="100" w:type="dxa"/>
+              <w:bottom w:w="100" w:type="dxa"/>
+              <w:right w:w="100" w:type="dxa"/>
+            </w:tcMar>
+            <w:hideMark/>
+          </w:tcPr>
+          <w:p>
+            <w:pPr>
+              <w:spacing w:line="240" w:lineRule="auto"/>
+              <w:jc w:val="both"/>
+              <w:rPr>
+                <w:rFonts w:ascii="Times New Roman" w:eastAsia="Times New Roman" w:hAnsi="Times New Roman" w:cs="Times New Roman"/>
+                <w:sz w:val="24"/>
+                <w:szCs w:val="24"/>
+                <w:lang w:val="es-PE"/>
+              </w:rPr>
+            </w:pPr>
+            <w:r>
+              <w:rPr>
+                <w:rFonts w:eastAsia="Times New Roman"/>
+                <w:b/>
+                <w:bCs/>
+                <w:color w:val="FFFFFF"/>
+                <w:sz w:val="24"/>
+                <w:szCs w:val="24"/>
+                <w:lang w:val="es-PE"/>
+              </w:rPr>
+              <w:t>Autor</w:t>
+            </w:r>
+          </w:p>
+        </w:tc>
+        <w:tc>
+          <w:tcPr>
+            <w:tcW w:w="0" w:type="auto"/>
+            <w:tcBorders>
+              <w:top w:val="single" w:sz="4" w:space="0" w:color="000099"/>
+              <w:left w:val="single" w:sz="4" w:space="0" w:color="000099"/>
+              <w:bottom w:val="single" w:sz="4" w:space="0" w:color="000099"/>
+              <w:right w:val="single" w:sz="4" w:space="0" w:color="000099"/>
+            </w:tcBorders>
+            <w:shd w:val="clear" w:color="auto" w:fill="DEFBFF"/>
+            <w:tcMar>
+              <w:top w:w="100" w:type="dxa"/>
+              <w:left w:w="100" w:type="dxa"/>
+              <w:bottom w:w="100" w:type="dxa"/>
+              <w:right w:w="100" w:type="dxa"/>
+            </w:tcMar>
+            <w:vAlign w:val="center"/>
+            <w:hideMark/>
+          </w:tcPr>
+          <w:p>
+            <w:pPr>
+              <w:spacing w:line="240" w:lineRule="auto"/>
+              <w:jc w:val="both"/>
+              <w:rPr>
+                <w:rFonts w:ascii="Times New Roman" w:eastAsia="Times New Roman" w:hAnsi="Times New Roman" w:cs="Times New Roman"/>
+                <w:sz w:val="24"/>
+                <w:szCs w:val="24"/>
+                <w:lang w:val="es-PE"/>
+              </w:rPr>
+            </w:pPr>
+            <w:r>
+              <w:rPr>
+                <w:rFonts w:eastAsia="Times New Roman"/>
+                <w:color w:val="000000"/>
+                <w:sz w:val="24"/>
+                <w:szCs w:val="24"/>
+                <w:lang w:val="es-PE"/>
+              </w:rPr>
+              <w:t xml:space="preserve">Rojas Villanueva Paula </w:t>
+            </w:r>
+            <w:proofErr w:type="spellStart"/>
+            <w:r>
+              <w:rPr>
+                <w:rFonts w:eastAsia="Times New Roman"/>
+                <w:color w:val="000000"/>
+                <w:sz w:val="24"/>
+                <w:szCs w:val="24"/>
+                <w:lang w:val="es-PE"/>
+              </w:rPr>
+              <w:t>Elianne</w:t>
+            </w:r>
+            <w:proofErr w:type="spellEnd"/>
+          </w:p>
+        </w:tc>
+      </w:tr>
+      <w:tr>
+        <w:trPr>
+          <w:trHeight w:val="480"/>
+        </w:trPr>
+        <w:tc>
+          <w:tcPr>
+            <w:tcW w:w="0" w:type="auto"/>
+            <w:tcBorders>
+              <w:top w:val="single" w:sz="4" w:space="0" w:color="000099"/>
+              <w:left w:val="single" w:sz="4" w:space="0" w:color="000099"/>
+              <w:bottom w:val="single" w:sz="4" w:space="0" w:color="000099"/>
+              <w:right w:val="single" w:sz="4" w:space="0" w:color="000099"/>
+            </w:tcBorders>
+            <w:shd w:val="clear" w:color="auto" w:fill="0779E4"/>
+            <w:tcMar>
+              <w:top w:w="100" w:type="dxa"/>
+              <w:left w:w="100" w:type="dxa"/>
+              <w:bottom w:w="100" w:type="dxa"/>
+              <w:right w:w="100" w:type="dxa"/>
+            </w:tcMar>
+            <w:hideMark/>
+          </w:tcPr>
+          <w:p>
+            <w:pPr>
+              <w:spacing w:line="240" w:lineRule="auto"/>
+              <w:jc w:val="both"/>
+              <w:rPr>
+                <w:rFonts w:ascii="Times New Roman" w:eastAsia="Times New Roman" w:hAnsi="Times New Roman" w:cs="Times New Roman"/>
+                <w:sz w:val="24"/>
+                <w:szCs w:val="24"/>
+                <w:lang w:val="es-PE"/>
+              </w:rPr>
+            </w:pPr>
+            <w:r>
+              <w:rPr>
+                <w:rFonts w:eastAsia="Times New Roman"/>
+                <w:b/>
+                <w:bCs/>
+                <w:color w:val="FFFFFF"/>
+                <w:sz w:val="24"/>
+                <w:szCs w:val="24"/>
+                <w:lang w:val="es-PE"/>
+              </w:rPr>
+              <w:t>Título</w:t>
+            </w:r>
+          </w:p>
+        </w:tc>
+        <w:tc>
+          <w:tcPr>
+            <w:tcW w:w="0" w:type="auto"/>
+            <w:tcBorders>
+              <w:top w:val="single" w:sz="4" w:space="0" w:color="000099"/>
+              <w:left w:val="single" w:sz="4" w:space="0" w:color="000099"/>
+              <w:bottom w:val="single" w:sz="4" w:space="0" w:color="000099"/>
+              <w:right w:val="single" w:sz="4" w:space="0" w:color="000099"/>
+            </w:tcBorders>
+            <w:shd w:val="clear" w:color="auto" w:fill="DEFBFF"/>
+            <w:tcMar>
+              <w:top w:w="100" w:type="dxa"/>
+              <w:left w:w="100" w:type="dxa"/>
+              <w:bottom w:w="100" w:type="dxa"/>
+              <w:right w:w="100" w:type="dxa"/>
+            </w:tcMar>
+            <w:vAlign w:val="center"/>
+            <w:hideMark/>
+          </w:tcPr>
+          <w:p>
+            <w:pPr>
+              <w:spacing w:line="240" w:lineRule="auto"/>
+              <w:jc w:val="both"/>
+              <w:rPr>
+                <w:rFonts w:ascii="Times New Roman" w:eastAsia="Times New Roman" w:hAnsi="Times New Roman" w:cs="Times New Roman"/>
+                <w:sz w:val="24"/>
+                <w:szCs w:val="24"/>
+                <w:lang w:val="es-PE"/>
+              </w:rPr>
+            </w:pPr>
+            <w:r>
+              <w:rPr>
+                <w:rFonts w:eastAsia="Times New Roman"/>
+                <w:color w:val="000000"/>
+                <w:sz w:val="24"/>
+                <w:szCs w:val="24"/>
+                <w:lang w:val="es-PE"/>
+              </w:rPr>
+              <w:t>Lista de colaboradores que contribuyeron en un determinado ítem.</w:t>
+            </w:r>
+          </w:p>
+        </w:tc>
+      </w:tr>
+      <w:tr>
+        <w:trPr>
+          <w:trHeight w:val="480"/>
+        </w:trPr>
+        <w:tc>
+          <w:tcPr>
+            <w:tcW w:w="0" w:type="auto"/>
+            <w:tcBorders>
+              <w:top w:val="single" w:sz="4" w:space="0" w:color="000099"/>
+              <w:left w:val="single" w:sz="4" w:space="0" w:color="000099"/>
+              <w:bottom w:val="single" w:sz="4" w:space="0" w:color="000099"/>
+              <w:right w:val="single" w:sz="4" w:space="0" w:color="000099"/>
+            </w:tcBorders>
+            <w:shd w:val="clear" w:color="auto" w:fill="0779E4"/>
+            <w:tcMar>
+              <w:top w:w="100" w:type="dxa"/>
+              <w:left w:w="100" w:type="dxa"/>
+              <w:bottom w:w="100" w:type="dxa"/>
+              <w:right w:w="100" w:type="dxa"/>
+            </w:tcMar>
+            <w:hideMark/>
+          </w:tcPr>
+          <w:p>
+            <w:pPr>
+              <w:spacing w:line="240" w:lineRule="auto"/>
+              <w:jc w:val="both"/>
+              <w:rPr>
+                <w:rFonts w:ascii="Times New Roman" w:eastAsia="Times New Roman" w:hAnsi="Times New Roman" w:cs="Times New Roman"/>
+                <w:sz w:val="24"/>
+                <w:szCs w:val="24"/>
+                <w:lang w:val="es-PE"/>
+              </w:rPr>
+            </w:pPr>
+            <w:r>
+              <w:rPr>
+                <w:rFonts w:eastAsia="Times New Roman"/>
+                <w:b/>
+                <w:bCs/>
+                <w:color w:val="FFFFFF"/>
+                <w:sz w:val="24"/>
+                <w:szCs w:val="24"/>
+                <w:lang w:val="es-PE"/>
+              </w:rPr>
+              <w:t>Propósito</w:t>
+            </w:r>
+          </w:p>
+        </w:tc>
+        <w:tc>
+          <w:tcPr>
+            <w:tcW w:w="0" w:type="auto"/>
+            <w:tcBorders>
+              <w:top w:val="single" w:sz="4" w:space="0" w:color="000099"/>
+              <w:left w:val="single" w:sz="4" w:space="0" w:color="000099"/>
+              <w:bottom w:val="single" w:sz="4" w:space="0" w:color="000099"/>
+              <w:right w:val="single" w:sz="4" w:space="0" w:color="000099"/>
+            </w:tcBorders>
+            <w:shd w:val="clear" w:color="auto" w:fill="DEFBFF"/>
+            <w:tcMar>
+              <w:top w:w="100" w:type="dxa"/>
+              <w:left w:w="100" w:type="dxa"/>
+              <w:bottom w:w="100" w:type="dxa"/>
+              <w:right w:w="100" w:type="dxa"/>
+            </w:tcMar>
+            <w:vAlign w:val="center"/>
+            <w:hideMark/>
+          </w:tcPr>
+          <w:p>
+            <w:pPr>
+              <w:spacing w:line="240" w:lineRule="auto"/>
+              <w:jc w:val="both"/>
+              <w:rPr>
+                <w:rFonts w:ascii="Times New Roman" w:eastAsia="Times New Roman" w:hAnsi="Times New Roman" w:cs="Times New Roman"/>
+                <w:sz w:val="24"/>
+                <w:szCs w:val="24"/>
+                <w:lang w:val="es-PE"/>
+              </w:rPr>
+            </w:pPr>
+            <w:r>
+              <w:rPr>
+                <w:rFonts w:eastAsia="Times New Roman"/>
+                <w:color w:val="000000"/>
+                <w:sz w:val="24"/>
+                <w:szCs w:val="24"/>
+                <w:lang w:val="es-PE"/>
+              </w:rPr>
+              <w:t xml:space="preserve">Mostrar una lista de colaboradores que contribuyeron a un determinado ítem para que el </w:t>
+            </w:r>
+            <w:proofErr w:type="gramStart"/>
+            <w:r>
+              <w:rPr>
+                <w:rFonts w:eastAsia="Times New Roman"/>
+                <w:color w:val="000000"/>
+                <w:sz w:val="24"/>
+                <w:szCs w:val="24"/>
+                <w:lang w:val="es-PE"/>
+              </w:rPr>
+              <w:t>Jefe</w:t>
+            </w:r>
+            <w:proofErr w:type="gramEnd"/>
+            <w:r>
+              <w:rPr>
+                <w:rFonts w:eastAsia="Times New Roman"/>
+                <w:color w:val="000000"/>
+                <w:sz w:val="24"/>
+                <w:szCs w:val="24"/>
+                <w:lang w:val="es-PE"/>
+              </w:rPr>
+              <w:t xml:space="preserve"> de Proyecto de un seguimiento de quienes trabajaron en la fecha establecida.</w:t>
+            </w:r>
+          </w:p>
+        </w:tc>
+      </w:tr>
+      <w:tr>
+        <w:trPr>
+          <w:trHeight w:val="750"/>
+        </w:trPr>
+        <w:tc>
+          <w:tcPr>
+            <w:tcW w:w="0" w:type="auto"/>
+            <w:tcBorders>
+              <w:top w:val="single" w:sz="4" w:space="0" w:color="000099"/>
+              <w:left w:val="single" w:sz="4" w:space="0" w:color="000099"/>
+              <w:bottom w:val="single" w:sz="4" w:space="0" w:color="000099"/>
+              <w:right w:val="single" w:sz="4" w:space="0" w:color="000099"/>
+            </w:tcBorders>
+            <w:shd w:val="clear" w:color="auto" w:fill="0779E4"/>
+            <w:tcMar>
+              <w:top w:w="100" w:type="dxa"/>
+              <w:left w:w="100" w:type="dxa"/>
+              <w:bottom w:w="100" w:type="dxa"/>
+              <w:right w:w="100" w:type="dxa"/>
+            </w:tcMar>
+            <w:hideMark/>
+          </w:tcPr>
+          <w:p>
+            <w:pPr>
+              <w:spacing w:line="240" w:lineRule="auto"/>
+              <w:jc w:val="both"/>
+              <w:rPr>
+                <w:rFonts w:ascii="Times New Roman" w:eastAsia="Times New Roman" w:hAnsi="Times New Roman" w:cs="Times New Roman"/>
+                <w:sz w:val="24"/>
+                <w:szCs w:val="24"/>
+                <w:lang w:val="es-PE"/>
+              </w:rPr>
+            </w:pPr>
+            <w:r>
+              <w:rPr>
+                <w:rFonts w:eastAsia="Times New Roman"/>
+                <w:b/>
+                <w:bCs/>
+                <w:color w:val="FFFFFF"/>
+                <w:sz w:val="24"/>
+                <w:szCs w:val="24"/>
+                <w:lang w:val="es-PE"/>
+              </w:rPr>
+              <w:t>Entradas</w:t>
+            </w:r>
+          </w:p>
+        </w:tc>
+        <w:tc>
+          <w:tcPr>
+            <w:tcW w:w="0" w:type="auto"/>
+            <w:tcBorders>
+              <w:top w:val="single" w:sz="4" w:space="0" w:color="000099"/>
+              <w:left w:val="single" w:sz="4" w:space="0" w:color="000099"/>
+              <w:bottom w:val="single" w:sz="4" w:space="0" w:color="000099"/>
+              <w:right w:val="single" w:sz="4" w:space="0" w:color="000099"/>
+            </w:tcBorders>
+            <w:shd w:val="clear" w:color="auto" w:fill="DEFBFF"/>
+            <w:tcMar>
+              <w:top w:w="100" w:type="dxa"/>
+              <w:left w:w="100" w:type="dxa"/>
+              <w:bottom w:w="100" w:type="dxa"/>
+              <w:right w:w="100" w:type="dxa"/>
+            </w:tcMar>
+            <w:vAlign w:val="center"/>
+            <w:hideMark/>
+          </w:tcPr>
+          <w:p>
+            <w:pPr>
+              <w:numPr>
+                <w:ilvl w:val="0"/>
+                <w:numId w:val="44"/>
+              </w:numPr>
+              <w:spacing w:line="240" w:lineRule="auto"/>
+              <w:jc w:val="both"/>
+              <w:textAlignment w:val="baseline"/>
+              <w:rPr>
+                <w:rFonts w:eastAsia="Times New Roman"/>
+                <w:color w:val="000000"/>
+                <w:sz w:val="24"/>
+                <w:szCs w:val="24"/>
+                <w:lang w:val="es-PE"/>
+              </w:rPr>
+            </w:pPr>
+            <w:r>
+              <w:rPr>
+                <w:rFonts w:eastAsia="Times New Roman"/>
+                <w:color w:val="000000"/>
+                <w:sz w:val="24"/>
+                <w:szCs w:val="24"/>
+                <w:lang w:val="es-PE"/>
+              </w:rPr>
+              <w:t xml:space="preserve">ID de </w:t>
+            </w:r>
+            <w:proofErr w:type="spellStart"/>
+            <w:r>
+              <w:rPr>
+                <w:rFonts w:eastAsia="Times New Roman"/>
+                <w:color w:val="000000"/>
+                <w:sz w:val="24"/>
+                <w:szCs w:val="24"/>
+                <w:lang w:val="es-PE"/>
+              </w:rPr>
+              <w:t>item</w:t>
+            </w:r>
+            <w:proofErr w:type="spellEnd"/>
+          </w:p>
+          <w:p>
+            <w:pPr>
+              <w:numPr>
+                <w:ilvl w:val="0"/>
+                <w:numId w:val="44"/>
+              </w:numPr>
+              <w:spacing w:line="240" w:lineRule="auto"/>
+              <w:jc w:val="both"/>
+              <w:textAlignment w:val="baseline"/>
+              <w:rPr>
+                <w:rFonts w:eastAsia="Times New Roman"/>
+                <w:color w:val="000000"/>
+                <w:sz w:val="24"/>
+                <w:szCs w:val="24"/>
+                <w:lang w:val="es-PE"/>
+              </w:rPr>
+            </w:pPr>
+            <w:r>
+              <w:rPr>
+                <w:rFonts w:eastAsia="Times New Roman"/>
+                <w:color w:val="000000"/>
+                <w:sz w:val="24"/>
+                <w:szCs w:val="24"/>
+                <w:lang w:val="es-PE"/>
+              </w:rPr>
+              <w:t>ID del Proyecto</w:t>
+            </w:r>
+          </w:p>
+        </w:tc>
+      </w:tr>
+      <w:tr>
+        <w:trPr>
+          <w:trHeight w:val="480"/>
+        </w:trPr>
+        <w:tc>
+          <w:tcPr>
+            <w:tcW w:w="0" w:type="auto"/>
+            <w:tcBorders>
+              <w:top w:val="single" w:sz="4" w:space="0" w:color="000099"/>
+              <w:left w:val="single" w:sz="4" w:space="0" w:color="000099"/>
+              <w:bottom w:val="single" w:sz="4" w:space="0" w:color="000099"/>
+              <w:right w:val="single" w:sz="4" w:space="0" w:color="000099"/>
+            </w:tcBorders>
+            <w:shd w:val="clear" w:color="auto" w:fill="0779E4"/>
+            <w:tcMar>
+              <w:top w:w="100" w:type="dxa"/>
+              <w:left w:w="100" w:type="dxa"/>
+              <w:bottom w:w="100" w:type="dxa"/>
+              <w:right w:w="100" w:type="dxa"/>
+            </w:tcMar>
+            <w:hideMark/>
+          </w:tcPr>
+          <w:p>
+            <w:pPr>
+              <w:spacing w:line="240" w:lineRule="auto"/>
+              <w:jc w:val="both"/>
+              <w:rPr>
+                <w:rFonts w:ascii="Times New Roman" w:eastAsia="Times New Roman" w:hAnsi="Times New Roman" w:cs="Times New Roman"/>
+                <w:sz w:val="24"/>
+                <w:szCs w:val="24"/>
+                <w:lang w:val="es-PE"/>
+              </w:rPr>
+            </w:pPr>
+            <w:r>
+              <w:rPr>
+                <w:rFonts w:eastAsia="Times New Roman"/>
+                <w:b/>
+                <w:bCs/>
+                <w:color w:val="FFFFFF"/>
+                <w:sz w:val="24"/>
+                <w:szCs w:val="24"/>
+                <w:lang w:val="es-PE"/>
+              </w:rPr>
+              <w:t>Salidas</w:t>
+            </w:r>
+          </w:p>
+        </w:tc>
+        <w:tc>
+          <w:tcPr>
+            <w:tcW w:w="0" w:type="auto"/>
+            <w:tcBorders>
+              <w:top w:val="single" w:sz="4" w:space="0" w:color="000099"/>
+              <w:left w:val="single" w:sz="4" w:space="0" w:color="000099"/>
+              <w:bottom w:val="single" w:sz="4" w:space="0" w:color="000099"/>
+              <w:right w:val="single" w:sz="4" w:space="0" w:color="000099"/>
+            </w:tcBorders>
+            <w:shd w:val="clear" w:color="auto" w:fill="DEFBFF"/>
+            <w:tcMar>
+              <w:top w:w="100" w:type="dxa"/>
+              <w:left w:w="100" w:type="dxa"/>
+              <w:bottom w:w="100" w:type="dxa"/>
+              <w:right w:w="100" w:type="dxa"/>
+            </w:tcMar>
+            <w:vAlign w:val="center"/>
+            <w:hideMark/>
+          </w:tcPr>
+          <w:p>
+            <w:pPr>
+              <w:numPr>
+                <w:ilvl w:val="0"/>
+                <w:numId w:val="45"/>
+              </w:numPr>
+              <w:spacing w:line="240" w:lineRule="auto"/>
+              <w:jc w:val="both"/>
+              <w:textAlignment w:val="baseline"/>
+              <w:rPr>
+                <w:rFonts w:eastAsia="Times New Roman"/>
+                <w:color w:val="000000"/>
+                <w:sz w:val="24"/>
+                <w:szCs w:val="24"/>
+                <w:lang w:val="es-PE"/>
+              </w:rPr>
+            </w:pPr>
+            <w:r>
+              <w:rPr>
+                <w:rFonts w:eastAsia="Times New Roman"/>
+                <w:color w:val="000000"/>
+                <w:sz w:val="24"/>
+                <w:szCs w:val="24"/>
+                <w:lang w:val="es-PE"/>
+              </w:rPr>
+              <w:t>Usuario del Colaborador</w:t>
+            </w:r>
+          </w:p>
+          <w:p>
+            <w:pPr>
+              <w:numPr>
+                <w:ilvl w:val="0"/>
+                <w:numId w:val="45"/>
+              </w:numPr>
+              <w:spacing w:line="240" w:lineRule="auto"/>
+              <w:jc w:val="both"/>
+              <w:textAlignment w:val="baseline"/>
+              <w:rPr>
+                <w:rFonts w:eastAsia="Times New Roman"/>
+                <w:color w:val="000000"/>
+                <w:sz w:val="24"/>
+                <w:szCs w:val="24"/>
+                <w:lang w:val="es-PE"/>
+              </w:rPr>
+            </w:pPr>
+            <w:r>
+              <w:rPr>
+                <w:rFonts w:eastAsia="Times New Roman"/>
+                <w:color w:val="000000"/>
+                <w:sz w:val="24"/>
+                <w:szCs w:val="24"/>
+                <w:lang w:val="es-PE"/>
+              </w:rPr>
+              <w:t>Nombre Completo del Colaborador</w:t>
+            </w:r>
+          </w:p>
+          <w:p>
+            <w:pPr>
+              <w:numPr>
+                <w:ilvl w:val="0"/>
+                <w:numId w:val="45"/>
+              </w:numPr>
+              <w:spacing w:line="240" w:lineRule="auto"/>
+              <w:jc w:val="both"/>
+              <w:textAlignment w:val="baseline"/>
+              <w:rPr>
+                <w:rFonts w:eastAsia="Times New Roman"/>
+                <w:color w:val="000000"/>
+                <w:sz w:val="24"/>
+                <w:szCs w:val="24"/>
+                <w:lang w:val="es-PE"/>
+              </w:rPr>
+            </w:pPr>
+            <w:proofErr w:type="spellStart"/>
+            <w:r>
+              <w:rPr>
+                <w:rFonts w:eastAsia="Times New Roman"/>
+                <w:color w:val="000000"/>
+                <w:sz w:val="24"/>
+                <w:szCs w:val="24"/>
+                <w:lang w:val="es-PE"/>
+              </w:rPr>
+              <w:t>Commits</w:t>
+            </w:r>
+            <w:proofErr w:type="spellEnd"/>
+            <w:r>
+              <w:rPr>
+                <w:rFonts w:eastAsia="Times New Roman"/>
+                <w:color w:val="000000"/>
+                <w:sz w:val="24"/>
+                <w:szCs w:val="24"/>
+                <w:lang w:val="es-PE"/>
+              </w:rPr>
+              <w:t xml:space="preserve"> de cada colaborador</w:t>
+            </w:r>
+          </w:p>
+          <w:p>
+            <w:pPr>
+              <w:numPr>
+                <w:ilvl w:val="0"/>
+                <w:numId w:val="45"/>
+              </w:numPr>
+              <w:spacing w:line="240" w:lineRule="auto"/>
+              <w:jc w:val="both"/>
+              <w:textAlignment w:val="baseline"/>
+              <w:rPr>
+                <w:rFonts w:eastAsia="Times New Roman"/>
+                <w:color w:val="000000"/>
+                <w:sz w:val="24"/>
+                <w:szCs w:val="24"/>
+                <w:lang w:val="es-PE"/>
+              </w:rPr>
+            </w:pPr>
+            <w:r>
+              <w:rPr>
+                <w:rFonts w:eastAsia="Times New Roman"/>
+                <w:color w:val="000000"/>
+                <w:sz w:val="24"/>
+                <w:szCs w:val="24"/>
+                <w:lang w:val="es-PE"/>
+              </w:rPr>
+              <w:t>Fecha última de contribución</w:t>
+            </w:r>
+          </w:p>
+        </w:tc>
+      </w:tr>
+    </w:tbl>
+    <w:p>
+      <w:pPr>
+        <w:spacing w:before="240" w:after="240" w:line="240" w:lineRule="auto"/>
+        <w:jc w:val="center"/>
+        <w:rPr>
+          <w:rFonts w:ascii="Times New Roman" w:eastAsia="Times New Roman" w:hAnsi="Times New Roman" w:cs="Times New Roman"/>
+          <w:sz w:val="24"/>
+          <w:szCs w:val="24"/>
+          <w:lang w:val="es-PE"/>
+        </w:rPr>
+      </w:pPr>
+      <w:r>
+        <w:rPr>
+          <w:rFonts w:eastAsia="Times New Roman"/>
+          <w:b/>
+          <w:bCs/>
+          <w:i/>
+          <w:iCs/>
+          <w:color w:val="002060"/>
+          <w:sz w:val="24"/>
+          <w:szCs w:val="24"/>
+          <w:lang w:val="es-PE"/>
+        </w:rPr>
+        <w:t xml:space="preserve">Tabla 30: </w:t>
+      </w:r>
+      <w:r>
+        <w:rPr>
+          <w:rFonts w:eastAsia="Times New Roman"/>
+          <w:i/>
+          <w:iCs/>
+          <w:color w:val="002060"/>
+          <w:sz w:val="24"/>
+          <w:szCs w:val="24"/>
+          <w:lang w:val="es-PE"/>
+        </w:rPr>
+        <w:t>Diseño del reporte RC-005</w:t>
+      </w:r>
+    </w:p>
+    <w:p>
+      <w:pPr>
+        <w:spacing w:line="240" w:lineRule="auto"/>
+        <w:ind w:firstLine="720"/>
+        <w:rPr>
+          <w:rFonts w:ascii="Times New Roman" w:eastAsia="Times New Roman" w:hAnsi="Times New Roman" w:cs="Times New Roman"/>
+          <w:sz w:val="24"/>
+          <w:szCs w:val="24"/>
+          <w:lang w:val="es-PE"/>
+        </w:rPr>
+      </w:pPr>
+      <w:r>
+        <w:rPr>
+          <w:rFonts w:eastAsia="Times New Roman"/>
+          <w:b/>
+          <w:bCs/>
+          <w:color w:val="000099"/>
+          <w:sz w:val="24"/>
+          <w:szCs w:val="24"/>
+          <w:lang w:val="es-PE"/>
+        </w:rPr>
+        <w:t>Simulación de la salida de datos</w:t>
+      </w:r>
+    </w:p>
+    <w:p>
+      <w:pPr>
+        <w:spacing w:line="240" w:lineRule="auto"/>
+        <w:ind w:left="720"/>
+        <w:jc w:val="both"/>
+        <w:rPr>
+          <w:rFonts w:ascii="Times New Roman" w:eastAsia="Times New Roman" w:hAnsi="Times New Roman" w:cs="Times New Roman"/>
+          <w:sz w:val="24"/>
+          <w:szCs w:val="24"/>
+          <w:lang w:val="es-PE"/>
+        </w:rPr>
+      </w:pPr>
+      <w:r>
+        <w:rPr>
+          <w:rFonts w:eastAsia="Times New Roman"/>
+          <w:color w:val="000000"/>
+          <w:sz w:val="24"/>
+          <w:szCs w:val="24"/>
+          <w:lang w:val="es-PE"/>
+        </w:rPr>
+        <w:t>En la Tabla 31 observamos la simulación de la salida de datos del reporte RC-005. </w:t>
+      </w:r>
+    </w:p>
+    <w:tbl>
+      <w:tblPr>
+        <w:tblW w:w="9026" w:type="dxa"/>
+        <w:tblCellMar>
+          <w:top w:w="15" w:type="dxa"/>
+          <w:left w:w="15" w:type="dxa"/>
+          <w:bottom w:w="15" w:type="dxa"/>
+          <w:right w:w="15" w:type="dxa"/>
+        </w:tblCellMar>
+        <w:tblLook w:val="04A0" w:firstRow="1" w:lastRow="0" w:firstColumn="1" w:lastColumn="0" w:noHBand="0" w:noVBand="1"/>
+      </w:tblPr>
+      <w:tblGrid>
+        <w:gridCol w:w="2248"/>
+        <w:gridCol w:w="2380"/>
+        <w:gridCol w:w="2191"/>
+        <w:gridCol w:w="2207"/>
+      </w:tblGrid>
+      <w:tr>
+        <w:trPr>
+          <w:trHeight w:val="440"/>
+        </w:trPr>
+        <w:tc>
+          <w:tcPr>
+            <w:tcW w:w="0" w:type="auto"/>
+            <w:gridSpan w:val="4"/>
+            <w:tcBorders>
+              <w:top w:val="single" w:sz="8" w:space="0" w:color="000099"/>
+              <w:left w:val="single" w:sz="8" w:space="0" w:color="000099"/>
+              <w:bottom w:val="single" w:sz="8" w:space="0" w:color="000099"/>
+              <w:right w:val="single" w:sz="8" w:space="0" w:color="000099"/>
+            </w:tcBorders>
+            <w:shd w:val="clear" w:color="auto" w:fill="0779E4"/>
+            <w:tcMar>
+              <w:top w:w="100" w:type="dxa"/>
+              <w:left w:w="100" w:type="dxa"/>
+              <w:bottom w:w="100" w:type="dxa"/>
+              <w:right w:w="100" w:type="dxa"/>
+            </w:tcMar>
+            <w:hideMark/>
+          </w:tcPr>
+          <w:p>
+            <w:pPr>
+              <w:spacing w:line="240" w:lineRule="auto"/>
+              <w:jc w:val="center"/>
+              <w:rPr>
+                <w:rFonts w:ascii="Times New Roman" w:eastAsia="Times New Roman" w:hAnsi="Times New Roman" w:cs="Times New Roman"/>
+                <w:sz w:val="24"/>
+                <w:szCs w:val="24"/>
+                <w:lang w:val="es-PE"/>
+              </w:rPr>
+            </w:pPr>
+            <w:r>
+              <w:rPr>
+                <w:rFonts w:eastAsia="Times New Roman"/>
+                <w:b/>
+                <w:bCs/>
+                <w:color w:val="FFFFFF"/>
+                <w:sz w:val="24"/>
+                <w:szCs w:val="24"/>
+                <w:lang w:val="es-PE"/>
+              </w:rPr>
+              <w:lastRenderedPageBreak/>
+              <w:t>Lista de colaboradores que contribuyeron a un determinado ítem</w:t>
+            </w:r>
+          </w:p>
+        </w:tc>
+      </w:tr>
+      <w:tr>
+        <w:trPr>
+          <w:trHeight w:val="440"/>
+        </w:trPr>
+        <w:tc>
+          <w:tcPr>
+            <w:tcW w:w="0" w:type="auto"/>
+            <w:tcBorders>
+              <w:top w:val="single" w:sz="8" w:space="0" w:color="000099"/>
+              <w:left w:val="single" w:sz="8" w:space="0" w:color="000099"/>
+              <w:bottom w:val="single" w:sz="8" w:space="0" w:color="000099"/>
+              <w:right w:val="single" w:sz="8" w:space="0" w:color="000099"/>
+            </w:tcBorders>
+            <w:shd w:val="clear" w:color="auto" w:fill="A4F3FF"/>
+            <w:tcMar>
+              <w:top w:w="100" w:type="dxa"/>
+              <w:left w:w="100" w:type="dxa"/>
+              <w:bottom w:w="100" w:type="dxa"/>
+              <w:right w:w="100" w:type="dxa"/>
+            </w:tcMar>
+            <w:hideMark/>
+          </w:tcPr>
+          <w:p>
+            <w:pPr>
+              <w:spacing w:line="240" w:lineRule="auto"/>
+              <w:jc w:val="center"/>
+              <w:rPr>
+                <w:rFonts w:ascii="Times New Roman" w:eastAsia="Times New Roman" w:hAnsi="Times New Roman" w:cs="Times New Roman"/>
+                <w:sz w:val="24"/>
+                <w:szCs w:val="24"/>
+                <w:lang w:val="es-PE"/>
+              </w:rPr>
+            </w:pPr>
+            <w:r>
+              <w:rPr>
+                <w:rFonts w:eastAsia="Times New Roman"/>
+                <w:b/>
+                <w:bCs/>
+                <w:color w:val="000000"/>
+                <w:sz w:val="24"/>
+                <w:szCs w:val="24"/>
+                <w:lang w:val="es-PE"/>
+              </w:rPr>
+              <w:t xml:space="preserve">ID del </w:t>
+            </w:r>
+            <w:proofErr w:type="spellStart"/>
+            <w:r>
+              <w:rPr>
+                <w:rFonts w:eastAsia="Times New Roman"/>
+                <w:b/>
+                <w:bCs/>
+                <w:color w:val="000000"/>
+                <w:sz w:val="24"/>
+                <w:szCs w:val="24"/>
+                <w:lang w:val="es-PE"/>
+              </w:rPr>
+              <w:t>Item</w:t>
+            </w:r>
+            <w:proofErr w:type="spellEnd"/>
+          </w:p>
+        </w:tc>
+        <w:tc>
+          <w:tcPr>
+            <w:tcW w:w="0" w:type="auto"/>
+            <w:gridSpan w:val="3"/>
+            <w:tcBorders>
+              <w:top w:val="single" w:sz="8" w:space="0" w:color="000099"/>
+              <w:left w:val="single" w:sz="8" w:space="0" w:color="000099"/>
+              <w:bottom w:val="single" w:sz="8" w:space="0" w:color="000099"/>
+              <w:right w:val="single" w:sz="8" w:space="0" w:color="000099"/>
+            </w:tcBorders>
+            <w:shd w:val="clear" w:color="auto" w:fill="DEFBFF"/>
+            <w:tcMar>
+              <w:top w:w="100" w:type="dxa"/>
+              <w:left w:w="100" w:type="dxa"/>
+              <w:bottom w:w="100" w:type="dxa"/>
+              <w:right w:w="100" w:type="dxa"/>
+            </w:tcMar>
+            <w:hideMark/>
+          </w:tcPr>
+          <w:p>
+            <w:pPr>
+              <w:spacing w:line="240" w:lineRule="auto"/>
+              <w:rPr>
+                <w:rFonts w:ascii="Times New Roman" w:eastAsia="Times New Roman" w:hAnsi="Times New Roman" w:cs="Times New Roman"/>
+                <w:sz w:val="24"/>
+                <w:szCs w:val="24"/>
+                <w:lang w:val="es-PE"/>
+              </w:rPr>
+            </w:pPr>
+            <w:r>
+              <w:rPr>
+                <w:rFonts w:eastAsia="Times New Roman"/>
+                <w:color w:val="000000"/>
+                <w:sz w:val="24"/>
+                <w:szCs w:val="24"/>
+                <w:lang w:val="es-PE"/>
+              </w:rPr>
+              <w:t>MP-DEUI</w:t>
+            </w:r>
+          </w:p>
+        </w:tc>
+      </w:tr>
+      <w:tr>
+        <w:trPr>
+          <w:trHeight w:val="440"/>
+        </w:trPr>
+        <w:tc>
+          <w:tcPr>
+            <w:tcW w:w="0" w:type="auto"/>
+            <w:tcBorders>
+              <w:top w:val="single" w:sz="8" w:space="0" w:color="000099"/>
+              <w:left w:val="single" w:sz="8" w:space="0" w:color="000099"/>
+              <w:bottom w:val="single" w:sz="8" w:space="0" w:color="000099"/>
+              <w:right w:val="single" w:sz="8" w:space="0" w:color="000099"/>
+            </w:tcBorders>
+            <w:shd w:val="clear" w:color="auto" w:fill="A4F3FF"/>
+            <w:tcMar>
+              <w:top w:w="100" w:type="dxa"/>
+              <w:left w:w="100" w:type="dxa"/>
+              <w:bottom w:w="100" w:type="dxa"/>
+              <w:right w:w="100" w:type="dxa"/>
+            </w:tcMar>
+            <w:hideMark/>
+          </w:tcPr>
+          <w:p>
+            <w:pPr>
+              <w:spacing w:line="240" w:lineRule="auto"/>
+              <w:jc w:val="center"/>
+              <w:rPr>
+                <w:rFonts w:ascii="Times New Roman" w:eastAsia="Times New Roman" w:hAnsi="Times New Roman" w:cs="Times New Roman"/>
+                <w:sz w:val="24"/>
+                <w:szCs w:val="24"/>
+                <w:lang w:val="es-PE"/>
+              </w:rPr>
+            </w:pPr>
+            <w:r>
+              <w:rPr>
+                <w:rFonts w:eastAsia="Times New Roman"/>
+                <w:b/>
+                <w:bCs/>
+                <w:color w:val="000000"/>
+                <w:sz w:val="24"/>
+                <w:szCs w:val="24"/>
+                <w:lang w:val="es-PE"/>
+              </w:rPr>
+              <w:t>ID del Proyecto</w:t>
+            </w:r>
+          </w:p>
+        </w:tc>
+        <w:tc>
+          <w:tcPr>
+            <w:tcW w:w="0" w:type="auto"/>
+            <w:gridSpan w:val="3"/>
+            <w:tcBorders>
+              <w:top w:val="single" w:sz="8" w:space="0" w:color="000099"/>
+              <w:left w:val="single" w:sz="8" w:space="0" w:color="000099"/>
+              <w:bottom w:val="single" w:sz="8" w:space="0" w:color="000099"/>
+              <w:right w:val="single" w:sz="8" w:space="0" w:color="000099"/>
+            </w:tcBorders>
+            <w:shd w:val="clear" w:color="auto" w:fill="DEFBFF"/>
+            <w:tcMar>
+              <w:top w:w="100" w:type="dxa"/>
+              <w:left w:w="100" w:type="dxa"/>
+              <w:bottom w:w="100" w:type="dxa"/>
+              <w:right w:w="100" w:type="dxa"/>
+            </w:tcMar>
+            <w:hideMark/>
+          </w:tcPr>
+          <w:p>
+            <w:pPr>
+              <w:spacing w:line="240" w:lineRule="auto"/>
+              <w:rPr>
+                <w:rFonts w:ascii="Times New Roman" w:eastAsia="Times New Roman" w:hAnsi="Times New Roman" w:cs="Times New Roman"/>
+                <w:sz w:val="24"/>
+                <w:szCs w:val="24"/>
+                <w:lang w:val="es-PE"/>
+              </w:rPr>
+            </w:pPr>
+            <w:r>
+              <w:rPr>
+                <w:rFonts w:eastAsia="Times New Roman"/>
+                <w:color w:val="000000"/>
+                <w:sz w:val="24"/>
+                <w:szCs w:val="24"/>
+                <w:lang w:val="es-PE"/>
+              </w:rPr>
+              <w:t>MP</w:t>
+            </w:r>
+          </w:p>
+        </w:tc>
+      </w:tr>
+      <w:tr>
+        <w:tc>
+          <w:tcPr>
+            <w:tcW w:w="0" w:type="auto"/>
+            <w:tcBorders>
+              <w:top w:val="single" w:sz="8" w:space="0" w:color="000099"/>
+              <w:left w:val="single" w:sz="8" w:space="0" w:color="000099"/>
+              <w:bottom w:val="single" w:sz="8" w:space="0" w:color="000099"/>
+              <w:right w:val="single" w:sz="8" w:space="0" w:color="000099"/>
+            </w:tcBorders>
+            <w:shd w:val="clear" w:color="auto" w:fill="A4F3FF"/>
+            <w:tcMar>
+              <w:top w:w="100" w:type="dxa"/>
+              <w:left w:w="100" w:type="dxa"/>
+              <w:bottom w:w="100" w:type="dxa"/>
+              <w:right w:w="100" w:type="dxa"/>
+            </w:tcMar>
+            <w:hideMark/>
+          </w:tcPr>
+          <w:p>
+            <w:pPr>
+              <w:spacing w:line="240" w:lineRule="auto"/>
+              <w:jc w:val="center"/>
+              <w:rPr>
+                <w:rFonts w:ascii="Times New Roman" w:eastAsia="Times New Roman" w:hAnsi="Times New Roman" w:cs="Times New Roman"/>
+                <w:sz w:val="24"/>
+                <w:szCs w:val="24"/>
+                <w:lang w:val="es-PE"/>
+              </w:rPr>
+            </w:pPr>
+            <w:r>
+              <w:rPr>
+                <w:rFonts w:eastAsia="Times New Roman"/>
+                <w:b/>
+                <w:bCs/>
+                <w:color w:val="000000"/>
+                <w:sz w:val="24"/>
+                <w:szCs w:val="24"/>
+                <w:lang w:val="es-PE"/>
+              </w:rPr>
+              <w:t>Usuario del Colaborador</w:t>
+            </w:r>
+          </w:p>
+        </w:tc>
+        <w:tc>
+          <w:tcPr>
+            <w:tcW w:w="0" w:type="auto"/>
+            <w:tcBorders>
+              <w:top w:val="single" w:sz="8" w:space="0" w:color="000099"/>
+              <w:left w:val="single" w:sz="8" w:space="0" w:color="000099"/>
+              <w:bottom w:val="single" w:sz="8" w:space="0" w:color="000099"/>
+              <w:right w:val="single" w:sz="8" w:space="0" w:color="000099"/>
+            </w:tcBorders>
+            <w:shd w:val="clear" w:color="auto" w:fill="A4F3FF"/>
+            <w:tcMar>
+              <w:top w:w="100" w:type="dxa"/>
+              <w:left w:w="100" w:type="dxa"/>
+              <w:bottom w:w="100" w:type="dxa"/>
+              <w:right w:w="100" w:type="dxa"/>
+            </w:tcMar>
+            <w:hideMark/>
+          </w:tcPr>
+          <w:p>
+            <w:pPr>
+              <w:spacing w:line="240" w:lineRule="auto"/>
+              <w:jc w:val="center"/>
+              <w:rPr>
+                <w:rFonts w:ascii="Times New Roman" w:eastAsia="Times New Roman" w:hAnsi="Times New Roman" w:cs="Times New Roman"/>
+                <w:sz w:val="24"/>
+                <w:szCs w:val="24"/>
+                <w:lang w:val="es-PE"/>
+              </w:rPr>
+            </w:pPr>
+            <w:r>
+              <w:rPr>
+                <w:rFonts w:eastAsia="Times New Roman"/>
+                <w:b/>
+                <w:bCs/>
+                <w:color w:val="000000"/>
+                <w:sz w:val="24"/>
+                <w:szCs w:val="24"/>
+                <w:lang w:val="es-PE"/>
+              </w:rPr>
+              <w:t>Nombre Completo del Colaborador</w:t>
+            </w:r>
+          </w:p>
+        </w:tc>
+        <w:tc>
+          <w:tcPr>
+            <w:tcW w:w="0" w:type="auto"/>
+            <w:tcBorders>
+              <w:top w:val="single" w:sz="8" w:space="0" w:color="000099"/>
+              <w:left w:val="single" w:sz="8" w:space="0" w:color="000099"/>
+              <w:bottom w:val="single" w:sz="8" w:space="0" w:color="000099"/>
+              <w:right w:val="single" w:sz="8" w:space="0" w:color="000099"/>
+            </w:tcBorders>
+            <w:shd w:val="clear" w:color="auto" w:fill="A4F3FF"/>
+            <w:tcMar>
+              <w:top w:w="100" w:type="dxa"/>
+              <w:left w:w="100" w:type="dxa"/>
+              <w:bottom w:w="100" w:type="dxa"/>
+              <w:right w:w="100" w:type="dxa"/>
+            </w:tcMar>
+            <w:hideMark/>
+          </w:tcPr>
+          <w:p>
+            <w:pPr>
+              <w:spacing w:line="240" w:lineRule="auto"/>
+              <w:jc w:val="center"/>
+              <w:rPr>
+                <w:rFonts w:ascii="Times New Roman" w:eastAsia="Times New Roman" w:hAnsi="Times New Roman" w:cs="Times New Roman"/>
+                <w:sz w:val="24"/>
+                <w:szCs w:val="24"/>
+                <w:lang w:val="es-PE"/>
+              </w:rPr>
+            </w:pPr>
+            <w:proofErr w:type="spellStart"/>
+            <w:r>
+              <w:rPr>
+                <w:rFonts w:eastAsia="Times New Roman"/>
+                <w:b/>
+                <w:bCs/>
+                <w:color w:val="000000"/>
+                <w:sz w:val="24"/>
+                <w:szCs w:val="24"/>
+                <w:lang w:val="es-PE"/>
+              </w:rPr>
+              <w:t>Commits</w:t>
+            </w:r>
+            <w:proofErr w:type="spellEnd"/>
+            <w:r>
+              <w:rPr>
+                <w:rFonts w:eastAsia="Times New Roman"/>
+                <w:b/>
+                <w:bCs/>
+                <w:color w:val="000000"/>
+                <w:sz w:val="24"/>
+                <w:szCs w:val="24"/>
+                <w:lang w:val="es-PE"/>
+              </w:rPr>
+              <w:t xml:space="preserve"> de cada colaborador</w:t>
+            </w:r>
+          </w:p>
+        </w:tc>
+        <w:tc>
+          <w:tcPr>
+            <w:tcW w:w="0" w:type="auto"/>
+            <w:tcBorders>
+              <w:top w:val="single" w:sz="8" w:space="0" w:color="000099"/>
+              <w:left w:val="single" w:sz="8" w:space="0" w:color="000099"/>
+              <w:bottom w:val="single" w:sz="8" w:space="0" w:color="000099"/>
+              <w:right w:val="single" w:sz="8" w:space="0" w:color="000099"/>
+            </w:tcBorders>
+            <w:shd w:val="clear" w:color="auto" w:fill="A4F3FF"/>
+            <w:tcMar>
+              <w:top w:w="100" w:type="dxa"/>
+              <w:left w:w="100" w:type="dxa"/>
+              <w:bottom w:w="100" w:type="dxa"/>
+              <w:right w:w="100" w:type="dxa"/>
+            </w:tcMar>
+            <w:hideMark/>
+          </w:tcPr>
+          <w:p>
+            <w:pPr>
+              <w:spacing w:line="240" w:lineRule="auto"/>
+              <w:jc w:val="center"/>
+              <w:rPr>
+                <w:rFonts w:ascii="Times New Roman" w:eastAsia="Times New Roman" w:hAnsi="Times New Roman" w:cs="Times New Roman"/>
+                <w:sz w:val="24"/>
+                <w:szCs w:val="24"/>
+                <w:lang w:val="es-PE"/>
+              </w:rPr>
+            </w:pPr>
+            <w:r>
+              <w:rPr>
+                <w:rFonts w:eastAsia="Times New Roman"/>
+                <w:b/>
+                <w:bCs/>
+                <w:color w:val="000000"/>
+                <w:sz w:val="24"/>
+                <w:szCs w:val="24"/>
+                <w:lang w:val="es-PE"/>
+              </w:rPr>
+              <w:t>Fecha última de contribución</w:t>
+            </w:r>
+          </w:p>
+        </w:tc>
+      </w:tr>
+      <w:tr>
+        <w:tc>
+          <w:tcPr>
+            <w:tcW w:w="0" w:type="auto"/>
+            <w:tcBorders>
+              <w:top w:val="single" w:sz="8" w:space="0" w:color="000099"/>
+              <w:left w:val="single" w:sz="8" w:space="0" w:color="000099"/>
+              <w:bottom w:val="single" w:sz="8" w:space="0" w:color="000099"/>
+              <w:right w:val="single" w:sz="8" w:space="0" w:color="000099"/>
+            </w:tcBorders>
+            <w:shd w:val="clear" w:color="auto" w:fill="DEFBFF"/>
+            <w:tcMar>
+              <w:top w:w="100" w:type="dxa"/>
+              <w:left w:w="100" w:type="dxa"/>
+              <w:bottom w:w="100" w:type="dxa"/>
+              <w:right w:w="100" w:type="dxa"/>
+            </w:tcMar>
+            <w:hideMark/>
+          </w:tcPr>
+          <w:p>
+            <w:pPr>
+              <w:spacing w:line="240" w:lineRule="auto"/>
+              <w:jc w:val="center"/>
+              <w:rPr>
+                <w:rFonts w:ascii="Times New Roman" w:eastAsia="Times New Roman" w:hAnsi="Times New Roman" w:cs="Times New Roman"/>
+                <w:sz w:val="24"/>
+                <w:szCs w:val="24"/>
+                <w:lang w:val="es-PE"/>
+              </w:rPr>
+            </w:pPr>
+            <w:proofErr w:type="spellStart"/>
+            <w:r>
+              <w:rPr>
+                <w:rFonts w:eastAsia="Times New Roman"/>
+                <w:color w:val="000000"/>
+                <w:sz w:val="24"/>
+                <w:szCs w:val="24"/>
+                <w:lang w:val="es-PE"/>
+              </w:rPr>
+              <w:t>rojasvillanueva</w:t>
+            </w:r>
+            <w:proofErr w:type="spellEnd"/>
+          </w:p>
+        </w:tc>
+        <w:tc>
+          <w:tcPr>
+            <w:tcW w:w="0" w:type="auto"/>
+            <w:tcBorders>
+              <w:top w:val="single" w:sz="8" w:space="0" w:color="000099"/>
+              <w:left w:val="single" w:sz="8" w:space="0" w:color="000099"/>
+              <w:bottom w:val="single" w:sz="8" w:space="0" w:color="000099"/>
+              <w:right w:val="single" w:sz="8" w:space="0" w:color="000099"/>
+            </w:tcBorders>
+            <w:shd w:val="clear" w:color="auto" w:fill="DEFBFF"/>
+            <w:tcMar>
+              <w:top w:w="100" w:type="dxa"/>
+              <w:left w:w="100" w:type="dxa"/>
+              <w:bottom w:w="100" w:type="dxa"/>
+              <w:right w:w="100" w:type="dxa"/>
+            </w:tcMar>
+            <w:hideMark/>
+          </w:tcPr>
+          <w:p>
+            <w:pPr>
+              <w:spacing w:line="240" w:lineRule="auto"/>
+              <w:jc w:val="center"/>
+              <w:rPr>
+                <w:rFonts w:ascii="Times New Roman" w:eastAsia="Times New Roman" w:hAnsi="Times New Roman" w:cs="Times New Roman"/>
+                <w:sz w:val="24"/>
+                <w:szCs w:val="24"/>
+                <w:lang w:val="es-PE"/>
+              </w:rPr>
+            </w:pPr>
+            <w:r>
+              <w:rPr>
+                <w:rFonts w:eastAsia="Times New Roman"/>
+                <w:color w:val="000000"/>
+                <w:sz w:val="24"/>
+                <w:szCs w:val="24"/>
+                <w:lang w:val="es-PE"/>
+              </w:rPr>
+              <w:t>Paula Rojas Villanueva</w:t>
+            </w:r>
+          </w:p>
+        </w:tc>
+        <w:tc>
+          <w:tcPr>
+            <w:tcW w:w="0" w:type="auto"/>
+            <w:tcBorders>
+              <w:top w:val="single" w:sz="8" w:space="0" w:color="000099"/>
+              <w:left w:val="single" w:sz="8" w:space="0" w:color="000099"/>
+              <w:bottom w:val="single" w:sz="8" w:space="0" w:color="000099"/>
+              <w:right w:val="single" w:sz="8" w:space="0" w:color="000099"/>
+            </w:tcBorders>
+            <w:shd w:val="clear" w:color="auto" w:fill="DEFBFF"/>
+            <w:tcMar>
+              <w:top w:w="100" w:type="dxa"/>
+              <w:left w:w="100" w:type="dxa"/>
+              <w:bottom w:w="100" w:type="dxa"/>
+              <w:right w:w="100" w:type="dxa"/>
+            </w:tcMar>
+            <w:hideMark/>
+          </w:tcPr>
+          <w:p>
+            <w:pPr>
+              <w:spacing w:line="240" w:lineRule="auto"/>
+              <w:jc w:val="center"/>
+              <w:rPr>
+                <w:rFonts w:ascii="Times New Roman" w:eastAsia="Times New Roman" w:hAnsi="Times New Roman" w:cs="Times New Roman"/>
+                <w:sz w:val="24"/>
+                <w:szCs w:val="24"/>
+                <w:lang w:val="es-PE"/>
+              </w:rPr>
+            </w:pPr>
+            <w:r>
+              <w:rPr>
+                <w:rFonts w:eastAsia="Times New Roman"/>
+                <w:color w:val="000000"/>
+                <w:sz w:val="24"/>
+                <w:szCs w:val="24"/>
+                <w:lang w:val="es-PE"/>
+              </w:rPr>
+              <w:t>3</w:t>
+            </w:r>
+          </w:p>
+        </w:tc>
+        <w:tc>
+          <w:tcPr>
+            <w:tcW w:w="0" w:type="auto"/>
+            <w:tcBorders>
+              <w:top w:val="single" w:sz="8" w:space="0" w:color="000099"/>
+              <w:left w:val="single" w:sz="8" w:space="0" w:color="000099"/>
+              <w:bottom w:val="single" w:sz="8" w:space="0" w:color="000099"/>
+              <w:right w:val="single" w:sz="8" w:space="0" w:color="000099"/>
+            </w:tcBorders>
+            <w:shd w:val="clear" w:color="auto" w:fill="DEFBFF"/>
+            <w:tcMar>
+              <w:top w:w="100" w:type="dxa"/>
+              <w:left w:w="100" w:type="dxa"/>
+              <w:bottom w:w="100" w:type="dxa"/>
+              <w:right w:w="100" w:type="dxa"/>
+            </w:tcMar>
+            <w:hideMark/>
+          </w:tcPr>
+          <w:p>
+            <w:pPr>
+              <w:spacing w:line="240" w:lineRule="auto"/>
+              <w:jc w:val="center"/>
+              <w:rPr>
+                <w:rFonts w:ascii="Times New Roman" w:eastAsia="Times New Roman" w:hAnsi="Times New Roman" w:cs="Times New Roman"/>
+                <w:sz w:val="24"/>
+                <w:szCs w:val="24"/>
+                <w:lang w:val="es-PE"/>
+              </w:rPr>
+            </w:pPr>
+            <w:r>
+              <w:rPr>
+                <w:rFonts w:eastAsia="Times New Roman"/>
+                <w:color w:val="000000"/>
+                <w:sz w:val="24"/>
+                <w:szCs w:val="24"/>
+                <w:lang w:val="es-PE"/>
+              </w:rPr>
+              <w:t>20/12/21</w:t>
+            </w:r>
+          </w:p>
+        </w:tc>
+      </w:tr>
+      <w:tr>
+        <w:tc>
+          <w:tcPr>
+            <w:tcW w:w="0" w:type="auto"/>
+            <w:tcBorders>
+              <w:top w:val="single" w:sz="8" w:space="0" w:color="000099"/>
+              <w:left w:val="single" w:sz="8" w:space="0" w:color="000099"/>
+              <w:bottom w:val="single" w:sz="8" w:space="0" w:color="000099"/>
+              <w:right w:val="single" w:sz="8" w:space="0" w:color="000099"/>
+            </w:tcBorders>
+            <w:shd w:val="clear" w:color="auto" w:fill="DEFBFF"/>
+            <w:tcMar>
+              <w:top w:w="100" w:type="dxa"/>
+              <w:left w:w="100" w:type="dxa"/>
+              <w:bottom w:w="100" w:type="dxa"/>
+              <w:right w:w="100" w:type="dxa"/>
+            </w:tcMar>
+            <w:hideMark/>
+          </w:tcPr>
+          <w:p>
+            <w:pPr>
+              <w:spacing w:line="240" w:lineRule="auto"/>
+              <w:jc w:val="center"/>
+              <w:rPr>
+                <w:rFonts w:ascii="Times New Roman" w:eastAsia="Times New Roman" w:hAnsi="Times New Roman" w:cs="Times New Roman"/>
+                <w:sz w:val="24"/>
+                <w:szCs w:val="24"/>
+                <w:lang w:val="es-PE"/>
+              </w:rPr>
+            </w:pPr>
+            <w:proofErr w:type="spellStart"/>
+            <w:r>
+              <w:rPr>
+                <w:rFonts w:eastAsia="Times New Roman"/>
+                <w:color w:val="000000"/>
+                <w:sz w:val="24"/>
+                <w:szCs w:val="24"/>
+                <w:lang w:val="es-PE"/>
+              </w:rPr>
+              <w:t>torrestalaverano</w:t>
+            </w:r>
+            <w:proofErr w:type="spellEnd"/>
+          </w:p>
+        </w:tc>
+        <w:tc>
+          <w:tcPr>
+            <w:tcW w:w="0" w:type="auto"/>
+            <w:tcBorders>
+              <w:top w:val="single" w:sz="8" w:space="0" w:color="000099"/>
+              <w:left w:val="single" w:sz="8" w:space="0" w:color="000099"/>
+              <w:bottom w:val="single" w:sz="8" w:space="0" w:color="000099"/>
+              <w:right w:val="single" w:sz="8" w:space="0" w:color="000099"/>
+            </w:tcBorders>
+            <w:shd w:val="clear" w:color="auto" w:fill="DEFBFF"/>
+            <w:tcMar>
+              <w:top w:w="100" w:type="dxa"/>
+              <w:left w:w="100" w:type="dxa"/>
+              <w:bottom w:w="100" w:type="dxa"/>
+              <w:right w:w="100" w:type="dxa"/>
+            </w:tcMar>
+            <w:hideMark/>
+          </w:tcPr>
+          <w:p>
+            <w:pPr>
+              <w:spacing w:line="240" w:lineRule="auto"/>
+              <w:jc w:val="center"/>
+              <w:rPr>
+                <w:rFonts w:ascii="Times New Roman" w:eastAsia="Times New Roman" w:hAnsi="Times New Roman" w:cs="Times New Roman"/>
+                <w:sz w:val="24"/>
+                <w:szCs w:val="24"/>
+                <w:lang w:val="es-PE"/>
+              </w:rPr>
+            </w:pPr>
+            <w:r>
+              <w:rPr>
+                <w:rFonts w:eastAsia="Times New Roman"/>
+                <w:color w:val="000000"/>
+                <w:sz w:val="24"/>
+                <w:szCs w:val="24"/>
+                <w:lang w:val="es-PE"/>
+              </w:rPr>
+              <w:t>Luz Torres Talaverano</w:t>
+            </w:r>
+          </w:p>
+        </w:tc>
+        <w:tc>
+          <w:tcPr>
+            <w:tcW w:w="0" w:type="auto"/>
+            <w:tcBorders>
+              <w:top w:val="single" w:sz="8" w:space="0" w:color="000099"/>
+              <w:left w:val="single" w:sz="8" w:space="0" w:color="000099"/>
+              <w:bottom w:val="single" w:sz="8" w:space="0" w:color="000099"/>
+              <w:right w:val="single" w:sz="8" w:space="0" w:color="000099"/>
+            </w:tcBorders>
+            <w:shd w:val="clear" w:color="auto" w:fill="DEFBFF"/>
+            <w:tcMar>
+              <w:top w:w="100" w:type="dxa"/>
+              <w:left w:w="100" w:type="dxa"/>
+              <w:bottom w:w="100" w:type="dxa"/>
+              <w:right w:w="100" w:type="dxa"/>
+            </w:tcMar>
+            <w:hideMark/>
+          </w:tcPr>
+          <w:p>
+            <w:pPr>
+              <w:spacing w:line="240" w:lineRule="auto"/>
+              <w:jc w:val="center"/>
+              <w:rPr>
+                <w:rFonts w:ascii="Times New Roman" w:eastAsia="Times New Roman" w:hAnsi="Times New Roman" w:cs="Times New Roman"/>
+                <w:sz w:val="24"/>
+                <w:szCs w:val="24"/>
+                <w:lang w:val="es-PE"/>
+              </w:rPr>
+            </w:pPr>
+            <w:r>
+              <w:rPr>
+                <w:rFonts w:eastAsia="Times New Roman"/>
+                <w:color w:val="000000"/>
+                <w:sz w:val="24"/>
+                <w:szCs w:val="24"/>
+                <w:lang w:val="es-PE"/>
+              </w:rPr>
+              <w:t>3</w:t>
+            </w:r>
+          </w:p>
+        </w:tc>
+        <w:tc>
+          <w:tcPr>
+            <w:tcW w:w="0" w:type="auto"/>
+            <w:tcBorders>
+              <w:top w:val="single" w:sz="8" w:space="0" w:color="000099"/>
+              <w:left w:val="single" w:sz="8" w:space="0" w:color="000099"/>
+              <w:bottom w:val="single" w:sz="8" w:space="0" w:color="000099"/>
+              <w:right w:val="single" w:sz="8" w:space="0" w:color="000099"/>
+            </w:tcBorders>
+            <w:shd w:val="clear" w:color="auto" w:fill="DEFBFF"/>
+            <w:tcMar>
+              <w:top w:w="100" w:type="dxa"/>
+              <w:left w:w="100" w:type="dxa"/>
+              <w:bottom w:w="100" w:type="dxa"/>
+              <w:right w:w="100" w:type="dxa"/>
+            </w:tcMar>
+            <w:hideMark/>
+          </w:tcPr>
+          <w:p>
+            <w:pPr>
+              <w:spacing w:line="240" w:lineRule="auto"/>
+              <w:jc w:val="center"/>
+              <w:rPr>
+                <w:rFonts w:ascii="Times New Roman" w:eastAsia="Times New Roman" w:hAnsi="Times New Roman" w:cs="Times New Roman"/>
+                <w:sz w:val="24"/>
+                <w:szCs w:val="24"/>
+                <w:lang w:val="es-PE"/>
+              </w:rPr>
+            </w:pPr>
+            <w:r>
+              <w:rPr>
+                <w:rFonts w:eastAsia="Times New Roman"/>
+                <w:color w:val="000000"/>
+                <w:sz w:val="24"/>
+                <w:szCs w:val="24"/>
+                <w:lang w:val="es-PE"/>
+              </w:rPr>
+              <w:t>20/12/21</w:t>
+            </w:r>
+          </w:p>
+        </w:tc>
+      </w:tr>
+      <w:tr>
+        <w:tc>
+          <w:tcPr>
+            <w:tcW w:w="0" w:type="auto"/>
+            <w:tcBorders>
+              <w:top w:val="single" w:sz="8" w:space="0" w:color="000099"/>
+              <w:left w:val="single" w:sz="8" w:space="0" w:color="000099"/>
+              <w:bottom w:val="single" w:sz="8" w:space="0" w:color="000099"/>
+              <w:right w:val="single" w:sz="8" w:space="0" w:color="000099"/>
+            </w:tcBorders>
+            <w:shd w:val="clear" w:color="auto" w:fill="DEFBFF"/>
+            <w:tcMar>
+              <w:top w:w="100" w:type="dxa"/>
+              <w:left w:w="100" w:type="dxa"/>
+              <w:bottom w:w="100" w:type="dxa"/>
+              <w:right w:w="100" w:type="dxa"/>
+            </w:tcMar>
+            <w:hideMark/>
+          </w:tcPr>
+          <w:p>
+            <w:pPr>
+              <w:spacing w:line="240" w:lineRule="auto"/>
+              <w:jc w:val="center"/>
+              <w:rPr>
+                <w:rFonts w:ascii="Times New Roman" w:eastAsia="Times New Roman" w:hAnsi="Times New Roman" w:cs="Times New Roman"/>
+                <w:sz w:val="24"/>
+                <w:szCs w:val="24"/>
+                <w:lang w:val="es-PE"/>
+              </w:rPr>
+            </w:pPr>
+            <w:proofErr w:type="spellStart"/>
+            <w:r>
+              <w:rPr>
+                <w:rFonts w:eastAsia="Times New Roman"/>
+                <w:color w:val="000000"/>
+                <w:sz w:val="24"/>
+                <w:szCs w:val="24"/>
+                <w:lang w:val="es-PE"/>
+              </w:rPr>
+              <w:t>arangoquispe</w:t>
+            </w:r>
+            <w:proofErr w:type="spellEnd"/>
+          </w:p>
+        </w:tc>
+        <w:tc>
+          <w:tcPr>
+            <w:tcW w:w="0" w:type="auto"/>
+            <w:tcBorders>
+              <w:top w:val="single" w:sz="8" w:space="0" w:color="000099"/>
+              <w:left w:val="single" w:sz="8" w:space="0" w:color="000099"/>
+              <w:bottom w:val="single" w:sz="8" w:space="0" w:color="000099"/>
+              <w:right w:val="single" w:sz="8" w:space="0" w:color="000099"/>
+            </w:tcBorders>
+            <w:shd w:val="clear" w:color="auto" w:fill="DEFBFF"/>
+            <w:tcMar>
+              <w:top w:w="100" w:type="dxa"/>
+              <w:left w:w="100" w:type="dxa"/>
+              <w:bottom w:w="100" w:type="dxa"/>
+              <w:right w:w="100" w:type="dxa"/>
+            </w:tcMar>
+            <w:hideMark/>
+          </w:tcPr>
+          <w:p>
+            <w:pPr>
+              <w:spacing w:line="240" w:lineRule="auto"/>
+              <w:jc w:val="center"/>
+              <w:rPr>
+                <w:rFonts w:ascii="Times New Roman" w:eastAsia="Times New Roman" w:hAnsi="Times New Roman" w:cs="Times New Roman"/>
+                <w:sz w:val="24"/>
+                <w:szCs w:val="24"/>
+                <w:lang w:val="es-PE"/>
+              </w:rPr>
+            </w:pPr>
+            <w:r>
+              <w:rPr>
+                <w:rFonts w:eastAsia="Times New Roman"/>
+                <w:color w:val="000000"/>
+                <w:sz w:val="24"/>
+                <w:szCs w:val="24"/>
+                <w:lang w:val="es-PE"/>
+              </w:rPr>
+              <w:t>Esmeralda Quispe Arango</w:t>
+            </w:r>
+          </w:p>
+        </w:tc>
+        <w:tc>
+          <w:tcPr>
+            <w:tcW w:w="0" w:type="auto"/>
+            <w:tcBorders>
+              <w:top w:val="single" w:sz="8" w:space="0" w:color="000099"/>
+              <w:left w:val="single" w:sz="8" w:space="0" w:color="000099"/>
+              <w:bottom w:val="single" w:sz="8" w:space="0" w:color="000099"/>
+              <w:right w:val="single" w:sz="8" w:space="0" w:color="000099"/>
+            </w:tcBorders>
+            <w:shd w:val="clear" w:color="auto" w:fill="DEFBFF"/>
+            <w:tcMar>
+              <w:top w:w="100" w:type="dxa"/>
+              <w:left w:w="100" w:type="dxa"/>
+              <w:bottom w:w="100" w:type="dxa"/>
+              <w:right w:w="100" w:type="dxa"/>
+            </w:tcMar>
+            <w:hideMark/>
+          </w:tcPr>
+          <w:p>
+            <w:pPr>
+              <w:spacing w:line="240" w:lineRule="auto"/>
+              <w:jc w:val="center"/>
+              <w:rPr>
+                <w:rFonts w:ascii="Times New Roman" w:eastAsia="Times New Roman" w:hAnsi="Times New Roman" w:cs="Times New Roman"/>
+                <w:sz w:val="24"/>
+                <w:szCs w:val="24"/>
+                <w:lang w:val="es-PE"/>
+              </w:rPr>
+            </w:pPr>
+            <w:r>
+              <w:rPr>
+                <w:rFonts w:eastAsia="Times New Roman"/>
+                <w:color w:val="000000"/>
+                <w:sz w:val="24"/>
+                <w:szCs w:val="24"/>
+                <w:lang w:val="es-PE"/>
+              </w:rPr>
+              <w:t>2</w:t>
+            </w:r>
+          </w:p>
+        </w:tc>
+        <w:tc>
+          <w:tcPr>
+            <w:tcW w:w="0" w:type="auto"/>
+            <w:tcBorders>
+              <w:top w:val="single" w:sz="8" w:space="0" w:color="000099"/>
+              <w:left w:val="single" w:sz="8" w:space="0" w:color="000099"/>
+              <w:bottom w:val="single" w:sz="8" w:space="0" w:color="000099"/>
+              <w:right w:val="single" w:sz="8" w:space="0" w:color="000099"/>
+            </w:tcBorders>
+            <w:shd w:val="clear" w:color="auto" w:fill="DEFBFF"/>
+            <w:tcMar>
+              <w:top w:w="100" w:type="dxa"/>
+              <w:left w:w="100" w:type="dxa"/>
+              <w:bottom w:w="100" w:type="dxa"/>
+              <w:right w:w="100" w:type="dxa"/>
+            </w:tcMar>
+            <w:hideMark/>
+          </w:tcPr>
+          <w:p>
+            <w:pPr>
+              <w:spacing w:line="240" w:lineRule="auto"/>
+              <w:jc w:val="center"/>
+              <w:rPr>
+                <w:rFonts w:ascii="Times New Roman" w:eastAsia="Times New Roman" w:hAnsi="Times New Roman" w:cs="Times New Roman"/>
+                <w:sz w:val="24"/>
+                <w:szCs w:val="24"/>
+                <w:lang w:val="es-PE"/>
+              </w:rPr>
+            </w:pPr>
+            <w:r>
+              <w:rPr>
+                <w:rFonts w:eastAsia="Times New Roman"/>
+                <w:color w:val="000000"/>
+                <w:sz w:val="24"/>
+                <w:szCs w:val="24"/>
+                <w:lang w:val="es-PE"/>
+              </w:rPr>
+              <w:t>20/12/21</w:t>
+            </w:r>
+          </w:p>
+        </w:tc>
+      </w:tr>
+    </w:tbl>
+    <w:p>
+      <w:pPr>
+        <w:spacing w:before="240" w:after="240" w:line="240" w:lineRule="auto"/>
+        <w:jc w:val="center"/>
+        <w:rPr>
+          <w:rFonts w:ascii="Times New Roman" w:eastAsia="Times New Roman" w:hAnsi="Times New Roman" w:cs="Times New Roman"/>
+          <w:sz w:val="24"/>
+          <w:szCs w:val="24"/>
+          <w:lang w:val="es-PE"/>
+        </w:rPr>
+      </w:pPr>
+      <w:r>
+        <w:rPr>
+          <w:rFonts w:eastAsia="Times New Roman"/>
+          <w:b/>
+          <w:bCs/>
+          <w:i/>
+          <w:iCs/>
+          <w:color w:val="002060"/>
+          <w:sz w:val="24"/>
+          <w:szCs w:val="24"/>
+          <w:lang w:val="es-PE"/>
+        </w:rPr>
+        <w:t xml:space="preserve">Tabla 31: </w:t>
+      </w:r>
+      <w:r>
+        <w:rPr>
+          <w:rFonts w:eastAsia="Times New Roman"/>
+          <w:i/>
+          <w:iCs/>
+          <w:color w:val="002060"/>
+          <w:sz w:val="24"/>
+          <w:szCs w:val="24"/>
+          <w:lang w:val="es-PE"/>
+        </w:rPr>
+        <w:t>Simulación de la salida de datos RC-005</w:t>
       </w:r>
     </w:p>
     <w:p>
@@ -41012,7 +42963,7 @@
         <v:path o:extrusionok="f" gradientshapeok="t" o:connecttype="rect"/>
         <o:lock v:ext="edit" aspectratio="t"/>
       </v:shapetype>
-      <v:shape id="_x0000_i1162" type="#_x0000_t75" style="width:10.95pt;height:10.95pt" o:bullet="t">
+      <v:shape id="_x0000_i1069" type="#_x0000_t75" style="width:11.25pt;height:11.25pt" o:bullet="t">
         <v:imagedata r:id="rId1" o:title="mso65CC"/>
       </v:shape>
     </w:pict>
@@ -41730,9 +43681,9 @@
     </w:lvl>
   </w:abstractNum>
   <w:abstractNum w:abstractNumId="5" w15:restartNumberingAfterBreak="0">
-    <w:nsid w:val="1EEC6FC9"/>
+    <w:nsid w:val="1E2C345C"/>
     <w:multiLevelType w:val="multilevel"/>
-    <w:tmpl w:val="7C40FFA4"/>
+    <w:tmpl w:val="D1C63414"/>
     <w:lvl w:ilvl="0">
       <w:start w:val="1"/>
       <w:numFmt w:val="bullet"/>
@@ -41879,121 +43830,9 @@
     </w:lvl>
   </w:abstractNum>
   <w:abstractNum w:abstractNumId="6" w15:restartNumberingAfterBreak="0">
-    <w:nsid w:val="2082641E"/>
-    <w:multiLevelType w:val="hybridMultilevel"/>
-    <w:tmpl w:val="42147B20"/>
-    <w:lvl w:ilvl="0" w:tplc="6948491C">
-      <w:numFmt w:val="bullet"/>
-      <w:lvlText w:val="-"/>
-      <w:lvlJc w:val="left"/>
-      <w:pPr>
-        <w:ind w:left="360" w:hanging="360"/>
-      </w:pPr>
-      <w:rPr>
-        <w:rFonts w:ascii="Arial" w:eastAsia="Arial" w:hAnsi="Arial" w:cs="Arial" w:hint="default"/>
-      </w:rPr>
-    </w:lvl>
-    <w:lvl w:ilvl="1" w:tplc="280A0003" w:tentative="1">
-      <w:start w:val="1"/>
-      <w:numFmt w:val="bullet"/>
-      <w:lvlText w:val="o"/>
-      <w:lvlJc w:val="left"/>
-      <w:pPr>
-        <w:ind w:left="1080" w:hanging="360"/>
-      </w:pPr>
-      <w:rPr>
-        <w:rFonts w:ascii="Courier New" w:hAnsi="Courier New" w:cs="Courier New" w:hint="default"/>
-      </w:rPr>
-    </w:lvl>
-    <w:lvl w:ilvl="2" w:tplc="280A0005" w:tentative="1">
-      <w:start w:val="1"/>
-      <w:numFmt w:val="bullet"/>
-      <w:lvlText w:val=""/>
-      <w:lvlJc w:val="left"/>
-      <w:pPr>
-        <w:ind w:left="1800" w:hanging="360"/>
-      </w:pPr>
-      <w:rPr>
-        <w:rFonts w:ascii="Wingdings" w:hAnsi="Wingdings" w:hint="default"/>
-      </w:rPr>
-    </w:lvl>
-    <w:lvl w:ilvl="3" w:tplc="280A0001" w:tentative="1">
-      <w:start w:val="1"/>
-      <w:numFmt w:val="bullet"/>
-      <w:lvlText w:val=""/>
-      <w:lvlJc w:val="left"/>
-      <w:pPr>
-        <w:ind w:left="2520" w:hanging="360"/>
-      </w:pPr>
-      <w:rPr>
-        <w:rFonts w:ascii="Symbol" w:hAnsi="Symbol" w:hint="default"/>
-      </w:rPr>
-    </w:lvl>
-    <w:lvl w:ilvl="4" w:tplc="280A0003" w:tentative="1">
-      <w:start w:val="1"/>
-      <w:numFmt w:val="bullet"/>
-      <w:lvlText w:val="o"/>
-      <w:lvlJc w:val="left"/>
-      <w:pPr>
-        <w:ind w:left="3240" w:hanging="360"/>
-      </w:pPr>
-      <w:rPr>
-        <w:rFonts w:ascii="Courier New" w:hAnsi="Courier New" w:cs="Courier New" w:hint="default"/>
-      </w:rPr>
-    </w:lvl>
-    <w:lvl w:ilvl="5" w:tplc="280A0005" w:tentative="1">
-      <w:start w:val="1"/>
-      <w:numFmt w:val="bullet"/>
-      <w:lvlText w:val=""/>
-      <w:lvlJc w:val="left"/>
-      <w:pPr>
-        <w:ind w:left="3960" w:hanging="360"/>
-      </w:pPr>
-      <w:rPr>
-        <w:rFonts w:ascii="Wingdings" w:hAnsi="Wingdings" w:hint="default"/>
-      </w:rPr>
-    </w:lvl>
-    <w:lvl w:ilvl="6" w:tplc="280A0001" w:tentative="1">
-      <w:start w:val="1"/>
-      <w:numFmt w:val="bullet"/>
-      <w:lvlText w:val=""/>
-      <w:lvlJc w:val="left"/>
-      <w:pPr>
-        <w:ind w:left="4680" w:hanging="360"/>
-      </w:pPr>
-      <w:rPr>
-        <w:rFonts w:ascii="Symbol" w:hAnsi="Symbol" w:hint="default"/>
-      </w:rPr>
-    </w:lvl>
-    <w:lvl w:ilvl="7" w:tplc="280A0003" w:tentative="1">
-      <w:start w:val="1"/>
-      <w:numFmt w:val="bullet"/>
-      <w:lvlText w:val="o"/>
-      <w:lvlJc w:val="left"/>
-      <w:pPr>
-        <w:ind w:left="5400" w:hanging="360"/>
-      </w:pPr>
-      <w:rPr>
-        <w:rFonts w:ascii="Courier New" w:hAnsi="Courier New" w:cs="Courier New" w:hint="default"/>
-      </w:rPr>
-    </w:lvl>
-    <w:lvl w:ilvl="8" w:tplc="280A0005" w:tentative="1">
-      <w:start w:val="1"/>
-      <w:numFmt w:val="bullet"/>
-      <w:lvlText w:val=""/>
-      <w:lvlJc w:val="left"/>
-      <w:pPr>
-        <w:ind w:left="6120" w:hanging="360"/>
-      </w:pPr>
-      <w:rPr>
-        <w:rFonts w:ascii="Wingdings" w:hAnsi="Wingdings" w:hint="default"/>
-      </w:rPr>
-    </w:lvl>
-  </w:abstractNum>
-  <w:abstractNum w:abstractNumId="7" w15:restartNumberingAfterBreak="0">
-    <w:nsid w:val="21C539C4"/>
+    <w:nsid w:val="1EEC6FC9"/>
     <w:multiLevelType w:val="multilevel"/>
-    <w:tmpl w:val="A4AAB7E0"/>
+    <w:tmpl w:val="7C40FFA4"/>
     <w:lvl w:ilvl="0">
       <w:start w:val="1"/>
       <w:numFmt w:val="bullet"/>
@@ -42139,10 +43978,122 @@
       </w:rPr>
     </w:lvl>
   </w:abstractNum>
+  <w:abstractNum w:abstractNumId="7" w15:restartNumberingAfterBreak="0">
+    <w:nsid w:val="2082641E"/>
+    <w:multiLevelType w:val="hybridMultilevel"/>
+    <w:tmpl w:val="42147B20"/>
+    <w:lvl w:ilvl="0" w:tplc="6948491C">
+      <w:numFmt w:val="bullet"/>
+      <w:lvlText w:val="-"/>
+      <w:lvlJc w:val="left"/>
+      <w:pPr>
+        <w:ind w:left="360" w:hanging="360"/>
+      </w:pPr>
+      <w:rPr>
+        <w:rFonts w:ascii="Arial" w:eastAsia="Arial" w:hAnsi="Arial" w:cs="Arial" w:hint="default"/>
+      </w:rPr>
+    </w:lvl>
+    <w:lvl w:ilvl="1" w:tplc="280A0003" w:tentative="1">
+      <w:start w:val="1"/>
+      <w:numFmt w:val="bullet"/>
+      <w:lvlText w:val="o"/>
+      <w:lvlJc w:val="left"/>
+      <w:pPr>
+        <w:ind w:left="1080" w:hanging="360"/>
+      </w:pPr>
+      <w:rPr>
+        <w:rFonts w:ascii="Courier New" w:hAnsi="Courier New" w:cs="Courier New" w:hint="default"/>
+      </w:rPr>
+    </w:lvl>
+    <w:lvl w:ilvl="2" w:tplc="280A0005" w:tentative="1">
+      <w:start w:val="1"/>
+      <w:numFmt w:val="bullet"/>
+      <w:lvlText w:val=""/>
+      <w:lvlJc w:val="left"/>
+      <w:pPr>
+        <w:ind w:left="1800" w:hanging="360"/>
+      </w:pPr>
+      <w:rPr>
+        <w:rFonts w:ascii="Wingdings" w:hAnsi="Wingdings" w:hint="default"/>
+      </w:rPr>
+    </w:lvl>
+    <w:lvl w:ilvl="3" w:tplc="280A0001" w:tentative="1">
+      <w:start w:val="1"/>
+      <w:numFmt w:val="bullet"/>
+      <w:lvlText w:val=""/>
+      <w:lvlJc w:val="left"/>
+      <w:pPr>
+        <w:ind w:left="2520" w:hanging="360"/>
+      </w:pPr>
+      <w:rPr>
+        <w:rFonts w:ascii="Symbol" w:hAnsi="Symbol" w:hint="default"/>
+      </w:rPr>
+    </w:lvl>
+    <w:lvl w:ilvl="4" w:tplc="280A0003" w:tentative="1">
+      <w:start w:val="1"/>
+      <w:numFmt w:val="bullet"/>
+      <w:lvlText w:val="o"/>
+      <w:lvlJc w:val="left"/>
+      <w:pPr>
+        <w:ind w:left="3240" w:hanging="360"/>
+      </w:pPr>
+      <w:rPr>
+        <w:rFonts w:ascii="Courier New" w:hAnsi="Courier New" w:cs="Courier New" w:hint="default"/>
+      </w:rPr>
+    </w:lvl>
+    <w:lvl w:ilvl="5" w:tplc="280A0005" w:tentative="1">
+      <w:start w:val="1"/>
+      <w:numFmt w:val="bullet"/>
+      <w:lvlText w:val=""/>
+      <w:lvlJc w:val="left"/>
+      <w:pPr>
+        <w:ind w:left="3960" w:hanging="360"/>
+      </w:pPr>
+      <w:rPr>
+        <w:rFonts w:ascii="Wingdings" w:hAnsi="Wingdings" w:hint="default"/>
+      </w:rPr>
+    </w:lvl>
+    <w:lvl w:ilvl="6" w:tplc="280A0001" w:tentative="1">
+      <w:start w:val="1"/>
+      <w:numFmt w:val="bullet"/>
+      <w:lvlText w:val=""/>
+      <w:lvlJc w:val="left"/>
+      <w:pPr>
+        <w:ind w:left="4680" w:hanging="360"/>
+      </w:pPr>
+      <w:rPr>
+        <w:rFonts w:ascii="Symbol" w:hAnsi="Symbol" w:hint="default"/>
+      </w:rPr>
+    </w:lvl>
+    <w:lvl w:ilvl="7" w:tplc="280A0003" w:tentative="1">
+      <w:start w:val="1"/>
+      <w:numFmt w:val="bullet"/>
+      <w:lvlText w:val="o"/>
+      <w:lvlJc w:val="left"/>
+      <w:pPr>
+        <w:ind w:left="5400" w:hanging="360"/>
+      </w:pPr>
+      <w:rPr>
+        <w:rFonts w:ascii="Courier New" w:hAnsi="Courier New" w:cs="Courier New" w:hint="default"/>
+      </w:rPr>
+    </w:lvl>
+    <w:lvl w:ilvl="8" w:tplc="280A0005" w:tentative="1">
+      <w:start w:val="1"/>
+      <w:numFmt w:val="bullet"/>
+      <w:lvlText w:val=""/>
+      <w:lvlJc w:val="left"/>
+      <w:pPr>
+        <w:ind w:left="6120" w:hanging="360"/>
+      </w:pPr>
+      <w:rPr>
+        <w:rFonts w:ascii="Wingdings" w:hAnsi="Wingdings" w:hint="default"/>
+      </w:rPr>
+    </w:lvl>
+  </w:abstractNum>
   <w:abstractNum w:abstractNumId="8" w15:restartNumberingAfterBreak="0">
-    <w:nsid w:val="2ADE3C8A"/>
+    <w:nsid w:val="21C539C4"/>
     <w:multiLevelType w:val="multilevel"/>
-    <w:tmpl w:val="7C684762"/>
+    <w:tmpl w:val="A4AAB7E0"/>
     <w:lvl w:ilvl="0">
       <w:start w:val="1"/>
       <w:numFmt w:val="bullet"/>
@@ -42289,9 +44240,9 @@
     </w:lvl>
   </w:abstractNum>
   <w:abstractNum w:abstractNumId="9" w15:restartNumberingAfterBreak="0">
-    <w:nsid w:val="2F811872"/>
+    <w:nsid w:val="2ADE3C8A"/>
     <w:multiLevelType w:val="multilevel"/>
-    <w:tmpl w:val="FAE23B32"/>
+    <w:tmpl w:val="7C684762"/>
     <w:lvl w:ilvl="0">
       <w:start w:val="1"/>
       <w:numFmt w:val="bullet"/>
@@ -42438,9 +44389,9 @@
     </w:lvl>
   </w:abstractNum>
   <w:abstractNum w:abstractNumId="10" w15:restartNumberingAfterBreak="0">
-    <w:nsid w:val="2F9C390E"/>
+    <w:nsid w:val="2F811872"/>
     <w:multiLevelType w:val="multilevel"/>
-    <w:tmpl w:val="10446560"/>
+    <w:tmpl w:val="FAE23B32"/>
     <w:lvl w:ilvl="0">
       <w:start w:val="1"/>
       <w:numFmt w:val="bullet"/>
@@ -42587,9 +44538,9 @@
     </w:lvl>
   </w:abstractNum>
   <w:abstractNum w:abstractNumId="11" w15:restartNumberingAfterBreak="0">
-    <w:nsid w:val="32F924CF"/>
+    <w:nsid w:val="2F9C390E"/>
     <w:multiLevelType w:val="multilevel"/>
-    <w:tmpl w:val="A64C2AC2"/>
+    <w:tmpl w:val="10446560"/>
     <w:lvl w:ilvl="0">
       <w:start w:val="1"/>
       <w:numFmt w:val="bullet"/>
@@ -42736,9 +44687,9 @@
     </w:lvl>
   </w:abstractNum>
   <w:abstractNum w:abstractNumId="12" w15:restartNumberingAfterBreak="0">
-    <w:nsid w:val="35012E4F"/>
+    <w:nsid w:val="32F924CF"/>
     <w:multiLevelType w:val="multilevel"/>
-    <w:tmpl w:val="A922EA14"/>
+    <w:tmpl w:val="A64C2AC2"/>
     <w:lvl w:ilvl="0">
       <w:start w:val="1"/>
       <w:numFmt w:val="bullet"/>
@@ -42885,9 +44836,9 @@
     </w:lvl>
   </w:abstractNum>
   <w:abstractNum w:abstractNumId="13" w15:restartNumberingAfterBreak="0">
-    <w:nsid w:val="38CA61CF"/>
+    <w:nsid w:val="35012E4F"/>
     <w:multiLevelType w:val="multilevel"/>
-    <w:tmpl w:val="4112E316"/>
+    <w:tmpl w:val="A922EA14"/>
     <w:lvl w:ilvl="0">
       <w:start w:val="1"/>
       <w:numFmt w:val="bullet"/>
@@ -43034,9 +44985,9 @@
     </w:lvl>
   </w:abstractNum>
   <w:abstractNum w:abstractNumId="14" w15:restartNumberingAfterBreak="0">
-    <w:nsid w:val="39663556"/>
+    <w:nsid w:val="38CA61CF"/>
     <w:multiLevelType w:val="multilevel"/>
-    <w:tmpl w:val="B2004E6C"/>
+    <w:tmpl w:val="4112E316"/>
     <w:lvl w:ilvl="0">
       <w:start w:val="1"/>
       <w:numFmt w:val="bullet"/>
@@ -43183,9 +45134,9 @@
     </w:lvl>
   </w:abstractNum>
   <w:abstractNum w:abstractNumId="15" w15:restartNumberingAfterBreak="0">
-    <w:nsid w:val="3D912692"/>
+    <w:nsid w:val="39023D32"/>
     <w:multiLevelType w:val="multilevel"/>
-    <w:tmpl w:val="EB26A71E"/>
+    <w:tmpl w:val="DD720D5C"/>
     <w:lvl w:ilvl="0">
       <w:start w:val="1"/>
       <w:numFmt w:val="bullet"/>
@@ -43332,9 +45283,9 @@
     </w:lvl>
   </w:abstractNum>
   <w:abstractNum w:abstractNumId="16" w15:restartNumberingAfterBreak="0">
-    <w:nsid w:val="3F5731F4"/>
+    <w:nsid w:val="39663556"/>
     <w:multiLevelType w:val="multilevel"/>
-    <w:tmpl w:val="4AD8D83A"/>
+    <w:tmpl w:val="B2004E6C"/>
     <w:lvl w:ilvl="0">
       <w:start w:val="1"/>
       <w:numFmt w:val="bullet"/>
@@ -43481,6 +45432,304 @@
     </w:lvl>
   </w:abstractNum>
   <w:abstractNum w:abstractNumId="17" w15:restartNumberingAfterBreak="0">
+    <w:nsid w:val="3D912692"/>
+    <w:multiLevelType w:val="multilevel"/>
+    <w:tmpl w:val="EB26A71E"/>
+    <w:lvl w:ilvl="0">
+      <w:start w:val="1"/>
+      <w:numFmt w:val="bullet"/>
+      <w:lvlText w:val=""/>
+      <w:lvlJc w:val="left"/>
+      <w:pPr>
+        <w:tabs>
+          <w:tab w:val="num" w:pos="720"/>
+        </w:tabs>
+        <w:ind w:left="720" w:hanging="360"/>
+      </w:pPr>
+      <w:rPr>
+        <w:rFonts w:ascii="Symbol" w:hAnsi="Symbol" w:hint="default"/>
+        <w:sz w:val="20"/>
+      </w:rPr>
+    </w:lvl>
+    <w:lvl w:ilvl="1" w:tentative="1">
+      <w:start w:val="1"/>
+      <w:numFmt w:val="bullet"/>
+      <w:lvlText w:val="o"/>
+      <w:lvlJc w:val="left"/>
+      <w:pPr>
+        <w:tabs>
+          <w:tab w:val="num" w:pos="1440"/>
+        </w:tabs>
+        <w:ind w:left="1440" w:hanging="360"/>
+      </w:pPr>
+      <w:rPr>
+        <w:rFonts w:ascii="Courier New" w:hAnsi="Courier New" w:hint="default"/>
+        <w:sz w:val="20"/>
+      </w:rPr>
+    </w:lvl>
+    <w:lvl w:ilvl="2" w:tentative="1">
+      <w:start w:val="1"/>
+      <w:numFmt w:val="bullet"/>
+      <w:lvlText w:val=""/>
+      <w:lvlJc w:val="left"/>
+      <w:pPr>
+        <w:tabs>
+          <w:tab w:val="num" w:pos="2160"/>
+        </w:tabs>
+        <w:ind w:left="2160" w:hanging="360"/>
+      </w:pPr>
+      <w:rPr>
+        <w:rFonts w:ascii="Wingdings" w:hAnsi="Wingdings" w:hint="default"/>
+        <w:sz w:val="20"/>
+      </w:rPr>
+    </w:lvl>
+    <w:lvl w:ilvl="3" w:tentative="1">
+      <w:start w:val="1"/>
+      <w:numFmt w:val="bullet"/>
+      <w:lvlText w:val=""/>
+      <w:lvlJc w:val="left"/>
+      <w:pPr>
+        <w:tabs>
+          <w:tab w:val="num" w:pos="2880"/>
+        </w:tabs>
+        <w:ind w:left="2880" w:hanging="360"/>
+      </w:pPr>
+      <w:rPr>
+        <w:rFonts w:ascii="Wingdings" w:hAnsi="Wingdings" w:hint="default"/>
+        <w:sz w:val="20"/>
+      </w:rPr>
+    </w:lvl>
+    <w:lvl w:ilvl="4" w:tentative="1">
+      <w:start w:val="1"/>
+      <w:numFmt w:val="bullet"/>
+      <w:lvlText w:val=""/>
+      <w:lvlJc w:val="left"/>
+      <w:pPr>
+        <w:tabs>
+          <w:tab w:val="num" w:pos="3600"/>
+        </w:tabs>
+        <w:ind w:left="3600" w:hanging="360"/>
+      </w:pPr>
+      <w:rPr>
+        <w:rFonts w:ascii="Wingdings" w:hAnsi="Wingdings" w:hint="default"/>
+        <w:sz w:val="20"/>
+      </w:rPr>
+    </w:lvl>
+    <w:lvl w:ilvl="5" w:tentative="1">
+      <w:start w:val="1"/>
+      <w:numFmt w:val="bullet"/>
+      <w:lvlText w:val=""/>
+      <w:lvlJc w:val="left"/>
+      <w:pPr>
+        <w:tabs>
+          <w:tab w:val="num" w:pos="4320"/>
+        </w:tabs>
+        <w:ind w:left="4320" w:hanging="360"/>
+      </w:pPr>
+      <w:rPr>
+        <w:rFonts w:ascii="Wingdings" w:hAnsi="Wingdings" w:hint="default"/>
+        <w:sz w:val="20"/>
+      </w:rPr>
+    </w:lvl>
+    <w:lvl w:ilvl="6" w:tentative="1">
+      <w:start w:val="1"/>
+      <w:numFmt w:val="bullet"/>
+      <w:lvlText w:val=""/>
+      <w:lvlJc w:val="left"/>
+      <w:pPr>
+        <w:tabs>
+          <w:tab w:val="num" w:pos="5040"/>
+        </w:tabs>
+        <w:ind w:left="5040" w:hanging="360"/>
+      </w:pPr>
+      <w:rPr>
+        <w:rFonts w:ascii="Wingdings" w:hAnsi="Wingdings" w:hint="default"/>
+        <w:sz w:val="20"/>
+      </w:rPr>
+    </w:lvl>
+    <w:lvl w:ilvl="7" w:tentative="1">
+      <w:start w:val="1"/>
+      <w:numFmt w:val="bullet"/>
+      <w:lvlText w:val=""/>
+      <w:lvlJc w:val="left"/>
+      <w:pPr>
+        <w:tabs>
+          <w:tab w:val="num" w:pos="5760"/>
+        </w:tabs>
+        <w:ind w:left="5760" w:hanging="360"/>
+      </w:pPr>
+      <w:rPr>
+        <w:rFonts w:ascii="Wingdings" w:hAnsi="Wingdings" w:hint="default"/>
+        <w:sz w:val="20"/>
+      </w:rPr>
+    </w:lvl>
+    <w:lvl w:ilvl="8" w:tentative="1">
+      <w:start w:val="1"/>
+      <w:numFmt w:val="bullet"/>
+      <w:lvlText w:val=""/>
+      <w:lvlJc w:val="left"/>
+      <w:pPr>
+        <w:tabs>
+          <w:tab w:val="num" w:pos="6480"/>
+        </w:tabs>
+        <w:ind w:left="6480" w:hanging="360"/>
+      </w:pPr>
+      <w:rPr>
+        <w:rFonts w:ascii="Wingdings" w:hAnsi="Wingdings" w:hint="default"/>
+        <w:sz w:val="20"/>
+      </w:rPr>
+    </w:lvl>
+  </w:abstractNum>
+  <w:abstractNum w:abstractNumId="18" w15:restartNumberingAfterBreak="0">
+    <w:nsid w:val="3F5731F4"/>
+    <w:multiLevelType w:val="multilevel"/>
+    <w:tmpl w:val="4AD8D83A"/>
+    <w:lvl w:ilvl="0">
+      <w:start w:val="1"/>
+      <w:numFmt w:val="bullet"/>
+      <w:lvlText w:val=""/>
+      <w:lvlJc w:val="left"/>
+      <w:pPr>
+        <w:tabs>
+          <w:tab w:val="num" w:pos="720"/>
+        </w:tabs>
+        <w:ind w:left="720" w:hanging="360"/>
+      </w:pPr>
+      <w:rPr>
+        <w:rFonts w:ascii="Symbol" w:hAnsi="Symbol" w:hint="default"/>
+        <w:sz w:val="20"/>
+      </w:rPr>
+    </w:lvl>
+    <w:lvl w:ilvl="1" w:tentative="1">
+      <w:start w:val="1"/>
+      <w:numFmt w:val="bullet"/>
+      <w:lvlText w:val="o"/>
+      <w:lvlJc w:val="left"/>
+      <w:pPr>
+        <w:tabs>
+          <w:tab w:val="num" w:pos="1440"/>
+        </w:tabs>
+        <w:ind w:left="1440" w:hanging="360"/>
+      </w:pPr>
+      <w:rPr>
+        <w:rFonts w:ascii="Courier New" w:hAnsi="Courier New" w:hint="default"/>
+        <w:sz w:val="20"/>
+      </w:rPr>
+    </w:lvl>
+    <w:lvl w:ilvl="2" w:tentative="1">
+      <w:start w:val="1"/>
+      <w:numFmt w:val="bullet"/>
+      <w:lvlText w:val=""/>
+      <w:lvlJc w:val="left"/>
+      <w:pPr>
+        <w:tabs>
+          <w:tab w:val="num" w:pos="2160"/>
+        </w:tabs>
+        <w:ind w:left="2160" w:hanging="360"/>
+      </w:pPr>
+      <w:rPr>
+        <w:rFonts w:ascii="Wingdings" w:hAnsi="Wingdings" w:hint="default"/>
+        <w:sz w:val="20"/>
+      </w:rPr>
+    </w:lvl>
+    <w:lvl w:ilvl="3" w:tentative="1">
+      <w:start w:val="1"/>
+      <w:numFmt w:val="bullet"/>
+      <w:lvlText w:val=""/>
+      <w:lvlJc w:val="left"/>
+      <w:pPr>
+        <w:tabs>
+          <w:tab w:val="num" w:pos="2880"/>
+        </w:tabs>
+        <w:ind w:left="2880" w:hanging="360"/>
+      </w:pPr>
+      <w:rPr>
+        <w:rFonts w:ascii="Wingdings" w:hAnsi="Wingdings" w:hint="default"/>
+        <w:sz w:val="20"/>
+      </w:rPr>
+    </w:lvl>
+    <w:lvl w:ilvl="4" w:tentative="1">
+      <w:start w:val="1"/>
+      <w:numFmt w:val="bullet"/>
+      <w:lvlText w:val=""/>
+      <w:lvlJc w:val="left"/>
+      <w:pPr>
+        <w:tabs>
+          <w:tab w:val="num" w:pos="3600"/>
+        </w:tabs>
+        <w:ind w:left="3600" w:hanging="360"/>
+      </w:pPr>
+      <w:rPr>
+        <w:rFonts w:ascii="Wingdings" w:hAnsi="Wingdings" w:hint="default"/>
+        <w:sz w:val="20"/>
+      </w:rPr>
+    </w:lvl>
+    <w:lvl w:ilvl="5" w:tentative="1">
+      <w:start w:val="1"/>
+      <w:numFmt w:val="bullet"/>
+      <w:lvlText w:val=""/>
+      <w:lvlJc w:val="left"/>
+      <w:pPr>
+        <w:tabs>
+          <w:tab w:val="num" w:pos="4320"/>
+        </w:tabs>
+        <w:ind w:left="4320" w:hanging="360"/>
+      </w:pPr>
+      <w:rPr>
+        <w:rFonts w:ascii="Wingdings" w:hAnsi="Wingdings" w:hint="default"/>
+        <w:sz w:val="20"/>
+      </w:rPr>
+    </w:lvl>
+    <w:lvl w:ilvl="6" w:tentative="1">
+      <w:start w:val="1"/>
+      <w:numFmt w:val="bullet"/>
+      <w:lvlText w:val=""/>
+      <w:lvlJc w:val="left"/>
+      <w:pPr>
+        <w:tabs>
+          <w:tab w:val="num" w:pos="5040"/>
+        </w:tabs>
+        <w:ind w:left="5040" w:hanging="360"/>
+      </w:pPr>
+      <w:rPr>
+        <w:rFonts w:ascii="Wingdings" w:hAnsi="Wingdings" w:hint="default"/>
+        <w:sz w:val="20"/>
+      </w:rPr>
+    </w:lvl>
+    <w:lvl w:ilvl="7" w:tentative="1">
+      <w:start w:val="1"/>
+      <w:numFmt w:val="bullet"/>
+      <w:lvlText w:val=""/>
+      <w:lvlJc w:val="left"/>
+      <w:pPr>
+        <w:tabs>
+          <w:tab w:val="num" w:pos="5760"/>
+        </w:tabs>
+        <w:ind w:left="5760" w:hanging="360"/>
+      </w:pPr>
+      <w:rPr>
+        <w:rFonts w:ascii="Wingdings" w:hAnsi="Wingdings" w:hint="default"/>
+        <w:sz w:val="20"/>
+      </w:rPr>
+    </w:lvl>
+    <w:lvl w:ilvl="8" w:tentative="1">
+      <w:start w:val="1"/>
+      <w:numFmt w:val="bullet"/>
+      <w:lvlText w:val=""/>
+      <w:lvlJc w:val="left"/>
+      <w:pPr>
+        <w:tabs>
+          <w:tab w:val="num" w:pos="6480"/>
+        </w:tabs>
+        <w:ind w:left="6480" w:hanging="360"/>
+      </w:pPr>
+      <w:rPr>
+        <w:rFonts w:ascii="Wingdings" w:hAnsi="Wingdings" w:hint="default"/>
+        <w:sz w:val="20"/>
+      </w:rPr>
+    </w:lvl>
+  </w:abstractNum>
+  <w:abstractNum w:abstractNumId="19" w15:restartNumberingAfterBreak="0">
     <w:nsid w:val="46C240C6"/>
     <w:multiLevelType w:val="multilevel"/>
     <w:tmpl w:val="2B942E0C"/>
@@ -43625,7 +45874,7 @@
       </w:rPr>
     </w:lvl>
   </w:abstractNum>
-  <w:abstractNum w:abstractNumId="18" w15:restartNumberingAfterBreak="0">
+  <w:abstractNum w:abstractNumId="20" w15:restartNumberingAfterBreak="0">
     <w:nsid w:val="474D18AF"/>
     <w:multiLevelType w:val="multilevel"/>
     <w:tmpl w:val="EFB47A92"/>
@@ -43716,7 +45965,7 @@
       </w:pPr>
     </w:lvl>
   </w:abstractNum>
-  <w:abstractNum w:abstractNumId="19" w15:restartNumberingAfterBreak="0">
+  <w:abstractNum w:abstractNumId="21" w15:restartNumberingAfterBreak="0">
     <w:nsid w:val="47E312FF"/>
     <w:multiLevelType w:val="multilevel"/>
     <w:tmpl w:val="D2BAA36A"/>
@@ -43865,7 +46114,7 @@
       </w:rPr>
     </w:lvl>
   </w:abstractNum>
-  <w:abstractNum w:abstractNumId="20" w15:restartNumberingAfterBreak="0">
+  <w:abstractNum w:abstractNumId="22" w15:restartNumberingAfterBreak="0">
     <w:nsid w:val="49882C3A"/>
     <w:multiLevelType w:val="multilevel"/>
     <w:tmpl w:val="C58E7776"/>
@@ -44014,7 +46263,120 @@
       </w:rPr>
     </w:lvl>
   </w:abstractNum>
-  <w:abstractNum w:abstractNumId="21" w15:restartNumberingAfterBreak="0">
+  <w:abstractNum w:abstractNumId="23" w15:restartNumberingAfterBreak="0">
+    <w:nsid w:val="4A487F08"/>
+    <w:multiLevelType w:val="multilevel"/>
+    <w:tmpl w:val="5D1C6C24"/>
+    <w:lvl w:ilvl="0">
+      <w:start w:val="1"/>
+      <w:numFmt w:val="decimal"/>
+      <w:lvlText w:val="%1."/>
+      <w:lvlJc w:val="left"/>
+      <w:pPr>
+        <w:tabs>
+          <w:tab w:val="num" w:pos="720"/>
+        </w:tabs>
+        <w:ind w:left="720" w:hanging="360"/>
+      </w:pPr>
+    </w:lvl>
+    <w:lvl w:ilvl="1" w:tentative="1">
+      <w:start w:val="1"/>
+      <w:numFmt w:val="decimal"/>
+      <w:lvlText w:val="%2."/>
+      <w:lvlJc w:val="left"/>
+      <w:pPr>
+        <w:tabs>
+          <w:tab w:val="num" w:pos="1440"/>
+        </w:tabs>
+        <w:ind w:left="1440" w:hanging="360"/>
+      </w:pPr>
+    </w:lvl>
+    <w:lvl w:ilvl="2" w:tentative="1">
+      <w:start w:val="1"/>
+      <w:numFmt w:val="decimal"/>
+      <w:lvlText w:val="%3."/>
+      <w:lvlJc w:val="left"/>
+      <w:pPr>
+        <w:tabs>
+          <w:tab w:val="num" w:pos="2160"/>
+        </w:tabs>
+        <w:ind w:left="2160" w:hanging="360"/>
+      </w:pPr>
+    </w:lvl>
+    <w:lvl w:ilvl="3" w:tentative="1">
+      <w:start w:val="1"/>
+      <w:numFmt w:val="decimal"/>
+      <w:lvlText w:val="%4."/>
+      <w:lvlJc w:val="left"/>
+      <w:pPr>
+        <w:tabs>
+          <w:tab w:val="num" w:pos="2880"/>
+        </w:tabs>
+        <w:ind w:left="2880" w:hanging="360"/>
+      </w:pPr>
+    </w:lvl>
+    <w:lvl w:ilvl="4" w:tentative="1">
+      <w:start w:val="1"/>
+      <w:numFmt w:val="decimal"/>
+      <w:lvlText w:val="%5."/>
+      <w:lvlJc w:val="left"/>
+      <w:pPr>
+        <w:tabs>
+          <w:tab w:val="num" w:pos="3600"/>
+        </w:tabs>
+        <w:ind w:left="3600" w:hanging="360"/>
+      </w:pPr>
+    </w:lvl>
+    <w:lvl w:ilvl="5" w:tentative="1">
+      <w:start w:val="1"/>
+      <w:numFmt w:val="decimal"/>
+      <w:lvlText w:val="%6."/>
+      <w:lvlJc w:val="left"/>
+      <w:pPr>
+        <w:tabs>
+          <w:tab w:val="num" w:pos="4320"/>
+        </w:tabs>
+        <w:ind w:left="4320" w:hanging="360"/>
+      </w:pPr>
+    </w:lvl>
+    <w:lvl w:ilvl="6" w:tentative="1">
+      <w:start w:val="1"/>
+      <w:numFmt w:val="decimal"/>
+      <w:lvlText w:val="%7."/>
+      <w:lvlJc w:val="left"/>
+      <w:pPr>
+        <w:tabs>
+          <w:tab w:val="num" w:pos="5040"/>
+        </w:tabs>
+        <w:ind w:left="5040" w:hanging="360"/>
+      </w:pPr>
+    </w:lvl>
+    <w:lvl w:ilvl="7" w:tentative="1">
+      <w:start w:val="1"/>
+      <w:numFmt w:val="decimal"/>
+      <w:lvlText w:val="%8."/>
+      <w:lvlJc w:val="left"/>
+      <w:pPr>
+        <w:tabs>
+          <w:tab w:val="num" w:pos="5760"/>
+        </w:tabs>
+        <w:ind w:left="5760" w:hanging="360"/>
+      </w:pPr>
+    </w:lvl>
+    <w:lvl w:ilvl="8" w:tentative="1">
+      <w:start w:val="1"/>
+      <w:numFmt w:val="decimal"/>
+      <w:lvlText w:val="%9."/>
+      <w:lvlJc w:val="left"/>
+      <w:pPr>
+        <w:tabs>
+          <w:tab w:val="num" w:pos="6480"/>
+        </w:tabs>
+        <w:ind w:left="6480" w:hanging="360"/>
+      </w:pPr>
+    </w:lvl>
+  </w:abstractNum>
+  <w:abstractNum w:abstractNumId="24" w15:restartNumberingAfterBreak="0">
     <w:nsid w:val="4B605EA4"/>
     <w:multiLevelType w:val="multilevel"/>
     <w:tmpl w:val="01BCF3B4"/>
@@ -44163,7 +46525,7 @@
       </w:rPr>
     </w:lvl>
   </w:abstractNum>
-  <w:abstractNum w:abstractNumId="22" w15:restartNumberingAfterBreak="0">
+  <w:abstractNum w:abstractNumId="25" w15:restartNumberingAfterBreak="0">
     <w:nsid w:val="4D271686"/>
     <w:multiLevelType w:val="multilevel"/>
     <w:tmpl w:val="918C46D2"/>
@@ -44312,7 +46674,7 @@
       </w:rPr>
     </w:lvl>
   </w:abstractNum>
-  <w:abstractNum w:abstractNumId="23" w15:restartNumberingAfterBreak="0">
+  <w:abstractNum w:abstractNumId="26" w15:restartNumberingAfterBreak="0">
     <w:nsid w:val="4EE20034"/>
     <w:multiLevelType w:val="multilevel"/>
     <w:tmpl w:val="F434356A"/>
@@ -44461,7 +46823,7 @@
       </w:rPr>
     </w:lvl>
   </w:abstractNum>
-  <w:abstractNum w:abstractNumId="24" w15:restartNumberingAfterBreak="0">
+  <w:abstractNum w:abstractNumId="27" w15:restartNumberingAfterBreak="0">
     <w:nsid w:val="54CC6DC7"/>
     <w:multiLevelType w:val="multilevel"/>
     <w:tmpl w:val="818EB9B2"/>
@@ -44610,7 +46972,7 @@
       </w:rPr>
     </w:lvl>
   </w:abstractNum>
-  <w:abstractNum w:abstractNumId="25" w15:restartNumberingAfterBreak="0">
+  <w:abstractNum w:abstractNumId="28" w15:restartNumberingAfterBreak="0">
     <w:nsid w:val="55DE6D5D"/>
     <w:multiLevelType w:val="hybridMultilevel"/>
     <w:tmpl w:val="92BE1A72"/>
@@ -44724,7 +47086,7 @@
       </w:rPr>
     </w:lvl>
   </w:abstractNum>
-  <w:abstractNum w:abstractNumId="26" w15:restartNumberingAfterBreak="0">
+  <w:abstractNum w:abstractNumId="29" w15:restartNumberingAfterBreak="0">
     <w:nsid w:val="577271F1"/>
     <w:multiLevelType w:val="multilevel"/>
     <w:tmpl w:val="0A9A2138"/>
@@ -44873,7 +47235,7 @@
       </w:rPr>
     </w:lvl>
   </w:abstractNum>
-  <w:abstractNum w:abstractNumId="27" w15:restartNumberingAfterBreak="0">
+  <w:abstractNum w:abstractNumId="30" w15:restartNumberingAfterBreak="0">
     <w:nsid w:val="58076007"/>
     <w:multiLevelType w:val="multilevel"/>
     <w:tmpl w:val="7DA4A2B6"/>
@@ -44986,7 +47348,7 @@
       </w:pPr>
     </w:lvl>
   </w:abstractNum>
-  <w:abstractNum w:abstractNumId="28" w15:restartNumberingAfterBreak="0">
+  <w:abstractNum w:abstractNumId="31" w15:restartNumberingAfterBreak="0">
     <w:nsid w:val="5AEB2EE2"/>
     <w:multiLevelType w:val="multilevel"/>
     <w:tmpl w:val="83D86ACE"/>
@@ -45135,7 +47497,7 @@
       </w:rPr>
     </w:lvl>
   </w:abstractNum>
-  <w:abstractNum w:abstractNumId="29" w15:restartNumberingAfterBreak="0">
+  <w:abstractNum w:abstractNumId="32" w15:restartNumberingAfterBreak="0">
     <w:nsid w:val="5BBF66B1"/>
     <w:multiLevelType w:val="multilevel"/>
     <w:tmpl w:val="A5566418"/>
@@ -45284,7 +47646,7 @@
       </w:rPr>
     </w:lvl>
   </w:abstractNum>
-  <w:abstractNum w:abstractNumId="30" w15:restartNumberingAfterBreak="0">
+  <w:abstractNum w:abstractNumId="33" w15:restartNumberingAfterBreak="0">
     <w:nsid w:val="604B753F"/>
     <w:multiLevelType w:val="multilevel"/>
     <w:tmpl w:val="81AC357C"/>
@@ -45397,7 +47759,7 @@
       </w:pPr>
     </w:lvl>
   </w:abstractNum>
-  <w:abstractNum w:abstractNumId="31" w15:restartNumberingAfterBreak="0">
+  <w:abstractNum w:abstractNumId="34" w15:restartNumberingAfterBreak="0">
     <w:nsid w:val="65FF44CA"/>
     <w:multiLevelType w:val="multilevel"/>
     <w:tmpl w:val="9266D1BC"/>
@@ -45546,7 +47908,7 @@
       </w:rPr>
     </w:lvl>
   </w:abstractNum>
-  <w:abstractNum w:abstractNumId="32" w15:restartNumberingAfterBreak="0">
+  <w:abstractNum w:abstractNumId="35" w15:restartNumberingAfterBreak="0">
     <w:nsid w:val="66260109"/>
     <w:multiLevelType w:val="multilevel"/>
     <w:tmpl w:val="E3C6CD96"/>
@@ -45695,7 +48057,7 @@
       </w:rPr>
     </w:lvl>
   </w:abstractNum>
-  <w:abstractNum w:abstractNumId="33" w15:restartNumberingAfterBreak="0">
+  <w:abstractNum w:abstractNumId="36" w15:restartNumberingAfterBreak="0">
     <w:nsid w:val="67FC0594"/>
     <w:multiLevelType w:val="multilevel"/>
     <w:tmpl w:val="7C763930"/>
@@ -45808,7 +48170,7 @@
       </w:pPr>
     </w:lvl>
   </w:abstractNum>
-  <w:abstractNum w:abstractNumId="34" w15:restartNumberingAfterBreak="0">
+  <w:abstractNum w:abstractNumId="37" w15:restartNumberingAfterBreak="0">
     <w:nsid w:val="6AF04FC6"/>
     <w:multiLevelType w:val="multilevel"/>
     <w:tmpl w:val="43DA755C"/>
@@ -45957,7 +48319,7 @@
       </w:rPr>
     </w:lvl>
   </w:abstractNum>
-  <w:abstractNum w:abstractNumId="35" w15:restartNumberingAfterBreak="0">
+  <w:abstractNum w:abstractNumId="38" w15:restartNumberingAfterBreak="0">
     <w:nsid w:val="6E0E5A33"/>
     <w:multiLevelType w:val="multilevel"/>
     <w:tmpl w:val="52B8B602"/>
@@ -46106,7 +48468,7 @@
       </w:rPr>
     </w:lvl>
   </w:abstractNum>
-  <w:abstractNum w:abstractNumId="36" w15:restartNumberingAfterBreak="0">
+  <w:abstractNum w:abstractNumId="39" w15:restartNumberingAfterBreak="0">
     <w:nsid w:val="71A044D1"/>
     <w:multiLevelType w:val="hybridMultilevel"/>
     <w:tmpl w:val="8836E80C"/>
@@ -46220,7 +48582,7 @@
       </w:rPr>
     </w:lvl>
   </w:abstractNum>
-  <w:abstractNum w:abstractNumId="37" w15:restartNumberingAfterBreak="0">
+  <w:abstractNum w:abstractNumId="40" w15:restartNumberingAfterBreak="0">
     <w:nsid w:val="73A43A91"/>
     <w:multiLevelType w:val="multilevel"/>
     <w:tmpl w:val="046CE742"/>
@@ -46333,7 +48695,7 @@
       </w:pPr>
     </w:lvl>
   </w:abstractNum>
-  <w:abstractNum w:abstractNumId="38" w15:restartNumberingAfterBreak="0">
+  <w:abstractNum w:abstractNumId="41" w15:restartNumberingAfterBreak="0">
     <w:nsid w:val="7B066BD4"/>
     <w:multiLevelType w:val="multilevel"/>
     <w:tmpl w:val="ED5A3D38"/>
@@ -46478,7 +48840,7 @@
       </w:rPr>
     </w:lvl>
   </w:abstractNum>
-  <w:abstractNum w:abstractNumId="39" w15:restartNumberingAfterBreak="0">
+  <w:abstractNum w:abstractNumId="42" w15:restartNumberingAfterBreak="0">
     <w:nsid w:val="7BCB68AB"/>
     <w:multiLevelType w:val="multilevel"/>
     <w:tmpl w:val="6CA21CB6"/>
@@ -46627,7 +48989,7 @@
       </w:rPr>
     </w:lvl>
   </w:abstractNum>
-  <w:abstractNum w:abstractNumId="40" w15:restartNumberingAfterBreak="0">
+  <w:abstractNum w:abstractNumId="43" w15:restartNumberingAfterBreak="0">
     <w:nsid w:val="7ED160D6"/>
     <w:multiLevelType w:val="multilevel"/>
     <w:tmpl w:val="A95837F2"/>
@@ -46774,7 +49136,7 @@
       </w:rPr>
     </w:lvl>
   </w:abstractNum>
-  <w:abstractNum w:abstractNumId="41" w15:restartNumberingAfterBreak="0">
+  <w:abstractNum w:abstractNumId="44" w15:restartNumberingAfterBreak="0">
     <w:nsid w:val="7FDF7078"/>
     <w:multiLevelType w:val="multilevel"/>
     <w:tmpl w:val="E64227FC"/>
@@ -46924,67 +49286,67 @@
     </w:lvl>
   </w:abstractNum>
   <w:num w:numId="1">
-    <w:abstractNumId w:val="18"/>
+    <w:abstractNumId w:val="20"/>
   </w:num>
   <w:num w:numId="2">
+    <w:abstractNumId w:val="7"/>
+  </w:num>
+  <w:num w:numId="3">
     <w:abstractNumId w:val="6"/>
   </w:num>
-  <w:num w:numId="3">
-    <w:abstractNumId w:val="5"/>
-  </w:num>
   <w:num w:numId="4">
-    <w:abstractNumId w:val="35"/>
+    <w:abstractNumId w:val="38"/>
   </w:num>
   <w:num w:numId="5">
-    <w:abstractNumId w:val="38"/>
+    <w:abstractNumId w:val="41"/>
   </w:num>
   <w:num w:numId="6">
-    <w:abstractNumId w:val="10"/>
+    <w:abstractNumId w:val="11"/>
   </w:num>
   <w:num w:numId="7">
-    <w:abstractNumId w:val="26"/>
+    <w:abstractNumId w:val="29"/>
   </w:num>
   <w:num w:numId="8">
+    <w:abstractNumId w:val="27"/>
+  </w:num>
+  <w:num w:numId="9">
+    <w:abstractNumId w:val="16"/>
+  </w:num>
+  <w:num w:numId="10">
+    <w:abstractNumId w:val="42"/>
+  </w:num>
+  <w:num w:numId="11">
     <w:abstractNumId w:val="24"/>
   </w:num>
-  <w:num w:numId="9">
-    <w:abstractNumId w:val="14"/>
-  </w:num>
-  <w:num w:numId="10">
-    <w:abstractNumId w:val="39"/>
-  </w:num>
-  <w:num w:numId="11">
-    <w:abstractNumId w:val="21"/>
-  </w:num>
   <w:num w:numId="12">
-    <w:abstractNumId w:val="41"/>
+    <w:abstractNumId w:val="44"/>
   </w:num>
   <w:num w:numId="13">
-    <w:abstractNumId w:val="11"/>
+    <w:abstractNumId w:val="12"/>
   </w:num>
   <w:num w:numId="14">
-    <w:abstractNumId w:val="34"/>
+    <w:abstractNumId w:val="37"/>
   </w:num>
   <w:num w:numId="15">
-    <w:abstractNumId w:val="9"/>
+    <w:abstractNumId w:val="10"/>
   </w:num>
   <w:num w:numId="16">
     <w:abstractNumId w:val="1"/>
   </w:num>
   <w:num w:numId="17">
-    <w:abstractNumId w:val="28"/>
+    <w:abstractNumId w:val="31"/>
   </w:num>
   <w:num w:numId="18">
-    <w:abstractNumId w:val="29"/>
+    <w:abstractNumId w:val="32"/>
   </w:num>
   <w:num w:numId="19">
-    <w:abstractNumId w:val="40"/>
+    <w:abstractNumId w:val="43"/>
   </w:num>
   <w:num w:numId="20">
-    <w:abstractNumId w:val="36"/>
+    <w:abstractNumId w:val="39"/>
   </w:num>
   <w:num w:numId="21">
-    <w:abstractNumId w:val="25"/>
+    <w:abstractNumId w:val="28"/>
   </w:num>
   <w:num w:numId="22">
     <w:abstractNumId w:val="3"/>
@@ -46993,13 +49355,13 @@
     <w:abstractNumId w:val="2"/>
   </w:num>
   <w:num w:numId="24">
-    <w:abstractNumId w:val="32"/>
+    <w:abstractNumId w:val="35"/>
   </w:num>
   <w:num w:numId="25">
-    <w:abstractNumId w:val="15"/>
+    <w:abstractNumId w:val="17"/>
   </w:num>
   <w:num w:numId="26">
-    <w:abstractNumId w:val="27"/>
+    <w:abstractNumId w:val="30"/>
     <w:lvlOverride w:ilvl="0">
       <w:lvl w:ilvl="0">
         <w:numFmt w:val="upperLetter"/>
@@ -47009,13 +49371,13 @@
     </w:lvlOverride>
   </w:num>
   <w:num w:numId="27">
-    <w:abstractNumId w:val="17"/>
+    <w:abstractNumId w:val="19"/>
   </w:num>
   <w:num w:numId="28">
     <w:abstractNumId w:val="4"/>
   </w:num>
   <w:num w:numId="29">
-    <w:abstractNumId w:val="33"/>
+    <w:abstractNumId w:val="36"/>
     <w:lvlOverride w:ilvl="0">
       <w:lvl w:ilvl="0">
         <w:numFmt w:val="upperLetter"/>
@@ -47025,13 +49387,13 @@
     </w:lvlOverride>
   </w:num>
   <w:num w:numId="30">
-    <w:abstractNumId w:val="12"/>
+    <w:abstractNumId w:val="13"/>
   </w:num>
   <w:num w:numId="31">
-    <w:abstractNumId w:val="22"/>
+    <w:abstractNumId w:val="25"/>
   </w:num>
   <w:num w:numId="32">
-    <w:abstractNumId w:val="37"/>
+    <w:abstractNumId w:val="40"/>
     <w:lvlOverride w:ilvl="0">
       <w:lvl w:ilvl="0">
         <w:numFmt w:val="upperLetter"/>
@@ -47153,28 +49515,28 @@
     </w:lvlOverride>
   </w:num>
   <w:num w:numId="33">
-    <w:abstractNumId w:val="8"/>
+    <w:abstractNumId w:val="9"/>
   </w:num>
   <w:num w:numId="34">
     <w:abstractNumId w:val="0"/>
   </w:num>
   <w:num w:numId="35">
-    <w:abstractNumId w:val="19"/>
+    <w:abstractNumId w:val="21"/>
   </w:num>
   <w:num w:numId="36">
-    <w:abstractNumId w:val="20"/>
+    <w:abstractNumId w:val="22"/>
   </w:num>
   <w:num w:numId="37">
-    <w:abstractNumId w:val="13"/>
+    <w:abstractNumId w:val="14"/>
   </w:num>
   <w:num w:numId="38">
-    <w:abstractNumId w:val="16"/>
+    <w:abstractNumId w:val="18"/>
   </w:num>
   <w:num w:numId="39">
-    <w:abstractNumId w:val="31"/>
+    <w:abstractNumId w:val="34"/>
   </w:num>
   <w:num w:numId="40">
-    <w:abstractNumId w:val="30"/>
+    <w:abstractNumId w:val="33"/>
     <w:lvlOverride w:ilvl="0">
       <w:lvl w:ilvl="0">
         <w:numFmt w:val="upperLetter"/>
@@ -47184,10 +49546,26 @@
     </w:lvlOverride>
   </w:num>
   <w:num w:numId="41">
-    <w:abstractNumId w:val="7"/>
+    <w:abstractNumId w:val="8"/>
   </w:num>
   <w:num w:numId="42">
+    <w:abstractNumId w:val="26"/>
+  </w:num>
+  <w:num w:numId="43">
     <w:abstractNumId w:val="23"/>
+    <w:lvlOverride w:ilvl="0">
+      <w:lvl w:ilvl="0">
+        <w:numFmt w:val="upperLetter"/>
+        <w:lvlText w:val="%1."/>
+        <w:lvlJc w:val="left"/>
+      </w:lvl>
+    </w:lvlOverride>
+  </w:num>
+  <w:num w:numId="44">
+    <w:abstractNumId w:val="5"/>
+  </w:num>
+  <w:num w:numId="45">
+    <w:abstractNumId w:val="15"/>
   </w:num>
   <w:numIdMacAtCleanup w:val="24"/>
 </w:numbering>

</xml_diff>

<commit_message>
Reporte de Auditoria N°1
</commit_message>
<xml_diff>
--- a/Documentos/Planes/PGC-ORANGESOFT.docx
+++ b/Documentos/Planes/PGC-ORANGESOFT.docx
@@ -29419,6 +29419,7 @@
                 <w:szCs w:val="24"/>
                 <w:lang w:val="es-PE"/>
               </w:rPr>
+              <w:lastRenderedPageBreak/>
               <w:t>Justificación:</w:t>
             </w:r>
           </w:p>
@@ -31806,6 +31807,7 @@
                 <w:bCs/>
                 <w:color w:val="FFFFFF"/>
               </w:rPr>
+              <w:lastRenderedPageBreak/>
               <w:t>Fecha de verificación de la implementación</w:t>
             </w:r>
           </w:p>
@@ -46166,13 +46168,837 @@
         <w:t>DISEÑO DEL REPORTE</w:t>
       </w:r>
     </w:p>
+    <w:tbl>
+      <w:tblPr>
+        <w:tblW w:w="0" w:type="auto"/>
+        <w:tblCellMar>
+          <w:top w:w="15" w:type="dxa"/>
+          <w:left w:w="15" w:type="dxa"/>
+          <w:bottom w:w="15" w:type="dxa"/>
+          <w:right w:w="15" w:type="dxa"/>
+        </w:tblCellMar>
+        <w:tblLook w:val="04A0" w:firstRow="1" w:lastRow="0" w:firstColumn="1" w:lastColumn="0" w:noHBand="0" w:noVBand="1"/>
+      </w:tblPr>
+      <w:tblGrid>
+        <w:gridCol w:w="2082"/>
+        <w:gridCol w:w="6934"/>
+      </w:tblGrid>
+      <w:tr>
+        <w:trPr>
+          <w:trHeight w:val="615"/>
+        </w:trPr>
+        <w:tc>
+          <w:tcPr>
+            <w:tcW w:w="0" w:type="auto"/>
+            <w:tcBorders>
+              <w:top w:val="single" w:sz="4" w:space="0" w:color="000099"/>
+              <w:left w:val="single" w:sz="4" w:space="0" w:color="000099"/>
+              <w:bottom w:val="single" w:sz="4" w:space="0" w:color="000099"/>
+              <w:right w:val="single" w:sz="4" w:space="0" w:color="000099"/>
+            </w:tcBorders>
+            <w:shd w:val="clear" w:color="auto" w:fill="0779E4"/>
+            <w:tcMar>
+              <w:top w:w="100" w:type="dxa"/>
+              <w:left w:w="100" w:type="dxa"/>
+              <w:bottom w:w="100" w:type="dxa"/>
+              <w:right w:w="100" w:type="dxa"/>
+            </w:tcMar>
+            <w:hideMark/>
+          </w:tcPr>
+          <w:p>
+            <w:pPr>
+              <w:spacing w:line="240" w:lineRule="auto"/>
+              <w:jc w:val="both"/>
+              <w:rPr>
+                <w:rFonts w:ascii="Times New Roman" w:eastAsia="Times New Roman" w:hAnsi="Times New Roman" w:cs="Times New Roman"/>
+                <w:sz w:val="24"/>
+                <w:szCs w:val="24"/>
+                <w:lang w:val="es-PE"/>
+              </w:rPr>
+            </w:pPr>
+            <w:r>
+              <w:rPr>
+                <w:rFonts w:eastAsia="Times New Roman"/>
+                <w:b/>
+                <w:bCs/>
+                <w:color w:val="FFFFFF"/>
+                <w:sz w:val="24"/>
+                <w:szCs w:val="24"/>
+                <w:lang w:val="es-PE"/>
+              </w:rPr>
+              <w:t>Código de Reporte</w:t>
+            </w:r>
+          </w:p>
+        </w:tc>
+        <w:tc>
+          <w:tcPr>
+            <w:tcW w:w="0" w:type="auto"/>
+            <w:tcBorders>
+              <w:top w:val="single" w:sz="4" w:space="0" w:color="000099"/>
+              <w:left w:val="single" w:sz="4" w:space="0" w:color="000099"/>
+              <w:bottom w:val="single" w:sz="4" w:space="0" w:color="000099"/>
+              <w:right w:val="single" w:sz="4" w:space="0" w:color="000099"/>
+            </w:tcBorders>
+            <w:shd w:val="clear" w:color="auto" w:fill="0779E4"/>
+            <w:tcMar>
+              <w:top w:w="100" w:type="dxa"/>
+              <w:left w:w="100" w:type="dxa"/>
+              <w:bottom w:w="100" w:type="dxa"/>
+              <w:right w:w="100" w:type="dxa"/>
+            </w:tcMar>
+            <w:vAlign w:val="center"/>
+            <w:hideMark/>
+          </w:tcPr>
+          <w:p>
+            <w:pPr>
+              <w:spacing w:line="240" w:lineRule="auto"/>
+              <w:jc w:val="both"/>
+              <w:rPr>
+                <w:rFonts w:ascii="Times New Roman" w:eastAsia="Times New Roman" w:hAnsi="Times New Roman" w:cs="Times New Roman"/>
+                <w:sz w:val="24"/>
+                <w:szCs w:val="24"/>
+                <w:lang w:val="es-PE"/>
+              </w:rPr>
+            </w:pPr>
+            <w:r>
+              <w:rPr>
+                <w:rFonts w:eastAsia="Times New Roman"/>
+                <w:b/>
+                <w:bCs/>
+                <w:color w:val="FFFFFF"/>
+                <w:sz w:val="24"/>
+                <w:szCs w:val="24"/>
+                <w:lang w:val="es-PE"/>
+              </w:rPr>
+              <w:t>RAC-001</w:t>
+            </w:r>
+          </w:p>
+        </w:tc>
+      </w:tr>
+      <w:tr>
+        <w:trPr>
+          <w:trHeight w:val="480"/>
+        </w:trPr>
+        <w:tc>
+          <w:tcPr>
+            <w:tcW w:w="0" w:type="auto"/>
+            <w:tcBorders>
+              <w:top w:val="single" w:sz="4" w:space="0" w:color="000099"/>
+              <w:left w:val="single" w:sz="4" w:space="0" w:color="000099"/>
+              <w:bottom w:val="single" w:sz="4" w:space="0" w:color="000099"/>
+              <w:right w:val="single" w:sz="4" w:space="0" w:color="000099"/>
+            </w:tcBorders>
+            <w:shd w:val="clear" w:color="auto" w:fill="0779E4"/>
+            <w:tcMar>
+              <w:top w:w="100" w:type="dxa"/>
+              <w:left w:w="100" w:type="dxa"/>
+              <w:bottom w:w="100" w:type="dxa"/>
+              <w:right w:w="100" w:type="dxa"/>
+            </w:tcMar>
+            <w:hideMark/>
+          </w:tcPr>
+          <w:p>
+            <w:pPr>
+              <w:spacing w:line="240" w:lineRule="auto"/>
+              <w:jc w:val="both"/>
+              <w:rPr>
+                <w:rFonts w:ascii="Times New Roman" w:eastAsia="Times New Roman" w:hAnsi="Times New Roman" w:cs="Times New Roman"/>
+                <w:sz w:val="24"/>
+                <w:szCs w:val="24"/>
+                <w:lang w:val="es-PE"/>
+              </w:rPr>
+            </w:pPr>
+            <w:r>
+              <w:rPr>
+                <w:rFonts w:eastAsia="Times New Roman"/>
+                <w:b/>
+                <w:bCs/>
+                <w:color w:val="FFFFFF"/>
+                <w:sz w:val="24"/>
+                <w:szCs w:val="24"/>
+                <w:lang w:val="es-PE"/>
+              </w:rPr>
+              <w:t>Autor</w:t>
+            </w:r>
+          </w:p>
+        </w:tc>
+        <w:tc>
+          <w:tcPr>
+            <w:tcW w:w="0" w:type="auto"/>
+            <w:tcBorders>
+              <w:top w:val="single" w:sz="4" w:space="0" w:color="000099"/>
+              <w:left w:val="single" w:sz="4" w:space="0" w:color="000099"/>
+              <w:bottom w:val="single" w:sz="4" w:space="0" w:color="000099"/>
+              <w:right w:val="single" w:sz="4" w:space="0" w:color="000099"/>
+            </w:tcBorders>
+            <w:shd w:val="clear" w:color="auto" w:fill="DEFBFF"/>
+            <w:tcMar>
+              <w:top w:w="100" w:type="dxa"/>
+              <w:left w:w="100" w:type="dxa"/>
+              <w:bottom w:w="100" w:type="dxa"/>
+              <w:right w:w="100" w:type="dxa"/>
+            </w:tcMar>
+            <w:vAlign w:val="center"/>
+            <w:hideMark/>
+          </w:tcPr>
+          <w:p>
+            <w:pPr>
+              <w:spacing w:line="240" w:lineRule="auto"/>
+              <w:jc w:val="both"/>
+              <w:rPr>
+                <w:rFonts w:ascii="Times New Roman" w:eastAsia="Times New Roman" w:hAnsi="Times New Roman" w:cs="Times New Roman"/>
+                <w:sz w:val="24"/>
+                <w:szCs w:val="24"/>
+                <w:lang w:val="es-PE"/>
+              </w:rPr>
+            </w:pPr>
+            <w:r>
+              <w:rPr>
+                <w:rFonts w:eastAsia="Times New Roman"/>
+                <w:color w:val="000000"/>
+                <w:sz w:val="24"/>
+                <w:szCs w:val="24"/>
+                <w:lang w:val="es-PE"/>
+              </w:rPr>
+              <w:t>Blas Ruiz, Luis Aaron</w:t>
+            </w:r>
+          </w:p>
+        </w:tc>
+      </w:tr>
+      <w:tr>
+        <w:trPr>
+          <w:trHeight w:val="480"/>
+        </w:trPr>
+        <w:tc>
+          <w:tcPr>
+            <w:tcW w:w="0" w:type="auto"/>
+            <w:tcBorders>
+              <w:top w:val="single" w:sz="4" w:space="0" w:color="000099"/>
+              <w:left w:val="single" w:sz="4" w:space="0" w:color="000099"/>
+              <w:bottom w:val="single" w:sz="4" w:space="0" w:color="000099"/>
+              <w:right w:val="single" w:sz="4" w:space="0" w:color="000099"/>
+            </w:tcBorders>
+            <w:shd w:val="clear" w:color="auto" w:fill="0779E4"/>
+            <w:tcMar>
+              <w:top w:w="100" w:type="dxa"/>
+              <w:left w:w="100" w:type="dxa"/>
+              <w:bottom w:w="100" w:type="dxa"/>
+              <w:right w:w="100" w:type="dxa"/>
+            </w:tcMar>
+            <w:hideMark/>
+          </w:tcPr>
+          <w:p>
+            <w:pPr>
+              <w:spacing w:line="240" w:lineRule="auto"/>
+              <w:jc w:val="both"/>
+              <w:rPr>
+                <w:rFonts w:ascii="Times New Roman" w:eastAsia="Times New Roman" w:hAnsi="Times New Roman" w:cs="Times New Roman"/>
+                <w:sz w:val="24"/>
+                <w:szCs w:val="24"/>
+                <w:lang w:val="es-PE"/>
+              </w:rPr>
+            </w:pPr>
+            <w:r>
+              <w:rPr>
+                <w:rFonts w:eastAsia="Times New Roman"/>
+                <w:b/>
+                <w:bCs/>
+                <w:color w:val="FFFFFF"/>
+                <w:sz w:val="24"/>
+                <w:szCs w:val="24"/>
+                <w:lang w:val="es-PE"/>
+              </w:rPr>
+              <w:t>Tipo de Reporte</w:t>
+            </w:r>
+          </w:p>
+        </w:tc>
+        <w:tc>
+          <w:tcPr>
+            <w:tcW w:w="0" w:type="auto"/>
+            <w:tcBorders>
+              <w:top w:val="single" w:sz="4" w:space="0" w:color="000099"/>
+              <w:left w:val="single" w:sz="4" w:space="0" w:color="000099"/>
+              <w:bottom w:val="single" w:sz="4" w:space="0" w:color="000099"/>
+              <w:right w:val="single" w:sz="4" w:space="0" w:color="000099"/>
+            </w:tcBorders>
+            <w:shd w:val="clear" w:color="auto" w:fill="DEFBFF"/>
+            <w:tcMar>
+              <w:top w:w="100" w:type="dxa"/>
+              <w:left w:w="100" w:type="dxa"/>
+              <w:bottom w:w="100" w:type="dxa"/>
+              <w:right w:w="100" w:type="dxa"/>
+            </w:tcMar>
+            <w:vAlign w:val="center"/>
+            <w:hideMark/>
+          </w:tcPr>
+          <w:p>
+            <w:pPr>
+              <w:spacing w:line="240" w:lineRule="auto"/>
+              <w:jc w:val="both"/>
+              <w:rPr>
+                <w:rFonts w:ascii="Times New Roman" w:eastAsia="Times New Roman" w:hAnsi="Times New Roman" w:cs="Times New Roman"/>
+                <w:sz w:val="24"/>
+                <w:szCs w:val="24"/>
+                <w:lang w:val="es-PE"/>
+              </w:rPr>
+            </w:pPr>
+            <w:r>
+              <w:rPr>
+                <w:rFonts w:eastAsia="Times New Roman"/>
+                <w:color w:val="000000"/>
+                <w:sz w:val="24"/>
+                <w:szCs w:val="24"/>
+                <w:lang w:val="es-PE"/>
+              </w:rPr>
+              <w:t>Auditoría Física</w:t>
+            </w:r>
+          </w:p>
+        </w:tc>
+      </w:tr>
+      <w:tr>
+        <w:trPr>
+          <w:trHeight w:val="480"/>
+        </w:trPr>
+        <w:tc>
+          <w:tcPr>
+            <w:tcW w:w="0" w:type="auto"/>
+            <w:tcBorders>
+              <w:top w:val="single" w:sz="4" w:space="0" w:color="000099"/>
+              <w:left w:val="single" w:sz="4" w:space="0" w:color="000099"/>
+              <w:bottom w:val="single" w:sz="4" w:space="0" w:color="000099"/>
+              <w:right w:val="single" w:sz="4" w:space="0" w:color="000099"/>
+            </w:tcBorders>
+            <w:shd w:val="clear" w:color="auto" w:fill="0779E4"/>
+            <w:tcMar>
+              <w:top w:w="100" w:type="dxa"/>
+              <w:left w:w="100" w:type="dxa"/>
+              <w:bottom w:w="100" w:type="dxa"/>
+              <w:right w:w="100" w:type="dxa"/>
+            </w:tcMar>
+            <w:hideMark/>
+          </w:tcPr>
+          <w:p>
+            <w:pPr>
+              <w:spacing w:line="240" w:lineRule="auto"/>
+              <w:jc w:val="both"/>
+              <w:rPr>
+                <w:rFonts w:ascii="Times New Roman" w:eastAsia="Times New Roman" w:hAnsi="Times New Roman" w:cs="Times New Roman"/>
+                <w:sz w:val="24"/>
+                <w:szCs w:val="24"/>
+                <w:lang w:val="es-PE"/>
+              </w:rPr>
+            </w:pPr>
+            <w:r>
+              <w:rPr>
+                <w:rFonts w:eastAsia="Times New Roman"/>
+                <w:b/>
+                <w:bCs/>
+                <w:color w:val="FFFFFF"/>
+                <w:sz w:val="24"/>
+                <w:szCs w:val="24"/>
+                <w:lang w:val="es-PE"/>
+              </w:rPr>
+              <w:t>Nombre del Reporte</w:t>
+            </w:r>
+          </w:p>
+        </w:tc>
+        <w:tc>
+          <w:tcPr>
+            <w:tcW w:w="0" w:type="auto"/>
+            <w:tcBorders>
+              <w:top w:val="single" w:sz="4" w:space="0" w:color="000099"/>
+              <w:left w:val="single" w:sz="4" w:space="0" w:color="000099"/>
+              <w:bottom w:val="single" w:sz="4" w:space="0" w:color="000099"/>
+              <w:right w:val="single" w:sz="4" w:space="0" w:color="000099"/>
+            </w:tcBorders>
+            <w:shd w:val="clear" w:color="auto" w:fill="DEFBFF"/>
+            <w:tcMar>
+              <w:top w:w="100" w:type="dxa"/>
+              <w:left w:w="100" w:type="dxa"/>
+              <w:bottom w:w="100" w:type="dxa"/>
+              <w:right w:w="100" w:type="dxa"/>
+            </w:tcMar>
+            <w:vAlign w:val="center"/>
+            <w:hideMark/>
+          </w:tcPr>
+          <w:p>
+            <w:pPr>
+              <w:spacing w:line="240" w:lineRule="auto"/>
+              <w:jc w:val="both"/>
+              <w:rPr>
+                <w:rFonts w:ascii="Times New Roman" w:eastAsia="Times New Roman" w:hAnsi="Times New Roman" w:cs="Times New Roman"/>
+                <w:sz w:val="24"/>
+                <w:szCs w:val="24"/>
+                <w:lang w:val="es-PE"/>
+              </w:rPr>
+            </w:pPr>
+            <w:r>
+              <w:rPr>
+                <w:rFonts w:eastAsia="Times New Roman"/>
+                <w:color w:val="000000"/>
+                <w:sz w:val="24"/>
+                <w:szCs w:val="24"/>
+                <w:lang w:val="es-PE"/>
+              </w:rPr>
+              <w:t>Auditoría del código fuente de la página Búsqueda de Recetas.</w:t>
+            </w:r>
+          </w:p>
+        </w:tc>
+      </w:tr>
+      <w:tr>
+        <w:trPr>
+          <w:trHeight w:val="480"/>
+        </w:trPr>
+        <w:tc>
+          <w:tcPr>
+            <w:tcW w:w="0" w:type="auto"/>
+            <w:tcBorders>
+              <w:top w:val="single" w:sz="4" w:space="0" w:color="000099"/>
+              <w:left w:val="single" w:sz="4" w:space="0" w:color="000099"/>
+              <w:bottom w:val="single" w:sz="4" w:space="0" w:color="000099"/>
+              <w:right w:val="single" w:sz="4" w:space="0" w:color="000099"/>
+            </w:tcBorders>
+            <w:shd w:val="clear" w:color="auto" w:fill="0779E4"/>
+            <w:tcMar>
+              <w:top w:w="100" w:type="dxa"/>
+              <w:left w:w="100" w:type="dxa"/>
+              <w:bottom w:w="100" w:type="dxa"/>
+              <w:right w:w="100" w:type="dxa"/>
+            </w:tcMar>
+            <w:hideMark/>
+          </w:tcPr>
+          <w:p>
+            <w:pPr>
+              <w:spacing w:line="240" w:lineRule="auto"/>
+              <w:jc w:val="both"/>
+              <w:rPr>
+                <w:rFonts w:ascii="Times New Roman" w:eastAsia="Times New Roman" w:hAnsi="Times New Roman" w:cs="Times New Roman"/>
+                <w:sz w:val="24"/>
+                <w:szCs w:val="24"/>
+                <w:lang w:val="es-PE"/>
+              </w:rPr>
+            </w:pPr>
+            <w:r>
+              <w:rPr>
+                <w:rFonts w:eastAsia="Times New Roman"/>
+                <w:b/>
+                <w:bCs/>
+                <w:color w:val="FFFFFF"/>
+                <w:sz w:val="24"/>
+                <w:szCs w:val="24"/>
+                <w:lang w:val="es-PE"/>
+              </w:rPr>
+              <w:t>1.Propósito</w:t>
+            </w:r>
+          </w:p>
+        </w:tc>
+        <w:tc>
+          <w:tcPr>
+            <w:tcW w:w="0" w:type="auto"/>
+            <w:tcBorders>
+              <w:top w:val="single" w:sz="4" w:space="0" w:color="000099"/>
+              <w:left w:val="single" w:sz="4" w:space="0" w:color="000099"/>
+              <w:bottom w:val="single" w:sz="4" w:space="0" w:color="000099"/>
+              <w:right w:val="single" w:sz="4" w:space="0" w:color="000099"/>
+            </w:tcBorders>
+            <w:shd w:val="clear" w:color="auto" w:fill="DEFBFF"/>
+            <w:tcMar>
+              <w:top w:w="100" w:type="dxa"/>
+              <w:left w:w="100" w:type="dxa"/>
+              <w:bottom w:w="100" w:type="dxa"/>
+              <w:right w:w="100" w:type="dxa"/>
+            </w:tcMar>
+            <w:vAlign w:val="center"/>
+            <w:hideMark/>
+          </w:tcPr>
+          <w:p>
+            <w:pPr>
+              <w:spacing w:line="240" w:lineRule="auto"/>
+              <w:jc w:val="both"/>
+              <w:rPr>
+                <w:rFonts w:ascii="Times New Roman" w:eastAsia="Times New Roman" w:hAnsi="Times New Roman" w:cs="Times New Roman"/>
+                <w:sz w:val="24"/>
+                <w:szCs w:val="24"/>
+                <w:lang w:val="es-PE"/>
+              </w:rPr>
+            </w:pPr>
+            <w:r>
+              <w:rPr>
+                <w:rFonts w:eastAsia="Times New Roman"/>
+                <w:color w:val="000000"/>
+                <w:sz w:val="24"/>
+                <w:szCs w:val="24"/>
+                <w:lang w:val="es-PE"/>
+              </w:rPr>
+              <w:t>Verificar la integridad de los componentes de la sección de búsqueda y visualización de resultados para asegurar que el sistema de filtros funcione adecuadamente y sin fallas durante su ejecución.</w:t>
+            </w:r>
+          </w:p>
+        </w:tc>
+      </w:tr>
+      <w:tr>
+        <w:trPr>
+          <w:trHeight w:val="750"/>
+        </w:trPr>
+        <w:tc>
+          <w:tcPr>
+            <w:tcW w:w="0" w:type="auto"/>
+            <w:tcBorders>
+              <w:top w:val="single" w:sz="4" w:space="0" w:color="000099"/>
+              <w:left w:val="single" w:sz="4" w:space="0" w:color="000099"/>
+              <w:bottom w:val="single" w:sz="4" w:space="0" w:color="000099"/>
+              <w:right w:val="single" w:sz="4" w:space="0" w:color="000099"/>
+            </w:tcBorders>
+            <w:shd w:val="clear" w:color="auto" w:fill="0779E4"/>
+            <w:tcMar>
+              <w:top w:w="100" w:type="dxa"/>
+              <w:left w:w="100" w:type="dxa"/>
+              <w:bottom w:w="100" w:type="dxa"/>
+              <w:right w:w="100" w:type="dxa"/>
+            </w:tcMar>
+            <w:hideMark/>
+          </w:tcPr>
+          <w:p>
+            <w:pPr>
+              <w:spacing w:line="240" w:lineRule="auto"/>
+              <w:jc w:val="both"/>
+              <w:rPr>
+                <w:rFonts w:ascii="Times New Roman" w:eastAsia="Times New Roman" w:hAnsi="Times New Roman" w:cs="Times New Roman"/>
+                <w:sz w:val="24"/>
+                <w:szCs w:val="24"/>
+                <w:lang w:val="es-PE"/>
+              </w:rPr>
+            </w:pPr>
+            <w:r>
+              <w:rPr>
+                <w:rFonts w:eastAsia="Times New Roman"/>
+                <w:b/>
+                <w:bCs/>
+                <w:color w:val="FFFFFF"/>
+                <w:sz w:val="24"/>
+                <w:szCs w:val="24"/>
+                <w:lang w:val="es-PE"/>
+              </w:rPr>
+              <w:t>2.Parámetros de Entradas</w:t>
+            </w:r>
+          </w:p>
+        </w:tc>
+        <w:tc>
+          <w:tcPr>
+            <w:tcW w:w="0" w:type="auto"/>
+            <w:tcBorders>
+              <w:top w:val="single" w:sz="4" w:space="0" w:color="000099"/>
+              <w:left w:val="single" w:sz="4" w:space="0" w:color="000099"/>
+              <w:bottom w:val="single" w:sz="4" w:space="0" w:color="000099"/>
+              <w:right w:val="single" w:sz="4" w:space="0" w:color="000099"/>
+            </w:tcBorders>
+            <w:shd w:val="clear" w:color="auto" w:fill="DEFBFF"/>
+            <w:tcMar>
+              <w:top w:w="100" w:type="dxa"/>
+              <w:left w:w="100" w:type="dxa"/>
+              <w:bottom w:w="100" w:type="dxa"/>
+              <w:right w:w="100" w:type="dxa"/>
+            </w:tcMar>
+            <w:vAlign w:val="center"/>
+            <w:hideMark/>
+          </w:tcPr>
+          <w:p>
+            <w:pPr>
+              <w:numPr>
+                <w:ilvl w:val="0"/>
+                <w:numId w:val="48"/>
+              </w:numPr>
+              <w:spacing w:line="240" w:lineRule="auto"/>
+              <w:jc w:val="both"/>
+              <w:textAlignment w:val="baseline"/>
+              <w:rPr>
+                <w:rFonts w:eastAsia="Times New Roman"/>
+                <w:color w:val="000000"/>
+                <w:sz w:val="24"/>
+                <w:szCs w:val="24"/>
+                <w:lang w:val="es-PE"/>
+              </w:rPr>
+            </w:pPr>
+            <w:r>
+              <w:rPr>
+                <w:rFonts w:eastAsia="Times New Roman"/>
+                <w:color w:val="000000"/>
+                <w:sz w:val="24"/>
+                <w:szCs w:val="24"/>
+                <w:lang w:val="es-PE"/>
+              </w:rPr>
+              <w:t>ID del Proyecto</w:t>
+            </w:r>
+          </w:p>
+          <w:p>
+            <w:pPr>
+              <w:numPr>
+                <w:ilvl w:val="0"/>
+                <w:numId w:val="48"/>
+              </w:numPr>
+              <w:spacing w:line="240" w:lineRule="auto"/>
+              <w:jc w:val="both"/>
+              <w:textAlignment w:val="baseline"/>
+              <w:rPr>
+                <w:rFonts w:eastAsia="Times New Roman"/>
+                <w:color w:val="000000"/>
+                <w:sz w:val="24"/>
+                <w:szCs w:val="24"/>
+                <w:lang w:val="es-PE"/>
+              </w:rPr>
+            </w:pPr>
+            <w:r>
+              <w:rPr>
+                <w:rFonts w:eastAsia="Times New Roman"/>
+                <w:color w:val="000000"/>
+                <w:sz w:val="24"/>
+                <w:szCs w:val="24"/>
+                <w:lang w:val="es-PE"/>
+              </w:rPr>
+              <w:t>Archivos a analizar</w:t>
+            </w:r>
+          </w:p>
+          <w:p>
+            <w:pPr>
+              <w:numPr>
+                <w:ilvl w:val="0"/>
+                <w:numId w:val="48"/>
+              </w:numPr>
+              <w:spacing w:line="240" w:lineRule="auto"/>
+              <w:jc w:val="both"/>
+              <w:textAlignment w:val="baseline"/>
+              <w:rPr>
+                <w:rFonts w:eastAsia="Times New Roman"/>
+                <w:color w:val="000000"/>
+                <w:sz w:val="24"/>
+                <w:szCs w:val="24"/>
+                <w:lang w:val="es-PE"/>
+              </w:rPr>
+            </w:pPr>
+            <w:r>
+              <w:rPr>
+                <w:rFonts w:eastAsia="Times New Roman"/>
+                <w:color w:val="000000"/>
+                <w:sz w:val="24"/>
+                <w:szCs w:val="24"/>
+                <w:lang w:val="es-PE"/>
+              </w:rPr>
+              <w:t>Búsquedas de realizar</w:t>
+            </w:r>
+          </w:p>
+        </w:tc>
+      </w:tr>
+      <w:tr>
+        <w:trPr>
+          <w:trHeight w:val="480"/>
+        </w:trPr>
+        <w:tc>
+          <w:tcPr>
+            <w:tcW w:w="0" w:type="auto"/>
+            <w:tcBorders>
+              <w:top w:val="single" w:sz="4" w:space="0" w:color="000099"/>
+              <w:left w:val="single" w:sz="4" w:space="0" w:color="000099"/>
+              <w:bottom w:val="single" w:sz="4" w:space="0" w:color="000099"/>
+              <w:right w:val="single" w:sz="4" w:space="0" w:color="000099"/>
+            </w:tcBorders>
+            <w:shd w:val="clear" w:color="auto" w:fill="0779E4"/>
+            <w:tcMar>
+              <w:top w:w="100" w:type="dxa"/>
+              <w:left w:w="100" w:type="dxa"/>
+              <w:bottom w:w="100" w:type="dxa"/>
+              <w:right w:w="100" w:type="dxa"/>
+            </w:tcMar>
+            <w:hideMark/>
+          </w:tcPr>
+          <w:p>
+            <w:pPr>
+              <w:spacing w:line="240" w:lineRule="auto"/>
+              <w:jc w:val="both"/>
+              <w:rPr>
+                <w:rFonts w:ascii="Times New Roman" w:eastAsia="Times New Roman" w:hAnsi="Times New Roman" w:cs="Times New Roman"/>
+                <w:sz w:val="24"/>
+                <w:szCs w:val="24"/>
+                <w:lang w:val="es-PE"/>
+              </w:rPr>
+            </w:pPr>
+            <w:r>
+              <w:rPr>
+                <w:rFonts w:eastAsia="Times New Roman"/>
+                <w:b/>
+                <w:bCs/>
+                <w:color w:val="FFFFFF"/>
+                <w:sz w:val="24"/>
+                <w:szCs w:val="24"/>
+                <w:lang w:val="es-PE"/>
+              </w:rPr>
+              <w:t>3.Datos de Salidas</w:t>
+            </w:r>
+          </w:p>
+        </w:tc>
+        <w:tc>
+          <w:tcPr>
+            <w:tcW w:w="0" w:type="auto"/>
+            <w:tcBorders>
+              <w:top w:val="single" w:sz="4" w:space="0" w:color="000099"/>
+              <w:left w:val="single" w:sz="4" w:space="0" w:color="000099"/>
+              <w:bottom w:val="single" w:sz="4" w:space="0" w:color="000099"/>
+              <w:right w:val="single" w:sz="4" w:space="0" w:color="000099"/>
+            </w:tcBorders>
+            <w:shd w:val="clear" w:color="auto" w:fill="DEFBFF"/>
+            <w:tcMar>
+              <w:top w:w="100" w:type="dxa"/>
+              <w:left w:w="100" w:type="dxa"/>
+              <w:bottom w:w="100" w:type="dxa"/>
+              <w:right w:w="100" w:type="dxa"/>
+            </w:tcMar>
+            <w:vAlign w:val="center"/>
+            <w:hideMark/>
+          </w:tcPr>
+          <w:p>
+            <w:pPr>
+              <w:numPr>
+                <w:ilvl w:val="0"/>
+                <w:numId w:val="49"/>
+              </w:numPr>
+              <w:spacing w:line="240" w:lineRule="auto"/>
+              <w:jc w:val="both"/>
+              <w:textAlignment w:val="baseline"/>
+              <w:rPr>
+                <w:rFonts w:eastAsia="Times New Roman"/>
+                <w:color w:val="000000"/>
+                <w:sz w:val="24"/>
+                <w:szCs w:val="24"/>
+                <w:lang w:val="es-PE"/>
+              </w:rPr>
+            </w:pPr>
+            <w:r>
+              <w:rPr>
+                <w:rFonts w:eastAsia="Times New Roman"/>
+                <w:color w:val="000000"/>
+                <w:sz w:val="24"/>
+                <w:szCs w:val="24"/>
+                <w:lang w:val="es-PE"/>
+              </w:rPr>
+              <w:t>Descripción del código</w:t>
+            </w:r>
+          </w:p>
+          <w:p>
+            <w:pPr>
+              <w:numPr>
+                <w:ilvl w:val="0"/>
+                <w:numId w:val="49"/>
+              </w:numPr>
+              <w:spacing w:line="240" w:lineRule="auto"/>
+              <w:jc w:val="both"/>
+              <w:textAlignment w:val="baseline"/>
+              <w:rPr>
+                <w:rFonts w:eastAsia="Times New Roman"/>
+                <w:color w:val="000000"/>
+                <w:sz w:val="24"/>
+                <w:szCs w:val="24"/>
+                <w:lang w:val="es-PE"/>
+              </w:rPr>
+            </w:pPr>
+            <w:r>
+              <w:rPr>
+                <w:rFonts w:eastAsia="Times New Roman"/>
+                <w:color w:val="000000"/>
+                <w:sz w:val="24"/>
+                <w:szCs w:val="24"/>
+                <w:lang w:val="es-PE"/>
+              </w:rPr>
+              <w:t>Archivo evaluado</w:t>
+            </w:r>
+          </w:p>
+          <w:p>
+            <w:pPr>
+              <w:numPr>
+                <w:ilvl w:val="0"/>
+                <w:numId w:val="49"/>
+              </w:numPr>
+              <w:spacing w:line="240" w:lineRule="auto"/>
+              <w:jc w:val="both"/>
+              <w:textAlignment w:val="baseline"/>
+              <w:rPr>
+                <w:rFonts w:eastAsia="Times New Roman"/>
+                <w:color w:val="000000"/>
+                <w:sz w:val="24"/>
+                <w:szCs w:val="24"/>
+                <w:lang w:val="es-PE"/>
+              </w:rPr>
+            </w:pPr>
+            <w:r>
+              <w:rPr>
+                <w:rFonts w:eastAsia="Times New Roman"/>
+                <w:color w:val="000000"/>
+                <w:sz w:val="24"/>
+                <w:szCs w:val="24"/>
+                <w:lang w:val="es-PE"/>
+              </w:rPr>
+              <w:t>Informe de revisión del código</w:t>
+            </w:r>
+          </w:p>
+        </w:tc>
+      </w:tr>
+    </w:tbl>
     <w:p>
       <w:pPr>
         <w:pStyle w:val="NormalWeb"/>
         <w:spacing w:before="240" w:beforeAutospacing="0" w:after="240" w:afterAutospacing="0" w:line="360" w:lineRule="auto"/>
-        <w:rPr>
-          <w:sz w:val="28"/>
-          <w:szCs w:val="28"/>
+        <w:jc w:val="center"/>
+        <w:rPr>
+          <w:rFonts w:ascii="Arial" w:hAnsi="Arial" w:cs="Arial"/>
+          <w:i/>
+          <w:iCs/>
+          <w:color w:val="002060"/>
+          <w:lang w:eastAsia="es-PE"/>
+        </w:rPr>
+      </w:pPr>
+      <w:r>
+        <w:rPr>
+          <w:rFonts w:ascii="Arial" w:hAnsi="Arial" w:cs="Arial"/>
+          <w:b/>
+          <w:bCs/>
+          <w:i/>
+          <w:iCs/>
+          <w:color w:val="002060"/>
+          <w:lang w:eastAsia="es-PE"/>
+        </w:rPr>
+        <w:t xml:space="preserve">Tabla 36: </w:t>
+      </w:r>
+      <w:r>
+        <w:rPr>
+          <w:rFonts w:ascii="Arial" w:hAnsi="Arial" w:cs="Arial"/>
+          <w:i/>
+          <w:iCs/>
+          <w:color w:val="002060"/>
+          <w:lang w:eastAsia="es-PE"/>
+        </w:rPr>
+        <w:t>Reporte de Auditoría de la Configuración de Software RAC-001</w:t>
+      </w:r>
+    </w:p>
+    <w:p>
+      <w:pPr>
+        <w:pStyle w:val="NormalWeb"/>
+        <w:spacing w:before="240" w:beforeAutospacing="0" w:after="240" w:afterAutospacing="0" w:line="360" w:lineRule="auto"/>
+        <w:rPr>
+          <w:rFonts w:ascii="Arial" w:hAnsi="Arial" w:cs="Arial"/>
+          <w:i/>
+          <w:iCs/>
+          <w:color w:val="002060"/>
+          <w:lang w:eastAsia="es-PE"/>
+        </w:rPr>
+      </w:pPr>
+    </w:p>
+    <w:p>
+      <w:pPr>
+        <w:pStyle w:val="NormalWeb"/>
+        <w:spacing w:before="240" w:beforeAutospacing="0" w:after="240" w:afterAutospacing="0" w:line="360" w:lineRule="auto"/>
+        <w:rPr>
+          <w:rFonts w:ascii="Arial" w:hAnsi="Arial" w:cs="Arial"/>
+          <w:i/>
+          <w:iCs/>
+          <w:color w:val="002060"/>
+          <w:lang w:eastAsia="es-PE"/>
         </w:rPr>
       </w:pPr>
     </w:p>
@@ -46202,14 +47028,954 @@
           <w:sz w:val="28"/>
           <w:szCs w:val="28"/>
         </w:rPr>
+        <w:lastRenderedPageBreak/>
         <w:t>SIMULACIÓN DE LA SALIDA DE DATOS</w:t>
       </w:r>
     </w:p>
     <w:p>
       <w:pPr>
+        <w:spacing w:after="240" w:line="240" w:lineRule="auto"/>
+        <w:ind w:left="720"/>
+        <w:jc w:val="both"/>
+        <w:rPr>
+          <w:rFonts w:ascii="Times New Roman" w:eastAsia="Times New Roman" w:hAnsi="Times New Roman" w:cs="Times New Roman"/>
+          <w:sz w:val="24"/>
+          <w:szCs w:val="24"/>
+          <w:lang w:val="es-PE"/>
+        </w:rPr>
+      </w:pPr>
+      <w:r>
+        <w:rPr>
+          <w:rFonts w:eastAsia="Times New Roman"/>
+          <w:color w:val="000000"/>
+          <w:sz w:val="24"/>
+          <w:szCs w:val="24"/>
+          <w:lang w:val="es-PE"/>
+        </w:rPr>
+        <w:t>En la Tabla 37 observamos la simulación de la salida de datos del reporte RC-001. </w:t>
+      </w:r>
+    </w:p>
+    <w:tbl>
+      <w:tblPr>
+        <w:tblW w:w="0" w:type="auto"/>
+        <w:tblCellMar>
+          <w:top w:w="15" w:type="dxa"/>
+          <w:left w:w="15" w:type="dxa"/>
+          <w:bottom w:w="15" w:type="dxa"/>
+          <w:right w:w="15" w:type="dxa"/>
+        </w:tblCellMar>
+        <w:tblLook w:val="04A0" w:firstRow="1" w:lastRow="0" w:firstColumn="1" w:lastColumn="0" w:noHBand="0" w:noVBand="1"/>
+      </w:tblPr>
+      <w:tblGrid>
+        <w:gridCol w:w="2841"/>
+        <w:gridCol w:w="2201"/>
+        <w:gridCol w:w="3681"/>
+      </w:tblGrid>
+      <w:tr>
+        <w:trPr>
+          <w:trHeight w:val="440"/>
+        </w:trPr>
+        <w:tc>
+          <w:tcPr>
+            <w:tcW w:w="0" w:type="auto"/>
+            <w:gridSpan w:val="3"/>
+            <w:tcBorders>
+              <w:top w:val="single" w:sz="8" w:space="0" w:color="000099"/>
+              <w:left w:val="single" w:sz="8" w:space="0" w:color="000099"/>
+              <w:bottom w:val="single" w:sz="8" w:space="0" w:color="000099"/>
+              <w:right w:val="single" w:sz="8" w:space="0" w:color="000099"/>
+            </w:tcBorders>
+            <w:shd w:val="clear" w:color="auto" w:fill="0779E4"/>
+            <w:tcMar>
+              <w:top w:w="100" w:type="dxa"/>
+              <w:left w:w="100" w:type="dxa"/>
+              <w:bottom w:w="100" w:type="dxa"/>
+              <w:right w:w="100" w:type="dxa"/>
+            </w:tcMar>
+            <w:hideMark/>
+          </w:tcPr>
+          <w:p>
+            <w:pPr>
+              <w:spacing w:line="240" w:lineRule="auto"/>
+              <w:jc w:val="center"/>
+              <w:rPr>
+                <w:rFonts w:ascii="Times New Roman" w:eastAsia="Times New Roman" w:hAnsi="Times New Roman" w:cs="Times New Roman"/>
+                <w:sz w:val="24"/>
+                <w:szCs w:val="24"/>
+                <w:lang w:val="es-PE"/>
+              </w:rPr>
+            </w:pPr>
+            <w:r>
+              <w:rPr>
+                <w:rFonts w:eastAsia="Times New Roman"/>
+                <w:b/>
+                <w:bCs/>
+                <w:color w:val="FFFFFF"/>
+                <w:sz w:val="24"/>
+                <w:szCs w:val="24"/>
+                <w:lang w:val="es-PE"/>
+              </w:rPr>
+              <w:t>Lista de RF y RNF añadidos por una Solicitud de Cambios</w:t>
+            </w:r>
+          </w:p>
+        </w:tc>
+      </w:tr>
+      <w:tr>
+        <w:trPr>
+          <w:trHeight w:val="440"/>
+        </w:trPr>
+        <w:tc>
+          <w:tcPr>
+            <w:tcW w:w="0" w:type="auto"/>
+            <w:tcBorders>
+              <w:top w:val="single" w:sz="8" w:space="0" w:color="000099"/>
+              <w:left w:val="single" w:sz="8" w:space="0" w:color="000099"/>
+              <w:bottom w:val="single" w:sz="8" w:space="0" w:color="000099"/>
+              <w:right w:val="single" w:sz="8" w:space="0" w:color="000099"/>
+            </w:tcBorders>
+            <w:shd w:val="clear" w:color="auto" w:fill="A4F3FF"/>
+            <w:tcMar>
+              <w:top w:w="100" w:type="dxa"/>
+              <w:left w:w="100" w:type="dxa"/>
+              <w:bottom w:w="100" w:type="dxa"/>
+              <w:right w:w="100" w:type="dxa"/>
+            </w:tcMar>
+            <w:hideMark/>
+          </w:tcPr>
+          <w:p>
+            <w:pPr>
+              <w:spacing w:line="240" w:lineRule="auto"/>
+              <w:jc w:val="center"/>
+              <w:rPr>
+                <w:rFonts w:ascii="Times New Roman" w:eastAsia="Times New Roman" w:hAnsi="Times New Roman" w:cs="Times New Roman"/>
+                <w:sz w:val="24"/>
+                <w:szCs w:val="24"/>
+                <w:lang w:val="es-PE"/>
+              </w:rPr>
+            </w:pPr>
+            <w:r>
+              <w:rPr>
+                <w:rFonts w:eastAsia="Times New Roman"/>
+                <w:b/>
+                <w:bCs/>
+                <w:color w:val="000000"/>
+                <w:sz w:val="24"/>
+                <w:szCs w:val="24"/>
+                <w:lang w:val="es-PE"/>
+              </w:rPr>
+              <w:t>ID del Proyecto</w:t>
+            </w:r>
+          </w:p>
+        </w:tc>
+        <w:tc>
+          <w:tcPr>
+            <w:tcW w:w="0" w:type="auto"/>
+            <w:gridSpan w:val="2"/>
+            <w:tcBorders>
+              <w:top w:val="single" w:sz="8" w:space="0" w:color="000099"/>
+              <w:left w:val="single" w:sz="8" w:space="0" w:color="000099"/>
+              <w:bottom w:val="single" w:sz="8" w:space="0" w:color="000099"/>
+              <w:right w:val="single" w:sz="8" w:space="0" w:color="000099"/>
+            </w:tcBorders>
+            <w:shd w:val="clear" w:color="auto" w:fill="DEFBFF"/>
+            <w:tcMar>
+              <w:top w:w="100" w:type="dxa"/>
+              <w:left w:w="100" w:type="dxa"/>
+              <w:bottom w:w="100" w:type="dxa"/>
+              <w:right w:w="100" w:type="dxa"/>
+            </w:tcMar>
+            <w:hideMark/>
+          </w:tcPr>
+          <w:p>
+            <w:pPr>
+              <w:spacing w:line="240" w:lineRule="auto"/>
+              <w:rPr>
+                <w:rFonts w:ascii="Times New Roman" w:eastAsia="Times New Roman" w:hAnsi="Times New Roman" w:cs="Times New Roman"/>
+                <w:sz w:val="24"/>
+                <w:szCs w:val="24"/>
+                <w:lang w:val="es-PE"/>
+              </w:rPr>
+            </w:pPr>
+            <w:r>
+              <w:rPr>
+                <w:rFonts w:eastAsia="Times New Roman"/>
+                <w:color w:val="000000"/>
+                <w:sz w:val="24"/>
+                <w:szCs w:val="24"/>
+                <w:lang w:val="es-PE"/>
+              </w:rPr>
+              <w:t>MP</w:t>
+            </w:r>
+          </w:p>
+        </w:tc>
+      </w:tr>
+      <w:tr>
+        <w:trPr>
+          <w:trHeight w:val="440"/>
+        </w:trPr>
+        <w:tc>
+          <w:tcPr>
+            <w:tcW w:w="0" w:type="auto"/>
+            <w:tcBorders>
+              <w:top w:val="single" w:sz="8" w:space="0" w:color="000099"/>
+              <w:left w:val="single" w:sz="8" w:space="0" w:color="000099"/>
+              <w:bottom w:val="single" w:sz="8" w:space="0" w:color="000099"/>
+              <w:right w:val="single" w:sz="8" w:space="0" w:color="000099"/>
+            </w:tcBorders>
+            <w:shd w:val="clear" w:color="auto" w:fill="A4F3FF"/>
+            <w:tcMar>
+              <w:top w:w="100" w:type="dxa"/>
+              <w:left w:w="100" w:type="dxa"/>
+              <w:bottom w:w="100" w:type="dxa"/>
+              <w:right w:w="100" w:type="dxa"/>
+            </w:tcMar>
+            <w:hideMark/>
+          </w:tcPr>
+          <w:p>
+            <w:pPr>
+              <w:spacing w:line="240" w:lineRule="auto"/>
+              <w:jc w:val="center"/>
+              <w:rPr>
+                <w:rFonts w:ascii="Times New Roman" w:eastAsia="Times New Roman" w:hAnsi="Times New Roman" w:cs="Times New Roman"/>
+                <w:sz w:val="24"/>
+                <w:szCs w:val="24"/>
+                <w:lang w:val="es-PE"/>
+              </w:rPr>
+            </w:pPr>
+            <w:r>
+              <w:rPr>
+                <w:rFonts w:eastAsia="Times New Roman"/>
+                <w:b/>
+                <w:bCs/>
+                <w:color w:val="000000"/>
+                <w:sz w:val="24"/>
+                <w:szCs w:val="24"/>
+                <w:lang w:val="es-PE"/>
+              </w:rPr>
+              <w:t>Archivos a analizar</w:t>
+            </w:r>
+          </w:p>
+        </w:tc>
+        <w:tc>
+          <w:tcPr>
+            <w:tcW w:w="0" w:type="auto"/>
+            <w:gridSpan w:val="2"/>
+            <w:tcBorders>
+              <w:top w:val="single" w:sz="8" w:space="0" w:color="000099"/>
+              <w:left w:val="single" w:sz="8" w:space="0" w:color="000099"/>
+              <w:bottom w:val="single" w:sz="8" w:space="0" w:color="000099"/>
+              <w:right w:val="single" w:sz="8" w:space="0" w:color="000099"/>
+            </w:tcBorders>
+            <w:shd w:val="clear" w:color="auto" w:fill="DEFBFF"/>
+            <w:tcMar>
+              <w:top w:w="100" w:type="dxa"/>
+              <w:left w:w="100" w:type="dxa"/>
+              <w:bottom w:w="100" w:type="dxa"/>
+              <w:right w:w="100" w:type="dxa"/>
+            </w:tcMar>
+            <w:hideMark/>
+          </w:tcPr>
+          <w:p>
+            <w:pPr>
+              <w:numPr>
+                <w:ilvl w:val="0"/>
+                <w:numId w:val="50"/>
+              </w:numPr>
+              <w:spacing w:line="240" w:lineRule="auto"/>
+              <w:textAlignment w:val="baseline"/>
+              <w:rPr>
+                <w:rFonts w:eastAsia="Times New Roman"/>
+                <w:color w:val="000000"/>
+                <w:sz w:val="24"/>
+                <w:szCs w:val="24"/>
+                <w:lang w:val="es-PE"/>
+              </w:rPr>
+            </w:pPr>
+            <w:proofErr w:type="spellStart"/>
+            <w:r>
+              <w:rPr>
+                <w:rFonts w:eastAsia="Times New Roman"/>
+                <w:color w:val="000000"/>
+                <w:sz w:val="24"/>
+                <w:szCs w:val="24"/>
+                <w:lang w:val="es-PE"/>
+              </w:rPr>
+              <w:t>recetas.php</w:t>
+            </w:r>
+            <w:proofErr w:type="spellEnd"/>
+          </w:p>
+          <w:p>
+            <w:pPr>
+              <w:numPr>
+                <w:ilvl w:val="0"/>
+                <w:numId w:val="50"/>
+              </w:numPr>
+              <w:spacing w:line="240" w:lineRule="auto"/>
+              <w:textAlignment w:val="baseline"/>
+              <w:rPr>
+                <w:rFonts w:eastAsia="Times New Roman"/>
+                <w:color w:val="000000"/>
+                <w:sz w:val="24"/>
+                <w:szCs w:val="24"/>
+                <w:lang w:val="es-PE"/>
+              </w:rPr>
+            </w:pPr>
+            <w:r>
+              <w:rPr>
+                <w:rFonts w:eastAsia="Times New Roman"/>
+                <w:color w:val="000000"/>
+                <w:sz w:val="24"/>
+                <w:szCs w:val="24"/>
+                <w:lang w:val="es-PE"/>
+              </w:rPr>
+              <w:t>recetas.js</w:t>
+            </w:r>
+          </w:p>
+          <w:p>
+            <w:pPr>
+              <w:numPr>
+                <w:ilvl w:val="0"/>
+                <w:numId w:val="50"/>
+              </w:numPr>
+              <w:spacing w:line="240" w:lineRule="auto"/>
+              <w:textAlignment w:val="baseline"/>
+              <w:rPr>
+                <w:rFonts w:eastAsia="Times New Roman"/>
+                <w:color w:val="000000"/>
+                <w:sz w:val="24"/>
+                <w:szCs w:val="24"/>
+                <w:lang w:val="es-PE"/>
+              </w:rPr>
+            </w:pPr>
+            <w:r>
+              <w:rPr>
+                <w:rFonts w:eastAsia="Times New Roman"/>
+                <w:color w:val="000000"/>
+                <w:sz w:val="24"/>
+                <w:szCs w:val="24"/>
+                <w:lang w:val="es-PE"/>
+              </w:rPr>
+              <w:t>recetas.css</w:t>
+            </w:r>
+          </w:p>
+        </w:tc>
+      </w:tr>
+      <w:tr>
+        <w:trPr>
+          <w:trHeight w:val="440"/>
+        </w:trPr>
+        <w:tc>
+          <w:tcPr>
+            <w:tcW w:w="0" w:type="auto"/>
+            <w:tcBorders>
+              <w:top w:val="single" w:sz="8" w:space="0" w:color="000099"/>
+              <w:left w:val="single" w:sz="8" w:space="0" w:color="000099"/>
+              <w:bottom w:val="single" w:sz="8" w:space="0" w:color="000099"/>
+              <w:right w:val="single" w:sz="8" w:space="0" w:color="000099"/>
+            </w:tcBorders>
+            <w:shd w:val="clear" w:color="auto" w:fill="A4F3FF"/>
+            <w:tcMar>
+              <w:top w:w="100" w:type="dxa"/>
+              <w:left w:w="100" w:type="dxa"/>
+              <w:bottom w:w="100" w:type="dxa"/>
+              <w:right w:w="100" w:type="dxa"/>
+            </w:tcMar>
+            <w:hideMark/>
+          </w:tcPr>
+          <w:p>
+            <w:pPr>
+              <w:spacing w:line="240" w:lineRule="auto"/>
+              <w:jc w:val="center"/>
+              <w:rPr>
+                <w:rFonts w:ascii="Times New Roman" w:eastAsia="Times New Roman" w:hAnsi="Times New Roman" w:cs="Times New Roman"/>
+                <w:sz w:val="24"/>
+                <w:szCs w:val="24"/>
+                <w:lang w:val="es-PE"/>
+              </w:rPr>
+            </w:pPr>
+            <w:r>
+              <w:rPr>
+                <w:rFonts w:eastAsia="Times New Roman"/>
+                <w:b/>
+                <w:bCs/>
+                <w:color w:val="000000"/>
+                <w:sz w:val="24"/>
+                <w:szCs w:val="24"/>
+                <w:lang w:val="es-PE"/>
+              </w:rPr>
+              <w:t>Búsquedas de realizar</w:t>
+            </w:r>
+          </w:p>
+        </w:tc>
+        <w:tc>
+          <w:tcPr>
+            <w:tcW w:w="0" w:type="auto"/>
+            <w:gridSpan w:val="2"/>
+            <w:tcBorders>
+              <w:top w:val="single" w:sz="8" w:space="0" w:color="000099"/>
+              <w:left w:val="single" w:sz="8" w:space="0" w:color="000099"/>
+              <w:bottom w:val="single" w:sz="8" w:space="0" w:color="000099"/>
+              <w:right w:val="single" w:sz="8" w:space="0" w:color="000099"/>
+            </w:tcBorders>
+            <w:shd w:val="clear" w:color="auto" w:fill="DEFBFF"/>
+            <w:tcMar>
+              <w:top w:w="100" w:type="dxa"/>
+              <w:left w:w="100" w:type="dxa"/>
+              <w:bottom w:w="100" w:type="dxa"/>
+              <w:right w:w="100" w:type="dxa"/>
+            </w:tcMar>
+            <w:hideMark/>
+          </w:tcPr>
+          <w:p>
+            <w:pPr>
+              <w:spacing w:line="240" w:lineRule="auto"/>
+              <w:ind w:left="360" w:hanging="360"/>
+              <w:rPr>
+                <w:rFonts w:ascii="Times New Roman" w:eastAsia="Times New Roman" w:hAnsi="Times New Roman" w:cs="Times New Roman"/>
+                <w:sz w:val="24"/>
+                <w:szCs w:val="24"/>
+                <w:lang w:val="es-PE"/>
+              </w:rPr>
+            </w:pPr>
+            <w:r>
+              <w:rPr>
+                <w:rFonts w:eastAsia="Times New Roman"/>
+                <w:color w:val="000000"/>
+                <w:sz w:val="24"/>
+                <w:szCs w:val="24"/>
+                <w:lang w:val="es-PE"/>
+              </w:rPr>
+              <w:t>“SMOOTHY ANTIOXIDANTE”</w:t>
+            </w:r>
+          </w:p>
+        </w:tc>
+      </w:tr>
+      <w:tr>
+        <w:trPr>
+          <w:trHeight w:val="440"/>
+        </w:trPr>
+        <w:tc>
+          <w:tcPr>
+            <w:tcW w:w="0" w:type="auto"/>
+            <w:tcBorders>
+              <w:top w:val="single" w:sz="8" w:space="0" w:color="000099"/>
+              <w:left w:val="single" w:sz="8" w:space="0" w:color="000099"/>
+              <w:bottom w:val="single" w:sz="8" w:space="0" w:color="000099"/>
+              <w:right w:val="single" w:sz="8" w:space="0" w:color="000099"/>
+            </w:tcBorders>
+            <w:shd w:val="clear" w:color="auto" w:fill="A4F3FF"/>
+            <w:tcMar>
+              <w:top w:w="100" w:type="dxa"/>
+              <w:left w:w="100" w:type="dxa"/>
+              <w:bottom w:w="100" w:type="dxa"/>
+              <w:right w:w="100" w:type="dxa"/>
+            </w:tcMar>
+            <w:hideMark/>
+          </w:tcPr>
+          <w:p>
+            <w:pPr>
+              <w:spacing w:line="240" w:lineRule="auto"/>
+              <w:jc w:val="center"/>
+              <w:rPr>
+                <w:rFonts w:ascii="Times New Roman" w:eastAsia="Times New Roman" w:hAnsi="Times New Roman" w:cs="Times New Roman"/>
+                <w:sz w:val="24"/>
+                <w:szCs w:val="24"/>
+                <w:lang w:val="es-PE"/>
+              </w:rPr>
+            </w:pPr>
+            <w:r>
+              <w:rPr>
+                <w:rFonts w:eastAsia="Times New Roman"/>
+                <w:b/>
+                <w:bCs/>
+                <w:color w:val="000000"/>
+                <w:sz w:val="24"/>
+                <w:szCs w:val="24"/>
+                <w:lang w:val="es-PE"/>
+              </w:rPr>
+              <w:t>Descripción del código</w:t>
+            </w:r>
+          </w:p>
+        </w:tc>
+        <w:tc>
+          <w:tcPr>
+            <w:tcW w:w="0" w:type="auto"/>
+            <w:tcBorders>
+              <w:top w:val="single" w:sz="8" w:space="0" w:color="000099"/>
+              <w:left w:val="single" w:sz="8" w:space="0" w:color="000099"/>
+              <w:bottom w:val="single" w:sz="8" w:space="0" w:color="000099"/>
+              <w:right w:val="single" w:sz="8" w:space="0" w:color="000099"/>
+            </w:tcBorders>
+            <w:shd w:val="clear" w:color="auto" w:fill="A4F3FF"/>
+            <w:tcMar>
+              <w:top w:w="100" w:type="dxa"/>
+              <w:left w:w="100" w:type="dxa"/>
+              <w:bottom w:w="100" w:type="dxa"/>
+              <w:right w:w="100" w:type="dxa"/>
+            </w:tcMar>
+            <w:hideMark/>
+          </w:tcPr>
+          <w:p>
+            <w:pPr>
+              <w:spacing w:line="240" w:lineRule="auto"/>
+              <w:jc w:val="center"/>
+              <w:rPr>
+                <w:rFonts w:ascii="Times New Roman" w:eastAsia="Times New Roman" w:hAnsi="Times New Roman" w:cs="Times New Roman"/>
+                <w:sz w:val="24"/>
+                <w:szCs w:val="24"/>
+                <w:lang w:val="es-PE"/>
+              </w:rPr>
+            </w:pPr>
+            <w:r>
+              <w:rPr>
+                <w:rFonts w:eastAsia="Times New Roman"/>
+                <w:b/>
+                <w:bCs/>
+                <w:color w:val="000000"/>
+                <w:sz w:val="24"/>
+                <w:szCs w:val="24"/>
+                <w:lang w:val="es-PE"/>
+              </w:rPr>
+              <w:t>Archivo evaluado</w:t>
+            </w:r>
+          </w:p>
+        </w:tc>
+        <w:tc>
+          <w:tcPr>
+            <w:tcW w:w="0" w:type="auto"/>
+            <w:tcBorders>
+              <w:top w:val="single" w:sz="8" w:space="0" w:color="000099"/>
+              <w:left w:val="single" w:sz="8" w:space="0" w:color="000099"/>
+              <w:bottom w:val="single" w:sz="8" w:space="0" w:color="000099"/>
+              <w:right w:val="single" w:sz="8" w:space="0" w:color="000099"/>
+            </w:tcBorders>
+            <w:shd w:val="clear" w:color="auto" w:fill="A4F3FF"/>
+            <w:tcMar>
+              <w:top w:w="100" w:type="dxa"/>
+              <w:left w:w="100" w:type="dxa"/>
+              <w:bottom w:w="100" w:type="dxa"/>
+              <w:right w:w="100" w:type="dxa"/>
+            </w:tcMar>
+            <w:hideMark/>
+          </w:tcPr>
+          <w:p>
+            <w:pPr>
+              <w:spacing w:line="240" w:lineRule="auto"/>
+              <w:jc w:val="center"/>
+              <w:rPr>
+                <w:rFonts w:ascii="Times New Roman" w:eastAsia="Times New Roman" w:hAnsi="Times New Roman" w:cs="Times New Roman"/>
+                <w:sz w:val="24"/>
+                <w:szCs w:val="24"/>
+                <w:lang w:val="es-PE"/>
+              </w:rPr>
+            </w:pPr>
+            <w:r>
+              <w:rPr>
+                <w:rFonts w:eastAsia="Times New Roman"/>
+                <w:b/>
+                <w:bCs/>
+                <w:color w:val="000000"/>
+                <w:sz w:val="24"/>
+                <w:szCs w:val="24"/>
+                <w:lang w:val="es-PE"/>
+              </w:rPr>
+              <w:t>Informe de revisión del código</w:t>
+            </w:r>
+          </w:p>
+        </w:tc>
+      </w:tr>
+      <w:tr>
+        <w:trPr>
+          <w:trHeight w:val="440"/>
+        </w:trPr>
+        <w:tc>
+          <w:tcPr>
+            <w:tcW w:w="0" w:type="auto"/>
+            <w:tcBorders>
+              <w:top w:val="single" w:sz="8" w:space="0" w:color="000099"/>
+              <w:left w:val="single" w:sz="8" w:space="0" w:color="000099"/>
+              <w:bottom w:val="single" w:sz="8" w:space="0" w:color="000099"/>
+              <w:right w:val="single" w:sz="8" w:space="0" w:color="000099"/>
+            </w:tcBorders>
+            <w:shd w:val="clear" w:color="auto" w:fill="DEFBFF"/>
+            <w:tcMar>
+              <w:top w:w="100" w:type="dxa"/>
+              <w:left w:w="100" w:type="dxa"/>
+              <w:bottom w:w="100" w:type="dxa"/>
+              <w:right w:w="100" w:type="dxa"/>
+            </w:tcMar>
+            <w:hideMark/>
+          </w:tcPr>
+          <w:p>
+            <w:pPr>
+              <w:spacing w:line="240" w:lineRule="auto"/>
+              <w:jc w:val="center"/>
+              <w:rPr>
+                <w:rFonts w:ascii="Times New Roman" w:eastAsia="Times New Roman" w:hAnsi="Times New Roman" w:cs="Times New Roman"/>
+                <w:sz w:val="24"/>
+                <w:szCs w:val="24"/>
+                <w:lang w:val="es-PE"/>
+              </w:rPr>
+            </w:pPr>
+            <w:r>
+              <w:rPr>
+                <w:rFonts w:eastAsia="Times New Roman"/>
+                <w:color w:val="000000"/>
+                <w:sz w:val="24"/>
+                <w:szCs w:val="24"/>
+                <w:lang w:val="es-PE"/>
+              </w:rPr>
+              <w:t>Archivo de Texto</w:t>
+            </w:r>
+          </w:p>
+        </w:tc>
+        <w:tc>
+          <w:tcPr>
+            <w:tcW w:w="0" w:type="auto"/>
+            <w:tcBorders>
+              <w:top w:val="single" w:sz="8" w:space="0" w:color="000099"/>
+              <w:left w:val="single" w:sz="8" w:space="0" w:color="000099"/>
+              <w:bottom w:val="single" w:sz="8" w:space="0" w:color="000099"/>
+              <w:right w:val="single" w:sz="8" w:space="0" w:color="000099"/>
+            </w:tcBorders>
+            <w:shd w:val="clear" w:color="auto" w:fill="DEFBFF"/>
+            <w:tcMar>
+              <w:top w:w="100" w:type="dxa"/>
+              <w:left w:w="100" w:type="dxa"/>
+              <w:bottom w:w="100" w:type="dxa"/>
+              <w:right w:w="100" w:type="dxa"/>
+            </w:tcMar>
+            <w:hideMark/>
+          </w:tcPr>
+          <w:p>
+            <w:pPr>
+              <w:spacing w:line="240" w:lineRule="auto"/>
+              <w:jc w:val="center"/>
+              <w:rPr>
+                <w:rFonts w:ascii="Times New Roman" w:eastAsia="Times New Roman" w:hAnsi="Times New Roman" w:cs="Times New Roman"/>
+                <w:sz w:val="24"/>
+                <w:szCs w:val="24"/>
+                <w:lang w:val="es-PE"/>
+              </w:rPr>
+            </w:pPr>
+            <w:proofErr w:type="spellStart"/>
+            <w:r>
+              <w:rPr>
+                <w:rFonts w:eastAsia="Times New Roman"/>
+                <w:color w:val="000000"/>
+                <w:sz w:val="24"/>
+                <w:szCs w:val="24"/>
+                <w:lang w:val="es-PE"/>
+              </w:rPr>
+              <w:t>recetas.php</w:t>
+            </w:r>
+            <w:proofErr w:type="spellEnd"/>
+          </w:p>
+        </w:tc>
+        <w:tc>
+          <w:tcPr>
+            <w:tcW w:w="0" w:type="auto"/>
+            <w:tcBorders>
+              <w:top w:val="single" w:sz="8" w:space="0" w:color="000099"/>
+              <w:left w:val="single" w:sz="8" w:space="0" w:color="000099"/>
+              <w:bottom w:val="single" w:sz="8" w:space="0" w:color="000099"/>
+              <w:right w:val="single" w:sz="8" w:space="0" w:color="000099"/>
+            </w:tcBorders>
+            <w:shd w:val="clear" w:color="auto" w:fill="DEFBFF"/>
+            <w:tcMar>
+              <w:top w:w="100" w:type="dxa"/>
+              <w:left w:w="100" w:type="dxa"/>
+              <w:bottom w:w="100" w:type="dxa"/>
+              <w:right w:w="100" w:type="dxa"/>
+            </w:tcMar>
+            <w:hideMark/>
+          </w:tcPr>
+          <w:p>
+            <w:pPr>
+              <w:spacing w:line="240" w:lineRule="auto"/>
+              <w:jc w:val="center"/>
+              <w:rPr>
+                <w:rFonts w:ascii="Times New Roman" w:eastAsia="Times New Roman" w:hAnsi="Times New Roman" w:cs="Times New Roman"/>
+                <w:sz w:val="24"/>
+                <w:szCs w:val="24"/>
+                <w:lang w:val="es-PE"/>
+              </w:rPr>
+            </w:pPr>
+            <w:r>
+              <w:rPr>
+                <w:rFonts w:eastAsia="Times New Roman"/>
+                <w:color w:val="000000"/>
+                <w:sz w:val="24"/>
+                <w:szCs w:val="24"/>
+                <w:lang w:val="es-PE"/>
+              </w:rPr>
+              <w:t>Código Aceptado</w:t>
+            </w:r>
+          </w:p>
+        </w:tc>
+      </w:tr>
+      <w:tr>
+        <w:trPr>
+          <w:trHeight w:val="440"/>
+        </w:trPr>
+        <w:tc>
+          <w:tcPr>
+            <w:tcW w:w="0" w:type="auto"/>
+            <w:tcBorders>
+              <w:top w:val="single" w:sz="8" w:space="0" w:color="000099"/>
+              <w:left w:val="single" w:sz="8" w:space="0" w:color="000099"/>
+              <w:bottom w:val="single" w:sz="8" w:space="0" w:color="000099"/>
+              <w:right w:val="single" w:sz="8" w:space="0" w:color="000099"/>
+            </w:tcBorders>
+            <w:shd w:val="clear" w:color="auto" w:fill="DEFBFF"/>
+            <w:tcMar>
+              <w:top w:w="100" w:type="dxa"/>
+              <w:left w:w="100" w:type="dxa"/>
+              <w:bottom w:w="100" w:type="dxa"/>
+              <w:right w:w="100" w:type="dxa"/>
+            </w:tcMar>
+            <w:hideMark/>
+          </w:tcPr>
+          <w:p>
+            <w:pPr>
+              <w:spacing w:line="240" w:lineRule="auto"/>
+              <w:jc w:val="center"/>
+              <w:rPr>
+                <w:rFonts w:ascii="Times New Roman" w:eastAsia="Times New Roman" w:hAnsi="Times New Roman" w:cs="Times New Roman"/>
+                <w:sz w:val="24"/>
+                <w:szCs w:val="24"/>
+                <w:lang w:val="es-PE"/>
+              </w:rPr>
+            </w:pPr>
+            <w:r>
+              <w:rPr>
+                <w:rFonts w:eastAsia="Times New Roman"/>
+                <w:color w:val="000000"/>
+                <w:sz w:val="24"/>
+                <w:szCs w:val="24"/>
+                <w:lang w:val="es-PE"/>
+              </w:rPr>
+              <w:t>Archivo interactivo</w:t>
+            </w:r>
+          </w:p>
+        </w:tc>
+        <w:tc>
+          <w:tcPr>
+            <w:tcW w:w="0" w:type="auto"/>
+            <w:tcBorders>
+              <w:top w:val="single" w:sz="8" w:space="0" w:color="000099"/>
+              <w:left w:val="single" w:sz="8" w:space="0" w:color="000099"/>
+              <w:bottom w:val="single" w:sz="8" w:space="0" w:color="000099"/>
+              <w:right w:val="single" w:sz="8" w:space="0" w:color="000099"/>
+            </w:tcBorders>
+            <w:shd w:val="clear" w:color="auto" w:fill="DEFBFF"/>
+            <w:tcMar>
+              <w:top w:w="100" w:type="dxa"/>
+              <w:left w:w="100" w:type="dxa"/>
+              <w:bottom w:w="100" w:type="dxa"/>
+              <w:right w:w="100" w:type="dxa"/>
+            </w:tcMar>
+            <w:hideMark/>
+          </w:tcPr>
+          <w:p>
+            <w:pPr>
+              <w:spacing w:line="240" w:lineRule="auto"/>
+              <w:jc w:val="center"/>
+              <w:rPr>
+                <w:rFonts w:ascii="Times New Roman" w:eastAsia="Times New Roman" w:hAnsi="Times New Roman" w:cs="Times New Roman"/>
+                <w:sz w:val="24"/>
+                <w:szCs w:val="24"/>
+                <w:lang w:val="es-PE"/>
+              </w:rPr>
+            </w:pPr>
+            <w:r>
+              <w:rPr>
+                <w:rFonts w:eastAsia="Times New Roman"/>
+                <w:color w:val="000000"/>
+                <w:sz w:val="24"/>
+                <w:szCs w:val="24"/>
+                <w:lang w:val="es-PE"/>
+              </w:rPr>
+              <w:t>recetas.js</w:t>
+            </w:r>
+          </w:p>
+        </w:tc>
+        <w:tc>
+          <w:tcPr>
+            <w:tcW w:w="0" w:type="auto"/>
+            <w:tcBorders>
+              <w:top w:val="single" w:sz="8" w:space="0" w:color="000099"/>
+              <w:left w:val="single" w:sz="8" w:space="0" w:color="000099"/>
+              <w:bottom w:val="single" w:sz="8" w:space="0" w:color="000099"/>
+              <w:right w:val="single" w:sz="8" w:space="0" w:color="000099"/>
+            </w:tcBorders>
+            <w:shd w:val="clear" w:color="auto" w:fill="DEFBFF"/>
+            <w:tcMar>
+              <w:top w:w="100" w:type="dxa"/>
+              <w:left w:w="100" w:type="dxa"/>
+              <w:bottom w:w="100" w:type="dxa"/>
+              <w:right w:w="100" w:type="dxa"/>
+            </w:tcMar>
+            <w:hideMark/>
+          </w:tcPr>
+          <w:p>
+            <w:pPr>
+              <w:spacing w:line="240" w:lineRule="auto"/>
+              <w:jc w:val="center"/>
+              <w:rPr>
+                <w:rFonts w:ascii="Times New Roman" w:eastAsia="Times New Roman" w:hAnsi="Times New Roman" w:cs="Times New Roman"/>
+                <w:sz w:val="24"/>
+                <w:szCs w:val="24"/>
+                <w:lang w:val="es-PE"/>
+              </w:rPr>
+            </w:pPr>
+            <w:r>
+              <w:rPr>
+                <w:rFonts w:eastAsia="Times New Roman"/>
+                <w:color w:val="000000"/>
+                <w:sz w:val="24"/>
+                <w:szCs w:val="24"/>
+                <w:lang w:val="es-PE"/>
+              </w:rPr>
+              <w:t>Código Aceptado</w:t>
+            </w:r>
+          </w:p>
+        </w:tc>
+      </w:tr>
+      <w:tr>
+        <w:trPr>
+          <w:trHeight w:val="440"/>
+        </w:trPr>
+        <w:tc>
+          <w:tcPr>
+            <w:tcW w:w="0" w:type="auto"/>
+            <w:tcBorders>
+              <w:top w:val="single" w:sz="8" w:space="0" w:color="000099"/>
+              <w:left w:val="single" w:sz="8" w:space="0" w:color="000099"/>
+              <w:bottom w:val="single" w:sz="8" w:space="0" w:color="000099"/>
+              <w:right w:val="single" w:sz="8" w:space="0" w:color="000099"/>
+            </w:tcBorders>
+            <w:shd w:val="clear" w:color="auto" w:fill="DEFBFF"/>
+            <w:tcMar>
+              <w:top w:w="100" w:type="dxa"/>
+              <w:left w:w="100" w:type="dxa"/>
+              <w:bottom w:w="100" w:type="dxa"/>
+              <w:right w:w="100" w:type="dxa"/>
+            </w:tcMar>
+            <w:hideMark/>
+          </w:tcPr>
+          <w:p>
+            <w:pPr>
+              <w:spacing w:line="240" w:lineRule="auto"/>
+              <w:jc w:val="center"/>
+              <w:rPr>
+                <w:rFonts w:ascii="Times New Roman" w:eastAsia="Times New Roman" w:hAnsi="Times New Roman" w:cs="Times New Roman"/>
+                <w:sz w:val="24"/>
+                <w:szCs w:val="24"/>
+                <w:lang w:val="es-PE"/>
+              </w:rPr>
+            </w:pPr>
+            <w:r>
+              <w:rPr>
+                <w:rFonts w:eastAsia="Times New Roman"/>
+                <w:color w:val="000000"/>
+                <w:sz w:val="24"/>
+                <w:szCs w:val="24"/>
+                <w:lang w:val="es-PE"/>
+              </w:rPr>
+              <w:t>Archivo de estilos</w:t>
+            </w:r>
+          </w:p>
+        </w:tc>
+        <w:tc>
+          <w:tcPr>
+            <w:tcW w:w="0" w:type="auto"/>
+            <w:tcBorders>
+              <w:top w:val="single" w:sz="8" w:space="0" w:color="000099"/>
+              <w:left w:val="single" w:sz="8" w:space="0" w:color="000099"/>
+              <w:bottom w:val="single" w:sz="8" w:space="0" w:color="000099"/>
+              <w:right w:val="single" w:sz="8" w:space="0" w:color="000099"/>
+            </w:tcBorders>
+            <w:shd w:val="clear" w:color="auto" w:fill="DEFBFF"/>
+            <w:tcMar>
+              <w:top w:w="100" w:type="dxa"/>
+              <w:left w:w="100" w:type="dxa"/>
+              <w:bottom w:w="100" w:type="dxa"/>
+              <w:right w:w="100" w:type="dxa"/>
+            </w:tcMar>
+            <w:hideMark/>
+          </w:tcPr>
+          <w:p>
+            <w:pPr>
+              <w:spacing w:line="240" w:lineRule="auto"/>
+              <w:jc w:val="center"/>
+              <w:rPr>
+                <w:rFonts w:ascii="Times New Roman" w:eastAsia="Times New Roman" w:hAnsi="Times New Roman" w:cs="Times New Roman"/>
+                <w:sz w:val="24"/>
+                <w:szCs w:val="24"/>
+                <w:lang w:val="es-PE"/>
+              </w:rPr>
+            </w:pPr>
+            <w:r>
+              <w:rPr>
+                <w:rFonts w:eastAsia="Times New Roman"/>
+                <w:color w:val="000000"/>
+                <w:sz w:val="24"/>
+                <w:szCs w:val="24"/>
+                <w:lang w:val="es-PE"/>
+              </w:rPr>
+              <w:t>recetas.css</w:t>
+            </w:r>
+          </w:p>
+        </w:tc>
+        <w:tc>
+          <w:tcPr>
+            <w:tcW w:w="0" w:type="auto"/>
+            <w:tcBorders>
+              <w:top w:val="single" w:sz="8" w:space="0" w:color="000099"/>
+              <w:left w:val="single" w:sz="8" w:space="0" w:color="000099"/>
+              <w:bottom w:val="single" w:sz="8" w:space="0" w:color="000099"/>
+              <w:right w:val="single" w:sz="8" w:space="0" w:color="000099"/>
+            </w:tcBorders>
+            <w:shd w:val="clear" w:color="auto" w:fill="DEFBFF"/>
+            <w:tcMar>
+              <w:top w:w="100" w:type="dxa"/>
+              <w:left w:w="100" w:type="dxa"/>
+              <w:bottom w:w="100" w:type="dxa"/>
+              <w:right w:w="100" w:type="dxa"/>
+            </w:tcMar>
+            <w:hideMark/>
+          </w:tcPr>
+          <w:p>
+            <w:pPr>
+              <w:spacing w:line="240" w:lineRule="auto"/>
+              <w:jc w:val="center"/>
+              <w:rPr>
+                <w:rFonts w:ascii="Times New Roman" w:eastAsia="Times New Roman" w:hAnsi="Times New Roman" w:cs="Times New Roman"/>
+                <w:sz w:val="24"/>
+                <w:szCs w:val="24"/>
+                <w:lang w:val="es-PE"/>
+              </w:rPr>
+            </w:pPr>
+            <w:r>
+              <w:rPr>
+                <w:rFonts w:eastAsia="Times New Roman"/>
+                <w:color w:val="000000"/>
+                <w:sz w:val="24"/>
+                <w:szCs w:val="24"/>
+                <w:lang w:val="es-PE"/>
+              </w:rPr>
+              <w:t>Código Aceptado</w:t>
+            </w:r>
+          </w:p>
+        </w:tc>
+      </w:tr>
+    </w:tbl>
+    <w:p>
+      <w:pPr>
         <w:pStyle w:val="NormalWeb"/>
         <w:spacing w:before="240" w:beforeAutospacing="0" w:after="240" w:afterAutospacing="0" w:line="360" w:lineRule="auto"/>
-        <w:ind w:left="1080"/>
+        <w:jc w:val="center"/>
         <w:rPr>
           <w:rFonts w:ascii="Arial" w:hAnsi="Arial" w:cs="Arial"/>
           <w:b/>
@@ -46219,6 +47985,28 @@
           <w:szCs w:val="28"/>
         </w:rPr>
       </w:pPr>
+      <w:r>
+        <w:rPr>
+          <w:rFonts w:ascii="Arial" w:hAnsi="Arial" w:cs="Arial"/>
+          <w:b/>
+          <w:bCs/>
+          <w:i/>
+          <w:iCs/>
+          <w:color w:val="002060"/>
+          <w:lang w:eastAsia="es-PE"/>
+        </w:rPr>
+        <w:t xml:space="preserve">Tabla 37: </w:t>
+      </w:r>
+      <w:r>
+        <w:rPr>
+          <w:rFonts w:ascii="Arial" w:hAnsi="Arial" w:cs="Arial"/>
+          <w:i/>
+          <w:iCs/>
+          <w:color w:val="002060"/>
+          <w:lang w:eastAsia="es-PE"/>
+        </w:rPr>
+        <w:t>Simulación de salida de datos RAC-001</w:t>
+      </w:r>
     </w:p>
     <w:p>
       <w:pPr>
@@ -47033,6 +48821,7 @@
           <w:sz w:val="32"/>
           <w:szCs w:val="32"/>
         </w:rPr>
+        <w:lastRenderedPageBreak/>
         <w:t>REPORTE N°</w:t>
       </w:r>
       <w:r>
@@ -47151,7 +48940,6 @@
           <w:sz w:val="28"/>
           <w:szCs w:val="28"/>
         </w:rPr>
-        <w:lastRenderedPageBreak/>
         <w:t>SIMULACIÓN DE LA SALIDA DE DATOS</w:t>
       </w:r>
     </w:p>
@@ -47693,6 +49481,7 @@
           <w:iCs/>
           <w:color w:val="002060"/>
         </w:rPr>
+        <w:lastRenderedPageBreak/>
         <w:t>Tabla 2</w:t>
       </w:r>
       <w:r>
@@ -47765,15 +49554,7 @@
           <w:rFonts w:ascii="Arial" w:hAnsi="Arial" w:cs="Arial"/>
           <w:color w:val="000000"/>
         </w:rPr>
-        <w:t xml:space="preserve"> (Tabla </w:t>
-      </w:r>
-      <w:r>
-        <w:rPr>
-          <w:rFonts w:ascii="Arial" w:hAnsi="Arial" w:cs="Arial"/>
-          <w:color w:val="000000"/>
-        </w:rPr>
-        <w:lastRenderedPageBreak/>
-        <w:t>23)</w:t>
+        <w:t xml:space="preserve"> (Tabla 23)</w:t>
       </w:r>
       <w:r>
         <w:rPr>
@@ -48710,7 +50491,7 @@
         <v:path o:extrusionok="f" gradientshapeok="t" o:connecttype="rect"/>
         <o:lock v:ext="edit" aspectratio="t"/>
       </v:shapetype>
-      <v:shape id="_x0000_i1123" type="#_x0000_t75" style="width:11.25pt;height:11.25pt" o:bullet="t">
+      <v:shape id="_x0000_i1164" type="#_x0000_t75" style="width:11.25pt;height:11.25pt" o:bullet="t">
         <v:imagedata r:id="rId1" o:title="mso65CC"/>
       </v:shape>
     </w:pict>
@@ -48956,9 +50737,9 @@
     </w:lvl>
   </w:abstractNum>
   <w:abstractNum w:abstractNumId="2" w15:restartNumberingAfterBreak="0">
-    <w:nsid w:val="04724308"/>
+    <w:nsid w:val="00FD226B"/>
     <w:multiLevelType w:val="multilevel"/>
-    <w:tmpl w:val="830A761C"/>
+    <w:tmpl w:val="5AE21C10"/>
     <w:lvl w:ilvl="0">
       <w:start w:val="1"/>
       <w:numFmt w:val="bullet"/>
@@ -49105,6 +50886,155 @@
     </w:lvl>
   </w:abstractNum>
   <w:abstractNum w:abstractNumId="3" w15:restartNumberingAfterBreak="0">
+    <w:nsid w:val="04724308"/>
+    <w:multiLevelType w:val="multilevel"/>
+    <w:tmpl w:val="830A761C"/>
+    <w:lvl w:ilvl="0">
+      <w:start w:val="1"/>
+      <w:numFmt w:val="bullet"/>
+      <w:lvlText w:val=""/>
+      <w:lvlJc w:val="left"/>
+      <w:pPr>
+        <w:tabs>
+          <w:tab w:val="num" w:pos="720"/>
+        </w:tabs>
+        <w:ind w:left="720" w:hanging="360"/>
+      </w:pPr>
+      <w:rPr>
+        <w:rFonts w:ascii="Symbol" w:hAnsi="Symbol" w:hint="default"/>
+        <w:sz w:val="20"/>
+      </w:rPr>
+    </w:lvl>
+    <w:lvl w:ilvl="1" w:tentative="1">
+      <w:start w:val="1"/>
+      <w:numFmt w:val="bullet"/>
+      <w:lvlText w:val="o"/>
+      <w:lvlJc w:val="left"/>
+      <w:pPr>
+        <w:tabs>
+          <w:tab w:val="num" w:pos="1440"/>
+        </w:tabs>
+        <w:ind w:left="1440" w:hanging="360"/>
+      </w:pPr>
+      <w:rPr>
+        <w:rFonts w:ascii="Courier New" w:hAnsi="Courier New" w:hint="default"/>
+        <w:sz w:val="20"/>
+      </w:rPr>
+    </w:lvl>
+    <w:lvl w:ilvl="2" w:tentative="1">
+      <w:start w:val="1"/>
+      <w:numFmt w:val="bullet"/>
+      <w:lvlText w:val=""/>
+      <w:lvlJc w:val="left"/>
+      <w:pPr>
+        <w:tabs>
+          <w:tab w:val="num" w:pos="2160"/>
+        </w:tabs>
+        <w:ind w:left="2160" w:hanging="360"/>
+      </w:pPr>
+      <w:rPr>
+        <w:rFonts w:ascii="Wingdings" w:hAnsi="Wingdings" w:hint="default"/>
+        <w:sz w:val="20"/>
+      </w:rPr>
+    </w:lvl>
+    <w:lvl w:ilvl="3" w:tentative="1">
+      <w:start w:val="1"/>
+      <w:numFmt w:val="bullet"/>
+      <w:lvlText w:val=""/>
+      <w:lvlJc w:val="left"/>
+      <w:pPr>
+        <w:tabs>
+          <w:tab w:val="num" w:pos="2880"/>
+        </w:tabs>
+        <w:ind w:left="2880" w:hanging="360"/>
+      </w:pPr>
+      <w:rPr>
+        <w:rFonts w:ascii="Wingdings" w:hAnsi="Wingdings" w:hint="default"/>
+        <w:sz w:val="20"/>
+      </w:rPr>
+    </w:lvl>
+    <w:lvl w:ilvl="4" w:tentative="1">
+      <w:start w:val="1"/>
+      <w:numFmt w:val="bullet"/>
+      <w:lvlText w:val=""/>
+      <w:lvlJc w:val="left"/>
+      <w:pPr>
+        <w:tabs>
+          <w:tab w:val="num" w:pos="3600"/>
+        </w:tabs>
+        <w:ind w:left="3600" w:hanging="360"/>
+      </w:pPr>
+      <w:rPr>
+        <w:rFonts w:ascii="Wingdings" w:hAnsi="Wingdings" w:hint="default"/>
+        <w:sz w:val="20"/>
+      </w:rPr>
+    </w:lvl>
+    <w:lvl w:ilvl="5" w:tentative="1">
+      <w:start w:val="1"/>
+      <w:numFmt w:val="bullet"/>
+      <w:lvlText w:val=""/>
+      <w:lvlJc w:val="left"/>
+      <w:pPr>
+        <w:tabs>
+          <w:tab w:val="num" w:pos="4320"/>
+        </w:tabs>
+        <w:ind w:left="4320" w:hanging="360"/>
+      </w:pPr>
+      <w:rPr>
+        <w:rFonts w:ascii="Wingdings" w:hAnsi="Wingdings" w:hint="default"/>
+        <w:sz w:val="20"/>
+      </w:rPr>
+    </w:lvl>
+    <w:lvl w:ilvl="6" w:tentative="1">
+      <w:start w:val="1"/>
+      <w:numFmt w:val="bullet"/>
+      <w:lvlText w:val=""/>
+      <w:lvlJc w:val="left"/>
+      <w:pPr>
+        <w:tabs>
+          <w:tab w:val="num" w:pos="5040"/>
+        </w:tabs>
+        <w:ind w:left="5040" w:hanging="360"/>
+      </w:pPr>
+      <w:rPr>
+        <w:rFonts w:ascii="Wingdings" w:hAnsi="Wingdings" w:hint="default"/>
+        <w:sz w:val="20"/>
+      </w:rPr>
+    </w:lvl>
+    <w:lvl w:ilvl="7" w:tentative="1">
+      <w:start w:val="1"/>
+      <w:numFmt w:val="bullet"/>
+      <w:lvlText w:val=""/>
+      <w:lvlJc w:val="left"/>
+      <w:pPr>
+        <w:tabs>
+          <w:tab w:val="num" w:pos="5760"/>
+        </w:tabs>
+        <w:ind w:left="5760" w:hanging="360"/>
+      </w:pPr>
+      <w:rPr>
+        <w:rFonts w:ascii="Wingdings" w:hAnsi="Wingdings" w:hint="default"/>
+        <w:sz w:val="20"/>
+      </w:rPr>
+    </w:lvl>
+    <w:lvl w:ilvl="8" w:tentative="1">
+      <w:start w:val="1"/>
+      <w:numFmt w:val="bullet"/>
+      <w:lvlText w:val=""/>
+      <w:lvlJc w:val="left"/>
+      <w:pPr>
+        <w:tabs>
+          <w:tab w:val="num" w:pos="6480"/>
+        </w:tabs>
+        <w:ind w:left="6480" w:hanging="360"/>
+      </w:pPr>
+      <w:rPr>
+        <w:rFonts w:ascii="Wingdings" w:hAnsi="Wingdings" w:hint="default"/>
+        <w:sz w:val="20"/>
+      </w:rPr>
+    </w:lvl>
+  </w:abstractNum>
+  <w:abstractNum w:abstractNumId="4" w15:restartNumberingAfterBreak="0">
     <w:nsid w:val="06576BB6"/>
     <w:multiLevelType w:val="multilevel"/>
     <w:tmpl w:val="91866558"/>
@@ -49255,7 +51185,7 @@
       </w:rPr>
     </w:lvl>
   </w:abstractNum>
-  <w:abstractNum w:abstractNumId="4" w15:restartNumberingAfterBreak="0">
+  <w:abstractNum w:abstractNumId="5" w15:restartNumberingAfterBreak="0">
     <w:nsid w:val="06E946AA"/>
     <w:multiLevelType w:val="hybridMultilevel"/>
     <w:tmpl w:val="B584F6FC"/>
@@ -49371,124 +51301,10 @@
       </w:rPr>
     </w:lvl>
   </w:abstractNum>
-  <w:abstractNum w:abstractNumId="5" w15:restartNumberingAfterBreak="0">
-    <w:nsid w:val="16B26DD0"/>
-    <w:multiLevelType w:val="hybridMultilevel"/>
-    <w:tmpl w:val="46023CB2"/>
-    <w:lvl w:ilvl="0" w:tplc="280A0007">
-      <w:start w:val="1"/>
-      <w:numFmt w:val="bullet"/>
-      <w:lvlText w:val=""/>
-      <w:lvlPicBulletId w:val="0"/>
-      <w:lvlJc w:val="left"/>
-      <w:pPr>
-        <w:ind w:left="1440" w:hanging="360"/>
-      </w:pPr>
-      <w:rPr>
-        <w:rFonts w:ascii="Symbol" w:hAnsi="Symbol" w:hint="default"/>
-      </w:rPr>
-    </w:lvl>
-    <w:lvl w:ilvl="1" w:tplc="280A0003">
-      <w:start w:val="1"/>
-      <w:numFmt w:val="bullet"/>
-      <w:lvlText w:val="o"/>
-      <w:lvlJc w:val="left"/>
-      <w:pPr>
-        <w:ind w:left="2160" w:hanging="360"/>
-      </w:pPr>
-      <w:rPr>
-        <w:rFonts w:ascii="Courier New" w:hAnsi="Courier New" w:cs="Courier New" w:hint="default"/>
-      </w:rPr>
-    </w:lvl>
-    <w:lvl w:ilvl="2" w:tplc="280A0005" w:tentative="1">
-      <w:start w:val="1"/>
-      <w:numFmt w:val="bullet"/>
-      <w:lvlText w:val=""/>
-      <w:lvlJc w:val="left"/>
-      <w:pPr>
-        <w:ind w:left="2880" w:hanging="360"/>
-      </w:pPr>
-      <w:rPr>
-        <w:rFonts w:ascii="Wingdings" w:hAnsi="Wingdings" w:hint="default"/>
-      </w:rPr>
-    </w:lvl>
-    <w:lvl w:ilvl="3" w:tplc="280A0001" w:tentative="1">
-      <w:start w:val="1"/>
-      <w:numFmt w:val="bullet"/>
-      <w:lvlText w:val=""/>
-      <w:lvlJc w:val="left"/>
-      <w:pPr>
-        <w:ind w:left="3600" w:hanging="360"/>
-      </w:pPr>
-      <w:rPr>
-        <w:rFonts w:ascii="Symbol" w:hAnsi="Symbol" w:hint="default"/>
-      </w:rPr>
-    </w:lvl>
-    <w:lvl w:ilvl="4" w:tplc="280A0003" w:tentative="1">
-      <w:start w:val="1"/>
-      <w:numFmt w:val="bullet"/>
-      <w:lvlText w:val="o"/>
-      <w:lvlJc w:val="left"/>
-      <w:pPr>
-        <w:ind w:left="4320" w:hanging="360"/>
-      </w:pPr>
-      <w:rPr>
-        <w:rFonts w:ascii="Courier New" w:hAnsi="Courier New" w:cs="Courier New" w:hint="default"/>
-      </w:rPr>
-    </w:lvl>
-    <w:lvl w:ilvl="5" w:tplc="280A0005" w:tentative="1">
-      <w:start w:val="1"/>
-      <w:numFmt w:val="bullet"/>
-      <w:lvlText w:val=""/>
-      <w:lvlJc w:val="left"/>
-      <w:pPr>
-        <w:ind w:left="5040" w:hanging="360"/>
-      </w:pPr>
-      <w:rPr>
-        <w:rFonts w:ascii="Wingdings" w:hAnsi="Wingdings" w:hint="default"/>
-      </w:rPr>
-    </w:lvl>
-    <w:lvl w:ilvl="6" w:tplc="280A0001" w:tentative="1">
-      <w:start w:val="1"/>
-      <w:numFmt w:val="bullet"/>
-      <w:lvlText w:val=""/>
-      <w:lvlJc w:val="left"/>
-      <w:pPr>
-        <w:ind w:left="5760" w:hanging="360"/>
-      </w:pPr>
-      <w:rPr>
-        <w:rFonts w:ascii="Symbol" w:hAnsi="Symbol" w:hint="default"/>
-      </w:rPr>
-    </w:lvl>
-    <w:lvl w:ilvl="7" w:tplc="280A0003" w:tentative="1">
-      <w:start w:val="1"/>
-      <w:numFmt w:val="bullet"/>
-      <w:lvlText w:val="o"/>
-      <w:lvlJc w:val="left"/>
-      <w:pPr>
-        <w:ind w:left="6480" w:hanging="360"/>
-      </w:pPr>
-      <w:rPr>
-        <w:rFonts w:ascii="Courier New" w:hAnsi="Courier New" w:cs="Courier New" w:hint="default"/>
-      </w:rPr>
-    </w:lvl>
-    <w:lvl w:ilvl="8" w:tplc="280A0005" w:tentative="1">
-      <w:start w:val="1"/>
-      <w:numFmt w:val="bullet"/>
-      <w:lvlText w:val=""/>
-      <w:lvlJc w:val="left"/>
-      <w:pPr>
-        <w:ind w:left="7200" w:hanging="360"/>
-      </w:pPr>
-      <w:rPr>
-        <w:rFonts w:ascii="Wingdings" w:hAnsi="Wingdings" w:hint="default"/>
-      </w:rPr>
-    </w:lvl>
-  </w:abstractNum>
   <w:abstractNum w:abstractNumId="6" w15:restartNumberingAfterBreak="0">
-    <w:nsid w:val="1A0907B3"/>
+    <w:nsid w:val="0E7D1097"/>
     <w:multiLevelType w:val="multilevel"/>
-    <w:tmpl w:val="3EC45F28"/>
+    <w:tmpl w:val="3FBC90E4"/>
     <w:lvl w:ilvl="0">
       <w:start w:val="1"/>
       <w:numFmt w:val="bullet"/>
@@ -49635,9 +51451,123 @@
     </w:lvl>
   </w:abstractNum>
   <w:abstractNum w:abstractNumId="7" w15:restartNumberingAfterBreak="0">
-    <w:nsid w:val="1E2C345C"/>
+    <w:nsid w:val="16B26DD0"/>
+    <w:multiLevelType w:val="hybridMultilevel"/>
+    <w:tmpl w:val="46023CB2"/>
+    <w:lvl w:ilvl="0" w:tplc="280A0007">
+      <w:start w:val="1"/>
+      <w:numFmt w:val="bullet"/>
+      <w:lvlText w:val=""/>
+      <w:lvlPicBulletId w:val="0"/>
+      <w:lvlJc w:val="left"/>
+      <w:pPr>
+        <w:ind w:left="1440" w:hanging="360"/>
+      </w:pPr>
+      <w:rPr>
+        <w:rFonts w:ascii="Symbol" w:hAnsi="Symbol" w:hint="default"/>
+      </w:rPr>
+    </w:lvl>
+    <w:lvl w:ilvl="1" w:tplc="280A0003">
+      <w:start w:val="1"/>
+      <w:numFmt w:val="bullet"/>
+      <w:lvlText w:val="o"/>
+      <w:lvlJc w:val="left"/>
+      <w:pPr>
+        <w:ind w:left="2160" w:hanging="360"/>
+      </w:pPr>
+      <w:rPr>
+        <w:rFonts w:ascii="Courier New" w:hAnsi="Courier New" w:cs="Courier New" w:hint="default"/>
+      </w:rPr>
+    </w:lvl>
+    <w:lvl w:ilvl="2" w:tplc="280A0005" w:tentative="1">
+      <w:start w:val="1"/>
+      <w:numFmt w:val="bullet"/>
+      <w:lvlText w:val=""/>
+      <w:lvlJc w:val="left"/>
+      <w:pPr>
+        <w:ind w:left="2880" w:hanging="360"/>
+      </w:pPr>
+      <w:rPr>
+        <w:rFonts w:ascii="Wingdings" w:hAnsi="Wingdings" w:hint="default"/>
+      </w:rPr>
+    </w:lvl>
+    <w:lvl w:ilvl="3" w:tplc="280A0001" w:tentative="1">
+      <w:start w:val="1"/>
+      <w:numFmt w:val="bullet"/>
+      <w:lvlText w:val=""/>
+      <w:lvlJc w:val="left"/>
+      <w:pPr>
+        <w:ind w:left="3600" w:hanging="360"/>
+      </w:pPr>
+      <w:rPr>
+        <w:rFonts w:ascii="Symbol" w:hAnsi="Symbol" w:hint="default"/>
+      </w:rPr>
+    </w:lvl>
+    <w:lvl w:ilvl="4" w:tplc="280A0003" w:tentative="1">
+      <w:start w:val="1"/>
+      <w:numFmt w:val="bullet"/>
+      <w:lvlText w:val="o"/>
+      <w:lvlJc w:val="left"/>
+      <w:pPr>
+        <w:ind w:left="4320" w:hanging="360"/>
+      </w:pPr>
+      <w:rPr>
+        <w:rFonts w:ascii="Courier New" w:hAnsi="Courier New" w:cs="Courier New" w:hint="default"/>
+      </w:rPr>
+    </w:lvl>
+    <w:lvl w:ilvl="5" w:tplc="280A0005" w:tentative="1">
+      <w:start w:val="1"/>
+      <w:numFmt w:val="bullet"/>
+      <w:lvlText w:val=""/>
+      <w:lvlJc w:val="left"/>
+      <w:pPr>
+        <w:ind w:left="5040" w:hanging="360"/>
+      </w:pPr>
+      <w:rPr>
+        <w:rFonts w:ascii="Wingdings" w:hAnsi="Wingdings" w:hint="default"/>
+      </w:rPr>
+    </w:lvl>
+    <w:lvl w:ilvl="6" w:tplc="280A0001" w:tentative="1">
+      <w:start w:val="1"/>
+      <w:numFmt w:val="bullet"/>
+      <w:lvlText w:val=""/>
+      <w:lvlJc w:val="left"/>
+      <w:pPr>
+        <w:ind w:left="5760" w:hanging="360"/>
+      </w:pPr>
+      <w:rPr>
+        <w:rFonts w:ascii="Symbol" w:hAnsi="Symbol" w:hint="default"/>
+      </w:rPr>
+    </w:lvl>
+    <w:lvl w:ilvl="7" w:tplc="280A0003" w:tentative="1">
+      <w:start w:val="1"/>
+      <w:numFmt w:val="bullet"/>
+      <w:lvlText w:val="o"/>
+      <w:lvlJc w:val="left"/>
+      <w:pPr>
+        <w:ind w:left="6480" w:hanging="360"/>
+      </w:pPr>
+      <w:rPr>
+        <w:rFonts w:ascii="Courier New" w:hAnsi="Courier New" w:cs="Courier New" w:hint="default"/>
+      </w:rPr>
+    </w:lvl>
+    <w:lvl w:ilvl="8" w:tplc="280A0005" w:tentative="1">
+      <w:start w:val="1"/>
+      <w:numFmt w:val="bullet"/>
+      <w:lvlText w:val=""/>
+      <w:lvlJc w:val="left"/>
+      <w:pPr>
+        <w:ind w:left="7200" w:hanging="360"/>
+      </w:pPr>
+      <w:rPr>
+        <w:rFonts w:ascii="Wingdings" w:hAnsi="Wingdings" w:hint="default"/>
+      </w:rPr>
+    </w:lvl>
+  </w:abstractNum>
+  <w:abstractNum w:abstractNumId="8" w15:restartNumberingAfterBreak="0">
+    <w:nsid w:val="16EE4EE8"/>
     <w:multiLevelType w:val="multilevel"/>
-    <w:tmpl w:val="D1C63414"/>
+    <w:tmpl w:val="C0564922"/>
     <w:lvl w:ilvl="0">
       <w:start w:val="1"/>
       <w:numFmt w:val="bullet"/>
@@ -49783,10 +51713,10 @@
       </w:rPr>
     </w:lvl>
   </w:abstractNum>
-  <w:abstractNum w:abstractNumId="8" w15:restartNumberingAfterBreak="0">
-    <w:nsid w:val="1EEC6FC9"/>
+  <w:abstractNum w:abstractNumId="9" w15:restartNumberingAfterBreak="0">
+    <w:nsid w:val="1A0907B3"/>
     <w:multiLevelType w:val="multilevel"/>
-    <w:tmpl w:val="7C40FFA4"/>
+    <w:tmpl w:val="3EC45F28"/>
     <w:lvl w:ilvl="0">
       <w:start w:val="1"/>
       <w:numFmt w:val="bullet"/>
@@ -49932,122 +51862,10 @@
       </w:rPr>
     </w:lvl>
   </w:abstractNum>
-  <w:abstractNum w:abstractNumId="9" w15:restartNumberingAfterBreak="0">
-    <w:nsid w:val="2082641E"/>
-    <w:multiLevelType w:val="hybridMultilevel"/>
-    <w:tmpl w:val="42147B20"/>
-    <w:lvl w:ilvl="0" w:tplc="6948491C">
-      <w:numFmt w:val="bullet"/>
-      <w:lvlText w:val="-"/>
-      <w:lvlJc w:val="left"/>
-      <w:pPr>
-        <w:ind w:left="360" w:hanging="360"/>
-      </w:pPr>
-      <w:rPr>
-        <w:rFonts w:ascii="Arial" w:eastAsia="Arial" w:hAnsi="Arial" w:cs="Arial" w:hint="default"/>
-      </w:rPr>
-    </w:lvl>
-    <w:lvl w:ilvl="1" w:tplc="280A0003" w:tentative="1">
-      <w:start w:val="1"/>
-      <w:numFmt w:val="bullet"/>
-      <w:lvlText w:val="o"/>
-      <w:lvlJc w:val="left"/>
-      <w:pPr>
-        <w:ind w:left="1080" w:hanging="360"/>
-      </w:pPr>
-      <w:rPr>
-        <w:rFonts w:ascii="Courier New" w:hAnsi="Courier New" w:cs="Courier New" w:hint="default"/>
-      </w:rPr>
-    </w:lvl>
-    <w:lvl w:ilvl="2" w:tplc="280A0005" w:tentative="1">
-      <w:start w:val="1"/>
-      <w:numFmt w:val="bullet"/>
-      <w:lvlText w:val=""/>
-      <w:lvlJc w:val="left"/>
-      <w:pPr>
-        <w:ind w:left="1800" w:hanging="360"/>
-      </w:pPr>
-      <w:rPr>
-        <w:rFonts w:ascii="Wingdings" w:hAnsi="Wingdings" w:hint="default"/>
-      </w:rPr>
-    </w:lvl>
-    <w:lvl w:ilvl="3" w:tplc="280A0001" w:tentative="1">
-      <w:start w:val="1"/>
-      <w:numFmt w:val="bullet"/>
-      <w:lvlText w:val=""/>
-      <w:lvlJc w:val="left"/>
-      <w:pPr>
-        <w:ind w:left="2520" w:hanging="360"/>
-      </w:pPr>
-      <w:rPr>
-        <w:rFonts w:ascii="Symbol" w:hAnsi="Symbol" w:hint="default"/>
-      </w:rPr>
-    </w:lvl>
-    <w:lvl w:ilvl="4" w:tplc="280A0003" w:tentative="1">
-      <w:start w:val="1"/>
-      <w:numFmt w:val="bullet"/>
-      <w:lvlText w:val="o"/>
-      <w:lvlJc w:val="left"/>
-      <w:pPr>
-        <w:ind w:left="3240" w:hanging="360"/>
-      </w:pPr>
-      <w:rPr>
-        <w:rFonts w:ascii="Courier New" w:hAnsi="Courier New" w:cs="Courier New" w:hint="default"/>
-      </w:rPr>
-    </w:lvl>
-    <w:lvl w:ilvl="5" w:tplc="280A0005" w:tentative="1">
-      <w:start w:val="1"/>
-      <w:numFmt w:val="bullet"/>
-      <w:lvlText w:val=""/>
-      <w:lvlJc w:val="left"/>
-      <w:pPr>
-        <w:ind w:left="3960" w:hanging="360"/>
-      </w:pPr>
-      <w:rPr>
-        <w:rFonts w:ascii="Wingdings" w:hAnsi="Wingdings" w:hint="default"/>
-      </w:rPr>
-    </w:lvl>
-    <w:lvl w:ilvl="6" w:tplc="280A0001" w:tentative="1">
-      <w:start w:val="1"/>
-      <w:numFmt w:val="bullet"/>
-      <w:lvlText w:val=""/>
-      <w:lvlJc w:val="left"/>
-      <w:pPr>
-        <w:ind w:left="4680" w:hanging="360"/>
-      </w:pPr>
-      <w:rPr>
-        <w:rFonts w:ascii="Symbol" w:hAnsi="Symbol" w:hint="default"/>
-      </w:rPr>
-    </w:lvl>
-    <w:lvl w:ilvl="7" w:tplc="280A0003" w:tentative="1">
-      <w:start w:val="1"/>
-      <w:numFmt w:val="bullet"/>
-      <w:lvlText w:val="o"/>
-      <w:lvlJc w:val="left"/>
-      <w:pPr>
-        <w:ind w:left="5400" w:hanging="360"/>
-      </w:pPr>
-      <w:rPr>
-        <w:rFonts w:ascii="Courier New" w:hAnsi="Courier New" w:cs="Courier New" w:hint="default"/>
-      </w:rPr>
-    </w:lvl>
-    <w:lvl w:ilvl="8" w:tplc="280A0005" w:tentative="1">
-      <w:start w:val="1"/>
-      <w:numFmt w:val="bullet"/>
-      <w:lvlText w:val=""/>
-      <w:lvlJc w:val="left"/>
-      <w:pPr>
-        <w:ind w:left="6120" w:hanging="360"/>
-      </w:pPr>
-      <w:rPr>
-        <w:rFonts w:ascii="Wingdings" w:hAnsi="Wingdings" w:hint="default"/>
-      </w:rPr>
-    </w:lvl>
-  </w:abstractNum>
   <w:abstractNum w:abstractNumId="10" w15:restartNumberingAfterBreak="0">
-    <w:nsid w:val="21C539C4"/>
+    <w:nsid w:val="1E2C345C"/>
     <w:multiLevelType w:val="multilevel"/>
-    <w:tmpl w:val="A4AAB7E0"/>
+    <w:tmpl w:val="D1C63414"/>
     <w:lvl w:ilvl="0">
       <w:start w:val="1"/>
       <w:numFmt w:val="bullet"/>
@@ -50194,9 +52012,9 @@
     </w:lvl>
   </w:abstractNum>
   <w:abstractNum w:abstractNumId="11" w15:restartNumberingAfterBreak="0">
-    <w:nsid w:val="2ADE3C8A"/>
+    <w:nsid w:val="1EEC6FC9"/>
     <w:multiLevelType w:val="multilevel"/>
-    <w:tmpl w:val="7C684762"/>
+    <w:tmpl w:val="7C40FFA4"/>
     <w:lvl w:ilvl="0">
       <w:start w:val="1"/>
       <w:numFmt w:val="bullet"/>
@@ -50343,9 +52161,121 @@
     </w:lvl>
   </w:abstractNum>
   <w:abstractNum w:abstractNumId="12" w15:restartNumberingAfterBreak="0">
-    <w:nsid w:val="2F811872"/>
+    <w:nsid w:val="2082641E"/>
+    <w:multiLevelType w:val="hybridMultilevel"/>
+    <w:tmpl w:val="42147B20"/>
+    <w:lvl w:ilvl="0" w:tplc="6948491C">
+      <w:numFmt w:val="bullet"/>
+      <w:lvlText w:val="-"/>
+      <w:lvlJc w:val="left"/>
+      <w:pPr>
+        <w:ind w:left="360" w:hanging="360"/>
+      </w:pPr>
+      <w:rPr>
+        <w:rFonts w:ascii="Arial" w:eastAsia="Arial" w:hAnsi="Arial" w:cs="Arial" w:hint="default"/>
+      </w:rPr>
+    </w:lvl>
+    <w:lvl w:ilvl="1" w:tplc="280A0003" w:tentative="1">
+      <w:start w:val="1"/>
+      <w:numFmt w:val="bullet"/>
+      <w:lvlText w:val="o"/>
+      <w:lvlJc w:val="left"/>
+      <w:pPr>
+        <w:ind w:left="1080" w:hanging="360"/>
+      </w:pPr>
+      <w:rPr>
+        <w:rFonts w:ascii="Courier New" w:hAnsi="Courier New" w:cs="Courier New" w:hint="default"/>
+      </w:rPr>
+    </w:lvl>
+    <w:lvl w:ilvl="2" w:tplc="280A0005" w:tentative="1">
+      <w:start w:val="1"/>
+      <w:numFmt w:val="bullet"/>
+      <w:lvlText w:val=""/>
+      <w:lvlJc w:val="left"/>
+      <w:pPr>
+        <w:ind w:left="1800" w:hanging="360"/>
+      </w:pPr>
+      <w:rPr>
+        <w:rFonts w:ascii="Wingdings" w:hAnsi="Wingdings" w:hint="default"/>
+      </w:rPr>
+    </w:lvl>
+    <w:lvl w:ilvl="3" w:tplc="280A0001" w:tentative="1">
+      <w:start w:val="1"/>
+      <w:numFmt w:val="bullet"/>
+      <w:lvlText w:val=""/>
+      <w:lvlJc w:val="left"/>
+      <w:pPr>
+        <w:ind w:left="2520" w:hanging="360"/>
+      </w:pPr>
+      <w:rPr>
+        <w:rFonts w:ascii="Symbol" w:hAnsi="Symbol" w:hint="default"/>
+      </w:rPr>
+    </w:lvl>
+    <w:lvl w:ilvl="4" w:tplc="280A0003" w:tentative="1">
+      <w:start w:val="1"/>
+      <w:numFmt w:val="bullet"/>
+      <w:lvlText w:val="o"/>
+      <w:lvlJc w:val="left"/>
+      <w:pPr>
+        <w:ind w:left="3240" w:hanging="360"/>
+      </w:pPr>
+      <w:rPr>
+        <w:rFonts w:ascii="Courier New" w:hAnsi="Courier New" w:cs="Courier New" w:hint="default"/>
+      </w:rPr>
+    </w:lvl>
+    <w:lvl w:ilvl="5" w:tplc="280A0005" w:tentative="1">
+      <w:start w:val="1"/>
+      <w:numFmt w:val="bullet"/>
+      <w:lvlText w:val=""/>
+      <w:lvlJc w:val="left"/>
+      <w:pPr>
+        <w:ind w:left="3960" w:hanging="360"/>
+      </w:pPr>
+      <w:rPr>
+        <w:rFonts w:ascii="Wingdings" w:hAnsi="Wingdings" w:hint="default"/>
+      </w:rPr>
+    </w:lvl>
+    <w:lvl w:ilvl="6" w:tplc="280A0001" w:tentative="1">
+      <w:start w:val="1"/>
+      <w:numFmt w:val="bullet"/>
+      <w:lvlText w:val=""/>
+      <w:lvlJc w:val="left"/>
+      <w:pPr>
+        <w:ind w:left="4680" w:hanging="360"/>
+      </w:pPr>
+      <w:rPr>
+        <w:rFonts w:ascii="Symbol" w:hAnsi="Symbol" w:hint="default"/>
+      </w:rPr>
+    </w:lvl>
+    <w:lvl w:ilvl="7" w:tplc="280A0003" w:tentative="1">
+      <w:start w:val="1"/>
+      <w:numFmt w:val="bullet"/>
+      <w:lvlText w:val="o"/>
+      <w:lvlJc w:val="left"/>
+      <w:pPr>
+        <w:ind w:left="5400" w:hanging="360"/>
+      </w:pPr>
+      <w:rPr>
+        <w:rFonts w:ascii="Courier New" w:hAnsi="Courier New" w:cs="Courier New" w:hint="default"/>
+      </w:rPr>
+    </w:lvl>
+    <w:lvl w:ilvl="8" w:tplc="280A0005" w:tentative="1">
+      <w:start w:val="1"/>
+      <w:numFmt w:val="bullet"/>
+      <w:lvlText w:val=""/>
+      <w:lvlJc w:val="left"/>
+      <w:pPr>
+        <w:ind w:left="6120" w:hanging="360"/>
+      </w:pPr>
+      <w:rPr>
+        <w:rFonts w:ascii="Wingdings" w:hAnsi="Wingdings" w:hint="default"/>
+      </w:rPr>
+    </w:lvl>
+  </w:abstractNum>
+  <w:abstractNum w:abstractNumId="13" w15:restartNumberingAfterBreak="0">
+    <w:nsid w:val="21C539C4"/>
     <w:multiLevelType w:val="multilevel"/>
-    <w:tmpl w:val="FAE23B32"/>
+    <w:tmpl w:val="A4AAB7E0"/>
     <w:lvl w:ilvl="0">
       <w:start w:val="1"/>
       <w:numFmt w:val="bullet"/>
@@ -50491,10 +52421,10 @@
       </w:rPr>
     </w:lvl>
   </w:abstractNum>
-  <w:abstractNum w:abstractNumId="13" w15:restartNumberingAfterBreak="0">
-    <w:nsid w:val="2F9C390E"/>
+  <w:abstractNum w:abstractNumId="14" w15:restartNumberingAfterBreak="0">
+    <w:nsid w:val="2ADE3C8A"/>
     <w:multiLevelType w:val="multilevel"/>
-    <w:tmpl w:val="10446560"/>
+    <w:tmpl w:val="7C684762"/>
     <w:lvl w:ilvl="0">
       <w:start w:val="1"/>
       <w:numFmt w:val="bullet"/>
@@ -50640,10 +52570,10 @@
       </w:rPr>
     </w:lvl>
   </w:abstractNum>
-  <w:abstractNum w:abstractNumId="14" w15:restartNumberingAfterBreak="0">
-    <w:nsid w:val="32F924CF"/>
+  <w:abstractNum w:abstractNumId="15" w15:restartNumberingAfterBreak="0">
+    <w:nsid w:val="2F811872"/>
     <w:multiLevelType w:val="multilevel"/>
-    <w:tmpl w:val="A64C2AC2"/>
+    <w:tmpl w:val="FAE23B32"/>
     <w:lvl w:ilvl="0">
       <w:start w:val="1"/>
       <w:numFmt w:val="bullet"/>
@@ -50789,10 +52719,10 @@
       </w:rPr>
     </w:lvl>
   </w:abstractNum>
-  <w:abstractNum w:abstractNumId="15" w15:restartNumberingAfterBreak="0">
-    <w:nsid w:val="35012E4F"/>
+  <w:abstractNum w:abstractNumId="16" w15:restartNumberingAfterBreak="0">
+    <w:nsid w:val="2F9C390E"/>
     <w:multiLevelType w:val="multilevel"/>
-    <w:tmpl w:val="A922EA14"/>
+    <w:tmpl w:val="10446560"/>
     <w:lvl w:ilvl="0">
       <w:start w:val="1"/>
       <w:numFmt w:val="bullet"/>
@@ -50938,10 +52868,10 @@
       </w:rPr>
     </w:lvl>
   </w:abstractNum>
-  <w:abstractNum w:abstractNumId="16" w15:restartNumberingAfterBreak="0">
-    <w:nsid w:val="38CA61CF"/>
+  <w:abstractNum w:abstractNumId="17" w15:restartNumberingAfterBreak="0">
+    <w:nsid w:val="32F924CF"/>
     <w:multiLevelType w:val="multilevel"/>
-    <w:tmpl w:val="4112E316"/>
+    <w:tmpl w:val="A64C2AC2"/>
     <w:lvl w:ilvl="0">
       <w:start w:val="1"/>
       <w:numFmt w:val="bullet"/>
@@ -51087,10 +53017,10 @@
       </w:rPr>
     </w:lvl>
   </w:abstractNum>
-  <w:abstractNum w:abstractNumId="17" w15:restartNumberingAfterBreak="0">
-    <w:nsid w:val="39023D32"/>
+  <w:abstractNum w:abstractNumId="18" w15:restartNumberingAfterBreak="0">
+    <w:nsid w:val="35012E4F"/>
     <w:multiLevelType w:val="multilevel"/>
-    <w:tmpl w:val="DD720D5C"/>
+    <w:tmpl w:val="A922EA14"/>
     <w:lvl w:ilvl="0">
       <w:start w:val="1"/>
       <w:numFmt w:val="bullet"/>
@@ -51236,10 +53166,10 @@
       </w:rPr>
     </w:lvl>
   </w:abstractNum>
-  <w:abstractNum w:abstractNumId="18" w15:restartNumberingAfterBreak="0">
-    <w:nsid w:val="39663556"/>
+  <w:abstractNum w:abstractNumId="19" w15:restartNumberingAfterBreak="0">
+    <w:nsid w:val="38CA61CF"/>
     <w:multiLevelType w:val="multilevel"/>
-    <w:tmpl w:val="B2004E6C"/>
+    <w:tmpl w:val="4112E316"/>
     <w:lvl w:ilvl="0">
       <w:start w:val="1"/>
       <w:numFmt w:val="bullet"/>
@@ -51385,10 +53315,10 @@
       </w:rPr>
     </w:lvl>
   </w:abstractNum>
-  <w:abstractNum w:abstractNumId="19" w15:restartNumberingAfterBreak="0">
-    <w:nsid w:val="3F5731F4"/>
+  <w:abstractNum w:abstractNumId="20" w15:restartNumberingAfterBreak="0">
+    <w:nsid w:val="39023D32"/>
     <w:multiLevelType w:val="multilevel"/>
-    <w:tmpl w:val="4AD8D83A"/>
+    <w:tmpl w:val="DD720D5C"/>
     <w:lvl w:ilvl="0">
       <w:start w:val="1"/>
       <w:numFmt w:val="bullet"/>
@@ -51534,7 +53464,418 @@
       </w:rPr>
     </w:lvl>
   </w:abstractNum>
-  <w:abstractNum w:abstractNumId="20" w15:restartNumberingAfterBreak="0">
+  <w:abstractNum w:abstractNumId="21" w15:restartNumberingAfterBreak="0">
+    <w:nsid w:val="39663556"/>
+    <w:multiLevelType w:val="multilevel"/>
+    <w:tmpl w:val="B2004E6C"/>
+    <w:lvl w:ilvl="0">
+      <w:start w:val="1"/>
+      <w:numFmt w:val="bullet"/>
+      <w:lvlText w:val=""/>
+      <w:lvlJc w:val="left"/>
+      <w:pPr>
+        <w:tabs>
+          <w:tab w:val="num" w:pos="720"/>
+        </w:tabs>
+        <w:ind w:left="720" w:hanging="360"/>
+      </w:pPr>
+      <w:rPr>
+        <w:rFonts w:ascii="Symbol" w:hAnsi="Symbol" w:hint="default"/>
+        <w:sz w:val="20"/>
+      </w:rPr>
+    </w:lvl>
+    <w:lvl w:ilvl="1" w:tentative="1">
+      <w:start w:val="1"/>
+      <w:numFmt w:val="bullet"/>
+      <w:lvlText w:val="o"/>
+      <w:lvlJc w:val="left"/>
+      <w:pPr>
+        <w:tabs>
+          <w:tab w:val="num" w:pos="1440"/>
+        </w:tabs>
+        <w:ind w:left="1440" w:hanging="360"/>
+      </w:pPr>
+      <w:rPr>
+        <w:rFonts w:ascii="Courier New" w:hAnsi="Courier New" w:hint="default"/>
+        <w:sz w:val="20"/>
+      </w:rPr>
+    </w:lvl>
+    <w:lvl w:ilvl="2" w:tentative="1">
+      <w:start w:val="1"/>
+      <w:numFmt w:val="bullet"/>
+      <w:lvlText w:val=""/>
+      <w:lvlJc w:val="left"/>
+      <w:pPr>
+        <w:tabs>
+          <w:tab w:val="num" w:pos="2160"/>
+        </w:tabs>
+        <w:ind w:left="2160" w:hanging="360"/>
+      </w:pPr>
+      <w:rPr>
+        <w:rFonts w:ascii="Wingdings" w:hAnsi="Wingdings" w:hint="default"/>
+        <w:sz w:val="20"/>
+      </w:rPr>
+    </w:lvl>
+    <w:lvl w:ilvl="3" w:tentative="1">
+      <w:start w:val="1"/>
+      <w:numFmt w:val="bullet"/>
+      <w:lvlText w:val=""/>
+      <w:lvlJc w:val="left"/>
+      <w:pPr>
+        <w:tabs>
+          <w:tab w:val="num" w:pos="2880"/>
+        </w:tabs>
+        <w:ind w:left="2880" w:hanging="360"/>
+      </w:pPr>
+      <w:rPr>
+        <w:rFonts w:ascii="Wingdings" w:hAnsi="Wingdings" w:hint="default"/>
+        <w:sz w:val="20"/>
+      </w:rPr>
+    </w:lvl>
+    <w:lvl w:ilvl="4" w:tentative="1">
+      <w:start w:val="1"/>
+      <w:numFmt w:val="bullet"/>
+      <w:lvlText w:val=""/>
+      <w:lvlJc w:val="left"/>
+      <w:pPr>
+        <w:tabs>
+          <w:tab w:val="num" w:pos="3600"/>
+        </w:tabs>
+        <w:ind w:left="3600" w:hanging="360"/>
+      </w:pPr>
+      <w:rPr>
+        <w:rFonts w:ascii="Wingdings" w:hAnsi="Wingdings" w:hint="default"/>
+        <w:sz w:val="20"/>
+      </w:rPr>
+    </w:lvl>
+    <w:lvl w:ilvl="5" w:tentative="1">
+      <w:start w:val="1"/>
+      <w:numFmt w:val="bullet"/>
+      <w:lvlText w:val=""/>
+      <w:lvlJc w:val="left"/>
+      <w:pPr>
+        <w:tabs>
+          <w:tab w:val="num" w:pos="4320"/>
+        </w:tabs>
+        <w:ind w:left="4320" w:hanging="360"/>
+      </w:pPr>
+      <w:rPr>
+        <w:rFonts w:ascii="Wingdings" w:hAnsi="Wingdings" w:hint="default"/>
+        <w:sz w:val="20"/>
+      </w:rPr>
+    </w:lvl>
+    <w:lvl w:ilvl="6" w:tentative="1">
+      <w:start w:val="1"/>
+      <w:numFmt w:val="bullet"/>
+      <w:lvlText w:val=""/>
+      <w:lvlJc w:val="left"/>
+      <w:pPr>
+        <w:tabs>
+          <w:tab w:val="num" w:pos="5040"/>
+        </w:tabs>
+        <w:ind w:left="5040" w:hanging="360"/>
+      </w:pPr>
+      <w:rPr>
+        <w:rFonts w:ascii="Wingdings" w:hAnsi="Wingdings" w:hint="default"/>
+        <w:sz w:val="20"/>
+      </w:rPr>
+    </w:lvl>
+    <w:lvl w:ilvl="7" w:tentative="1">
+      <w:start w:val="1"/>
+      <w:numFmt w:val="bullet"/>
+      <w:lvlText w:val=""/>
+      <w:lvlJc w:val="left"/>
+      <w:pPr>
+        <w:tabs>
+          <w:tab w:val="num" w:pos="5760"/>
+        </w:tabs>
+        <w:ind w:left="5760" w:hanging="360"/>
+      </w:pPr>
+      <w:rPr>
+        <w:rFonts w:ascii="Wingdings" w:hAnsi="Wingdings" w:hint="default"/>
+        <w:sz w:val="20"/>
+      </w:rPr>
+    </w:lvl>
+    <w:lvl w:ilvl="8" w:tentative="1">
+      <w:start w:val="1"/>
+      <w:numFmt w:val="bullet"/>
+      <w:lvlText w:val=""/>
+      <w:lvlJc w:val="left"/>
+      <w:pPr>
+        <w:tabs>
+          <w:tab w:val="num" w:pos="6480"/>
+        </w:tabs>
+        <w:ind w:left="6480" w:hanging="360"/>
+      </w:pPr>
+      <w:rPr>
+        <w:rFonts w:ascii="Wingdings" w:hAnsi="Wingdings" w:hint="default"/>
+        <w:sz w:val="20"/>
+      </w:rPr>
+    </w:lvl>
+  </w:abstractNum>
+  <w:abstractNum w:abstractNumId="22" w15:restartNumberingAfterBreak="0">
+    <w:nsid w:val="3DF47329"/>
+    <w:multiLevelType w:val="multilevel"/>
+    <w:tmpl w:val="70ACE64A"/>
+    <w:lvl w:ilvl="0">
+      <w:start w:val="1"/>
+      <w:numFmt w:val="decimal"/>
+      <w:lvlText w:val="%1."/>
+      <w:lvlJc w:val="left"/>
+      <w:pPr>
+        <w:tabs>
+          <w:tab w:val="num" w:pos="720"/>
+        </w:tabs>
+        <w:ind w:left="720" w:hanging="360"/>
+      </w:pPr>
+    </w:lvl>
+    <w:lvl w:ilvl="1" w:tentative="1">
+      <w:start w:val="1"/>
+      <w:numFmt w:val="decimal"/>
+      <w:lvlText w:val="%2."/>
+      <w:lvlJc w:val="left"/>
+      <w:pPr>
+        <w:tabs>
+          <w:tab w:val="num" w:pos="1440"/>
+        </w:tabs>
+        <w:ind w:left="1440" w:hanging="360"/>
+      </w:pPr>
+    </w:lvl>
+    <w:lvl w:ilvl="2" w:tentative="1">
+      <w:start w:val="1"/>
+      <w:numFmt w:val="decimal"/>
+      <w:lvlText w:val="%3."/>
+      <w:lvlJc w:val="left"/>
+      <w:pPr>
+        <w:tabs>
+          <w:tab w:val="num" w:pos="2160"/>
+        </w:tabs>
+        <w:ind w:left="2160" w:hanging="360"/>
+      </w:pPr>
+    </w:lvl>
+    <w:lvl w:ilvl="3" w:tentative="1">
+      <w:start w:val="1"/>
+      <w:numFmt w:val="decimal"/>
+      <w:lvlText w:val="%4."/>
+      <w:lvlJc w:val="left"/>
+      <w:pPr>
+        <w:tabs>
+          <w:tab w:val="num" w:pos="2880"/>
+        </w:tabs>
+        <w:ind w:left="2880" w:hanging="360"/>
+      </w:pPr>
+    </w:lvl>
+    <w:lvl w:ilvl="4" w:tentative="1">
+      <w:start w:val="1"/>
+      <w:numFmt w:val="decimal"/>
+      <w:lvlText w:val="%5."/>
+      <w:lvlJc w:val="left"/>
+      <w:pPr>
+        <w:tabs>
+          <w:tab w:val="num" w:pos="3600"/>
+        </w:tabs>
+        <w:ind w:left="3600" w:hanging="360"/>
+      </w:pPr>
+    </w:lvl>
+    <w:lvl w:ilvl="5" w:tentative="1">
+      <w:start w:val="1"/>
+      <w:numFmt w:val="decimal"/>
+      <w:lvlText w:val="%6."/>
+      <w:lvlJc w:val="left"/>
+      <w:pPr>
+        <w:tabs>
+          <w:tab w:val="num" w:pos="4320"/>
+        </w:tabs>
+        <w:ind w:left="4320" w:hanging="360"/>
+      </w:pPr>
+    </w:lvl>
+    <w:lvl w:ilvl="6" w:tentative="1">
+      <w:start w:val="1"/>
+      <w:numFmt w:val="decimal"/>
+      <w:lvlText w:val="%7."/>
+      <w:lvlJc w:val="left"/>
+      <w:pPr>
+        <w:tabs>
+          <w:tab w:val="num" w:pos="5040"/>
+        </w:tabs>
+        <w:ind w:left="5040" w:hanging="360"/>
+      </w:pPr>
+    </w:lvl>
+    <w:lvl w:ilvl="7" w:tentative="1">
+      <w:start w:val="1"/>
+      <w:numFmt w:val="decimal"/>
+      <w:lvlText w:val="%8."/>
+      <w:lvlJc w:val="left"/>
+      <w:pPr>
+        <w:tabs>
+          <w:tab w:val="num" w:pos="5760"/>
+        </w:tabs>
+        <w:ind w:left="5760" w:hanging="360"/>
+      </w:pPr>
+    </w:lvl>
+    <w:lvl w:ilvl="8" w:tentative="1">
+      <w:start w:val="1"/>
+      <w:numFmt w:val="decimal"/>
+      <w:lvlText w:val="%9."/>
+      <w:lvlJc w:val="left"/>
+      <w:pPr>
+        <w:tabs>
+          <w:tab w:val="num" w:pos="6480"/>
+        </w:tabs>
+        <w:ind w:left="6480" w:hanging="360"/>
+      </w:pPr>
+    </w:lvl>
+  </w:abstractNum>
+  <w:abstractNum w:abstractNumId="23" w15:restartNumberingAfterBreak="0">
+    <w:nsid w:val="3F5731F4"/>
+    <w:multiLevelType w:val="multilevel"/>
+    <w:tmpl w:val="4AD8D83A"/>
+    <w:lvl w:ilvl="0">
+      <w:start w:val="1"/>
+      <w:numFmt w:val="bullet"/>
+      <w:lvlText w:val=""/>
+      <w:lvlJc w:val="left"/>
+      <w:pPr>
+        <w:tabs>
+          <w:tab w:val="num" w:pos="720"/>
+        </w:tabs>
+        <w:ind w:left="720" w:hanging="360"/>
+      </w:pPr>
+      <w:rPr>
+        <w:rFonts w:ascii="Symbol" w:hAnsi="Symbol" w:hint="default"/>
+        <w:sz w:val="20"/>
+      </w:rPr>
+    </w:lvl>
+    <w:lvl w:ilvl="1" w:tentative="1">
+      <w:start w:val="1"/>
+      <w:numFmt w:val="bullet"/>
+      <w:lvlText w:val="o"/>
+      <w:lvlJc w:val="left"/>
+      <w:pPr>
+        <w:tabs>
+          <w:tab w:val="num" w:pos="1440"/>
+        </w:tabs>
+        <w:ind w:left="1440" w:hanging="360"/>
+      </w:pPr>
+      <w:rPr>
+        <w:rFonts w:ascii="Courier New" w:hAnsi="Courier New" w:hint="default"/>
+        <w:sz w:val="20"/>
+      </w:rPr>
+    </w:lvl>
+    <w:lvl w:ilvl="2" w:tentative="1">
+      <w:start w:val="1"/>
+      <w:numFmt w:val="bullet"/>
+      <w:lvlText w:val=""/>
+      <w:lvlJc w:val="left"/>
+      <w:pPr>
+        <w:tabs>
+          <w:tab w:val="num" w:pos="2160"/>
+        </w:tabs>
+        <w:ind w:left="2160" w:hanging="360"/>
+      </w:pPr>
+      <w:rPr>
+        <w:rFonts w:ascii="Wingdings" w:hAnsi="Wingdings" w:hint="default"/>
+        <w:sz w:val="20"/>
+      </w:rPr>
+    </w:lvl>
+    <w:lvl w:ilvl="3" w:tentative="1">
+      <w:start w:val="1"/>
+      <w:numFmt w:val="bullet"/>
+      <w:lvlText w:val=""/>
+      <w:lvlJc w:val="left"/>
+      <w:pPr>
+        <w:tabs>
+          <w:tab w:val="num" w:pos="2880"/>
+        </w:tabs>
+        <w:ind w:left="2880" w:hanging="360"/>
+      </w:pPr>
+      <w:rPr>
+        <w:rFonts w:ascii="Wingdings" w:hAnsi="Wingdings" w:hint="default"/>
+        <w:sz w:val="20"/>
+      </w:rPr>
+    </w:lvl>
+    <w:lvl w:ilvl="4" w:tentative="1">
+      <w:start w:val="1"/>
+      <w:numFmt w:val="bullet"/>
+      <w:lvlText w:val=""/>
+      <w:lvlJc w:val="left"/>
+      <w:pPr>
+        <w:tabs>
+          <w:tab w:val="num" w:pos="3600"/>
+        </w:tabs>
+        <w:ind w:left="3600" w:hanging="360"/>
+      </w:pPr>
+      <w:rPr>
+        <w:rFonts w:ascii="Wingdings" w:hAnsi="Wingdings" w:hint="default"/>
+        <w:sz w:val="20"/>
+      </w:rPr>
+    </w:lvl>
+    <w:lvl w:ilvl="5" w:tentative="1">
+      <w:start w:val="1"/>
+      <w:numFmt w:val="bullet"/>
+      <w:lvlText w:val=""/>
+      <w:lvlJc w:val="left"/>
+      <w:pPr>
+        <w:tabs>
+          <w:tab w:val="num" w:pos="4320"/>
+        </w:tabs>
+        <w:ind w:left="4320" w:hanging="360"/>
+      </w:pPr>
+      <w:rPr>
+        <w:rFonts w:ascii="Wingdings" w:hAnsi="Wingdings" w:hint="default"/>
+        <w:sz w:val="20"/>
+      </w:rPr>
+    </w:lvl>
+    <w:lvl w:ilvl="6" w:tentative="1">
+      <w:start w:val="1"/>
+      <w:numFmt w:val="bullet"/>
+      <w:lvlText w:val=""/>
+      <w:lvlJc w:val="left"/>
+      <w:pPr>
+        <w:tabs>
+          <w:tab w:val="num" w:pos="5040"/>
+        </w:tabs>
+        <w:ind w:left="5040" w:hanging="360"/>
+      </w:pPr>
+      <w:rPr>
+        <w:rFonts w:ascii="Wingdings" w:hAnsi="Wingdings" w:hint="default"/>
+        <w:sz w:val="20"/>
+      </w:rPr>
+    </w:lvl>
+    <w:lvl w:ilvl="7" w:tentative="1">
+      <w:start w:val="1"/>
+      <w:numFmt w:val="bullet"/>
+      <w:lvlText w:val=""/>
+      <w:lvlJc w:val="left"/>
+      <w:pPr>
+        <w:tabs>
+          <w:tab w:val="num" w:pos="5760"/>
+        </w:tabs>
+        <w:ind w:left="5760" w:hanging="360"/>
+      </w:pPr>
+      <w:rPr>
+        <w:rFonts w:ascii="Wingdings" w:hAnsi="Wingdings" w:hint="default"/>
+        <w:sz w:val="20"/>
+      </w:rPr>
+    </w:lvl>
+    <w:lvl w:ilvl="8" w:tentative="1">
+      <w:start w:val="1"/>
+      <w:numFmt w:val="bullet"/>
+      <w:lvlText w:val=""/>
+      <w:lvlJc w:val="left"/>
+      <w:pPr>
+        <w:tabs>
+          <w:tab w:val="num" w:pos="6480"/>
+        </w:tabs>
+        <w:ind w:left="6480" w:hanging="360"/>
+      </w:pPr>
+      <w:rPr>
+        <w:rFonts w:ascii="Wingdings" w:hAnsi="Wingdings" w:hint="default"/>
+        <w:sz w:val="20"/>
+      </w:rPr>
+    </w:lvl>
+  </w:abstractNum>
+  <w:abstractNum w:abstractNumId="24" w15:restartNumberingAfterBreak="0">
     <w:nsid w:val="43BD7011"/>
     <w:multiLevelType w:val="multilevel"/>
     <w:tmpl w:val="EC96E330"/>
@@ -51679,7 +54020,7 @@
       </w:rPr>
     </w:lvl>
   </w:abstractNum>
-  <w:abstractNum w:abstractNumId="21" w15:restartNumberingAfterBreak="0">
+  <w:abstractNum w:abstractNumId="25" w15:restartNumberingAfterBreak="0">
     <w:nsid w:val="46C240C6"/>
     <w:multiLevelType w:val="multilevel"/>
     <w:tmpl w:val="2B942E0C"/>
@@ -51824,7 +54165,7 @@
       </w:rPr>
     </w:lvl>
   </w:abstractNum>
-  <w:abstractNum w:abstractNumId="22" w15:restartNumberingAfterBreak="0">
+  <w:abstractNum w:abstractNumId="26" w15:restartNumberingAfterBreak="0">
     <w:nsid w:val="474D18AF"/>
     <w:multiLevelType w:val="multilevel"/>
     <w:tmpl w:val="EFB47A92"/>
@@ -51915,7 +54256,7 @@
       </w:pPr>
     </w:lvl>
   </w:abstractNum>
-  <w:abstractNum w:abstractNumId="23" w15:restartNumberingAfterBreak="0">
+  <w:abstractNum w:abstractNumId="27" w15:restartNumberingAfterBreak="0">
     <w:nsid w:val="47E312FF"/>
     <w:multiLevelType w:val="multilevel"/>
     <w:tmpl w:val="D2BAA36A"/>
@@ -52064,7 +54405,7 @@
       </w:rPr>
     </w:lvl>
   </w:abstractNum>
-  <w:abstractNum w:abstractNumId="24" w15:restartNumberingAfterBreak="0">
+  <w:abstractNum w:abstractNumId="28" w15:restartNumberingAfterBreak="0">
     <w:nsid w:val="49882C3A"/>
     <w:multiLevelType w:val="multilevel"/>
     <w:tmpl w:val="C58E7776"/>
@@ -52213,7 +54554,7 @@
       </w:rPr>
     </w:lvl>
   </w:abstractNum>
-  <w:abstractNum w:abstractNumId="25" w15:restartNumberingAfterBreak="0">
+  <w:abstractNum w:abstractNumId="29" w15:restartNumberingAfterBreak="0">
     <w:nsid w:val="4B605EA4"/>
     <w:multiLevelType w:val="multilevel"/>
     <w:tmpl w:val="01BCF3B4"/>
@@ -52362,7 +54703,7 @@
       </w:rPr>
     </w:lvl>
   </w:abstractNum>
-  <w:abstractNum w:abstractNumId="26" w15:restartNumberingAfterBreak="0">
+  <w:abstractNum w:abstractNumId="30" w15:restartNumberingAfterBreak="0">
     <w:nsid w:val="4D271686"/>
     <w:multiLevelType w:val="multilevel"/>
     <w:tmpl w:val="918C46D2"/>
@@ -52511,7 +54852,7 @@
       </w:rPr>
     </w:lvl>
   </w:abstractNum>
-  <w:abstractNum w:abstractNumId="27" w15:restartNumberingAfterBreak="0">
+  <w:abstractNum w:abstractNumId="31" w15:restartNumberingAfterBreak="0">
     <w:nsid w:val="4EE20034"/>
     <w:multiLevelType w:val="multilevel"/>
     <w:tmpl w:val="F434356A"/>
@@ -52660,7 +55001,7 @@
       </w:rPr>
     </w:lvl>
   </w:abstractNum>
-  <w:abstractNum w:abstractNumId="28" w15:restartNumberingAfterBreak="0">
+  <w:abstractNum w:abstractNumId="32" w15:restartNumberingAfterBreak="0">
     <w:nsid w:val="536B0623"/>
     <w:multiLevelType w:val="multilevel"/>
     <w:tmpl w:val="3C6A3A28"/>
@@ -52809,7 +55150,7 @@
       </w:rPr>
     </w:lvl>
   </w:abstractNum>
-  <w:abstractNum w:abstractNumId="29" w15:restartNumberingAfterBreak="0">
+  <w:abstractNum w:abstractNumId="33" w15:restartNumberingAfterBreak="0">
     <w:nsid w:val="54CC6DC7"/>
     <w:multiLevelType w:val="multilevel"/>
     <w:tmpl w:val="818EB9B2"/>
@@ -52958,7 +55299,7 @@
       </w:rPr>
     </w:lvl>
   </w:abstractNum>
-  <w:abstractNum w:abstractNumId="30" w15:restartNumberingAfterBreak="0">
+  <w:abstractNum w:abstractNumId="34" w15:restartNumberingAfterBreak="0">
     <w:nsid w:val="55DE6D5D"/>
     <w:multiLevelType w:val="hybridMultilevel"/>
     <w:tmpl w:val="92BE1A72"/>
@@ -53072,7 +55413,7 @@
       </w:rPr>
     </w:lvl>
   </w:abstractNum>
-  <w:abstractNum w:abstractNumId="31" w15:restartNumberingAfterBreak="0">
+  <w:abstractNum w:abstractNumId="35" w15:restartNumberingAfterBreak="0">
     <w:nsid w:val="569B379D"/>
     <w:multiLevelType w:val="multilevel"/>
     <w:tmpl w:val="8E700838"/>
@@ -53221,7 +55562,7 @@
       </w:rPr>
     </w:lvl>
   </w:abstractNum>
-  <w:abstractNum w:abstractNumId="32" w15:restartNumberingAfterBreak="0">
+  <w:abstractNum w:abstractNumId="36" w15:restartNumberingAfterBreak="0">
     <w:nsid w:val="577271F1"/>
     <w:multiLevelType w:val="multilevel"/>
     <w:tmpl w:val="0A9A2138"/>
@@ -53370,7 +55711,7 @@
       </w:rPr>
     </w:lvl>
   </w:abstractNum>
-  <w:abstractNum w:abstractNumId="33" w15:restartNumberingAfterBreak="0">
+  <w:abstractNum w:abstractNumId="37" w15:restartNumberingAfterBreak="0">
     <w:nsid w:val="5AEB2EE2"/>
     <w:multiLevelType w:val="multilevel"/>
     <w:tmpl w:val="83D86ACE"/>
@@ -53519,7 +55860,7 @@
       </w:rPr>
     </w:lvl>
   </w:abstractNum>
-  <w:abstractNum w:abstractNumId="34" w15:restartNumberingAfterBreak="0">
+  <w:abstractNum w:abstractNumId="38" w15:restartNumberingAfterBreak="0">
     <w:nsid w:val="5BBF66B1"/>
     <w:multiLevelType w:val="multilevel"/>
     <w:tmpl w:val="A5566418"/>
@@ -53668,7 +56009,7 @@
       </w:rPr>
     </w:lvl>
   </w:abstractNum>
-  <w:abstractNum w:abstractNumId="35" w15:restartNumberingAfterBreak="0">
+  <w:abstractNum w:abstractNumId="39" w15:restartNumberingAfterBreak="0">
     <w:nsid w:val="60207277"/>
     <w:multiLevelType w:val="multilevel"/>
     <w:tmpl w:val="2166C968"/>
@@ -53817,7 +56158,7 @@
       </w:rPr>
     </w:lvl>
   </w:abstractNum>
-  <w:abstractNum w:abstractNumId="36" w15:restartNumberingAfterBreak="0">
+  <w:abstractNum w:abstractNumId="40" w15:restartNumberingAfterBreak="0">
     <w:nsid w:val="65FF44CA"/>
     <w:multiLevelType w:val="multilevel"/>
     <w:tmpl w:val="9266D1BC"/>
@@ -53966,7 +56307,7 @@
       </w:rPr>
     </w:lvl>
   </w:abstractNum>
-  <w:abstractNum w:abstractNumId="37" w15:restartNumberingAfterBreak="0">
+  <w:abstractNum w:abstractNumId="41" w15:restartNumberingAfterBreak="0">
     <w:nsid w:val="66260109"/>
     <w:multiLevelType w:val="multilevel"/>
     <w:tmpl w:val="E3C6CD96"/>
@@ -54115,7 +56456,7 @@
       </w:rPr>
     </w:lvl>
   </w:abstractNum>
-  <w:abstractNum w:abstractNumId="38" w15:restartNumberingAfterBreak="0">
+  <w:abstractNum w:abstractNumId="42" w15:restartNumberingAfterBreak="0">
     <w:nsid w:val="6AF04FC6"/>
     <w:multiLevelType w:val="multilevel"/>
     <w:tmpl w:val="43DA755C"/>
@@ -54264,7 +56605,7 @@
       </w:rPr>
     </w:lvl>
   </w:abstractNum>
-  <w:abstractNum w:abstractNumId="39" w15:restartNumberingAfterBreak="0">
+  <w:abstractNum w:abstractNumId="43" w15:restartNumberingAfterBreak="0">
     <w:nsid w:val="6E0E5A33"/>
     <w:multiLevelType w:val="multilevel"/>
     <w:tmpl w:val="52B8B602"/>
@@ -54413,7 +56754,7 @@
       </w:rPr>
     </w:lvl>
   </w:abstractNum>
-  <w:abstractNum w:abstractNumId="40" w15:restartNumberingAfterBreak="0">
+  <w:abstractNum w:abstractNumId="44" w15:restartNumberingAfterBreak="0">
     <w:nsid w:val="71A044D1"/>
     <w:multiLevelType w:val="hybridMultilevel"/>
     <w:tmpl w:val="8836E80C"/>
@@ -54527,7 +56868,7 @@
       </w:rPr>
     </w:lvl>
   </w:abstractNum>
-  <w:abstractNum w:abstractNumId="41" w15:restartNumberingAfterBreak="0">
+  <w:abstractNum w:abstractNumId="45" w15:restartNumberingAfterBreak="0">
     <w:nsid w:val="7B066BD4"/>
     <w:multiLevelType w:val="multilevel"/>
     <w:tmpl w:val="ED5A3D38"/>
@@ -54672,7 +57013,7 @@
       </w:rPr>
     </w:lvl>
   </w:abstractNum>
-  <w:abstractNum w:abstractNumId="42" w15:restartNumberingAfterBreak="0">
+  <w:abstractNum w:abstractNumId="46" w15:restartNumberingAfterBreak="0">
     <w:nsid w:val="7BCB68AB"/>
     <w:multiLevelType w:val="multilevel"/>
     <w:tmpl w:val="6CA21CB6"/>
@@ -54821,7 +57162,7 @@
       </w:rPr>
     </w:lvl>
   </w:abstractNum>
-  <w:abstractNum w:abstractNumId="43" w15:restartNumberingAfterBreak="0">
+  <w:abstractNum w:abstractNumId="47" w15:restartNumberingAfterBreak="0">
     <w:nsid w:val="7ED160D6"/>
     <w:multiLevelType w:val="multilevel"/>
     <w:tmpl w:val="A95837F2"/>
@@ -54968,7 +57309,7 @@
       </w:rPr>
     </w:lvl>
   </w:abstractNum>
-  <w:abstractNum w:abstractNumId="44" w15:restartNumberingAfterBreak="0">
+  <w:abstractNum w:abstractNumId="48" w15:restartNumberingAfterBreak="0">
     <w:nsid w:val="7FDF7078"/>
     <w:multiLevelType w:val="multilevel"/>
     <w:tmpl w:val="E64227FC"/>
@@ -55118,142 +57459,142 @@
     </w:lvl>
   </w:abstractNum>
   <w:num w:numId="1">
-    <w:abstractNumId w:val="22"/>
+    <w:abstractNumId w:val="26"/>
   </w:num>
   <w:num w:numId="2">
+    <w:abstractNumId w:val="12"/>
+  </w:num>
+  <w:num w:numId="3">
+    <w:abstractNumId w:val="11"/>
+  </w:num>
+  <w:num w:numId="4">
+    <w:abstractNumId w:val="43"/>
+  </w:num>
+  <w:num w:numId="5">
+    <w:abstractNumId w:val="45"/>
+  </w:num>
+  <w:num w:numId="6">
+    <w:abstractNumId w:val="16"/>
+  </w:num>
+  <w:num w:numId="7">
+    <w:abstractNumId w:val="36"/>
+  </w:num>
+  <w:num w:numId="8">
+    <w:abstractNumId w:val="33"/>
+  </w:num>
+  <w:num w:numId="9">
+    <w:abstractNumId w:val="21"/>
+  </w:num>
+  <w:num w:numId="10">
+    <w:abstractNumId w:val="46"/>
+  </w:num>
+  <w:num w:numId="11">
+    <w:abstractNumId w:val="29"/>
+  </w:num>
+  <w:num w:numId="12">
+    <w:abstractNumId w:val="48"/>
+  </w:num>
+  <w:num w:numId="13">
+    <w:abstractNumId w:val="17"/>
+  </w:num>
+  <w:num w:numId="14">
+    <w:abstractNumId w:val="42"/>
+  </w:num>
+  <w:num w:numId="15">
+    <w:abstractNumId w:val="15"/>
+  </w:num>
+  <w:num w:numId="16">
+    <w:abstractNumId w:val="3"/>
+  </w:num>
+  <w:num w:numId="17">
+    <w:abstractNumId w:val="37"/>
+  </w:num>
+  <w:num w:numId="18">
+    <w:abstractNumId w:val="38"/>
+  </w:num>
+  <w:num w:numId="19">
+    <w:abstractNumId w:val="47"/>
+  </w:num>
+  <w:num w:numId="20">
+    <w:abstractNumId w:val="44"/>
+  </w:num>
+  <w:num w:numId="21">
+    <w:abstractNumId w:val="34"/>
+  </w:num>
+  <w:num w:numId="22">
+    <w:abstractNumId w:val="7"/>
+  </w:num>
+  <w:num w:numId="23">
+    <w:abstractNumId w:val="4"/>
+  </w:num>
+  <w:num w:numId="24">
+    <w:abstractNumId w:val="41"/>
+  </w:num>
+  <w:num w:numId="25">
+    <w:abstractNumId w:val="25"/>
+  </w:num>
+  <w:num w:numId="26">
     <w:abstractNumId w:val="9"/>
   </w:num>
-  <w:num w:numId="3">
-    <w:abstractNumId w:val="8"/>
-  </w:num>
-  <w:num w:numId="4">
-    <w:abstractNumId w:val="39"/>
-  </w:num>
-  <w:num w:numId="5">
-    <w:abstractNumId w:val="41"/>
-  </w:num>
-  <w:num w:numId="6">
-    <w:abstractNumId w:val="13"/>
-  </w:num>
-  <w:num w:numId="7">
-    <w:abstractNumId w:val="32"/>
-  </w:num>
-  <w:num w:numId="8">
-    <w:abstractNumId w:val="29"/>
-  </w:num>
-  <w:num w:numId="9">
+  <w:num w:numId="27">
     <w:abstractNumId w:val="18"/>
   </w:num>
-  <w:num w:numId="10">
-    <w:abstractNumId w:val="42"/>
-  </w:num>
-  <w:num w:numId="11">
-    <w:abstractNumId w:val="25"/>
-  </w:num>
-  <w:num w:numId="12">
-    <w:abstractNumId w:val="44"/>
-  </w:num>
-  <w:num w:numId="13">
-    <w:abstractNumId w:val="14"/>
-  </w:num>
-  <w:num w:numId="14">
-    <w:abstractNumId w:val="38"/>
-  </w:num>
-  <w:num w:numId="15">
-    <w:abstractNumId w:val="12"/>
-  </w:num>
-  <w:num w:numId="16">
-    <w:abstractNumId w:val="2"/>
-  </w:num>
-  <w:num w:numId="17">
-    <w:abstractNumId w:val="33"/>
-  </w:num>
-  <w:num w:numId="18">
-    <w:abstractNumId w:val="34"/>
-  </w:num>
-  <w:num w:numId="19">
-    <w:abstractNumId w:val="43"/>
-  </w:num>
-  <w:num w:numId="20">
-    <w:abstractNumId w:val="40"/>
-  </w:num>
-  <w:num w:numId="21">
+  <w:num w:numId="28">
     <w:abstractNumId w:val="30"/>
   </w:num>
-  <w:num w:numId="22">
-    <w:abstractNumId w:val="5"/>
-  </w:num>
-  <w:num w:numId="23">
-    <w:abstractNumId w:val="3"/>
-  </w:num>
-  <w:num w:numId="24">
-    <w:abstractNumId w:val="37"/>
-  </w:num>
-  <w:num w:numId="25">
-    <w:abstractNumId w:val="21"/>
-  </w:num>
-  <w:num w:numId="26">
-    <w:abstractNumId w:val="6"/>
-  </w:num>
-  <w:num w:numId="27">
-    <w:abstractNumId w:val="15"/>
-  </w:num>
-  <w:num w:numId="28">
-    <w:abstractNumId w:val="26"/>
-  </w:num>
   <w:num w:numId="29">
-    <w:abstractNumId w:val="11"/>
+    <w:abstractNumId w:val="14"/>
   </w:num>
   <w:num w:numId="30">
     <w:abstractNumId w:val="0"/>
   </w:num>
   <w:num w:numId="31">
+    <w:abstractNumId w:val="27"/>
+  </w:num>
+  <w:num w:numId="32">
+    <w:abstractNumId w:val="28"/>
+  </w:num>
+  <w:num w:numId="33">
+    <w:abstractNumId w:val="19"/>
+  </w:num>
+  <w:num w:numId="34">
     <w:abstractNumId w:val="23"/>
   </w:num>
-  <w:num w:numId="32">
-    <w:abstractNumId w:val="24"/>
-  </w:num>
-  <w:num w:numId="33">
-    <w:abstractNumId w:val="16"/>
-  </w:num>
-  <w:num w:numId="34">
-    <w:abstractNumId w:val="19"/>
-  </w:num>
   <w:num w:numId="35">
-    <w:abstractNumId w:val="36"/>
+    <w:abstractNumId w:val="40"/>
   </w:num>
   <w:num w:numId="36">
+    <w:abstractNumId w:val="13"/>
+  </w:num>
+  <w:num w:numId="37">
+    <w:abstractNumId w:val="31"/>
+  </w:num>
+  <w:num w:numId="38">
     <w:abstractNumId w:val="10"/>
   </w:num>
-  <w:num w:numId="37">
-    <w:abstractNumId w:val="27"/>
-  </w:num>
-  <w:num w:numId="38">
-    <w:abstractNumId w:val="7"/>
-  </w:num>
   <w:num w:numId="39">
-    <w:abstractNumId w:val="17"/>
+    <w:abstractNumId w:val="20"/>
   </w:num>
   <w:num w:numId="40">
-    <w:abstractNumId w:val="28"/>
+    <w:abstractNumId w:val="32"/>
   </w:num>
   <w:num w:numId="41">
-    <w:abstractNumId w:val="20"/>
+    <w:abstractNumId w:val="24"/>
   </w:num>
   <w:num w:numId="42">
     <w:abstractNumId w:val="1"/>
   </w:num>
   <w:num w:numId="43">
-    <w:abstractNumId w:val="4"/>
+    <w:abstractNumId w:val="5"/>
   </w:num>
   <w:num w:numId="44">
-    <w:abstractNumId w:val="31"/>
+    <w:abstractNumId w:val="35"/>
   </w:num>
   <w:num w:numId="45">
-    <w:abstractNumId w:val="35"/>
+    <w:abstractNumId w:val="39"/>
   </w:num>
   <w:num w:numId="46">
-    <w:abstractNumId w:val="22"/>
+    <w:abstractNumId w:val="26"/>
     <w:lvlOverride w:ilvl="0">
       <w:startOverride w:val="1"/>
     </w:lvlOverride>
@@ -55281,6 +57622,25 @@
     <w:lvlOverride w:ilvl="8">
       <w:startOverride w:val="1"/>
     </w:lvlOverride>
+  </w:num>
+  <w:num w:numId="47">
+    <w:abstractNumId w:val="22"/>
+    <w:lvlOverride w:ilvl="0">
+      <w:lvl w:ilvl="0">
+        <w:numFmt w:val="upperLetter"/>
+        <w:lvlText w:val="%1."/>
+        <w:lvlJc w:val="left"/>
+      </w:lvl>
+    </w:lvlOverride>
+  </w:num>
+  <w:num w:numId="48">
+    <w:abstractNumId w:val="8"/>
+  </w:num>
+  <w:num w:numId="49">
+    <w:abstractNumId w:val="6"/>
+  </w:num>
+  <w:num w:numId="50">
+    <w:abstractNumId w:val="2"/>
   </w:num>
   <w:numIdMacAtCleanup w:val="45"/>
 </w:numbering>

</xml_diff>